<commit_message>
refs #729 Review Dokument
Former-commit-id: e879f1230c4a1cc5109252fa4944549dac9bfb6c
</commit_message>
<xml_diff>
--- a/doc/Bericht/05_Technischer Bericht/05_Domain Analyse/Domain Analyse.docx
+++ b/doc/Bericht/05_Technischer Bericht/05_Domain Analyse/Domain Analyse.docx
@@ -4,7 +4,7 @@
   <w:body>
     <w:p>
       <w:pPr>
-        <w:pStyle w:val="berschrift1"/>
+        <w:pStyle w:val="Heading1"/>
       </w:pPr>
       <w:bookmarkStart w:id="0" w:name="_Toc320620794"/>
       <w:r>
@@ -14,7 +14,7 @@
     </w:p>
     <w:p>
       <w:pPr>
-        <w:pStyle w:val="berschrift2"/>
+        <w:pStyle w:val="Heading2"/>
       </w:pPr>
       <w:bookmarkStart w:id="1" w:name="_Toc287347253"/>
       <w:bookmarkStart w:id="2" w:name="_Toc320620795"/>
@@ -26,7 +26,7 @@
     </w:p>
     <w:tbl>
       <w:tblPr>
-        <w:tblStyle w:val="MittlereSchattierung1-Akzent1"/>
+        <w:tblStyle w:val="MediumShading1-Accent1"/>
         <w:tblW w:w="0" w:type="auto"/>
         <w:tblInd w:w="-34" w:type="dxa"/>
         <w:tblLook w:val="0420" w:firstRow="1" w:lastRow="0" w:firstColumn="0" w:lastColumn="0" w:noHBand="0" w:noVBand="1"/>
@@ -325,6 +325,51 @@
           </w:p>
         </w:tc>
       </w:tr>
+      <w:tr>
+        <w:trPr>
+          <w:cnfStyle w:val="000000010000" w:firstRow="0" w:lastRow="0" w:firstColumn="0" w:lastColumn="0" w:oddVBand="0" w:evenVBand="0" w:oddHBand="0" w:evenHBand="1" w:firstRowFirstColumn="0" w:firstRowLastColumn="0" w:lastRowFirstColumn="0" w:lastRowLastColumn="0"/>
+        </w:trPr>
+        <w:tc>
+          <w:tcPr>
+            <w:tcW w:w="1280" w:type="dxa"/>
+          </w:tcPr>
+          <w:p>
+            <w:r>
+              <w:t>02.04.2012</w:t>
+            </w:r>
+          </w:p>
+        </w:tc>
+        <w:tc>
+          <w:tcPr>
+            <w:tcW w:w="993" w:type="dxa"/>
+          </w:tcPr>
+          <w:p>
+            <w:r>
+              <w:t>1.5</w:t>
+            </w:r>
+          </w:p>
+        </w:tc>
+        <w:tc>
+          <w:tcPr>
+            <w:tcW w:w="4674" w:type="dxa"/>
+          </w:tcPr>
+          <w:p>
+            <w:r>
+              <w:t>Review</w:t>
+            </w:r>
+          </w:p>
+        </w:tc>
+        <w:tc>
+          <w:tcPr>
+            <w:tcW w:w="2303" w:type="dxa"/>
+          </w:tcPr>
+          <w:p>
+            <w:r>
+              <w:t>CH</w:t>
+            </w:r>
+          </w:p>
+        </w:tc>
+      </w:tr>
     </w:tbl>
     <w:p>
       <w:bookmarkStart w:id="3" w:name="_Toc310273092"/>
@@ -346,33 +391,25 @@
     </w:p>
     <w:p>
       <w:pPr>
-        <w:pStyle w:val="berschrift2"/>
+        <w:pStyle w:val="Heading2"/>
         <w:rPr>
           <w:bCs/>
         </w:rPr>
       </w:pPr>
       <w:bookmarkStart w:id="4" w:name="_Toc320620796"/>
-      <w:proofErr w:type="spellStart"/>
       <w:r>
         <w:rPr>
           <w:bCs/>
         </w:rPr>
         <w:lastRenderedPageBreak/>
-        <w:t>Graphical</w:t>
-      </w:r>
-      <w:proofErr w:type="spellEnd"/>
-      <w:r>
-        <w:rPr>
-          <w:bCs/>
-        </w:rPr>
-        <w:t xml:space="preserve"> User Interface (GUI)</w:t>
+        <w:t>Graphical User Interface (GUI)</w:t>
       </w:r>
       <w:bookmarkEnd w:id="3"/>
       <w:bookmarkEnd w:id="4"/>
     </w:p>
     <w:p>
       <w:pPr>
-        <w:pStyle w:val="berschrift3"/>
+        <w:pStyle w:val="Heading3"/>
       </w:pPr>
       <w:bookmarkStart w:id="5" w:name="_Toc320620797"/>
       <w:r>
@@ -397,36 +434,37 @@
         <w:t xml:space="preserve">, </w:t>
       </w:r>
       <w:r>
-        <w:t xml:space="preserve">soll </w:t>
-      </w:r>
-      <w:r>
-        <w:t>ein Test durchgeführt</w:t>
-      </w:r>
-      <w:r>
-        <w:t xml:space="preserve"> werden</w:t>
-      </w:r>
-      <w:r>
-        <w:t>.</w:t>
-      </w:r>
-      <w:r>
-        <w:t xml:space="preserve"> Dieser wird als </w:t>
+        <w:t>wurde</w:t>
+      </w:r>
+      <w:r>
+        <w:t xml:space="preserve"> </w:t>
+      </w:r>
+      <w:r>
+        <w:t>ein Test durchgeführt.</w:t>
+      </w:r>
+      <w:r>
+        <w:t xml:space="preserve"> Dieser </w:t>
+      </w:r>
+      <w:r>
+        <w:t>wurde</w:t>
+      </w:r>
+      <w:r>
+        <w:t xml:space="preserve"> als </w:t>
       </w:r>
       <w:r>
         <w:t xml:space="preserve">ein </w:t>
       </w:r>
       <w:r>
-        <w:t xml:space="preserve">Wizard </w:t>
-      </w:r>
-      <w:proofErr w:type="spellStart"/>
-      <w:r>
-        <w:t>of</w:t>
-      </w:r>
-      <w:proofErr w:type="spellEnd"/>
-      <w:r>
-        <w:t xml:space="preserve"> Oz Experiment durchgeführt. </w:t>
-      </w:r>
-      <w:r>
-        <w:t>Der Test soll auch zeigen, ob das erarbeitete GUI für den Benutzer</w:t>
+        <w:t xml:space="preserve">Wizard of Oz Experiment durchgeführt. </w:t>
+      </w:r>
+      <w:r>
+        <w:t xml:space="preserve">Der Test </w:t>
+      </w:r>
+      <w:r>
+        <w:t>sollte</w:t>
+      </w:r>
+      <w:r>
+        <w:t xml:space="preserve"> auch zeigen, ob das erarbeitete GUI für den Benutzer</w:t>
       </w:r>
       <w:r>
         <w:t xml:space="preserve"> einfach</w:t>
@@ -437,7 +475,7 @@
     </w:p>
     <w:p>
       <w:pPr>
-        <w:pStyle w:val="berschrift4"/>
+        <w:pStyle w:val="Heading4"/>
       </w:pPr>
       <w:bookmarkStart w:id="6" w:name="_Toc320620798"/>
       <w:r>
@@ -447,7 +485,7 @@
     </w:p>
     <w:p>
       <w:pPr>
-        <w:pStyle w:val="berschrift5"/>
+        <w:pStyle w:val="Heading5"/>
       </w:pPr>
       <w:bookmarkStart w:id="7" w:name="_Ref320005002"/>
       <w:bookmarkStart w:id="8" w:name="_Toc320620799"/>
@@ -476,26 +514,10 @@
     </w:p>
     <w:p>
       <w:r>
-        <w:t xml:space="preserve">Der Test wird als </w:t>
-      </w:r>
-      <w:proofErr w:type="spellStart"/>
-      <w:r>
-        <w:t>Powerpoint</w:t>
-      </w:r>
-      <w:proofErr w:type="spellEnd"/>
-      <w:r>
-        <w:t xml:space="preserve"> Präsentation vorbereitet</w:t>
-      </w:r>
-      <w:r>
-        <w:t xml:space="preserve"> und mit einem </w:t>
-      </w:r>
-      <w:proofErr w:type="spellStart"/>
-      <w:r>
-        <w:t>Beamer</w:t>
-      </w:r>
-      <w:proofErr w:type="spellEnd"/>
-      <w:r>
-        <w:t xml:space="preserve"> projiziert</w:t>
+        <w:t>Der Test wird als Powerpoint Präsentation vorbereitet</w:t>
+      </w:r>
+      <w:r>
+        <w:t xml:space="preserve"> und mit einem Beamer projiziert</w:t>
       </w:r>
       <w:r>
         <w:t>. Je nachdem, wohin in der Applikation die Testperson navigiert, wird eine andere Folie der Präsentation eingeblendet</w:t>
@@ -510,15 +532,7 @@
         <w:t xml:space="preserve"> klein gehalten werden kann</w:t>
       </w:r>
       <w:r>
-        <w:t xml:space="preserve">. Der Testperson soll zusätzlich ein </w:t>
-      </w:r>
-      <w:proofErr w:type="spellStart"/>
-      <w:r>
-        <w:t>Laserpointer</w:t>
-      </w:r>
-      <w:proofErr w:type="spellEnd"/>
-      <w:r>
-        <w:t xml:space="preserve"> zur Verfügung stehen, mit welchem sie Schaltflächen anwählen kann, da dies nicht über Gesten allein möglich ist.</w:t>
+        <w:t>. Der Testperson soll zusätzlich ein Laserpointer zur Verfügung stehen, mit welchem sie Schaltflächen anwählen kann, da dies nicht über Gesten allein möglich ist.</w:t>
       </w:r>
       <w:r>
         <w:t xml:space="preserve"> In der Applikation würde dies später ähnlich gelöst werden, indem der Nutzer seine Hand als Pointer verwenden kann um Schaltflächen zu aktivieren.</w:t>
@@ -578,40 +592,20 @@
     </w:p>
     <w:p>
       <w:pPr>
-        <w:pStyle w:val="Beschriftung"/>
+        <w:pStyle w:val="Caption"/>
       </w:pPr>
       <w:bookmarkStart w:id="9" w:name="_Ref319938869"/>
       <w:r>
         <w:t xml:space="preserve">Abbildung </w:t>
       </w:r>
-      <w:fldSimple w:instr=" SEQ Abbildung \* ARABIC ">
-        <w:r>
-          <w:rPr>
-            <w:noProof/>
-          </w:rPr>
-          <w:t>1</w:t>
-        </w:r>
-      </w:fldSimple>
-      <w:r>
-        <w:t xml:space="preserve"> - Anforderungen an den Test</w:t>
-      </w:r>
-      <w:bookmarkEnd w:id="9"/>
-    </w:p>
-    <w:p>
-      <w:r>
-        <w:t xml:space="preserve">Die </w:t>
-      </w:r>
       <w:r>
         <w:fldChar w:fldCharType="begin"/>
       </w:r>
       <w:r>
-        <w:instrText xml:space="preserve"> REF _Ref319938869 \h </w:instrText>
+        <w:instrText xml:space="preserve"> SEQ Abbildung \* ARABIC </w:instrText>
       </w:r>
       <w:r>
         <w:fldChar w:fldCharType="separate"/>
-      </w:r>
-      <w:r>
-        <w:t xml:space="preserve">Abbildung </w:t>
       </w:r>
       <w:r>
         <w:rPr>
@@ -620,104 +614,130 @@
         <w:t>1</w:t>
       </w:r>
       <w:r>
+        <w:rPr>
+          <w:noProof/>
+        </w:rPr>
+        <w:fldChar w:fldCharType="end"/>
+      </w:r>
+      <w:r>
         <w:t xml:space="preserve"> - Anforderungen an den Test</w:t>
       </w:r>
-      <w:r>
-        <w:fldChar w:fldCharType="end"/>
-      </w:r>
-      <w:r>
-        <w:t xml:space="preserve"> zeigt, welche Anforderungen mit dem Test abgedeckt werden sollen. </w:t>
-      </w:r>
-      <w:r>
-        <w:t xml:space="preserve">Der Test </w:t>
-      </w:r>
-      <w:r>
-        <w:t>prüft</w:t>
-      </w:r>
-      <w:r>
-        <w:t xml:space="preserve"> das Browsen der Poster und die Navigation zwischen d</w:t>
-      </w:r>
-      <w:r>
-        <w:t xml:space="preserve">en verschiedenen </w:t>
-      </w:r>
-      <w:r>
-        <w:t>Ansichten</w:t>
-      </w:r>
-      <w:r>
-        <w:t>.</w:t>
-      </w:r>
-      <w:r>
-        <w:t xml:space="preserve"> </w:t>
-      </w:r>
-      <w:r>
-        <w:t xml:space="preserve">In diesen werden beispielsweise die Poster, das </w:t>
-      </w:r>
-      <w:r>
-        <w:t>M</w:t>
-      </w:r>
-      <w:r>
-        <w:t>ittagsm</w:t>
-      </w:r>
-      <w:r>
-        <w:t>enü</w:t>
-      </w:r>
-      <w:r>
-        <w:t xml:space="preserve"> der Mensa</w:t>
-      </w:r>
-      <w:r>
-        <w:t>, das Wetter oder Informationen zu Veranstaltungen</w:t>
-      </w:r>
-      <w:r>
-        <w:t xml:space="preserve"> an der HSR dargestellt</w:t>
-      </w:r>
-      <w:r>
-        <w:t>.</w:t>
-      </w:r>
-      <w:r>
-        <w:t xml:space="preserve"> Zwischen diesen soll einfach gewechselt werden können.</w:t>
-      </w:r>
-      <w:r>
-        <w:t xml:space="preserve"> Bei den Postern</w:t>
-      </w:r>
-      <w:r>
-        <w:t xml:space="preserve"> soll zudem möglich sein, </w:t>
-      </w:r>
-      <w:r>
-        <w:t>die Auswahl auf eine</w:t>
-      </w:r>
-      <w:r>
-        <w:t xml:space="preserve"> bestimmte Abteilung einzuschränken.</w:t>
-      </w:r>
-      <w:r>
-        <w:t xml:space="preserve"> Diese </w:t>
-      </w:r>
-      <w:r>
-        <w:lastRenderedPageBreak/>
-        <w:t xml:space="preserve">Anforderungen werden getestet, indem die Testpersonen ein oder mehrere Szenarien der in der Vorstudie erarbeiteten </w:t>
-      </w:r>
-      <w:proofErr w:type="spellStart"/>
-      <w:r>
-        <w:t>Personas</w:t>
-      </w:r>
-      <w:proofErr w:type="spellEnd"/>
-      <w:r>
-        <w:t xml:space="preserve"> (TODO link V</w:t>
-      </w:r>
-      <w:r>
-        <w:t>orstudie) durchlaufen.</w:t>
-      </w:r>
+      <w:bookmarkEnd w:id="9"/>
     </w:p>
     <w:p>
       <w:r>
+        <w:t xml:space="preserve">Die </w:t>
+      </w:r>
+      <w:r>
+        <w:fldChar w:fldCharType="begin"/>
+      </w:r>
+      <w:r>
+        <w:instrText xml:space="preserve"> REF _Ref319938869 \h </w:instrText>
+      </w:r>
+      <w:r>
+        <w:fldChar w:fldCharType="separate"/>
+      </w:r>
+      <w:r>
+        <w:t xml:space="preserve">Abbildung </w:t>
+      </w:r>
+      <w:r>
+        <w:rPr>
+          <w:noProof/>
+        </w:rPr>
+        <w:t>1</w:t>
+      </w:r>
+      <w:r>
+        <w:t xml:space="preserve"> - Anforderungen an den Test</w:t>
+      </w:r>
+      <w:r>
+        <w:fldChar w:fldCharType="end"/>
+      </w:r>
+      <w:r>
+        <w:t xml:space="preserve"> zeigt, welche Anforderungen mit dem Test abgedeckt werden sollen. </w:t>
+      </w:r>
+      <w:r>
+        <w:t xml:space="preserve">Der Test </w:t>
+      </w:r>
+      <w:r>
+        <w:t>prüft</w:t>
+      </w:r>
+      <w:r>
+        <w:t xml:space="preserve"> das Browsen der Poster und die Navigation zwischen d</w:t>
+      </w:r>
+      <w:r>
+        <w:t xml:space="preserve">en verschiedenen </w:t>
+      </w:r>
+      <w:r>
+        <w:t>Ansichten</w:t>
+      </w:r>
+      <w:r>
+        <w:t>.</w:t>
+      </w:r>
+      <w:r>
+        <w:t xml:space="preserve"> </w:t>
+      </w:r>
+      <w:r>
+        <w:t xml:space="preserve">In diesen werden beispielsweise die Poster, das </w:t>
+      </w:r>
+      <w:r>
+        <w:t>M</w:t>
+      </w:r>
+      <w:r>
+        <w:t>ittagsm</w:t>
+      </w:r>
+      <w:r>
+        <w:t>enü</w:t>
+      </w:r>
+      <w:r>
+        <w:t xml:space="preserve"> der Mensa</w:t>
+      </w:r>
+      <w:r>
+        <w:t>, das Wetter oder Informationen zu Veranstaltungen</w:t>
+      </w:r>
+      <w:r>
+        <w:t xml:space="preserve"> an der HSR dargestellt</w:t>
+      </w:r>
+      <w:r>
+        <w:t>.</w:t>
+      </w:r>
+      <w:r>
+        <w:t xml:space="preserve"> Zwischen diesen soll einfach gewechselt werden können.</w:t>
+      </w:r>
+      <w:r>
+        <w:t xml:space="preserve"> Bei den Postern</w:t>
+      </w:r>
+      <w:r>
+        <w:t xml:space="preserve"> soll </w:t>
+      </w:r>
+      <w:r>
+        <w:t xml:space="preserve">es </w:t>
+      </w:r>
+      <w:r>
+        <w:t xml:space="preserve">zudem möglich sein, </w:t>
+      </w:r>
+      <w:r>
+        <w:t>die Auswahl auf eine</w:t>
+      </w:r>
+      <w:r>
+        <w:t xml:space="preserve"> bestimmte Abteilung einzuschränken.</w:t>
+      </w:r>
+      <w:r>
+        <w:t xml:space="preserve"> Diese </w:t>
+      </w:r>
+      <w:r>
+        <w:lastRenderedPageBreak/>
+        <w:t>Anforderungen werden getestet, indem die Testpersonen ein oder mehrere Szenarien der in der Vorstudie erarbeiteten Personas (TODO link V</w:t>
+      </w:r>
+      <w:r>
+        <w:t>orstudie) durchlaufen.</w:t>
+      </w:r>
+    </w:p>
+    <w:p>
+      <w:r>
         <w:t xml:space="preserve">Die Nutzer sollen zu Beginn von </w:t>
       </w:r>
-      <w:proofErr w:type="gramStart"/>
-      <w:r>
-        <w:t>der</w:t>
-      </w:r>
-      <w:proofErr w:type="gramEnd"/>
-      <w:r>
-        <w:t xml:space="preserve"> </w:t>
+      <w:r>
+        <w:t xml:space="preserve">der </w:t>
       </w:r>
       <w:r>
         <w:t xml:space="preserve">Video Wall angelockt werden. Dies soll über einen Demomodus geschehen. </w:t>
@@ -732,26 +752,10 @@
         <w:t>dieser</w:t>
       </w:r>
       <w:r>
-        <w:t xml:space="preserve"> den Bereich betritt, in dem er von </w:t>
-      </w:r>
-      <w:proofErr w:type="spellStart"/>
-      <w:r>
-        <w:t>Kinect</w:t>
-      </w:r>
-      <w:proofErr w:type="spellEnd"/>
-      <w:r>
-        <w:t xml:space="preserve"> erkannt wird. Es können maximal sechs verschiedene Schriftzüge zur gleichen Zeit sechs Personen folgen, da </w:t>
-      </w:r>
-      <w:r>
-        <w:t xml:space="preserve">dies die maximale Anzahl an Personen ist, die </w:t>
-      </w:r>
-      <w:proofErr w:type="spellStart"/>
-      <w:r>
-        <w:t>Kinect</w:t>
-      </w:r>
-      <w:proofErr w:type="spellEnd"/>
-      <w:r>
-        <w:t xml:space="preserve"> gleichzeitig erkennen kann.</w:t>
+        <w:t xml:space="preserve"> den Bereich betritt, in dem er von Kinect erkannt wird. Es können maximal sechs verschiedene Schriftzüge zur gleichen Zeit sechs Personen folgen, da </w:t>
+      </w:r>
+      <w:r>
+        <w:t>dies die maximale Anzahl an Personen ist, die Kinect gleichzeitig erkennen kann.</w:t>
       </w:r>
       <w:r>
         <w:t xml:space="preserve"> Ein anderer Vorschlag ist, das Poster in Stücke zerschnitten darzustellen, wobei die einzelnen Stücke ungeordnet auf der Wand angezeigt werden</w:t>
@@ -769,18 +773,16 @@
         <w:t xml:space="preserve"> Im Test wird der Demomodus </w:t>
       </w:r>
       <w:r>
-        <w:t>weglassen</w:t>
-      </w:r>
-      <w:r>
-        <w:t xml:space="preserve">, da es nicht möglich ist, ihn im Wizard </w:t>
-      </w:r>
-      <w:proofErr w:type="spellStart"/>
-      <w:r>
-        <w:t>of</w:t>
-      </w:r>
-      <w:proofErr w:type="spellEnd"/>
-      <w:r>
-        <w:t xml:space="preserve"> Oz Experiment umzusetzen. Es ist bekannt, </w:t>
+        <w:t>weg</w:t>
+      </w:r>
+      <w:r>
+        <w:t>ge</w:t>
+      </w:r>
+      <w:r>
+        <w:t>lassen</w:t>
+      </w:r>
+      <w:r>
+        <w:t xml:space="preserve">, da es nicht möglich ist, ihn im Wizard of Oz Experiment umzusetzen. Es ist bekannt, </w:t>
       </w:r>
       <w:r>
         <w:t>dass je nach Teaser die Interaktion</w:t>
@@ -846,45 +848,20 @@
     </w:p>
     <w:p>
       <w:pPr>
-        <w:pStyle w:val="Beschriftung"/>
+        <w:pStyle w:val="Caption"/>
       </w:pPr>
       <w:bookmarkStart w:id="10" w:name="_Ref319939003"/>
       <w:r>
         <w:t xml:space="preserve">Abbildung </w:t>
       </w:r>
-      <w:fldSimple w:instr=" SEQ Abbildung \* ARABIC ">
-        <w:r>
-          <w:rPr>
-            <w:noProof/>
-          </w:rPr>
-          <w:t>2</w:t>
-        </w:r>
-      </w:fldSimple>
-      <w:r>
-        <w:t xml:space="preserve"> - </w:t>
-      </w:r>
-      <w:proofErr w:type="spellStart"/>
-      <w:r>
-        <w:t>Posteransicht</w:t>
-      </w:r>
-      <w:bookmarkEnd w:id="10"/>
-      <w:proofErr w:type="spellEnd"/>
-    </w:p>
-    <w:p>
-      <w:r>
-        <w:t xml:space="preserve">Die </w:t>
-      </w:r>
       <w:r>
         <w:fldChar w:fldCharType="begin"/>
       </w:r>
       <w:r>
-        <w:instrText xml:space="preserve"> REF _Ref319939003 \h </w:instrText>
+        <w:instrText xml:space="preserve"> SEQ Abbildung \* ARABIC </w:instrText>
       </w:r>
       <w:r>
         <w:fldChar w:fldCharType="separate"/>
-      </w:r>
-      <w:r>
-        <w:t xml:space="preserve">Abbildung </w:t>
       </w:r>
       <w:r>
         <w:rPr>
@@ -893,17 +870,45 @@
         <w:t>2</w:t>
       </w:r>
       <w:r>
-        <w:t xml:space="preserve"> - </w:t>
-      </w:r>
-      <w:proofErr w:type="spellStart"/>
-      <w:r>
-        <w:t>Posteransicht</w:t>
-      </w:r>
-      <w:proofErr w:type="spellEnd"/>
-      <w:r>
+        <w:rPr>
+          <w:noProof/>
+        </w:rPr>
         <w:fldChar w:fldCharType="end"/>
       </w:r>
       <w:r>
+        <w:t xml:space="preserve"> - Posteransicht</w:t>
+      </w:r>
+      <w:bookmarkEnd w:id="10"/>
+    </w:p>
+    <w:p>
+      <w:r>
+        <w:t xml:space="preserve">Die </w:t>
+      </w:r>
+      <w:r>
+        <w:fldChar w:fldCharType="begin"/>
+      </w:r>
+      <w:r>
+        <w:instrText xml:space="preserve"> REF _Ref319939003 \h </w:instrText>
+      </w:r>
+      <w:r>
+        <w:fldChar w:fldCharType="separate"/>
+      </w:r>
+      <w:r>
+        <w:t xml:space="preserve">Abbildung </w:t>
+      </w:r>
+      <w:r>
+        <w:rPr>
+          <w:noProof/>
+        </w:rPr>
+        <w:t>2</w:t>
+      </w:r>
+      <w:r>
+        <w:t xml:space="preserve"> - Posteransicht</w:t>
+      </w:r>
+      <w:r>
+        <w:fldChar w:fldCharType="end"/>
+      </w:r>
+      <w:r>
         <w:t xml:space="preserve"> stellt die </w:t>
       </w:r>
       <w:r>
@@ -943,15 +948,7 @@
         <w:br/>
       </w:r>
       <w:r>
-        <w:t xml:space="preserve">In der Mitte des unteren Randes werden die Skelette der Personen, die von </w:t>
-      </w:r>
-      <w:proofErr w:type="spellStart"/>
-      <w:r>
-        <w:t>Kinect</w:t>
-      </w:r>
-      <w:proofErr w:type="spellEnd"/>
-      <w:r>
-        <w:t xml:space="preserve"> erkannt </w:t>
+        <w:t xml:space="preserve">In der Mitte des unteren Randes werden die Skelette der Personen, die von Kinect erkannt </w:t>
       </w:r>
       <w:r>
         <w:t>worden sind</w:t>
@@ -1036,20 +1033,36 @@
     </w:p>
     <w:p>
       <w:pPr>
-        <w:pStyle w:val="Beschriftung"/>
+        <w:pStyle w:val="Caption"/>
       </w:pPr>
       <w:bookmarkStart w:id="11" w:name="_Ref319940831"/>
       <w:r>
         <w:t xml:space="preserve">Abbildung </w:t>
       </w:r>
-      <w:fldSimple w:instr=" SEQ Abbildung \* ARABIC ">
-        <w:r>
-          <w:rPr>
-            <w:noProof/>
-          </w:rPr>
-          <w:t>3</w:t>
-        </w:r>
-      </w:fldSimple>
+      <w:r>
+        <w:fldChar w:fldCharType="begin"/>
+      </w:r>
+      <w:r>
+        <w:instrText xml:space="preserve"> SEQ Abbildung \* ARA</w:instrText>
+      </w:r>
+      <w:r>
+        <w:instrText xml:space="preserve">BIC </w:instrText>
+      </w:r>
+      <w:r>
+        <w:fldChar w:fldCharType="separate"/>
+      </w:r>
+      <w:r>
+        <w:rPr>
+          <w:noProof/>
+        </w:rPr>
+        <w:t>3</w:t>
+      </w:r>
+      <w:r>
+        <w:rPr>
+          <w:noProof/>
+        </w:rPr>
+        <w:fldChar w:fldCharType="end"/>
+      </w:r>
       <w:r>
         <w:t xml:space="preserve"> - Unterteilung in Tabs</w:t>
       </w:r>
@@ -1177,69 +1190,20 @@
     </w:p>
     <w:p>
       <w:pPr>
-        <w:pStyle w:val="Beschriftung"/>
+        <w:pStyle w:val="Caption"/>
       </w:pPr>
       <w:bookmarkStart w:id="12" w:name="_Ref319995195"/>
       <w:r>
         <w:t xml:space="preserve">Abbildung </w:t>
       </w:r>
-      <w:fldSimple w:instr=" SEQ Abbildung \* ARABIC ">
-        <w:r>
-          <w:rPr>
-            <w:noProof/>
-          </w:rPr>
-          <w:t>4</w:t>
-        </w:r>
-      </w:fldSimple>
-      <w:r>
-        <w:t xml:space="preserve"> </w:t>
-      </w:r>
-      <w:r>
-        <w:t>-</w:t>
-      </w:r>
-      <w:r>
-        <w:t xml:space="preserve"> Zonenmarkierung</w:t>
-      </w:r>
-      <w:bookmarkEnd w:id="12"/>
-    </w:p>
-    <w:p>
-      <w:r>
-        <w:t xml:space="preserve">Des </w:t>
-      </w:r>
-      <w:r>
-        <w:t>W</w:t>
-      </w:r>
-      <w:r>
-        <w:t>eiteren ist es für den Nutzer wichtig zu wissen,</w:t>
-      </w:r>
-      <w:r>
-        <w:t xml:space="preserve"> in welchem Abstand zur Wand er stehen muss, um erkannt zu werden.</w:t>
-      </w:r>
-      <w:r>
-        <w:t xml:space="preserve"> Es sind zwei Zonen denkbar, eine </w:t>
-      </w:r>
-      <w:proofErr w:type="spellStart"/>
-      <w:r>
-        <w:t>Browsing</w:t>
-      </w:r>
-      <w:proofErr w:type="spellEnd"/>
-      <w:r>
-        <w:t xml:space="preserve">- und eine Lese-/Interaktionszone. </w:t>
-      </w:r>
-      <w:r>
-        <w:t xml:space="preserve">Wie in </w:t>
-      </w:r>
       <w:r>
         <w:fldChar w:fldCharType="begin"/>
       </w:r>
       <w:r>
-        <w:instrText xml:space="preserve"> REF _Ref319995195 \h </w:instrText>
+        <w:instrText xml:space="preserve"> SEQ Abbildung \* ARABIC </w:instrText>
       </w:r>
       <w:r>
         <w:fldChar w:fldCharType="separate"/>
-      </w:r>
-      <w:r>
-        <w:t xml:space="preserve">Abbildung </w:t>
       </w:r>
       <w:r>
         <w:rPr>
@@ -1248,56 +1212,102 @@
         <w:t>4</w:t>
       </w:r>
       <w:r>
-        <w:t xml:space="preserve"> - Zonenmarkierung</w:t>
-      </w:r>
-      <w:r>
+        <w:rPr>
+          <w:noProof/>
+        </w:rPr>
         <w:fldChar w:fldCharType="end"/>
       </w:r>
       <w:r>
-        <w:t xml:space="preserve"> ersichtlich ist, </w:t>
-      </w:r>
-      <w:r>
-        <w:t xml:space="preserve">könnten diese direkt am Boden vor </w:t>
-      </w:r>
-      <w:proofErr w:type="gramStart"/>
-      <w:r>
-        <w:t>der</w:t>
-      </w:r>
-      <w:proofErr w:type="gramEnd"/>
-      <w:r>
-        <w:t xml:space="preserve"> Video Wall </w:t>
-      </w:r>
-      <w:r>
-        <w:t>gekennzeichnet</w:t>
-      </w:r>
-      <w:r>
-        <w:t xml:space="preserve"> werden. Dies</w:t>
-      </w:r>
-      <w:r>
-        <w:t>e Markierungen</w:t>
-      </w:r>
-      <w:r>
-        <w:t xml:space="preserve"> würd</w:t>
-      </w:r>
-      <w:r>
-        <w:t>en</w:t>
-      </w:r>
-      <w:r>
-        <w:t xml:space="preserve"> zusätzlich auf die </w:t>
-      </w:r>
-      <w:r>
-        <w:t xml:space="preserve">Video </w:t>
-      </w:r>
-      <w:r>
-        <w:t>Wall aufmerksam machen und der Nutzer wüsste immer, ob er im richtigen Bereich steht.</w:t>
-      </w:r>
-      <w:r>
-        <w:t xml:space="preserve"> Dieser Teil würde im Test mit Klebstreifen am Boden umgesetzt werden.</w:t>
-      </w:r>
+        <w:t xml:space="preserve"> </w:t>
+      </w:r>
+      <w:r>
+        <w:t>-</w:t>
+      </w:r>
+      <w:r>
+        <w:t xml:space="preserve"> Zonenmarkierung</w:t>
+      </w:r>
+      <w:bookmarkEnd w:id="12"/>
     </w:p>
     <w:p>
-      <w:pPr>
-        <w:pStyle w:val="berschrift5"/>
+      <w:r>
+        <w:t xml:space="preserve">Des </w:t>
+      </w:r>
+      <w:r>
+        <w:t>W</w:t>
+      </w:r>
+      <w:r>
+        <w:t>eiteren ist es für den Nutzer wichtig zu wissen,</w:t>
+      </w:r>
+      <w:r>
+        <w:t xml:space="preserve"> in welchem Abstand zur Wand er stehen muss, um erkannt zu werden.</w:t>
+      </w:r>
+      <w:r>
+        <w:t xml:space="preserve"> Es sind zwei Zonen denkbar, eine Browsing- und eine Lese-/Interaktionszone. </w:t>
+      </w:r>
+      <w:r>
+        <w:t xml:space="preserve">Wie in </w:t>
+      </w:r>
+      <w:r>
+        <w:fldChar w:fldCharType="begin"/>
+      </w:r>
+      <w:r>
+        <w:instrText xml:space="preserve"> REF _Ref319995195 \h </w:instrText>
+      </w:r>
+      <w:r>
+        <w:fldChar w:fldCharType="separate"/>
+      </w:r>
+      <w:r>
+        <w:t xml:space="preserve">Abbildung </w:t>
+      </w:r>
+      <w:r>
+        <w:rPr>
+          <w:noProof/>
+        </w:rPr>
+        <w:t>4</w:t>
+      </w:r>
+      <w:r>
+        <w:t xml:space="preserve"> - Zonenmarkierung</w:t>
+      </w:r>
+      <w:r>
+        <w:fldChar w:fldCharType="end"/>
+      </w:r>
+      <w:r>
+        <w:t xml:space="preserve"> ersichtlich ist, </w:t>
+      </w:r>
+      <w:r>
+        <w:t xml:space="preserve">könnten diese direkt am Boden vor der Video Wall </w:t>
+      </w:r>
+      <w:r>
+        <w:t>gekennzeichnet</w:t>
+      </w:r>
+      <w:r>
+        <w:t xml:space="preserve"> werden. Dies</w:t>
+      </w:r>
+      <w:r>
+        <w:t>e Markierungen</w:t>
+      </w:r>
+      <w:r>
+        <w:t xml:space="preserve"> würd</w:t>
+      </w:r>
+      <w:r>
+        <w:t>en</w:t>
+      </w:r>
+      <w:r>
+        <w:t xml:space="preserve"> zusätzlich auf die </w:t>
+      </w:r>
+      <w:r>
+        <w:t xml:space="preserve">Video </w:t>
+      </w:r>
+      <w:r>
+        <w:t>Wall aufmerksam machen und der Nutzer wüsste immer, ob er im richtigen Bereich steht.</w:t>
+      </w:r>
+      <w:r>
+        <w:t xml:space="preserve"> Dieser Teil würde im Test mit Klebstreifen am Boden umgesetzt werden.</w:t>
+      </w:r>
+    </w:p>
+    <w:p>
+      <w:pPr>
+        <w:pStyle w:val="Heading5"/>
       </w:pPr>
       <w:bookmarkStart w:id="13" w:name="_Toc320620800"/>
       <w:r>
@@ -1325,15 +1335,7 @@
         <w:t>Alternative</w:t>
       </w:r>
       <w:r>
-        <w:t xml:space="preserve">, </w:t>
-      </w:r>
-      <w:proofErr w:type="spellStart"/>
-      <w:r>
-        <w:t>Kinect</w:t>
-      </w:r>
-      <w:proofErr w:type="spellEnd"/>
-      <w:r>
-        <w:t xml:space="preserve"> nur mit der Hand als </w:t>
+        <w:t xml:space="preserve">, Kinect nur mit der Hand als </w:t>
       </w:r>
       <w:r>
         <w:t>Zeiger</w:t>
@@ -1348,18 +1350,10 @@
         <w:t xml:space="preserve"> </w:t>
       </w:r>
       <w:r>
-        <w:t xml:space="preserve">Es gibt zwei Auffassungen der Steuerung von </w:t>
-      </w:r>
-      <w:proofErr w:type="spellStart"/>
-      <w:r>
-        <w:t>Kin</w:t>
-      </w:r>
-      <w:r>
-        <w:t>ect</w:t>
-      </w:r>
-      <w:proofErr w:type="spellEnd"/>
-      <w:r>
-        <w:t>, die getestet werden können:</w:t>
+        <w:t>Es gibt zwei Auffassungen der Steuerung von Kin</w:t>
+      </w:r>
+      <w:r>
+        <w:t>ect, die getestet werden können:</w:t>
       </w:r>
     </w:p>
     <w:p>
@@ -1425,15 +1419,7 @@
         <w:fldChar w:fldCharType="end"/>
       </w:r>
       <w:r>
-        <w:t xml:space="preserve"> beschrieben, ein </w:t>
-      </w:r>
-      <w:proofErr w:type="spellStart"/>
-      <w:r>
-        <w:t>Laserpointer</w:t>
-      </w:r>
-      <w:proofErr w:type="spellEnd"/>
-      <w:r>
-        <w:t xml:space="preserve"> genutzt werden um den Pointer des Nutzers zu repräsentieren. </w:t>
+        <w:t xml:space="preserve"> beschrieben, ein Laserpointer genutzt werden um den Pointer des Nutzers zu repräsentieren. </w:t>
       </w:r>
     </w:p>
     <w:p>
@@ -1466,15 +1452,7 @@
         <w:t>t</w:t>
       </w:r>
       <w:r>
-        <w:t xml:space="preserve"> dem </w:t>
-      </w:r>
-      <w:proofErr w:type="spellStart"/>
-      <w:r>
-        <w:t>Beamer</w:t>
-      </w:r>
-      <w:proofErr w:type="spellEnd"/>
-      <w:r>
-        <w:t xml:space="preserve"> entsteht durch die Testperson ein Schatten</w:t>
+        <w:t xml:space="preserve"> dem Beamer entsteht durch die Testperson ein Schatten</w:t>
       </w:r>
       <w:r>
         <w:t xml:space="preserve"> an der Leinwand</w:t>
@@ -1643,19 +1621,32 @@
     </w:p>
     <w:p>
       <w:pPr>
-        <w:pStyle w:val="Beschriftung"/>
+        <w:pStyle w:val="Caption"/>
       </w:pPr>
       <w:r>
         <w:t xml:space="preserve">Abbildung </w:t>
       </w:r>
-      <w:fldSimple w:instr=" SEQ Abbildung \* ARABIC ">
-        <w:r>
-          <w:rPr>
-            <w:noProof/>
-          </w:rPr>
-          <w:t>5</w:t>
-        </w:r>
-      </w:fldSimple>
+      <w:r>
+        <w:fldChar w:fldCharType="begin"/>
+      </w:r>
+      <w:r>
+        <w:instrText xml:space="preserve"> SEQ Abbildung \* ARABIC </w:instrText>
+      </w:r>
+      <w:r>
+        <w:fldChar w:fldCharType="separate"/>
+      </w:r>
+      <w:r>
+        <w:rPr>
+          <w:noProof/>
+        </w:rPr>
+        <w:t>5</w:t>
+      </w:r>
+      <w:r>
+        <w:rPr>
+          <w:noProof/>
+        </w:rPr>
+        <w:fldChar w:fldCharType="end"/>
+      </w:r>
       <w:r>
         <w:t xml:space="preserve"> - Skizze Testapplikation</w:t>
       </w:r>
@@ -1674,15 +1665,7 @@
         <w:t xml:space="preserve"> gewec</w:t>
       </w:r>
       <w:r>
-        <w:t xml:space="preserve">hselt werden. Befindet man sich in der </w:t>
-      </w:r>
-      <w:proofErr w:type="spellStart"/>
-      <w:r>
-        <w:t>Browsing</w:t>
-      </w:r>
-      <w:proofErr w:type="spellEnd"/>
-      <w:r>
-        <w:t>-Zone, wird das Poster etwas kleiner dargestellt, dafür hat das Menü oben mehr Platz.</w:t>
+        <w:t>hselt werden. Befindet man sich in der Browsing-Zone, wird das Poster etwas kleiner dargestellt, dafür hat das Menü oben mehr Platz.</w:t>
       </w:r>
       <w:r>
         <w:t xml:space="preserve"> Wechselt man in die Lese-Zone, so vergrössert sich das Poster und das Menü wird dafür kleiner. </w:t>
@@ -1702,7 +1685,7 @@
     </w:p>
     <w:p>
       <w:pPr>
-        <w:pStyle w:val="berschrift4"/>
+        <w:pStyle w:val="Heading4"/>
       </w:pPr>
       <w:bookmarkStart w:id="14" w:name="_Toc320620801"/>
       <w:r>
@@ -1721,15 +1704,7 @@
         <w:t xml:space="preserve"> Bei diesem galt es, die Hypothese „Meine Hand ist die Maus“ zu bestätigen.</w:t>
       </w:r>
       <w:r>
-        <w:t xml:space="preserve"> Um dies zu prüfen, wurde mithilfe einer WPF Applikation ein Wizard </w:t>
-      </w:r>
-      <w:proofErr w:type="spellStart"/>
-      <w:r>
-        <w:t>of</w:t>
-      </w:r>
-      <w:proofErr w:type="spellEnd"/>
-      <w:r>
-        <w:t xml:space="preserve"> Oz Experiment durchgeführt</w:t>
+        <w:t xml:space="preserve"> Um dies zu prüfen, wurde mithilfe einer WPF Applikation ein Wizard of Oz Experiment durchgeführt</w:t>
       </w:r>
       <w:r>
         <w:t>. Die Testpersonen wurden gebeten, laut mitzudenken</w:t>
@@ -2363,54 +2338,20 @@
     </w:p>
     <w:p>
       <w:pPr>
-        <w:pStyle w:val="Beschriftung"/>
+        <w:pStyle w:val="Caption"/>
       </w:pPr>
       <w:bookmarkStart w:id="15" w:name="_Ref320611864"/>
       <w:r>
         <w:t xml:space="preserve">Abbildung </w:t>
       </w:r>
-      <w:fldSimple w:instr=" SEQ Abbildung \* ARABIC ">
-        <w:r>
-          <w:rPr>
-            <w:noProof/>
-          </w:rPr>
-          <w:t>6</w:t>
-        </w:r>
-      </w:fldSimple>
-      <w:r>
-        <w:t xml:space="preserve"> - Testapplikation</w:t>
-      </w:r>
-      <w:bookmarkEnd w:id="15"/>
-    </w:p>
-    <w:p>
-      <w:r>
-        <w:t xml:space="preserve">Die </w:t>
-      </w:r>
-      <w:r>
-        <w:t>Testa</w:t>
-      </w:r>
-      <w:r>
-        <w:t>pplikation besteht aus zwei Ansichten. In der einen können Poster gelesen werden, in der anderen Ansicht wird das Mittagsmenü der Mensa angezeigt.</w:t>
-      </w:r>
-    </w:p>
-    <w:p>
-      <w:r>
-        <w:t>Die blauen Punkte</w:t>
-      </w:r>
-      <w:r>
-        <w:t xml:space="preserve"> in der </w:t>
-      </w:r>
       <w:r>
         <w:fldChar w:fldCharType="begin"/>
       </w:r>
       <w:r>
-        <w:instrText xml:space="preserve"> REF _Ref320611864 \h </w:instrText>
+        <w:instrText xml:space="preserve"> SEQ Abbildung \* ARABIC </w:instrText>
       </w:r>
       <w:r>
         <w:fldChar w:fldCharType="separate"/>
-      </w:r>
-      <w:r>
-        <w:t xml:space="preserve">Abbildung </w:t>
       </w:r>
       <w:r>
         <w:rPr>
@@ -2419,27 +2360,74 @@
         <w:t>6</w:t>
       </w:r>
       <w:r>
+        <w:rPr>
+          <w:noProof/>
+        </w:rPr>
+        <w:fldChar w:fldCharType="end"/>
+      </w:r>
+      <w:r>
         <w:t xml:space="preserve"> - Testapplikation</w:t>
       </w:r>
-      <w:r>
-        <w:fldChar w:fldCharType="end"/>
-      </w:r>
-      <w:r>
-        <w:t xml:space="preserve"> dienen der Beschriftung</w:t>
-      </w:r>
-      <w:r>
-        <w:t xml:space="preserve"> der einzelnen Komponenten</w:t>
-      </w:r>
-      <w:r>
-        <w:t xml:space="preserve"> in der Poster-Ansicht</w:t>
-      </w:r>
-      <w:r>
-        <w:t>:</w:t>
-      </w:r>
+      <w:bookmarkEnd w:id="15"/>
     </w:p>
     <w:p>
-      <w:pPr>
-        <w:pStyle w:val="Listenabsatz"/>
+      <w:r>
+        <w:t xml:space="preserve">Die </w:t>
+      </w:r>
+      <w:r>
+        <w:t>Testa</w:t>
+      </w:r>
+      <w:r>
+        <w:t>pplikation besteht aus zwei Ansichten. In der einen können Poster gelesen werden, in der anderen Ansicht wird das Mittagsmenü der Mensa angezeigt.</w:t>
+      </w:r>
+    </w:p>
+    <w:p>
+      <w:r>
+        <w:t>Die blauen Punkte</w:t>
+      </w:r>
+      <w:r>
+        <w:t xml:space="preserve"> in der </w:t>
+      </w:r>
+      <w:r>
+        <w:fldChar w:fldCharType="begin"/>
+      </w:r>
+      <w:r>
+        <w:instrText xml:space="preserve"> REF _Ref320611864 \h </w:instrText>
+      </w:r>
+      <w:r>
+        <w:fldChar w:fldCharType="separate"/>
+      </w:r>
+      <w:r>
+        <w:t xml:space="preserve">Abbildung </w:t>
+      </w:r>
+      <w:r>
+        <w:rPr>
+          <w:noProof/>
+        </w:rPr>
+        <w:t>6</w:t>
+      </w:r>
+      <w:r>
+        <w:t xml:space="preserve"> - Testapplikation</w:t>
+      </w:r>
+      <w:r>
+        <w:fldChar w:fldCharType="end"/>
+      </w:r>
+      <w:r>
+        <w:t xml:space="preserve"> dienen der Beschriftung</w:t>
+      </w:r>
+      <w:r>
+        <w:t xml:space="preserve"> der einzelnen Komponenten</w:t>
+      </w:r>
+      <w:r>
+        <w:t xml:space="preserve"> in der Poster-Ansicht</w:t>
+      </w:r>
+      <w:r>
+        <w:t>:</w:t>
+      </w:r>
+    </w:p>
+    <w:p>
+      <w:pPr>
+        <w:pStyle w:val="ListParagraph"/>
         <w:numPr>
           <w:ilvl w:val="0"/>
           <w:numId w:val="7"/>
@@ -2472,7 +2460,7 @@
     </w:p>
     <w:p>
       <w:pPr>
-        <w:pStyle w:val="Listenabsatz"/>
+        <w:pStyle w:val="ListParagraph"/>
         <w:numPr>
           <w:ilvl w:val="0"/>
           <w:numId w:val="7"/>
@@ -2491,7 +2479,13 @@
         <w:t>Er w</w:t>
       </w:r>
       <w:r>
-        <w:t xml:space="preserve">ird dazu benutzt, um </w:t>
+        <w:t xml:space="preserve">ird dazu </w:t>
+      </w:r>
+      <w:r>
+        <w:t>b</w:t>
+      </w:r>
+      <w:r>
+        <w:t xml:space="preserve">enutzt, um </w:t>
       </w:r>
       <w:r>
         <w:t>nach links</w:t>
@@ -2505,7 +2499,7 @@
     </w:p>
     <w:p>
       <w:pPr>
-        <w:pStyle w:val="Listenabsatz"/>
+        <w:pStyle w:val="ListParagraph"/>
         <w:numPr>
           <w:ilvl w:val="0"/>
           <w:numId w:val="7"/>
@@ -2535,7 +2529,7 @@
     </w:p>
     <w:p>
       <w:pPr>
-        <w:pStyle w:val="Listenabsatz"/>
+        <w:pStyle w:val="ListParagraph"/>
         <w:numPr>
           <w:ilvl w:val="0"/>
           <w:numId w:val="7"/>
@@ -2566,20 +2560,12 @@
         <w:t>wird</w:t>
       </w:r>
       <w:r>
-        <w:t xml:space="preserve"> am Computer von den </w:t>
-      </w:r>
-      <w:proofErr w:type="spellStart"/>
-      <w:r>
-        <w:t>Testüberwachern</w:t>
-      </w:r>
-      <w:proofErr w:type="spellEnd"/>
-      <w:r>
-        <w:t xml:space="preserve"> bewegt, und zwar synchron zu den Bewegungen der Hand der Testperson.</w:t>
+        <w:t xml:space="preserve"> am Computer von den Testüberwachern bewegt, und zwar synchron zu den Bewegungen der Hand der Testperson.</w:t>
       </w:r>
     </w:p>
     <w:p>
       <w:pPr>
-        <w:pStyle w:val="Listenabsatz"/>
+        <w:pStyle w:val="ListParagraph"/>
         <w:numPr>
           <w:ilvl w:val="0"/>
           <w:numId w:val="7"/>
@@ -2628,15 +2614,7 @@
         <w:t xml:space="preserve"> die Applikation steuern kann.</w:t>
       </w:r>
       <w:r>
-        <w:t xml:space="preserve"> Das Skelett wird mithilfe von </w:t>
-      </w:r>
-      <w:proofErr w:type="spellStart"/>
-      <w:r>
-        <w:t>Kinect</w:t>
-      </w:r>
-      <w:proofErr w:type="spellEnd"/>
-      <w:r>
-        <w:t xml:space="preserve"> angezeigt.</w:t>
+        <w:t xml:space="preserve"> Das Skelett wird mithilfe von Kinect angezeigt.</w:t>
       </w:r>
     </w:p>
     <w:p>
@@ -2655,7 +2633,7 @@
     </w:p>
     <w:p>
       <w:pPr>
-        <w:pStyle w:val="berschrift5"/>
+        <w:pStyle w:val="Heading5"/>
       </w:pPr>
       <w:bookmarkStart w:id="16" w:name="_Ref320611798"/>
       <w:bookmarkStart w:id="17" w:name="_Toc320620802"/>
@@ -2700,7 +2678,7 @@
     </w:p>
     <w:p>
       <w:pPr>
-        <w:pStyle w:val="berschrift6"/>
+        <w:pStyle w:val="Heading6"/>
       </w:pPr>
       <w:r>
         <w:t>Aufgabe</w:t>
@@ -2709,15 +2687,7 @@
     </w:p>
     <w:p>
       <w:r>
-        <w:t xml:space="preserve">Du stehst nun also vor der grossen Monitorwand (hier im Test ist das die Projektion des </w:t>
-      </w:r>
-      <w:proofErr w:type="spellStart"/>
-      <w:r>
-        <w:t>Beamers</w:t>
-      </w:r>
-      <w:proofErr w:type="spellEnd"/>
-      <w:r>
-        <w:t>).</w:t>
+        <w:t>Du stehst nun also vor der grossen Monitorwand (hier im Test ist das die Projektion des Beamers).</w:t>
       </w:r>
       <w:r>
         <w:t xml:space="preserve"> Du bist neugierig und möchtest herausfinden, was die Video Wall alles für Funktionen bietet.</w:t>
@@ -2725,7 +2695,7 @@
     </w:p>
     <w:p>
       <w:pPr>
-        <w:pStyle w:val="berschrift4"/>
+        <w:pStyle w:val="Heading4"/>
       </w:pPr>
       <w:bookmarkStart w:id="19" w:name="_Toc320620804"/>
       <w:r>
@@ -2749,7 +2719,7 @@
     </w:p>
     <w:tbl>
       <w:tblPr>
-        <w:tblStyle w:val="MittlereSchattierung1-Akzent1"/>
+        <w:tblStyle w:val="MediumShading1-Accent1"/>
         <w:tblW w:w="0" w:type="auto"/>
         <w:tblLook w:val="0480" w:firstRow="0" w:lastRow="0" w:firstColumn="1" w:lastColumn="0" w:noHBand="0" w:noVBand="1"/>
       </w:tblPr>
@@ -3065,15 +3035,7 @@
               <w:t xml:space="preserve"> Wand und </w:t>
             </w:r>
             <w:r>
-              <w:t xml:space="preserve">dem </w:t>
-            </w:r>
-            <w:proofErr w:type="spellStart"/>
-            <w:r>
-              <w:t>Kinect</w:t>
-            </w:r>
-            <w:proofErr w:type="spellEnd"/>
-            <w:r>
-              <w:t>.</w:t>
+              <w:t>dem Kinect.</w:t>
             </w:r>
           </w:p>
         </w:tc>
@@ -3198,19 +3160,32 @@
     </w:tbl>
     <w:p>
       <w:pPr>
-        <w:pStyle w:val="Beschriftung"/>
+        <w:pStyle w:val="Caption"/>
       </w:pPr>
       <w:r>
         <w:t xml:space="preserve">Tabelle </w:t>
       </w:r>
-      <w:fldSimple w:instr=" SEQ Tabelle \* ARABIC ">
-        <w:r>
-          <w:rPr>
-            <w:noProof/>
-          </w:rPr>
-          <w:t>1</w:t>
-        </w:r>
-      </w:fldSimple>
+      <w:r>
+        <w:fldChar w:fldCharType="begin"/>
+      </w:r>
+      <w:r>
+        <w:instrText xml:space="preserve"> SEQ Tabelle \* ARABIC </w:instrText>
+      </w:r>
+      <w:r>
+        <w:fldChar w:fldCharType="separate"/>
+      </w:r>
+      <w:r>
+        <w:rPr>
+          <w:noProof/>
+        </w:rPr>
+        <w:t>1</w:t>
+      </w:r>
+      <w:r>
+        <w:rPr>
+          <w:noProof/>
+        </w:rPr>
+        <w:fldChar w:fldCharType="end"/>
+      </w:r>
       <w:r>
         <w:t xml:space="preserve"> - Zusammenfassung Resultat empirischer formativer Test</w:t>
       </w:r>
@@ -3222,7 +3197,7 @@
     </w:p>
     <w:p>
       <w:pPr>
-        <w:pStyle w:val="Listenabsatz"/>
+        <w:pStyle w:val="ListParagraph"/>
         <w:numPr>
           <w:ilvl w:val="0"/>
           <w:numId w:val="8"/>
@@ -3258,7 +3233,7 @@
     </w:p>
     <w:p>
       <w:pPr>
-        <w:pStyle w:val="Listenabsatz"/>
+        <w:pStyle w:val="ListParagraph"/>
         <w:numPr>
           <w:ilvl w:val="0"/>
           <w:numId w:val="8"/>
@@ -3276,7 +3251,7 @@
     </w:p>
     <w:p>
       <w:pPr>
-        <w:pStyle w:val="Listenabsatz"/>
+        <w:pStyle w:val="ListParagraph"/>
         <w:numPr>
           <w:ilvl w:val="0"/>
           <w:numId w:val="8"/>
@@ -3312,7 +3287,7 @@
     </w:p>
     <w:p>
       <w:pPr>
-        <w:pStyle w:val="Listenabsatz"/>
+        <w:pStyle w:val="ListParagraph"/>
         <w:numPr>
           <w:ilvl w:val="0"/>
           <w:numId w:val="8"/>
@@ -3324,7 +3299,7 @@
     </w:p>
     <w:p>
       <w:pPr>
-        <w:pStyle w:val="Listenabsatz"/>
+        <w:pStyle w:val="ListParagraph"/>
         <w:numPr>
           <w:ilvl w:val="0"/>
           <w:numId w:val="8"/>
@@ -3341,14 +3316,17 @@
     </w:p>
     <w:p>
       <w:pPr>
-        <w:pStyle w:val="Listenabsatz"/>
+        <w:pStyle w:val="ListParagraph"/>
         <w:numPr>
           <w:ilvl w:val="0"/>
           <w:numId w:val="9"/>
         </w:numPr>
       </w:pPr>
       <w:r>
-        <w:t xml:space="preserve">Er </w:t>
+        <w:t>Sie</w:t>
+      </w:r>
+      <w:r>
+        <w:t xml:space="preserve"> </w:t>
       </w:r>
       <w:r>
         <w:t>sich auch vorstellen</w:t>
@@ -3365,14 +3343,17 @@
     </w:p>
     <w:p>
       <w:pPr>
-        <w:pStyle w:val="Listenabsatz"/>
+        <w:pStyle w:val="ListParagraph"/>
         <w:numPr>
           <w:ilvl w:val="0"/>
           <w:numId w:val="9"/>
         </w:numPr>
       </w:pPr>
       <w:r>
-        <w:t xml:space="preserve">Er </w:t>
+        <w:t>Sie</w:t>
+      </w:r>
+      <w:r>
+        <w:t xml:space="preserve"> </w:t>
       </w:r>
       <w:r>
         <w:t>sich vorstellen</w:t>
@@ -3381,15 +3362,7 @@
         <w:t xml:space="preserve"> kann</w:t>
       </w:r>
       <w:r>
-        <w:t>, auch mit Doppelklick oder über Zoomleiste (</w:t>
-      </w:r>
-      <w:proofErr w:type="spellStart"/>
-      <w:r>
-        <w:t>Slider</w:t>
-      </w:r>
-      <w:proofErr w:type="spellEnd"/>
-      <w:r>
-        <w:t xml:space="preserve">) zu zoomen. </w:t>
+        <w:t xml:space="preserve">, auch mit Doppelklick oder über Zoomleiste (Slider) zu zoomen. </w:t>
       </w:r>
     </w:p>
     <w:p>
@@ -3433,19 +3406,34 @@
         <w:t xml:space="preserve">nicht mit Gesten sondern nur </w:t>
       </w:r>
       <w:r>
-        <w:t>mit der H</w:t>
+        <w:t xml:space="preserve">mit der Hand </w:t>
+      </w:r>
+      <w:r>
+        <w:t>gesteuert wird</w:t>
+      </w:r>
+      <w:r>
+        <w:t>.</w:t>
+      </w:r>
+      <w:r>
+        <w:t xml:space="preserve"> </w:t>
+      </w:r>
+      <w:r>
+        <w:t>Zusätzlich</w:t>
+      </w:r>
+      <w:r>
+        <w:t xml:space="preserve"> </w:t>
+      </w:r>
+      <w:r>
+        <w:t xml:space="preserve">konnte auch das GUI verifiziert werden. Für </w:t>
+      </w:r>
+      <w:r>
+        <w:t>die Testpersonen war sehr schnell klar,</w:t>
+      </w:r>
+      <w:r>
+        <w:t xml:space="preserve"> für was die Pfeile und das Menu verwendet werden können.</w:t>
       </w:r>
       <w:bookmarkStart w:id="20" w:name="_GoBack"/>
       <w:bookmarkEnd w:id="20"/>
-      <w:r>
-        <w:t xml:space="preserve">and </w:t>
-      </w:r>
-      <w:r>
-        <w:t>gesteuert wird</w:t>
-      </w:r>
-      <w:r>
-        <w:t>.</w:t>
-      </w:r>
     </w:p>
     <w:p/>
     <w:sectPr>
@@ -3489,7 +3477,7 @@
 <w:ftr xmlns:wpc="http://schemas.microsoft.com/office/word/2010/wordprocessingCanvas" xmlns:mc="http://schemas.openxmlformats.org/markup-compatibility/2006" xmlns:o="urn:schemas-microsoft-com:office:office" xmlns:r="http://schemas.openxmlformats.org/officeDocument/2006/relationships" xmlns:m="http://schemas.openxmlformats.org/officeDocument/2006/math" xmlns:v="urn:schemas-microsoft-com:vml" xmlns:wp14="http://schemas.microsoft.com/office/word/2010/wordprocessingDrawing" xmlns:wp="http://schemas.openxmlformats.org/drawingml/2006/wordprocessingDrawing" xmlns:w10="urn:schemas-microsoft-com:office:word" xmlns:w="http://schemas.openxmlformats.org/wordprocessingml/2006/main" xmlns:w14="http://schemas.microsoft.com/office/word/2010/wordml" xmlns:wpg="http://schemas.microsoft.com/office/word/2010/wordprocessingGroup" xmlns:wpi="http://schemas.microsoft.com/office/word/2010/wordprocessingInk" xmlns:wne="http://schemas.microsoft.com/office/word/2006/wordml" xmlns:wps="http://schemas.microsoft.com/office/word/2010/wordprocessingShape" mc:Ignorable="w14 wp14">
   <w:p>
     <w:pPr>
-      <w:pStyle w:val="Fuzeile"/>
+      <w:pStyle w:val="Footer"/>
     </w:pPr>
     <w:r>
       <w:t>Video Wall</w:t>
@@ -3513,7 +3501,7 @@
       <w:rPr>
         <w:noProof/>
       </w:rPr>
-      <w:t>30. März 2012</w:t>
+      <w:t>2. April 2012</w:t>
     </w:r>
     <w:r>
       <w:fldChar w:fldCharType="end"/>
@@ -3565,31 +3553,16 @@
       </w:rPr>
       <w:t xml:space="preserve"> von </w:t>
     </w:r>
-    <w:r>
-      <w:fldChar w:fldCharType="begin"/>
-    </w:r>
-    <w:r>
-      <w:instrText>NUMPAGES  \* Arabic  \* MERGEFORMAT</w:instrText>
-    </w:r>
-    <w:r>
-      <w:fldChar w:fldCharType="separate"/>
-    </w:r>
-    <w:r>
-      <w:rPr>
-        <w:b/>
-        <w:noProof/>
-        <w:lang w:val="de-DE"/>
-      </w:rPr>
-      <w:t>7</w:t>
-    </w:r>
-    <w:r>
-      <w:rPr>
-        <w:b/>
-        <w:noProof/>
-        <w:lang w:val="de-DE"/>
-      </w:rPr>
-      <w:fldChar w:fldCharType="end"/>
-    </w:r>
+    <w:fldSimple w:instr="NUMPAGES  \* Arabic  \* MERGEFORMAT">
+      <w:r>
+        <w:rPr>
+          <w:b/>
+          <w:noProof/>
+          <w:lang w:val="de-DE"/>
+        </w:rPr>
+        <w:t>7</w:t>
+      </w:r>
+    </w:fldSimple>
   </w:p>
 </w:ftr>
 </file>
@@ -3623,7 +3596,7 @@
 <w:hdr xmlns:wpc="http://schemas.microsoft.com/office/word/2010/wordprocessingCanvas" xmlns:mc="http://schemas.openxmlformats.org/markup-compatibility/2006" xmlns:o="urn:schemas-microsoft-com:office:office" xmlns:r="http://schemas.openxmlformats.org/officeDocument/2006/relationships" xmlns:m="http://schemas.openxmlformats.org/officeDocument/2006/math" xmlns:v="urn:schemas-microsoft-com:vml" xmlns:wp14="http://schemas.microsoft.com/office/word/2010/wordprocessingDrawing" xmlns:wp="http://schemas.openxmlformats.org/drawingml/2006/wordprocessingDrawing" xmlns:w10="urn:schemas-microsoft-com:office:word" xmlns:w="http://schemas.openxmlformats.org/wordprocessingml/2006/main" xmlns:w14="http://schemas.microsoft.com/office/word/2010/wordml" xmlns:wpg="http://schemas.microsoft.com/office/word/2010/wordprocessingGroup" xmlns:wpi="http://schemas.microsoft.com/office/word/2010/wordprocessingInk" xmlns:wne="http://schemas.microsoft.com/office/word/2006/wordml" xmlns:wps="http://schemas.microsoft.com/office/word/2010/wordprocessingShape" mc:Ignorable="w14 wp14">
   <w:p>
     <w:pPr>
-      <w:pStyle w:val="Kopfzeile"/>
+      <w:pStyle w:val="Header"/>
     </w:pPr>
     <w:r>
       <w:tab/>
@@ -4015,7 +3988,7 @@
     <w:lvl w:ilvl="0">
       <w:start w:val="1"/>
       <w:numFmt w:val="upperRoman"/>
-      <w:pStyle w:val="berschrift1"/>
+      <w:pStyle w:val="Heading1"/>
       <w:lvlText w:val="%1."/>
       <w:lvlJc w:val="left"/>
       <w:pPr>
@@ -4028,7 +4001,7 @@
     <w:lvl w:ilvl="1">
       <w:start w:val="1"/>
       <w:numFmt w:val="decimal"/>
-      <w:pStyle w:val="berschrift2"/>
+      <w:pStyle w:val="Heading2"/>
       <w:lvlText w:val="%1.%2"/>
       <w:lvlJc w:val="left"/>
       <w:pPr>
@@ -4038,7 +4011,7 @@
     <w:lvl w:ilvl="2">
       <w:start w:val="1"/>
       <w:numFmt w:val="decimal"/>
-      <w:pStyle w:val="berschrift3"/>
+      <w:pStyle w:val="Heading3"/>
       <w:lvlText w:val="%1.%2.%3"/>
       <w:lvlJc w:val="left"/>
       <w:pPr>
@@ -4048,7 +4021,7 @@
     <w:lvl w:ilvl="3">
       <w:start w:val="1"/>
       <w:numFmt w:val="decimal"/>
-      <w:pStyle w:val="berschrift4"/>
+      <w:pStyle w:val="Heading4"/>
       <w:lvlText w:val="%1.%2.%3.%4"/>
       <w:lvlJc w:val="left"/>
       <w:pPr>
@@ -4058,7 +4031,7 @@
     <w:lvl w:ilvl="4">
       <w:start w:val="1"/>
       <w:numFmt w:val="decimal"/>
-      <w:pStyle w:val="berschrift5"/>
+      <w:pStyle w:val="Heading5"/>
       <w:lvlText w:val="%1.%2.%3.%4.%5"/>
       <w:lvlJc w:val="left"/>
       <w:pPr>
@@ -4068,7 +4041,7 @@
     <w:lvl w:ilvl="5">
       <w:start w:val="1"/>
       <w:numFmt w:val="decimal"/>
-      <w:pStyle w:val="berschrift6"/>
+      <w:pStyle w:val="Heading6"/>
       <w:lvlText w:val="%1.%2.%3.%4.%5.%6"/>
       <w:lvlJc w:val="left"/>
       <w:pPr>
@@ -4078,7 +4051,7 @@
     <w:lvl w:ilvl="6">
       <w:start w:val="1"/>
       <w:numFmt w:val="decimal"/>
-      <w:pStyle w:val="berschrift7"/>
+      <w:pStyle w:val="Heading7"/>
       <w:lvlText w:val="%1.%2.%3.%4.%5.%6.%7"/>
       <w:lvlJc w:val="left"/>
       <w:pPr>
@@ -4088,7 +4061,7 @@
     <w:lvl w:ilvl="7">
       <w:start w:val="1"/>
       <w:numFmt w:val="decimal"/>
-      <w:pStyle w:val="berschrift8"/>
+      <w:pStyle w:val="Heading8"/>
       <w:lvlText w:val="%1.%2.%3.%4.%5.%6.%7.%8"/>
       <w:lvlJc w:val="left"/>
       <w:pPr>
@@ -4098,7 +4071,7 @@
     <w:lvl w:ilvl="8">
       <w:start w:val="1"/>
       <w:numFmt w:val="decimal"/>
-      <w:pStyle w:val="berschrift9"/>
+      <w:pStyle w:val="Heading9"/>
       <w:lvlText w:val="%1.%2.%3.%4.%5.%6.%7.%8.%9"/>
       <w:lvlJc w:val="left"/>
       <w:pPr>
@@ -4753,7 +4726,7 @@
     <w:lsdException w:name="Bibliography" w:uiPriority="37"/>
     <w:lsdException w:name="TOC Heading" w:uiPriority="39" w:qFormat="1"/>
   </w:latentStyles>
-  <w:style w:type="paragraph" w:default="1" w:styleId="Standard">
+  <w:style w:type="paragraph" w:default="1" w:styleId="Normal">
     <w:name w:val="Normal"/>
     <w:qFormat/>
     <w:rsid w:val="003C3BB7"/>
@@ -4762,11 +4735,11 @@
       <w:szCs w:val="20"/>
     </w:rPr>
   </w:style>
-  <w:style w:type="paragraph" w:styleId="berschrift1">
+  <w:style w:type="paragraph" w:styleId="Heading1">
     <w:name w:val="heading 1"/>
-    <w:basedOn w:val="Standard"/>
-    <w:next w:val="Standard"/>
-    <w:link w:val="berschrift1Zchn"/>
+    <w:basedOn w:val="Normal"/>
+    <w:next w:val="Normal"/>
+    <w:link w:val="Heading1Char"/>
     <w:uiPriority w:val="9"/>
     <w:qFormat/>
     <w:rsid w:val="00C90DFA"/>
@@ -4788,11 +4761,11 @@
       <w:szCs w:val="22"/>
     </w:rPr>
   </w:style>
-  <w:style w:type="paragraph" w:styleId="berschrift2">
+  <w:style w:type="paragraph" w:styleId="Heading2">
     <w:name w:val="heading 2"/>
-    <w:basedOn w:val="Standard"/>
-    <w:next w:val="Standard"/>
-    <w:link w:val="berschrift2Zchn"/>
+    <w:basedOn w:val="Normal"/>
+    <w:next w:val="Normal"/>
+    <w:link w:val="Heading2Char"/>
     <w:uiPriority w:val="9"/>
     <w:unhideWhenUsed/>
     <w:qFormat/>
@@ -4822,11 +4795,11 @@
       <w:szCs w:val="22"/>
     </w:rPr>
   </w:style>
-  <w:style w:type="paragraph" w:styleId="berschrift3">
+  <w:style w:type="paragraph" w:styleId="Heading3">
     <w:name w:val="heading 3"/>
-    <w:basedOn w:val="Standard"/>
-    <w:next w:val="Standard"/>
-    <w:link w:val="berschrift3Zchn"/>
+    <w:basedOn w:val="Normal"/>
+    <w:next w:val="Normal"/>
+    <w:link w:val="Heading3Char"/>
     <w:uiPriority w:val="9"/>
     <w:unhideWhenUsed/>
     <w:qFormat/>
@@ -4851,11 +4824,11 @@
       <w:szCs w:val="22"/>
     </w:rPr>
   </w:style>
-  <w:style w:type="paragraph" w:styleId="berschrift4">
+  <w:style w:type="paragraph" w:styleId="Heading4">
     <w:name w:val="heading 4"/>
-    <w:basedOn w:val="Standard"/>
-    <w:next w:val="Standard"/>
-    <w:link w:val="berschrift4Zchn"/>
+    <w:basedOn w:val="Normal"/>
+    <w:next w:val="Normal"/>
+    <w:link w:val="Heading4Char"/>
     <w:uiPriority w:val="9"/>
     <w:unhideWhenUsed/>
     <w:qFormat/>
@@ -4880,11 +4853,11 @@
       <w:szCs w:val="22"/>
     </w:rPr>
   </w:style>
-  <w:style w:type="paragraph" w:styleId="berschrift5">
+  <w:style w:type="paragraph" w:styleId="Heading5">
     <w:name w:val="heading 5"/>
-    <w:basedOn w:val="Standard"/>
-    <w:next w:val="Standard"/>
-    <w:link w:val="berschrift5Zchn"/>
+    <w:basedOn w:val="Normal"/>
+    <w:next w:val="Normal"/>
+    <w:link w:val="Heading5Char"/>
     <w:uiPriority w:val="9"/>
     <w:unhideWhenUsed/>
     <w:qFormat/>
@@ -4910,11 +4883,11 @@
       <w:szCs w:val="22"/>
     </w:rPr>
   </w:style>
-  <w:style w:type="paragraph" w:styleId="berschrift6">
+  <w:style w:type="paragraph" w:styleId="Heading6">
     <w:name w:val="heading 6"/>
-    <w:basedOn w:val="Standard"/>
-    <w:next w:val="Standard"/>
-    <w:link w:val="berschrift6Zchn"/>
+    <w:basedOn w:val="Normal"/>
+    <w:next w:val="Normal"/>
+    <w:link w:val="Heading6Char"/>
     <w:uiPriority w:val="9"/>
     <w:unhideWhenUsed/>
     <w:qFormat/>
@@ -4935,11 +4908,11 @@
       <w:szCs w:val="22"/>
     </w:rPr>
   </w:style>
-  <w:style w:type="paragraph" w:styleId="berschrift7">
+  <w:style w:type="paragraph" w:styleId="Heading7">
     <w:name w:val="heading 7"/>
-    <w:basedOn w:val="Standard"/>
-    <w:next w:val="Standard"/>
-    <w:link w:val="berschrift7Zchn"/>
+    <w:basedOn w:val="Normal"/>
+    <w:next w:val="Normal"/>
+    <w:link w:val="Heading7Char"/>
     <w:uiPriority w:val="9"/>
     <w:semiHidden/>
     <w:unhideWhenUsed/>
@@ -4961,11 +4934,11 @@
       <w:szCs w:val="22"/>
     </w:rPr>
   </w:style>
-  <w:style w:type="paragraph" w:styleId="berschrift8">
+  <w:style w:type="paragraph" w:styleId="Heading8">
     <w:name w:val="heading 8"/>
-    <w:basedOn w:val="Standard"/>
-    <w:next w:val="Standard"/>
-    <w:link w:val="berschrift8Zchn"/>
+    <w:basedOn w:val="Normal"/>
+    <w:next w:val="Normal"/>
+    <w:link w:val="Heading8Char"/>
     <w:uiPriority w:val="9"/>
     <w:semiHidden/>
     <w:unhideWhenUsed/>
@@ -4986,11 +4959,11 @@
       <w:szCs w:val="18"/>
     </w:rPr>
   </w:style>
-  <w:style w:type="paragraph" w:styleId="berschrift9">
+  <w:style w:type="paragraph" w:styleId="Heading9">
     <w:name w:val="heading 9"/>
-    <w:basedOn w:val="Standard"/>
-    <w:next w:val="Standard"/>
-    <w:link w:val="berschrift9Zchn"/>
+    <w:basedOn w:val="Normal"/>
+    <w:next w:val="Normal"/>
+    <w:link w:val="Heading9Char"/>
     <w:uiPriority w:val="9"/>
     <w:semiHidden/>
     <w:unhideWhenUsed/>
@@ -5012,13 +4985,13 @@
       <w:szCs w:val="18"/>
     </w:rPr>
   </w:style>
-  <w:style w:type="character" w:default="1" w:styleId="Absatz-Standardschriftart">
+  <w:style w:type="character" w:default="1" w:styleId="DefaultParagraphFont">
     <w:name w:val="Default Paragraph Font"/>
     <w:uiPriority w:val="1"/>
     <w:semiHidden/>
     <w:unhideWhenUsed/>
   </w:style>
-  <w:style w:type="table" w:default="1" w:styleId="NormaleTabelle">
+  <w:style w:type="table" w:default="1" w:styleId="TableNormal">
     <w:name w:val="Normal Table"/>
     <w:uiPriority w:val="99"/>
     <w:semiHidden/>
@@ -5033,16 +5006,16 @@
       </w:tblCellMar>
     </w:tblPr>
   </w:style>
-  <w:style w:type="numbering" w:default="1" w:styleId="KeineListe">
+  <w:style w:type="numbering" w:default="1" w:styleId="NoList">
     <w:name w:val="No List"/>
     <w:uiPriority w:val="99"/>
     <w:semiHidden/>
     <w:unhideWhenUsed/>
   </w:style>
-  <w:style w:type="character" w:customStyle="1" w:styleId="berschrift1Zchn">
-    <w:name w:val="Überschrift 1 Zchn"/>
-    <w:basedOn w:val="Absatz-Standardschriftart"/>
-    <w:link w:val="berschrift1"/>
+  <w:style w:type="character" w:customStyle="1" w:styleId="Heading1Char">
+    <w:name w:val="Heading 1 Char"/>
+    <w:basedOn w:val="DefaultParagraphFont"/>
+    <w:link w:val="Heading1"/>
     <w:uiPriority w:val="9"/>
     <w:rsid w:val="00C90DFA"/>
     <w:rPr>
@@ -5054,10 +5027,10 @@
       <w:shd w:val="clear" w:color="auto" w:fill="FFFFFF" w:themeFill="background1"/>
     </w:rPr>
   </w:style>
-  <w:style w:type="character" w:customStyle="1" w:styleId="berschrift2Zchn">
-    <w:name w:val="Überschrift 2 Zchn"/>
-    <w:basedOn w:val="Absatz-Standardschriftart"/>
-    <w:link w:val="berschrift2"/>
+  <w:style w:type="character" w:customStyle="1" w:styleId="Heading2Char">
+    <w:name w:val="Heading 2 Char"/>
+    <w:basedOn w:val="DefaultParagraphFont"/>
+    <w:link w:val="Heading2"/>
     <w:uiPriority w:val="9"/>
     <w:rsid w:val="00402E1C"/>
     <w:rPr>
@@ -5069,9 +5042,9 @@
       <w:shd w:val="clear" w:color="auto" w:fill="5994CB"/>
     </w:rPr>
   </w:style>
-  <w:style w:type="table" w:styleId="Tabellenraster">
+  <w:style w:type="table" w:styleId="TableGrid">
     <w:name w:val="Table Grid"/>
-    <w:basedOn w:val="NormaleTabelle"/>
+    <w:basedOn w:val="TableNormal"/>
     <w:uiPriority w:val="59"/>
     <w:rsid w:val="00651384"/>
     <w:pPr>
@@ -5095,9 +5068,9 @@
       </w:tblCellMar>
     </w:tblPr>
   </w:style>
-  <w:style w:type="table" w:styleId="HellesRaster-Akzent1">
+  <w:style w:type="table" w:styleId="LightGrid-Accent1">
     <w:name w:val="Light Grid Accent 1"/>
-    <w:basedOn w:val="NormaleTabelle"/>
+    <w:basedOn w:val="TableNormal"/>
     <w:uiPriority w:val="62"/>
     <w:rsid w:val="00CB0412"/>
     <w:pPr>
@@ -5225,9 +5198,9 @@
       </w:tcPr>
     </w:tblStylePr>
   </w:style>
-  <w:style w:type="table" w:styleId="MittlereSchattierung1-Akzent1">
+  <w:style w:type="table" w:styleId="MediumShading1-Accent1">
     <w:name w:val="Medium Shading 1 Accent 1"/>
-    <w:basedOn w:val="NormaleTabelle"/>
+    <w:basedOn w:val="TableNormal"/>
     <w:uiPriority w:val="63"/>
     <w:rsid w:val="004A070C"/>
     <w:pPr>
@@ -5325,9 +5298,9 @@
       </w:tcPr>
     </w:tblStylePr>
   </w:style>
-  <w:style w:type="table" w:styleId="MittlereListe2-Akzent1">
+  <w:style w:type="table" w:styleId="MediumList2-Accent1">
     <w:name w:val="Medium List 2 Accent 1"/>
-    <w:basedOn w:val="NormaleTabelle"/>
+    <w:basedOn w:val="TableNormal"/>
     <w:uiPriority w:val="66"/>
     <w:rsid w:val="00CB0412"/>
     <w:pPr>
@@ -5453,9 +5426,9 @@
       </w:tcPr>
     </w:tblStylePr>
   </w:style>
-  <w:style w:type="table" w:styleId="MittlereListe1-Akzent1">
+  <w:style w:type="table" w:styleId="MediumList1-Accent1">
     <w:name w:val="Medium List 1 Accent 1"/>
-    <w:basedOn w:val="NormaleTabelle"/>
+    <w:basedOn w:val="TableNormal"/>
     <w:uiPriority w:val="65"/>
     <w:rsid w:val="00CB0412"/>
     <w:pPr>
@@ -5537,10 +5510,10 @@
       </w:tcPr>
     </w:tblStylePr>
   </w:style>
-  <w:style w:type="character" w:customStyle="1" w:styleId="berschrift3Zchn">
-    <w:name w:val="Überschrift 3 Zchn"/>
-    <w:basedOn w:val="Absatz-Standardschriftart"/>
-    <w:link w:val="berschrift3"/>
+  <w:style w:type="character" w:customStyle="1" w:styleId="Heading3Char">
+    <w:name w:val="Heading 3 Char"/>
+    <w:basedOn w:val="DefaultParagraphFont"/>
+    <w:link w:val="Heading3"/>
     <w:uiPriority w:val="9"/>
     <w:rsid w:val="00EA2F23"/>
     <w:rPr>
@@ -5550,10 +5523,10 @@
       <w:spacing w:val="15"/>
     </w:rPr>
   </w:style>
-  <w:style w:type="character" w:customStyle="1" w:styleId="berschrift4Zchn">
-    <w:name w:val="Überschrift 4 Zchn"/>
-    <w:basedOn w:val="Absatz-Standardschriftart"/>
-    <w:link w:val="berschrift4"/>
+  <w:style w:type="character" w:customStyle="1" w:styleId="Heading4Char">
+    <w:name w:val="Heading 4 Char"/>
+    <w:basedOn w:val="DefaultParagraphFont"/>
+    <w:link w:val="Heading4"/>
     <w:uiPriority w:val="9"/>
     <w:rsid w:val="006211F6"/>
     <w:rPr>
@@ -5562,10 +5535,10 @@
       <w:spacing w:val="10"/>
     </w:rPr>
   </w:style>
-  <w:style w:type="character" w:customStyle="1" w:styleId="berschrift5Zchn">
-    <w:name w:val="Überschrift 5 Zchn"/>
-    <w:basedOn w:val="Absatz-Standardschriftart"/>
-    <w:link w:val="berschrift5"/>
+  <w:style w:type="character" w:customStyle="1" w:styleId="Heading5Char">
+    <w:name w:val="Heading 5 Char"/>
+    <w:basedOn w:val="DefaultParagraphFont"/>
+    <w:link w:val="Heading5"/>
     <w:uiPriority w:val="9"/>
     <w:rsid w:val="00FB472D"/>
     <w:rPr>
@@ -5575,10 +5548,10 @@
       <w:spacing w:val="10"/>
     </w:rPr>
   </w:style>
-  <w:style w:type="character" w:customStyle="1" w:styleId="berschrift6Zchn">
-    <w:name w:val="Überschrift 6 Zchn"/>
-    <w:basedOn w:val="Absatz-Standardschriftart"/>
-    <w:link w:val="berschrift6"/>
+  <w:style w:type="character" w:customStyle="1" w:styleId="Heading6Char">
+    <w:name w:val="Heading 6 Char"/>
+    <w:basedOn w:val="DefaultParagraphFont"/>
+    <w:link w:val="Heading6"/>
     <w:uiPriority w:val="9"/>
     <w:rsid w:val="006211F6"/>
     <w:rPr>
@@ -5587,10 +5560,10 @@
       <w:spacing w:val="10"/>
     </w:rPr>
   </w:style>
-  <w:style w:type="character" w:customStyle="1" w:styleId="berschrift7Zchn">
-    <w:name w:val="Überschrift 7 Zchn"/>
-    <w:basedOn w:val="Absatz-Standardschriftart"/>
-    <w:link w:val="berschrift7"/>
+  <w:style w:type="character" w:customStyle="1" w:styleId="Heading7Char">
+    <w:name w:val="Heading 7 Char"/>
+    <w:basedOn w:val="DefaultParagraphFont"/>
+    <w:link w:val="Heading7"/>
     <w:uiPriority w:val="9"/>
     <w:semiHidden/>
     <w:rsid w:val="003C3BB7"/>
@@ -5600,10 +5573,10 @@
       <w:spacing w:val="10"/>
     </w:rPr>
   </w:style>
-  <w:style w:type="character" w:customStyle="1" w:styleId="berschrift8Zchn">
-    <w:name w:val="Überschrift 8 Zchn"/>
-    <w:basedOn w:val="Absatz-Standardschriftart"/>
-    <w:link w:val="berschrift8"/>
+  <w:style w:type="character" w:customStyle="1" w:styleId="Heading8Char">
+    <w:name w:val="Heading 8 Char"/>
+    <w:basedOn w:val="DefaultParagraphFont"/>
+    <w:link w:val="Heading8"/>
     <w:uiPriority w:val="9"/>
     <w:semiHidden/>
     <w:rsid w:val="003C3BB7"/>
@@ -5614,10 +5587,10 @@
       <w:szCs w:val="18"/>
     </w:rPr>
   </w:style>
-  <w:style w:type="character" w:customStyle="1" w:styleId="berschrift9Zchn">
-    <w:name w:val="Überschrift 9 Zchn"/>
-    <w:basedOn w:val="Absatz-Standardschriftart"/>
-    <w:link w:val="berschrift9"/>
+  <w:style w:type="character" w:customStyle="1" w:styleId="Heading9Char">
+    <w:name w:val="Heading 9 Char"/>
+    <w:basedOn w:val="DefaultParagraphFont"/>
+    <w:link w:val="Heading9"/>
     <w:uiPriority w:val="9"/>
     <w:semiHidden/>
     <w:rsid w:val="003C3BB7"/>
@@ -5629,10 +5602,10 @@
       <w:szCs w:val="18"/>
     </w:rPr>
   </w:style>
-  <w:style w:type="paragraph" w:styleId="Beschriftung">
+  <w:style w:type="paragraph" w:styleId="Caption">
     <w:name w:val="caption"/>
-    <w:basedOn w:val="Standard"/>
-    <w:next w:val="Standard"/>
+    <w:basedOn w:val="Normal"/>
+    <w:next w:val="Normal"/>
     <w:uiPriority w:val="35"/>
     <w:unhideWhenUsed/>
     <w:qFormat/>
@@ -5645,11 +5618,11 @@
       <w:szCs w:val="16"/>
     </w:rPr>
   </w:style>
-  <w:style w:type="paragraph" w:styleId="Titel">
+  <w:style w:type="paragraph" w:styleId="Title">
     <w:name w:val="Title"/>
-    <w:basedOn w:val="Standard"/>
-    <w:next w:val="Standard"/>
-    <w:link w:val="TitelZchn"/>
+    <w:basedOn w:val="Normal"/>
+    <w:next w:val="Normal"/>
+    <w:link w:val="TitleChar"/>
     <w:uiPriority w:val="10"/>
     <w:qFormat/>
     <w:rsid w:val="005E2896"/>
@@ -5665,10 +5638,10 @@
       <w:szCs w:val="52"/>
     </w:rPr>
   </w:style>
-  <w:style w:type="character" w:customStyle="1" w:styleId="TitelZchn">
-    <w:name w:val="Titel Zchn"/>
-    <w:basedOn w:val="Absatz-Standardschriftart"/>
-    <w:link w:val="Titel"/>
+  <w:style w:type="character" w:customStyle="1" w:styleId="TitleChar">
+    <w:name w:val="Title Char"/>
+    <w:basedOn w:val="DefaultParagraphFont"/>
+    <w:link w:val="Title"/>
     <w:uiPriority w:val="10"/>
     <w:rsid w:val="005E2896"/>
     <w:rPr>
@@ -5680,11 +5653,11 @@
       <w:szCs w:val="52"/>
     </w:rPr>
   </w:style>
-  <w:style w:type="paragraph" w:styleId="Untertitel">
+  <w:style w:type="paragraph" w:styleId="Subtitle">
     <w:name w:val="Subtitle"/>
-    <w:basedOn w:val="Standard"/>
-    <w:next w:val="Standard"/>
-    <w:link w:val="UntertitelZchn"/>
+    <w:basedOn w:val="Normal"/>
+    <w:next w:val="Normal"/>
+    <w:link w:val="SubtitleChar"/>
     <w:uiPriority w:val="11"/>
     <w:qFormat/>
     <w:rsid w:val="003C3BB7"/>
@@ -5699,10 +5672,10 @@
       <w:szCs w:val="24"/>
     </w:rPr>
   </w:style>
-  <w:style w:type="character" w:customStyle="1" w:styleId="UntertitelZchn">
-    <w:name w:val="Untertitel Zchn"/>
-    <w:basedOn w:val="Absatz-Standardschriftart"/>
-    <w:link w:val="Untertitel"/>
+  <w:style w:type="character" w:customStyle="1" w:styleId="SubtitleChar">
+    <w:name w:val="Subtitle Char"/>
+    <w:basedOn w:val="DefaultParagraphFont"/>
+    <w:link w:val="Subtitle"/>
     <w:uiPriority w:val="11"/>
     <w:rsid w:val="003C3BB7"/>
     <w:rPr>
@@ -5713,7 +5686,7 @@
       <w:szCs w:val="24"/>
     </w:rPr>
   </w:style>
-  <w:style w:type="character" w:styleId="Fett">
+  <w:style w:type="character" w:styleId="Strong">
     <w:name w:val="Strong"/>
     <w:uiPriority w:val="22"/>
     <w:qFormat/>
@@ -5723,7 +5696,7 @@
       <w:bCs/>
     </w:rPr>
   </w:style>
-  <w:style w:type="character" w:styleId="Hervorhebung">
+  <w:style w:type="character" w:styleId="Emphasis">
     <w:name w:val="Emphasis"/>
     <w:uiPriority w:val="20"/>
     <w:qFormat/>
@@ -5734,10 +5707,10 @@
       <w:spacing w:val="5"/>
     </w:rPr>
   </w:style>
-  <w:style w:type="paragraph" w:styleId="KeinLeerraum">
+  <w:style w:type="paragraph" w:styleId="NoSpacing">
     <w:name w:val="No Spacing"/>
-    <w:basedOn w:val="Standard"/>
-    <w:link w:val="KeinLeerraumZchn"/>
+    <w:basedOn w:val="Normal"/>
+    <w:link w:val="NoSpacingChar"/>
     <w:uiPriority w:val="1"/>
     <w:qFormat/>
     <w:rsid w:val="003C3BB7"/>
@@ -5745,10 +5718,10 @@
       <w:spacing w:after="0"/>
     </w:pPr>
   </w:style>
-  <w:style w:type="character" w:customStyle="1" w:styleId="KeinLeerraumZchn">
-    <w:name w:val="Kein Leerraum Zchn"/>
-    <w:basedOn w:val="Absatz-Standardschriftart"/>
-    <w:link w:val="KeinLeerraum"/>
+  <w:style w:type="character" w:customStyle="1" w:styleId="NoSpacingChar">
+    <w:name w:val="No Spacing Char"/>
+    <w:basedOn w:val="DefaultParagraphFont"/>
+    <w:link w:val="NoSpacing"/>
     <w:uiPriority w:val="1"/>
     <w:rsid w:val="003C3BB7"/>
     <w:rPr>
@@ -5756,9 +5729,9 @@
       <w:szCs w:val="20"/>
     </w:rPr>
   </w:style>
-  <w:style w:type="paragraph" w:styleId="Listenabsatz">
+  <w:style w:type="paragraph" w:styleId="ListParagraph">
     <w:name w:val="List Paragraph"/>
-    <w:basedOn w:val="Standard"/>
+    <w:basedOn w:val="Normal"/>
     <w:uiPriority w:val="34"/>
     <w:qFormat/>
     <w:rsid w:val="003C3BB7"/>
@@ -5767,11 +5740,11 @@
       <w:contextualSpacing/>
     </w:pPr>
   </w:style>
-  <w:style w:type="paragraph" w:styleId="Zitat">
+  <w:style w:type="paragraph" w:styleId="Quote">
     <w:name w:val="Quote"/>
-    <w:basedOn w:val="Standard"/>
-    <w:next w:val="Standard"/>
-    <w:link w:val="ZitatZchn"/>
+    <w:basedOn w:val="Normal"/>
+    <w:next w:val="Normal"/>
+    <w:link w:val="QuoteChar"/>
     <w:uiPriority w:val="29"/>
     <w:qFormat/>
     <w:rsid w:val="003C3BB7"/>
@@ -5780,10 +5753,10 @@
       <w:iCs/>
     </w:rPr>
   </w:style>
-  <w:style w:type="character" w:customStyle="1" w:styleId="ZitatZchn">
-    <w:name w:val="Zitat Zchn"/>
-    <w:basedOn w:val="Absatz-Standardschriftart"/>
-    <w:link w:val="Zitat"/>
+  <w:style w:type="character" w:customStyle="1" w:styleId="QuoteChar">
+    <w:name w:val="Quote Char"/>
+    <w:basedOn w:val="DefaultParagraphFont"/>
+    <w:link w:val="Quote"/>
     <w:uiPriority w:val="29"/>
     <w:rsid w:val="003C3BB7"/>
     <w:rPr>
@@ -5793,11 +5766,11 @@
       <w:szCs w:val="20"/>
     </w:rPr>
   </w:style>
-  <w:style w:type="paragraph" w:styleId="IntensivesZitat">
+  <w:style w:type="paragraph" w:styleId="IntenseQuote">
     <w:name w:val="Intense Quote"/>
-    <w:basedOn w:val="Standard"/>
-    <w:next w:val="Standard"/>
-    <w:link w:val="IntensivesZitatZchn"/>
+    <w:basedOn w:val="Normal"/>
+    <w:next w:val="Normal"/>
+    <w:link w:val="IntenseQuoteChar"/>
     <w:uiPriority w:val="30"/>
     <w:qFormat/>
     <w:rsid w:val="003C3BB7"/>
@@ -5816,10 +5789,10 @@
       <w:color w:val="4F81BD" w:themeColor="accent1"/>
     </w:rPr>
   </w:style>
-  <w:style w:type="character" w:customStyle="1" w:styleId="IntensivesZitatZchn">
-    <w:name w:val="Intensives Zitat Zchn"/>
-    <w:basedOn w:val="Absatz-Standardschriftart"/>
-    <w:link w:val="IntensivesZitat"/>
+  <w:style w:type="character" w:customStyle="1" w:styleId="IntenseQuoteChar">
+    <w:name w:val="Intense Quote Char"/>
+    <w:basedOn w:val="DefaultParagraphFont"/>
+    <w:link w:val="IntenseQuote"/>
     <w:uiPriority w:val="30"/>
     <w:rsid w:val="003C3BB7"/>
     <w:rPr>
@@ -5830,7 +5803,7 @@
       <w:szCs w:val="20"/>
     </w:rPr>
   </w:style>
-  <w:style w:type="character" w:styleId="SchwacheHervorhebung">
+  <w:style w:type="character" w:styleId="SubtleEmphasis">
     <w:name w:val="Subtle Emphasis"/>
     <w:uiPriority w:val="19"/>
     <w:qFormat/>
@@ -5841,7 +5814,7 @@
       <w:color w:val="243F60" w:themeColor="accent1" w:themeShade="7F"/>
     </w:rPr>
   </w:style>
-  <w:style w:type="character" w:styleId="IntensiveHervorhebung">
+  <w:style w:type="character" w:styleId="IntenseEmphasis">
     <w:name w:val="Intense Emphasis"/>
     <w:uiPriority w:val="21"/>
     <w:qFormat/>
@@ -5854,7 +5827,7 @@
       <w:spacing w:val="10"/>
     </w:rPr>
   </w:style>
-  <w:style w:type="character" w:styleId="SchwacherVerweis">
+  <w:style w:type="character" w:styleId="SubtleReference">
     <w:name w:val="Subtle Reference"/>
     <w:uiPriority w:val="31"/>
     <w:qFormat/>
@@ -5865,7 +5838,7 @@
       <w:color w:val="4F81BD" w:themeColor="accent1"/>
     </w:rPr>
   </w:style>
-  <w:style w:type="character" w:styleId="IntensiverVerweis">
+  <w:style w:type="character" w:styleId="IntenseReference">
     <w:name w:val="Intense Reference"/>
     <w:uiPriority w:val="32"/>
     <w:qFormat/>
@@ -5879,7 +5852,7 @@
       <w:color w:val="4F81BD" w:themeColor="accent1"/>
     </w:rPr>
   </w:style>
-  <w:style w:type="character" w:styleId="Buchtitel">
+  <w:style w:type="character" w:styleId="BookTitle">
     <w:name w:val="Book Title"/>
     <w:uiPriority w:val="33"/>
     <w:qFormat/>
@@ -5892,10 +5865,10 @@
       <w:spacing w:val="9"/>
     </w:rPr>
   </w:style>
-  <w:style w:type="paragraph" w:styleId="Inhaltsverzeichnisberschrift">
+  <w:style w:type="paragraph" w:styleId="TOCHeading">
     <w:name w:val="TOC Heading"/>
-    <w:basedOn w:val="berschrift1"/>
-    <w:next w:val="Standard"/>
+    <w:basedOn w:val="Heading1"/>
+    <w:next w:val="Normal"/>
     <w:uiPriority w:val="39"/>
     <w:unhideWhenUsed/>
     <w:qFormat/>
@@ -5907,10 +5880,10 @@
       <w:lang w:bidi="en-US"/>
     </w:rPr>
   </w:style>
-  <w:style w:type="paragraph" w:styleId="Verzeichnis1">
+  <w:style w:type="paragraph" w:styleId="TOC1">
     <w:name w:val="toc 1"/>
-    <w:basedOn w:val="Standard"/>
-    <w:next w:val="Standard"/>
+    <w:basedOn w:val="Normal"/>
+    <w:next w:val="Normal"/>
     <w:autoRedefine/>
     <w:uiPriority w:val="39"/>
     <w:unhideWhenUsed/>
@@ -5923,10 +5896,10 @@
       <w:b/>
     </w:rPr>
   </w:style>
-  <w:style w:type="paragraph" w:styleId="Verzeichnis2">
+  <w:style w:type="paragraph" w:styleId="TOC2">
     <w:name w:val="toc 2"/>
-    <w:basedOn w:val="Standard"/>
-    <w:next w:val="Standard"/>
+    <w:basedOn w:val="Normal"/>
+    <w:next w:val="Normal"/>
     <w:autoRedefine/>
     <w:uiPriority w:val="39"/>
     <w:unhideWhenUsed/>
@@ -5939,7 +5912,7 @@
   </w:style>
   <w:style w:type="character" w:styleId="Hyperlink">
     <w:name w:val="Hyperlink"/>
-    <w:basedOn w:val="Absatz-Standardschriftart"/>
+    <w:basedOn w:val="DefaultParagraphFont"/>
     <w:uiPriority w:val="99"/>
     <w:unhideWhenUsed/>
     <w:rsid w:val="006F2255"/>
@@ -5948,10 +5921,10 @@
       <w:u w:val="single"/>
     </w:rPr>
   </w:style>
-  <w:style w:type="paragraph" w:styleId="Sprechblasentext">
+  <w:style w:type="paragraph" w:styleId="BalloonText">
     <w:name w:val="Balloon Text"/>
-    <w:basedOn w:val="Standard"/>
-    <w:link w:val="SprechblasentextZchn"/>
+    <w:basedOn w:val="Normal"/>
+    <w:link w:val="BalloonTextChar"/>
     <w:uiPriority w:val="99"/>
     <w:semiHidden/>
     <w:unhideWhenUsed/>
@@ -5965,10 +5938,10 @@
       <w:szCs w:val="16"/>
     </w:rPr>
   </w:style>
-  <w:style w:type="character" w:customStyle="1" w:styleId="SprechblasentextZchn">
-    <w:name w:val="Sprechblasentext Zchn"/>
-    <w:basedOn w:val="Absatz-Standardschriftart"/>
-    <w:link w:val="Sprechblasentext"/>
+  <w:style w:type="character" w:customStyle="1" w:styleId="BalloonTextChar">
+    <w:name w:val="Balloon Text Char"/>
+    <w:basedOn w:val="DefaultParagraphFont"/>
+    <w:link w:val="BalloonText"/>
     <w:uiPriority w:val="99"/>
     <w:semiHidden/>
     <w:rsid w:val="006F2255"/>
@@ -5978,10 +5951,10 @@
       <w:szCs w:val="16"/>
     </w:rPr>
   </w:style>
-  <w:style w:type="paragraph" w:styleId="Verzeichnis3">
+  <w:style w:type="paragraph" w:styleId="TOC3">
     <w:name w:val="toc 3"/>
-    <w:basedOn w:val="Standard"/>
-    <w:next w:val="Standard"/>
+    <w:basedOn w:val="Normal"/>
+    <w:next w:val="Normal"/>
     <w:autoRedefine/>
     <w:uiPriority w:val="39"/>
     <w:unhideWhenUsed/>
@@ -5996,10 +5969,10 @@
       <w:lang w:eastAsia="de-CH"/>
     </w:rPr>
   </w:style>
-  <w:style w:type="paragraph" w:styleId="Kopfzeile">
+  <w:style w:type="paragraph" w:styleId="Header">
     <w:name w:val="header"/>
-    <w:basedOn w:val="Standard"/>
-    <w:link w:val="KopfzeileZchn"/>
+    <w:basedOn w:val="Normal"/>
+    <w:link w:val="HeaderChar"/>
     <w:uiPriority w:val="99"/>
     <w:unhideWhenUsed/>
     <w:rsid w:val="008F2373"/>
@@ -6011,10 +5984,10 @@
       <w:spacing w:after="0"/>
     </w:pPr>
   </w:style>
-  <w:style w:type="character" w:customStyle="1" w:styleId="KopfzeileZchn">
-    <w:name w:val="Kopfzeile Zchn"/>
-    <w:basedOn w:val="Absatz-Standardschriftart"/>
-    <w:link w:val="Kopfzeile"/>
+  <w:style w:type="character" w:customStyle="1" w:styleId="HeaderChar">
+    <w:name w:val="Header Char"/>
+    <w:basedOn w:val="DefaultParagraphFont"/>
+    <w:link w:val="Header"/>
     <w:uiPriority w:val="99"/>
     <w:rsid w:val="008F2373"/>
     <w:rPr>
@@ -6022,10 +5995,10 @@
       <w:szCs w:val="20"/>
     </w:rPr>
   </w:style>
-  <w:style w:type="paragraph" w:styleId="Fuzeile">
+  <w:style w:type="paragraph" w:styleId="Footer">
     <w:name w:val="footer"/>
-    <w:basedOn w:val="Standard"/>
-    <w:link w:val="FuzeileZchn"/>
+    <w:basedOn w:val="Normal"/>
+    <w:link w:val="FooterChar"/>
     <w:uiPriority w:val="99"/>
     <w:unhideWhenUsed/>
     <w:rsid w:val="008F2373"/>
@@ -6037,10 +6010,10 @@
       <w:spacing w:after="0"/>
     </w:pPr>
   </w:style>
-  <w:style w:type="character" w:customStyle="1" w:styleId="FuzeileZchn">
-    <w:name w:val="Fußzeile Zchn"/>
-    <w:basedOn w:val="Absatz-Standardschriftart"/>
-    <w:link w:val="Fuzeile"/>
+  <w:style w:type="character" w:customStyle="1" w:styleId="FooterChar">
+    <w:name w:val="Footer Char"/>
+    <w:basedOn w:val="DefaultParagraphFont"/>
+    <w:link w:val="Footer"/>
     <w:uiPriority w:val="99"/>
     <w:rsid w:val="008F2373"/>
     <w:rPr>
@@ -6048,9 +6021,9 @@
       <w:szCs w:val="20"/>
     </w:rPr>
   </w:style>
-  <w:style w:type="table" w:styleId="HelleListe-Akzent1">
+  <w:style w:type="table" w:styleId="LightList-Accent1">
     <w:name w:val="Light List Accent 1"/>
-    <w:basedOn w:val="NormaleTabelle"/>
+    <w:basedOn w:val="TableNormal"/>
     <w:uiPriority w:val="61"/>
     <w:rsid w:val="003B436F"/>
     <w:pPr>
@@ -6140,10 +6113,10 @@
       </w:tcPr>
     </w:tblStylePr>
   </w:style>
-  <w:style w:type="paragraph" w:styleId="Verzeichnis4">
+  <w:style w:type="paragraph" w:styleId="TOC4">
     <w:name w:val="toc 4"/>
-    <w:basedOn w:val="Standard"/>
-    <w:next w:val="Standard"/>
+    <w:basedOn w:val="Normal"/>
+    <w:next w:val="Normal"/>
     <w:autoRedefine/>
     <w:uiPriority w:val="39"/>
     <w:unhideWhenUsed/>
@@ -6153,10 +6126,10 @@
       <w:ind w:left="600"/>
     </w:pPr>
   </w:style>
-  <w:style w:type="paragraph" w:styleId="Verzeichnis5">
+  <w:style w:type="paragraph" w:styleId="TOC5">
     <w:name w:val="toc 5"/>
-    <w:basedOn w:val="Standard"/>
-    <w:next w:val="Standard"/>
+    <w:basedOn w:val="Normal"/>
+    <w:next w:val="Normal"/>
     <w:autoRedefine/>
     <w:uiPriority w:val="39"/>
     <w:unhideWhenUsed/>
@@ -6166,10 +6139,10 @@
       <w:ind w:left="800"/>
     </w:pPr>
   </w:style>
-  <w:style w:type="paragraph" w:styleId="Verzeichnis6">
+  <w:style w:type="paragraph" w:styleId="TOC6">
     <w:name w:val="toc 6"/>
-    <w:basedOn w:val="Standard"/>
-    <w:next w:val="Standard"/>
+    <w:basedOn w:val="Normal"/>
+    <w:next w:val="Normal"/>
     <w:autoRedefine/>
     <w:uiPriority w:val="39"/>
     <w:unhideWhenUsed/>
@@ -6338,7 +6311,7 @@
     <w:lsdException w:name="Bibliography" w:uiPriority="37"/>
     <w:lsdException w:name="TOC Heading" w:uiPriority="39" w:qFormat="1"/>
   </w:latentStyles>
-  <w:style w:type="paragraph" w:default="1" w:styleId="Standard">
+  <w:style w:type="paragraph" w:default="1" w:styleId="Normal">
     <w:name w:val="Normal"/>
     <w:qFormat/>
     <w:rsid w:val="003C3BB7"/>
@@ -6347,11 +6320,11 @@
       <w:szCs w:val="20"/>
     </w:rPr>
   </w:style>
-  <w:style w:type="paragraph" w:styleId="berschrift1">
+  <w:style w:type="paragraph" w:styleId="Heading1">
     <w:name w:val="heading 1"/>
-    <w:basedOn w:val="Standard"/>
-    <w:next w:val="Standard"/>
-    <w:link w:val="berschrift1Zchn"/>
+    <w:basedOn w:val="Normal"/>
+    <w:next w:val="Normal"/>
+    <w:link w:val="Heading1Char"/>
     <w:uiPriority w:val="9"/>
     <w:qFormat/>
     <w:rsid w:val="00C90DFA"/>
@@ -6373,11 +6346,11 @@
       <w:szCs w:val="22"/>
     </w:rPr>
   </w:style>
-  <w:style w:type="paragraph" w:styleId="berschrift2">
+  <w:style w:type="paragraph" w:styleId="Heading2">
     <w:name w:val="heading 2"/>
-    <w:basedOn w:val="Standard"/>
-    <w:next w:val="Standard"/>
-    <w:link w:val="berschrift2Zchn"/>
+    <w:basedOn w:val="Normal"/>
+    <w:next w:val="Normal"/>
+    <w:link w:val="Heading2Char"/>
     <w:uiPriority w:val="9"/>
     <w:unhideWhenUsed/>
     <w:qFormat/>
@@ -6407,11 +6380,11 @@
       <w:szCs w:val="22"/>
     </w:rPr>
   </w:style>
-  <w:style w:type="paragraph" w:styleId="berschrift3">
+  <w:style w:type="paragraph" w:styleId="Heading3">
     <w:name w:val="heading 3"/>
-    <w:basedOn w:val="Standard"/>
-    <w:next w:val="Standard"/>
-    <w:link w:val="berschrift3Zchn"/>
+    <w:basedOn w:val="Normal"/>
+    <w:next w:val="Normal"/>
+    <w:link w:val="Heading3Char"/>
     <w:uiPriority w:val="9"/>
     <w:unhideWhenUsed/>
     <w:qFormat/>
@@ -6436,11 +6409,11 @@
       <w:szCs w:val="22"/>
     </w:rPr>
   </w:style>
-  <w:style w:type="paragraph" w:styleId="berschrift4">
+  <w:style w:type="paragraph" w:styleId="Heading4">
     <w:name w:val="heading 4"/>
-    <w:basedOn w:val="Standard"/>
-    <w:next w:val="Standard"/>
-    <w:link w:val="berschrift4Zchn"/>
+    <w:basedOn w:val="Normal"/>
+    <w:next w:val="Normal"/>
+    <w:link w:val="Heading4Char"/>
     <w:uiPriority w:val="9"/>
     <w:unhideWhenUsed/>
     <w:qFormat/>
@@ -6465,11 +6438,11 @@
       <w:szCs w:val="22"/>
     </w:rPr>
   </w:style>
-  <w:style w:type="paragraph" w:styleId="berschrift5">
+  <w:style w:type="paragraph" w:styleId="Heading5">
     <w:name w:val="heading 5"/>
-    <w:basedOn w:val="Standard"/>
-    <w:next w:val="Standard"/>
-    <w:link w:val="berschrift5Zchn"/>
+    <w:basedOn w:val="Normal"/>
+    <w:next w:val="Normal"/>
+    <w:link w:val="Heading5Char"/>
     <w:uiPriority w:val="9"/>
     <w:unhideWhenUsed/>
     <w:qFormat/>
@@ -6495,11 +6468,11 @@
       <w:szCs w:val="22"/>
     </w:rPr>
   </w:style>
-  <w:style w:type="paragraph" w:styleId="berschrift6">
+  <w:style w:type="paragraph" w:styleId="Heading6">
     <w:name w:val="heading 6"/>
-    <w:basedOn w:val="Standard"/>
-    <w:next w:val="Standard"/>
-    <w:link w:val="berschrift6Zchn"/>
+    <w:basedOn w:val="Normal"/>
+    <w:next w:val="Normal"/>
+    <w:link w:val="Heading6Char"/>
     <w:uiPriority w:val="9"/>
     <w:unhideWhenUsed/>
     <w:qFormat/>
@@ -6520,11 +6493,11 @@
       <w:szCs w:val="22"/>
     </w:rPr>
   </w:style>
-  <w:style w:type="paragraph" w:styleId="berschrift7">
+  <w:style w:type="paragraph" w:styleId="Heading7">
     <w:name w:val="heading 7"/>
-    <w:basedOn w:val="Standard"/>
-    <w:next w:val="Standard"/>
-    <w:link w:val="berschrift7Zchn"/>
+    <w:basedOn w:val="Normal"/>
+    <w:next w:val="Normal"/>
+    <w:link w:val="Heading7Char"/>
     <w:uiPriority w:val="9"/>
     <w:semiHidden/>
     <w:unhideWhenUsed/>
@@ -6546,11 +6519,11 @@
       <w:szCs w:val="22"/>
     </w:rPr>
   </w:style>
-  <w:style w:type="paragraph" w:styleId="berschrift8">
+  <w:style w:type="paragraph" w:styleId="Heading8">
     <w:name w:val="heading 8"/>
-    <w:basedOn w:val="Standard"/>
-    <w:next w:val="Standard"/>
-    <w:link w:val="berschrift8Zchn"/>
+    <w:basedOn w:val="Normal"/>
+    <w:next w:val="Normal"/>
+    <w:link w:val="Heading8Char"/>
     <w:uiPriority w:val="9"/>
     <w:semiHidden/>
     <w:unhideWhenUsed/>
@@ -6571,11 +6544,11 @@
       <w:szCs w:val="18"/>
     </w:rPr>
   </w:style>
-  <w:style w:type="paragraph" w:styleId="berschrift9">
+  <w:style w:type="paragraph" w:styleId="Heading9">
     <w:name w:val="heading 9"/>
-    <w:basedOn w:val="Standard"/>
-    <w:next w:val="Standard"/>
-    <w:link w:val="berschrift9Zchn"/>
+    <w:basedOn w:val="Normal"/>
+    <w:next w:val="Normal"/>
+    <w:link w:val="Heading9Char"/>
     <w:uiPriority w:val="9"/>
     <w:semiHidden/>
     <w:unhideWhenUsed/>
@@ -6597,13 +6570,13 @@
       <w:szCs w:val="18"/>
     </w:rPr>
   </w:style>
-  <w:style w:type="character" w:default="1" w:styleId="Absatz-Standardschriftart">
+  <w:style w:type="character" w:default="1" w:styleId="DefaultParagraphFont">
     <w:name w:val="Default Paragraph Font"/>
     <w:uiPriority w:val="1"/>
     <w:semiHidden/>
     <w:unhideWhenUsed/>
   </w:style>
-  <w:style w:type="table" w:default="1" w:styleId="NormaleTabelle">
+  <w:style w:type="table" w:default="1" w:styleId="TableNormal">
     <w:name w:val="Normal Table"/>
     <w:uiPriority w:val="99"/>
     <w:semiHidden/>
@@ -6618,16 +6591,16 @@
       </w:tblCellMar>
     </w:tblPr>
   </w:style>
-  <w:style w:type="numbering" w:default="1" w:styleId="KeineListe">
+  <w:style w:type="numbering" w:default="1" w:styleId="NoList">
     <w:name w:val="No List"/>
     <w:uiPriority w:val="99"/>
     <w:semiHidden/>
     <w:unhideWhenUsed/>
   </w:style>
-  <w:style w:type="character" w:customStyle="1" w:styleId="berschrift1Zchn">
-    <w:name w:val="Überschrift 1 Zchn"/>
-    <w:basedOn w:val="Absatz-Standardschriftart"/>
-    <w:link w:val="berschrift1"/>
+  <w:style w:type="character" w:customStyle="1" w:styleId="Heading1Char">
+    <w:name w:val="Heading 1 Char"/>
+    <w:basedOn w:val="DefaultParagraphFont"/>
+    <w:link w:val="Heading1"/>
     <w:uiPriority w:val="9"/>
     <w:rsid w:val="00C90DFA"/>
     <w:rPr>
@@ -6639,10 +6612,10 @@
       <w:shd w:val="clear" w:color="auto" w:fill="FFFFFF" w:themeFill="background1"/>
     </w:rPr>
   </w:style>
-  <w:style w:type="character" w:customStyle="1" w:styleId="berschrift2Zchn">
-    <w:name w:val="Überschrift 2 Zchn"/>
-    <w:basedOn w:val="Absatz-Standardschriftart"/>
-    <w:link w:val="berschrift2"/>
+  <w:style w:type="character" w:customStyle="1" w:styleId="Heading2Char">
+    <w:name w:val="Heading 2 Char"/>
+    <w:basedOn w:val="DefaultParagraphFont"/>
+    <w:link w:val="Heading2"/>
     <w:uiPriority w:val="9"/>
     <w:rsid w:val="00402E1C"/>
     <w:rPr>
@@ -6654,9 +6627,9 @@
       <w:shd w:val="clear" w:color="auto" w:fill="5994CB"/>
     </w:rPr>
   </w:style>
-  <w:style w:type="table" w:styleId="Tabellenraster">
+  <w:style w:type="table" w:styleId="TableGrid">
     <w:name w:val="Table Grid"/>
-    <w:basedOn w:val="NormaleTabelle"/>
+    <w:basedOn w:val="TableNormal"/>
     <w:uiPriority w:val="59"/>
     <w:rsid w:val="00651384"/>
     <w:pPr>
@@ -6680,9 +6653,9 @@
       </w:tblCellMar>
     </w:tblPr>
   </w:style>
-  <w:style w:type="table" w:styleId="HellesRaster-Akzent1">
+  <w:style w:type="table" w:styleId="LightGrid-Accent1">
     <w:name w:val="Light Grid Accent 1"/>
-    <w:basedOn w:val="NormaleTabelle"/>
+    <w:basedOn w:val="TableNormal"/>
     <w:uiPriority w:val="62"/>
     <w:rsid w:val="00CB0412"/>
     <w:pPr>
@@ -6810,9 +6783,9 @@
       </w:tcPr>
     </w:tblStylePr>
   </w:style>
-  <w:style w:type="table" w:styleId="MittlereSchattierung1-Akzent1">
+  <w:style w:type="table" w:styleId="MediumShading1-Accent1">
     <w:name w:val="Medium Shading 1 Accent 1"/>
-    <w:basedOn w:val="NormaleTabelle"/>
+    <w:basedOn w:val="TableNormal"/>
     <w:uiPriority w:val="63"/>
     <w:rsid w:val="004A070C"/>
     <w:pPr>
@@ -6910,9 +6883,9 @@
       </w:tcPr>
     </w:tblStylePr>
   </w:style>
-  <w:style w:type="table" w:styleId="MittlereListe2-Akzent1">
+  <w:style w:type="table" w:styleId="MediumList2-Accent1">
     <w:name w:val="Medium List 2 Accent 1"/>
-    <w:basedOn w:val="NormaleTabelle"/>
+    <w:basedOn w:val="TableNormal"/>
     <w:uiPriority w:val="66"/>
     <w:rsid w:val="00CB0412"/>
     <w:pPr>
@@ -7038,9 +7011,9 @@
       </w:tcPr>
     </w:tblStylePr>
   </w:style>
-  <w:style w:type="table" w:styleId="MittlereListe1-Akzent1">
+  <w:style w:type="table" w:styleId="MediumList1-Accent1">
     <w:name w:val="Medium List 1 Accent 1"/>
-    <w:basedOn w:val="NormaleTabelle"/>
+    <w:basedOn w:val="TableNormal"/>
     <w:uiPriority w:val="65"/>
     <w:rsid w:val="00CB0412"/>
     <w:pPr>
@@ -7122,10 +7095,10 @@
       </w:tcPr>
     </w:tblStylePr>
   </w:style>
-  <w:style w:type="character" w:customStyle="1" w:styleId="berschrift3Zchn">
-    <w:name w:val="Überschrift 3 Zchn"/>
-    <w:basedOn w:val="Absatz-Standardschriftart"/>
-    <w:link w:val="berschrift3"/>
+  <w:style w:type="character" w:customStyle="1" w:styleId="Heading3Char">
+    <w:name w:val="Heading 3 Char"/>
+    <w:basedOn w:val="DefaultParagraphFont"/>
+    <w:link w:val="Heading3"/>
     <w:uiPriority w:val="9"/>
     <w:rsid w:val="00EA2F23"/>
     <w:rPr>
@@ -7135,10 +7108,10 @@
       <w:spacing w:val="15"/>
     </w:rPr>
   </w:style>
-  <w:style w:type="character" w:customStyle="1" w:styleId="berschrift4Zchn">
-    <w:name w:val="Überschrift 4 Zchn"/>
-    <w:basedOn w:val="Absatz-Standardschriftart"/>
-    <w:link w:val="berschrift4"/>
+  <w:style w:type="character" w:customStyle="1" w:styleId="Heading4Char">
+    <w:name w:val="Heading 4 Char"/>
+    <w:basedOn w:val="DefaultParagraphFont"/>
+    <w:link w:val="Heading4"/>
     <w:uiPriority w:val="9"/>
     <w:rsid w:val="006211F6"/>
     <w:rPr>
@@ -7147,10 +7120,10 @@
       <w:spacing w:val="10"/>
     </w:rPr>
   </w:style>
-  <w:style w:type="character" w:customStyle="1" w:styleId="berschrift5Zchn">
-    <w:name w:val="Überschrift 5 Zchn"/>
-    <w:basedOn w:val="Absatz-Standardschriftart"/>
-    <w:link w:val="berschrift5"/>
+  <w:style w:type="character" w:customStyle="1" w:styleId="Heading5Char">
+    <w:name w:val="Heading 5 Char"/>
+    <w:basedOn w:val="DefaultParagraphFont"/>
+    <w:link w:val="Heading5"/>
     <w:uiPriority w:val="9"/>
     <w:rsid w:val="00FB472D"/>
     <w:rPr>
@@ -7160,10 +7133,10 @@
       <w:spacing w:val="10"/>
     </w:rPr>
   </w:style>
-  <w:style w:type="character" w:customStyle="1" w:styleId="berschrift6Zchn">
-    <w:name w:val="Überschrift 6 Zchn"/>
-    <w:basedOn w:val="Absatz-Standardschriftart"/>
-    <w:link w:val="berschrift6"/>
+  <w:style w:type="character" w:customStyle="1" w:styleId="Heading6Char">
+    <w:name w:val="Heading 6 Char"/>
+    <w:basedOn w:val="DefaultParagraphFont"/>
+    <w:link w:val="Heading6"/>
     <w:uiPriority w:val="9"/>
     <w:rsid w:val="006211F6"/>
     <w:rPr>
@@ -7172,10 +7145,10 @@
       <w:spacing w:val="10"/>
     </w:rPr>
   </w:style>
-  <w:style w:type="character" w:customStyle="1" w:styleId="berschrift7Zchn">
-    <w:name w:val="Überschrift 7 Zchn"/>
-    <w:basedOn w:val="Absatz-Standardschriftart"/>
-    <w:link w:val="berschrift7"/>
+  <w:style w:type="character" w:customStyle="1" w:styleId="Heading7Char">
+    <w:name w:val="Heading 7 Char"/>
+    <w:basedOn w:val="DefaultParagraphFont"/>
+    <w:link w:val="Heading7"/>
     <w:uiPriority w:val="9"/>
     <w:semiHidden/>
     <w:rsid w:val="003C3BB7"/>
@@ -7185,10 +7158,10 @@
       <w:spacing w:val="10"/>
     </w:rPr>
   </w:style>
-  <w:style w:type="character" w:customStyle="1" w:styleId="berschrift8Zchn">
-    <w:name w:val="Überschrift 8 Zchn"/>
-    <w:basedOn w:val="Absatz-Standardschriftart"/>
-    <w:link w:val="berschrift8"/>
+  <w:style w:type="character" w:customStyle="1" w:styleId="Heading8Char">
+    <w:name w:val="Heading 8 Char"/>
+    <w:basedOn w:val="DefaultParagraphFont"/>
+    <w:link w:val="Heading8"/>
     <w:uiPriority w:val="9"/>
     <w:semiHidden/>
     <w:rsid w:val="003C3BB7"/>
@@ -7199,10 +7172,10 @@
       <w:szCs w:val="18"/>
     </w:rPr>
   </w:style>
-  <w:style w:type="character" w:customStyle="1" w:styleId="berschrift9Zchn">
-    <w:name w:val="Überschrift 9 Zchn"/>
-    <w:basedOn w:val="Absatz-Standardschriftart"/>
-    <w:link w:val="berschrift9"/>
+  <w:style w:type="character" w:customStyle="1" w:styleId="Heading9Char">
+    <w:name w:val="Heading 9 Char"/>
+    <w:basedOn w:val="DefaultParagraphFont"/>
+    <w:link w:val="Heading9"/>
     <w:uiPriority w:val="9"/>
     <w:semiHidden/>
     <w:rsid w:val="003C3BB7"/>
@@ -7214,10 +7187,10 @@
       <w:szCs w:val="18"/>
     </w:rPr>
   </w:style>
-  <w:style w:type="paragraph" w:styleId="Beschriftung">
+  <w:style w:type="paragraph" w:styleId="Caption">
     <w:name w:val="caption"/>
-    <w:basedOn w:val="Standard"/>
-    <w:next w:val="Standard"/>
+    <w:basedOn w:val="Normal"/>
+    <w:next w:val="Normal"/>
     <w:uiPriority w:val="35"/>
     <w:unhideWhenUsed/>
     <w:qFormat/>
@@ -7230,11 +7203,11 @@
       <w:szCs w:val="16"/>
     </w:rPr>
   </w:style>
-  <w:style w:type="paragraph" w:styleId="Titel">
+  <w:style w:type="paragraph" w:styleId="Title">
     <w:name w:val="Title"/>
-    <w:basedOn w:val="Standard"/>
-    <w:next w:val="Standard"/>
-    <w:link w:val="TitelZchn"/>
+    <w:basedOn w:val="Normal"/>
+    <w:next w:val="Normal"/>
+    <w:link w:val="TitleChar"/>
     <w:uiPriority w:val="10"/>
     <w:qFormat/>
     <w:rsid w:val="005E2896"/>
@@ -7250,10 +7223,10 @@
       <w:szCs w:val="52"/>
     </w:rPr>
   </w:style>
-  <w:style w:type="character" w:customStyle="1" w:styleId="TitelZchn">
-    <w:name w:val="Titel Zchn"/>
-    <w:basedOn w:val="Absatz-Standardschriftart"/>
-    <w:link w:val="Titel"/>
+  <w:style w:type="character" w:customStyle="1" w:styleId="TitleChar">
+    <w:name w:val="Title Char"/>
+    <w:basedOn w:val="DefaultParagraphFont"/>
+    <w:link w:val="Title"/>
     <w:uiPriority w:val="10"/>
     <w:rsid w:val="005E2896"/>
     <w:rPr>
@@ -7265,11 +7238,11 @@
       <w:szCs w:val="52"/>
     </w:rPr>
   </w:style>
-  <w:style w:type="paragraph" w:styleId="Untertitel">
+  <w:style w:type="paragraph" w:styleId="Subtitle">
     <w:name w:val="Subtitle"/>
-    <w:basedOn w:val="Standard"/>
-    <w:next w:val="Standard"/>
-    <w:link w:val="UntertitelZchn"/>
+    <w:basedOn w:val="Normal"/>
+    <w:next w:val="Normal"/>
+    <w:link w:val="SubtitleChar"/>
     <w:uiPriority w:val="11"/>
     <w:qFormat/>
     <w:rsid w:val="003C3BB7"/>
@@ -7284,10 +7257,10 @@
       <w:szCs w:val="24"/>
     </w:rPr>
   </w:style>
-  <w:style w:type="character" w:customStyle="1" w:styleId="UntertitelZchn">
-    <w:name w:val="Untertitel Zchn"/>
-    <w:basedOn w:val="Absatz-Standardschriftart"/>
-    <w:link w:val="Untertitel"/>
+  <w:style w:type="character" w:customStyle="1" w:styleId="SubtitleChar">
+    <w:name w:val="Subtitle Char"/>
+    <w:basedOn w:val="DefaultParagraphFont"/>
+    <w:link w:val="Subtitle"/>
     <w:uiPriority w:val="11"/>
     <w:rsid w:val="003C3BB7"/>
     <w:rPr>
@@ -7298,7 +7271,7 @@
       <w:szCs w:val="24"/>
     </w:rPr>
   </w:style>
-  <w:style w:type="character" w:styleId="Fett">
+  <w:style w:type="character" w:styleId="Strong">
     <w:name w:val="Strong"/>
     <w:uiPriority w:val="22"/>
     <w:qFormat/>
@@ -7308,7 +7281,7 @@
       <w:bCs/>
     </w:rPr>
   </w:style>
-  <w:style w:type="character" w:styleId="Hervorhebung">
+  <w:style w:type="character" w:styleId="Emphasis">
     <w:name w:val="Emphasis"/>
     <w:uiPriority w:val="20"/>
     <w:qFormat/>
@@ -7319,10 +7292,10 @@
       <w:spacing w:val="5"/>
     </w:rPr>
   </w:style>
-  <w:style w:type="paragraph" w:styleId="KeinLeerraum">
+  <w:style w:type="paragraph" w:styleId="NoSpacing">
     <w:name w:val="No Spacing"/>
-    <w:basedOn w:val="Standard"/>
-    <w:link w:val="KeinLeerraumZchn"/>
+    <w:basedOn w:val="Normal"/>
+    <w:link w:val="NoSpacingChar"/>
     <w:uiPriority w:val="1"/>
     <w:qFormat/>
     <w:rsid w:val="003C3BB7"/>
@@ -7330,10 +7303,10 @@
       <w:spacing w:after="0"/>
     </w:pPr>
   </w:style>
-  <w:style w:type="character" w:customStyle="1" w:styleId="KeinLeerraumZchn">
-    <w:name w:val="Kein Leerraum Zchn"/>
-    <w:basedOn w:val="Absatz-Standardschriftart"/>
-    <w:link w:val="KeinLeerraum"/>
+  <w:style w:type="character" w:customStyle="1" w:styleId="NoSpacingChar">
+    <w:name w:val="No Spacing Char"/>
+    <w:basedOn w:val="DefaultParagraphFont"/>
+    <w:link w:val="NoSpacing"/>
     <w:uiPriority w:val="1"/>
     <w:rsid w:val="003C3BB7"/>
     <w:rPr>
@@ -7341,9 +7314,9 @@
       <w:szCs w:val="20"/>
     </w:rPr>
   </w:style>
-  <w:style w:type="paragraph" w:styleId="Listenabsatz">
+  <w:style w:type="paragraph" w:styleId="ListParagraph">
     <w:name w:val="List Paragraph"/>
-    <w:basedOn w:val="Standard"/>
+    <w:basedOn w:val="Normal"/>
     <w:uiPriority w:val="34"/>
     <w:qFormat/>
     <w:rsid w:val="003C3BB7"/>
@@ -7352,11 +7325,11 @@
       <w:contextualSpacing/>
     </w:pPr>
   </w:style>
-  <w:style w:type="paragraph" w:styleId="Zitat">
+  <w:style w:type="paragraph" w:styleId="Quote">
     <w:name w:val="Quote"/>
-    <w:basedOn w:val="Standard"/>
-    <w:next w:val="Standard"/>
-    <w:link w:val="ZitatZchn"/>
+    <w:basedOn w:val="Normal"/>
+    <w:next w:val="Normal"/>
+    <w:link w:val="QuoteChar"/>
     <w:uiPriority w:val="29"/>
     <w:qFormat/>
     <w:rsid w:val="003C3BB7"/>
@@ -7365,10 +7338,10 @@
       <w:iCs/>
     </w:rPr>
   </w:style>
-  <w:style w:type="character" w:customStyle="1" w:styleId="ZitatZchn">
-    <w:name w:val="Zitat Zchn"/>
-    <w:basedOn w:val="Absatz-Standardschriftart"/>
-    <w:link w:val="Zitat"/>
+  <w:style w:type="character" w:customStyle="1" w:styleId="QuoteChar">
+    <w:name w:val="Quote Char"/>
+    <w:basedOn w:val="DefaultParagraphFont"/>
+    <w:link w:val="Quote"/>
     <w:uiPriority w:val="29"/>
     <w:rsid w:val="003C3BB7"/>
     <w:rPr>
@@ -7378,11 +7351,11 @@
       <w:szCs w:val="20"/>
     </w:rPr>
   </w:style>
-  <w:style w:type="paragraph" w:styleId="IntensivesZitat">
+  <w:style w:type="paragraph" w:styleId="IntenseQuote">
     <w:name w:val="Intense Quote"/>
-    <w:basedOn w:val="Standard"/>
-    <w:next w:val="Standard"/>
-    <w:link w:val="IntensivesZitatZchn"/>
+    <w:basedOn w:val="Normal"/>
+    <w:next w:val="Normal"/>
+    <w:link w:val="IntenseQuoteChar"/>
     <w:uiPriority w:val="30"/>
     <w:qFormat/>
     <w:rsid w:val="003C3BB7"/>
@@ -7401,10 +7374,10 @@
       <w:color w:val="4F81BD" w:themeColor="accent1"/>
     </w:rPr>
   </w:style>
-  <w:style w:type="character" w:customStyle="1" w:styleId="IntensivesZitatZchn">
-    <w:name w:val="Intensives Zitat Zchn"/>
-    <w:basedOn w:val="Absatz-Standardschriftart"/>
-    <w:link w:val="IntensivesZitat"/>
+  <w:style w:type="character" w:customStyle="1" w:styleId="IntenseQuoteChar">
+    <w:name w:val="Intense Quote Char"/>
+    <w:basedOn w:val="DefaultParagraphFont"/>
+    <w:link w:val="IntenseQuote"/>
     <w:uiPriority w:val="30"/>
     <w:rsid w:val="003C3BB7"/>
     <w:rPr>
@@ -7415,7 +7388,7 @@
       <w:szCs w:val="20"/>
     </w:rPr>
   </w:style>
-  <w:style w:type="character" w:styleId="SchwacheHervorhebung">
+  <w:style w:type="character" w:styleId="SubtleEmphasis">
     <w:name w:val="Subtle Emphasis"/>
     <w:uiPriority w:val="19"/>
     <w:qFormat/>
@@ -7426,7 +7399,7 @@
       <w:color w:val="243F60" w:themeColor="accent1" w:themeShade="7F"/>
     </w:rPr>
   </w:style>
-  <w:style w:type="character" w:styleId="IntensiveHervorhebung">
+  <w:style w:type="character" w:styleId="IntenseEmphasis">
     <w:name w:val="Intense Emphasis"/>
     <w:uiPriority w:val="21"/>
     <w:qFormat/>
@@ -7439,7 +7412,7 @@
       <w:spacing w:val="10"/>
     </w:rPr>
   </w:style>
-  <w:style w:type="character" w:styleId="SchwacherVerweis">
+  <w:style w:type="character" w:styleId="SubtleReference">
     <w:name w:val="Subtle Reference"/>
     <w:uiPriority w:val="31"/>
     <w:qFormat/>
@@ -7450,7 +7423,7 @@
       <w:color w:val="4F81BD" w:themeColor="accent1"/>
     </w:rPr>
   </w:style>
-  <w:style w:type="character" w:styleId="IntensiverVerweis">
+  <w:style w:type="character" w:styleId="IntenseReference">
     <w:name w:val="Intense Reference"/>
     <w:uiPriority w:val="32"/>
     <w:qFormat/>
@@ -7464,7 +7437,7 @@
       <w:color w:val="4F81BD" w:themeColor="accent1"/>
     </w:rPr>
   </w:style>
-  <w:style w:type="character" w:styleId="Buchtitel">
+  <w:style w:type="character" w:styleId="BookTitle">
     <w:name w:val="Book Title"/>
     <w:uiPriority w:val="33"/>
     <w:qFormat/>
@@ -7477,10 +7450,10 @@
       <w:spacing w:val="9"/>
     </w:rPr>
   </w:style>
-  <w:style w:type="paragraph" w:styleId="Inhaltsverzeichnisberschrift">
+  <w:style w:type="paragraph" w:styleId="TOCHeading">
     <w:name w:val="TOC Heading"/>
-    <w:basedOn w:val="berschrift1"/>
-    <w:next w:val="Standard"/>
+    <w:basedOn w:val="Heading1"/>
+    <w:next w:val="Normal"/>
     <w:uiPriority w:val="39"/>
     <w:unhideWhenUsed/>
     <w:qFormat/>
@@ -7492,10 +7465,10 @@
       <w:lang w:bidi="en-US"/>
     </w:rPr>
   </w:style>
-  <w:style w:type="paragraph" w:styleId="Verzeichnis1">
+  <w:style w:type="paragraph" w:styleId="TOC1">
     <w:name w:val="toc 1"/>
-    <w:basedOn w:val="Standard"/>
-    <w:next w:val="Standard"/>
+    <w:basedOn w:val="Normal"/>
+    <w:next w:val="Normal"/>
     <w:autoRedefine/>
     <w:uiPriority w:val="39"/>
     <w:unhideWhenUsed/>
@@ -7508,10 +7481,10 @@
       <w:b/>
     </w:rPr>
   </w:style>
-  <w:style w:type="paragraph" w:styleId="Verzeichnis2">
+  <w:style w:type="paragraph" w:styleId="TOC2">
     <w:name w:val="toc 2"/>
-    <w:basedOn w:val="Standard"/>
-    <w:next w:val="Standard"/>
+    <w:basedOn w:val="Normal"/>
+    <w:next w:val="Normal"/>
     <w:autoRedefine/>
     <w:uiPriority w:val="39"/>
     <w:unhideWhenUsed/>
@@ -7524,7 +7497,7 @@
   </w:style>
   <w:style w:type="character" w:styleId="Hyperlink">
     <w:name w:val="Hyperlink"/>
-    <w:basedOn w:val="Absatz-Standardschriftart"/>
+    <w:basedOn w:val="DefaultParagraphFont"/>
     <w:uiPriority w:val="99"/>
     <w:unhideWhenUsed/>
     <w:rsid w:val="006F2255"/>
@@ -7533,10 +7506,10 @@
       <w:u w:val="single"/>
     </w:rPr>
   </w:style>
-  <w:style w:type="paragraph" w:styleId="Sprechblasentext">
+  <w:style w:type="paragraph" w:styleId="BalloonText">
     <w:name w:val="Balloon Text"/>
-    <w:basedOn w:val="Standard"/>
-    <w:link w:val="SprechblasentextZchn"/>
+    <w:basedOn w:val="Normal"/>
+    <w:link w:val="BalloonTextChar"/>
     <w:uiPriority w:val="99"/>
     <w:semiHidden/>
     <w:unhideWhenUsed/>
@@ -7550,10 +7523,10 @@
       <w:szCs w:val="16"/>
     </w:rPr>
   </w:style>
-  <w:style w:type="character" w:customStyle="1" w:styleId="SprechblasentextZchn">
-    <w:name w:val="Sprechblasentext Zchn"/>
-    <w:basedOn w:val="Absatz-Standardschriftart"/>
-    <w:link w:val="Sprechblasentext"/>
+  <w:style w:type="character" w:customStyle="1" w:styleId="BalloonTextChar">
+    <w:name w:val="Balloon Text Char"/>
+    <w:basedOn w:val="DefaultParagraphFont"/>
+    <w:link w:val="BalloonText"/>
     <w:uiPriority w:val="99"/>
     <w:semiHidden/>
     <w:rsid w:val="006F2255"/>
@@ -7563,10 +7536,10 @@
       <w:szCs w:val="16"/>
     </w:rPr>
   </w:style>
-  <w:style w:type="paragraph" w:styleId="Verzeichnis3">
+  <w:style w:type="paragraph" w:styleId="TOC3">
     <w:name w:val="toc 3"/>
-    <w:basedOn w:val="Standard"/>
-    <w:next w:val="Standard"/>
+    <w:basedOn w:val="Normal"/>
+    <w:next w:val="Normal"/>
     <w:autoRedefine/>
     <w:uiPriority w:val="39"/>
     <w:unhideWhenUsed/>
@@ -7581,10 +7554,10 @@
       <w:lang w:eastAsia="de-CH"/>
     </w:rPr>
   </w:style>
-  <w:style w:type="paragraph" w:styleId="Kopfzeile">
+  <w:style w:type="paragraph" w:styleId="Header">
     <w:name w:val="header"/>
-    <w:basedOn w:val="Standard"/>
-    <w:link w:val="KopfzeileZchn"/>
+    <w:basedOn w:val="Normal"/>
+    <w:link w:val="HeaderChar"/>
     <w:uiPriority w:val="99"/>
     <w:unhideWhenUsed/>
     <w:rsid w:val="008F2373"/>
@@ -7596,10 +7569,10 @@
       <w:spacing w:after="0"/>
     </w:pPr>
   </w:style>
-  <w:style w:type="character" w:customStyle="1" w:styleId="KopfzeileZchn">
-    <w:name w:val="Kopfzeile Zchn"/>
-    <w:basedOn w:val="Absatz-Standardschriftart"/>
-    <w:link w:val="Kopfzeile"/>
+  <w:style w:type="character" w:customStyle="1" w:styleId="HeaderChar">
+    <w:name w:val="Header Char"/>
+    <w:basedOn w:val="DefaultParagraphFont"/>
+    <w:link w:val="Header"/>
     <w:uiPriority w:val="99"/>
     <w:rsid w:val="008F2373"/>
     <w:rPr>
@@ -7607,10 +7580,10 @@
       <w:szCs w:val="20"/>
     </w:rPr>
   </w:style>
-  <w:style w:type="paragraph" w:styleId="Fuzeile">
+  <w:style w:type="paragraph" w:styleId="Footer">
     <w:name w:val="footer"/>
-    <w:basedOn w:val="Standard"/>
-    <w:link w:val="FuzeileZchn"/>
+    <w:basedOn w:val="Normal"/>
+    <w:link w:val="FooterChar"/>
     <w:uiPriority w:val="99"/>
     <w:unhideWhenUsed/>
     <w:rsid w:val="008F2373"/>
@@ -7622,10 +7595,10 @@
       <w:spacing w:after="0"/>
     </w:pPr>
   </w:style>
-  <w:style w:type="character" w:customStyle="1" w:styleId="FuzeileZchn">
-    <w:name w:val="Fußzeile Zchn"/>
-    <w:basedOn w:val="Absatz-Standardschriftart"/>
-    <w:link w:val="Fuzeile"/>
+  <w:style w:type="character" w:customStyle="1" w:styleId="FooterChar">
+    <w:name w:val="Footer Char"/>
+    <w:basedOn w:val="DefaultParagraphFont"/>
+    <w:link w:val="Footer"/>
     <w:uiPriority w:val="99"/>
     <w:rsid w:val="008F2373"/>
     <w:rPr>
@@ -7633,9 +7606,9 @@
       <w:szCs w:val="20"/>
     </w:rPr>
   </w:style>
-  <w:style w:type="table" w:styleId="HelleListe-Akzent1">
+  <w:style w:type="table" w:styleId="LightList-Accent1">
     <w:name w:val="Light List Accent 1"/>
-    <w:basedOn w:val="NormaleTabelle"/>
+    <w:basedOn w:val="TableNormal"/>
     <w:uiPriority w:val="61"/>
     <w:rsid w:val="003B436F"/>
     <w:pPr>
@@ -7725,10 +7698,10 @@
       </w:tcPr>
     </w:tblStylePr>
   </w:style>
-  <w:style w:type="paragraph" w:styleId="Verzeichnis4">
+  <w:style w:type="paragraph" w:styleId="TOC4">
     <w:name w:val="toc 4"/>
-    <w:basedOn w:val="Standard"/>
-    <w:next w:val="Standard"/>
+    <w:basedOn w:val="Normal"/>
+    <w:next w:val="Normal"/>
     <w:autoRedefine/>
     <w:uiPriority w:val="39"/>
     <w:unhideWhenUsed/>
@@ -7738,10 +7711,10 @@
       <w:ind w:left="600"/>
     </w:pPr>
   </w:style>
-  <w:style w:type="paragraph" w:styleId="Verzeichnis5">
+  <w:style w:type="paragraph" w:styleId="TOC5">
     <w:name w:val="toc 5"/>
-    <w:basedOn w:val="Standard"/>
-    <w:next w:val="Standard"/>
+    <w:basedOn w:val="Normal"/>
+    <w:next w:val="Normal"/>
     <w:autoRedefine/>
     <w:uiPriority w:val="39"/>
     <w:unhideWhenUsed/>
@@ -7751,10 +7724,10 @@
       <w:ind w:left="800"/>
     </w:pPr>
   </w:style>
-  <w:style w:type="paragraph" w:styleId="Verzeichnis6">
+  <w:style w:type="paragraph" w:styleId="TOC6">
     <w:name w:val="toc 6"/>
-    <w:basedOn w:val="Standard"/>
-    <w:next w:val="Standard"/>
+    <w:basedOn w:val="Normal"/>
+    <w:next w:val="Normal"/>
     <w:autoRedefine/>
     <w:uiPriority w:val="39"/>
     <w:unhideWhenUsed/>
@@ -8057,7 +8030,7 @@
 </file>
 
 <file path=customXml/itemProps1.xml><?xml version="1.0" encoding="utf-8"?>
-<ds:datastoreItem xmlns:ds="http://schemas.openxmlformats.org/officeDocument/2006/customXml" ds:itemID="{C3AFE412-03FF-45B0-87AC-0621A5B1DFC8}">
+<ds:datastoreItem xmlns:ds="http://schemas.openxmlformats.org/officeDocument/2006/customXml" ds:itemID="{59AE03D6-13C2-4B68-8B8D-59ADD0DEE65D}">
   <ds:schemaRefs>
     <ds:schemaRef ds:uri="http://schemas.openxmlformats.org/officeDocument/2006/bibliography"/>
   </ds:schemaRefs>

</xml_diff>

<commit_message>
refs #682 Verschiebung Usability Test aus Domain Analyse.docx in Realisierung und Test.docx
Former-commit-id: 7e0746baffb795c747c4d5417d427168fcd0b629
</commit_message>
<xml_diff>
--- a/doc/Bericht/05_Technischer Bericht/05_Domain Analyse/Domain Analyse.docx
+++ b/doc/Bericht/05_Technischer Bericht/05_Domain Analyse/Domain Analyse.docx
@@ -4,7 +4,7 @@
   <w:body>
     <w:p>
       <w:pPr>
-        <w:pStyle w:val="Heading1"/>
+        <w:pStyle w:val="berschrift1"/>
       </w:pPr>
       <w:bookmarkStart w:id="0" w:name="_Toc320620794"/>
       <w:bookmarkStart w:id="1" w:name="_Toc323885675"/>
@@ -16,7 +16,7 @@
     </w:p>
     <w:p>
       <w:pPr>
-        <w:pStyle w:val="Heading2"/>
+        <w:pStyle w:val="berschrift2"/>
       </w:pPr>
       <w:bookmarkStart w:id="2" w:name="_Toc287347253"/>
       <w:bookmarkStart w:id="3" w:name="_Toc320620795"/>
@@ -30,7 +30,7 @@
     </w:p>
     <w:tbl>
       <w:tblPr>
-        <w:tblStyle w:val="MediumShading1-Accent1"/>
+        <w:tblStyle w:val="MittlereSchattierung1-Akzent1"/>
         <w:tblW w:w="0" w:type="auto"/>
         <w:tblInd w:w="-34" w:type="dxa"/>
         <w:tblLook w:val="0420" w:firstRow="1" w:lastRow="0" w:firstColumn="0" w:lastColumn="0" w:noHBand="0" w:noVBand="1"/>
@@ -530,7 +530,7 @@
     </w:p>
     <w:p>
       <w:pPr>
-        <w:pStyle w:val="Heading2"/>
+        <w:pStyle w:val="berschrift2"/>
         <w:rPr>
           <w:bCs/>
         </w:rPr>
@@ -550,7 +550,7 @@
     </w:p>
     <w:p>
       <w:pPr>
-        <w:pStyle w:val="Heading3"/>
+        <w:pStyle w:val="berschrift3"/>
       </w:pPr>
       <w:bookmarkStart w:id="8" w:name="_Toc320620797"/>
       <w:bookmarkStart w:id="9" w:name="_Toc323885678"/>
@@ -608,7 +608,13 @@
         <w:t xml:space="preserve">ein </w:t>
       </w:r>
       <w:r>
-        <w:t xml:space="preserve">Wizard of Oz Experiment durchgeführt. </w:t>
+        <w:t>Wizard of Oz Experiment durchgeführt</w:t>
+      </w:r>
+      <w:r>
+        <w:t xml:space="preserve"> (TODO: link auf Testdokumentation)</w:t>
+      </w:r>
+      <w:r>
+        <w:t xml:space="preserve">. </w:t>
       </w:r>
       <w:r>
         <w:t xml:space="preserve">Der Test </w:t>
@@ -628,25 +634,15 @@
     </w:p>
     <w:p>
       <w:pPr>
-        <w:pStyle w:val="Heading4"/>
-      </w:pPr>
-      <w:bookmarkStart w:id="15" w:name="_Toc320620798"/>
-      <w:r>
-        <w:t>Erarbeitung</w:t>
+        <w:pStyle w:val="berschrift4"/>
+      </w:pPr>
+      <w:bookmarkStart w:id="15" w:name="_Ref320005002"/>
+      <w:bookmarkStart w:id="16" w:name="_Toc320620799"/>
+      <w:r>
+        <w:t>Ideensammlung</w:t>
       </w:r>
       <w:bookmarkEnd w:id="15"/>
-    </w:p>
-    <w:p>
-      <w:pPr>
-        <w:pStyle w:val="Heading5"/>
-      </w:pPr>
-      <w:bookmarkStart w:id="16" w:name="_Ref320005002"/>
-      <w:bookmarkStart w:id="17" w:name="_Toc320620799"/>
-      <w:r>
-        <w:t>Ideensammlung</w:t>
-      </w:r>
       <w:bookmarkEnd w:id="16"/>
-      <w:bookmarkEnd w:id="17"/>
     </w:p>
     <w:p>
       <w:r>
@@ -745,20 +741,40 @@
     </w:p>
     <w:p>
       <w:pPr>
-        <w:pStyle w:val="Caption"/>
-      </w:pPr>
-      <w:bookmarkStart w:id="18" w:name="_Ref319938869"/>
+        <w:pStyle w:val="Beschriftung"/>
+      </w:pPr>
+      <w:bookmarkStart w:id="17" w:name="_Ref319938869"/>
       <w:r>
         <w:t xml:space="preserve">Abbildung </w:t>
       </w:r>
+      <w:fldSimple w:instr=" SEQ Abbildung \* ARABIC ">
+        <w:r>
+          <w:rPr>
+            <w:noProof/>
+          </w:rPr>
+          <w:t>1</w:t>
+        </w:r>
+      </w:fldSimple>
+      <w:r>
+        <w:t xml:space="preserve"> - Anforderungen an den Test</w:t>
+      </w:r>
+      <w:bookmarkEnd w:id="17"/>
+    </w:p>
+    <w:p>
+      <w:r>
+        <w:t xml:space="preserve">Die </w:t>
+      </w:r>
       <w:r>
         <w:fldChar w:fldCharType="begin"/>
       </w:r>
       <w:r>
-        <w:instrText xml:space="preserve"> SEQ Abbildung \* ARABIC </w:instrText>
+        <w:instrText xml:space="preserve"> REF _Ref319938869 \h </w:instrText>
       </w:r>
       <w:r>
         <w:fldChar w:fldCharType="separate"/>
+      </w:r>
+      <w:r>
+        <w:t xml:space="preserve">Abbildung </w:t>
       </w:r>
       <w:r>
         <w:rPr>
@@ -767,45 +783,12 @@
         <w:t>1</w:t>
       </w:r>
       <w:r>
-        <w:rPr>
-          <w:noProof/>
-        </w:rPr>
+        <w:t xml:space="preserve"> - Anforderungen an den Test</w:t>
+      </w:r>
+      <w:r>
         <w:fldChar w:fldCharType="end"/>
       </w:r>
       <w:r>
-        <w:t xml:space="preserve"> - Anforderungen an den Test</w:t>
-      </w:r>
-      <w:bookmarkEnd w:id="18"/>
-    </w:p>
-    <w:p>
-      <w:r>
-        <w:t xml:space="preserve">Die </w:t>
-      </w:r>
-      <w:r>
-        <w:fldChar w:fldCharType="begin"/>
-      </w:r>
-      <w:r>
-        <w:instrText xml:space="preserve"> REF _Ref319938869 \h </w:instrText>
-      </w:r>
-      <w:r>
-        <w:fldChar w:fldCharType="separate"/>
-      </w:r>
-      <w:r>
-        <w:t xml:space="preserve">Abbildung </w:t>
-      </w:r>
-      <w:r>
-        <w:rPr>
-          <w:noProof/>
-        </w:rPr>
-        <w:t>1</w:t>
-      </w:r>
-      <w:r>
-        <w:t xml:space="preserve"> - Anforderungen an den Test</w:t>
-      </w:r>
-      <w:r>
-        <w:fldChar w:fldCharType="end"/>
-      </w:r>
-      <w:r>
         <w:t xml:space="preserve"> zeigt, welche Anforderungen mit dem Test abgedeckt werden sollen. </w:t>
       </w:r>
       <w:r>
@@ -875,18 +858,15 @@
         <w:t xml:space="preserve"> bestimmte Abteilung einzuschränken.</w:t>
       </w:r>
       <w:r>
-        <w:t xml:space="preserve"> Diese </w:t>
-      </w:r>
+        <w:t xml:space="preserve"> Diese Anforderungen werden getestet, indem die Testpersonen ein oder mehrere Szenarien der in der Vorstudie erarbeiteten Personas (TODO link V</w:t>
+      </w:r>
+      <w:r>
+        <w:t>orstudie) durchlaufen.</w:t>
+      </w:r>
+    </w:p>
+    <w:p>
       <w:r>
         <w:lastRenderedPageBreak/>
-        <w:t>Anforderungen werden getestet, indem die Testpersonen ein oder mehrere Szenarien der in der Vorstudie erarbeiteten Personas (TODO link V</w:t>
-      </w:r>
-      <w:r>
-        <w:t>orstudie) durchlaufen.</w:t>
-      </w:r>
-    </w:p>
-    <w:p>
-      <w:r>
         <w:t xml:space="preserve">Die Nutzer sollen zu Beginn von </w:t>
       </w:r>
       <w:r>
@@ -1001,37 +981,24 @@
     </w:p>
     <w:p>
       <w:pPr>
-        <w:pStyle w:val="Caption"/>
-      </w:pPr>
-      <w:bookmarkStart w:id="19" w:name="_Ref319939003"/>
+        <w:pStyle w:val="Beschriftung"/>
+      </w:pPr>
+      <w:bookmarkStart w:id="18" w:name="_Ref319939003"/>
       <w:r>
         <w:t xml:space="preserve">Abbildung </w:t>
       </w:r>
-      <w:r>
-        <w:fldChar w:fldCharType="begin"/>
-      </w:r>
-      <w:r>
-        <w:instrText xml:space="preserve"> SEQ Abbildung \* ARABIC </w:instrText>
-      </w:r>
-      <w:r>
-        <w:fldChar w:fldCharType="separate"/>
-      </w:r>
-      <w:r>
-        <w:rPr>
-          <w:noProof/>
-        </w:rPr>
-        <w:t>2</w:t>
-      </w:r>
-      <w:r>
-        <w:rPr>
-          <w:noProof/>
-        </w:rPr>
-        <w:fldChar w:fldCharType="end"/>
-      </w:r>
+      <w:fldSimple w:instr=" SEQ Abbildung \* ARABIC ">
+        <w:r>
+          <w:rPr>
+            <w:noProof/>
+          </w:rPr>
+          <w:t>2</w:t>
+        </w:r>
+      </w:fldSimple>
       <w:r>
         <w:t xml:space="preserve"> - Posteransicht</w:t>
       </w:r>
-      <w:bookmarkEnd w:id="19"/>
+      <w:bookmarkEnd w:id="18"/>
     </w:p>
     <w:p>
       <w:r>
@@ -1186,37 +1153,24 @@
     </w:p>
     <w:p>
       <w:pPr>
-        <w:pStyle w:val="Caption"/>
-      </w:pPr>
-      <w:bookmarkStart w:id="20" w:name="_Ref319940831"/>
+        <w:pStyle w:val="Beschriftung"/>
+      </w:pPr>
+      <w:bookmarkStart w:id="19" w:name="_Ref319940831"/>
       <w:r>
         <w:t xml:space="preserve">Abbildung </w:t>
       </w:r>
-      <w:r>
-        <w:fldChar w:fldCharType="begin"/>
-      </w:r>
-      <w:r>
-        <w:instrText xml:space="preserve"> SEQ Abbildung \* ARABIC </w:instrText>
-      </w:r>
-      <w:r>
-        <w:fldChar w:fldCharType="separate"/>
-      </w:r>
-      <w:r>
-        <w:rPr>
-          <w:noProof/>
-        </w:rPr>
-        <w:t>3</w:t>
-      </w:r>
-      <w:r>
-        <w:rPr>
-          <w:noProof/>
-        </w:rPr>
-        <w:fldChar w:fldCharType="end"/>
-      </w:r>
+      <w:fldSimple w:instr=" SEQ Abbildung \* ARABIC ">
+        <w:r>
+          <w:rPr>
+            <w:noProof/>
+          </w:rPr>
+          <w:t>3</w:t>
+        </w:r>
+      </w:fldSimple>
       <w:r>
         <w:t xml:space="preserve"> - Unterteilung in Tabs</w:t>
       </w:r>
-      <w:bookmarkEnd w:id="20"/>
+      <w:bookmarkEnd w:id="19"/>
     </w:p>
     <w:p>
       <w:r>
@@ -1340,20 +1294,61 @@
     </w:p>
     <w:p>
       <w:pPr>
-        <w:pStyle w:val="Caption"/>
-      </w:pPr>
-      <w:bookmarkStart w:id="21" w:name="_Ref319995195"/>
+        <w:pStyle w:val="Beschriftung"/>
+      </w:pPr>
+      <w:bookmarkStart w:id="20" w:name="_Ref319995195"/>
       <w:r>
         <w:t xml:space="preserve">Abbildung </w:t>
       </w:r>
+      <w:fldSimple w:instr=" SEQ Abbildung \* ARABIC ">
+        <w:r>
+          <w:rPr>
+            <w:noProof/>
+          </w:rPr>
+          <w:t>4</w:t>
+        </w:r>
+      </w:fldSimple>
+      <w:r>
+        <w:t xml:space="preserve"> </w:t>
+      </w:r>
+      <w:r>
+        <w:t>-</w:t>
+      </w:r>
+      <w:r>
+        <w:t xml:space="preserve"> Zonenmarkierung</w:t>
+      </w:r>
+      <w:bookmarkEnd w:id="20"/>
+    </w:p>
+    <w:p>
+      <w:r>
+        <w:t xml:space="preserve">Des </w:t>
+      </w:r>
+      <w:r>
+        <w:t>W</w:t>
+      </w:r>
+      <w:r>
+        <w:t>eiteren ist es für den Nutzer wichtig zu wissen,</w:t>
+      </w:r>
+      <w:r>
+        <w:t xml:space="preserve"> in welchem Abstand zur Wand er stehen muss, um erkannt zu werden.</w:t>
+      </w:r>
+      <w:r>
+        <w:t xml:space="preserve"> Es sind zwei Zonen denkbar, eine Browsing- und eine Lese-/Interaktionszone. </w:t>
+      </w:r>
+      <w:r>
+        <w:t xml:space="preserve">Wie in </w:t>
+      </w:r>
       <w:r>
         <w:fldChar w:fldCharType="begin"/>
       </w:r>
       <w:r>
-        <w:instrText xml:space="preserve"> SEQ Abbildung \* ARABIC </w:instrText>
+        <w:instrText xml:space="preserve"> REF _Ref319995195 \h </w:instrText>
       </w:r>
       <w:r>
         <w:fldChar w:fldCharType="separate"/>
+      </w:r>
+      <w:r>
+        <w:t xml:space="preserve">Abbildung </w:t>
       </w:r>
       <w:r>
         <w:rPr>
@@ -1362,108 +1357,54 @@
         <w:t>4</w:t>
       </w:r>
       <w:r>
-        <w:rPr>
-          <w:noProof/>
-        </w:rPr>
+        <w:t xml:space="preserve"> - Zonenmarkierung</w:t>
+      </w:r>
+      <w:r>
         <w:fldChar w:fldCharType="end"/>
       </w:r>
       <w:r>
-        <w:t xml:space="preserve"> </w:t>
-      </w:r>
-      <w:r>
-        <w:t>-</w:t>
-      </w:r>
-      <w:r>
-        <w:t xml:space="preserve"> Zonenmarkierung</w:t>
+        <w:t xml:space="preserve"> ersichtlich ist, </w:t>
+      </w:r>
+      <w:r>
+        <w:t xml:space="preserve">könnten diese direkt am Boden vor der Video Wall </w:t>
+      </w:r>
+      <w:r>
+        <w:t>gekennzeichnet</w:t>
+      </w:r>
+      <w:r>
+        <w:t xml:space="preserve"> werden. Dies</w:t>
+      </w:r>
+      <w:r>
+        <w:t>e Markierungen</w:t>
+      </w:r>
+      <w:r>
+        <w:t xml:space="preserve"> würd</w:t>
+      </w:r>
+      <w:r>
+        <w:t>en</w:t>
+      </w:r>
+      <w:r>
+        <w:t xml:space="preserve"> zusätzlich auf die </w:t>
+      </w:r>
+      <w:r>
+        <w:t xml:space="preserve">Video </w:t>
+      </w:r>
+      <w:r>
+        <w:t>Wall aufmerksam machen und der Nutzer wüsste immer, ob er im richtigen Bereich steht.</w:t>
+      </w:r>
+      <w:r>
+        <w:t xml:space="preserve"> Dieser Teil würde im Test mit Klebstreifen am Boden umgesetzt werden.</w:t>
+      </w:r>
+    </w:p>
+    <w:p>
+      <w:pPr>
+        <w:pStyle w:val="berschrift4"/>
+      </w:pPr>
+      <w:bookmarkStart w:id="21" w:name="_Toc320620800"/>
+      <w:r>
+        <w:t>Ausarbeitung</w:t>
       </w:r>
       <w:bookmarkEnd w:id="21"/>
-    </w:p>
-    <w:p>
-      <w:r>
-        <w:t xml:space="preserve">Des </w:t>
-      </w:r>
-      <w:r>
-        <w:t>W</w:t>
-      </w:r>
-      <w:r>
-        <w:t>eiteren ist es für den Nutzer wichtig zu wissen,</w:t>
-      </w:r>
-      <w:r>
-        <w:t xml:space="preserve"> in welchem Abstand zur Wand er stehen muss, um erkannt zu werden.</w:t>
-      </w:r>
-      <w:r>
-        <w:t xml:space="preserve"> Es sind zwei Zonen denkbar, eine Browsing- und eine Lese-/Interaktionszone. </w:t>
-      </w:r>
-      <w:r>
-        <w:t xml:space="preserve">Wie in </w:t>
-      </w:r>
-      <w:r>
-        <w:fldChar w:fldCharType="begin"/>
-      </w:r>
-      <w:r>
-        <w:instrText xml:space="preserve"> REF _Ref319995195 \h </w:instrText>
-      </w:r>
-      <w:r>
-        <w:fldChar w:fldCharType="separate"/>
-      </w:r>
-      <w:r>
-        <w:t xml:space="preserve">Abbildung </w:t>
-      </w:r>
-      <w:r>
-        <w:rPr>
-          <w:noProof/>
-        </w:rPr>
-        <w:t>4</w:t>
-      </w:r>
-      <w:r>
-        <w:t xml:space="preserve"> - Zonenmarkierung</w:t>
-      </w:r>
-      <w:r>
-        <w:fldChar w:fldCharType="end"/>
-      </w:r>
-      <w:r>
-        <w:t xml:space="preserve"> ersichtlich ist, </w:t>
-      </w:r>
-      <w:r>
-        <w:t xml:space="preserve">könnten diese direkt am Boden vor der Video Wall </w:t>
-      </w:r>
-      <w:r>
-        <w:t>gekennzeichnet</w:t>
-      </w:r>
-      <w:r>
-        <w:t xml:space="preserve"> werden. Dies</w:t>
-      </w:r>
-      <w:r>
-        <w:t>e Markierungen</w:t>
-      </w:r>
-      <w:r>
-        <w:t xml:space="preserve"> würd</w:t>
-      </w:r>
-      <w:r>
-        <w:t>en</w:t>
-      </w:r>
-      <w:r>
-        <w:t xml:space="preserve"> zusätzlich auf die </w:t>
-      </w:r>
-      <w:r>
-        <w:t xml:space="preserve">Video </w:t>
-      </w:r>
-      <w:r>
-        <w:t>Wall aufmerksam machen und der Nutzer wüsste immer, ob er im richtigen Bereich steht.</w:t>
-      </w:r>
-      <w:r>
-        <w:t xml:space="preserve"> Dieser Teil würde im Test mit Klebstreifen am Boden umgesetzt werden.</w:t>
-      </w:r>
-    </w:p>
-    <w:p>
-      <w:pPr>
-        <w:pStyle w:val="Heading5"/>
-      </w:pPr>
-      <w:bookmarkStart w:id="22" w:name="_Toc320620800"/>
-      <w:r>
-        <w:t>Ausarbeitung</w:t>
-      </w:r>
-      <w:bookmarkEnd w:id="22"/>
     </w:p>
     <w:p>
       <w:r>
@@ -1771,32 +1712,19 @@
     </w:p>
     <w:p>
       <w:pPr>
-        <w:pStyle w:val="Caption"/>
+        <w:pStyle w:val="Beschriftung"/>
       </w:pPr>
       <w:r>
         <w:t xml:space="preserve">Abbildung </w:t>
       </w:r>
-      <w:r>
-        <w:fldChar w:fldCharType="begin"/>
-      </w:r>
-      <w:r>
-        <w:instrText xml:space="preserve"> SEQ Abbildung \* ARABIC </w:instrText>
-      </w:r>
-      <w:r>
-        <w:fldChar w:fldCharType="separate"/>
-      </w:r>
-      <w:r>
-        <w:rPr>
-          <w:noProof/>
-        </w:rPr>
-        <w:t>5</w:t>
-      </w:r>
-      <w:r>
-        <w:rPr>
-          <w:noProof/>
-        </w:rPr>
-        <w:fldChar w:fldCharType="end"/>
-      </w:r>
+      <w:fldSimple w:instr=" SEQ Abbildung \* ARABIC ">
+        <w:r>
+          <w:rPr>
+            <w:noProof/>
+          </w:rPr>
+          <w:t>5</w:t>
+        </w:r>
+      </w:fldSimple>
       <w:r>
         <w:t xml:space="preserve"> - Skizze Testapplikation</w:t>
       </w:r>
@@ -1835,1753 +1763,55 @@
     </w:p>
     <w:p>
       <w:pPr>
-        <w:pStyle w:val="Heading4"/>
-      </w:pPr>
-      <w:bookmarkStart w:id="23" w:name="_Toc320620801"/>
+        <w:pStyle w:val="berschrift4"/>
+      </w:pPr>
+      <w:bookmarkStart w:id="22" w:name="_Toc320620801"/>
       <w:r>
         <w:t>Durchführung</w:t>
       </w:r>
+      <w:bookmarkEnd w:id="22"/>
+      <w:r>
+        <w:t xml:space="preserve"> &amp; Fazit</w:t>
+      </w:r>
+    </w:p>
+    <w:p>
+      <w:r>
+        <w:t xml:space="preserve">Am  27. März 2012 wurde der </w:t>
+      </w:r>
+      <w:r>
+        <w:t xml:space="preserve">Test als </w:t>
+      </w:r>
+      <w:r>
+        <w:t>Wizard of Oz Experiment</w:t>
+      </w:r>
+      <w:r>
+        <w:t xml:space="preserve"> durchgeführt (siehe TODO link Testdokument).</w:t>
+      </w:r>
+    </w:p>
+    <w:p>
+      <w:r>
+        <w:t>Das Fazit des Tests</w:t>
+      </w:r>
+      <w:r>
+        <w:t xml:space="preserve"> ist, dass d</w:t>
+      </w:r>
+      <w:r>
+        <w:t>ie Hypothese „Meine Han</w:t>
+      </w:r>
+      <w:r>
+        <w:t>d ist die Maus“</w:t>
+      </w:r>
+      <w:r>
+        <w:t xml:space="preserve"> bestätigt werden</w:t>
+      </w:r>
+      <w:r>
+        <w:t xml:space="preserve"> konnte</w:t>
+      </w:r>
+      <w:r>
+        <w:t>.</w:t>
+      </w:r>
+      <w:bookmarkStart w:id="23" w:name="_GoBack"/>
       <w:bookmarkEnd w:id="23"/>
-    </w:p>
-    <w:p>
-      <w:r>
-        <w:t xml:space="preserve">Am  27. März 2012 wurde der </w:t>
-      </w:r>
-      <w:r>
-        <w:t>Test durchgeführt.</w:t>
-      </w:r>
-      <w:r>
-        <w:t xml:space="preserve"> Bei diesem galt es, die Hypothese „Meine Hand ist die Maus“ zu bestätigen.</w:t>
-      </w:r>
-      <w:r>
-        <w:t xml:space="preserve"> Um dies zu prüfen, wurde mithilfe einer WPF Applikation ein Wizard of Oz Experiment durchgeführt</w:t>
-      </w:r>
-      <w:r>
-        <w:t>. Die Testpersonen wurden gebeten, laut mitzudenken</w:t>
-      </w:r>
-      <w:r>
-        <w:t xml:space="preserve">. </w:t>
-      </w:r>
-    </w:p>
-    <w:p>
-      <w:r>
-        <w:t xml:space="preserve">Der Test wurde mit sieben Personen durchgeführt, welche das Testszenario (siehe </w:t>
-      </w:r>
-      <w:r>
-        <w:fldChar w:fldCharType="begin"/>
-      </w:r>
-      <w:r>
-        <w:instrText xml:space="preserve"> REF _Ref320611798 \r \h </w:instrText>
-      </w:r>
-      <w:r>
-        <w:fldChar w:fldCharType="separate"/>
-      </w:r>
-      <w:r>
-        <w:t>I.2.1.2.1</w:t>
-      </w:r>
-      <w:r>
-        <w:fldChar w:fldCharType="end"/>
-      </w:r>
-      <w:r>
-        <w:t xml:space="preserve"> </w:t>
-      </w:r>
-      <w:r>
-        <w:fldChar w:fldCharType="begin"/>
-      </w:r>
-      <w:r>
-        <w:instrText xml:space="preserve"> REF _Ref320611798 \h </w:instrText>
-      </w:r>
-      <w:r>
-        <w:fldChar w:fldCharType="separate"/>
-      </w:r>
-      <w:r>
-        <w:t>Testszenario</w:t>
-      </w:r>
-      <w:r>
-        <w:fldChar w:fldCharType="end"/>
-      </w:r>
-      <w:r>
-        <w:t xml:space="preserve">) durchspielten. Alle Testpersonen konnten die Aufgabe ohne grosse Probleme lösen. Die während des Tests gemachten Notizen befinden sich im Anhang (TODO). </w:t>
-      </w:r>
-    </w:p>
-    <w:p>
-      <w:r>
-        <w:t>Nachfolgend ist beschrieben, was die Applikation</w:t>
-      </w:r>
-      <w:r>
-        <w:t>, welche beim Test eingesetzt wurde,</w:t>
-      </w:r>
-      <w:r>
-        <w:t xml:space="preserve"> </w:t>
-      </w:r>
-      <w:r>
-        <w:t>kann und wie sie gesteuert wird.</w:t>
-      </w:r>
-    </w:p>
-    <w:p>
-      <w:pPr>
-        <w:keepNext/>
-      </w:pPr>
-      <w:r>
-        <w:rPr>
-          <w:noProof/>
-          <w:lang w:eastAsia="de-CH"/>
-        </w:rPr>
-        <w:lastRenderedPageBreak/>
-        <mc:AlternateContent>
-          <mc:Choice Requires="wps">
-            <w:drawing>
-              <wp:anchor distT="0" distB="0" distL="114300" distR="114300" simplePos="0" relativeHeight="251667456" behindDoc="0" locked="0" layoutInCell="1" allowOverlap="1" wp14:anchorId="107568C3" wp14:editId="0340C195">
-                <wp:simplePos x="0" y="0"/>
-                <wp:positionH relativeFrom="margin">
-                  <wp:posOffset>309245</wp:posOffset>
-                </wp:positionH>
-                <wp:positionV relativeFrom="paragraph">
-                  <wp:posOffset>933450</wp:posOffset>
-                </wp:positionV>
-                <wp:extent cx="381635" cy="381635"/>
-                <wp:effectExtent l="0" t="0" r="18415" b="18415"/>
-                <wp:wrapNone/>
-                <wp:docPr id="11" name="Oval 11"/>
-                <wp:cNvGraphicFramePr/>
-                <a:graphic xmlns:a="http://schemas.openxmlformats.org/drawingml/2006/main">
-                  <a:graphicData uri="http://schemas.microsoft.com/office/word/2010/wordprocessingShape">
-                    <wps:wsp>
-                      <wps:cNvSpPr/>
-                      <wps:spPr>
-                        <a:xfrm>
-                          <a:off x="0" y="0"/>
-                          <a:ext cx="381635" cy="381635"/>
-                        </a:xfrm>
-                        <a:prstGeom prst="ellipse">
-                          <a:avLst/>
-                        </a:prstGeom>
-                      </wps:spPr>
-                      <wps:style>
-                        <a:lnRef idx="2">
-                          <a:schemeClr val="accent1">
-                            <a:shade val="50000"/>
-                          </a:schemeClr>
-                        </a:lnRef>
-                        <a:fillRef idx="1">
-                          <a:schemeClr val="accent1"/>
-                        </a:fillRef>
-                        <a:effectRef idx="0">
-                          <a:schemeClr val="accent1"/>
-                        </a:effectRef>
-                        <a:fontRef idx="minor">
-                          <a:schemeClr val="lt1"/>
-                        </a:fontRef>
-                      </wps:style>
-                      <wps:txbx>
-                        <w:txbxContent>
-                          <w:p>
-                            <w:pPr>
-                              <w:jc w:val="center"/>
-                            </w:pPr>
-                            <w:r>
-                              <w:t>2</w:t>
-                            </w:r>
-                          </w:p>
-                        </w:txbxContent>
-                      </wps:txbx>
-                      <wps:bodyPr rot="0" spcFirstLastPara="0" vertOverflow="overflow" horzOverflow="overflow" vert="horz" wrap="square" lIns="91440" tIns="45720" rIns="91440" bIns="45720" numCol="1" spcCol="0" rtlCol="0" fromWordArt="0" anchor="ctr" anchorCtr="0" forceAA="0" compatLnSpc="1">
-                        <a:prstTxWarp prst="textNoShape">
-                          <a:avLst/>
-                        </a:prstTxWarp>
-                        <a:noAutofit/>
-                      </wps:bodyPr>
-                    </wps:wsp>
-                  </a:graphicData>
-                </a:graphic>
-                <wp14:sizeRelH relativeFrom="margin">
-                  <wp14:pctWidth>0</wp14:pctWidth>
-                </wp14:sizeRelH>
-                <wp14:sizeRelV relativeFrom="margin">
-                  <wp14:pctHeight>0</wp14:pctHeight>
-                </wp14:sizeRelV>
-              </wp:anchor>
-            </w:drawing>
-          </mc:Choice>
-          <mc:Fallback>
-            <w:pict>
-              <v:oval id="Oval 11" o:spid="_x0000_s1026" style="position:absolute;margin-left:24.35pt;margin-top:73.5pt;width:30.05pt;height:30.05pt;z-index:251667456;visibility:visible;mso-wrap-style:square;mso-width-percent:0;mso-height-percent:0;mso-wrap-distance-left:9pt;mso-wrap-distance-top:0;mso-wrap-distance-right:9pt;mso-wrap-distance-bottom:0;mso-position-horizontal:absolute;mso-position-horizontal-relative:margin;mso-position-vertical:absolute;mso-position-vertical-relative:text;mso-width-percent:0;mso-height-percent:0;mso-width-relative:margin;mso-height-relative:margin;v-text-anchor:middle" o:gfxdata="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" fillcolor="#4f81bd [3204]" strokecolor="#243f60 [1604]" strokeweight="2pt">
-                <v:textbox>
-                  <w:txbxContent>
-                    <w:p>
-                      <w:pPr>
-                        <w:jc w:val="center"/>
-                      </w:pPr>
-                      <w:r>
-                        <w:t>2</w:t>
-                      </w:r>
-                    </w:p>
-                  </w:txbxContent>
-                </v:textbox>
-                <w10:wrap anchorx="margin"/>
-              </v:oval>
-            </w:pict>
-          </mc:Fallback>
-        </mc:AlternateContent>
-      </w:r>
-      <w:r>
-        <w:rPr>
-          <w:noProof/>
-          <w:lang w:eastAsia="de-CH"/>
-        </w:rPr>
-        <mc:AlternateContent>
-          <mc:Choice Requires="wps">
-            <w:drawing>
-              <wp:anchor distT="0" distB="0" distL="114300" distR="114300" simplePos="0" relativeHeight="251663360" behindDoc="0" locked="0" layoutInCell="1" allowOverlap="1" wp14:anchorId="664F2234" wp14:editId="04E02420">
-                <wp:simplePos x="0" y="0"/>
-                <wp:positionH relativeFrom="margin">
-                  <wp:posOffset>4989195</wp:posOffset>
-                </wp:positionH>
-                <wp:positionV relativeFrom="paragraph">
-                  <wp:posOffset>938530</wp:posOffset>
-                </wp:positionV>
-                <wp:extent cx="381635" cy="381635"/>
-                <wp:effectExtent l="0" t="0" r="18415" b="18415"/>
-                <wp:wrapNone/>
-                <wp:docPr id="9" name="Oval 9"/>
-                <wp:cNvGraphicFramePr/>
-                <a:graphic xmlns:a="http://schemas.openxmlformats.org/drawingml/2006/main">
-                  <a:graphicData uri="http://schemas.microsoft.com/office/word/2010/wordprocessingShape">
-                    <wps:wsp>
-                      <wps:cNvSpPr/>
-                      <wps:spPr>
-                        <a:xfrm>
-                          <a:off x="0" y="0"/>
-                          <a:ext cx="381635" cy="381635"/>
-                        </a:xfrm>
-                        <a:prstGeom prst="ellipse">
-                          <a:avLst/>
-                        </a:prstGeom>
-                      </wps:spPr>
-                      <wps:style>
-                        <a:lnRef idx="2">
-                          <a:schemeClr val="accent1">
-                            <a:shade val="50000"/>
-                          </a:schemeClr>
-                        </a:lnRef>
-                        <a:fillRef idx="1">
-                          <a:schemeClr val="accent1"/>
-                        </a:fillRef>
-                        <a:effectRef idx="0">
-                          <a:schemeClr val="accent1"/>
-                        </a:effectRef>
-                        <a:fontRef idx="minor">
-                          <a:schemeClr val="lt1"/>
-                        </a:fontRef>
-                      </wps:style>
-                      <wps:txbx>
-                        <w:txbxContent>
-                          <w:p>
-                            <w:pPr>
-                              <w:jc w:val="center"/>
-                            </w:pPr>
-                            <w:r>
-                              <w:t>3</w:t>
-                            </w:r>
-                          </w:p>
-                        </w:txbxContent>
-                      </wps:txbx>
-                      <wps:bodyPr rot="0" spcFirstLastPara="0" vertOverflow="overflow" horzOverflow="overflow" vert="horz" wrap="square" lIns="91440" tIns="45720" rIns="91440" bIns="45720" numCol="1" spcCol="0" rtlCol="0" fromWordArt="0" anchor="ctr" anchorCtr="0" forceAA="0" compatLnSpc="1">
-                        <a:prstTxWarp prst="textNoShape">
-                          <a:avLst/>
-                        </a:prstTxWarp>
-                        <a:noAutofit/>
-                      </wps:bodyPr>
-                    </wps:wsp>
-                  </a:graphicData>
-                </a:graphic>
-                <wp14:sizeRelH relativeFrom="margin">
-                  <wp14:pctWidth>0</wp14:pctWidth>
-                </wp14:sizeRelH>
-                <wp14:sizeRelV relativeFrom="margin">
-                  <wp14:pctHeight>0</wp14:pctHeight>
-                </wp14:sizeRelV>
-              </wp:anchor>
-            </w:drawing>
-          </mc:Choice>
-          <mc:Fallback>
-            <w:pict>
-              <v:oval id="Oval 9" o:spid="_x0000_s1027" style="position:absolute;margin-left:392.85pt;margin-top:73.9pt;width:30.05pt;height:30.05pt;z-index:251663360;visibility:visible;mso-wrap-style:square;mso-width-percent:0;mso-height-percent:0;mso-wrap-distance-left:9pt;mso-wrap-distance-top:0;mso-wrap-distance-right:9pt;mso-wrap-distance-bottom:0;mso-position-horizontal:absolute;mso-position-horizontal-relative:margin;mso-position-vertical:absolute;mso-position-vertical-relative:text;mso-width-percent:0;mso-height-percent:0;mso-width-relative:margin;mso-height-relative:margin;v-text-anchor:middle" o:gfxdata="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" fillcolor="#4f81bd [3204]" strokecolor="#243f60 [1604]" strokeweight="2pt">
-                <v:textbox>
-                  <w:txbxContent>
-                    <w:p>
-                      <w:pPr>
-                        <w:jc w:val="center"/>
-                      </w:pPr>
-                      <w:r>
-                        <w:t>3</w:t>
-                      </w:r>
-                    </w:p>
-                  </w:txbxContent>
-                </v:textbox>
-                <w10:wrap anchorx="margin"/>
-              </v:oval>
-            </w:pict>
-          </mc:Fallback>
-        </mc:AlternateContent>
-      </w:r>
-      <w:r>
-        <w:rPr>
-          <w:noProof/>
-          <w:lang w:eastAsia="de-CH"/>
-        </w:rPr>
-        <mc:AlternateContent>
-          <mc:Choice Requires="wps">
-            <w:drawing>
-              <wp:anchor distT="0" distB="0" distL="114300" distR="114300" simplePos="0" relativeHeight="251665408" behindDoc="0" locked="0" layoutInCell="1" allowOverlap="1" wp14:anchorId="25D69414" wp14:editId="33FB7C70">
-                <wp:simplePos x="0" y="0"/>
-                <wp:positionH relativeFrom="margin">
-                  <wp:posOffset>3340735</wp:posOffset>
-                </wp:positionH>
-                <wp:positionV relativeFrom="paragraph">
-                  <wp:posOffset>-47625</wp:posOffset>
-                </wp:positionV>
-                <wp:extent cx="382138" cy="382138"/>
-                <wp:effectExtent l="0" t="0" r="18415" b="18415"/>
-                <wp:wrapNone/>
-                <wp:docPr id="10" name="Oval 10"/>
-                <wp:cNvGraphicFramePr/>
-                <a:graphic xmlns:a="http://schemas.openxmlformats.org/drawingml/2006/main">
-                  <a:graphicData uri="http://schemas.microsoft.com/office/word/2010/wordprocessingShape">
-                    <wps:wsp>
-                      <wps:cNvSpPr/>
-                      <wps:spPr>
-                        <a:xfrm>
-                          <a:off x="0" y="0"/>
-                          <a:ext cx="382138" cy="382138"/>
-                        </a:xfrm>
-                        <a:prstGeom prst="ellipse">
-                          <a:avLst/>
-                        </a:prstGeom>
-                      </wps:spPr>
-                      <wps:style>
-                        <a:lnRef idx="2">
-                          <a:schemeClr val="accent1">
-                            <a:shade val="50000"/>
-                          </a:schemeClr>
-                        </a:lnRef>
-                        <a:fillRef idx="1">
-                          <a:schemeClr val="accent1"/>
-                        </a:fillRef>
-                        <a:effectRef idx="0">
-                          <a:schemeClr val="accent1"/>
-                        </a:effectRef>
-                        <a:fontRef idx="minor">
-                          <a:schemeClr val="lt1"/>
-                        </a:fontRef>
-                      </wps:style>
-                      <wps:txbx>
-                        <w:txbxContent>
-                          <w:p>
-                            <w:pPr>
-                              <w:jc w:val="center"/>
-                            </w:pPr>
-                            <w:r>
-                              <w:t>1</w:t>
-                            </w:r>
-                          </w:p>
-                        </w:txbxContent>
-                      </wps:txbx>
-                      <wps:bodyPr rot="0" spcFirstLastPara="0" vertOverflow="overflow" horzOverflow="overflow" vert="horz" wrap="square" lIns="91440" tIns="45720" rIns="91440" bIns="45720" numCol="1" spcCol="0" rtlCol="0" fromWordArt="0" anchor="ctr" anchorCtr="0" forceAA="0" compatLnSpc="1">
-                        <a:prstTxWarp prst="textNoShape">
-                          <a:avLst/>
-                        </a:prstTxWarp>
-                        <a:noAutofit/>
-                      </wps:bodyPr>
-                    </wps:wsp>
-                  </a:graphicData>
-                </a:graphic>
-                <wp14:sizeRelH relativeFrom="margin">
-                  <wp14:pctWidth>0</wp14:pctWidth>
-                </wp14:sizeRelH>
-                <wp14:sizeRelV relativeFrom="margin">
-                  <wp14:pctHeight>0</wp14:pctHeight>
-                </wp14:sizeRelV>
-              </wp:anchor>
-            </w:drawing>
-          </mc:Choice>
-          <mc:Fallback>
-            <w:pict>
-              <v:oval id="Oval 10" o:spid="_x0000_s1028" style="position:absolute;margin-left:263.05pt;margin-top:-3.75pt;width:30.1pt;height:30.1pt;z-index:251665408;visibility:visible;mso-wrap-style:square;mso-width-percent:0;mso-height-percent:0;mso-wrap-distance-left:9pt;mso-wrap-distance-top:0;mso-wrap-distance-right:9pt;mso-wrap-distance-bottom:0;mso-position-horizontal:absolute;mso-position-horizontal-relative:margin;mso-position-vertical:absolute;mso-position-vertical-relative:text;mso-width-percent:0;mso-height-percent:0;mso-width-relative:margin;mso-height-relative:margin;v-text-anchor:middle" o:gfxdata="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" fillcolor="#4f81bd [3204]" strokecolor="#243f60 [1604]" strokeweight="2pt">
-                <v:textbox>
-                  <w:txbxContent>
-                    <w:p>
-                      <w:pPr>
-                        <w:jc w:val="center"/>
-                      </w:pPr>
-                      <w:r>
-                        <w:t>1</w:t>
-                      </w:r>
-                    </w:p>
-                  </w:txbxContent>
-                </v:textbox>
-                <w10:wrap anchorx="margin"/>
-              </v:oval>
-            </w:pict>
-          </mc:Fallback>
-        </mc:AlternateContent>
-      </w:r>
-      <w:r>
-        <w:rPr>
-          <w:noProof/>
-          <w:lang w:eastAsia="de-CH"/>
-        </w:rPr>
-        <mc:AlternateContent>
-          <mc:Choice Requires="wps">
-            <w:drawing>
-              <wp:anchor distT="0" distB="0" distL="114300" distR="114300" simplePos="0" relativeHeight="251661312" behindDoc="0" locked="0" layoutInCell="1" allowOverlap="1" wp14:anchorId="51E19EDE" wp14:editId="57987DBE">
-                <wp:simplePos x="0" y="0"/>
-                <wp:positionH relativeFrom="margin">
-                  <wp:posOffset>4565309</wp:posOffset>
-                </wp:positionH>
-                <wp:positionV relativeFrom="paragraph">
-                  <wp:posOffset>1708150</wp:posOffset>
-                </wp:positionV>
-                <wp:extent cx="382138" cy="382138"/>
-                <wp:effectExtent l="0" t="0" r="18415" b="18415"/>
-                <wp:wrapNone/>
-                <wp:docPr id="8" name="Oval 8"/>
-                <wp:cNvGraphicFramePr/>
-                <a:graphic xmlns:a="http://schemas.openxmlformats.org/drawingml/2006/main">
-                  <a:graphicData uri="http://schemas.microsoft.com/office/word/2010/wordprocessingShape">
-                    <wps:wsp>
-                      <wps:cNvSpPr/>
-                      <wps:spPr>
-                        <a:xfrm>
-                          <a:off x="0" y="0"/>
-                          <a:ext cx="382138" cy="382138"/>
-                        </a:xfrm>
-                        <a:prstGeom prst="ellipse">
-                          <a:avLst/>
-                        </a:prstGeom>
-                      </wps:spPr>
-                      <wps:style>
-                        <a:lnRef idx="2">
-                          <a:schemeClr val="accent1">
-                            <a:shade val="50000"/>
-                          </a:schemeClr>
-                        </a:lnRef>
-                        <a:fillRef idx="1">
-                          <a:schemeClr val="accent1"/>
-                        </a:fillRef>
-                        <a:effectRef idx="0">
-                          <a:schemeClr val="accent1"/>
-                        </a:effectRef>
-                        <a:fontRef idx="minor">
-                          <a:schemeClr val="lt1"/>
-                        </a:fontRef>
-                      </wps:style>
-                      <wps:txbx>
-                        <w:txbxContent>
-                          <w:p>
-                            <w:pPr>
-                              <w:jc w:val="center"/>
-                            </w:pPr>
-                            <w:r>
-                              <w:t>4</w:t>
-                            </w:r>
-                          </w:p>
-                        </w:txbxContent>
-                      </wps:txbx>
-                      <wps:bodyPr rot="0" spcFirstLastPara="0" vertOverflow="overflow" horzOverflow="overflow" vert="horz" wrap="square" lIns="91440" tIns="45720" rIns="91440" bIns="45720" numCol="1" spcCol="0" rtlCol="0" fromWordArt="0" anchor="ctr" anchorCtr="0" forceAA="0" compatLnSpc="1">
-                        <a:prstTxWarp prst="textNoShape">
-                          <a:avLst/>
-                        </a:prstTxWarp>
-                        <a:noAutofit/>
-                      </wps:bodyPr>
-                    </wps:wsp>
-                  </a:graphicData>
-                </a:graphic>
-                <wp14:sizeRelH relativeFrom="margin">
-                  <wp14:pctWidth>0</wp14:pctWidth>
-                </wp14:sizeRelH>
-                <wp14:sizeRelV relativeFrom="margin">
-                  <wp14:pctHeight>0</wp14:pctHeight>
-                </wp14:sizeRelV>
-              </wp:anchor>
-            </w:drawing>
-          </mc:Choice>
-          <mc:Fallback>
-            <w:pict>
-              <v:oval id="Oval 8" o:spid="_x0000_s1029" style="position:absolute;margin-left:359.45pt;margin-top:134.5pt;width:30.1pt;height:30.1pt;z-index:251661312;visibility:visible;mso-wrap-style:square;mso-width-percent:0;mso-height-percent:0;mso-wrap-distance-left:9pt;mso-wrap-distance-top:0;mso-wrap-distance-right:9pt;mso-wrap-distance-bottom:0;mso-position-horizontal:absolute;mso-position-horizontal-relative:margin;mso-position-vertical:absolute;mso-position-vertical-relative:text;mso-width-percent:0;mso-height-percent:0;mso-width-relative:margin;mso-height-relative:margin;v-text-anchor:middle" o:gfxdata="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" fillcolor="#4f81bd [3204]" strokecolor="#243f60 [1604]" strokeweight="2pt">
-                <v:textbox>
-                  <w:txbxContent>
-                    <w:p>
-                      <w:pPr>
-                        <w:jc w:val="center"/>
-                      </w:pPr>
-                      <w:r>
-                        <w:t>4</w:t>
-                      </w:r>
-                    </w:p>
-                  </w:txbxContent>
-                </v:textbox>
-                <w10:wrap anchorx="margin"/>
-              </v:oval>
-            </w:pict>
-          </mc:Fallback>
-        </mc:AlternateContent>
-      </w:r>
-      <w:r>
-        <w:rPr>
-          <w:noProof/>
-          <w:lang w:eastAsia="de-CH"/>
-        </w:rPr>
-        <mc:AlternateContent>
-          <mc:Choice Requires="wps">
-            <w:drawing>
-              <wp:anchor distT="0" distB="0" distL="114300" distR="114300" simplePos="0" relativeHeight="251659264" behindDoc="0" locked="0" layoutInCell="1" allowOverlap="1" wp14:anchorId="101CCCB9" wp14:editId="3BE6A1DC">
-                <wp:simplePos x="0" y="0"/>
-                <wp:positionH relativeFrom="margin">
-                  <wp:posOffset>3103340</wp:posOffset>
-                </wp:positionH>
-                <wp:positionV relativeFrom="paragraph">
-                  <wp:posOffset>2900680</wp:posOffset>
-                </wp:positionV>
-                <wp:extent cx="382138" cy="382138"/>
-                <wp:effectExtent l="0" t="0" r="18415" b="18415"/>
-                <wp:wrapNone/>
-                <wp:docPr id="7" name="Oval 7"/>
-                <wp:cNvGraphicFramePr/>
-                <a:graphic xmlns:a="http://schemas.openxmlformats.org/drawingml/2006/main">
-                  <a:graphicData uri="http://schemas.microsoft.com/office/word/2010/wordprocessingShape">
-                    <wps:wsp>
-                      <wps:cNvSpPr/>
-                      <wps:spPr>
-                        <a:xfrm>
-                          <a:off x="0" y="0"/>
-                          <a:ext cx="382138" cy="382138"/>
-                        </a:xfrm>
-                        <a:prstGeom prst="ellipse">
-                          <a:avLst/>
-                        </a:prstGeom>
-                      </wps:spPr>
-                      <wps:style>
-                        <a:lnRef idx="2">
-                          <a:schemeClr val="accent1">
-                            <a:shade val="50000"/>
-                          </a:schemeClr>
-                        </a:lnRef>
-                        <a:fillRef idx="1">
-                          <a:schemeClr val="accent1"/>
-                        </a:fillRef>
-                        <a:effectRef idx="0">
-                          <a:schemeClr val="accent1"/>
-                        </a:effectRef>
-                        <a:fontRef idx="minor">
-                          <a:schemeClr val="lt1"/>
-                        </a:fontRef>
-                      </wps:style>
-                      <wps:txbx>
-                        <w:txbxContent>
-                          <w:p>
-                            <w:pPr>
-                              <w:jc w:val="center"/>
-                            </w:pPr>
-                            <w:r>
-                              <w:t>5</w:t>
-                            </w:r>
-                          </w:p>
-                        </w:txbxContent>
-                      </wps:txbx>
-                      <wps:bodyPr rot="0" spcFirstLastPara="0" vertOverflow="overflow" horzOverflow="overflow" vert="horz" wrap="square" lIns="91440" tIns="45720" rIns="91440" bIns="45720" numCol="1" spcCol="0" rtlCol="0" fromWordArt="0" anchor="ctr" anchorCtr="0" forceAA="0" compatLnSpc="1">
-                        <a:prstTxWarp prst="textNoShape">
-                          <a:avLst/>
-                        </a:prstTxWarp>
-                        <a:noAutofit/>
-                      </wps:bodyPr>
-                    </wps:wsp>
-                  </a:graphicData>
-                </a:graphic>
-                <wp14:sizeRelH relativeFrom="margin">
-                  <wp14:pctWidth>0</wp14:pctWidth>
-                </wp14:sizeRelH>
-                <wp14:sizeRelV relativeFrom="margin">
-                  <wp14:pctHeight>0</wp14:pctHeight>
-                </wp14:sizeRelV>
-              </wp:anchor>
-            </w:drawing>
-          </mc:Choice>
-          <mc:Fallback>
-            <w:pict>
-              <v:oval id="Oval 7" o:spid="_x0000_s1030" style="position:absolute;margin-left:244.35pt;margin-top:228.4pt;width:30.1pt;height:30.1pt;z-index:251659264;visibility:visible;mso-wrap-style:square;mso-width-percent:0;mso-height-percent:0;mso-wrap-distance-left:9pt;mso-wrap-distance-top:0;mso-wrap-distance-right:9pt;mso-wrap-distance-bottom:0;mso-position-horizontal:absolute;mso-position-horizontal-relative:margin;mso-position-vertical:absolute;mso-position-vertical-relative:text;mso-width-percent:0;mso-height-percent:0;mso-width-relative:margin;mso-height-relative:margin;v-text-anchor:middle" o:gfxdata="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" fillcolor="#4f81bd [3204]" strokecolor="#243f60 [1604]" strokeweight="2pt">
-                <v:textbox>
-                  <w:txbxContent>
-                    <w:p>
-                      <w:pPr>
-                        <w:jc w:val="center"/>
-                      </w:pPr>
-                      <w:r>
-                        <w:t>5</w:t>
-                      </w:r>
-                    </w:p>
-                  </w:txbxContent>
-                </v:textbox>
-                <w10:wrap anchorx="margin"/>
-              </v:oval>
-            </w:pict>
-          </mc:Fallback>
-        </mc:AlternateContent>
-      </w:r>
-      <w:r>
-        <w:rPr>
-          <w:noProof/>
-          <w:lang w:eastAsia="de-CH"/>
-        </w:rPr>
-        <w:drawing>
-          <wp:inline distT="0" distB="0" distL="0" distR="0" wp14:anchorId="19DC47CC" wp14:editId="32BB0C8A">
-            <wp:extent cx="5685434" cy="3369145"/>
-            <wp:effectExtent l="0" t="0" r="0" b="3175"/>
-            <wp:docPr id="3" name="Picture 3" descr="\\c101.hsr.ch\lelmer\Desktop\Untitled.png"/>
-            <wp:cNvGraphicFramePr>
-              <a:graphicFrameLocks xmlns:a="http://schemas.openxmlformats.org/drawingml/2006/main" noChangeAspect="1"/>
-            </wp:cNvGraphicFramePr>
-            <a:graphic xmlns:a="http://schemas.openxmlformats.org/drawingml/2006/main">
-              <a:graphicData uri="http://schemas.openxmlformats.org/drawingml/2006/picture">
-                <pic:pic xmlns:pic="http://schemas.openxmlformats.org/drawingml/2006/picture">
-                  <pic:nvPicPr>
-                    <pic:cNvPr id="0" name="Picture 1" descr="\\c101.hsr.ch\lelmer\Desktop\Untitled.png"/>
-                    <pic:cNvPicPr>
-                      <a:picLocks noChangeAspect="1" noChangeArrowheads="1"/>
-                    </pic:cNvPicPr>
-                  </pic:nvPicPr>
-                  <pic:blipFill rotWithShape="1">
-                    <a:blip r:embed="rId14" cstate="print">
-                      <a:extLst>
-                        <a:ext uri="{28A0092B-C50C-407E-A947-70E740481C1C}">
-                          <a14:useLocalDpi xmlns:a14="http://schemas.microsoft.com/office/drawing/2010/main" val="0"/>
-                        </a:ext>
-                      </a:extLst>
-                    </a:blip>
-                    <a:srcRect l="452" t="2063" r="503" b="3994"/>
-                    <a:stretch/>
-                  </pic:blipFill>
-                  <pic:spPr bwMode="auto">
-                    <a:xfrm>
-                      <a:off x="0" y="0"/>
-                      <a:ext cx="5690624" cy="3372221"/>
-                    </a:xfrm>
-                    <a:prstGeom prst="rect">
-                      <a:avLst/>
-                    </a:prstGeom>
-                    <a:noFill/>
-                    <a:ln>
-                      <a:noFill/>
-                    </a:ln>
-                    <a:extLst>
-                      <a:ext uri="{53640926-AAD7-44D8-BBD7-CCE9431645EC}">
-                        <a14:shadowObscured xmlns:a14="http://schemas.microsoft.com/office/drawing/2010/main"/>
-                      </a:ext>
-                    </a:extLst>
-                  </pic:spPr>
-                </pic:pic>
-              </a:graphicData>
-            </a:graphic>
-          </wp:inline>
-        </w:drawing>
-      </w:r>
-    </w:p>
-    <w:p>
-      <w:pPr>
-        <w:pStyle w:val="Caption"/>
-      </w:pPr>
-      <w:bookmarkStart w:id="24" w:name="_Ref320611864"/>
-      <w:r>
-        <w:t xml:space="preserve">Abbildung </w:t>
-      </w:r>
-      <w:r>
-        <w:fldChar w:fldCharType="begin"/>
-      </w:r>
-      <w:r>
-        <w:instrText xml:space="preserve"> SEQ Abbildung \* ARABIC </w:instrText>
-      </w:r>
-      <w:r>
-        <w:fldChar w:fldCharType="separate"/>
-      </w:r>
-      <w:r>
-        <w:rPr>
-          <w:noProof/>
-        </w:rPr>
-        <w:t>6</w:t>
-      </w:r>
-      <w:r>
-        <w:rPr>
-          <w:noProof/>
-        </w:rPr>
-        <w:fldChar w:fldCharType="end"/>
-      </w:r>
-      <w:r>
-        <w:t xml:space="preserve"> - Testapplikation</w:t>
-      </w:r>
-      <w:bookmarkEnd w:id="24"/>
-    </w:p>
-    <w:p>
-      <w:r>
-        <w:t xml:space="preserve">Die </w:t>
-      </w:r>
-      <w:r>
-        <w:t>Testa</w:t>
-      </w:r>
-      <w:r>
-        <w:t>pplikation besteht aus zwei Ansichten. In der einen können Poster gelesen werden, in der anderen Ansicht wird das Mittagsmenü der Mensa angezeigt.</w:t>
-      </w:r>
-    </w:p>
-    <w:p>
-      <w:r>
-        <w:t>Die blauen Punkte</w:t>
-      </w:r>
-      <w:r>
-        <w:t xml:space="preserve"> in der </w:t>
-      </w:r>
-      <w:r>
-        <w:fldChar w:fldCharType="begin"/>
-      </w:r>
-      <w:r>
-        <w:instrText xml:space="preserve"> REF _Ref320611864 \h </w:instrText>
-      </w:r>
-      <w:r>
-        <w:fldChar w:fldCharType="separate"/>
-      </w:r>
-      <w:r>
-        <w:t xml:space="preserve">Abbildung </w:t>
-      </w:r>
-      <w:r>
-        <w:rPr>
-          <w:noProof/>
-        </w:rPr>
-        <w:t>6</w:t>
-      </w:r>
-      <w:r>
-        <w:t xml:space="preserve"> - Testapplikation</w:t>
-      </w:r>
-      <w:r>
-        <w:fldChar w:fldCharType="end"/>
-      </w:r>
-      <w:r>
-        <w:t xml:space="preserve"> dienen der Beschriftung</w:t>
-      </w:r>
-      <w:r>
-        <w:t xml:space="preserve"> der einzelnen Komponenten</w:t>
-      </w:r>
-      <w:r>
-        <w:t xml:space="preserve"> in der Poster-Ansicht</w:t>
-      </w:r>
-      <w:r>
-        <w:t>:</w:t>
-      </w:r>
-    </w:p>
-    <w:p>
-      <w:pPr>
-        <w:pStyle w:val="ListParagraph"/>
-        <w:numPr>
-          <w:ilvl w:val="0"/>
-          <w:numId w:val="7"/>
-        </w:numPr>
-      </w:pPr>
-      <w:r>
-        <w:t xml:space="preserve">Das Menu. Hier kann zwischen den </w:t>
-      </w:r>
-      <w:r>
-        <w:t>Ansichten</w:t>
-      </w:r>
-      <w:r>
-        <w:t xml:space="preserve"> (hier </w:t>
-      </w:r>
-      <w:r>
-        <w:t xml:space="preserve">Poster </w:t>
-      </w:r>
-      <w:r>
-        <w:t xml:space="preserve">und </w:t>
-      </w:r>
-      <w:r>
-        <w:t>Mittagsmenü</w:t>
-      </w:r>
-      <w:r>
-        <w:t>) gewechselt werden.</w:t>
-      </w:r>
-      <w:r>
-        <w:t xml:space="preserve"> </w:t>
-      </w:r>
-    </w:p>
-    <w:p>
-      <w:pPr>
-        <w:pStyle w:val="ListParagraph"/>
-        <w:numPr>
-          <w:ilvl w:val="0"/>
-          <w:numId w:val="7"/>
-        </w:numPr>
-      </w:pPr>
-      <w:r>
-        <w:t xml:space="preserve">Der </w:t>
-      </w:r>
-      <w:r>
-        <w:t>Navigationspfe</w:t>
-      </w:r>
-      <w:r>
-        <w:t xml:space="preserve">il nach links. </w:t>
-      </w:r>
-      <w:r>
-        <w:t>Er w</w:t>
-      </w:r>
-      <w:r>
-        <w:t xml:space="preserve">ird dazu </w:t>
-      </w:r>
-      <w:r>
-        <w:t>b</w:t>
-      </w:r>
-      <w:r>
-        <w:t xml:space="preserve">enutzt, um </w:t>
-      </w:r>
-      <w:r>
-        <w:t>nach links</w:t>
-      </w:r>
-      <w:r>
-        <w:t xml:space="preserve"> zum vorhergehenden Poster</w:t>
-      </w:r>
-      <w:r>
-        <w:t xml:space="preserve"> zu navigieren.</w:t>
-      </w:r>
-    </w:p>
-    <w:p>
-      <w:pPr>
-        <w:pStyle w:val="ListParagraph"/>
-        <w:numPr>
-          <w:ilvl w:val="0"/>
-          <w:numId w:val="7"/>
-        </w:numPr>
-      </w:pPr>
-      <w:r>
-        <w:t xml:space="preserve">Der </w:t>
-      </w:r>
-      <w:r>
-        <w:t xml:space="preserve">Navigationspfeil </w:t>
-      </w:r>
-      <w:r>
-        <w:t xml:space="preserve">nach </w:t>
-      </w:r>
-      <w:r>
-        <w:t>rechts. Er w</w:t>
-      </w:r>
-      <w:r>
-        <w:t>ird dazu benutzt, um nach rechts</w:t>
-      </w:r>
-      <w:r>
-        <w:t xml:space="preserve"> zum nachfolgenden Poster</w:t>
-      </w:r>
-      <w:r>
-        <w:t xml:space="preserve"> zu navigieren.</w:t>
-      </w:r>
-    </w:p>
-    <w:p>
-      <w:pPr>
-        <w:pStyle w:val="ListParagraph"/>
-        <w:numPr>
-          <w:ilvl w:val="0"/>
-          <w:numId w:val="7"/>
-        </w:numPr>
-      </w:pPr>
-      <w:r>
-        <w:t>Die Hand. Sie symbolisiert</w:t>
-      </w:r>
-      <w:r>
-        <w:t xml:space="preserve"> die Hand der Testperson und befindet sich dort</w:t>
-      </w:r>
-      <w:r>
-        <w:t xml:space="preserve">, wo </w:t>
-      </w:r>
-      <w:r>
-        <w:t>die</w:t>
-      </w:r>
-      <w:r>
-        <w:t xml:space="preserve"> Test</w:t>
-      </w:r>
-      <w:r>
-        <w:t>person hinzeigt.</w:t>
-      </w:r>
-      <w:r>
-        <w:t xml:space="preserve"> Die Mauszeiger-Hand </w:t>
-      </w:r>
-      <w:r>
-        <w:t>wird</w:t>
-      </w:r>
-      <w:r>
-        <w:t xml:space="preserve"> am Computer von den Testüberwachern bewegt, und zwar synchron zu den Bewegungen der Hand der Testperson.</w:t>
-      </w:r>
-    </w:p>
-    <w:p>
-      <w:pPr>
-        <w:pStyle w:val="ListParagraph"/>
-        <w:numPr>
-          <w:ilvl w:val="0"/>
-          <w:numId w:val="7"/>
-        </w:numPr>
-      </w:pPr>
-      <w:r>
-        <w:t>Das Skelett der</w:t>
-      </w:r>
-      <w:r>
-        <w:t xml:space="preserve"> Test</w:t>
-      </w:r>
-      <w:r>
-        <w:t>person</w:t>
-      </w:r>
-      <w:r>
-        <w:t xml:space="preserve">. </w:t>
-      </w:r>
-      <w:r>
-        <w:t>Es d</w:t>
-      </w:r>
-      <w:r>
-        <w:t>ient dazu</w:t>
-      </w:r>
-      <w:r>
-        <w:t xml:space="preserve">, der </w:t>
-      </w:r>
-      <w:r>
-        <w:t>Testperson</w:t>
-      </w:r>
-      <w:r>
-        <w:t xml:space="preserve"> zu zeigen, dass sie erkannt wird und</w:t>
-      </w:r>
-      <w:r>
-        <w:t xml:space="preserve"> merkt, dass sie durch </w:t>
-      </w:r>
-      <w:r>
-        <w:t>Körperb</w:t>
-      </w:r>
-      <w:r>
-        <w:t>ewegung</w:t>
-      </w:r>
-      <w:r>
-        <w:t>en</w:t>
-      </w:r>
-      <w:r>
-        <w:t xml:space="preserve"> die Applikation steuern kann.</w:t>
-      </w:r>
-      <w:r>
-        <w:t xml:space="preserve"> Das Skelett wird mithilfe von Kinect angezeigt.</w:t>
-      </w:r>
-    </w:p>
-    <w:p>
-      <w:r>
-        <w:t>Damit eine Schaltfläche effektiv gedrückt wird, muss die Testperson ihre Hand eine Weile darüber halten.</w:t>
-      </w:r>
-      <w:r>
-        <w:t xml:space="preserve"> Dabei wir über der Mauszeiger-Hand ein Uhr-Symbol angezeigt</w:t>
-      </w:r>
-      <w:r>
-        <w:t xml:space="preserve">. Dies dient der Testperson </w:t>
-      </w:r>
-      <w:r>
-        <w:t>als Feedback, damit diese weiss, dass die Applikation die Geste erkannt hat.</w:t>
-      </w:r>
-    </w:p>
-    <w:p>
-      <w:pPr>
-        <w:pStyle w:val="Heading5"/>
-      </w:pPr>
-      <w:bookmarkStart w:id="25" w:name="_Ref320611798"/>
-      <w:bookmarkStart w:id="26" w:name="_Toc320620802"/>
-      <w:r>
-        <w:t>Testszenario</w:t>
-      </w:r>
-      <w:bookmarkEnd w:id="25"/>
-      <w:bookmarkEnd w:id="26"/>
-    </w:p>
-    <w:p>
-      <w:r>
-        <w:t xml:space="preserve">Du </w:t>
-      </w:r>
-      <w:r>
-        <w:t xml:space="preserve">bist Student/in an der HSR und </w:t>
-      </w:r>
-      <w:r>
-        <w:t>warst heute Morgen von 8 bis 10 Uhr in einer Vorlesung</w:t>
-      </w:r>
-      <w:r>
-        <w:t>. Es ist nun Pause und du</w:t>
-      </w:r>
-      <w:r>
-        <w:t xml:space="preserve"> gehst gerade in die Mensa, um ein Brötchen zu kaufen. Dabei fällt </w:t>
-      </w:r>
-      <w:r>
-        <w:t>dir die grosse Monitorwand im Eingangsbereich des Gebäudes 4</w:t>
-      </w:r>
-      <w:r>
-        <w:t xml:space="preserve"> auf. </w:t>
-      </w:r>
-      <w:r>
-        <w:t>D</w:t>
-      </w:r>
-      <w:r>
-        <w:t>u gehst auf die Wand zu</w:t>
-      </w:r>
-      <w:r>
-        <w:t>.</w:t>
-      </w:r>
-      <w:bookmarkStart w:id="27" w:name="_Toc320620803"/>
-    </w:p>
-    <w:p>
-      <w:pPr>
-        <w:pStyle w:val="Heading6"/>
-      </w:pPr>
-      <w:r>
-        <w:t>Aufgabe</w:t>
-      </w:r>
-      <w:bookmarkEnd w:id="27"/>
-    </w:p>
-    <w:p>
-      <w:r>
-        <w:t>Du stehst nun also vor der grossen Monitorwand (hier im Test ist das die Projektion des Beamers).</w:t>
-      </w:r>
-      <w:r>
-        <w:t xml:space="preserve"> Du bist neugierig und möchtest herausfinden, was die Video Wall alles für Funktionen bietet.</w:t>
-      </w:r>
-    </w:p>
-    <w:p>
-      <w:pPr>
-        <w:pStyle w:val="Heading4"/>
-      </w:pPr>
-      <w:bookmarkStart w:id="28" w:name="_Toc320620804"/>
-      <w:r>
-        <w:t>Resultat</w:t>
-      </w:r>
-      <w:bookmarkEnd w:id="28"/>
-    </w:p>
-    <w:p>
-      <w:r>
-        <w:t>Die Beobachtungen und Notizen</w:t>
-      </w:r>
-      <w:r>
-        <w:t>, welche während der Durchführung des Tests gemacht wurden,</w:t>
-      </w:r>
-      <w:r>
-        <w:t xml:space="preserve"> </w:t>
-      </w:r>
-      <w:r>
-        <w:t>sind in der nachfolgenden Tabelle zusammengefasst:</w:t>
-      </w:r>
-    </w:p>
-    <w:tbl>
-      <w:tblPr>
-        <w:tblStyle w:val="MediumShading1-Accent1"/>
-        <w:tblW w:w="0" w:type="auto"/>
-        <w:tblLook w:val="0480" w:firstRow="0" w:lastRow="0" w:firstColumn="1" w:lastColumn="0" w:noHBand="0" w:noVBand="1"/>
-      </w:tblPr>
-      <w:tblGrid>
-        <w:gridCol w:w="3369"/>
-        <w:gridCol w:w="1984"/>
-        <w:gridCol w:w="1985"/>
-        <w:gridCol w:w="1874"/>
-      </w:tblGrid>
-      <w:tr>
-        <w:trPr>
-          <w:cnfStyle w:val="000000100000" w:firstRow="0" w:lastRow="0" w:firstColumn="0" w:lastColumn="0" w:oddVBand="0" w:evenVBand="0" w:oddHBand="1" w:evenHBand="0" w:firstRowFirstColumn="0" w:firstRowLastColumn="0" w:lastRowFirstColumn="0" w:lastRowLastColumn="0"/>
-        </w:trPr>
-        <w:tc>
-          <w:tcPr>
-            <w:cnfStyle w:val="001000000000" w:firstRow="0" w:lastRow="0" w:firstColumn="1" w:lastColumn="0" w:oddVBand="0" w:evenVBand="0" w:oddHBand="0" w:evenHBand="0" w:firstRowFirstColumn="0" w:firstRowLastColumn="0" w:lastRowFirstColumn="0" w:lastRowLastColumn="0"/>
-            <w:tcW w:w="3369" w:type="dxa"/>
-          </w:tcPr>
-          <w:p>
-            <w:r>
-              <w:lastRenderedPageBreak/>
-              <w:t>Testperson kam insgesamt ... zurecht.</w:t>
-            </w:r>
-          </w:p>
-        </w:tc>
-        <w:tc>
-          <w:tcPr>
-            <w:tcW w:w="1984" w:type="dxa"/>
-          </w:tcPr>
-          <w:p>
-            <w:pPr>
-              <w:cnfStyle w:val="000000100000" w:firstRow="0" w:lastRow="0" w:firstColumn="0" w:lastColumn="0" w:oddVBand="0" w:evenVBand="0" w:oddHBand="1" w:evenHBand="0" w:firstRowFirstColumn="0" w:firstRowLastColumn="0" w:lastRowFirstColumn="0" w:lastRowLastColumn="0"/>
-            </w:pPr>
-            <w:r>
-              <w:t>3 x sehr gut</w:t>
-            </w:r>
-          </w:p>
-        </w:tc>
-        <w:tc>
-          <w:tcPr>
-            <w:tcW w:w="1985" w:type="dxa"/>
-          </w:tcPr>
-          <w:p>
-            <w:pPr>
-              <w:cnfStyle w:val="000000100000" w:firstRow="0" w:lastRow="0" w:firstColumn="0" w:lastColumn="0" w:oddVBand="0" w:evenVBand="0" w:oddHBand="1" w:evenHBand="0" w:firstRowFirstColumn="0" w:firstRowLastColumn="0" w:lastRowFirstColumn="0" w:lastRowLastColumn="0"/>
-            </w:pPr>
-            <w:r>
-              <w:t>4 x gut</w:t>
-            </w:r>
-          </w:p>
-        </w:tc>
-        <w:tc>
-          <w:tcPr>
-            <w:tcW w:w="1874" w:type="dxa"/>
-          </w:tcPr>
-          <w:p>
-            <w:pPr>
-              <w:cnfStyle w:val="000000100000" w:firstRow="0" w:lastRow="0" w:firstColumn="0" w:lastColumn="0" w:oddVBand="0" w:evenVBand="0" w:oddHBand="1" w:evenHBand="0" w:firstRowFirstColumn="0" w:firstRowLastColumn="0" w:lastRowFirstColumn="0" w:lastRowLastColumn="0"/>
-            </w:pPr>
-          </w:p>
-        </w:tc>
-      </w:tr>
-      <w:tr>
-        <w:trPr>
-          <w:cnfStyle w:val="000000010000" w:firstRow="0" w:lastRow="0" w:firstColumn="0" w:lastColumn="0" w:oddVBand="0" w:evenVBand="0" w:oddHBand="0" w:evenHBand="1" w:firstRowFirstColumn="0" w:firstRowLastColumn="0" w:lastRowFirstColumn="0" w:lastRowLastColumn="0"/>
-        </w:trPr>
-        <w:tc>
-          <w:tcPr>
-            <w:cnfStyle w:val="001000000000" w:firstRow="0" w:lastRow="0" w:firstColumn="1" w:lastColumn="0" w:oddVBand="0" w:evenVBand="0" w:oddHBand="0" w:evenHBand="0" w:firstRowFirstColumn="0" w:firstRowLastColumn="0" w:lastRowFirstColumn="0" w:lastRowLastColumn="0"/>
-            <w:tcW w:w="3369" w:type="dxa"/>
-          </w:tcPr>
-          <w:p>
-            <w:r>
-              <w:t>Testperson hatte Schwierigkeiten bei der Bearbeitung der Aufgabe.</w:t>
-            </w:r>
-          </w:p>
-        </w:tc>
-        <w:tc>
-          <w:tcPr>
-            <w:tcW w:w="1984" w:type="dxa"/>
-          </w:tcPr>
-          <w:p>
-            <w:pPr>
-              <w:cnfStyle w:val="000000010000" w:firstRow="0" w:lastRow="0" w:firstColumn="0" w:lastColumn="0" w:oddVBand="0" w:evenVBand="0" w:oddHBand="0" w:evenHBand="1" w:firstRowFirstColumn="0" w:firstRowLastColumn="0" w:lastRowFirstColumn="0" w:lastRowLastColumn="0"/>
-            </w:pPr>
-            <w:r>
-              <w:t>7 x gar nicht</w:t>
-            </w:r>
-          </w:p>
-        </w:tc>
-        <w:tc>
-          <w:tcPr>
-            <w:tcW w:w="1985" w:type="dxa"/>
-          </w:tcPr>
-          <w:p>
-            <w:pPr>
-              <w:cnfStyle w:val="000000010000" w:firstRow="0" w:lastRow="0" w:firstColumn="0" w:lastColumn="0" w:oddVBand="0" w:evenVBand="0" w:oddHBand="0" w:evenHBand="1" w:firstRowFirstColumn="0" w:firstRowLastColumn="0" w:lastRowFirstColumn="0" w:lastRowLastColumn="0"/>
-            </w:pPr>
-          </w:p>
-        </w:tc>
-        <w:tc>
-          <w:tcPr>
-            <w:tcW w:w="1874" w:type="dxa"/>
-          </w:tcPr>
-          <w:p>
-            <w:pPr>
-              <w:cnfStyle w:val="000000010000" w:firstRow="0" w:lastRow="0" w:firstColumn="0" w:lastColumn="0" w:oddVBand="0" w:evenVBand="0" w:oddHBand="0" w:evenHBand="1" w:firstRowFirstColumn="0" w:firstRowLastColumn="0" w:lastRowFirstColumn="0" w:lastRowLastColumn="0"/>
-            </w:pPr>
-          </w:p>
-        </w:tc>
-      </w:tr>
-      <w:tr>
-        <w:trPr>
-          <w:cnfStyle w:val="000000100000" w:firstRow="0" w:lastRow="0" w:firstColumn="0" w:lastColumn="0" w:oddVBand="0" w:evenVBand="0" w:oddHBand="1" w:evenHBand="0" w:firstRowFirstColumn="0" w:firstRowLastColumn="0" w:lastRowFirstColumn="0" w:lastRowLastColumn="0"/>
-        </w:trPr>
-        <w:tc>
-          <w:tcPr>
-            <w:cnfStyle w:val="001000000000" w:firstRow="0" w:lastRow="0" w:firstColumn="1" w:lastColumn="0" w:oddVBand="0" w:evenVBand="0" w:oddHBand="0" w:evenHBand="0" w:firstRowFirstColumn="0" w:firstRowLastColumn="0" w:lastRowFirstColumn="0" w:lastRowLastColumn="0"/>
-            <w:tcW w:w="3369" w:type="dxa"/>
-          </w:tcPr>
-          <w:p>
-            <w:pPr>
-              <w:rPr>
-                <w:rFonts w:ascii="Calibri" w:hAnsi="Calibri" w:cs="Calibri"/>
-                <w:color w:val="000000"/>
-              </w:rPr>
-            </w:pPr>
-            <w:r>
-              <w:rPr>
-                <w:rFonts w:ascii="Calibri" w:hAnsi="Calibri" w:cs="Calibri"/>
-                <w:color w:val="000000"/>
-              </w:rPr>
-              <w:t>Testperson zögerte bei der Bearbeitung der Aufgabe</w:t>
-            </w:r>
-            <w:r>
-              <w:rPr>
-                <w:rFonts w:ascii="Calibri" w:hAnsi="Calibri" w:cs="Calibri"/>
-                <w:color w:val="000000"/>
-              </w:rPr>
-              <w:t>.</w:t>
-            </w:r>
-          </w:p>
-        </w:tc>
-        <w:tc>
-          <w:tcPr>
-            <w:tcW w:w="1984" w:type="dxa"/>
-          </w:tcPr>
-          <w:p>
-            <w:pPr>
-              <w:cnfStyle w:val="000000100000" w:firstRow="0" w:lastRow="0" w:firstColumn="0" w:lastColumn="0" w:oddVBand="0" w:evenVBand="0" w:oddHBand="1" w:evenHBand="0" w:firstRowFirstColumn="0" w:firstRowLastColumn="0" w:lastRowFirstColumn="0" w:lastRowLastColumn="0"/>
-            </w:pPr>
-            <w:r>
-              <w:t xml:space="preserve">5 x gar nicht </w:t>
-            </w:r>
-          </w:p>
-        </w:tc>
-        <w:tc>
-          <w:tcPr>
-            <w:tcW w:w="1985" w:type="dxa"/>
-          </w:tcPr>
-          <w:p>
-            <w:pPr>
-              <w:cnfStyle w:val="000000100000" w:firstRow="0" w:lastRow="0" w:firstColumn="0" w:lastColumn="0" w:oddVBand="0" w:evenVBand="0" w:oddHBand="1" w:evenHBand="0" w:firstRowFirstColumn="0" w:firstRowLastColumn="0" w:lastRowFirstColumn="0" w:lastRowLastColumn="0"/>
-            </w:pPr>
-            <w:r>
-              <w:t>1 x mittelmässig</w:t>
-            </w:r>
-          </w:p>
-        </w:tc>
-        <w:tc>
-          <w:tcPr>
-            <w:tcW w:w="1874" w:type="dxa"/>
-          </w:tcPr>
-          <w:p>
-            <w:pPr>
-              <w:cnfStyle w:val="000000100000" w:firstRow="0" w:lastRow="0" w:firstColumn="0" w:lastColumn="0" w:oddVBand="0" w:evenVBand="0" w:oddHBand="1" w:evenHBand="0" w:firstRowFirstColumn="0" w:firstRowLastColumn="0" w:lastRowFirstColumn="0" w:lastRowLastColumn="0"/>
-            </w:pPr>
-            <w:r>
-              <w:t>1 x ziemlich</w:t>
-            </w:r>
-          </w:p>
-        </w:tc>
-      </w:tr>
-      <w:tr>
-        <w:trPr>
-          <w:cnfStyle w:val="000000010000" w:firstRow="0" w:lastRow="0" w:firstColumn="0" w:lastColumn="0" w:oddVBand="0" w:evenVBand="0" w:oddHBand="0" w:evenHBand="1" w:firstRowFirstColumn="0" w:firstRowLastColumn="0" w:lastRowFirstColumn="0" w:lastRowLastColumn="0"/>
-        </w:trPr>
-        <w:tc>
-          <w:tcPr>
-            <w:cnfStyle w:val="001000000000" w:firstRow="0" w:lastRow="0" w:firstColumn="1" w:lastColumn="0" w:oddVBand="0" w:evenVBand="0" w:oddHBand="0" w:evenHBand="0" w:firstRowFirstColumn="0" w:firstRowLastColumn="0" w:lastRowFirstColumn="0" w:lastRowLastColumn="0"/>
-            <w:tcW w:w="3369" w:type="dxa"/>
-          </w:tcPr>
-          <w:p>
-            <w:pPr>
-              <w:rPr>
-                <w:rFonts w:ascii="Calibri" w:hAnsi="Calibri" w:cs="Calibri"/>
-                <w:b w:val="0"/>
-                <w:bCs w:val="0"/>
-                <w:color w:val="000000"/>
-              </w:rPr>
-            </w:pPr>
-            <w:r>
-              <w:rPr>
-                <w:rFonts w:ascii="Calibri" w:hAnsi="Calibri" w:cs="Calibri"/>
-                <w:color w:val="000000"/>
-              </w:rPr>
-              <w:t>Testperson war langsam bei der Bearbeitung der Aufgabe</w:t>
-            </w:r>
-            <w:r>
-              <w:rPr>
-                <w:rFonts w:ascii="Calibri" w:hAnsi="Calibri" w:cs="Calibri"/>
-                <w:color w:val="000000"/>
-              </w:rPr>
-              <w:t>.</w:t>
-            </w:r>
-          </w:p>
-        </w:tc>
-        <w:tc>
-          <w:tcPr>
-            <w:tcW w:w="1984" w:type="dxa"/>
-          </w:tcPr>
-          <w:p>
-            <w:pPr>
-              <w:cnfStyle w:val="000000010000" w:firstRow="0" w:lastRow="0" w:firstColumn="0" w:lastColumn="0" w:oddVBand="0" w:evenVBand="0" w:oddHBand="0" w:evenHBand="1" w:firstRowFirstColumn="0" w:firstRowLastColumn="0" w:lastRowFirstColumn="0" w:lastRowLastColumn="0"/>
-            </w:pPr>
-            <w:r>
-              <w:t xml:space="preserve">6 x gar nicht </w:t>
-            </w:r>
-          </w:p>
-        </w:tc>
-        <w:tc>
-          <w:tcPr>
-            <w:tcW w:w="1985" w:type="dxa"/>
-          </w:tcPr>
-          <w:p>
-            <w:pPr>
-              <w:cnfStyle w:val="000000010000" w:firstRow="0" w:lastRow="0" w:firstColumn="0" w:lastColumn="0" w:oddVBand="0" w:evenVBand="0" w:oddHBand="0" w:evenHBand="1" w:firstRowFirstColumn="0" w:firstRowLastColumn="0" w:lastRowFirstColumn="0" w:lastRowLastColumn="0"/>
-            </w:pPr>
-            <w:r>
-              <w:t xml:space="preserve">1 x </w:t>
-            </w:r>
-            <w:r>
-              <w:t>kaum</w:t>
-            </w:r>
-          </w:p>
-        </w:tc>
-        <w:tc>
-          <w:tcPr>
-            <w:tcW w:w="1874" w:type="dxa"/>
-          </w:tcPr>
-          <w:p>
-            <w:pPr>
-              <w:cnfStyle w:val="000000010000" w:firstRow="0" w:lastRow="0" w:firstColumn="0" w:lastColumn="0" w:oddVBand="0" w:evenVBand="0" w:oddHBand="0" w:evenHBand="1" w:firstRowFirstColumn="0" w:firstRowLastColumn="0" w:lastRowFirstColumn="0" w:lastRowLastColumn="0"/>
-            </w:pPr>
-          </w:p>
-        </w:tc>
-      </w:tr>
-      <w:tr>
-        <w:trPr>
-          <w:cnfStyle w:val="000000100000" w:firstRow="0" w:lastRow="0" w:firstColumn="0" w:lastColumn="0" w:oddVBand="0" w:evenVBand="0" w:oddHBand="1" w:evenHBand="0" w:firstRowFirstColumn="0" w:firstRowLastColumn="0" w:lastRowFirstColumn="0" w:lastRowLastColumn="0"/>
-        </w:trPr>
-        <w:tc>
-          <w:tcPr>
-            <w:cnfStyle w:val="001000000000" w:firstRow="0" w:lastRow="0" w:firstColumn="1" w:lastColumn="0" w:oddVBand="0" w:evenVBand="0" w:oddHBand="0" w:evenHBand="0" w:firstRowFirstColumn="0" w:firstRowLastColumn="0" w:lastRowFirstColumn="0" w:lastRowLastColumn="0"/>
-            <w:tcW w:w="3369" w:type="dxa"/>
-          </w:tcPr>
-          <w:p>
-            <w:pPr>
-              <w:rPr>
-                <w:rFonts w:ascii="Calibri" w:hAnsi="Calibri" w:cs="Calibri"/>
-                <w:color w:val="000000"/>
-              </w:rPr>
-            </w:pPr>
-            <w:r>
-              <w:rPr>
-                <w:rFonts w:ascii="Calibri" w:hAnsi="Calibri" w:cs="Calibri"/>
-                <w:color w:val="000000"/>
-              </w:rPr>
-              <w:t>Testperson p</w:t>
-            </w:r>
-            <w:r>
-              <w:rPr>
-                <w:rFonts w:ascii="Calibri" w:hAnsi="Calibri" w:cs="Calibri"/>
-                <w:color w:val="000000"/>
-              </w:rPr>
-              <w:t>ositionierte sich von Anfang an korrekt</w:t>
-            </w:r>
-            <w:r>
-              <w:rPr>
-                <w:rFonts w:ascii="Calibri" w:hAnsi="Calibri" w:cs="Calibri"/>
-                <w:color w:val="000000"/>
-              </w:rPr>
-              <w:t>.</w:t>
-            </w:r>
-          </w:p>
-        </w:tc>
-        <w:tc>
-          <w:tcPr>
-            <w:tcW w:w="5843" w:type="dxa"/>
-            <w:gridSpan w:val="3"/>
-          </w:tcPr>
-          <w:p>
-            <w:pPr>
-              <w:cnfStyle w:val="000000100000" w:firstRow="0" w:lastRow="0" w:firstColumn="0" w:lastColumn="0" w:oddVBand="0" w:evenVBand="0" w:oddHBand="1" w:evenHBand="0" w:firstRowFirstColumn="0" w:firstRowLastColumn="0" w:lastRowFirstColumn="0" w:lastRowLastColumn="0"/>
-            </w:pPr>
-            <w:r>
-              <w:t xml:space="preserve">Sechs von sieben Testpersonen positionierten sich von Anfang an mit dem richtigen Abstand </w:t>
-            </w:r>
-            <w:r>
-              <w:t>zur</w:t>
-            </w:r>
-            <w:r>
-              <w:t xml:space="preserve"> Wand und </w:t>
-            </w:r>
-            <w:r>
-              <w:t>dem Kinect.</w:t>
-            </w:r>
-          </w:p>
-        </w:tc>
-      </w:tr>
-      <w:tr>
-        <w:trPr>
-          <w:cnfStyle w:val="000000010000" w:firstRow="0" w:lastRow="0" w:firstColumn="0" w:lastColumn="0" w:oddVBand="0" w:evenVBand="0" w:oddHBand="0" w:evenHBand="1" w:firstRowFirstColumn="0" w:firstRowLastColumn="0" w:lastRowFirstColumn="0" w:lastRowLastColumn="0"/>
-        </w:trPr>
-        <w:tc>
-          <w:tcPr>
-            <w:cnfStyle w:val="001000000000" w:firstRow="0" w:lastRow="0" w:firstColumn="1" w:lastColumn="0" w:oddVBand="0" w:evenVBand="0" w:oddHBand="0" w:evenHBand="0" w:firstRowFirstColumn="0" w:firstRowLastColumn="0" w:lastRowFirstColumn="0" w:lastRowLastColumn="0"/>
-            <w:tcW w:w="3369" w:type="dxa"/>
-          </w:tcPr>
-          <w:p>
-            <w:pPr>
-              <w:rPr>
-                <w:rFonts w:ascii="Calibri" w:hAnsi="Calibri" w:cs="Calibri"/>
-                <w:color w:val="000000"/>
-              </w:rPr>
-            </w:pPr>
-            <w:r>
-              <w:rPr>
-                <w:rFonts w:ascii="Calibri" w:hAnsi="Calibri" w:cs="Calibri"/>
-                <w:color w:val="000000"/>
-              </w:rPr>
-              <w:t>Testperson m</w:t>
-            </w:r>
-            <w:r>
-              <w:rPr>
-                <w:rFonts w:ascii="Calibri" w:hAnsi="Calibri" w:cs="Calibri"/>
-                <w:color w:val="000000"/>
-              </w:rPr>
-              <w:t xml:space="preserve">erkte </w:t>
-            </w:r>
-            <w:r>
-              <w:rPr>
-                <w:rFonts w:ascii="Calibri" w:hAnsi="Calibri" w:cs="Calibri"/>
-                <w:color w:val="000000"/>
-              </w:rPr>
-              <w:t>...</w:t>
-            </w:r>
-            <w:r>
-              <w:rPr>
-                <w:rFonts w:ascii="Calibri" w:hAnsi="Calibri" w:cs="Calibri"/>
-                <w:color w:val="000000"/>
-              </w:rPr>
-              <w:t xml:space="preserve">, dass das Skelett </w:t>
-            </w:r>
-            <w:r>
-              <w:rPr>
-                <w:rFonts w:ascii="Calibri" w:hAnsi="Calibri" w:cs="Calibri"/>
-                <w:color w:val="000000"/>
-              </w:rPr>
-              <w:t>ihre</w:t>
-            </w:r>
-            <w:r>
-              <w:rPr>
-                <w:rFonts w:ascii="Calibri" w:hAnsi="Calibri" w:cs="Calibri"/>
-                <w:color w:val="000000"/>
-              </w:rPr>
-              <w:t xml:space="preserve"> Bewegungen imitiert</w:t>
-            </w:r>
-            <w:r>
-              <w:rPr>
-                <w:rFonts w:ascii="Calibri" w:hAnsi="Calibri" w:cs="Calibri"/>
-                <w:color w:val="000000"/>
-              </w:rPr>
-              <w:t>.</w:t>
-            </w:r>
-          </w:p>
-        </w:tc>
-        <w:tc>
-          <w:tcPr>
-            <w:tcW w:w="1984" w:type="dxa"/>
-          </w:tcPr>
-          <w:p>
-            <w:pPr>
-              <w:cnfStyle w:val="000000010000" w:firstRow="0" w:lastRow="0" w:firstColumn="0" w:lastColumn="0" w:oddVBand="0" w:evenVBand="0" w:oddHBand="0" w:evenHBand="1" w:firstRowFirstColumn="0" w:firstRowLastColumn="0" w:lastRowFirstColumn="0" w:lastRowLastColumn="0"/>
-            </w:pPr>
-            <w:r>
-              <w:t>5 x ausserordentlich</w:t>
-            </w:r>
-            <w:r>
-              <w:t xml:space="preserve"> schnell</w:t>
-            </w:r>
-          </w:p>
-        </w:tc>
-        <w:tc>
-          <w:tcPr>
-            <w:tcW w:w="1985" w:type="dxa"/>
-          </w:tcPr>
-          <w:p>
-            <w:pPr>
-              <w:cnfStyle w:val="000000010000" w:firstRow="0" w:lastRow="0" w:firstColumn="0" w:lastColumn="0" w:oddVBand="0" w:evenVBand="0" w:oddHBand="0" w:evenHBand="1" w:firstRowFirstColumn="0" w:firstRowLastColumn="0" w:lastRowFirstColumn="0" w:lastRowLastColumn="0"/>
-            </w:pPr>
-            <w:r>
-              <w:t>1 x ziemlich</w:t>
-            </w:r>
-            <w:r>
-              <w:t xml:space="preserve"> schnell</w:t>
-            </w:r>
-          </w:p>
-        </w:tc>
-        <w:tc>
-          <w:tcPr>
-            <w:tcW w:w="1874" w:type="dxa"/>
-          </w:tcPr>
-          <w:p>
-            <w:pPr>
-              <w:keepNext/>
-              <w:cnfStyle w:val="000000010000" w:firstRow="0" w:lastRow="0" w:firstColumn="0" w:lastColumn="0" w:oddVBand="0" w:evenVBand="0" w:oddHBand="0" w:evenHBand="1" w:firstRowFirstColumn="0" w:firstRowLastColumn="0" w:lastRowFirstColumn="0" w:lastRowLastColumn="0"/>
-            </w:pPr>
-            <w:r>
-              <w:t xml:space="preserve">1 x </w:t>
-            </w:r>
-            <w:r>
-              <w:t>fast bis zum Schluss nicht</w:t>
-            </w:r>
-          </w:p>
-        </w:tc>
-      </w:tr>
-    </w:tbl>
-    <w:p>
-      <w:pPr>
-        <w:pStyle w:val="Caption"/>
-      </w:pPr>
-      <w:r>
-        <w:t xml:space="preserve">Tabelle </w:t>
-      </w:r>
-      <w:r>
-        <w:fldChar w:fldCharType="begin"/>
-      </w:r>
-      <w:r>
-        <w:instrText xml:space="preserve"> SEQ Tabelle \* ARABIC </w:instrText>
-      </w:r>
-      <w:r>
-        <w:fldChar w:fldCharType="separate"/>
-      </w:r>
-      <w:r>
-        <w:rPr>
-          <w:noProof/>
-        </w:rPr>
-        <w:t>1</w:t>
-      </w:r>
-      <w:r>
-        <w:rPr>
-          <w:noProof/>
-        </w:rPr>
-        <w:fldChar w:fldCharType="end"/>
-      </w:r>
-      <w:r>
-        <w:t xml:space="preserve"> - Zusammenfassung Resultat empirischer formativer Test</w:t>
-      </w:r>
-    </w:p>
-    <w:p>
-      <w:r>
-        <w:t xml:space="preserve">Weitere Beobachtungen: </w:t>
-      </w:r>
-    </w:p>
-    <w:p>
-      <w:pPr>
-        <w:pStyle w:val="ListParagraph"/>
-        <w:numPr>
-          <w:ilvl w:val="0"/>
-          <w:numId w:val="8"/>
-        </w:numPr>
-      </w:pPr>
-      <w:r>
-        <w:t xml:space="preserve">Vier Testpersonen wollten die </w:t>
-      </w:r>
-      <w:r>
-        <w:t>Schaltfläche</w:t>
-      </w:r>
-      <w:r>
-        <w:t xml:space="preserve"> (Pfeil oder Menu-Button)</w:t>
-      </w:r>
-      <w:r>
-        <w:t xml:space="preserve"> mit </w:t>
-      </w:r>
-      <w:r>
-        <w:t xml:space="preserve">einer </w:t>
-      </w:r>
-      <w:r>
-        <w:t>Bewegung der Hand nach vorne oder</w:t>
-      </w:r>
-      <w:r>
-        <w:t xml:space="preserve"> durch das machen einer</w:t>
-      </w:r>
-      <w:r>
-        <w:t xml:space="preserve"> Faust betätigen</w:t>
-      </w:r>
-      <w:r>
-        <w:t>.</w:t>
-      </w:r>
-    </w:p>
-    <w:p>
-      <w:pPr>
-        <w:pStyle w:val="ListParagraph"/>
-        <w:numPr>
-          <w:ilvl w:val="0"/>
-          <w:numId w:val="8"/>
-        </w:numPr>
-      </w:pPr>
-      <w:r>
-        <w:t>Vier Testpersonen hätten gerne das</w:t>
-      </w:r>
-      <w:r>
-        <w:t xml:space="preserve"> Poster </w:t>
-      </w:r>
-      <w:r>
-        <w:t>mittels Zoomgeste vergrössert.</w:t>
-      </w:r>
-    </w:p>
-    <w:p>
-      <w:pPr>
-        <w:pStyle w:val="ListParagraph"/>
-        <w:numPr>
-          <w:ilvl w:val="0"/>
-          <w:numId w:val="8"/>
-        </w:numPr>
-      </w:pPr>
-      <w:r>
-        <w:t xml:space="preserve">Vier Testpersonen wollten die </w:t>
-      </w:r>
-      <w:r>
-        <w:t xml:space="preserve">Bilder auf </w:t>
-      </w:r>
-      <w:r>
-        <w:t xml:space="preserve">den </w:t>
-      </w:r>
-      <w:r>
-        <w:t>Poster</w:t>
-      </w:r>
-      <w:r>
-        <w:t>n</w:t>
-      </w:r>
-      <w:r>
-        <w:t xml:space="preserve"> oder </w:t>
-      </w:r>
-      <w:r>
-        <w:t xml:space="preserve">das </w:t>
-      </w:r>
-      <w:r>
-        <w:t>Poster insgesamt anklicken</w:t>
-      </w:r>
-      <w:r>
-        <w:t>.</w:t>
-      </w:r>
-    </w:p>
-    <w:p>
-      <w:pPr>
-        <w:pStyle w:val="ListParagraph"/>
-        <w:numPr>
-          <w:ilvl w:val="0"/>
-          <w:numId w:val="8"/>
-        </w:numPr>
-      </w:pPr>
-      <w:r>
-        <w:t>Zwei Testpersonen wollten auch mit der linken Hand steuern.</w:t>
-      </w:r>
-    </w:p>
-    <w:p>
-      <w:pPr>
-        <w:pStyle w:val="ListParagraph"/>
-        <w:numPr>
-          <w:ilvl w:val="0"/>
-          <w:numId w:val="8"/>
-        </w:numPr>
-      </w:pPr>
-      <w:r>
-        <w:t>Zwei Testpersonen wollten mit einer Wischgeste zum nächsten Poster übergehen.</w:t>
-      </w:r>
-    </w:p>
-    <w:p>
-      <w:r>
-        <w:t>Weiter merkten die Testpersonen an, dass:</w:t>
-      </w:r>
-    </w:p>
-    <w:p>
-      <w:pPr>
-        <w:pStyle w:val="ListParagraph"/>
-        <w:numPr>
-          <w:ilvl w:val="0"/>
-          <w:numId w:val="9"/>
-        </w:numPr>
-      </w:pPr>
-      <w:r>
-        <w:t>Sie</w:t>
-      </w:r>
-      <w:r>
-        <w:t xml:space="preserve"> </w:t>
-      </w:r>
-      <w:r>
-        <w:t>sich auch vorstellen</w:t>
-      </w:r>
-      <w:r>
-        <w:t xml:space="preserve"> kann</w:t>
-      </w:r>
-      <w:r>
-        <w:t>, dass das Poster grösser wird, wenn er näher zur Wand geht.</w:t>
-      </w:r>
-      <w:r>
-        <w:tab/>
-      </w:r>
-    </w:p>
-    <w:p>
-      <w:pPr>
-        <w:pStyle w:val="ListParagraph"/>
-        <w:numPr>
-          <w:ilvl w:val="0"/>
-          <w:numId w:val="9"/>
-        </w:numPr>
-      </w:pPr>
-      <w:r>
-        <w:t>Sie</w:t>
-      </w:r>
-      <w:r>
-        <w:t xml:space="preserve"> </w:t>
-      </w:r>
-      <w:r>
-        <w:t>sich vorstellen</w:t>
-      </w:r>
-      <w:r>
-        <w:t xml:space="preserve"> kann</w:t>
-      </w:r>
-      <w:r>
-        <w:t xml:space="preserve">, auch mit Doppelklick oder über Zoomleiste (Slider) zu zoomen. </w:t>
-      </w:r>
-    </w:p>
-    <w:p>
-      <w:r>
-        <w:t>Das Fazit des Tests</w:t>
-      </w:r>
-      <w:r>
-        <w:t xml:space="preserve"> ist, dass d</w:t>
-      </w:r>
-      <w:r>
-        <w:t>ie Hypothese „Meine Han</w:t>
-      </w:r>
-      <w:r>
-        <w:t>d ist die Maus“</w:t>
-      </w:r>
-      <w:r>
-        <w:t xml:space="preserve"> bestätigt werden</w:t>
-      </w:r>
-      <w:r>
-        <w:t xml:space="preserve"> konnte</w:t>
-      </w:r>
-      <w:r>
-        <w:t xml:space="preserve">. Aufgrund </w:t>
-      </w:r>
-      <w:r>
-        <w:t>dieses</w:t>
-      </w:r>
-      <w:r>
-        <w:t xml:space="preserve"> </w:t>
-      </w:r>
-      <w:r>
-        <w:t>Resultats</w:t>
-      </w:r>
-      <w:r>
-        <w:t xml:space="preserve"> wird die Applikation so weiterentwickelt, dass die Video </w:t>
-      </w:r>
-      <w:r>
-        <w:t xml:space="preserve">Wall </w:t>
-      </w:r>
-      <w:r>
-        <w:t xml:space="preserve">nicht mit Gesten sondern nur </w:t>
-      </w:r>
-      <w:r>
-        <w:t xml:space="preserve">mit der Hand </w:t>
-      </w:r>
-      <w:r>
-        <w:t>gesteuert wird</w:t>
-      </w:r>
-      <w:r>
-        <w:t>.</w:t>
-      </w:r>
-      <w:r>
-        <w:t xml:space="preserve"> </w:t>
-      </w:r>
-      <w:r>
-        <w:t>Zusätzlich</w:t>
-      </w:r>
-      <w:r>
-        <w:t xml:space="preserve"> </w:t>
-      </w:r>
-      <w:r>
-        <w:t xml:space="preserve">konnte auch das GUI verifiziert werden. Für </w:t>
-      </w:r>
-      <w:r>
-        <w:t>die Testpersonen war sehr schnell klar,</w:t>
-      </w:r>
-      <w:r>
-        <w:t xml:space="preserve"> für was die Pfeile und das Menu verwendet werden können.</w:t>
-      </w:r>
     </w:p>
     <w:p>
       <w:pPr>
@@ -3600,7 +1830,7 @@
     </w:p>
     <w:p>
       <w:pPr>
-        <w:pStyle w:val="Heading3"/>
+        <w:pStyle w:val="berschrift3"/>
       </w:pPr>
       <w:r>
         <w:lastRenderedPageBreak/>
@@ -3617,16 +1847,16 @@
     </w:p>
     <w:p>
       <w:pPr>
-        <w:pStyle w:val="Heading4"/>
-      </w:pPr>
-      <w:bookmarkStart w:id="29" w:name="_Ref324341967"/>
+        <w:pStyle w:val="berschrift4"/>
+      </w:pPr>
+      <w:bookmarkStart w:id="24" w:name="_Ref324341967"/>
       <w:r>
         <w:t>Sammlung und Besprechung</w:t>
       </w:r>
       <w:r>
         <w:t xml:space="preserve"> der Ideen</w:t>
       </w:r>
-      <w:bookmarkEnd w:id="29"/>
+      <w:bookmarkEnd w:id="24"/>
     </w:p>
     <w:p>
       <w:r>
@@ -3697,7 +1927,7 @@
                     <pic:cNvPicPr/>
                   </pic:nvPicPr>
                   <pic:blipFill>
-                    <a:blip r:embed="rId15">
+                    <a:blip r:embed="rId14">
                       <a:extLst>
                         <a:ext uri="{28A0092B-C50C-407E-A947-70E740481C1C}">
                           <a14:useLocalDpi xmlns:a14="http://schemas.microsoft.com/office/drawing/2010/main" val="0"/>
@@ -3726,40 +1956,27 @@
     </w:p>
     <w:p>
       <w:pPr>
-        <w:pStyle w:val="Caption"/>
-      </w:pPr>
-      <w:bookmarkStart w:id="30" w:name="_Ref323983857"/>
+        <w:pStyle w:val="Beschriftung"/>
+      </w:pPr>
+      <w:bookmarkStart w:id="25" w:name="_Ref323983857"/>
       <w:r>
         <w:t xml:space="preserve">Abbildung </w:t>
       </w:r>
-      <w:r>
-        <w:fldChar w:fldCharType="begin"/>
-      </w:r>
-      <w:r>
-        <w:instrText xml:space="preserve"> SEQ Abbildung \* ARABIC </w:instrText>
-      </w:r>
-      <w:r>
-        <w:fldChar w:fldCharType="separate"/>
-      </w:r>
-      <w:r>
-        <w:rPr>
-          <w:noProof/>
-        </w:rPr>
-        <w:t>7</w:t>
-      </w:r>
-      <w:r>
-        <w:rPr>
-          <w:noProof/>
-        </w:rPr>
-        <w:fldChar w:fldCharType="end"/>
-      </w:r>
+      <w:fldSimple w:instr=" SEQ Abbildung \* ARABIC ">
+        <w:r>
+          <w:rPr>
+            <w:noProof/>
+          </w:rPr>
+          <w:t>7</w:t>
+        </w:r>
+      </w:fldSimple>
       <w:r>
         <w:t xml:space="preserve"> - </w:t>
       </w:r>
       <w:r>
         <w:t>Demomodus, Ideen 1-3</w:t>
       </w:r>
-      <w:bookmarkEnd w:id="30"/>
+      <w:bookmarkEnd w:id="25"/>
     </w:p>
     <w:p>
       <w:r>
@@ -3961,7 +2178,7 @@
                     <pic:cNvPicPr/>
                   </pic:nvPicPr>
                   <pic:blipFill>
-                    <a:blip r:embed="rId16">
+                    <a:blip r:embed="rId15">
                       <a:extLst>
                         <a:ext uri="{28A0092B-C50C-407E-A947-70E740481C1C}">
                           <a14:useLocalDpi xmlns:a14="http://schemas.microsoft.com/office/drawing/2010/main" val="0"/>
@@ -3990,32 +2207,19 @@
     </w:p>
     <w:p>
       <w:pPr>
-        <w:pStyle w:val="Caption"/>
+        <w:pStyle w:val="Beschriftung"/>
       </w:pPr>
       <w:r>
         <w:t xml:space="preserve">Abbildung </w:t>
       </w:r>
-      <w:r>
-        <w:fldChar w:fldCharType="begin"/>
-      </w:r>
-      <w:r>
-        <w:instrText xml:space="preserve"> SEQ Abbildung \* ARABIC </w:instrText>
-      </w:r>
-      <w:r>
-        <w:fldChar w:fldCharType="separate"/>
-      </w:r>
-      <w:r>
-        <w:rPr>
-          <w:noProof/>
-        </w:rPr>
-        <w:t>8</w:t>
-      </w:r>
-      <w:r>
-        <w:rPr>
-          <w:noProof/>
-        </w:rPr>
-        <w:fldChar w:fldCharType="end"/>
-      </w:r>
+      <w:fldSimple w:instr=" SEQ Abbildung \* ARABIC ">
+        <w:r>
+          <w:rPr>
+            <w:noProof/>
+          </w:rPr>
+          <w:t>8</w:t>
+        </w:r>
+      </w:fldSimple>
       <w:r>
         <w:t xml:space="preserve"> - </w:t>
       </w:r>
@@ -4207,7 +2411,7 @@
                     <pic:cNvPicPr/>
                   </pic:nvPicPr>
                   <pic:blipFill>
-                    <a:blip r:embed="rId17">
+                    <a:blip r:embed="rId16">
                       <a:extLst>
                         <a:ext uri="{28A0092B-C50C-407E-A947-70E740481C1C}">
                           <a14:useLocalDpi xmlns:a14="http://schemas.microsoft.com/office/drawing/2010/main" val="0"/>
@@ -4236,37 +2440,24 @@
     </w:p>
     <w:p>
       <w:pPr>
-        <w:pStyle w:val="Caption"/>
-      </w:pPr>
-      <w:bookmarkStart w:id="31" w:name="_Ref323982977"/>
+        <w:pStyle w:val="Beschriftung"/>
+      </w:pPr>
+      <w:bookmarkStart w:id="26" w:name="_Ref323982977"/>
       <w:r>
         <w:t xml:space="preserve">Abbildung </w:t>
       </w:r>
-      <w:r>
-        <w:fldChar w:fldCharType="begin"/>
-      </w:r>
-      <w:r>
-        <w:instrText xml:space="preserve"> SEQ Abbildung \* ARABIC </w:instrText>
-      </w:r>
-      <w:r>
-        <w:fldChar w:fldCharType="separate"/>
-      </w:r>
-      <w:r>
-        <w:rPr>
-          <w:noProof/>
-        </w:rPr>
-        <w:t>9</w:t>
-      </w:r>
-      <w:r>
-        <w:rPr>
-          <w:noProof/>
-        </w:rPr>
-        <w:fldChar w:fldCharType="end"/>
-      </w:r>
+      <w:fldSimple w:instr=" SEQ Abbildung \* ARABIC ">
+        <w:r>
+          <w:rPr>
+            <w:noProof/>
+          </w:rPr>
+          <w:t>9</w:t>
+        </w:r>
+      </w:fldSimple>
       <w:r>
         <w:t xml:space="preserve"> - Demomodus, Idee 12, Erweiterung zu Idee 8</w:t>
       </w:r>
-      <w:bookmarkEnd w:id="31"/>
+      <w:bookmarkEnd w:id="26"/>
     </w:p>
     <w:p>
       <w:pPr>
@@ -4345,7 +2536,7 @@
                     <pic:cNvPicPr/>
                   </pic:nvPicPr>
                   <pic:blipFill>
-                    <a:blip r:embed="rId18">
+                    <a:blip r:embed="rId17">
                       <a:extLst>
                         <a:ext uri="{28A0092B-C50C-407E-A947-70E740481C1C}">
                           <a14:useLocalDpi xmlns:a14="http://schemas.microsoft.com/office/drawing/2010/main" val="0"/>
@@ -4374,32 +2565,19 @@
     </w:p>
     <w:p>
       <w:pPr>
-        <w:pStyle w:val="Caption"/>
+        <w:pStyle w:val="Beschriftung"/>
       </w:pPr>
       <w:r>
         <w:t xml:space="preserve">Abbildung </w:t>
       </w:r>
-      <w:r>
-        <w:fldChar w:fldCharType="begin"/>
-      </w:r>
-      <w:r>
-        <w:instrText xml:space="preserve"> SEQ Abbildung \* ARABIC </w:instrText>
-      </w:r>
-      <w:r>
-        <w:fldChar w:fldCharType="separate"/>
-      </w:r>
-      <w:r>
-        <w:rPr>
-          <w:noProof/>
-        </w:rPr>
-        <w:t>10</w:t>
-      </w:r>
-      <w:r>
-        <w:rPr>
-          <w:noProof/>
-        </w:rPr>
-        <w:fldChar w:fldCharType="end"/>
-      </w:r>
+      <w:fldSimple w:instr=" SEQ Abbildung \* ARABIC ">
+        <w:r>
+          <w:rPr>
+            <w:noProof/>
+          </w:rPr>
+          <w:t>10</w:t>
+        </w:r>
+      </w:fldSimple>
       <w:r>
         <w:t xml:space="preserve"> - Demomodus, Ideen 9 und 10</w:t>
       </w:r>
@@ -4464,7 +2642,7 @@
                     <pic:cNvPicPr/>
                   </pic:nvPicPr>
                   <pic:blipFill>
-                    <a:blip r:embed="rId19">
+                    <a:blip r:embed="rId18">
                       <a:extLst>
                         <a:ext uri="{28A0092B-C50C-407E-A947-70E740481C1C}">
                           <a14:useLocalDpi xmlns:a14="http://schemas.microsoft.com/office/drawing/2010/main" val="0"/>
@@ -4493,32 +2671,19 @@
     </w:p>
     <w:p>
       <w:pPr>
-        <w:pStyle w:val="Caption"/>
+        <w:pStyle w:val="Beschriftung"/>
       </w:pPr>
       <w:r>
         <w:t xml:space="preserve">Abbildung </w:t>
       </w:r>
-      <w:r>
-        <w:fldChar w:fldCharType="begin"/>
-      </w:r>
-      <w:r>
-        <w:instrText xml:space="preserve"> SEQ Abbildung \* ARABIC </w:instrText>
-      </w:r>
-      <w:r>
-        <w:fldChar w:fldCharType="separate"/>
-      </w:r>
-      <w:r>
-        <w:rPr>
-          <w:noProof/>
-        </w:rPr>
-        <w:t>11</w:t>
-      </w:r>
-      <w:r>
-        <w:rPr>
-          <w:noProof/>
-        </w:rPr>
-        <w:fldChar w:fldCharType="end"/>
-      </w:r>
+      <w:fldSimple w:instr=" SEQ Abbildung \* ARABIC ">
+        <w:r>
+          <w:rPr>
+            <w:noProof/>
+          </w:rPr>
+          <w:t>11</w:t>
+        </w:r>
+      </w:fldSimple>
       <w:r>
         <w:t xml:space="preserve"> - Demomodus, </w:t>
       </w:r>
@@ -4533,7 +2698,7 @@
     </w:p>
     <w:p>
       <w:pPr>
-        <w:pStyle w:val="Heading4"/>
+        <w:pStyle w:val="berschrift4"/>
       </w:pPr>
       <w:r>
         <w:t>Auswahl der besten Idee für den Demomodus</w:t>
@@ -4654,7 +2819,7 @@
     </w:p>
     <w:p>
       <w:pPr>
-        <w:pStyle w:val="Heading3"/>
+        <w:pStyle w:val="berschrift3"/>
       </w:pPr>
       <w:r>
         <w:lastRenderedPageBreak/>
@@ -4663,16 +2828,16 @@
     </w:p>
     <w:p>
       <w:pPr>
-        <w:pStyle w:val="Heading4"/>
-      </w:pPr>
-      <w:bookmarkStart w:id="32" w:name="_Ref324520798"/>
+        <w:pStyle w:val="berschrift4"/>
+      </w:pPr>
+      <w:bookmarkStart w:id="27" w:name="_Ref324520798"/>
       <w:r>
         <w:t xml:space="preserve">Besprechung </w:t>
       </w:r>
       <w:r>
         <w:t>Demomodus „Kraftfeld“</w:t>
       </w:r>
-      <w:bookmarkEnd w:id="32"/>
+      <w:bookmarkEnd w:id="27"/>
     </w:p>
     <w:p>
       <w:r>
@@ -4911,7 +3076,7 @@
                     <pic:cNvPicPr/>
                   </pic:nvPicPr>
                   <pic:blipFill>
-                    <a:blip r:embed="rId20">
+                    <a:blip r:embed="rId19">
                       <a:extLst>
                         <a:ext uri="{28A0092B-C50C-407E-A947-70E740481C1C}">
                           <a14:useLocalDpi xmlns:a14="http://schemas.microsoft.com/office/drawing/2010/main" val="0"/>
@@ -4940,24 +3105,37 @@
     </w:p>
     <w:p>
       <w:pPr>
-        <w:pStyle w:val="Caption"/>
-      </w:pPr>
-      <w:bookmarkStart w:id="33" w:name="_Ref324342112"/>
+        <w:pStyle w:val="Beschriftung"/>
+      </w:pPr>
+      <w:bookmarkStart w:id="28" w:name="_Ref324342112"/>
       <w:r>
         <w:t xml:space="preserve">Abbildung </w:t>
       </w:r>
-      <w:fldSimple w:instr=" SEQ Abbildung \* ARABIC ">
-        <w:r>
-          <w:rPr>
-            <w:noProof/>
-          </w:rPr>
-          <w:t>12</w:t>
-        </w:r>
-      </w:fldSimple>
+      <w:r>
+        <w:fldChar w:fldCharType="begin"/>
+      </w:r>
+      <w:r>
+        <w:instrText xml:space="preserve"> SEQ Abbildung \* ARABIC </w:instrText>
+      </w:r>
+      <w:r>
+        <w:fldChar w:fldCharType="separate"/>
+      </w:r>
+      <w:r>
+        <w:rPr>
+          <w:noProof/>
+        </w:rPr>
+        <w:t>12</w:t>
+      </w:r>
+      <w:r>
+        <w:rPr>
+          <w:noProof/>
+        </w:rPr>
+        <w:fldChar w:fldCharType="end"/>
+      </w:r>
       <w:r>
         <w:t xml:space="preserve"> - Teilaufgaben des Demomodus "Kraftfeld"</w:t>
       </w:r>
-      <w:bookmarkEnd w:id="33"/>
+      <w:bookmarkEnd w:id="28"/>
     </w:p>
     <w:p>
       <w:r>
@@ -5018,7 +3196,7 @@
                     <pic:cNvPicPr/>
                   </pic:nvPicPr>
                   <pic:blipFill>
-                    <a:blip r:embed="rId21">
+                    <a:blip r:embed="rId20">
                       <a:extLst>
                         <a:ext uri="{28A0092B-C50C-407E-A947-70E740481C1C}">
                           <a14:useLocalDpi xmlns:a14="http://schemas.microsoft.com/office/drawing/2010/main" val="0"/>
@@ -5047,20 +3225,33 @@
     </w:p>
     <w:p>
       <w:pPr>
-        <w:pStyle w:val="Caption"/>
-      </w:pPr>
-      <w:bookmarkStart w:id="34" w:name="_Ref324342625"/>
+        <w:pStyle w:val="Beschriftung"/>
+      </w:pPr>
+      <w:bookmarkStart w:id="29" w:name="_Ref324342625"/>
       <w:r>
         <w:t xml:space="preserve">Abbildung </w:t>
       </w:r>
-      <w:fldSimple w:instr=" SEQ Abbildung \* ARABIC ">
-        <w:r>
-          <w:rPr>
-            <w:noProof/>
-          </w:rPr>
-          <w:t>13</w:t>
-        </w:r>
-      </w:fldSimple>
+      <w:r>
+        <w:fldChar w:fldCharType="begin"/>
+      </w:r>
+      <w:r>
+        <w:instrText xml:space="preserve"> SEQ Abbildung \* ARABIC </w:instrText>
+      </w:r>
+      <w:r>
+        <w:fldChar w:fldCharType="separate"/>
+      </w:r>
+      <w:r>
+        <w:rPr>
+          <w:noProof/>
+        </w:rPr>
+        <w:t>13</w:t>
+      </w:r>
+      <w:r>
+        <w:rPr>
+          <w:noProof/>
+        </w:rPr>
+        <w:fldChar w:fldCharType="end"/>
+      </w:r>
       <w:r>
         <w:t xml:space="preserve"> </w:t>
       </w:r>
@@ -5076,7 +3267,7 @@
       <w:r>
         <w:t>Bewegungsart der Teilchen</w:t>
       </w:r>
-      <w:bookmarkEnd w:id="34"/>
+      <w:bookmarkEnd w:id="29"/>
     </w:p>
     <w:p>
       <w:r>
@@ -5112,7 +3303,7 @@
     </w:p>
     <w:p>
       <w:pPr>
-        <w:pStyle w:val="Heading4"/>
+        <w:pStyle w:val="berschrift4"/>
       </w:pPr>
       <w:r>
         <w:t>Fazit</w:t>
@@ -5181,13 +3372,13 @@
     </w:p>
     <w:p>
       <w:pPr>
-        <w:pStyle w:val="Heading3"/>
-      </w:pPr>
-      <w:bookmarkStart w:id="35" w:name="_Ref324343900"/>
+        <w:pStyle w:val="berschrift3"/>
+      </w:pPr>
+      <w:bookmarkStart w:id="30" w:name="_Ref324343900"/>
       <w:r>
         <w:t>Umsetzung des Demomodus „Lockspruch“</w:t>
       </w:r>
-      <w:bookmarkEnd w:id="35"/>
+      <w:bookmarkEnd w:id="30"/>
     </w:p>
     <w:p>
       <w:r>
@@ -5271,7 +3462,7 @@
     </w:p>
     <w:p>
       <w:pPr>
-        <w:pStyle w:val="Heading3"/>
+        <w:pStyle w:val="berschrift3"/>
       </w:pPr>
       <w:r>
         <w:t>Externes Design</w:t>
@@ -5281,8 +3472,6 @@
       <w:r>
         <w:t>Für den Demomodus wurde ein externes Design erarbeitet.</w:t>
       </w:r>
-      <w:bookmarkStart w:id="36" w:name="_GoBack"/>
-      <w:bookmarkEnd w:id="36"/>
     </w:p>
     <w:p>
       <w:pPr>
@@ -5311,7 +3500,7 @@
                     <pic:cNvPicPr/>
                   </pic:nvPicPr>
                   <pic:blipFill>
-                    <a:blip r:embed="rId22" cstate="print">
+                    <a:blip r:embed="rId21" cstate="print">
                       <a:extLst>
                         <a:ext uri="{28A0092B-C50C-407E-A947-70E740481C1C}">
                           <a14:useLocalDpi xmlns:a14="http://schemas.microsoft.com/office/drawing/2010/main" val="0"/>
@@ -5340,7 +3529,7 @@
     </w:p>
     <w:p>
       <w:pPr>
-        <w:pStyle w:val="Caption"/>
+        <w:pStyle w:val="Beschriftung"/>
         <w:rPr>
           <w:lang w:eastAsia="de-CH"/>
         </w:rPr>
@@ -5348,21 +3537,34 @@
       <w:r>
         <w:t xml:space="preserve">Abbildung </w:t>
       </w:r>
-      <w:fldSimple w:instr=" SEQ Abbildung \* ARABIC ">
-        <w:r>
-          <w:rPr>
-            <w:noProof/>
-          </w:rPr>
-          <w:t>14</w:t>
-        </w:r>
-      </w:fldSimple>
+      <w:r>
+        <w:fldChar w:fldCharType="begin"/>
+      </w:r>
+      <w:r>
+        <w:instrText xml:space="preserve"> SEQ Abbildung \* ARABIC </w:instrText>
+      </w:r>
+      <w:r>
+        <w:fldChar w:fldCharType="separate"/>
+      </w:r>
+      <w:r>
+        <w:rPr>
+          <w:noProof/>
+        </w:rPr>
+        <w:t>14</w:t>
+      </w:r>
+      <w:r>
+        <w:rPr>
+          <w:noProof/>
+        </w:rPr>
+        <w:fldChar w:fldCharType="end"/>
+      </w:r>
       <w:r>
         <w:t xml:space="preserve"> - Externes Design</w:t>
       </w:r>
     </w:p>
     <w:sectPr>
-      <w:headerReference w:type="default" r:id="rId23"/>
-      <w:footerReference w:type="default" r:id="rId24"/>
+      <w:headerReference w:type="default" r:id="rId22"/>
+      <w:footerReference w:type="default" r:id="rId23"/>
       <w:pgSz w:w="11906" w:h="16838"/>
       <w:pgMar w:top="1417" w:right="1417" w:bottom="1134" w:left="1417" w:header="708" w:footer="708" w:gutter="0"/>
       <w:cols w:space="708"/>
@@ -5401,7 +3603,7 @@
 <w:ftr xmlns:wpc="http://schemas.microsoft.com/office/word/2010/wordprocessingCanvas" xmlns:mc="http://schemas.openxmlformats.org/markup-compatibility/2006" xmlns:o="urn:schemas-microsoft-com:office:office" xmlns:r="http://schemas.openxmlformats.org/officeDocument/2006/relationships" xmlns:m="http://schemas.openxmlformats.org/officeDocument/2006/math" xmlns:v="urn:schemas-microsoft-com:vml" xmlns:wp14="http://schemas.microsoft.com/office/word/2010/wordprocessingDrawing" xmlns:wp="http://schemas.openxmlformats.org/drawingml/2006/wordprocessingDrawing" xmlns:w10="urn:schemas-microsoft-com:office:word" xmlns:w="http://schemas.openxmlformats.org/wordprocessingml/2006/main" xmlns:w14="http://schemas.microsoft.com/office/word/2010/wordml" xmlns:wpg="http://schemas.microsoft.com/office/word/2010/wordprocessingGroup" xmlns:wpi="http://schemas.microsoft.com/office/word/2010/wordprocessingInk" xmlns:wne="http://schemas.microsoft.com/office/word/2006/wordml" xmlns:wps="http://schemas.microsoft.com/office/word/2010/wordprocessingShape" mc:Ignorable="w14 wp14">
   <w:p>
     <w:pPr>
-      <w:pStyle w:val="Footer"/>
+      <w:pStyle w:val="Fuzeile"/>
     </w:pPr>
     <w:r>
       <w:t>Video Wall</w:t>
@@ -5425,7 +3627,7 @@
       <w:rPr>
         <w:noProof/>
       </w:rPr>
-      <w:t>11. Mai 2012</w:t>
+      <w:t>12. Mai 2012</w:t>
     </w:r>
     <w:r>
       <w:fldChar w:fldCharType="end"/>
@@ -5463,7 +3665,7 @@
         <w:noProof/>
         <w:lang w:val="de-DE"/>
       </w:rPr>
-      <w:t>15</w:t>
+      <w:t>5</w:t>
     </w:r>
     <w:r>
       <w:rPr>
@@ -5477,16 +3679,31 @@
       </w:rPr>
       <w:t xml:space="preserve"> von </w:t>
     </w:r>
-    <w:fldSimple w:instr="NUMPAGES  \* Arabic  \* MERGEFORMAT">
-      <w:r>
-        <w:rPr>
-          <w:b/>
-          <w:noProof/>
-          <w:lang w:val="de-DE"/>
-        </w:rPr>
-        <w:t>15</w:t>
-      </w:r>
-    </w:fldSimple>
+    <w:r>
+      <w:fldChar w:fldCharType="begin"/>
+    </w:r>
+    <w:r>
+      <w:instrText>NUMPAGES  \* Arabic  \* MERGEFORMAT</w:instrText>
+    </w:r>
+    <w:r>
+      <w:fldChar w:fldCharType="separate"/>
+    </w:r>
+    <w:r>
+      <w:rPr>
+        <w:b/>
+        <w:noProof/>
+        <w:lang w:val="de-DE"/>
+      </w:rPr>
+      <w:t>13</w:t>
+    </w:r>
+    <w:r>
+      <w:rPr>
+        <w:b/>
+        <w:noProof/>
+        <w:lang w:val="de-DE"/>
+      </w:rPr>
+      <w:fldChar w:fldCharType="end"/>
+    </w:r>
   </w:p>
 </w:ftr>
 </file>
@@ -5520,7 +3737,7 @@
 <w:hdr xmlns:wpc="http://schemas.microsoft.com/office/word/2010/wordprocessingCanvas" xmlns:mc="http://schemas.openxmlformats.org/markup-compatibility/2006" xmlns:o="urn:schemas-microsoft-com:office:office" xmlns:r="http://schemas.openxmlformats.org/officeDocument/2006/relationships" xmlns:m="http://schemas.openxmlformats.org/officeDocument/2006/math" xmlns:v="urn:schemas-microsoft-com:vml" xmlns:wp14="http://schemas.microsoft.com/office/word/2010/wordprocessingDrawing" xmlns:wp="http://schemas.openxmlformats.org/drawingml/2006/wordprocessingDrawing" xmlns:w10="urn:schemas-microsoft-com:office:word" xmlns:w="http://schemas.openxmlformats.org/wordprocessingml/2006/main" xmlns:w14="http://schemas.microsoft.com/office/word/2010/wordml" xmlns:wpg="http://schemas.microsoft.com/office/word/2010/wordprocessingGroup" xmlns:wpi="http://schemas.microsoft.com/office/word/2010/wordprocessingInk" xmlns:wne="http://schemas.microsoft.com/office/word/2006/wordml" xmlns:wps="http://schemas.microsoft.com/office/word/2010/wordprocessingShape" mc:Ignorable="w14 wp14">
   <w:p>
     <w:pPr>
-      <w:pStyle w:val="Header"/>
+      <w:pStyle w:val="Kopfzeile"/>
     </w:pPr>
     <w:r>
       <w:tab/>
@@ -5912,7 +4129,7 @@
     <w:lvl w:ilvl="0">
       <w:start w:val="1"/>
       <w:numFmt w:val="upperRoman"/>
-      <w:pStyle w:val="Heading1"/>
+      <w:pStyle w:val="berschrift1"/>
       <w:lvlText w:val="%1."/>
       <w:lvlJc w:val="left"/>
       <w:pPr>
@@ -5925,7 +4142,7 @@
     <w:lvl w:ilvl="1">
       <w:start w:val="1"/>
       <w:numFmt w:val="decimal"/>
-      <w:pStyle w:val="Heading2"/>
+      <w:pStyle w:val="berschrift2"/>
       <w:lvlText w:val="%1.%2"/>
       <w:lvlJc w:val="left"/>
       <w:pPr>
@@ -5935,7 +4152,7 @@
     <w:lvl w:ilvl="2">
       <w:start w:val="1"/>
       <w:numFmt w:val="decimal"/>
-      <w:pStyle w:val="Heading3"/>
+      <w:pStyle w:val="berschrift3"/>
       <w:lvlText w:val="%1.%2.%3"/>
       <w:lvlJc w:val="left"/>
       <w:pPr>
@@ -5945,7 +4162,7 @@
     <w:lvl w:ilvl="3">
       <w:start w:val="1"/>
       <w:numFmt w:val="decimal"/>
-      <w:pStyle w:val="Heading4"/>
+      <w:pStyle w:val="berschrift4"/>
       <w:lvlText w:val="%1.%2.%3.%4"/>
       <w:lvlJc w:val="left"/>
       <w:pPr>
@@ -5955,7 +4172,7 @@
     <w:lvl w:ilvl="4">
       <w:start w:val="1"/>
       <w:numFmt w:val="decimal"/>
-      <w:pStyle w:val="Heading5"/>
+      <w:pStyle w:val="berschrift5"/>
       <w:lvlText w:val="%1.%2.%3.%4.%5"/>
       <w:lvlJc w:val="left"/>
       <w:pPr>
@@ -5965,7 +4182,7 @@
     <w:lvl w:ilvl="5">
       <w:start w:val="1"/>
       <w:numFmt w:val="decimal"/>
-      <w:pStyle w:val="Heading6"/>
+      <w:pStyle w:val="berschrift6"/>
       <w:lvlText w:val="%1.%2.%3.%4.%5.%6"/>
       <w:lvlJc w:val="left"/>
       <w:pPr>
@@ -5975,7 +4192,7 @@
     <w:lvl w:ilvl="6">
       <w:start w:val="1"/>
       <w:numFmt w:val="decimal"/>
-      <w:pStyle w:val="Heading7"/>
+      <w:pStyle w:val="berschrift7"/>
       <w:lvlText w:val="%1.%2.%3.%4.%5.%6.%7"/>
       <w:lvlJc w:val="left"/>
       <w:pPr>
@@ -5985,7 +4202,7 @@
     <w:lvl w:ilvl="7">
       <w:start w:val="1"/>
       <w:numFmt w:val="decimal"/>
-      <w:pStyle w:val="Heading8"/>
+      <w:pStyle w:val="berschrift8"/>
       <w:lvlText w:val="%1.%2.%3.%4.%5.%6.%7.%8"/>
       <w:lvlJc w:val="left"/>
       <w:pPr>
@@ -5995,7 +4212,7 @@
     <w:lvl w:ilvl="8">
       <w:start w:val="1"/>
       <w:numFmt w:val="decimal"/>
-      <w:pStyle w:val="Heading9"/>
+      <w:pStyle w:val="berschrift9"/>
       <w:lvlText w:val="%1.%2.%3.%4.%5.%6.%7.%8.%9"/>
       <w:lvlJc w:val="left"/>
       <w:pPr>
@@ -6650,7 +4867,7 @@
     <w:lsdException w:name="Bibliography" w:uiPriority="37"/>
     <w:lsdException w:name="TOC Heading" w:uiPriority="39" w:qFormat="1"/>
   </w:latentStyles>
-  <w:style w:type="paragraph" w:default="1" w:styleId="Normal">
+  <w:style w:type="paragraph" w:default="1" w:styleId="Standard">
     <w:name w:val="Normal"/>
     <w:qFormat/>
     <w:rsid w:val="003C3BB7"/>
@@ -6659,11 +4876,11 @@
       <w:szCs w:val="20"/>
     </w:rPr>
   </w:style>
-  <w:style w:type="paragraph" w:styleId="Heading1">
+  <w:style w:type="paragraph" w:styleId="berschrift1">
     <w:name w:val="heading 1"/>
-    <w:basedOn w:val="Normal"/>
-    <w:next w:val="Normal"/>
-    <w:link w:val="Heading1Char"/>
+    <w:basedOn w:val="Standard"/>
+    <w:next w:val="Standard"/>
+    <w:link w:val="berschrift1Zchn"/>
     <w:uiPriority w:val="9"/>
     <w:qFormat/>
     <w:rsid w:val="00C90DFA"/>
@@ -6685,11 +4902,11 @@
       <w:szCs w:val="22"/>
     </w:rPr>
   </w:style>
-  <w:style w:type="paragraph" w:styleId="Heading2">
+  <w:style w:type="paragraph" w:styleId="berschrift2">
     <w:name w:val="heading 2"/>
-    <w:basedOn w:val="Normal"/>
-    <w:next w:val="Normal"/>
-    <w:link w:val="Heading2Char"/>
+    <w:basedOn w:val="Standard"/>
+    <w:next w:val="Standard"/>
+    <w:link w:val="berschrift2Zchn"/>
     <w:uiPriority w:val="9"/>
     <w:unhideWhenUsed/>
     <w:qFormat/>
@@ -6719,11 +4936,11 @@
       <w:szCs w:val="22"/>
     </w:rPr>
   </w:style>
-  <w:style w:type="paragraph" w:styleId="Heading3">
+  <w:style w:type="paragraph" w:styleId="berschrift3">
     <w:name w:val="heading 3"/>
-    <w:basedOn w:val="Normal"/>
-    <w:next w:val="Normal"/>
-    <w:link w:val="Heading3Char"/>
+    <w:basedOn w:val="Standard"/>
+    <w:next w:val="Standard"/>
+    <w:link w:val="berschrift3Zchn"/>
     <w:uiPriority w:val="9"/>
     <w:unhideWhenUsed/>
     <w:qFormat/>
@@ -6748,11 +4965,11 @@
       <w:szCs w:val="22"/>
     </w:rPr>
   </w:style>
-  <w:style w:type="paragraph" w:styleId="Heading4">
+  <w:style w:type="paragraph" w:styleId="berschrift4">
     <w:name w:val="heading 4"/>
-    <w:basedOn w:val="Normal"/>
-    <w:next w:val="Normal"/>
-    <w:link w:val="Heading4Char"/>
+    <w:basedOn w:val="Standard"/>
+    <w:next w:val="Standard"/>
+    <w:link w:val="berschrift4Zchn"/>
     <w:uiPriority w:val="9"/>
     <w:unhideWhenUsed/>
     <w:qFormat/>
@@ -6777,11 +4994,11 @@
       <w:szCs w:val="22"/>
     </w:rPr>
   </w:style>
-  <w:style w:type="paragraph" w:styleId="Heading5">
+  <w:style w:type="paragraph" w:styleId="berschrift5">
     <w:name w:val="heading 5"/>
-    <w:basedOn w:val="Normal"/>
-    <w:next w:val="Normal"/>
-    <w:link w:val="Heading5Char"/>
+    <w:basedOn w:val="Standard"/>
+    <w:next w:val="Standard"/>
+    <w:link w:val="berschrift5Zchn"/>
     <w:uiPriority w:val="9"/>
     <w:unhideWhenUsed/>
     <w:qFormat/>
@@ -6807,11 +5024,11 @@
       <w:szCs w:val="22"/>
     </w:rPr>
   </w:style>
-  <w:style w:type="paragraph" w:styleId="Heading6">
+  <w:style w:type="paragraph" w:styleId="berschrift6">
     <w:name w:val="heading 6"/>
-    <w:basedOn w:val="Normal"/>
-    <w:next w:val="Normal"/>
-    <w:link w:val="Heading6Char"/>
+    <w:basedOn w:val="Standard"/>
+    <w:next w:val="Standard"/>
+    <w:link w:val="berschrift6Zchn"/>
     <w:uiPriority w:val="9"/>
     <w:unhideWhenUsed/>
     <w:qFormat/>
@@ -6832,11 +5049,11 @@
       <w:szCs w:val="22"/>
     </w:rPr>
   </w:style>
-  <w:style w:type="paragraph" w:styleId="Heading7">
+  <w:style w:type="paragraph" w:styleId="berschrift7">
     <w:name w:val="heading 7"/>
-    <w:basedOn w:val="Normal"/>
-    <w:next w:val="Normal"/>
-    <w:link w:val="Heading7Char"/>
+    <w:basedOn w:val="Standard"/>
+    <w:next w:val="Standard"/>
+    <w:link w:val="berschrift7Zchn"/>
     <w:uiPriority w:val="9"/>
     <w:semiHidden/>
     <w:unhideWhenUsed/>
@@ -6858,11 +5075,11 @@
       <w:szCs w:val="22"/>
     </w:rPr>
   </w:style>
-  <w:style w:type="paragraph" w:styleId="Heading8">
+  <w:style w:type="paragraph" w:styleId="berschrift8">
     <w:name w:val="heading 8"/>
-    <w:basedOn w:val="Normal"/>
-    <w:next w:val="Normal"/>
-    <w:link w:val="Heading8Char"/>
+    <w:basedOn w:val="Standard"/>
+    <w:next w:val="Standard"/>
+    <w:link w:val="berschrift8Zchn"/>
     <w:uiPriority w:val="9"/>
     <w:semiHidden/>
     <w:unhideWhenUsed/>
@@ -6883,11 +5100,11 @@
       <w:szCs w:val="18"/>
     </w:rPr>
   </w:style>
-  <w:style w:type="paragraph" w:styleId="Heading9">
+  <w:style w:type="paragraph" w:styleId="berschrift9">
     <w:name w:val="heading 9"/>
-    <w:basedOn w:val="Normal"/>
-    <w:next w:val="Normal"/>
-    <w:link w:val="Heading9Char"/>
+    <w:basedOn w:val="Standard"/>
+    <w:next w:val="Standard"/>
+    <w:link w:val="berschrift9Zchn"/>
     <w:uiPriority w:val="9"/>
     <w:semiHidden/>
     <w:unhideWhenUsed/>
@@ -6909,13 +5126,13 @@
       <w:szCs w:val="18"/>
     </w:rPr>
   </w:style>
-  <w:style w:type="character" w:default="1" w:styleId="DefaultParagraphFont">
+  <w:style w:type="character" w:default="1" w:styleId="Absatz-Standardschriftart">
     <w:name w:val="Default Paragraph Font"/>
     <w:uiPriority w:val="1"/>
     <w:semiHidden/>
     <w:unhideWhenUsed/>
   </w:style>
-  <w:style w:type="table" w:default="1" w:styleId="TableNormal">
+  <w:style w:type="table" w:default="1" w:styleId="NormaleTabelle">
     <w:name w:val="Normal Table"/>
     <w:uiPriority w:val="99"/>
     <w:semiHidden/>
@@ -6930,16 +5147,16 @@
       </w:tblCellMar>
     </w:tblPr>
   </w:style>
-  <w:style w:type="numbering" w:default="1" w:styleId="NoList">
+  <w:style w:type="numbering" w:default="1" w:styleId="KeineListe">
     <w:name w:val="No List"/>
     <w:uiPriority w:val="99"/>
     <w:semiHidden/>
     <w:unhideWhenUsed/>
   </w:style>
-  <w:style w:type="character" w:customStyle="1" w:styleId="Heading1Char">
-    <w:name w:val="Heading 1 Char"/>
-    <w:basedOn w:val="DefaultParagraphFont"/>
-    <w:link w:val="Heading1"/>
+  <w:style w:type="character" w:customStyle="1" w:styleId="berschrift1Zchn">
+    <w:name w:val="Überschrift 1 Zchn"/>
+    <w:basedOn w:val="Absatz-Standardschriftart"/>
+    <w:link w:val="berschrift1"/>
     <w:uiPriority w:val="9"/>
     <w:rsid w:val="00C90DFA"/>
     <w:rPr>
@@ -6951,10 +5168,10 @@
       <w:shd w:val="clear" w:color="auto" w:fill="FFFFFF" w:themeFill="background1"/>
     </w:rPr>
   </w:style>
-  <w:style w:type="character" w:customStyle="1" w:styleId="Heading2Char">
-    <w:name w:val="Heading 2 Char"/>
-    <w:basedOn w:val="DefaultParagraphFont"/>
-    <w:link w:val="Heading2"/>
+  <w:style w:type="character" w:customStyle="1" w:styleId="berschrift2Zchn">
+    <w:name w:val="Überschrift 2 Zchn"/>
+    <w:basedOn w:val="Absatz-Standardschriftart"/>
+    <w:link w:val="berschrift2"/>
     <w:uiPriority w:val="9"/>
     <w:rsid w:val="00402E1C"/>
     <w:rPr>
@@ -6966,9 +5183,9 @@
       <w:shd w:val="clear" w:color="auto" w:fill="5994CB"/>
     </w:rPr>
   </w:style>
-  <w:style w:type="table" w:styleId="TableGrid">
+  <w:style w:type="table" w:styleId="Tabellenraster">
     <w:name w:val="Table Grid"/>
-    <w:basedOn w:val="TableNormal"/>
+    <w:basedOn w:val="NormaleTabelle"/>
     <w:uiPriority w:val="59"/>
     <w:rsid w:val="00651384"/>
     <w:pPr>
@@ -6992,9 +5209,9 @@
       </w:tblCellMar>
     </w:tblPr>
   </w:style>
-  <w:style w:type="table" w:styleId="LightGrid-Accent1">
+  <w:style w:type="table" w:styleId="HellesRaster-Akzent1">
     <w:name w:val="Light Grid Accent 1"/>
-    <w:basedOn w:val="TableNormal"/>
+    <w:basedOn w:val="NormaleTabelle"/>
     <w:uiPriority w:val="62"/>
     <w:rsid w:val="00CB0412"/>
     <w:pPr>
@@ -7122,9 +5339,9 @@
       </w:tcPr>
     </w:tblStylePr>
   </w:style>
-  <w:style w:type="table" w:styleId="MediumShading1-Accent1">
+  <w:style w:type="table" w:styleId="MittlereSchattierung1-Akzent1">
     <w:name w:val="Medium Shading 1 Accent 1"/>
-    <w:basedOn w:val="TableNormal"/>
+    <w:basedOn w:val="NormaleTabelle"/>
     <w:uiPriority w:val="63"/>
     <w:rsid w:val="004A070C"/>
     <w:pPr>
@@ -7222,9 +5439,9 @@
       </w:tcPr>
     </w:tblStylePr>
   </w:style>
-  <w:style w:type="table" w:styleId="MediumList2-Accent1">
+  <w:style w:type="table" w:styleId="MittlereListe2-Akzent1">
     <w:name w:val="Medium List 2 Accent 1"/>
-    <w:basedOn w:val="TableNormal"/>
+    <w:basedOn w:val="NormaleTabelle"/>
     <w:uiPriority w:val="66"/>
     <w:rsid w:val="00CB0412"/>
     <w:pPr>
@@ -7350,9 +5567,9 @@
       </w:tcPr>
     </w:tblStylePr>
   </w:style>
-  <w:style w:type="table" w:styleId="MediumList1-Accent1">
+  <w:style w:type="table" w:styleId="MittlereListe1-Akzent1">
     <w:name w:val="Medium List 1 Accent 1"/>
-    <w:basedOn w:val="TableNormal"/>
+    <w:basedOn w:val="NormaleTabelle"/>
     <w:uiPriority w:val="65"/>
     <w:rsid w:val="00CB0412"/>
     <w:pPr>
@@ -7434,10 +5651,10 @@
       </w:tcPr>
     </w:tblStylePr>
   </w:style>
-  <w:style w:type="character" w:customStyle="1" w:styleId="Heading3Char">
-    <w:name w:val="Heading 3 Char"/>
-    <w:basedOn w:val="DefaultParagraphFont"/>
-    <w:link w:val="Heading3"/>
+  <w:style w:type="character" w:customStyle="1" w:styleId="berschrift3Zchn">
+    <w:name w:val="Überschrift 3 Zchn"/>
+    <w:basedOn w:val="Absatz-Standardschriftart"/>
+    <w:link w:val="berschrift3"/>
     <w:uiPriority w:val="9"/>
     <w:rsid w:val="00EA2F23"/>
     <w:rPr>
@@ -7447,10 +5664,10 @@
       <w:spacing w:val="15"/>
     </w:rPr>
   </w:style>
-  <w:style w:type="character" w:customStyle="1" w:styleId="Heading4Char">
-    <w:name w:val="Heading 4 Char"/>
-    <w:basedOn w:val="DefaultParagraphFont"/>
-    <w:link w:val="Heading4"/>
+  <w:style w:type="character" w:customStyle="1" w:styleId="berschrift4Zchn">
+    <w:name w:val="Überschrift 4 Zchn"/>
+    <w:basedOn w:val="Absatz-Standardschriftart"/>
+    <w:link w:val="berschrift4"/>
     <w:uiPriority w:val="9"/>
     <w:rsid w:val="006211F6"/>
     <w:rPr>
@@ -7459,10 +5676,10 @@
       <w:spacing w:val="10"/>
     </w:rPr>
   </w:style>
-  <w:style w:type="character" w:customStyle="1" w:styleId="Heading5Char">
-    <w:name w:val="Heading 5 Char"/>
-    <w:basedOn w:val="DefaultParagraphFont"/>
-    <w:link w:val="Heading5"/>
+  <w:style w:type="character" w:customStyle="1" w:styleId="berschrift5Zchn">
+    <w:name w:val="Überschrift 5 Zchn"/>
+    <w:basedOn w:val="Absatz-Standardschriftart"/>
+    <w:link w:val="berschrift5"/>
     <w:uiPriority w:val="9"/>
     <w:rsid w:val="00FB472D"/>
     <w:rPr>
@@ -7472,10 +5689,10 @@
       <w:spacing w:val="10"/>
     </w:rPr>
   </w:style>
-  <w:style w:type="character" w:customStyle="1" w:styleId="Heading6Char">
-    <w:name w:val="Heading 6 Char"/>
-    <w:basedOn w:val="DefaultParagraphFont"/>
-    <w:link w:val="Heading6"/>
+  <w:style w:type="character" w:customStyle="1" w:styleId="berschrift6Zchn">
+    <w:name w:val="Überschrift 6 Zchn"/>
+    <w:basedOn w:val="Absatz-Standardschriftart"/>
+    <w:link w:val="berschrift6"/>
     <w:uiPriority w:val="9"/>
     <w:rsid w:val="006211F6"/>
     <w:rPr>
@@ -7484,10 +5701,10 @@
       <w:spacing w:val="10"/>
     </w:rPr>
   </w:style>
-  <w:style w:type="character" w:customStyle="1" w:styleId="Heading7Char">
-    <w:name w:val="Heading 7 Char"/>
-    <w:basedOn w:val="DefaultParagraphFont"/>
-    <w:link w:val="Heading7"/>
+  <w:style w:type="character" w:customStyle="1" w:styleId="berschrift7Zchn">
+    <w:name w:val="Überschrift 7 Zchn"/>
+    <w:basedOn w:val="Absatz-Standardschriftart"/>
+    <w:link w:val="berschrift7"/>
     <w:uiPriority w:val="9"/>
     <w:semiHidden/>
     <w:rsid w:val="003C3BB7"/>
@@ -7497,10 +5714,10 @@
       <w:spacing w:val="10"/>
     </w:rPr>
   </w:style>
-  <w:style w:type="character" w:customStyle="1" w:styleId="Heading8Char">
-    <w:name w:val="Heading 8 Char"/>
-    <w:basedOn w:val="DefaultParagraphFont"/>
-    <w:link w:val="Heading8"/>
+  <w:style w:type="character" w:customStyle="1" w:styleId="berschrift8Zchn">
+    <w:name w:val="Überschrift 8 Zchn"/>
+    <w:basedOn w:val="Absatz-Standardschriftart"/>
+    <w:link w:val="berschrift8"/>
     <w:uiPriority w:val="9"/>
     <w:semiHidden/>
     <w:rsid w:val="003C3BB7"/>
@@ -7511,10 +5728,10 @@
       <w:szCs w:val="18"/>
     </w:rPr>
   </w:style>
-  <w:style w:type="character" w:customStyle="1" w:styleId="Heading9Char">
-    <w:name w:val="Heading 9 Char"/>
-    <w:basedOn w:val="DefaultParagraphFont"/>
-    <w:link w:val="Heading9"/>
+  <w:style w:type="character" w:customStyle="1" w:styleId="berschrift9Zchn">
+    <w:name w:val="Überschrift 9 Zchn"/>
+    <w:basedOn w:val="Absatz-Standardschriftart"/>
+    <w:link w:val="berschrift9"/>
     <w:uiPriority w:val="9"/>
     <w:semiHidden/>
     <w:rsid w:val="003C3BB7"/>
@@ -7526,10 +5743,10 @@
       <w:szCs w:val="18"/>
     </w:rPr>
   </w:style>
-  <w:style w:type="paragraph" w:styleId="Caption">
+  <w:style w:type="paragraph" w:styleId="Beschriftung">
     <w:name w:val="caption"/>
-    <w:basedOn w:val="Normal"/>
-    <w:next w:val="Normal"/>
+    <w:basedOn w:val="Standard"/>
+    <w:next w:val="Standard"/>
     <w:uiPriority w:val="35"/>
     <w:unhideWhenUsed/>
     <w:qFormat/>
@@ -7542,11 +5759,11 @@
       <w:szCs w:val="16"/>
     </w:rPr>
   </w:style>
-  <w:style w:type="paragraph" w:styleId="Title">
+  <w:style w:type="paragraph" w:styleId="Titel">
     <w:name w:val="Title"/>
-    <w:basedOn w:val="Normal"/>
-    <w:next w:val="Normal"/>
-    <w:link w:val="TitleChar"/>
+    <w:basedOn w:val="Standard"/>
+    <w:next w:val="Standard"/>
+    <w:link w:val="TitelZchn"/>
     <w:uiPriority w:val="10"/>
     <w:qFormat/>
     <w:rsid w:val="005E2896"/>
@@ -7562,10 +5779,10 @@
       <w:szCs w:val="52"/>
     </w:rPr>
   </w:style>
-  <w:style w:type="character" w:customStyle="1" w:styleId="TitleChar">
-    <w:name w:val="Title Char"/>
-    <w:basedOn w:val="DefaultParagraphFont"/>
-    <w:link w:val="Title"/>
+  <w:style w:type="character" w:customStyle="1" w:styleId="TitelZchn">
+    <w:name w:val="Titel Zchn"/>
+    <w:basedOn w:val="Absatz-Standardschriftart"/>
+    <w:link w:val="Titel"/>
     <w:uiPriority w:val="10"/>
     <w:rsid w:val="005E2896"/>
     <w:rPr>
@@ -7577,11 +5794,11 @@
       <w:szCs w:val="52"/>
     </w:rPr>
   </w:style>
-  <w:style w:type="paragraph" w:styleId="Subtitle">
+  <w:style w:type="paragraph" w:styleId="Untertitel">
     <w:name w:val="Subtitle"/>
-    <w:basedOn w:val="Normal"/>
-    <w:next w:val="Normal"/>
-    <w:link w:val="SubtitleChar"/>
+    <w:basedOn w:val="Standard"/>
+    <w:next w:val="Standard"/>
+    <w:link w:val="UntertitelZchn"/>
     <w:uiPriority w:val="11"/>
     <w:qFormat/>
     <w:rsid w:val="003C3BB7"/>
@@ -7596,10 +5813,10 @@
       <w:szCs w:val="24"/>
     </w:rPr>
   </w:style>
-  <w:style w:type="character" w:customStyle="1" w:styleId="SubtitleChar">
-    <w:name w:val="Subtitle Char"/>
-    <w:basedOn w:val="DefaultParagraphFont"/>
-    <w:link w:val="Subtitle"/>
+  <w:style w:type="character" w:customStyle="1" w:styleId="UntertitelZchn">
+    <w:name w:val="Untertitel Zchn"/>
+    <w:basedOn w:val="Absatz-Standardschriftart"/>
+    <w:link w:val="Untertitel"/>
     <w:uiPriority w:val="11"/>
     <w:rsid w:val="003C3BB7"/>
     <w:rPr>
@@ -7610,7 +5827,7 @@
       <w:szCs w:val="24"/>
     </w:rPr>
   </w:style>
-  <w:style w:type="character" w:styleId="Strong">
+  <w:style w:type="character" w:styleId="Fett">
     <w:name w:val="Strong"/>
     <w:uiPriority w:val="22"/>
     <w:qFormat/>
@@ -7620,7 +5837,7 @@
       <w:bCs/>
     </w:rPr>
   </w:style>
-  <w:style w:type="character" w:styleId="Emphasis">
+  <w:style w:type="character" w:styleId="Hervorhebung">
     <w:name w:val="Emphasis"/>
     <w:uiPriority w:val="20"/>
     <w:qFormat/>
@@ -7631,10 +5848,10 @@
       <w:spacing w:val="5"/>
     </w:rPr>
   </w:style>
-  <w:style w:type="paragraph" w:styleId="NoSpacing">
+  <w:style w:type="paragraph" w:styleId="KeinLeerraum">
     <w:name w:val="No Spacing"/>
-    <w:basedOn w:val="Normal"/>
-    <w:link w:val="NoSpacingChar"/>
+    <w:basedOn w:val="Standard"/>
+    <w:link w:val="KeinLeerraumZchn"/>
     <w:uiPriority w:val="1"/>
     <w:qFormat/>
     <w:rsid w:val="003C3BB7"/>
@@ -7642,10 +5859,10 @@
       <w:spacing w:after="0"/>
     </w:pPr>
   </w:style>
-  <w:style w:type="character" w:customStyle="1" w:styleId="NoSpacingChar">
-    <w:name w:val="No Spacing Char"/>
-    <w:basedOn w:val="DefaultParagraphFont"/>
-    <w:link w:val="NoSpacing"/>
+  <w:style w:type="character" w:customStyle="1" w:styleId="KeinLeerraumZchn">
+    <w:name w:val="Kein Leerraum Zchn"/>
+    <w:basedOn w:val="Absatz-Standardschriftart"/>
+    <w:link w:val="KeinLeerraum"/>
     <w:uiPriority w:val="1"/>
     <w:rsid w:val="003C3BB7"/>
     <w:rPr>
@@ -7653,9 +5870,9 @@
       <w:szCs w:val="20"/>
     </w:rPr>
   </w:style>
-  <w:style w:type="paragraph" w:styleId="ListParagraph">
+  <w:style w:type="paragraph" w:styleId="Listenabsatz">
     <w:name w:val="List Paragraph"/>
-    <w:basedOn w:val="Normal"/>
+    <w:basedOn w:val="Standard"/>
     <w:uiPriority w:val="34"/>
     <w:qFormat/>
     <w:rsid w:val="003C3BB7"/>
@@ -7664,11 +5881,11 @@
       <w:contextualSpacing/>
     </w:pPr>
   </w:style>
-  <w:style w:type="paragraph" w:styleId="Quote">
+  <w:style w:type="paragraph" w:styleId="Zitat">
     <w:name w:val="Quote"/>
-    <w:basedOn w:val="Normal"/>
-    <w:next w:val="Normal"/>
-    <w:link w:val="QuoteChar"/>
+    <w:basedOn w:val="Standard"/>
+    <w:next w:val="Standard"/>
+    <w:link w:val="ZitatZchn"/>
     <w:uiPriority w:val="29"/>
     <w:qFormat/>
     <w:rsid w:val="003C3BB7"/>
@@ -7677,10 +5894,10 @@
       <w:iCs/>
     </w:rPr>
   </w:style>
-  <w:style w:type="character" w:customStyle="1" w:styleId="QuoteChar">
-    <w:name w:val="Quote Char"/>
-    <w:basedOn w:val="DefaultParagraphFont"/>
-    <w:link w:val="Quote"/>
+  <w:style w:type="character" w:customStyle="1" w:styleId="ZitatZchn">
+    <w:name w:val="Zitat Zchn"/>
+    <w:basedOn w:val="Absatz-Standardschriftart"/>
+    <w:link w:val="Zitat"/>
     <w:uiPriority w:val="29"/>
     <w:rsid w:val="003C3BB7"/>
     <w:rPr>
@@ -7690,11 +5907,11 @@
       <w:szCs w:val="20"/>
     </w:rPr>
   </w:style>
-  <w:style w:type="paragraph" w:styleId="IntenseQuote">
+  <w:style w:type="paragraph" w:styleId="IntensivesZitat">
     <w:name w:val="Intense Quote"/>
-    <w:basedOn w:val="Normal"/>
-    <w:next w:val="Normal"/>
-    <w:link w:val="IntenseQuoteChar"/>
+    <w:basedOn w:val="Standard"/>
+    <w:next w:val="Standard"/>
+    <w:link w:val="IntensivesZitatZchn"/>
     <w:uiPriority w:val="30"/>
     <w:qFormat/>
     <w:rsid w:val="003C3BB7"/>
@@ -7713,10 +5930,10 @@
       <w:color w:val="4F81BD" w:themeColor="accent1"/>
     </w:rPr>
   </w:style>
-  <w:style w:type="character" w:customStyle="1" w:styleId="IntenseQuoteChar">
-    <w:name w:val="Intense Quote Char"/>
-    <w:basedOn w:val="DefaultParagraphFont"/>
-    <w:link w:val="IntenseQuote"/>
+  <w:style w:type="character" w:customStyle="1" w:styleId="IntensivesZitatZchn">
+    <w:name w:val="Intensives Zitat Zchn"/>
+    <w:basedOn w:val="Absatz-Standardschriftart"/>
+    <w:link w:val="IntensivesZitat"/>
     <w:uiPriority w:val="30"/>
     <w:rsid w:val="003C3BB7"/>
     <w:rPr>
@@ -7727,7 +5944,7 @@
       <w:szCs w:val="20"/>
     </w:rPr>
   </w:style>
-  <w:style w:type="character" w:styleId="SubtleEmphasis">
+  <w:style w:type="character" w:styleId="SchwacheHervorhebung">
     <w:name w:val="Subtle Emphasis"/>
     <w:uiPriority w:val="19"/>
     <w:qFormat/>
@@ -7738,7 +5955,7 @@
       <w:color w:val="243F60" w:themeColor="accent1" w:themeShade="7F"/>
     </w:rPr>
   </w:style>
-  <w:style w:type="character" w:styleId="IntenseEmphasis">
+  <w:style w:type="character" w:styleId="IntensiveHervorhebung">
     <w:name w:val="Intense Emphasis"/>
     <w:uiPriority w:val="21"/>
     <w:qFormat/>
@@ -7751,7 +5968,7 @@
       <w:spacing w:val="10"/>
     </w:rPr>
   </w:style>
-  <w:style w:type="character" w:styleId="SubtleReference">
+  <w:style w:type="character" w:styleId="SchwacherVerweis">
     <w:name w:val="Subtle Reference"/>
     <w:uiPriority w:val="31"/>
     <w:qFormat/>
@@ -7762,7 +5979,7 @@
       <w:color w:val="4F81BD" w:themeColor="accent1"/>
     </w:rPr>
   </w:style>
-  <w:style w:type="character" w:styleId="IntenseReference">
+  <w:style w:type="character" w:styleId="IntensiverVerweis">
     <w:name w:val="Intense Reference"/>
     <w:uiPriority w:val="32"/>
     <w:qFormat/>
@@ -7776,7 +5993,7 @@
       <w:color w:val="4F81BD" w:themeColor="accent1"/>
     </w:rPr>
   </w:style>
-  <w:style w:type="character" w:styleId="BookTitle">
+  <w:style w:type="character" w:styleId="Buchtitel">
     <w:name w:val="Book Title"/>
     <w:uiPriority w:val="33"/>
     <w:qFormat/>
@@ -7789,10 +6006,10 @@
       <w:spacing w:val="9"/>
     </w:rPr>
   </w:style>
-  <w:style w:type="paragraph" w:styleId="TOCHeading">
+  <w:style w:type="paragraph" w:styleId="Inhaltsverzeichnisberschrift">
     <w:name w:val="TOC Heading"/>
-    <w:basedOn w:val="Heading1"/>
-    <w:next w:val="Normal"/>
+    <w:basedOn w:val="berschrift1"/>
+    <w:next w:val="Standard"/>
     <w:uiPriority w:val="39"/>
     <w:unhideWhenUsed/>
     <w:qFormat/>
@@ -7804,10 +6021,10 @@
       <w:lang w:bidi="en-US"/>
     </w:rPr>
   </w:style>
-  <w:style w:type="paragraph" w:styleId="TOC1">
+  <w:style w:type="paragraph" w:styleId="Verzeichnis1">
     <w:name w:val="toc 1"/>
-    <w:basedOn w:val="Normal"/>
-    <w:next w:val="Normal"/>
+    <w:basedOn w:val="Standard"/>
+    <w:next w:val="Standard"/>
     <w:autoRedefine/>
     <w:uiPriority w:val="39"/>
     <w:unhideWhenUsed/>
@@ -7820,10 +6037,10 @@
       <w:b/>
     </w:rPr>
   </w:style>
-  <w:style w:type="paragraph" w:styleId="TOC2">
+  <w:style w:type="paragraph" w:styleId="Verzeichnis2">
     <w:name w:val="toc 2"/>
-    <w:basedOn w:val="Normal"/>
-    <w:next w:val="Normal"/>
+    <w:basedOn w:val="Standard"/>
+    <w:next w:val="Standard"/>
     <w:autoRedefine/>
     <w:uiPriority w:val="39"/>
     <w:unhideWhenUsed/>
@@ -7836,7 +6053,7 @@
   </w:style>
   <w:style w:type="character" w:styleId="Hyperlink">
     <w:name w:val="Hyperlink"/>
-    <w:basedOn w:val="DefaultParagraphFont"/>
+    <w:basedOn w:val="Absatz-Standardschriftart"/>
     <w:uiPriority w:val="99"/>
     <w:unhideWhenUsed/>
     <w:rsid w:val="006F2255"/>
@@ -7845,10 +6062,10 @@
       <w:u w:val="single"/>
     </w:rPr>
   </w:style>
-  <w:style w:type="paragraph" w:styleId="BalloonText">
+  <w:style w:type="paragraph" w:styleId="Sprechblasentext">
     <w:name w:val="Balloon Text"/>
-    <w:basedOn w:val="Normal"/>
-    <w:link w:val="BalloonTextChar"/>
+    <w:basedOn w:val="Standard"/>
+    <w:link w:val="SprechblasentextZchn"/>
     <w:uiPriority w:val="99"/>
     <w:semiHidden/>
     <w:unhideWhenUsed/>
@@ -7862,10 +6079,10 @@
       <w:szCs w:val="16"/>
     </w:rPr>
   </w:style>
-  <w:style w:type="character" w:customStyle="1" w:styleId="BalloonTextChar">
-    <w:name w:val="Balloon Text Char"/>
-    <w:basedOn w:val="DefaultParagraphFont"/>
-    <w:link w:val="BalloonText"/>
+  <w:style w:type="character" w:customStyle="1" w:styleId="SprechblasentextZchn">
+    <w:name w:val="Sprechblasentext Zchn"/>
+    <w:basedOn w:val="Absatz-Standardschriftart"/>
+    <w:link w:val="Sprechblasentext"/>
     <w:uiPriority w:val="99"/>
     <w:semiHidden/>
     <w:rsid w:val="006F2255"/>
@@ -7875,10 +6092,10 @@
       <w:szCs w:val="16"/>
     </w:rPr>
   </w:style>
-  <w:style w:type="paragraph" w:styleId="TOC3">
+  <w:style w:type="paragraph" w:styleId="Verzeichnis3">
     <w:name w:val="toc 3"/>
-    <w:basedOn w:val="Normal"/>
-    <w:next w:val="Normal"/>
+    <w:basedOn w:val="Standard"/>
+    <w:next w:val="Standard"/>
     <w:autoRedefine/>
     <w:uiPriority w:val="39"/>
     <w:unhideWhenUsed/>
@@ -7893,10 +6110,10 @@
       <w:lang w:eastAsia="de-CH"/>
     </w:rPr>
   </w:style>
-  <w:style w:type="paragraph" w:styleId="Header">
+  <w:style w:type="paragraph" w:styleId="Kopfzeile">
     <w:name w:val="header"/>
-    <w:basedOn w:val="Normal"/>
-    <w:link w:val="HeaderChar"/>
+    <w:basedOn w:val="Standard"/>
+    <w:link w:val="KopfzeileZchn"/>
     <w:uiPriority w:val="99"/>
     <w:unhideWhenUsed/>
     <w:rsid w:val="008F2373"/>
@@ -7908,10 +6125,10 @@
       <w:spacing w:after="0"/>
     </w:pPr>
   </w:style>
-  <w:style w:type="character" w:customStyle="1" w:styleId="HeaderChar">
-    <w:name w:val="Header Char"/>
-    <w:basedOn w:val="DefaultParagraphFont"/>
-    <w:link w:val="Header"/>
+  <w:style w:type="character" w:customStyle="1" w:styleId="KopfzeileZchn">
+    <w:name w:val="Kopfzeile Zchn"/>
+    <w:basedOn w:val="Absatz-Standardschriftart"/>
+    <w:link w:val="Kopfzeile"/>
     <w:uiPriority w:val="99"/>
     <w:rsid w:val="008F2373"/>
     <w:rPr>
@@ -7919,10 +6136,10 @@
       <w:szCs w:val="20"/>
     </w:rPr>
   </w:style>
-  <w:style w:type="paragraph" w:styleId="Footer">
+  <w:style w:type="paragraph" w:styleId="Fuzeile">
     <w:name w:val="footer"/>
-    <w:basedOn w:val="Normal"/>
-    <w:link w:val="FooterChar"/>
+    <w:basedOn w:val="Standard"/>
+    <w:link w:val="FuzeileZchn"/>
     <w:uiPriority w:val="99"/>
     <w:unhideWhenUsed/>
     <w:rsid w:val="008F2373"/>
@@ -7934,10 +6151,10 @@
       <w:spacing w:after="0"/>
     </w:pPr>
   </w:style>
-  <w:style w:type="character" w:customStyle="1" w:styleId="FooterChar">
-    <w:name w:val="Footer Char"/>
-    <w:basedOn w:val="DefaultParagraphFont"/>
-    <w:link w:val="Footer"/>
+  <w:style w:type="character" w:customStyle="1" w:styleId="FuzeileZchn">
+    <w:name w:val="Fußzeile Zchn"/>
+    <w:basedOn w:val="Absatz-Standardschriftart"/>
+    <w:link w:val="Fuzeile"/>
     <w:uiPriority w:val="99"/>
     <w:rsid w:val="008F2373"/>
     <w:rPr>
@@ -7945,9 +6162,9 @@
       <w:szCs w:val="20"/>
     </w:rPr>
   </w:style>
-  <w:style w:type="table" w:styleId="LightList-Accent1">
+  <w:style w:type="table" w:styleId="HelleListe-Akzent1">
     <w:name w:val="Light List Accent 1"/>
-    <w:basedOn w:val="TableNormal"/>
+    <w:basedOn w:val="NormaleTabelle"/>
     <w:uiPriority w:val="61"/>
     <w:rsid w:val="003B436F"/>
     <w:pPr>
@@ -8037,10 +6254,10 @@
       </w:tcPr>
     </w:tblStylePr>
   </w:style>
-  <w:style w:type="paragraph" w:styleId="TOC4">
+  <w:style w:type="paragraph" w:styleId="Verzeichnis4">
     <w:name w:val="toc 4"/>
-    <w:basedOn w:val="Normal"/>
-    <w:next w:val="Normal"/>
+    <w:basedOn w:val="Standard"/>
+    <w:next w:val="Standard"/>
     <w:autoRedefine/>
     <w:uiPriority w:val="39"/>
     <w:unhideWhenUsed/>
@@ -8050,10 +6267,10 @@
       <w:ind w:left="600"/>
     </w:pPr>
   </w:style>
-  <w:style w:type="paragraph" w:styleId="TOC5">
+  <w:style w:type="paragraph" w:styleId="Verzeichnis5">
     <w:name w:val="toc 5"/>
-    <w:basedOn w:val="Normal"/>
-    <w:next w:val="Normal"/>
+    <w:basedOn w:val="Standard"/>
+    <w:next w:val="Standard"/>
     <w:autoRedefine/>
     <w:uiPriority w:val="39"/>
     <w:unhideWhenUsed/>
@@ -8063,10 +6280,10 @@
       <w:ind w:left="800"/>
     </w:pPr>
   </w:style>
-  <w:style w:type="paragraph" w:styleId="TOC6">
+  <w:style w:type="paragraph" w:styleId="Verzeichnis6">
     <w:name w:val="toc 6"/>
-    <w:basedOn w:val="Normal"/>
-    <w:next w:val="Normal"/>
+    <w:basedOn w:val="Standard"/>
+    <w:next w:val="Standard"/>
     <w:autoRedefine/>
     <w:uiPriority w:val="39"/>
     <w:unhideWhenUsed/>
@@ -8235,7 +6452,7 @@
     <w:lsdException w:name="Bibliography" w:uiPriority="37"/>
     <w:lsdException w:name="TOC Heading" w:uiPriority="39" w:qFormat="1"/>
   </w:latentStyles>
-  <w:style w:type="paragraph" w:default="1" w:styleId="Normal">
+  <w:style w:type="paragraph" w:default="1" w:styleId="Standard">
     <w:name w:val="Normal"/>
     <w:qFormat/>
     <w:rsid w:val="003C3BB7"/>
@@ -8244,11 +6461,11 @@
       <w:szCs w:val="20"/>
     </w:rPr>
   </w:style>
-  <w:style w:type="paragraph" w:styleId="Heading1">
+  <w:style w:type="paragraph" w:styleId="berschrift1">
     <w:name w:val="heading 1"/>
-    <w:basedOn w:val="Normal"/>
-    <w:next w:val="Normal"/>
-    <w:link w:val="Heading1Char"/>
+    <w:basedOn w:val="Standard"/>
+    <w:next w:val="Standard"/>
+    <w:link w:val="berschrift1Zchn"/>
     <w:uiPriority w:val="9"/>
     <w:qFormat/>
     <w:rsid w:val="00C90DFA"/>
@@ -8270,11 +6487,11 @@
       <w:szCs w:val="22"/>
     </w:rPr>
   </w:style>
-  <w:style w:type="paragraph" w:styleId="Heading2">
+  <w:style w:type="paragraph" w:styleId="berschrift2">
     <w:name w:val="heading 2"/>
-    <w:basedOn w:val="Normal"/>
-    <w:next w:val="Normal"/>
-    <w:link w:val="Heading2Char"/>
+    <w:basedOn w:val="Standard"/>
+    <w:next w:val="Standard"/>
+    <w:link w:val="berschrift2Zchn"/>
     <w:uiPriority w:val="9"/>
     <w:unhideWhenUsed/>
     <w:qFormat/>
@@ -8304,11 +6521,11 @@
       <w:szCs w:val="22"/>
     </w:rPr>
   </w:style>
-  <w:style w:type="paragraph" w:styleId="Heading3">
+  <w:style w:type="paragraph" w:styleId="berschrift3">
     <w:name w:val="heading 3"/>
-    <w:basedOn w:val="Normal"/>
-    <w:next w:val="Normal"/>
-    <w:link w:val="Heading3Char"/>
+    <w:basedOn w:val="Standard"/>
+    <w:next w:val="Standard"/>
+    <w:link w:val="berschrift3Zchn"/>
     <w:uiPriority w:val="9"/>
     <w:unhideWhenUsed/>
     <w:qFormat/>
@@ -8333,11 +6550,11 @@
       <w:szCs w:val="22"/>
     </w:rPr>
   </w:style>
-  <w:style w:type="paragraph" w:styleId="Heading4">
+  <w:style w:type="paragraph" w:styleId="berschrift4">
     <w:name w:val="heading 4"/>
-    <w:basedOn w:val="Normal"/>
-    <w:next w:val="Normal"/>
-    <w:link w:val="Heading4Char"/>
+    <w:basedOn w:val="Standard"/>
+    <w:next w:val="Standard"/>
+    <w:link w:val="berschrift4Zchn"/>
     <w:uiPriority w:val="9"/>
     <w:unhideWhenUsed/>
     <w:qFormat/>
@@ -8362,11 +6579,11 @@
       <w:szCs w:val="22"/>
     </w:rPr>
   </w:style>
-  <w:style w:type="paragraph" w:styleId="Heading5">
+  <w:style w:type="paragraph" w:styleId="berschrift5">
     <w:name w:val="heading 5"/>
-    <w:basedOn w:val="Normal"/>
-    <w:next w:val="Normal"/>
-    <w:link w:val="Heading5Char"/>
+    <w:basedOn w:val="Standard"/>
+    <w:next w:val="Standard"/>
+    <w:link w:val="berschrift5Zchn"/>
     <w:uiPriority w:val="9"/>
     <w:unhideWhenUsed/>
     <w:qFormat/>
@@ -8392,11 +6609,11 @@
       <w:szCs w:val="22"/>
     </w:rPr>
   </w:style>
-  <w:style w:type="paragraph" w:styleId="Heading6">
+  <w:style w:type="paragraph" w:styleId="berschrift6">
     <w:name w:val="heading 6"/>
-    <w:basedOn w:val="Normal"/>
-    <w:next w:val="Normal"/>
-    <w:link w:val="Heading6Char"/>
+    <w:basedOn w:val="Standard"/>
+    <w:next w:val="Standard"/>
+    <w:link w:val="berschrift6Zchn"/>
     <w:uiPriority w:val="9"/>
     <w:unhideWhenUsed/>
     <w:qFormat/>
@@ -8417,11 +6634,11 @@
       <w:szCs w:val="22"/>
     </w:rPr>
   </w:style>
-  <w:style w:type="paragraph" w:styleId="Heading7">
+  <w:style w:type="paragraph" w:styleId="berschrift7">
     <w:name w:val="heading 7"/>
-    <w:basedOn w:val="Normal"/>
-    <w:next w:val="Normal"/>
-    <w:link w:val="Heading7Char"/>
+    <w:basedOn w:val="Standard"/>
+    <w:next w:val="Standard"/>
+    <w:link w:val="berschrift7Zchn"/>
     <w:uiPriority w:val="9"/>
     <w:semiHidden/>
     <w:unhideWhenUsed/>
@@ -8443,11 +6660,11 @@
       <w:szCs w:val="22"/>
     </w:rPr>
   </w:style>
-  <w:style w:type="paragraph" w:styleId="Heading8">
+  <w:style w:type="paragraph" w:styleId="berschrift8">
     <w:name w:val="heading 8"/>
-    <w:basedOn w:val="Normal"/>
-    <w:next w:val="Normal"/>
-    <w:link w:val="Heading8Char"/>
+    <w:basedOn w:val="Standard"/>
+    <w:next w:val="Standard"/>
+    <w:link w:val="berschrift8Zchn"/>
     <w:uiPriority w:val="9"/>
     <w:semiHidden/>
     <w:unhideWhenUsed/>
@@ -8468,11 +6685,11 @@
       <w:szCs w:val="18"/>
     </w:rPr>
   </w:style>
-  <w:style w:type="paragraph" w:styleId="Heading9">
+  <w:style w:type="paragraph" w:styleId="berschrift9">
     <w:name w:val="heading 9"/>
-    <w:basedOn w:val="Normal"/>
-    <w:next w:val="Normal"/>
-    <w:link w:val="Heading9Char"/>
+    <w:basedOn w:val="Standard"/>
+    <w:next w:val="Standard"/>
+    <w:link w:val="berschrift9Zchn"/>
     <w:uiPriority w:val="9"/>
     <w:semiHidden/>
     <w:unhideWhenUsed/>
@@ -8494,13 +6711,13 @@
       <w:szCs w:val="18"/>
     </w:rPr>
   </w:style>
-  <w:style w:type="character" w:default="1" w:styleId="DefaultParagraphFont">
+  <w:style w:type="character" w:default="1" w:styleId="Absatz-Standardschriftart">
     <w:name w:val="Default Paragraph Font"/>
     <w:uiPriority w:val="1"/>
     <w:semiHidden/>
     <w:unhideWhenUsed/>
   </w:style>
-  <w:style w:type="table" w:default="1" w:styleId="TableNormal">
+  <w:style w:type="table" w:default="1" w:styleId="NormaleTabelle">
     <w:name w:val="Normal Table"/>
     <w:uiPriority w:val="99"/>
     <w:semiHidden/>
@@ -8515,16 +6732,16 @@
       </w:tblCellMar>
     </w:tblPr>
   </w:style>
-  <w:style w:type="numbering" w:default="1" w:styleId="NoList">
+  <w:style w:type="numbering" w:default="1" w:styleId="KeineListe">
     <w:name w:val="No List"/>
     <w:uiPriority w:val="99"/>
     <w:semiHidden/>
     <w:unhideWhenUsed/>
   </w:style>
-  <w:style w:type="character" w:customStyle="1" w:styleId="Heading1Char">
-    <w:name w:val="Heading 1 Char"/>
-    <w:basedOn w:val="DefaultParagraphFont"/>
-    <w:link w:val="Heading1"/>
+  <w:style w:type="character" w:customStyle="1" w:styleId="berschrift1Zchn">
+    <w:name w:val="Überschrift 1 Zchn"/>
+    <w:basedOn w:val="Absatz-Standardschriftart"/>
+    <w:link w:val="berschrift1"/>
     <w:uiPriority w:val="9"/>
     <w:rsid w:val="00C90DFA"/>
     <w:rPr>
@@ -8536,10 +6753,10 @@
       <w:shd w:val="clear" w:color="auto" w:fill="FFFFFF" w:themeFill="background1"/>
     </w:rPr>
   </w:style>
-  <w:style w:type="character" w:customStyle="1" w:styleId="Heading2Char">
-    <w:name w:val="Heading 2 Char"/>
-    <w:basedOn w:val="DefaultParagraphFont"/>
-    <w:link w:val="Heading2"/>
+  <w:style w:type="character" w:customStyle="1" w:styleId="berschrift2Zchn">
+    <w:name w:val="Überschrift 2 Zchn"/>
+    <w:basedOn w:val="Absatz-Standardschriftart"/>
+    <w:link w:val="berschrift2"/>
     <w:uiPriority w:val="9"/>
     <w:rsid w:val="00402E1C"/>
     <w:rPr>
@@ -8551,9 +6768,9 @@
       <w:shd w:val="clear" w:color="auto" w:fill="5994CB"/>
     </w:rPr>
   </w:style>
-  <w:style w:type="table" w:styleId="TableGrid">
+  <w:style w:type="table" w:styleId="Tabellenraster">
     <w:name w:val="Table Grid"/>
-    <w:basedOn w:val="TableNormal"/>
+    <w:basedOn w:val="NormaleTabelle"/>
     <w:uiPriority w:val="59"/>
     <w:rsid w:val="00651384"/>
     <w:pPr>
@@ -8577,9 +6794,9 @@
       </w:tblCellMar>
     </w:tblPr>
   </w:style>
-  <w:style w:type="table" w:styleId="LightGrid-Accent1">
+  <w:style w:type="table" w:styleId="HellesRaster-Akzent1">
     <w:name w:val="Light Grid Accent 1"/>
-    <w:basedOn w:val="TableNormal"/>
+    <w:basedOn w:val="NormaleTabelle"/>
     <w:uiPriority w:val="62"/>
     <w:rsid w:val="00CB0412"/>
     <w:pPr>
@@ -8707,9 +6924,9 @@
       </w:tcPr>
     </w:tblStylePr>
   </w:style>
-  <w:style w:type="table" w:styleId="MediumShading1-Accent1">
+  <w:style w:type="table" w:styleId="MittlereSchattierung1-Akzent1">
     <w:name w:val="Medium Shading 1 Accent 1"/>
-    <w:basedOn w:val="TableNormal"/>
+    <w:basedOn w:val="NormaleTabelle"/>
     <w:uiPriority w:val="63"/>
     <w:rsid w:val="004A070C"/>
     <w:pPr>
@@ -8807,9 +7024,9 @@
       </w:tcPr>
     </w:tblStylePr>
   </w:style>
-  <w:style w:type="table" w:styleId="MediumList2-Accent1">
+  <w:style w:type="table" w:styleId="MittlereListe2-Akzent1">
     <w:name w:val="Medium List 2 Accent 1"/>
-    <w:basedOn w:val="TableNormal"/>
+    <w:basedOn w:val="NormaleTabelle"/>
     <w:uiPriority w:val="66"/>
     <w:rsid w:val="00CB0412"/>
     <w:pPr>
@@ -8935,9 +7152,9 @@
       </w:tcPr>
     </w:tblStylePr>
   </w:style>
-  <w:style w:type="table" w:styleId="MediumList1-Accent1">
+  <w:style w:type="table" w:styleId="MittlereListe1-Akzent1">
     <w:name w:val="Medium List 1 Accent 1"/>
-    <w:basedOn w:val="TableNormal"/>
+    <w:basedOn w:val="NormaleTabelle"/>
     <w:uiPriority w:val="65"/>
     <w:rsid w:val="00CB0412"/>
     <w:pPr>
@@ -9019,10 +7236,10 @@
       </w:tcPr>
     </w:tblStylePr>
   </w:style>
-  <w:style w:type="character" w:customStyle="1" w:styleId="Heading3Char">
-    <w:name w:val="Heading 3 Char"/>
-    <w:basedOn w:val="DefaultParagraphFont"/>
-    <w:link w:val="Heading3"/>
+  <w:style w:type="character" w:customStyle="1" w:styleId="berschrift3Zchn">
+    <w:name w:val="Überschrift 3 Zchn"/>
+    <w:basedOn w:val="Absatz-Standardschriftart"/>
+    <w:link w:val="berschrift3"/>
     <w:uiPriority w:val="9"/>
     <w:rsid w:val="00EA2F23"/>
     <w:rPr>
@@ -9032,10 +7249,10 @@
       <w:spacing w:val="15"/>
     </w:rPr>
   </w:style>
-  <w:style w:type="character" w:customStyle="1" w:styleId="Heading4Char">
-    <w:name w:val="Heading 4 Char"/>
-    <w:basedOn w:val="DefaultParagraphFont"/>
-    <w:link w:val="Heading4"/>
+  <w:style w:type="character" w:customStyle="1" w:styleId="berschrift4Zchn">
+    <w:name w:val="Überschrift 4 Zchn"/>
+    <w:basedOn w:val="Absatz-Standardschriftart"/>
+    <w:link w:val="berschrift4"/>
     <w:uiPriority w:val="9"/>
     <w:rsid w:val="006211F6"/>
     <w:rPr>
@@ -9044,10 +7261,10 @@
       <w:spacing w:val="10"/>
     </w:rPr>
   </w:style>
-  <w:style w:type="character" w:customStyle="1" w:styleId="Heading5Char">
-    <w:name w:val="Heading 5 Char"/>
-    <w:basedOn w:val="DefaultParagraphFont"/>
-    <w:link w:val="Heading5"/>
+  <w:style w:type="character" w:customStyle="1" w:styleId="berschrift5Zchn">
+    <w:name w:val="Überschrift 5 Zchn"/>
+    <w:basedOn w:val="Absatz-Standardschriftart"/>
+    <w:link w:val="berschrift5"/>
     <w:uiPriority w:val="9"/>
     <w:rsid w:val="00FB472D"/>
     <w:rPr>
@@ -9057,10 +7274,10 @@
       <w:spacing w:val="10"/>
     </w:rPr>
   </w:style>
-  <w:style w:type="character" w:customStyle="1" w:styleId="Heading6Char">
-    <w:name w:val="Heading 6 Char"/>
-    <w:basedOn w:val="DefaultParagraphFont"/>
-    <w:link w:val="Heading6"/>
+  <w:style w:type="character" w:customStyle="1" w:styleId="berschrift6Zchn">
+    <w:name w:val="Überschrift 6 Zchn"/>
+    <w:basedOn w:val="Absatz-Standardschriftart"/>
+    <w:link w:val="berschrift6"/>
     <w:uiPriority w:val="9"/>
     <w:rsid w:val="006211F6"/>
     <w:rPr>
@@ -9069,10 +7286,10 @@
       <w:spacing w:val="10"/>
     </w:rPr>
   </w:style>
-  <w:style w:type="character" w:customStyle="1" w:styleId="Heading7Char">
-    <w:name w:val="Heading 7 Char"/>
-    <w:basedOn w:val="DefaultParagraphFont"/>
-    <w:link w:val="Heading7"/>
+  <w:style w:type="character" w:customStyle="1" w:styleId="berschrift7Zchn">
+    <w:name w:val="Überschrift 7 Zchn"/>
+    <w:basedOn w:val="Absatz-Standardschriftart"/>
+    <w:link w:val="berschrift7"/>
     <w:uiPriority w:val="9"/>
     <w:semiHidden/>
     <w:rsid w:val="003C3BB7"/>
@@ -9082,10 +7299,10 @@
       <w:spacing w:val="10"/>
     </w:rPr>
   </w:style>
-  <w:style w:type="character" w:customStyle="1" w:styleId="Heading8Char">
-    <w:name w:val="Heading 8 Char"/>
-    <w:basedOn w:val="DefaultParagraphFont"/>
-    <w:link w:val="Heading8"/>
+  <w:style w:type="character" w:customStyle="1" w:styleId="berschrift8Zchn">
+    <w:name w:val="Überschrift 8 Zchn"/>
+    <w:basedOn w:val="Absatz-Standardschriftart"/>
+    <w:link w:val="berschrift8"/>
     <w:uiPriority w:val="9"/>
     <w:semiHidden/>
     <w:rsid w:val="003C3BB7"/>
@@ -9096,10 +7313,10 @@
       <w:szCs w:val="18"/>
     </w:rPr>
   </w:style>
-  <w:style w:type="character" w:customStyle="1" w:styleId="Heading9Char">
-    <w:name w:val="Heading 9 Char"/>
-    <w:basedOn w:val="DefaultParagraphFont"/>
-    <w:link w:val="Heading9"/>
+  <w:style w:type="character" w:customStyle="1" w:styleId="berschrift9Zchn">
+    <w:name w:val="Überschrift 9 Zchn"/>
+    <w:basedOn w:val="Absatz-Standardschriftart"/>
+    <w:link w:val="berschrift9"/>
     <w:uiPriority w:val="9"/>
     <w:semiHidden/>
     <w:rsid w:val="003C3BB7"/>
@@ -9111,10 +7328,10 @@
       <w:szCs w:val="18"/>
     </w:rPr>
   </w:style>
-  <w:style w:type="paragraph" w:styleId="Caption">
+  <w:style w:type="paragraph" w:styleId="Beschriftung">
     <w:name w:val="caption"/>
-    <w:basedOn w:val="Normal"/>
-    <w:next w:val="Normal"/>
+    <w:basedOn w:val="Standard"/>
+    <w:next w:val="Standard"/>
     <w:uiPriority w:val="35"/>
     <w:unhideWhenUsed/>
     <w:qFormat/>
@@ -9127,11 +7344,11 @@
       <w:szCs w:val="16"/>
     </w:rPr>
   </w:style>
-  <w:style w:type="paragraph" w:styleId="Title">
+  <w:style w:type="paragraph" w:styleId="Titel">
     <w:name w:val="Title"/>
-    <w:basedOn w:val="Normal"/>
-    <w:next w:val="Normal"/>
-    <w:link w:val="TitleChar"/>
+    <w:basedOn w:val="Standard"/>
+    <w:next w:val="Standard"/>
+    <w:link w:val="TitelZchn"/>
     <w:uiPriority w:val="10"/>
     <w:qFormat/>
     <w:rsid w:val="005E2896"/>
@@ -9147,10 +7364,10 @@
       <w:szCs w:val="52"/>
     </w:rPr>
   </w:style>
-  <w:style w:type="character" w:customStyle="1" w:styleId="TitleChar">
-    <w:name w:val="Title Char"/>
-    <w:basedOn w:val="DefaultParagraphFont"/>
-    <w:link w:val="Title"/>
+  <w:style w:type="character" w:customStyle="1" w:styleId="TitelZchn">
+    <w:name w:val="Titel Zchn"/>
+    <w:basedOn w:val="Absatz-Standardschriftart"/>
+    <w:link w:val="Titel"/>
     <w:uiPriority w:val="10"/>
     <w:rsid w:val="005E2896"/>
     <w:rPr>
@@ -9162,11 +7379,11 @@
       <w:szCs w:val="52"/>
     </w:rPr>
   </w:style>
-  <w:style w:type="paragraph" w:styleId="Subtitle">
+  <w:style w:type="paragraph" w:styleId="Untertitel">
     <w:name w:val="Subtitle"/>
-    <w:basedOn w:val="Normal"/>
-    <w:next w:val="Normal"/>
-    <w:link w:val="SubtitleChar"/>
+    <w:basedOn w:val="Standard"/>
+    <w:next w:val="Standard"/>
+    <w:link w:val="UntertitelZchn"/>
     <w:uiPriority w:val="11"/>
     <w:qFormat/>
     <w:rsid w:val="003C3BB7"/>
@@ -9181,10 +7398,10 @@
       <w:szCs w:val="24"/>
     </w:rPr>
   </w:style>
-  <w:style w:type="character" w:customStyle="1" w:styleId="SubtitleChar">
-    <w:name w:val="Subtitle Char"/>
-    <w:basedOn w:val="DefaultParagraphFont"/>
-    <w:link w:val="Subtitle"/>
+  <w:style w:type="character" w:customStyle="1" w:styleId="UntertitelZchn">
+    <w:name w:val="Untertitel Zchn"/>
+    <w:basedOn w:val="Absatz-Standardschriftart"/>
+    <w:link w:val="Untertitel"/>
     <w:uiPriority w:val="11"/>
     <w:rsid w:val="003C3BB7"/>
     <w:rPr>
@@ -9195,7 +7412,7 @@
       <w:szCs w:val="24"/>
     </w:rPr>
   </w:style>
-  <w:style w:type="character" w:styleId="Strong">
+  <w:style w:type="character" w:styleId="Fett">
     <w:name w:val="Strong"/>
     <w:uiPriority w:val="22"/>
     <w:qFormat/>
@@ -9205,7 +7422,7 @@
       <w:bCs/>
     </w:rPr>
   </w:style>
-  <w:style w:type="character" w:styleId="Emphasis">
+  <w:style w:type="character" w:styleId="Hervorhebung">
     <w:name w:val="Emphasis"/>
     <w:uiPriority w:val="20"/>
     <w:qFormat/>
@@ -9216,10 +7433,10 @@
       <w:spacing w:val="5"/>
     </w:rPr>
   </w:style>
-  <w:style w:type="paragraph" w:styleId="NoSpacing">
+  <w:style w:type="paragraph" w:styleId="KeinLeerraum">
     <w:name w:val="No Spacing"/>
-    <w:basedOn w:val="Normal"/>
-    <w:link w:val="NoSpacingChar"/>
+    <w:basedOn w:val="Standard"/>
+    <w:link w:val="KeinLeerraumZchn"/>
     <w:uiPriority w:val="1"/>
     <w:qFormat/>
     <w:rsid w:val="003C3BB7"/>
@@ -9227,10 +7444,10 @@
       <w:spacing w:after="0"/>
     </w:pPr>
   </w:style>
-  <w:style w:type="character" w:customStyle="1" w:styleId="NoSpacingChar">
-    <w:name w:val="No Spacing Char"/>
-    <w:basedOn w:val="DefaultParagraphFont"/>
-    <w:link w:val="NoSpacing"/>
+  <w:style w:type="character" w:customStyle="1" w:styleId="KeinLeerraumZchn">
+    <w:name w:val="Kein Leerraum Zchn"/>
+    <w:basedOn w:val="Absatz-Standardschriftart"/>
+    <w:link w:val="KeinLeerraum"/>
     <w:uiPriority w:val="1"/>
     <w:rsid w:val="003C3BB7"/>
     <w:rPr>
@@ -9238,9 +7455,9 @@
       <w:szCs w:val="20"/>
     </w:rPr>
   </w:style>
-  <w:style w:type="paragraph" w:styleId="ListParagraph">
+  <w:style w:type="paragraph" w:styleId="Listenabsatz">
     <w:name w:val="List Paragraph"/>
-    <w:basedOn w:val="Normal"/>
+    <w:basedOn w:val="Standard"/>
     <w:uiPriority w:val="34"/>
     <w:qFormat/>
     <w:rsid w:val="003C3BB7"/>
@@ -9249,11 +7466,11 @@
       <w:contextualSpacing/>
     </w:pPr>
   </w:style>
-  <w:style w:type="paragraph" w:styleId="Quote">
+  <w:style w:type="paragraph" w:styleId="Zitat">
     <w:name w:val="Quote"/>
-    <w:basedOn w:val="Normal"/>
-    <w:next w:val="Normal"/>
-    <w:link w:val="QuoteChar"/>
+    <w:basedOn w:val="Standard"/>
+    <w:next w:val="Standard"/>
+    <w:link w:val="ZitatZchn"/>
     <w:uiPriority w:val="29"/>
     <w:qFormat/>
     <w:rsid w:val="003C3BB7"/>
@@ -9262,10 +7479,10 @@
       <w:iCs/>
     </w:rPr>
   </w:style>
-  <w:style w:type="character" w:customStyle="1" w:styleId="QuoteChar">
-    <w:name w:val="Quote Char"/>
-    <w:basedOn w:val="DefaultParagraphFont"/>
-    <w:link w:val="Quote"/>
+  <w:style w:type="character" w:customStyle="1" w:styleId="ZitatZchn">
+    <w:name w:val="Zitat Zchn"/>
+    <w:basedOn w:val="Absatz-Standardschriftart"/>
+    <w:link w:val="Zitat"/>
     <w:uiPriority w:val="29"/>
     <w:rsid w:val="003C3BB7"/>
     <w:rPr>
@@ -9275,11 +7492,11 @@
       <w:szCs w:val="20"/>
     </w:rPr>
   </w:style>
-  <w:style w:type="paragraph" w:styleId="IntenseQuote">
+  <w:style w:type="paragraph" w:styleId="IntensivesZitat">
     <w:name w:val="Intense Quote"/>
-    <w:basedOn w:val="Normal"/>
-    <w:next w:val="Normal"/>
-    <w:link w:val="IntenseQuoteChar"/>
+    <w:basedOn w:val="Standard"/>
+    <w:next w:val="Standard"/>
+    <w:link w:val="IntensivesZitatZchn"/>
     <w:uiPriority w:val="30"/>
     <w:qFormat/>
     <w:rsid w:val="003C3BB7"/>
@@ -9298,10 +7515,10 @@
       <w:color w:val="4F81BD" w:themeColor="accent1"/>
     </w:rPr>
   </w:style>
-  <w:style w:type="character" w:customStyle="1" w:styleId="IntenseQuoteChar">
-    <w:name w:val="Intense Quote Char"/>
-    <w:basedOn w:val="DefaultParagraphFont"/>
-    <w:link w:val="IntenseQuote"/>
+  <w:style w:type="character" w:customStyle="1" w:styleId="IntensivesZitatZchn">
+    <w:name w:val="Intensives Zitat Zchn"/>
+    <w:basedOn w:val="Absatz-Standardschriftart"/>
+    <w:link w:val="IntensivesZitat"/>
     <w:uiPriority w:val="30"/>
     <w:rsid w:val="003C3BB7"/>
     <w:rPr>
@@ -9312,7 +7529,7 @@
       <w:szCs w:val="20"/>
     </w:rPr>
   </w:style>
-  <w:style w:type="character" w:styleId="SubtleEmphasis">
+  <w:style w:type="character" w:styleId="SchwacheHervorhebung">
     <w:name w:val="Subtle Emphasis"/>
     <w:uiPriority w:val="19"/>
     <w:qFormat/>
@@ -9323,7 +7540,7 @@
       <w:color w:val="243F60" w:themeColor="accent1" w:themeShade="7F"/>
     </w:rPr>
   </w:style>
-  <w:style w:type="character" w:styleId="IntenseEmphasis">
+  <w:style w:type="character" w:styleId="IntensiveHervorhebung">
     <w:name w:val="Intense Emphasis"/>
     <w:uiPriority w:val="21"/>
     <w:qFormat/>
@@ -9336,7 +7553,7 @@
       <w:spacing w:val="10"/>
     </w:rPr>
   </w:style>
-  <w:style w:type="character" w:styleId="SubtleReference">
+  <w:style w:type="character" w:styleId="SchwacherVerweis">
     <w:name w:val="Subtle Reference"/>
     <w:uiPriority w:val="31"/>
     <w:qFormat/>
@@ -9347,7 +7564,7 @@
       <w:color w:val="4F81BD" w:themeColor="accent1"/>
     </w:rPr>
   </w:style>
-  <w:style w:type="character" w:styleId="IntenseReference">
+  <w:style w:type="character" w:styleId="IntensiverVerweis">
     <w:name w:val="Intense Reference"/>
     <w:uiPriority w:val="32"/>
     <w:qFormat/>
@@ -9361,7 +7578,7 @@
       <w:color w:val="4F81BD" w:themeColor="accent1"/>
     </w:rPr>
   </w:style>
-  <w:style w:type="character" w:styleId="BookTitle">
+  <w:style w:type="character" w:styleId="Buchtitel">
     <w:name w:val="Book Title"/>
     <w:uiPriority w:val="33"/>
     <w:qFormat/>
@@ -9374,10 +7591,10 @@
       <w:spacing w:val="9"/>
     </w:rPr>
   </w:style>
-  <w:style w:type="paragraph" w:styleId="TOCHeading">
+  <w:style w:type="paragraph" w:styleId="Inhaltsverzeichnisberschrift">
     <w:name w:val="TOC Heading"/>
-    <w:basedOn w:val="Heading1"/>
-    <w:next w:val="Normal"/>
+    <w:basedOn w:val="berschrift1"/>
+    <w:next w:val="Standard"/>
     <w:uiPriority w:val="39"/>
     <w:unhideWhenUsed/>
     <w:qFormat/>
@@ -9389,10 +7606,10 @@
       <w:lang w:bidi="en-US"/>
     </w:rPr>
   </w:style>
-  <w:style w:type="paragraph" w:styleId="TOC1">
+  <w:style w:type="paragraph" w:styleId="Verzeichnis1">
     <w:name w:val="toc 1"/>
-    <w:basedOn w:val="Normal"/>
-    <w:next w:val="Normal"/>
+    <w:basedOn w:val="Standard"/>
+    <w:next w:val="Standard"/>
     <w:autoRedefine/>
     <w:uiPriority w:val="39"/>
     <w:unhideWhenUsed/>
@@ -9405,10 +7622,10 @@
       <w:b/>
     </w:rPr>
   </w:style>
-  <w:style w:type="paragraph" w:styleId="TOC2">
+  <w:style w:type="paragraph" w:styleId="Verzeichnis2">
     <w:name w:val="toc 2"/>
-    <w:basedOn w:val="Normal"/>
-    <w:next w:val="Normal"/>
+    <w:basedOn w:val="Standard"/>
+    <w:next w:val="Standard"/>
     <w:autoRedefine/>
     <w:uiPriority w:val="39"/>
     <w:unhideWhenUsed/>
@@ -9421,7 +7638,7 @@
   </w:style>
   <w:style w:type="character" w:styleId="Hyperlink">
     <w:name w:val="Hyperlink"/>
-    <w:basedOn w:val="DefaultParagraphFont"/>
+    <w:basedOn w:val="Absatz-Standardschriftart"/>
     <w:uiPriority w:val="99"/>
     <w:unhideWhenUsed/>
     <w:rsid w:val="006F2255"/>
@@ -9430,10 +7647,10 @@
       <w:u w:val="single"/>
     </w:rPr>
   </w:style>
-  <w:style w:type="paragraph" w:styleId="BalloonText">
+  <w:style w:type="paragraph" w:styleId="Sprechblasentext">
     <w:name w:val="Balloon Text"/>
-    <w:basedOn w:val="Normal"/>
-    <w:link w:val="BalloonTextChar"/>
+    <w:basedOn w:val="Standard"/>
+    <w:link w:val="SprechblasentextZchn"/>
     <w:uiPriority w:val="99"/>
     <w:semiHidden/>
     <w:unhideWhenUsed/>
@@ -9447,10 +7664,10 @@
       <w:szCs w:val="16"/>
     </w:rPr>
   </w:style>
-  <w:style w:type="character" w:customStyle="1" w:styleId="BalloonTextChar">
-    <w:name w:val="Balloon Text Char"/>
-    <w:basedOn w:val="DefaultParagraphFont"/>
-    <w:link w:val="BalloonText"/>
+  <w:style w:type="character" w:customStyle="1" w:styleId="SprechblasentextZchn">
+    <w:name w:val="Sprechblasentext Zchn"/>
+    <w:basedOn w:val="Absatz-Standardschriftart"/>
+    <w:link w:val="Sprechblasentext"/>
     <w:uiPriority w:val="99"/>
     <w:semiHidden/>
     <w:rsid w:val="006F2255"/>
@@ -9460,10 +7677,10 @@
       <w:szCs w:val="16"/>
     </w:rPr>
   </w:style>
-  <w:style w:type="paragraph" w:styleId="TOC3">
+  <w:style w:type="paragraph" w:styleId="Verzeichnis3">
     <w:name w:val="toc 3"/>
-    <w:basedOn w:val="Normal"/>
-    <w:next w:val="Normal"/>
+    <w:basedOn w:val="Standard"/>
+    <w:next w:val="Standard"/>
     <w:autoRedefine/>
     <w:uiPriority w:val="39"/>
     <w:unhideWhenUsed/>
@@ -9478,10 +7695,10 @@
       <w:lang w:eastAsia="de-CH"/>
     </w:rPr>
   </w:style>
-  <w:style w:type="paragraph" w:styleId="Header">
+  <w:style w:type="paragraph" w:styleId="Kopfzeile">
     <w:name w:val="header"/>
-    <w:basedOn w:val="Normal"/>
-    <w:link w:val="HeaderChar"/>
+    <w:basedOn w:val="Standard"/>
+    <w:link w:val="KopfzeileZchn"/>
     <w:uiPriority w:val="99"/>
     <w:unhideWhenUsed/>
     <w:rsid w:val="008F2373"/>
@@ -9493,10 +7710,10 @@
       <w:spacing w:after="0"/>
     </w:pPr>
   </w:style>
-  <w:style w:type="character" w:customStyle="1" w:styleId="HeaderChar">
-    <w:name w:val="Header Char"/>
-    <w:basedOn w:val="DefaultParagraphFont"/>
-    <w:link w:val="Header"/>
+  <w:style w:type="character" w:customStyle="1" w:styleId="KopfzeileZchn">
+    <w:name w:val="Kopfzeile Zchn"/>
+    <w:basedOn w:val="Absatz-Standardschriftart"/>
+    <w:link w:val="Kopfzeile"/>
     <w:uiPriority w:val="99"/>
     <w:rsid w:val="008F2373"/>
     <w:rPr>
@@ -9504,10 +7721,10 @@
       <w:szCs w:val="20"/>
     </w:rPr>
   </w:style>
-  <w:style w:type="paragraph" w:styleId="Footer">
+  <w:style w:type="paragraph" w:styleId="Fuzeile">
     <w:name w:val="footer"/>
-    <w:basedOn w:val="Normal"/>
-    <w:link w:val="FooterChar"/>
+    <w:basedOn w:val="Standard"/>
+    <w:link w:val="FuzeileZchn"/>
     <w:uiPriority w:val="99"/>
     <w:unhideWhenUsed/>
     <w:rsid w:val="008F2373"/>
@@ -9519,10 +7736,10 @@
       <w:spacing w:after="0"/>
     </w:pPr>
   </w:style>
-  <w:style w:type="character" w:customStyle="1" w:styleId="FooterChar">
-    <w:name w:val="Footer Char"/>
-    <w:basedOn w:val="DefaultParagraphFont"/>
-    <w:link w:val="Footer"/>
+  <w:style w:type="character" w:customStyle="1" w:styleId="FuzeileZchn">
+    <w:name w:val="Fußzeile Zchn"/>
+    <w:basedOn w:val="Absatz-Standardschriftart"/>
+    <w:link w:val="Fuzeile"/>
     <w:uiPriority w:val="99"/>
     <w:rsid w:val="008F2373"/>
     <w:rPr>
@@ -9530,9 +7747,9 @@
       <w:szCs w:val="20"/>
     </w:rPr>
   </w:style>
-  <w:style w:type="table" w:styleId="LightList-Accent1">
+  <w:style w:type="table" w:styleId="HelleListe-Akzent1">
     <w:name w:val="Light List Accent 1"/>
-    <w:basedOn w:val="TableNormal"/>
+    <w:basedOn w:val="NormaleTabelle"/>
     <w:uiPriority w:val="61"/>
     <w:rsid w:val="003B436F"/>
     <w:pPr>
@@ -9622,10 +7839,10 @@
       </w:tcPr>
     </w:tblStylePr>
   </w:style>
-  <w:style w:type="paragraph" w:styleId="TOC4">
+  <w:style w:type="paragraph" w:styleId="Verzeichnis4">
     <w:name w:val="toc 4"/>
-    <w:basedOn w:val="Normal"/>
-    <w:next w:val="Normal"/>
+    <w:basedOn w:val="Standard"/>
+    <w:next w:val="Standard"/>
     <w:autoRedefine/>
     <w:uiPriority w:val="39"/>
     <w:unhideWhenUsed/>
@@ -9635,10 +7852,10 @@
       <w:ind w:left="600"/>
     </w:pPr>
   </w:style>
-  <w:style w:type="paragraph" w:styleId="TOC5">
+  <w:style w:type="paragraph" w:styleId="Verzeichnis5">
     <w:name w:val="toc 5"/>
-    <w:basedOn w:val="Normal"/>
-    <w:next w:val="Normal"/>
+    <w:basedOn w:val="Standard"/>
+    <w:next w:val="Standard"/>
     <w:autoRedefine/>
     <w:uiPriority w:val="39"/>
     <w:unhideWhenUsed/>
@@ -9648,10 +7865,10 @@
       <w:ind w:left="800"/>
     </w:pPr>
   </w:style>
-  <w:style w:type="paragraph" w:styleId="TOC6">
+  <w:style w:type="paragraph" w:styleId="Verzeichnis6">
     <w:name w:val="toc 6"/>
-    <w:basedOn w:val="Normal"/>
-    <w:next w:val="Normal"/>
+    <w:basedOn w:val="Standard"/>
+    <w:next w:val="Standard"/>
     <w:autoRedefine/>
     <w:uiPriority w:val="39"/>
     <w:unhideWhenUsed/>
@@ -9954,7 +8171,7 @@
 </file>
 
 <file path=customXml/itemProps1.xml><?xml version="1.0" encoding="utf-8"?>
-<ds:datastoreItem xmlns:ds="http://schemas.openxmlformats.org/officeDocument/2006/customXml" ds:itemID="{4E7438CE-094B-4CA7-89B2-564996BE71BB}">
+<ds:datastoreItem xmlns:ds="http://schemas.openxmlformats.org/officeDocument/2006/customXml" ds:itemID="{9DB0EDB1-8B48-4793-87C7-71EAEA3BFBD6}">
   <ds:schemaRefs>
     <ds:schemaRef ds:uri="http://schemas.openxmlformats.org/officeDocument/2006/bibliography"/>
   </ds:schemaRefs>

</xml_diff>

<commit_message>
refs #837 Externes Design dokumentiert
Former-commit-id: 5c6eb371bf89e663e99f9cd8c16c0c67477b2d5c
</commit_message>
<xml_diff>
--- a/doc/Bericht/05_Technischer Bericht/05_Domain Analyse/Domain Analyse.docx
+++ b/doc/Bericht/05_Technischer Bericht/05_Domain Analyse/Domain Analyse.docx
@@ -509,9 +509,56 @@
           </w:p>
         </w:tc>
       </w:tr>
+      <w:tr>
+        <w:trPr>
+          <w:cnfStyle w:val="000000010000" w:firstRow="0" w:lastRow="0" w:firstColumn="0" w:lastColumn="0" w:oddVBand="0" w:evenVBand="0" w:oddHBand="0" w:evenHBand="1" w:firstRowFirstColumn="0" w:firstRowLastColumn="0" w:lastRowFirstColumn="0" w:lastRowLastColumn="0"/>
+        </w:trPr>
+        <w:tc>
+          <w:tcPr>
+            <w:tcW w:w="1280" w:type="dxa"/>
+          </w:tcPr>
+          <w:p>
+            <w:r>
+              <w:t>15.05.2012</w:t>
+            </w:r>
+          </w:p>
+        </w:tc>
+        <w:tc>
+          <w:tcPr>
+            <w:tcW w:w="993" w:type="dxa"/>
+          </w:tcPr>
+          <w:p>
+            <w:r>
+              <w:t>1.9</w:t>
+            </w:r>
+          </w:p>
+        </w:tc>
+        <w:tc>
+          <w:tcPr>
+            <w:tcW w:w="4674" w:type="dxa"/>
+          </w:tcPr>
+          <w:p>
+            <w:r>
+              <w:t>Externes Design</w:t>
+            </w:r>
+          </w:p>
+        </w:tc>
+        <w:tc>
+          <w:tcPr>
+            <w:tcW w:w="2303" w:type="dxa"/>
+          </w:tcPr>
+          <w:p>
+            <w:r>
+              <w:t>CH</w:t>
+            </w:r>
+            <w:bookmarkStart w:id="5" w:name="_GoBack"/>
+            <w:bookmarkEnd w:id="5"/>
+          </w:p>
+        </w:tc>
+      </w:tr>
     </w:tbl>
     <w:p>
-      <w:bookmarkStart w:id="5" w:name="_Toc310273092"/>
+      <w:bookmarkStart w:id="6" w:name="_Toc310273092"/>
     </w:p>
     <w:p/>
     <w:p>
@@ -535,8 +582,8 @@
           <w:bCs/>
         </w:rPr>
       </w:pPr>
-      <w:bookmarkStart w:id="6" w:name="_Toc320620796"/>
-      <w:bookmarkStart w:id="7" w:name="_Toc323885677"/>
+      <w:bookmarkStart w:id="7" w:name="_Toc320620796"/>
+      <w:bookmarkStart w:id="8" w:name="_Toc323885677"/>
       <w:r>
         <w:rPr>
           <w:bCs/>
@@ -544,31 +591,31 @@
         <w:lastRenderedPageBreak/>
         <w:t>Graphical User Interface (GUI)</w:t>
       </w:r>
-      <w:bookmarkEnd w:id="5"/>
       <w:bookmarkEnd w:id="6"/>
       <w:bookmarkEnd w:id="7"/>
+      <w:bookmarkEnd w:id="8"/>
     </w:p>
     <w:p>
       <w:pPr>
         <w:pStyle w:val="Heading3"/>
       </w:pPr>
-      <w:bookmarkStart w:id="8" w:name="_Toc320620797"/>
-      <w:bookmarkStart w:id="9" w:name="_Toc323885678"/>
-      <w:bookmarkStart w:id="10" w:name="_Ref323983161"/>
-      <w:bookmarkStart w:id="11" w:name="_Ref323983174"/>
-      <w:bookmarkStart w:id="12" w:name="_Ref323983178"/>
-      <w:bookmarkStart w:id="13" w:name="_Ref323992086"/>
-      <w:bookmarkStart w:id="14" w:name="_Ref323992096"/>
+      <w:bookmarkStart w:id="9" w:name="_Toc320620797"/>
+      <w:bookmarkStart w:id="10" w:name="_Toc323885678"/>
+      <w:bookmarkStart w:id="11" w:name="_Ref323983161"/>
+      <w:bookmarkStart w:id="12" w:name="_Ref323983174"/>
+      <w:bookmarkStart w:id="13" w:name="_Ref323983178"/>
+      <w:bookmarkStart w:id="14" w:name="_Ref323992086"/>
+      <w:bookmarkStart w:id="15" w:name="_Ref323992096"/>
       <w:r>
         <w:t>Empirischer formativer Test</w:t>
       </w:r>
-      <w:bookmarkEnd w:id="8"/>
       <w:bookmarkEnd w:id="9"/>
       <w:bookmarkEnd w:id="10"/>
       <w:bookmarkEnd w:id="11"/>
       <w:bookmarkEnd w:id="12"/>
       <w:bookmarkEnd w:id="13"/>
       <w:bookmarkEnd w:id="14"/>
+      <w:bookmarkEnd w:id="15"/>
     </w:p>
     <w:p>
       <w:r>
@@ -636,13 +683,13 @@
       <w:pPr>
         <w:pStyle w:val="Heading4"/>
       </w:pPr>
-      <w:bookmarkStart w:id="15" w:name="_Ref320005002"/>
-      <w:bookmarkStart w:id="16" w:name="_Toc320620799"/>
+      <w:bookmarkStart w:id="16" w:name="_Ref320005002"/>
+      <w:bookmarkStart w:id="17" w:name="_Toc320620799"/>
       <w:r>
         <w:t>Ideensammlung</w:t>
       </w:r>
-      <w:bookmarkEnd w:id="15"/>
       <w:bookmarkEnd w:id="16"/>
+      <w:bookmarkEnd w:id="17"/>
     </w:p>
     <w:p>
       <w:r>
@@ -743,35 +790,22 @@
       <w:pPr>
         <w:pStyle w:val="Caption"/>
       </w:pPr>
-      <w:bookmarkStart w:id="17" w:name="_Ref319938869"/>
+      <w:bookmarkStart w:id="18" w:name="_Ref319938869"/>
       <w:r>
         <w:t xml:space="preserve">Abbildung </w:t>
       </w:r>
-      <w:r>
-        <w:fldChar w:fldCharType="begin"/>
-      </w:r>
-      <w:r>
-        <w:instrText xml:space="preserve"> SEQ Abbildung \* ARABIC </w:instrText>
-      </w:r>
-      <w:r>
-        <w:fldChar w:fldCharType="separate"/>
-      </w:r>
-      <w:r>
-        <w:rPr>
-          <w:noProof/>
-        </w:rPr>
-        <w:t>1</w:t>
-      </w:r>
-      <w:r>
-        <w:rPr>
-          <w:noProof/>
-        </w:rPr>
-        <w:fldChar w:fldCharType="end"/>
-      </w:r>
+      <w:fldSimple w:instr=" SEQ Abbildung \* ARABIC ">
+        <w:r>
+          <w:rPr>
+            <w:noProof/>
+          </w:rPr>
+          <w:t>1</w:t>
+        </w:r>
+      </w:fldSimple>
       <w:r>
         <w:t xml:space="preserve"> - Anforderungen an den Test</w:t>
       </w:r>
-      <w:bookmarkEnd w:id="17"/>
+      <w:bookmarkEnd w:id="18"/>
     </w:p>
     <w:p>
       <w:r>
@@ -996,35 +1030,22 @@
       <w:pPr>
         <w:pStyle w:val="Caption"/>
       </w:pPr>
-      <w:bookmarkStart w:id="18" w:name="_Ref319939003"/>
+      <w:bookmarkStart w:id="19" w:name="_Ref319939003"/>
       <w:r>
         <w:t xml:space="preserve">Abbildung </w:t>
       </w:r>
-      <w:r>
-        <w:fldChar w:fldCharType="begin"/>
-      </w:r>
-      <w:r>
-        <w:instrText xml:space="preserve"> SEQ Abbildung \* ARABIC </w:instrText>
-      </w:r>
-      <w:r>
-        <w:fldChar w:fldCharType="separate"/>
-      </w:r>
-      <w:r>
-        <w:rPr>
-          <w:noProof/>
-        </w:rPr>
-        <w:t>2</w:t>
-      </w:r>
-      <w:r>
-        <w:rPr>
-          <w:noProof/>
-        </w:rPr>
-        <w:fldChar w:fldCharType="end"/>
-      </w:r>
+      <w:fldSimple w:instr=" SEQ Abbildung \* ARABIC ">
+        <w:r>
+          <w:rPr>
+            <w:noProof/>
+          </w:rPr>
+          <w:t>2</w:t>
+        </w:r>
+      </w:fldSimple>
       <w:r>
         <w:t xml:space="preserve"> - Posteransicht</w:t>
       </w:r>
-      <w:bookmarkEnd w:id="18"/>
+      <w:bookmarkEnd w:id="19"/>
     </w:p>
     <w:p>
       <w:r>
@@ -1181,35 +1202,22 @@
       <w:pPr>
         <w:pStyle w:val="Caption"/>
       </w:pPr>
-      <w:bookmarkStart w:id="19" w:name="_Ref319940831"/>
+      <w:bookmarkStart w:id="20" w:name="_Ref319940831"/>
       <w:r>
         <w:t xml:space="preserve">Abbildung </w:t>
       </w:r>
-      <w:r>
-        <w:fldChar w:fldCharType="begin"/>
-      </w:r>
-      <w:r>
-        <w:instrText xml:space="preserve"> SEQ Abbildung \* ARABIC </w:instrText>
-      </w:r>
-      <w:r>
-        <w:fldChar w:fldCharType="separate"/>
-      </w:r>
-      <w:r>
-        <w:rPr>
-          <w:noProof/>
-        </w:rPr>
-        <w:t>3</w:t>
-      </w:r>
-      <w:r>
-        <w:rPr>
-          <w:noProof/>
-        </w:rPr>
-        <w:fldChar w:fldCharType="end"/>
-      </w:r>
+      <w:fldSimple w:instr=" SEQ Abbildung \* ARABIC ">
+        <w:r>
+          <w:rPr>
+            <w:noProof/>
+          </w:rPr>
+          <w:t>3</w:t>
+        </w:r>
+      </w:fldSimple>
       <w:r>
         <w:t xml:space="preserve"> - Unterteilung in Tabs</w:t>
       </w:r>
-      <w:bookmarkEnd w:id="19"/>
+      <w:bookmarkEnd w:id="20"/>
     </w:p>
     <w:p>
       <w:r>
@@ -1335,18 +1343,59 @@
       <w:pPr>
         <w:pStyle w:val="Caption"/>
       </w:pPr>
-      <w:bookmarkStart w:id="20" w:name="_Ref319995195"/>
+      <w:bookmarkStart w:id="21" w:name="_Ref319995195"/>
       <w:r>
         <w:t xml:space="preserve">Abbildung </w:t>
       </w:r>
+      <w:fldSimple w:instr=" SEQ Abbildung \* ARABIC ">
+        <w:r>
+          <w:rPr>
+            <w:noProof/>
+          </w:rPr>
+          <w:t>4</w:t>
+        </w:r>
+      </w:fldSimple>
+      <w:r>
+        <w:t xml:space="preserve"> </w:t>
+      </w:r>
+      <w:r>
+        <w:t>-</w:t>
+      </w:r>
+      <w:r>
+        <w:t xml:space="preserve"> Zonenmarkierung</w:t>
+      </w:r>
+      <w:bookmarkEnd w:id="21"/>
+    </w:p>
+    <w:p>
+      <w:r>
+        <w:t xml:space="preserve">Des </w:t>
+      </w:r>
+      <w:r>
+        <w:t>W</w:t>
+      </w:r>
+      <w:r>
+        <w:t>eiteren ist es für den Nutzer wichtig zu wissen,</w:t>
+      </w:r>
+      <w:r>
+        <w:t xml:space="preserve"> in welchem Abstand zur Wand er stehen muss, um erkannt zu werden.</w:t>
+      </w:r>
+      <w:r>
+        <w:t xml:space="preserve"> Es sind zwei Zonen denkbar, eine Browsing- und eine Lese-/Interaktionszone. </w:t>
+      </w:r>
+      <w:r>
+        <w:t xml:space="preserve">Wie in </w:t>
+      </w:r>
       <w:r>
         <w:fldChar w:fldCharType="begin"/>
       </w:r>
       <w:r>
-        <w:instrText xml:space="preserve"> SEQ Abbildung \* ARABIC </w:instrText>
+        <w:instrText xml:space="preserve"> REF _Ref319995195 \h </w:instrText>
       </w:r>
       <w:r>
         <w:fldChar w:fldCharType="separate"/>
+      </w:r>
+      <w:r>
+        <w:t xml:space="preserve">Abbildung </w:t>
       </w:r>
       <w:r>
         <w:rPr>
@@ -1355,66 +1404,12 @@
         <w:t>4</w:t>
       </w:r>
       <w:r>
-        <w:rPr>
-          <w:noProof/>
-        </w:rPr>
+        <w:t xml:space="preserve"> - Zonenmarkierung</w:t>
+      </w:r>
+      <w:r>
         <w:fldChar w:fldCharType="end"/>
       </w:r>
       <w:r>
-        <w:t xml:space="preserve"> </w:t>
-      </w:r>
-      <w:r>
-        <w:t>-</w:t>
-      </w:r>
-      <w:r>
-        <w:t xml:space="preserve"> Zonenmarkierung</w:t>
-      </w:r>
-      <w:bookmarkEnd w:id="20"/>
-    </w:p>
-    <w:p>
-      <w:r>
-        <w:t xml:space="preserve">Des </w:t>
-      </w:r>
-      <w:r>
-        <w:t>W</w:t>
-      </w:r>
-      <w:r>
-        <w:t>eiteren ist es für den Nutzer wichtig zu wissen,</w:t>
-      </w:r>
-      <w:r>
-        <w:t xml:space="preserve"> in welchem Abstand zur Wand er stehen muss, um erkannt zu werden.</w:t>
-      </w:r>
-      <w:r>
-        <w:t xml:space="preserve"> Es sind zwei Zonen denkbar, eine Browsing- und eine Lese-/Interaktionszone. </w:t>
-      </w:r>
-      <w:r>
-        <w:t xml:space="preserve">Wie in </w:t>
-      </w:r>
-      <w:r>
-        <w:fldChar w:fldCharType="begin"/>
-      </w:r>
-      <w:r>
-        <w:instrText xml:space="preserve"> REF _Ref319995195 \h </w:instrText>
-      </w:r>
-      <w:r>
-        <w:fldChar w:fldCharType="separate"/>
-      </w:r>
-      <w:r>
-        <w:t xml:space="preserve">Abbildung </w:t>
-      </w:r>
-      <w:r>
-        <w:rPr>
-          <w:noProof/>
-        </w:rPr>
-        <w:t>4</w:t>
-      </w:r>
-      <w:r>
-        <w:t xml:space="preserve"> - Zonenmarkierung</w:t>
-      </w:r>
-      <w:r>
-        <w:fldChar w:fldCharType="end"/>
-      </w:r>
-      <w:r>
         <w:t xml:space="preserve"> ersichtlich ist, </w:t>
       </w:r>
       <w:r>
@@ -1452,11 +1447,11 @@
       <w:pPr>
         <w:pStyle w:val="Heading4"/>
       </w:pPr>
-      <w:bookmarkStart w:id="21" w:name="_Toc320620800"/>
+      <w:bookmarkStart w:id="22" w:name="_Toc320620800"/>
       <w:r>
         <w:t>Ausarbeitung</w:t>
       </w:r>
-      <w:bookmarkEnd w:id="21"/>
+      <w:bookmarkEnd w:id="22"/>
     </w:p>
     <w:p>
       <w:r>
@@ -1769,27 +1764,14 @@
       <w:r>
         <w:t xml:space="preserve">Abbildung </w:t>
       </w:r>
-      <w:r>
-        <w:fldChar w:fldCharType="begin"/>
-      </w:r>
-      <w:r>
-        <w:instrText xml:space="preserve"> SEQ Abbildung \* ARABIC </w:instrText>
-      </w:r>
-      <w:r>
-        <w:fldChar w:fldCharType="separate"/>
-      </w:r>
-      <w:r>
-        <w:rPr>
-          <w:noProof/>
-        </w:rPr>
-        <w:t>5</w:t>
-      </w:r>
-      <w:r>
-        <w:rPr>
-          <w:noProof/>
-        </w:rPr>
-        <w:fldChar w:fldCharType="end"/>
-      </w:r>
+      <w:fldSimple w:instr=" SEQ Abbildung \* ARABIC ">
+        <w:r>
+          <w:rPr>
+            <w:noProof/>
+          </w:rPr>
+          <w:t>5</w:t>
+        </w:r>
+      </w:fldSimple>
       <w:r>
         <w:t xml:space="preserve"> - Skizze Testapplikation</w:t>
       </w:r>
@@ -1830,11 +1812,11 @@
       <w:pPr>
         <w:pStyle w:val="Heading4"/>
       </w:pPr>
-      <w:bookmarkStart w:id="22" w:name="_Toc320620801"/>
+      <w:bookmarkStart w:id="23" w:name="_Toc320620801"/>
       <w:r>
         <w:t>Durchführung</w:t>
       </w:r>
-      <w:bookmarkEnd w:id="22"/>
+      <w:bookmarkEnd w:id="23"/>
       <w:r>
         <w:t xml:space="preserve"> &amp; Fazit</w:t>
       </w:r>
@@ -1906,14 +1888,14 @@
       <w:pPr>
         <w:pStyle w:val="Heading4"/>
       </w:pPr>
-      <w:bookmarkStart w:id="23" w:name="_Ref324341967"/>
+      <w:bookmarkStart w:id="24" w:name="_Ref324341967"/>
       <w:r>
         <w:t>Sammlung und Besprechung</w:t>
       </w:r>
       <w:r>
         <w:t xml:space="preserve"> der Ideen</w:t>
       </w:r>
-      <w:bookmarkEnd w:id="23"/>
+      <w:bookmarkEnd w:id="24"/>
     </w:p>
     <w:p>
       <w:r>
@@ -2015,38 +1997,25 @@
       <w:pPr>
         <w:pStyle w:val="Caption"/>
       </w:pPr>
-      <w:bookmarkStart w:id="24" w:name="_Ref323983857"/>
+      <w:bookmarkStart w:id="25" w:name="_Ref323983857"/>
       <w:r>
         <w:t xml:space="preserve">Abbildung </w:t>
       </w:r>
-      <w:r>
-        <w:fldChar w:fldCharType="begin"/>
-      </w:r>
-      <w:r>
-        <w:instrText xml:space="preserve"> SEQ Abbildung \* ARABIC </w:instrText>
-      </w:r>
-      <w:r>
-        <w:fldChar w:fldCharType="separate"/>
-      </w:r>
-      <w:r>
-        <w:rPr>
-          <w:noProof/>
-        </w:rPr>
-        <w:t>7</w:t>
-      </w:r>
-      <w:r>
-        <w:rPr>
-          <w:noProof/>
-        </w:rPr>
-        <w:fldChar w:fldCharType="end"/>
-      </w:r>
+      <w:fldSimple w:instr=" SEQ Abbildung \* ARABIC ">
+        <w:r>
+          <w:rPr>
+            <w:noProof/>
+          </w:rPr>
+          <w:t>6</w:t>
+        </w:r>
+      </w:fldSimple>
       <w:r>
         <w:t xml:space="preserve"> - </w:t>
       </w:r>
       <w:r>
         <w:t>Demomodus, Ideen 1-3</w:t>
       </w:r>
-      <w:bookmarkEnd w:id="24"/>
+      <w:bookmarkEnd w:id="25"/>
     </w:p>
     <w:p>
       <w:r>
@@ -2282,27 +2251,14 @@
       <w:r>
         <w:t xml:space="preserve">Abbildung </w:t>
       </w:r>
-      <w:r>
-        <w:fldChar w:fldCharType="begin"/>
-      </w:r>
-      <w:r>
-        <w:instrText xml:space="preserve"> SEQ Abbildung \* ARABIC </w:instrText>
-      </w:r>
-      <w:r>
-        <w:fldChar w:fldCharType="separate"/>
-      </w:r>
-      <w:r>
-        <w:rPr>
-          <w:noProof/>
-        </w:rPr>
-        <w:t>8</w:t>
-      </w:r>
-      <w:r>
-        <w:rPr>
-          <w:noProof/>
-        </w:rPr>
-        <w:fldChar w:fldCharType="end"/>
-      </w:r>
+      <w:fldSimple w:instr=" SEQ Abbildung \* ARABIC ">
+        <w:r>
+          <w:rPr>
+            <w:noProof/>
+          </w:rPr>
+          <w:t>7</w:t>
+        </w:r>
+      </w:fldSimple>
       <w:r>
         <w:t xml:space="preserve"> - </w:t>
       </w:r>
@@ -2525,35 +2481,22 @@
       <w:pPr>
         <w:pStyle w:val="Caption"/>
       </w:pPr>
-      <w:bookmarkStart w:id="25" w:name="_Ref323982977"/>
+      <w:bookmarkStart w:id="26" w:name="_Ref323982977"/>
       <w:r>
         <w:t xml:space="preserve">Abbildung </w:t>
       </w:r>
-      <w:r>
-        <w:fldChar w:fldCharType="begin"/>
-      </w:r>
-      <w:r>
-        <w:instrText xml:space="preserve"> SEQ Abbildung \* ARABIC </w:instrText>
-      </w:r>
-      <w:r>
-        <w:fldChar w:fldCharType="separate"/>
-      </w:r>
-      <w:r>
-        <w:rPr>
-          <w:noProof/>
-        </w:rPr>
-        <w:t>9</w:t>
-      </w:r>
-      <w:r>
-        <w:rPr>
-          <w:noProof/>
-        </w:rPr>
-        <w:fldChar w:fldCharType="end"/>
-      </w:r>
+      <w:fldSimple w:instr=" SEQ Abbildung \* ARABIC ">
+        <w:r>
+          <w:rPr>
+            <w:noProof/>
+          </w:rPr>
+          <w:t>8</w:t>
+        </w:r>
+      </w:fldSimple>
       <w:r>
         <w:t xml:space="preserve"> - Demomodus, Idee 12, Erweiterung zu Idee 8</w:t>
       </w:r>
-      <w:bookmarkEnd w:id="25"/>
+      <w:bookmarkEnd w:id="26"/>
     </w:p>
     <w:p>
       <w:pPr>
@@ -2666,27 +2609,14 @@
       <w:r>
         <w:t xml:space="preserve">Abbildung </w:t>
       </w:r>
-      <w:r>
-        <w:fldChar w:fldCharType="begin"/>
-      </w:r>
-      <w:r>
-        <w:instrText xml:space="preserve"> SEQ Abbildung \* ARABIC </w:instrText>
-      </w:r>
-      <w:r>
-        <w:fldChar w:fldCharType="separate"/>
-      </w:r>
-      <w:r>
-        <w:rPr>
-          <w:noProof/>
-        </w:rPr>
-        <w:t>10</w:t>
-      </w:r>
-      <w:r>
-        <w:rPr>
-          <w:noProof/>
-        </w:rPr>
-        <w:fldChar w:fldCharType="end"/>
-      </w:r>
+      <w:fldSimple w:instr=" SEQ Abbildung \* ARABIC ">
+        <w:r>
+          <w:rPr>
+            <w:noProof/>
+          </w:rPr>
+          <w:t>9</w:t>
+        </w:r>
+      </w:fldSimple>
       <w:r>
         <w:t xml:space="preserve"> - Demomodus, Ideen 9 und 10</w:t>
       </w:r>
@@ -2785,27 +2715,14 @@
       <w:r>
         <w:t xml:space="preserve">Abbildung </w:t>
       </w:r>
-      <w:r>
-        <w:fldChar w:fldCharType="begin"/>
-      </w:r>
-      <w:r>
-        <w:instrText xml:space="preserve"> SEQ Abbildung \* ARABIC </w:instrText>
-      </w:r>
-      <w:r>
-        <w:fldChar w:fldCharType="separate"/>
-      </w:r>
-      <w:r>
-        <w:rPr>
-          <w:noProof/>
-        </w:rPr>
-        <w:t>11</w:t>
-      </w:r>
-      <w:r>
-        <w:rPr>
-          <w:noProof/>
-        </w:rPr>
-        <w:fldChar w:fldCharType="end"/>
-      </w:r>
+      <w:fldSimple w:instr=" SEQ Abbildung \* ARABIC ">
+        <w:r>
+          <w:rPr>
+            <w:noProof/>
+          </w:rPr>
+          <w:t>10</w:t>
+        </w:r>
+      </w:fldSimple>
       <w:r>
         <w:t xml:space="preserve"> - Demomodus, </w:t>
       </w:r>
@@ -2952,14 +2869,14 @@
       <w:pPr>
         <w:pStyle w:val="Heading4"/>
       </w:pPr>
-      <w:bookmarkStart w:id="26" w:name="_Ref324520798"/>
+      <w:bookmarkStart w:id="27" w:name="_Ref324520798"/>
       <w:r>
         <w:t xml:space="preserve">Besprechung </w:t>
       </w:r>
       <w:r>
         <w:t>Demomodus „Kraftfeld“</w:t>
       </w:r>
-      <w:bookmarkEnd w:id="26"/>
+      <w:bookmarkEnd w:id="27"/>
     </w:p>
     <w:p>
       <w:r>
@@ -3229,22 +3146,38 @@
       <w:pPr>
         <w:pStyle w:val="Caption"/>
       </w:pPr>
-      <w:bookmarkStart w:id="27" w:name="_Ref324342112"/>
+      <w:bookmarkStart w:id="28" w:name="_Ref324342112"/>
       <w:r>
         <w:t xml:space="preserve">Abbildung </w:t>
       </w:r>
-      <w:fldSimple w:instr=" SEQ Abbildung \* ARABIC ">
-        <w:r>
-          <w:rPr>
-            <w:noProof/>
-          </w:rPr>
-          <w:t>12</w:t>
-        </w:r>
-      </w:fldSimple>
+      <w:r>
+        <w:fldChar w:fldCharType="begin"/>
+      </w:r>
+      <w:r>
+        <w:instrText xml:space="preserve"> SEQ Abbildung \</w:instrText>
+      </w:r>
+      <w:r>
+        <w:instrText xml:space="preserve">* ARABIC </w:instrText>
+      </w:r>
+      <w:r>
+        <w:fldChar w:fldCharType="separate"/>
+      </w:r>
+      <w:r>
+        <w:rPr>
+          <w:noProof/>
+        </w:rPr>
+        <w:t>11</w:t>
+      </w:r>
+      <w:r>
+        <w:rPr>
+          <w:noProof/>
+        </w:rPr>
+        <w:fldChar w:fldCharType="end"/>
+      </w:r>
       <w:r>
         <w:t xml:space="preserve"> - Teilaufgaben des Demomodus "Kraftfeld"</w:t>
       </w:r>
-      <w:bookmarkEnd w:id="27"/>
+      <w:bookmarkEnd w:id="28"/>
     </w:p>
     <w:p>
       <w:r>
@@ -3336,18 +3269,31 @@
       <w:pPr>
         <w:pStyle w:val="Caption"/>
       </w:pPr>
-      <w:bookmarkStart w:id="28" w:name="_Ref324342625"/>
+      <w:bookmarkStart w:id="29" w:name="_Ref324342625"/>
       <w:r>
         <w:t xml:space="preserve">Abbildung </w:t>
       </w:r>
-      <w:fldSimple w:instr=" SEQ Abbildung \* ARABIC ">
-        <w:r>
-          <w:rPr>
-            <w:noProof/>
-          </w:rPr>
-          <w:t>13</w:t>
-        </w:r>
-      </w:fldSimple>
+      <w:r>
+        <w:fldChar w:fldCharType="begin"/>
+      </w:r>
+      <w:r>
+        <w:instrText xml:space="preserve"> SEQ Abbildung \* ARABIC </w:instrText>
+      </w:r>
+      <w:r>
+        <w:fldChar w:fldCharType="separate"/>
+      </w:r>
+      <w:r>
+        <w:rPr>
+          <w:noProof/>
+        </w:rPr>
+        <w:t>12</w:t>
+      </w:r>
+      <w:r>
+        <w:rPr>
+          <w:noProof/>
+        </w:rPr>
+        <w:fldChar w:fldCharType="end"/>
+      </w:r>
       <w:r>
         <w:t xml:space="preserve"> </w:t>
       </w:r>
@@ -3363,7 +3309,7 @@
       <w:r>
         <w:t>Bewegungsart der Teilchen</w:t>
       </w:r>
-      <w:bookmarkEnd w:id="28"/>
+      <w:bookmarkEnd w:id="29"/>
     </w:p>
     <w:p>
       <w:r>
@@ -3470,11 +3416,11 @@
       <w:pPr>
         <w:pStyle w:val="Heading3"/>
       </w:pPr>
-      <w:bookmarkStart w:id="29" w:name="_Ref324343900"/>
+      <w:bookmarkStart w:id="30" w:name="_Ref324343900"/>
       <w:r>
         <w:t>Umsetzung des Demomodus „Lockspruch“</w:t>
       </w:r>
-      <w:bookmarkEnd w:id="29"/>
+      <w:bookmarkEnd w:id="30"/>
     </w:p>
     <w:p>
       <w:r>
@@ -3561,8 +3507,6 @@
       <w:r>
         <w:t xml:space="preserve"> handeln.</w:t>
       </w:r>
-      <w:bookmarkStart w:id="30" w:name="_GoBack"/>
-      <w:bookmarkEnd w:id="30"/>
     </w:p>
     <w:p>
       <w:pPr>
@@ -3575,6 +3519,74 @@
     <w:p>
       <w:r>
         <w:t>Für den Demomodus wurde ein externes Design erarbeitet.</w:t>
+      </w:r>
+      <w:r>
+        <w:t xml:space="preserve"> </w:t>
+      </w:r>
+      <w:r>
+        <w:t>Sobald der Demomodus aktiv ist, zeigt er eine zufällig ausgewählte Farbe an.</w:t>
+      </w:r>
+      <w:r>
+        <w:t xml:space="preserve"> Bei den Farben handelt es sich </w:t>
+      </w:r>
+      <w:r>
+        <w:t>u</w:t>
+      </w:r>
+      <w:r>
+        <w:t xml:space="preserve">m das </w:t>
+      </w:r>
+      <w:r>
+        <w:t xml:space="preserve">HSR-Blau, ein Pink, </w:t>
+      </w:r>
+      <w:r>
+        <w:t xml:space="preserve">ein </w:t>
+      </w:r>
+      <w:r>
+        <w:t xml:space="preserve">Orange und </w:t>
+      </w:r>
+      <w:r>
+        <w:t xml:space="preserve">ein </w:t>
+      </w:r>
+      <w:r>
+        <w:t>G</w:t>
+      </w:r>
+      <w:r>
+        <w:t>rün.</w:t>
+      </w:r>
+      <w:r>
+        <w:t xml:space="preserve"> D</w:t>
+      </w:r>
+      <w:r>
+        <w:t xml:space="preserve">ie Farbauswahl kann bei Bedarf später noch </w:t>
+      </w:r>
+      <w:r>
+        <w:t>vergrössert</w:t>
+      </w:r>
+      <w:r>
+        <w:t xml:space="preserve"> werden.</w:t>
+      </w:r>
+    </w:p>
+    <w:p>
+      <w:r>
+        <w:t xml:space="preserve">In der Mitte wird jeweils der </w:t>
+      </w:r>
+      <w:r>
+        <w:t>Teaser-Text</w:t>
+      </w:r>
+      <w:r>
+        <w:t xml:space="preserve"> einer willkürlichen Applikation der Videowall angezeigt.</w:t>
+      </w:r>
+      <w:r>
+        <w:t xml:space="preserve"> Dies könnte beispiel</w:t>
+      </w:r>
+      <w:r>
+        <w:t>sweise die Mittagsmenü-App sein</w:t>
+      </w:r>
+      <w:r>
+        <w:t>.</w:t>
+      </w:r>
+      <w:r>
+        <w:t xml:space="preserve"> Darunter befindet sich noch ein Zusatztext, welcher den Passant dazu animieren soll, sich der Wall zu nähern.</w:t>
       </w:r>
     </w:p>
     <w:p>
@@ -3634,28 +3646,141 @@
     <w:p>
       <w:pPr>
         <w:pStyle w:val="Caption"/>
+      </w:pPr>
+      <w:r>
+        <w:t xml:space="preserve">Abbildung </w:t>
+      </w:r>
+      <w:r>
+        <w:fldChar w:fldCharType="begin"/>
+      </w:r>
+      <w:r>
+        <w:instrText xml:space="preserve"> SEQ Abbildung \* ARABIC </w:instrText>
+      </w:r>
+      <w:r>
+        <w:fldChar w:fldCharType="separate"/>
+      </w:r>
+      <w:r>
         <w:rPr>
+          <w:noProof/>
+        </w:rPr>
+        <w:t>13</w:t>
+      </w:r>
+      <w:r>
+        <w:rPr>
+          <w:noProof/>
+        </w:rPr>
+        <w:fldChar w:fldCharType="end"/>
+      </w:r>
+      <w:r>
+        <w:t xml:space="preserve"> - Externes Design</w:t>
+      </w:r>
+      <w:r>
+        <w:t>, Teaser-Text</w:t>
+      </w:r>
+    </w:p>
+    <w:p>
+      <w:r>
+        <w:lastRenderedPageBreak/>
+        <w:t>Sobald sich ein Passant der Wall genähert hat und dessen Skelett erkannt wurde, beginnt ein Countdown.</w:t>
+      </w:r>
+    </w:p>
+    <w:p>
+      <w:r>
+        <w:rPr>
+          <w:noProof/>
           <w:lang w:eastAsia="de-CH"/>
         </w:rPr>
+        <w:drawing>
+          <wp:inline distT="0" distB="0" distL="0" distR="0">
+            <wp:extent cx="5760720" cy="3240405"/>
+            <wp:effectExtent l="0" t="0" r="0" b="0"/>
+            <wp:docPr id="3" name="Picture 3"/>
+            <wp:cNvGraphicFramePr>
+              <a:graphicFrameLocks xmlns:a="http://schemas.openxmlformats.org/drawingml/2006/main" noChangeAspect="1"/>
+            </wp:cNvGraphicFramePr>
+            <a:graphic xmlns:a="http://schemas.openxmlformats.org/drawingml/2006/main">
+              <a:graphicData uri="http://schemas.openxmlformats.org/drawingml/2006/picture">
+                <pic:pic xmlns:pic="http://schemas.openxmlformats.org/drawingml/2006/picture">
+                  <pic:nvPicPr>
+                    <pic:cNvPr id="0" name="DemoMode_green_countdown.png"/>
+                    <pic:cNvPicPr/>
+                  </pic:nvPicPr>
+                  <pic:blipFill>
+                    <a:blip r:embed="rId22" cstate="print">
+                      <a:extLst>
+                        <a:ext uri="{28A0092B-C50C-407E-A947-70E740481C1C}">
+                          <a14:useLocalDpi xmlns:a14="http://schemas.microsoft.com/office/drawing/2010/main" val="0"/>
+                        </a:ext>
+                      </a:extLst>
+                    </a:blip>
+                    <a:stretch>
+                      <a:fillRect/>
+                    </a:stretch>
+                  </pic:blipFill>
+                  <pic:spPr>
+                    <a:xfrm>
+                      <a:off x="0" y="0"/>
+                      <a:ext cx="5760720" cy="3240405"/>
+                    </a:xfrm>
+                    <a:prstGeom prst="rect">
+                      <a:avLst/>
+                    </a:prstGeom>
+                  </pic:spPr>
+                </pic:pic>
+              </a:graphicData>
+            </a:graphic>
+          </wp:inline>
+        </w:drawing>
+      </w:r>
+    </w:p>
+    <w:p>
+      <w:pPr>
+        <w:pStyle w:val="Caption"/>
       </w:pPr>
       <w:r>
         <w:t xml:space="preserve">Abbildung </w:t>
       </w:r>
-      <w:fldSimple w:instr=" SEQ Abbildung \* ARABIC ">
-        <w:r>
-          <w:rPr>
-            <w:noProof/>
-          </w:rPr>
-          <w:t>14</w:t>
-        </w:r>
-      </w:fldSimple>
-      <w:r>
-        <w:t xml:space="preserve"> - Externes Design</w:t>
+      <w:r>
+        <w:fldChar w:fldCharType="begin"/>
+      </w:r>
+      <w:r>
+        <w:instrText xml:space="preserve"> SEQ Abbildung \* ARABIC </w:instrText>
+      </w:r>
+      <w:r>
+        <w:fldChar w:fldCharType="separate"/>
+      </w:r>
+      <w:r>
+        <w:rPr>
+          <w:noProof/>
+        </w:rPr>
+        <w:t>14</w:t>
+      </w:r>
+      <w:r>
+        <w:rPr>
+          <w:noProof/>
+        </w:rPr>
+        <w:fldChar w:fldCharType="end"/>
+      </w:r>
+      <w:r>
+        <w:t xml:space="preserve"> - Externes Design, Countdown</w:t>
+      </w:r>
+    </w:p>
+    <w:p>
+      <w:r>
+        <w:t>Dieser ist dazu da, dass der Nutzer einerseits Rückmeldung auf das Näherkommen bekommt und anderseits darüber informiert wird, wie lange er noch warten muss.</w:t>
+      </w:r>
+      <w:r>
+        <w:t xml:space="preserve"> Ist dieser bei 0 angekommen, wird vom Demomodus in den Interaktionsmodus gewechselt.</w:t>
+      </w:r>
+    </w:p>
+    <w:p>
+      <w:r>
+        <w:t>Entfernt sich ein Nutzer vor Ablauf des Countdowns von der Wall, so wird wieder der Teaser-Text angezeigt.</w:t>
       </w:r>
     </w:p>
     <w:sectPr>
-      <w:headerReference w:type="default" r:id="rId22"/>
-      <w:footerReference w:type="default" r:id="rId23"/>
+      <w:headerReference w:type="default" r:id="rId23"/>
+      <w:footerReference w:type="default" r:id="rId24"/>
       <w:pgSz w:w="11906" w:h="16838"/>
       <w:pgMar w:top="1417" w:right="1417" w:bottom="1134" w:left="1417" w:header="708" w:footer="708" w:gutter="0"/>
       <w:cols w:space="708"/>
@@ -3756,7 +3881,7 @@
         <w:noProof/>
         <w:lang w:val="de-DE"/>
       </w:rPr>
-      <w:t>13</w:t>
+      <w:t>1</w:t>
     </w:r>
     <w:r>
       <w:rPr>
@@ -3770,16 +3895,31 @@
       </w:rPr>
       <w:t xml:space="preserve"> von </w:t>
     </w:r>
-    <w:fldSimple w:instr="NUMPAGES  \* Arabic  \* MERGEFORMAT">
-      <w:r>
-        <w:rPr>
-          <w:b/>
-          <w:noProof/>
-          <w:lang w:val="de-DE"/>
-        </w:rPr>
-        <w:t>13</w:t>
-      </w:r>
-    </w:fldSimple>
+    <w:r>
+      <w:fldChar w:fldCharType="begin"/>
+    </w:r>
+    <w:r>
+      <w:instrText>NUMPAGES  \* Arabic  \* MERGEFORMAT</w:instrText>
+    </w:r>
+    <w:r>
+      <w:fldChar w:fldCharType="separate"/>
+    </w:r>
+    <w:r>
+      <w:rPr>
+        <w:b/>
+        <w:noProof/>
+        <w:lang w:val="de-DE"/>
+      </w:rPr>
+      <w:t>14</w:t>
+    </w:r>
+    <w:r>
+      <w:rPr>
+        <w:b/>
+        <w:noProof/>
+        <w:lang w:val="de-DE"/>
+      </w:rPr>
+      <w:fldChar w:fldCharType="end"/>
+    </w:r>
   </w:p>
 </w:ftr>
 </file>
@@ -8247,7 +8387,7 @@
 </file>
 
 <file path=customXml/itemProps1.xml><?xml version="1.0" encoding="utf-8"?>
-<ds:datastoreItem xmlns:ds="http://schemas.openxmlformats.org/officeDocument/2006/customXml" ds:itemID="{C10AA675-5BC2-49E7-8DA8-47EE41D36A60}">
+<ds:datastoreItem xmlns:ds="http://schemas.openxmlformats.org/officeDocument/2006/customXml" ds:itemID="{492C2314-35AC-496F-9058-C400DCD977A9}">
   <ds:schemaRefs>
     <ds:schemaRef ds:uri="http://schemas.openxmlformats.org/officeDocument/2006/bibliography"/>
   </ds:schemaRefs>

</xml_diff>

<commit_message>
refs #837 Review Externes Design
Former-commit-id: 449e6a5da7ff27179bdb4311b97100d7e6881c14
</commit_message>
<xml_diff>
--- a/doc/Bericht/05_Technischer Bericht/05_Domain Analyse/Domain Analyse.docx
+++ b/doc/Bericht/05_Technischer Bericht/05_Domain Analyse/Domain Analyse.docx
@@ -551,6 +551,51 @@
             <w:r>
               <w:t>CH</w:t>
             </w:r>
+          </w:p>
+        </w:tc>
+      </w:tr>
+      <w:tr>
+        <w:trPr>
+          <w:cnfStyle w:val="000000100000" w:firstRow="0" w:lastRow="0" w:firstColumn="0" w:lastColumn="0" w:oddVBand="0" w:evenVBand="0" w:oddHBand="1" w:evenHBand="0" w:firstRowFirstColumn="0" w:firstRowLastColumn="0" w:lastRowFirstColumn="0" w:lastRowLastColumn="0"/>
+        </w:trPr>
+        <w:tc>
+          <w:tcPr>
+            <w:tcW w:w="1280" w:type="dxa"/>
+          </w:tcPr>
+          <w:p>
+            <w:r>
+              <w:t>15.05.2012</w:t>
+            </w:r>
+          </w:p>
+        </w:tc>
+        <w:tc>
+          <w:tcPr>
+            <w:tcW w:w="993" w:type="dxa"/>
+          </w:tcPr>
+          <w:p>
+            <w:r>
+              <w:t>1.10</w:t>
+            </w:r>
+          </w:p>
+        </w:tc>
+        <w:tc>
+          <w:tcPr>
+            <w:tcW w:w="4674" w:type="dxa"/>
+          </w:tcPr>
+          <w:p>
+            <w:r>
+              <w:t>Review Externes Design</w:t>
+            </w:r>
+          </w:p>
+        </w:tc>
+        <w:tc>
+          <w:tcPr>
+            <w:tcW w:w="2303" w:type="dxa"/>
+          </w:tcPr>
+          <w:p>
+            <w:r>
+              <w:t>DT</w:t>
+            </w:r>
             <w:bookmarkStart w:id="5" w:name="_GoBack"/>
             <w:bookmarkEnd w:id="5"/>
           </w:p>
@@ -794,14 +839,27 @@
       <w:r>
         <w:t xml:space="preserve">Abbildung </w:t>
       </w:r>
-      <w:fldSimple w:instr=" SEQ Abbildung \* ARABIC ">
-        <w:r>
-          <w:rPr>
-            <w:noProof/>
-          </w:rPr>
-          <w:t>1</w:t>
-        </w:r>
-      </w:fldSimple>
+      <w:r>
+        <w:fldChar w:fldCharType="begin"/>
+      </w:r>
+      <w:r>
+        <w:instrText xml:space="preserve"> SEQ Abbildung \* ARABIC </w:instrText>
+      </w:r>
+      <w:r>
+        <w:fldChar w:fldCharType="separate"/>
+      </w:r>
+      <w:r>
+        <w:rPr>
+          <w:noProof/>
+        </w:rPr>
+        <w:t>1</w:t>
+      </w:r>
+      <w:r>
+        <w:rPr>
+          <w:noProof/>
+        </w:rPr>
+        <w:fldChar w:fldCharType="end"/>
+      </w:r>
       <w:r>
         <w:t xml:space="preserve"> - Anforderungen an den Test</w:t>
       </w:r>
@@ -1034,14 +1092,27 @@
       <w:r>
         <w:t xml:space="preserve">Abbildung </w:t>
       </w:r>
-      <w:fldSimple w:instr=" SEQ Abbildung \* ARABIC ">
-        <w:r>
-          <w:rPr>
-            <w:noProof/>
-          </w:rPr>
-          <w:t>2</w:t>
-        </w:r>
-      </w:fldSimple>
+      <w:r>
+        <w:fldChar w:fldCharType="begin"/>
+      </w:r>
+      <w:r>
+        <w:instrText xml:space="preserve"> SEQ Abbildung \* ARABIC </w:instrText>
+      </w:r>
+      <w:r>
+        <w:fldChar w:fldCharType="separate"/>
+      </w:r>
+      <w:r>
+        <w:rPr>
+          <w:noProof/>
+        </w:rPr>
+        <w:t>2</w:t>
+      </w:r>
+      <w:r>
+        <w:rPr>
+          <w:noProof/>
+        </w:rPr>
+        <w:fldChar w:fldCharType="end"/>
+      </w:r>
       <w:r>
         <w:t xml:space="preserve"> - Posteransicht</w:t>
       </w:r>
@@ -1206,14 +1277,27 @@
       <w:r>
         <w:t xml:space="preserve">Abbildung </w:t>
       </w:r>
-      <w:fldSimple w:instr=" SEQ Abbildung \* ARABIC ">
-        <w:r>
-          <w:rPr>
-            <w:noProof/>
-          </w:rPr>
-          <w:t>3</w:t>
-        </w:r>
-      </w:fldSimple>
+      <w:r>
+        <w:fldChar w:fldCharType="begin"/>
+      </w:r>
+      <w:r>
+        <w:instrText xml:space="preserve"> SEQ Abbildung \* ARABIC </w:instrText>
+      </w:r>
+      <w:r>
+        <w:fldChar w:fldCharType="separate"/>
+      </w:r>
+      <w:r>
+        <w:rPr>
+          <w:noProof/>
+        </w:rPr>
+        <w:t>3</w:t>
+      </w:r>
+      <w:r>
+        <w:rPr>
+          <w:noProof/>
+        </w:rPr>
+        <w:fldChar w:fldCharType="end"/>
+      </w:r>
       <w:r>
         <w:t xml:space="preserve"> - Unterteilung in Tabs</w:t>
       </w:r>
@@ -1347,14 +1431,27 @@
       <w:r>
         <w:t xml:space="preserve">Abbildung </w:t>
       </w:r>
-      <w:fldSimple w:instr=" SEQ Abbildung \* ARABIC ">
-        <w:r>
-          <w:rPr>
-            <w:noProof/>
-          </w:rPr>
-          <w:t>4</w:t>
-        </w:r>
-      </w:fldSimple>
+      <w:r>
+        <w:fldChar w:fldCharType="begin"/>
+      </w:r>
+      <w:r>
+        <w:instrText xml:space="preserve"> SEQ Abbildung \* ARABIC </w:instrText>
+      </w:r>
+      <w:r>
+        <w:fldChar w:fldCharType="separate"/>
+      </w:r>
+      <w:r>
+        <w:rPr>
+          <w:noProof/>
+        </w:rPr>
+        <w:t>4</w:t>
+      </w:r>
+      <w:r>
+        <w:rPr>
+          <w:noProof/>
+        </w:rPr>
+        <w:fldChar w:fldCharType="end"/>
+      </w:r>
       <w:r>
         <w:t xml:space="preserve"> </w:t>
       </w:r>
@@ -1764,14 +1861,27 @@
       <w:r>
         <w:t xml:space="preserve">Abbildung </w:t>
       </w:r>
-      <w:fldSimple w:instr=" SEQ Abbildung \* ARABIC ">
-        <w:r>
-          <w:rPr>
-            <w:noProof/>
-          </w:rPr>
-          <w:t>5</w:t>
-        </w:r>
-      </w:fldSimple>
+      <w:r>
+        <w:fldChar w:fldCharType="begin"/>
+      </w:r>
+      <w:r>
+        <w:instrText xml:space="preserve"> SEQ Abbildung \* ARABIC </w:instrText>
+      </w:r>
+      <w:r>
+        <w:fldChar w:fldCharType="separate"/>
+      </w:r>
+      <w:r>
+        <w:rPr>
+          <w:noProof/>
+        </w:rPr>
+        <w:t>5</w:t>
+      </w:r>
+      <w:r>
+        <w:rPr>
+          <w:noProof/>
+        </w:rPr>
+        <w:fldChar w:fldCharType="end"/>
+      </w:r>
       <w:r>
         <w:t xml:space="preserve"> - Skizze Testapplikation</w:t>
       </w:r>
@@ -2001,14 +2111,27 @@
       <w:r>
         <w:t xml:space="preserve">Abbildung </w:t>
       </w:r>
-      <w:fldSimple w:instr=" SEQ Abbildung \* ARABIC ">
-        <w:r>
-          <w:rPr>
-            <w:noProof/>
-          </w:rPr>
-          <w:t>6</w:t>
-        </w:r>
-      </w:fldSimple>
+      <w:r>
+        <w:fldChar w:fldCharType="begin"/>
+      </w:r>
+      <w:r>
+        <w:instrText xml:space="preserve"> SEQ Abbildung \* ARABIC </w:instrText>
+      </w:r>
+      <w:r>
+        <w:fldChar w:fldCharType="separate"/>
+      </w:r>
+      <w:r>
+        <w:rPr>
+          <w:noProof/>
+        </w:rPr>
+        <w:t>6</w:t>
+      </w:r>
+      <w:r>
+        <w:rPr>
+          <w:noProof/>
+        </w:rPr>
+        <w:fldChar w:fldCharType="end"/>
+      </w:r>
       <w:r>
         <w:t xml:space="preserve"> - </w:t>
       </w:r>
@@ -2251,14 +2374,27 @@
       <w:r>
         <w:t xml:space="preserve">Abbildung </w:t>
       </w:r>
-      <w:fldSimple w:instr=" SEQ Abbildung \* ARABIC ">
-        <w:r>
-          <w:rPr>
-            <w:noProof/>
-          </w:rPr>
-          <w:t>7</w:t>
-        </w:r>
-      </w:fldSimple>
+      <w:r>
+        <w:fldChar w:fldCharType="begin"/>
+      </w:r>
+      <w:r>
+        <w:instrText xml:space="preserve"> SEQ Abbildung \* ARABIC </w:instrText>
+      </w:r>
+      <w:r>
+        <w:fldChar w:fldCharType="separate"/>
+      </w:r>
+      <w:r>
+        <w:rPr>
+          <w:noProof/>
+        </w:rPr>
+        <w:t>7</w:t>
+      </w:r>
+      <w:r>
+        <w:rPr>
+          <w:noProof/>
+        </w:rPr>
+        <w:fldChar w:fldCharType="end"/>
+      </w:r>
       <w:r>
         <w:t xml:space="preserve"> - </w:t>
       </w:r>
@@ -2485,14 +2621,27 @@
       <w:r>
         <w:t xml:space="preserve">Abbildung </w:t>
       </w:r>
-      <w:fldSimple w:instr=" SEQ Abbildung \* ARABIC ">
-        <w:r>
-          <w:rPr>
-            <w:noProof/>
-          </w:rPr>
-          <w:t>8</w:t>
-        </w:r>
-      </w:fldSimple>
+      <w:r>
+        <w:fldChar w:fldCharType="begin"/>
+      </w:r>
+      <w:r>
+        <w:instrText xml:space="preserve"> SEQ Abbildung \* ARABIC </w:instrText>
+      </w:r>
+      <w:r>
+        <w:fldChar w:fldCharType="separate"/>
+      </w:r>
+      <w:r>
+        <w:rPr>
+          <w:noProof/>
+        </w:rPr>
+        <w:t>8</w:t>
+      </w:r>
+      <w:r>
+        <w:rPr>
+          <w:noProof/>
+        </w:rPr>
+        <w:fldChar w:fldCharType="end"/>
+      </w:r>
       <w:r>
         <w:t xml:space="preserve"> - Demomodus, Idee 12, Erweiterung zu Idee 8</w:t>
       </w:r>
@@ -2609,14 +2758,27 @@
       <w:r>
         <w:t xml:space="preserve">Abbildung </w:t>
       </w:r>
-      <w:fldSimple w:instr=" SEQ Abbildung \* ARABIC ">
-        <w:r>
-          <w:rPr>
-            <w:noProof/>
-          </w:rPr>
-          <w:t>9</w:t>
-        </w:r>
-      </w:fldSimple>
+      <w:r>
+        <w:fldChar w:fldCharType="begin"/>
+      </w:r>
+      <w:r>
+        <w:instrText xml:space="preserve"> SEQ Abbildung \* ARABIC </w:instrText>
+      </w:r>
+      <w:r>
+        <w:fldChar w:fldCharType="separate"/>
+      </w:r>
+      <w:r>
+        <w:rPr>
+          <w:noProof/>
+        </w:rPr>
+        <w:t>9</w:t>
+      </w:r>
+      <w:r>
+        <w:rPr>
+          <w:noProof/>
+        </w:rPr>
+        <w:fldChar w:fldCharType="end"/>
+      </w:r>
       <w:r>
         <w:t xml:space="preserve"> - Demomodus, Ideen 9 und 10</w:t>
       </w:r>
@@ -2715,14 +2877,30 @@
       <w:r>
         <w:t xml:space="preserve">Abbildung </w:t>
       </w:r>
-      <w:fldSimple w:instr=" SEQ Abbildung \* ARABIC ">
-        <w:r>
-          <w:rPr>
-            <w:noProof/>
-          </w:rPr>
-          <w:t>10</w:t>
-        </w:r>
-      </w:fldSimple>
+      <w:r>
+        <w:fldChar w:fldCharType="begin"/>
+      </w:r>
+      <w:r>
+        <w:instrText xml:space="preserve"> SEQ Abbildung \*</w:instrText>
+      </w:r>
+      <w:r>
+        <w:instrText xml:space="preserve"> ARABIC </w:instrText>
+      </w:r>
+      <w:r>
+        <w:fldChar w:fldCharType="separate"/>
+      </w:r>
+      <w:r>
+        <w:rPr>
+          <w:noProof/>
+        </w:rPr>
+        <w:t>10</w:t>
+      </w:r>
+      <w:r>
+        <w:rPr>
+          <w:noProof/>
+        </w:rPr>
+        <w:fldChar w:fldCharType="end"/>
+      </w:r>
       <w:r>
         <w:t xml:space="preserve"> - Demomodus, </w:t>
       </w:r>
@@ -3150,30 +3328,14 @@
       <w:r>
         <w:t xml:space="preserve">Abbildung </w:t>
       </w:r>
-      <w:r>
-        <w:fldChar w:fldCharType="begin"/>
-      </w:r>
-      <w:r>
-        <w:instrText xml:space="preserve"> SEQ Abbildung \</w:instrText>
-      </w:r>
-      <w:r>
-        <w:instrText xml:space="preserve">* ARABIC </w:instrText>
-      </w:r>
-      <w:r>
-        <w:fldChar w:fldCharType="separate"/>
-      </w:r>
-      <w:r>
-        <w:rPr>
-          <w:noProof/>
-        </w:rPr>
-        <w:t>11</w:t>
-      </w:r>
-      <w:r>
-        <w:rPr>
-          <w:noProof/>
-        </w:rPr>
-        <w:fldChar w:fldCharType="end"/>
-      </w:r>
+      <w:fldSimple w:instr=" SEQ Abbildung \* ARABIC ">
+        <w:r>
+          <w:rPr>
+            <w:noProof/>
+          </w:rPr>
+          <w:t>11</w:t>
+        </w:r>
+      </w:fldSimple>
       <w:r>
         <w:t xml:space="preserve"> - Teilaufgaben des Demomodus "Kraftfeld"</w:t>
       </w:r>
@@ -3273,27 +3435,14 @@
       <w:r>
         <w:t xml:space="preserve">Abbildung </w:t>
       </w:r>
-      <w:r>
-        <w:fldChar w:fldCharType="begin"/>
-      </w:r>
-      <w:r>
-        <w:instrText xml:space="preserve"> SEQ Abbildung \* ARABIC </w:instrText>
-      </w:r>
-      <w:r>
-        <w:fldChar w:fldCharType="separate"/>
-      </w:r>
-      <w:r>
-        <w:rPr>
-          <w:noProof/>
-        </w:rPr>
-        <w:t>12</w:t>
-      </w:r>
-      <w:r>
-        <w:rPr>
-          <w:noProof/>
-        </w:rPr>
-        <w:fldChar w:fldCharType="end"/>
-      </w:r>
+      <w:fldSimple w:instr=" SEQ Abbildung \* ARABIC ">
+        <w:r>
+          <w:rPr>
+            <w:noProof/>
+          </w:rPr>
+          <w:t>12</w:t>
+        </w:r>
+      </w:fldSimple>
       <w:r>
         <w:t xml:space="preserve"> </w:t>
       </w:r>
@@ -3418,7 +3567,13 @@
       </w:pPr>
       <w:bookmarkStart w:id="30" w:name="_Ref324343900"/>
       <w:r>
-        <w:t>Umsetzung des Demomodus „Lockspruch“</w:t>
+        <w:t>Umsetzung des Demomodus „</w:t>
+      </w:r>
+      <w:r>
+        <w:t>Teaser</w:t>
+      </w:r>
+      <w:r>
+        <w:t>“</w:t>
       </w:r>
       <w:bookmarkEnd w:id="30"/>
     </w:p>
@@ -3469,10 +3624,22 @@
         <w:t xml:space="preserve"> muss es möglich sein, zwischen dem Interaktions- und Demomodus zu wechseln.</w:t>
       </w:r>
       <w:r>
-        <w:t xml:space="preserve"> Sobald der Demomodus angezeigt wird, soll der Hintergrund auf eine willkürliche Farbe gesetzt werden.</w:t>
-      </w:r>
-      <w:r>
-        <w:t xml:space="preserve"> Zudem soll auch ein zufällig ausgewählter Teaser-Text einer App angezeigt werden.</w:t>
+        <w:t xml:space="preserve"> Sobald der Demomodus angezeigt wird, soll der Hintergrund auf eine </w:t>
+      </w:r>
+      <w:r>
+        <w:t>zufällig ausgewählte</w:t>
+      </w:r>
+      <w:r>
+        <w:t xml:space="preserve"> Farbe gesetzt werden.</w:t>
+      </w:r>
+      <w:r>
+        <w:t xml:space="preserve"> Zudem soll auch ein Teaser-Text </w:t>
+      </w:r>
+      <w:r>
+        <w:t>zur jeweilig im Hintergrund aktiven</w:t>
+      </w:r>
+      <w:r>
+        <w:t xml:space="preserve"> App angezeigt werden.</w:t>
       </w:r>
       <w:r>
         <w:t xml:space="preserve"> Dabei könnte es sich, wie in der Abbildung </w:t>
@@ -3502,7 +3669,13 @@
         <w:fldChar w:fldCharType="end"/>
       </w:r>
       <w:r>
-        <w:t xml:space="preserve"> um einen Text wie „Hunger? – Dann stell dich hier hin“</w:t>
+        <w:t xml:space="preserve"> </w:t>
+      </w:r>
+      <w:r>
+        <w:t xml:space="preserve">ersichtlich, </w:t>
+      </w:r>
+      <w:r>
+        <w:t>um einen Text wie „Hunger? – Dann stell dich hier hin“</w:t>
       </w:r>
       <w:r>
         <w:t xml:space="preserve"> handeln.</w:t>
@@ -3524,10 +3697,28 @@
         <w:t xml:space="preserve"> </w:t>
       </w:r>
       <w:r>
-        <w:t>Sobald der Demomodus aktiv ist, zeigt er eine zufällig ausgewählte Farbe an.</w:t>
-      </w:r>
-      <w:r>
-        <w:t xml:space="preserve"> Bei den Farben handelt es sich </w:t>
+        <w:t xml:space="preserve">Sobald der Demomodus aktiv ist, </w:t>
+      </w:r>
+      <w:r>
+        <w:t>wird auf der Video Wall</w:t>
+      </w:r>
+      <w:r>
+        <w:t xml:space="preserve"> eine zufällig ausgewählte Farbe </w:t>
+      </w:r>
+      <w:r>
+        <w:t>gezeigt</w:t>
+      </w:r>
+      <w:r>
+        <w:t>.</w:t>
+      </w:r>
+      <w:r>
+        <w:t xml:space="preserve"> Bei den </w:t>
+      </w:r>
+      <w:r>
+        <w:t xml:space="preserve">dafür definierten </w:t>
+      </w:r>
+      <w:r>
+        <w:t xml:space="preserve">Farben handelt es sich </w:t>
       </w:r>
       <w:r>
         <w:t>u</w:t>
@@ -3560,7 +3751,7 @@
         <w:t xml:space="preserve">ie Farbauswahl kann bei Bedarf später noch </w:t>
       </w:r>
       <w:r>
-        <w:t>vergrössert</w:t>
+        <w:t>erweitert</w:t>
       </w:r>
       <w:r>
         <w:t xml:space="preserve"> werden.</w:t>
@@ -3574,7 +3765,10 @@
         <w:t>Teaser-Text</w:t>
       </w:r>
       <w:r>
-        <w:t xml:space="preserve"> einer willkürlichen Applikation der Videowall angezeigt.</w:t>
+        <w:t xml:space="preserve"> der im Hintergrund aktiven </w:t>
+      </w:r>
+      <w:r>
+        <w:t>Applikation angezeigt.</w:t>
       </w:r>
       <w:r>
         <w:t xml:space="preserve"> Dies könnte beispiel</w:t>
@@ -3583,10 +3777,31 @@
         <w:t>sweise die Mittagsmenü-App sein</w:t>
       </w:r>
       <w:r>
+        <w:t>, was dann dazu führt, dass der entsprechend passende Text: „Hunger?“ angezeigt wird</w:t>
+      </w:r>
+      <w:r>
         <w:t>.</w:t>
       </w:r>
       <w:r>
-        <w:t xml:space="preserve"> Darunter befindet sich noch ein Zusatztext, welcher den Passant dazu animieren soll, sich der Wall zu nähern.</w:t>
+        <w:t xml:space="preserve"> </w:t>
+      </w:r>
+      <w:r>
+        <w:t>Unterhalb dieses Textes</w:t>
+      </w:r>
+      <w:r>
+        <w:t xml:space="preserve"> befindet sich noch ein Zusatztext, welcher </w:t>
+      </w:r>
+      <w:r>
+        <w:t>die</w:t>
+      </w:r>
+      <w:r>
+        <w:t xml:space="preserve"> Passant</w:t>
+      </w:r>
+      <w:r>
+        <w:t>en</w:t>
+      </w:r>
+      <w:r>
+        <w:t xml:space="preserve"> dazu animieren soll, sich der Wall zu nähern.</w:t>
       </w:r>
     </w:p>
     <w:p>
@@ -3648,29 +3863,17 @@
         <w:pStyle w:val="Caption"/>
       </w:pPr>
       <w:r>
+        <w:lastRenderedPageBreak/>
         <w:t xml:space="preserve">Abbildung </w:t>
       </w:r>
-      <w:r>
-        <w:fldChar w:fldCharType="begin"/>
-      </w:r>
-      <w:r>
-        <w:instrText xml:space="preserve"> SEQ Abbildung \* ARABIC </w:instrText>
-      </w:r>
-      <w:r>
-        <w:fldChar w:fldCharType="separate"/>
-      </w:r>
-      <w:r>
-        <w:rPr>
-          <w:noProof/>
-        </w:rPr>
-        <w:t>13</w:t>
-      </w:r>
-      <w:r>
-        <w:rPr>
-          <w:noProof/>
-        </w:rPr>
-        <w:fldChar w:fldCharType="end"/>
-      </w:r>
+      <w:fldSimple w:instr=" SEQ Abbildung \* ARABIC ">
+        <w:r>
+          <w:rPr>
+            <w:noProof/>
+          </w:rPr>
+          <w:t>13</w:t>
+        </w:r>
+      </w:fldSimple>
       <w:r>
         <w:t xml:space="preserve"> - Externes Design</w:t>
       </w:r>
@@ -3680,7 +3883,6 @@
     </w:p>
     <w:p>
       <w:r>
-        <w:lastRenderedPageBreak/>
         <w:t>Sobald sich ein Passant der Wall genähert hat und dessen Skelett erkannt wurde, beginnt ein Countdown.</w:t>
       </w:r>
     </w:p>
@@ -3740,37 +3942,54 @@
       <w:r>
         <w:t xml:space="preserve">Abbildung </w:t>
       </w:r>
-      <w:r>
-        <w:fldChar w:fldCharType="begin"/>
-      </w:r>
-      <w:r>
-        <w:instrText xml:space="preserve"> SEQ Abbildung \* ARABIC </w:instrText>
-      </w:r>
-      <w:r>
-        <w:fldChar w:fldCharType="separate"/>
-      </w:r>
-      <w:r>
-        <w:rPr>
-          <w:noProof/>
-        </w:rPr>
-        <w:t>14</w:t>
-      </w:r>
-      <w:r>
-        <w:rPr>
-          <w:noProof/>
-        </w:rPr>
-        <w:fldChar w:fldCharType="end"/>
-      </w:r>
+      <w:fldSimple w:instr=" SEQ Abbildung \* ARABIC ">
+        <w:r>
+          <w:rPr>
+            <w:noProof/>
+          </w:rPr>
+          <w:t>14</w:t>
+        </w:r>
+      </w:fldSimple>
       <w:r>
         <w:t xml:space="preserve"> - Externes Design, Countdown</w:t>
       </w:r>
     </w:p>
     <w:p>
       <w:r>
-        <w:t>Dieser ist dazu da, dass der Nutzer einerseits Rückmeldung auf das Näherkommen bekommt und anderseits darüber informiert wird, wie lange er noch warten muss.</w:t>
-      </w:r>
-      <w:r>
-        <w:t xml:space="preserve"> Ist dieser bei 0 angekommen, wird vom Demomodus in den Interaktionsmodus gewechselt.</w:t>
+        <w:t xml:space="preserve">Dieser ist dazu da, dass der Nutzer einerseits </w:t>
+      </w:r>
+      <w:r>
+        <w:t xml:space="preserve">eine </w:t>
+      </w:r>
+      <w:r>
+        <w:t xml:space="preserve">Rückmeldung auf </w:t>
+      </w:r>
+      <w:r>
+        <w:t>sein</w:t>
+      </w:r>
+      <w:r>
+        <w:t xml:space="preserve"> Näherkommen </w:t>
+      </w:r>
+      <w:r>
+        <w:t>erhält</w:t>
+      </w:r>
+      <w:r>
+        <w:t xml:space="preserve"> und anderseits darüber informiert wird, wie lange er noch warten muss</w:t>
+      </w:r>
+      <w:r>
+        <w:t>, bis es weiter geht</w:t>
+      </w:r>
+      <w:r>
+        <w:t>.</w:t>
+      </w:r>
+      <w:r>
+        <w:t xml:space="preserve"> Ist </w:t>
+      </w:r>
+      <w:r>
+        <w:t xml:space="preserve">der Countdown </w:t>
+      </w:r>
+      <w:r>
+        <w:t>bei 0 angekommen, wird vom Demomodus in den Interaktionsmodus gewechselt.</w:t>
       </w:r>
     </w:p>
     <w:p>
@@ -3895,31 +4114,16 @@
       </w:rPr>
       <w:t xml:space="preserve"> von </w:t>
     </w:r>
-    <w:r>
-      <w:fldChar w:fldCharType="begin"/>
-    </w:r>
-    <w:r>
-      <w:instrText>NUMPAGES  \* Arabic  \* MERGEFORMAT</w:instrText>
-    </w:r>
-    <w:r>
-      <w:fldChar w:fldCharType="separate"/>
-    </w:r>
-    <w:r>
-      <w:rPr>
-        <w:b/>
-        <w:noProof/>
-        <w:lang w:val="de-DE"/>
-      </w:rPr>
-      <w:t>14</w:t>
-    </w:r>
-    <w:r>
-      <w:rPr>
-        <w:b/>
-        <w:noProof/>
-        <w:lang w:val="de-DE"/>
-      </w:rPr>
-      <w:fldChar w:fldCharType="end"/>
-    </w:r>
+    <w:fldSimple w:instr="NUMPAGES  \* Arabic  \* MERGEFORMAT">
+      <w:r>
+        <w:rPr>
+          <w:b/>
+          <w:noProof/>
+          <w:lang w:val="de-DE"/>
+        </w:rPr>
+        <w:t>14</w:t>
+      </w:r>
+    </w:fldSimple>
   </w:p>
 </w:ftr>
 </file>
@@ -8387,7 +8591,7 @@
 </file>
 
 <file path=customXml/itemProps1.xml><?xml version="1.0" encoding="utf-8"?>
-<ds:datastoreItem xmlns:ds="http://schemas.openxmlformats.org/officeDocument/2006/customXml" ds:itemID="{492C2314-35AC-496F-9058-C400DCD977A9}">
+<ds:datastoreItem xmlns:ds="http://schemas.openxmlformats.org/officeDocument/2006/customXml" ds:itemID="{6E3458CE-9A5F-4F71-A970-723ED440FE48}">
   <ds:schemaRefs>
     <ds:schemaRef ds:uri="http://schemas.openxmlformats.org/officeDocument/2006/bibliography"/>
   </ds:schemaRefs>

</xml_diff>

<commit_message>
refs #843 Zustandsdiagramm beschrieben
Former-commit-id: 0066ba0ad9882e63db0ad63ef4e47b4adbbb6594
</commit_message>
<xml_diff>
--- a/doc/Bericht/05_Technischer Bericht/05_Domain Analyse/Domain Analyse.docx
+++ b/doc/Bericht/05_Technischer Bericht/05_Domain Analyse/Domain Analyse.docx
@@ -636,10 +636,7 @@
           </w:tcPr>
           <w:p>
             <w:r>
-              <w:t xml:space="preserve">Umsetzung </w:t>
-            </w:r>
-            <w:r>
-              <w:t xml:space="preserve"> Demomodus</w:t>
+              <w:t>Umsetzung  Demomodus</w:t>
             </w:r>
             <w:r>
               <w:t xml:space="preserve"> Teaser</w:t>
@@ -686,12 +683,20 @@
       <w:bookmarkStart w:id="8" w:name="_Toc320620796"/>
       <w:bookmarkStart w:id="9" w:name="_Toc323885677"/>
       <w:bookmarkStart w:id="10" w:name="_Toc324860358"/>
+      <w:proofErr w:type="spellStart"/>
       <w:r>
         <w:rPr>
           <w:bCs/>
         </w:rPr>
         <w:lastRenderedPageBreak/>
-        <w:t>Graphical User Interface (GUI)</w:t>
+        <w:t>Graphical</w:t>
+      </w:r>
+      <w:proofErr w:type="spellEnd"/>
+      <w:r>
+        <w:rPr>
+          <w:bCs/>
+        </w:rPr>
+        <w:t xml:space="preserve"> User Interface (GUI)</w:t>
       </w:r>
       <w:bookmarkEnd w:id="7"/>
       <w:bookmarkEnd w:id="8"/>
@@ -763,7 +768,15 @@
         <w:t xml:space="preserve">ein </w:t>
       </w:r>
       <w:r>
-        <w:t>Wizard of Oz Experiment durchgeführt</w:t>
+        <w:t xml:space="preserve">Wizard </w:t>
+      </w:r>
+      <w:proofErr w:type="spellStart"/>
+      <w:r>
+        <w:t>of</w:t>
+      </w:r>
+      <w:proofErr w:type="spellEnd"/>
+      <w:r>
+        <w:t xml:space="preserve"> Oz Experiment durchgeführt</w:t>
       </w:r>
       <w:r>
         <w:t xml:space="preserve"> (TODO: link auf Testdokumentation)</w:t>
@@ -820,10 +833,26 @@
     </w:p>
     <w:p>
       <w:r>
-        <w:t>Der Test wird als Powerpoint Präsentation vorbereitet</w:t>
-      </w:r>
-      <w:r>
-        <w:t xml:space="preserve"> und mit einem Beamer projiziert</w:t>
+        <w:t xml:space="preserve">Der Test wird als </w:t>
+      </w:r>
+      <w:proofErr w:type="spellStart"/>
+      <w:r>
+        <w:t>Powerpoint</w:t>
+      </w:r>
+      <w:proofErr w:type="spellEnd"/>
+      <w:r>
+        <w:t xml:space="preserve"> Präsentation vorbereitet</w:t>
+      </w:r>
+      <w:r>
+        <w:t xml:space="preserve"> und mit einem </w:t>
+      </w:r>
+      <w:proofErr w:type="spellStart"/>
+      <w:r>
+        <w:t>Beamer</w:t>
+      </w:r>
+      <w:proofErr w:type="spellEnd"/>
+      <w:r>
+        <w:t xml:space="preserve"> projiziert</w:t>
       </w:r>
       <w:r>
         <w:t>. Je nachdem, wohin in der Applikation die Testperson navigiert, wird eine andere Folie der Präsentation eingeblendet</w:t>
@@ -838,7 +867,15 @@
         <w:t xml:space="preserve"> klein gehalten werden kann</w:t>
       </w:r>
       <w:r>
-        <w:t>. Der Testperson soll zusätzlich ein Laserpointer zur Verfügung stehen, mit welchem sie Schaltflächen anwählen kann, da dies nicht über Gesten allein möglich ist.</w:t>
+        <w:t xml:space="preserve">. Der Testperson soll zusätzlich ein </w:t>
+      </w:r>
+      <w:proofErr w:type="spellStart"/>
+      <w:r>
+        <w:t>Laserpointer</w:t>
+      </w:r>
+      <w:proofErr w:type="spellEnd"/>
+      <w:r>
+        <w:t xml:space="preserve"> zur Verfügung stehen, mit welchem sie Schaltflächen anwählen kann, da dies nicht über Gesten allein möglich ist.</w:t>
       </w:r>
       <w:r>
         <w:t xml:space="preserve"> In der Applikation würde dies später ähnlich gelöst werden, indem der Nutzer seine Hand als Pointer verwenden kann um Schaltflächen zu aktivieren.</w:t>
@@ -904,34 +941,14 @@
       <w:r>
         <w:t xml:space="preserve">Abbildung </w:t>
       </w:r>
-      <w:fldSimple w:instr=" SEQ Abbildung \* ARABIC ">
-        <w:r>
-          <w:rPr>
-            <w:noProof/>
-          </w:rPr>
-          <w:t>1</w:t>
-        </w:r>
-      </w:fldSimple>
-      <w:r>
-        <w:t xml:space="preserve"> - Anforderungen an den Test</w:t>
-      </w:r>
-      <w:bookmarkEnd w:id="22"/>
-    </w:p>
-    <w:p>
-      <w:r>
-        <w:t xml:space="preserve">Die </w:t>
-      </w:r>
       <w:r>
         <w:fldChar w:fldCharType="begin"/>
       </w:r>
       <w:r>
-        <w:instrText xml:space="preserve"> REF _Ref319938869 \h </w:instrText>
+        <w:instrText xml:space="preserve"> SEQ Abbildung \* ARABIC </w:instrText>
       </w:r>
       <w:r>
         <w:fldChar w:fldCharType="separate"/>
-      </w:r>
-      <w:r>
-        <w:t xml:space="preserve">Abbildung </w:t>
       </w:r>
       <w:r>
         <w:rPr>
@@ -940,8 +957,41 @@
         <w:t>1</w:t>
       </w:r>
       <w:r>
+        <w:rPr>
+          <w:noProof/>
+        </w:rPr>
+        <w:fldChar w:fldCharType="end"/>
+      </w:r>
+      <w:r>
         <w:t xml:space="preserve"> - Anforderungen an den Test</w:t>
       </w:r>
+      <w:bookmarkEnd w:id="22"/>
+    </w:p>
+    <w:p>
+      <w:r>
+        <w:t xml:space="preserve">Die </w:t>
+      </w:r>
+      <w:r>
+        <w:fldChar w:fldCharType="begin"/>
+      </w:r>
+      <w:r>
+        <w:instrText xml:space="preserve"> REF _Ref319938869 \h </w:instrText>
+      </w:r>
+      <w:r>
+        <w:fldChar w:fldCharType="separate"/>
+      </w:r>
+      <w:r>
+        <w:t xml:space="preserve">Abbildung </w:t>
+      </w:r>
+      <w:r>
+        <w:rPr>
+          <w:noProof/>
+        </w:rPr>
+        <w:t>1</w:t>
+      </w:r>
+      <w:r>
+        <w:t xml:space="preserve"> - Anforderungen an den Test</w:t>
+      </w:r>
       <w:r>
         <w:fldChar w:fldCharType="end"/>
       </w:r>
@@ -1015,7 +1065,15 @@
         <w:t xml:space="preserve"> bestimmte Abteilung einzuschränken.</w:t>
       </w:r>
       <w:r>
-        <w:t xml:space="preserve"> Diese Anforderungen werden getestet, indem die Testpersonen ein oder mehrere Szenarien der in der Vorstudie erarbeiteten Personas (TODO link V</w:t>
+        <w:t xml:space="preserve"> Diese Anforderungen werden getestet, indem die Testpersonen ein oder mehrere Szenarien der in der Vorstudie erarbeiteten </w:t>
+      </w:r>
+      <w:proofErr w:type="spellStart"/>
+      <w:r>
+        <w:t>Personas</w:t>
+      </w:r>
+      <w:proofErr w:type="spellEnd"/>
+      <w:r>
+        <w:t xml:space="preserve"> (TODO link V</w:t>
       </w:r>
       <w:r>
         <w:t>orstudie) durchlaufen.</w:t>
@@ -1026,8 +1084,13 @@
         <w:lastRenderedPageBreak/>
         <w:t xml:space="preserve">Die Nutzer sollen zu Beginn von </w:t>
       </w:r>
-      <w:r>
-        <w:t xml:space="preserve">der </w:t>
+      <w:proofErr w:type="gramStart"/>
+      <w:r>
+        <w:t>der</w:t>
+      </w:r>
+      <w:proofErr w:type="gramEnd"/>
+      <w:r>
+        <w:t xml:space="preserve"> </w:t>
       </w:r>
       <w:r>
         <w:t xml:space="preserve">Video Wall angelockt werden. Dies soll über einen Demomodus geschehen. </w:t>
@@ -1042,10 +1105,26 @@
         <w:t>dieser</w:t>
       </w:r>
       <w:r>
-        <w:t xml:space="preserve"> den Bereich betritt, in dem er von Kinect erkannt wird. Es können maximal sechs verschiedene Schriftzüge zur gleichen Zeit sechs Personen folgen, da </w:t>
-      </w:r>
-      <w:r>
-        <w:t>dies die maximale Anzahl an Personen ist, die Kinect gleichzeitig erkennen kann.</w:t>
+        <w:t xml:space="preserve"> den Bereich betritt, in dem er von </w:t>
+      </w:r>
+      <w:proofErr w:type="spellStart"/>
+      <w:r>
+        <w:t>Kinect</w:t>
+      </w:r>
+      <w:proofErr w:type="spellEnd"/>
+      <w:r>
+        <w:t xml:space="preserve"> erkannt wird. Es können maximal sechs verschiedene Schriftzüge zur gleichen Zeit sechs Personen folgen, da </w:t>
+      </w:r>
+      <w:r>
+        <w:t xml:space="preserve">dies die maximale Anzahl an Personen ist, die </w:t>
+      </w:r>
+      <w:proofErr w:type="spellStart"/>
+      <w:r>
+        <w:t>Kinect</w:t>
+      </w:r>
+      <w:proofErr w:type="spellEnd"/>
+      <w:r>
+        <w:t xml:space="preserve"> gleichzeitig erkennen kann.</w:t>
       </w:r>
       <w:r>
         <w:t xml:space="preserve"> Ein anderer Vorschlag ist, das Poster in Stücke zerschnitten darzustellen, wobei die einzelnen Stücke ungeordnet auf der Wand angezeigt werden</w:t>
@@ -1072,7 +1151,15 @@
         <w:t>lassen</w:t>
       </w:r>
       <w:r>
-        <w:t xml:space="preserve">, da es nicht möglich ist, ihn im Wizard of Oz Experiment umzusetzen. Es ist bekannt, </w:t>
+        <w:t xml:space="preserve">, da es nicht möglich ist, ihn im Wizard </w:t>
+      </w:r>
+      <w:proofErr w:type="spellStart"/>
+      <w:r>
+        <w:t>of</w:t>
+      </w:r>
+      <w:proofErr w:type="spellEnd"/>
+      <w:r>
+        <w:t xml:space="preserve"> Oz Experiment umzusetzen. Es ist bekannt, </w:t>
       </w:r>
       <w:r>
         <w:t>dass je nach Teaser die Interaktion</w:t>
@@ -1144,34 +1231,14 @@
       <w:r>
         <w:t xml:space="preserve">Abbildung </w:t>
       </w:r>
-      <w:fldSimple w:instr=" SEQ Abbildung \* ARABIC ">
-        <w:r>
-          <w:rPr>
-            <w:noProof/>
-          </w:rPr>
-          <w:t>2</w:t>
-        </w:r>
-      </w:fldSimple>
-      <w:r>
-        <w:t xml:space="preserve"> - Posteransicht</w:t>
-      </w:r>
-      <w:bookmarkEnd w:id="23"/>
-    </w:p>
-    <w:p>
-      <w:r>
-        <w:t xml:space="preserve">Die </w:t>
-      </w:r>
       <w:r>
         <w:fldChar w:fldCharType="begin"/>
       </w:r>
       <w:r>
-        <w:instrText xml:space="preserve"> REF _Ref319939003 \h </w:instrText>
+        <w:instrText xml:space="preserve"> SEQ Abbildung \* ARABIC </w:instrText>
       </w:r>
       <w:r>
         <w:fldChar w:fldCharType="separate"/>
-      </w:r>
-      <w:r>
-        <w:t xml:space="preserve">Abbildung </w:t>
       </w:r>
       <w:r>
         <w:rPr>
@@ -1180,12 +1247,55 @@
         <w:t>2</w:t>
       </w:r>
       <w:r>
-        <w:t xml:space="preserve"> - Posteransicht</w:t>
-      </w:r>
-      <w:r>
+        <w:rPr>
+          <w:noProof/>
+        </w:rPr>
         <w:fldChar w:fldCharType="end"/>
       </w:r>
       <w:r>
+        <w:t xml:space="preserve"> - </w:t>
+      </w:r>
+      <w:proofErr w:type="spellStart"/>
+      <w:r>
+        <w:t>Posteransicht</w:t>
+      </w:r>
+      <w:bookmarkEnd w:id="23"/>
+      <w:proofErr w:type="spellEnd"/>
+    </w:p>
+    <w:p>
+      <w:r>
+        <w:t xml:space="preserve">Die </w:t>
+      </w:r>
+      <w:r>
+        <w:fldChar w:fldCharType="begin"/>
+      </w:r>
+      <w:r>
+        <w:instrText xml:space="preserve"> REF _Ref319939003 \h </w:instrText>
+      </w:r>
+      <w:r>
+        <w:fldChar w:fldCharType="separate"/>
+      </w:r>
+      <w:r>
+        <w:t xml:space="preserve">Abbildung </w:t>
+      </w:r>
+      <w:r>
+        <w:rPr>
+          <w:noProof/>
+        </w:rPr>
+        <w:t>2</w:t>
+      </w:r>
+      <w:r>
+        <w:t xml:space="preserve"> - </w:t>
+      </w:r>
+      <w:proofErr w:type="spellStart"/>
+      <w:r>
+        <w:t>Posteransicht</w:t>
+      </w:r>
+      <w:proofErr w:type="spellEnd"/>
+      <w:r>
+        <w:fldChar w:fldCharType="end"/>
+      </w:r>
+      <w:r>
         <w:t xml:space="preserve"> stellt die </w:t>
       </w:r>
       <w:r>
@@ -1225,7 +1335,15 @@
         <w:br/>
       </w:r>
       <w:r>
-        <w:t xml:space="preserve">In der Mitte des unteren Randes werden die Skelette der Personen, die von Kinect erkannt </w:t>
+        <w:t xml:space="preserve">In der Mitte des unteren Randes werden die Skelette der Personen, die von </w:t>
+      </w:r>
+      <w:proofErr w:type="spellStart"/>
+      <w:r>
+        <w:t>Kinect</w:t>
+      </w:r>
+      <w:proofErr w:type="spellEnd"/>
+      <w:r>
+        <w:t xml:space="preserve"> erkannt </w:t>
       </w:r>
       <w:r>
         <w:t>worden sind</w:t>
@@ -1316,14 +1434,27 @@
       <w:r>
         <w:t xml:space="preserve">Abbildung </w:t>
       </w:r>
-      <w:fldSimple w:instr=" SEQ Abbildung \* ARABIC ">
-        <w:r>
-          <w:rPr>
-            <w:noProof/>
-          </w:rPr>
-          <w:t>3</w:t>
-        </w:r>
-      </w:fldSimple>
+      <w:r>
+        <w:fldChar w:fldCharType="begin"/>
+      </w:r>
+      <w:r>
+        <w:instrText xml:space="preserve"> SEQ Abbildung \* ARABIC </w:instrText>
+      </w:r>
+      <w:r>
+        <w:fldChar w:fldCharType="separate"/>
+      </w:r>
+      <w:r>
+        <w:rPr>
+          <w:noProof/>
+        </w:rPr>
+        <w:t>3</w:t>
+      </w:r>
+      <w:r>
+        <w:rPr>
+          <w:noProof/>
+        </w:rPr>
+        <w:fldChar w:fldCharType="end"/>
+      </w:r>
       <w:r>
         <w:t xml:space="preserve"> - Unterteilung in Tabs</w:t>
       </w:r>
@@ -1457,55 +1588,14 @@
       <w:r>
         <w:t xml:space="preserve">Abbildung </w:t>
       </w:r>
-      <w:fldSimple w:instr=" SEQ Abbildung \* ARABIC ">
-        <w:r>
-          <w:rPr>
-            <w:noProof/>
-          </w:rPr>
-          <w:t>4</w:t>
-        </w:r>
-      </w:fldSimple>
-      <w:r>
-        <w:t xml:space="preserve"> </w:t>
-      </w:r>
-      <w:r>
-        <w:t>-</w:t>
-      </w:r>
-      <w:r>
-        <w:t xml:space="preserve"> Zonenmarkierung</w:t>
-      </w:r>
-      <w:bookmarkEnd w:id="25"/>
-    </w:p>
-    <w:p>
-      <w:r>
-        <w:t xml:space="preserve">Des </w:t>
-      </w:r>
-      <w:r>
-        <w:t>W</w:t>
-      </w:r>
-      <w:r>
-        <w:t>eiteren ist es für den Nutzer wichtig zu wissen,</w:t>
-      </w:r>
-      <w:r>
-        <w:t xml:space="preserve"> in welchem Abstand zur Wand er stehen muss, um erkannt zu werden.</w:t>
-      </w:r>
-      <w:r>
-        <w:t xml:space="preserve"> Es sind zwei Zonen denkbar, eine Browsing- und eine Lese-/Interaktionszone. </w:t>
-      </w:r>
-      <w:r>
-        <w:t xml:space="preserve">Wie in </w:t>
-      </w:r>
       <w:r>
         <w:fldChar w:fldCharType="begin"/>
       </w:r>
       <w:r>
-        <w:instrText xml:space="preserve"> REF _Ref319995195 \h </w:instrText>
+        <w:instrText xml:space="preserve"> SEQ Abbildung \* ARABIC </w:instrText>
       </w:r>
       <w:r>
         <w:fldChar w:fldCharType="separate"/>
-      </w:r>
-      <w:r>
-        <w:t xml:space="preserve">Abbildung </w:t>
       </w:r>
       <w:r>
         <w:rPr>
@@ -1514,6 +1604,68 @@
         <w:t>4</w:t>
       </w:r>
       <w:r>
+        <w:rPr>
+          <w:noProof/>
+        </w:rPr>
+        <w:fldChar w:fldCharType="end"/>
+      </w:r>
+      <w:r>
+        <w:t xml:space="preserve"> </w:t>
+      </w:r>
+      <w:r>
+        <w:t>-</w:t>
+      </w:r>
+      <w:r>
+        <w:t xml:space="preserve"> Zonenmarkierung</w:t>
+      </w:r>
+      <w:bookmarkEnd w:id="25"/>
+    </w:p>
+    <w:p>
+      <w:r>
+        <w:t xml:space="preserve">Des </w:t>
+      </w:r>
+      <w:r>
+        <w:t>W</w:t>
+      </w:r>
+      <w:r>
+        <w:t>eiteren ist es für den Nutzer wichtig zu wissen,</w:t>
+      </w:r>
+      <w:r>
+        <w:t xml:space="preserve"> in welchem Abstand zur Wand er stehen muss, um erkannt zu werden.</w:t>
+      </w:r>
+      <w:r>
+        <w:t xml:space="preserve"> Es sind zwei Zonen denkbar, eine </w:t>
+      </w:r>
+      <w:proofErr w:type="spellStart"/>
+      <w:r>
+        <w:t>Browsing</w:t>
+      </w:r>
+      <w:proofErr w:type="spellEnd"/>
+      <w:r>
+        <w:t xml:space="preserve">- und eine Lese-/Interaktionszone. </w:t>
+      </w:r>
+      <w:r>
+        <w:t xml:space="preserve">Wie in </w:t>
+      </w:r>
+      <w:r>
+        <w:fldChar w:fldCharType="begin"/>
+      </w:r>
+      <w:r>
+        <w:instrText xml:space="preserve"> REF _Ref319995195 \h </w:instrText>
+      </w:r>
+      <w:r>
+        <w:fldChar w:fldCharType="separate"/>
+      </w:r>
+      <w:r>
+        <w:t xml:space="preserve">Abbildung </w:t>
+      </w:r>
+      <w:r>
+        <w:rPr>
+          <w:noProof/>
+        </w:rPr>
+        <w:t>4</w:t>
+      </w:r>
+      <w:r>
         <w:t xml:space="preserve"> - Zonenmarkierung</w:t>
       </w:r>
       <w:r>
@@ -1523,7 +1675,15 @@
         <w:t xml:space="preserve"> ersichtlich ist, </w:t>
       </w:r>
       <w:r>
-        <w:t xml:space="preserve">könnten diese direkt am Boden vor der Video Wall </w:t>
+        <w:t xml:space="preserve">könnten diese direkt am Boden vor </w:t>
+      </w:r>
+      <w:proofErr w:type="gramStart"/>
+      <w:r>
+        <w:t>der</w:t>
+      </w:r>
+      <w:proofErr w:type="gramEnd"/>
+      <w:r>
+        <w:t xml:space="preserve"> Video Wall </w:t>
       </w:r>
       <w:r>
         <w:t>gekennzeichnet</w:t>
@@ -1585,7 +1745,15 @@
         <w:t>Alternative</w:t>
       </w:r>
       <w:r>
-        <w:t xml:space="preserve">, Kinect nur mit der Hand als </w:t>
+        <w:t xml:space="preserve">, </w:t>
+      </w:r>
+      <w:proofErr w:type="spellStart"/>
+      <w:r>
+        <w:t>Kinect</w:t>
+      </w:r>
+      <w:proofErr w:type="spellEnd"/>
+      <w:r>
+        <w:t xml:space="preserve"> nur mit der Hand als </w:t>
       </w:r>
       <w:r>
         <w:t>Zeiger</w:t>
@@ -1600,10 +1768,18 @@
         <w:t xml:space="preserve"> </w:t>
       </w:r>
       <w:r>
-        <w:t>Es gibt zwei Auffassungen der Steuerung von Kin</w:t>
-      </w:r>
-      <w:r>
-        <w:t>ect, die getestet werden können:</w:t>
+        <w:t xml:space="preserve">Es gibt zwei Auffassungen der Steuerung von </w:t>
+      </w:r>
+      <w:proofErr w:type="spellStart"/>
+      <w:r>
+        <w:t>Kin</w:t>
+      </w:r>
+      <w:r>
+        <w:t>ect</w:t>
+      </w:r>
+      <w:proofErr w:type="spellEnd"/>
+      <w:r>
+        <w:t>, die getestet werden können:</w:t>
       </w:r>
     </w:p>
     <w:p>
@@ -1669,7 +1845,15 @@
         <w:fldChar w:fldCharType="end"/>
       </w:r>
       <w:r>
-        <w:t xml:space="preserve"> beschrieben, ein Laserpointer genutzt werden um den Pointer des Nutzers zu repräsentieren. </w:t>
+        <w:t xml:space="preserve"> beschrieben, ein </w:t>
+      </w:r>
+      <w:proofErr w:type="spellStart"/>
+      <w:r>
+        <w:t>Laserpointer</w:t>
+      </w:r>
+      <w:proofErr w:type="spellEnd"/>
+      <w:r>
+        <w:t xml:space="preserve"> genutzt werden um den Pointer des Nutzers zu repräsentieren. </w:t>
       </w:r>
     </w:p>
     <w:p>
@@ -1702,7 +1886,15 @@
         <w:t>t</w:t>
       </w:r>
       <w:r>
-        <w:t xml:space="preserve"> dem Beamer entsteht durch die Testperson ein Schatten</w:t>
+        <w:t xml:space="preserve"> dem </w:t>
+      </w:r>
+      <w:proofErr w:type="spellStart"/>
+      <w:r>
+        <w:t>Beamer</w:t>
+      </w:r>
+      <w:proofErr w:type="spellEnd"/>
+      <w:r>
+        <w:t xml:space="preserve"> entsteht durch die Testperson ein Schatten</w:t>
       </w:r>
       <w:r>
         <w:t xml:space="preserve"> an der Leinwand</w:t>
@@ -1876,14 +2068,27 @@
       <w:r>
         <w:t xml:space="preserve">Abbildung </w:t>
       </w:r>
-      <w:fldSimple w:instr=" SEQ Abbildung \* ARABIC ">
-        <w:r>
-          <w:rPr>
-            <w:noProof/>
-          </w:rPr>
-          <w:t>5</w:t>
-        </w:r>
-      </w:fldSimple>
+      <w:r>
+        <w:fldChar w:fldCharType="begin"/>
+      </w:r>
+      <w:r>
+        <w:instrText xml:space="preserve"> SEQ Abbildung \* ARABIC </w:instrText>
+      </w:r>
+      <w:r>
+        <w:fldChar w:fldCharType="separate"/>
+      </w:r>
+      <w:r>
+        <w:rPr>
+          <w:noProof/>
+        </w:rPr>
+        <w:t>5</w:t>
+      </w:r>
+      <w:r>
+        <w:rPr>
+          <w:noProof/>
+        </w:rPr>
+        <w:fldChar w:fldCharType="end"/>
+      </w:r>
       <w:r>
         <w:t xml:space="preserve"> - Skizze Testapplikation</w:t>
       </w:r>
@@ -1902,7 +2107,15 @@
         <w:t xml:space="preserve"> gewec</w:t>
       </w:r>
       <w:r>
-        <w:t>hselt werden. Befindet man sich in der Browsing-Zone, wird das Poster etwas kleiner dargestellt, dafür hat das Menü oben mehr Platz.</w:t>
+        <w:t xml:space="preserve">hselt werden. Befindet man sich in der </w:t>
+      </w:r>
+      <w:proofErr w:type="spellStart"/>
+      <w:r>
+        <w:t>Browsing</w:t>
+      </w:r>
+      <w:proofErr w:type="spellEnd"/>
+      <w:r>
+        <w:t>-Zone, wird das Poster etwas kleiner dargestellt, dafür hat das Menü oben mehr Platz.</w:t>
       </w:r>
       <w:r>
         <w:t xml:space="preserve"> Wechselt man in die Lese-Zone, so vergrössert sich das Poster und das Menü wird dafür kleiner. </w:t>
@@ -1940,7 +2153,15 @@
         <w:t xml:space="preserve">Am  27. März 2012 wurde der </w:t>
       </w:r>
       <w:r>
-        <w:t>Test als Wizard of Oz Experiment durchgeführt (siehe TODO link Testdokument).</w:t>
+        <w:t xml:space="preserve">Test als Wizard </w:t>
+      </w:r>
+      <w:proofErr w:type="spellStart"/>
+      <w:r>
+        <w:t>of</w:t>
+      </w:r>
+      <w:proofErr w:type="spellEnd"/>
+      <w:r>
+        <w:t xml:space="preserve"> Oz Experiment durchgeführt (siehe TODO link Testdokument).</w:t>
       </w:r>
     </w:p>
     <w:p>
@@ -2129,14 +2350,27 @@
       <w:r>
         <w:t xml:space="preserve">Abbildung </w:t>
       </w:r>
-      <w:fldSimple w:instr=" SEQ Abbildung \* ARABIC ">
-        <w:r>
-          <w:rPr>
-            <w:noProof/>
-          </w:rPr>
-          <w:t>6</w:t>
-        </w:r>
-      </w:fldSimple>
+      <w:r>
+        <w:fldChar w:fldCharType="begin"/>
+      </w:r>
+      <w:r>
+        <w:instrText xml:space="preserve"> SEQ Abbildung \* ARABIC </w:instrText>
+      </w:r>
+      <w:r>
+        <w:fldChar w:fldCharType="separate"/>
+      </w:r>
+      <w:r>
+        <w:rPr>
+          <w:noProof/>
+        </w:rPr>
+        <w:t>6</w:t>
+      </w:r>
+      <w:r>
+        <w:rPr>
+          <w:noProof/>
+        </w:rPr>
+        <w:fldChar w:fldCharType="end"/>
+      </w:r>
       <w:r>
         <w:t xml:space="preserve"> - </w:t>
       </w:r>
@@ -2159,7 +2393,15 @@
         <w:t>. Um herauszufind</w:t>
       </w:r>
       <w:r>
-        <w:t xml:space="preserve">en, was die Video Wall für Informationen zur Frage oder Aussage auf der Wall </w:t>
+        <w:t xml:space="preserve">en, was die Video Wall für Informationen zur Frage oder Aussage auf </w:t>
+      </w:r>
+      <w:proofErr w:type="gramStart"/>
+      <w:r>
+        <w:t>der Wall</w:t>
+      </w:r>
+      <w:proofErr w:type="gramEnd"/>
+      <w:r>
+        <w:t xml:space="preserve"> </w:t>
       </w:r>
       <w:r>
         <w:t xml:space="preserve">bietet, stellt sich der Nutzer auf die </w:t>
@@ -2174,7 +2416,15 @@
         <w:t>. Somit kann er von</w:t>
       </w:r>
       <w:r>
-        <w:t xml:space="preserve"> Kinect erkannt</w:t>
+        <w:t xml:space="preserve"> </w:t>
+      </w:r>
+      <w:proofErr w:type="spellStart"/>
+      <w:r>
+        <w:t>Kinect</w:t>
+      </w:r>
+      <w:proofErr w:type="spellEnd"/>
+      <w:r>
+        <w:t xml:space="preserve"> erkannt</w:t>
       </w:r>
       <w:r>
         <w:t xml:space="preserve"> werden</w:t>
@@ -2254,7 +2504,15 @@
         <w:t>Passanten</w:t>
       </w:r>
       <w:r>
-        <w:t xml:space="preserve"> mit Winken oder anderen Gesten dazu auffordert, näher zu kommen. Das auf der Wall angezeigte Skelett befindet sich immer auf gleicher Höhe </w:t>
+        <w:t xml:space="preserve"> mit Winken oder anderen Gesten dazu auffordert, näher zu kommen. Das auf </w:t>
+      </w:r>
+      <w:proofErr w:type="gramStart"/>
+      <w:r>
+        <w:t>der Wall</w:t>
+      </w:r>
+      <w:proofErr w:type="gramEnd"/>
+      <w:r>
+        <w:t xml:space="preserve"> angezeigte Skelett befindet sich immer auf gleicher Höhe </w:t>
       </w:r>
       <w:r>
         <w:t>mit dem</w:t>
@@ -2379,14 +2637,27 @@
       <w:r>
         <w:t xml:space="preserve">Abbildung </w:t>
       </w:r>
-      <w:fldSimple w:instr=" SEQ Abbildung \* ARABIC ">
-        <w:r>
-          <w:rPr>
-            <w:noProof/>
-          </w:rPr>
-          <w:t>7</w:t>
-        </w:r>
-      </w:fldSimple>
+      <w:r>
+        <w:fldChar w:fldCharType="begin"/>
+      </w:r>
+      <w:r>
+        <w:instrText xml:space="preserve"> SEQ Abbildung \* ARABIC </w:instrText>
+      </w:r>
+      <w:r>
+        <w:fldChar w:fldCharType="separate"/>
+      </w:r>
+      <w:r>
+        <w:rPr>
+          <w:noProof/>
+        </w:rPr>
+        <w:t>7</w:t>
+      </w:r>
+      <w:r>
+        <w:rPr>
+          <w:noProof/>
+        </w:rPr>
+        <w:fldChar w:fldCharType="end"/>
+      </w:r>
       <w:r>
         <w:t xml:space="preserve"> - </w:t>
       </w:r>
@@ -2430,7 +2701,15 @@
       </w:r>
       <w:r>
         <w:lastRenderedPageBreak/>
-        <w:t xml:space="preserve">an der Wall vorbeiläuft, mit der Tiefenkamera erkannt, verschieben sie durch seine </w:t>
+        <w:t xml:space="preserve">an </w:t>
+      </w:r>
+      <w:proofErr w:type="gramStart"/>
+      <w:r>
+        <w:t>der Wall</w:t>
+      </w:r>
+      <w:proofErr w:type="gramEnd"/>
+      <w:r>
+        <w:t xml:space="preserve"> vorbeiläuft, mit der Tiefenkamera erkannt, verschieben sie durch seine </w:t>
       </w:r>
       <w:r>
         <w:t>Bewegungen</w:t>
@@ -2439,7 +2718,15 @@
         <w:t xml:space="preserve"> die Objekte auf der Wall. Werden mehrere Personen erkannt, welche beispielweise auch noch aus zwei verschiedenen Richtungen kommen, werden die Objekte von beiden Seiten verdrängt und bewegen sich in alle Richtungen.</w:t>
       </w:r>
       <w:r>
-        <w:t xml:space="preserve"> Bleibt der Benutzer über eine gewisse Zeitspanne vor der Wall stehen, so setzen sich die Teilchen zu einem Ganzen zusammen. Danach wird vom Demomodus in den Interaktionsmodus gewechselt.</w:t>
+        <w:t xml:space="preserve"> Bleibt der Benutzer über eine gewisse Zeitspanne vor </w:t>
+      </w:r>
+      <w:proofErr w:type="gramStart"/>
+      <w:r>
+        <w:t>der Wall</w:t>
+      </w:r>
+      <w:proofErr w:type="gramEnd"/>
+      <w:r>
+        <w:t xml:space="preserve"> stehen, so setzen sich die Teilchen zu einem Ganzen zusammen. Danach wird vom Demomodus in den Interaktionsmodus gewechselt.</w:t>
       </w:r>
     </w:p>
     <w:p>
@@ -2453,7 +2740,15 @@
         <w:t xml:space="preserve"> dessen</w:t>
       </w:r>
       <w:r>
-        <w:t xml:space="preserve"> schmale Öffnung ein Teil eines Posters sichtbar ist. Die Öffnung des Vorhangs bewegt sich synchron mit der Position des Nutzers vor der Wall. Die Breite der Vorhangöffnung ist bestimmt durch den waagrechten Abstand der Hände des Benutzers.</w:t>
+        <w:t xml:space="preserve"> schmale Öffnung ein Teil eines Posters sichtbar ist. Die Öffnung des Vorhangs bewegt sich synchron mit der Position des Nutzers vor </w:t>
+      </w:r>
+      <w:proofErr w:type="gramStart"/>
+      <w:r>
+        <w:t>der Wall</w:t>
+      </w:r>
+      <w:proofErr w:type="gramEnd"/>
+      <w:r>
+        <w:t>. Die Breite der Vorhangöffnung ist bestimmt durch den waagrechten Abstand der Hände des Benutzers.</w:t>
       </w:r>
       <w:r>
         <w:t xml:space="preserve"> Die Vorzüge dieser Variante sind die einfach Implementation und die </w:t>
@@ -2491,16 +2786,40 @@
         <w:t>r</w:t>
       </w:r>
       <w:r>
-        <w:t xml:space="preserve"> bereits erkannt wurde, ganz gross auf der Wall dar.</w:t>
-      </w:r>
-      <w:r>
-        <w:t xml:space="preserve"> Kann kein Benutzer erkannt werden, wird nichts auf der Wall dargestellt, was der Nachteil dieser Lösung ist.</w:t>
+        <w:t xml:space="preserve"> bereits erkannt wurde, ganz gross auf </w:t>
+      </w:r>
+      <w:proofErr w:type="gramStart"/>
+      <w:r>
+        <w:t>der Wall</w:t>
+      </w:r>
+      <w:proofErr w:type="gramEnd"/>
+      <w:r>
+        <w:t xml:space="preserve"> dar.</w:t>
+      </w:r>
+      <w:r>
+        <w:t xml:space="preserve"> Kann kein Benutzer erkannt werden, wird nichts auf </w:t>
+      </w:r>
+      <w:proofErr w:type="gramStart"/>
+      <w:r>
+        <w:t>der Wall</w:t>
+      </w:r>
+      <w:proofErr w:type="gramEnd"/>
+      <w:r>
+        <w:t xml:space="preserve"> dargestellt, was der Nachteil dieser Lösung ist.</w:t>
       </w:r>
       <w:r>
         <w:t xml:space="preserve"> </w:t>
       </w:r>
       <w:r>
-        <w:t xml:space="preserve">Das grosse Skelett imitiert alle Bewegungen des Nutzers. Es wird so unmissverständlich klar, wie die Steuerung der Applikation vor sich geht. Nach Ablauf eines Timers wechselt die Anzeige zur eigentlichen Applikation. </w:t>
+        <w:t xml:space="preserve">Das grosse Skelett imitiert alle Bewegungen des Nutzers. Es wird so unmissverständlich klar, wie die Steuerung der Applikation vor sich geht. Nach Ablauf eines </w:t>
+      </w:r>
+      <w:proofErr w:type="spellStart"/>
+      <w:r>
+        <w:t>Timers</w:t>
+      </w:r>
+      <w:proofErr w:type="spellEnd"/>
+      <w:r>
+        <w:t xml:space="preserve"> wechselt die Anzeige zur eigentlichen Applikation. </w:t>
       </w:r>
     </w:p>
     <w:p>
@@ -2519,7 +2838,23 @@
     </w:p>
     <w:p>
       <w:r>
-        <w:t>Die Idee 8 für den Demomodus zeigt einen Lock-Screen, analog zu dem eines Smartphones.</w:t>
+        <w:t xml:space="preserve">Die Idee 8 für den Demomodus zeigt </w:t>
+      </w:r>
+      <w:proofErr w:type="gramStart"/>
+      <w:r>
+        <w:t>einen</w:t>
+      </w:r>
+      <w:proofErr w:type="gramEnd"/>
+      <w:r>
+        <w:t xml:space="preserve"> Lock-Screen, analog zu dem eines </w:t>
+      </w:r>
+      <w:proofErr w:type="spellStart"/>
+      <w:r>
+        <w:t>Smartphones</w:t>
+      </w:r>
+      <w:proofErr w:type="spellEnd"/>
+      <w:r>
+        <w:t>.</w:t>
       </w:r>
       <w:r>
         <w:t xml:space="preserve"> Durch das Vorbeilaufen an der Wall oder durch näher kommen oder weiter weg gehen </w:t>
@@ -2613,14 +2948,27 @@
       <w:r>
         <w:t xml:space="preserve">Abbildung </w:t>
       </w:r>
-      <w:fldSimple w:instr=" SEQ Abbildung \* ARABIC ">
-        <w:r>
-          <w:rPr>
-            <w:noProof/>
-          </w:rPr>
-          <w:t>8</w:t>
-        </w:r>
-      </w:fldSimple>
+      <w:r>
+        <w:fldChar w:fldCharType="begin"/>
+      </w:r>
+      <w:r>
+        <w:instrText xml:space="preserve"> SEQ Abbildung \* ARABIC </w:instrText>
+      </w:r>
+      <w:r>
+        <w:fldChar w:fldCharType="separate"/>
+      </w:r>
+      <w:r>
+        <w:rPr>
+          <w:noProof/>
+        </w:rPr>
+        <w:t>8</w:t>
+      </w:r>
+      <w:r>
+        <w:rPr>
+          <w:noProof/>
+        </w:rPr>
+        <w:fldChar w:fldCharType="end"/>
+      </w:r>
       <w:r>
         <w:t xml:space="preserve"> - Demomodus, Idee 12, Erweiterung zu Idee 8</w:t>
       </w:r>
@@ -2734,14 +3082,27 @@
       <w:r>
         <w:t xml:space="preserve">Abbildung </w:t>
       </w:r>
-      <w:fldSimple w:instr=" SEQ Abbildung \* ARABIC ">
-        <w:r>
-          <w:rPr>
-            <w:noProof/>
-          </w:rPr>
-          <w:t>9</w:t>
-        </w:r>
-      </w:fldSimple>
+      <w:r>
+        <w:fldChar w:fldCharType="begin"/>
+      </w:r>
+      <w:r>
+        <w:instrText xml:space="preserve"> SEQ Abbildung \* ARABIC </w:instrText>
+      </w:r>
+      <w:r>
+        <w:fldChar w:fldCharType="separate"/>
+      </w:r>
+      <w:r>
+        <w:rPr>
+          <w:noProof/>
+        </w:rPr>
+        <w:t>9</w:t>
+      </w:r>
+      <w:r>
+        <w:rPr>
+          <w:noProof/>
+        </w:rPr>
+        <w:fldChar w:fldCharType="end"/>
+      </w:r>
       <w:r>
         <w:t xml:space="preserve"> - Demomodus, Ideen 9 und 10</w:t>
       </w:r>
@@ -2754,7 +3115,15 @@
         <w:t xml:space="preserve"> so reagiert einer der Gegenstände auf ein</w:t>
       </w:r>
       <w:r>
-        <w:t>. Bleibt ein Passant nach der Erkennung stehen, so verschwinden alle Gegenstände und die Applikation kommt zum Vorschein. Als Alternative könnten auch Seifenblasen auf der Wall dargestellt werden. Wird eine Person erkannt, so kann diese durch Bewegungen diese Seifenblasen zerplatzen</w:t>
+        <w:t xml:space="preserve">. Bleibt ein Passant nach der Erkennung stehen, so verschwinden alle Gegenstände und die Applikation kommt zum Vorschein. Als Alternative könnten auch Seifenblasen auf </w:t>
+      </w:r>
+      <w:proofErr w:type="gramStart"/>
+      <w:r>
+        <w:t>der Wall</w:t>
+      </w:r>
+      <w:proofErr w:type="gramEnd"/>
+      <w:r>
+        <w:t xml:space="preserve"> dargestellt werden. Wird eine Person erkannt, so kann diese durch Bewegungen diese Seifenblasen zerplatzen</w:t>
       </w:r>
       <w:r>
         <w:t xml:space="preserve"> lassen</w:t>
@@ -2766,7 +3135,15 @@
         <w:t xml:space="preserve"> auch</w:t>
       </w:r>
       <w:r>
-        <w:t xml:space="preserve"> eher als Minigame </w:t>
+        <w:t xml:space="preserve"> eher als </w:t>
+      </w:r>
+      <w:proofErr w:type="spellStart"/>
+      <w:r>
+        <w:t>Minigame</w:t>
+      </w:r>
+      <w:proofErr w:type="spellEnd"/>
+      <w:r>
+        <w:t xml:space="preserve"> </w:t>
       </w:r>
       <w:r>
         <w:t>anstatt als</w:t>
@@ -2840,14 +3217,27 @@
       <w:r>
         <w:t xml:space="preserve">Abbildung </w:t>
       </w:r>
-      <w:fldSimple w:instr=" SEQ Abbildung \* ARABIC ">
-        <w:r>
-          <w:rPr>
-            <w:noProof/>
-          </w:rPr>
-          <w:t>10</w:t>
-        </w:r>
-      </w:fldSimple>
+      <w:r>
+        <w:fldChar w:fldCharType="begin"/>
+      </w:r>
+      <w:r>
+        <w:instrText xml:space="preserve"> SEQ Abbildung \* ARABIC </w:instrText>
+      </w:r>
+      <w:r>
+        <w:fldChar w:fldCharType="separate"/>
+      </w:r>
+      <w:r>
+        <w:rPr>
+          <w:noProof/>
+        </w:rPr>
+        <w:t>10</w:t>
+      </w:r>
+      <w:r>
+        <w:rPr>
+          <w:noProof/>
+        </w:rPr>
+        <w:fldChar w:fldCharType="end"/>
+      </w:r>
       <w:r>
         <w:t xml:space="preserve"> - Demomodus, </w:t>
       </w:r>
@@ -2857,7 +3247,15 @@
     </w:p>
     <w:p>
       <w:r>
-        <w:t>Die Idee 11 dient vor allem der korrekten Positionierung des Benutzers vor der Wall. Passanten, welche weit entfernt von der ideale Position stehen, werden auf der Wand als kleine, durchsichtige Skelette (hier sind auch alternative Anzeigen denkbar) repräsentiert. Je näher man zur Mitte steht, desto grösser und deutlicher zeigt die Wall das Skelett an. Eine Markierung am Boden soll dem Benutzer helfen, sich ideal zu positionieren. Ein Nachteil dieser Idee ist der fehlende Zusammenhang zwischen dem Demomodus und der Applikation.</w:t>
+        <w:t xml:space="preserve">Die Idee 11 dient vor allem der korrekten Positionierung des Benutzers vor </w:t>
+      </w:r>
+      <w:proofErr w:type="gramStart"/>
+      <w:r>
+        <w:t>der Wall</w:t>
+      </w:r>
+      <w:proofErr w:type="gramEnd"/>
+      <w:r>
+        <w:t>. Passanten, welche weit entfernt von der ideale Position stehen, werden auf der Wand als kleine, durchsichtige Skelette (hier sind auch alternative Anzeigen denkbar) repräsentiert. Je näher man zur Mitte steht, desto grösser und deutlicher zeigt die Wall das Skelett an. Eine Markierung am Boden soll dem Benutzer helfen, sich ideal zu positionieren. Ein Nachteil dieser Idee ist der fehlende Zusammenhang zwischen dem Demomodus und der Applikation.</w:t>
       </w:r>
     </w:p>
     <w:p>
@@ -2889,7 +3287,15 @@
         <w:t xml:space="preserve"> Dabei kam zur Sprache, dass </w:t>
       </w:r>
       <w:r>
-        <w:t xml:space="preserve">sich die Idee 8 resp. 12 nicht eignet, da durch den positiv ausgefallenen Usability Test (siehe </w:t>
+        <w:t xml:space="preserve">sich die Idee 8 resp. 12 nicht eignet, da durch den positiv ausgefallenen </w:t>
+      </w:r>
+      <w:proofErr w:type="spellStart"/>
+      <w:r>
+        <w:t>Usability</w:t>
+      </w:r>
+      <w:proofErr w:type="spellEnd"/>
+      <w:r>
+        <w:t xml:space="preserve"> Test (siehe </w:t>
       </w:r>
       <w:r>
         <w:fldChar w:fldCharType="begin"/>
@@ -2931,13 +3337,29 @@
         <w:t xml:space="preserve"> </w:t>
       </w:r>
       <w:r>
-        <w:t xml:space="preserve">Der Demomodus aus den Ideen 8 und 12 bringt mehrere Schwierigkeiten mit sich. Das Angebot von zwei Navigationsmöglichkeiten (Hand und Markierung am Boden) kann verwirrend sein. Dass die Wall gesperrt ist, wirkt sich eher negativ auf das mögliche Interesse der Benutzer aus. </w:t>
+        <w:t xml:space="preserve">Der Demomodus aus den Ideen 8 und 12 bringt mehrere Schwierigkeiten mit sich. Das Angebot von zwei Navigationsmöglichkeiten (Hand und Markierung am Boden) kann verwirrend sein. Dass die Wall gesperrt </w:t>
+      </w:r>
+      <w:proofErr w:type="gramStart"/>
+      <w:r>
+        <w:t>ist</w:t>
+      </w:r>
+      <w:proofErr w:type="gramEnd"/>
+      <w:r>
+        <w:t xml:space="preserve">, wirkt sich eher negativ auf das mögliche Interesse der Benutzer aus. </w:t>
       </w:r>
       <w:r>
         <w:t>Bei einem Smartphone macht solch eine Sperrung durchaus Sinn, damit nicht unabsichtlich irgendwelche Schaltflächen betätigt werden.</w:t>
       </w:r>
       <w:r>
-        <w:t xml:space="preserve"> Bei  der Wall ist dies hingegen nicht nötig. </w:t>
+        <w:t xml:space="preserve"> </w:t>
+      </w:r>
+      <w:proofErr w:type="gramStart"/>
+      <w:r>
+        <w:t>Bei  der Wall</w:t>
+      </w:r>
+      <w:proofErr w:type="gramEnd"/>
+      <w:r>
+        <w:t xml:space="preserve"> ist dies hingegen nicht nötig. </w:t>
       </w:r>
       <w:r>
         <w:t>Zudem ist die Anzahl der Favoriten-Programme in dieser Ansicht mit dem Lock-Kreuz auf vier Stück beschränkt.</w:t>
@@ -2971,7 +3393,15 @@
         <w:t xml:space="preserve"> 4</w:t>
       </w:r>
       <w:r>
-        <w:t xml:space="preserve"> mit den Objekten, die durch Bewegungen von Passanten durcheinander gewirbelt werden, bringt viel Bewegung und hat daher eine grosse Anziehungskraft. Des Weiteren ist kein Skeletontracking nötig, zur Umsetzung wird der Tiefensensor genutzt. Die Problematik der verzögerten Erkennung des Skeletts eines Passanten besteht hier also nicht. Erschwerend ist hier nur die eher aufwändige Implementation der Idee.</w:t>
+        <w:t xml:space="preserve"> mit den Objekten, die durch Bewegungen von Passanten durcheinander gewirbelt werden, bringt viel Bewegung und hat daher eine grosse Anziehungskraft. Des Weiteren ist kein </w:t>
+      </w:r>
+      <w:proofErr w:type="spellStart"/>
+      <w:r>
+        <w:t>Skeletontracking</w:t>
+      </w:r>
+      <w:proofErr w:type="spellEnd"/>
+      <w:r>
+        <w:t xml:space="preserve"> nötig, zur Umsetzung wird der Tiefensensor genutzt. Die Problematik der verzögerten Erkennung des Skeletts eines Passanten besteht hier also nicht. Erschwerend ist hier nur die eher aufwändige Implementation der Idee.</w:t>
       </w:r>
       <w:r>
         <w:t xml:space="preserve"> Trotzdem soll diese Idee als Demomodus umgesetzt werden.</w:t>
@@ -3127,7 +3557,15 @@
         <w:t xml:space="preserve"> benötigt jedes einzelne Teilchen eine Grundanimation</w:t>
       </w:r>
       <w:r>
-        <w:t xml:space="preserve"> (z.B. eine leichte Hin- und Herbewegung). Der dritte Punkt ist das Zusammenfügen der Teilchen (3) zu einem Ganzen, </w:t>
+        <w:t xml:space="preserve"> (z.B. eine leichte Hin- und </w:t>
+      </w:r>
+      <w:proofErr w:type="spellStart"/>
+      <w:r>
+        <w:t>Herbewegung</w:t>
+      </w:r>
+      <w:proofErr w:type="spellEnd"/>
+      <w:r>
+        <w:t xml:space="preserve">). Der dritte Punkt ist das Zusammenfügen der Teilchen (3) zu einem Ganzen, </w:t>
       </w:r>
       <w:r>
         <w:t>dem</w:t>
@@ -3218,7 +3656,15 @@
       </w:r>
       <w:r>
         <w:br/>
-        <w:t>Ein Usability Test und das Umsetzen der allfällig dadurch entstandenen Verbesserungsansätze runden die Implementation ab.</w:t>
+        <w:t xml:space="preserve">Ein </w:t>
+      </w:r>
+      <w:proofErr w:type="spellStart"/>
+      <w:r>
+        <w:t>Usability</w:t>
+      </w:r>
+      <w:proofErr w:type="spellEnd"/>
+      <w:r>
+        <w:t xml:space="preserve"> Test und das Umsetzen der allfällig dadurch entstandenen Verbesserungsansätze runden die Implementation ab.</w:t>
       </w:r>
     </w:p>
     <w:p>
@@ -3281,27 +3727,14 @@
       <w:r>
         <w:t xml:space="preserve">Abbildung </w:t>
       </w:r>
-      <w:r>
-        <w:fldChar w:fldCharType="begin"/>
-      </w:r>
-      <w:r>
-        <w:instrText xml:space="preserve"> SEQ Abbildung \* ARABIC </w:instrText>
-      </w:r>
-      <w:r>
-        <w:fldChar w:fldCharType="separate"/>
-      </w:r>
-      <w:r>
-        <w:rPr>
-          <w:noProof/>
-        </w:rPr>
-        <w:t>11</w:t>
-      </w:r>
-      <w:r>
-        <w:rPr>
-          <w:noProof/>
-        </w:rPr>
-        <w:fldChar w:fldCharType="end"/>
-      </w:r>
+      <w:fldSimple w:instr=" SEQ Abbildung \* ARABIC ">
+        <w:r>
+          <w:rPr>
+            <w:noProof/>
+          </w:rPr>
+          <w:t>11</w:t>
+        </w:r>
+      </w:fldSimple>
       <w:r>
         <w:t xml:space="preserve"> - Teilaufgaben des Demomodus "Kraftfeld"</w:t>
       </w:r>
@@ -3401,27 +3834,14 @@
       <w:r>
         <w:t xml:space="preserve">Abbildung </w:t>
       </w:r>
-      <w:r>
-        <w:fldChar w:fldCharType="begin"/>
-      </w:r>
-      <w:r>
-        <w:instrText xml:space="preserve"> SEQ Abbildung \* ARABIC </w:instrText>
-      </w:r>
-      <w:r>
-        <w:fldChar w:fldCharType="separate"/>
-      </w:r>
-      <w:r>
-        <w:rPr>
-          <w:noProof/>
-        </w:rPr>
-        <w:t>12</w:t>
-      </w:r>
-      <w:r>
-        <w:rPr>
-          <w:noProof/>
-        </w:rPr>
-        <w:fldChar w:fldCharType="end"/>
-      </w:r>
+      <w:fldSimple w:instr=" SEQ Abbildung \* ARABIC ">
+        <w:r>
+          <w:rPr>
+            <w:noProof/>
+          </w:rPr>
+          <w:t>12</w:t>
+        </w:r>
+      </w:fldSimple>
       <w:r>
         <w:t xml:space="preserve"> </w:t>
       </w:r>
@@ -3447,8 +3867,13 @@
         <w:t>r</w:t>
       </w:r>
       <w:r>
-        <w:t xml:space="preserve"> Kinect</w:t>
-      </w:r>
+        <w:t xml:space="preserve"> </w:t>
+      </w:r>
+      <w:proofErr w:type="spellStart"/>
+      <w:r>
+        <w:t>Kinect</w:t>
+      </w:r>
+      <w:proofErr w:type="spellEnd"/>
       <w:r>
         <w:t xml:space="preserve"> </w:t>
       </w:r>
@@ -3554,6 +3979,7 @@
       <w:r>
         <w:rPr>
           <w:rStyle w:val="Heading5Char"/>
+          <w:i/>
         </w:rPr>
         <w:t>m</w:t>
       </w:r>
@@ -3645,8 +4071,13 @@
       <w:r>
         <w:fldChar w:fldCharType="separate"/>
       </w:r>
-      <w:r>
-        <w:t xml:space="preserve">Abbildung </w:t>
+      <w:proofErr w:type="spellStart"/>
+      <w:r>
+        <w:t>Abbildung</w:t>
+      </w:r>
+      <w:proofErr w:type="spellEnd"/>
+      <w:r>
+        <w:t xml:space="preserve"> </w:t>
       </w:r>
       <w:r>
         <w:rPr>
@@ -3674,17 +4105,218 @@
       </w:r>
     </w:p>
     <w:p>
+      <w:r>
+        <w:t xml:space="preserve">Die nachfolgende </w:t>
+      </w:r>
+      <w:r>
+        <w:fldChar w:fldCharType="begin"/>
+      </w:r>
+      <w:r>
+        <w:instrText xml:space="preserve"> REF _Ref324932651 \h </w:instrText>
+      </w:r>
+      <w:r>
+        <w:fldChar w:fldCharType="separate"/>
+      </w:r>
+      <w:r>
+        <w:t xml:space="preserve">Abbildung </w:t>
+      </w:r>
+      <w:r>
+        <w:rPr>
+          <w:noProof/>
+        </w:rPr>
+        <w:t>13</w:t>
+      </w:r>
+      <w:r>
+        <w:t xml:space="preserve"> - Zustandsdiagramm Interaktions- und Demomodus</w:t>
+      </w:r>
+      <w:r>
+        <w:fldChar w:fldCharType="end"/>
+      </w:r>
+      <w:r>
+        <w:t xml:space="preserve"> zeigt das Zustandsdiagramm, welches den Wechsel vom Interaktionsmodus in den Demomodus und zurück aufzeigt. </w:t>
+      </w:r>
+      <w:r>
+        <w:br/>
+      </w:r>
+      <w:r>
+        <w:t xml:space="preserve">Zu Beginn befindet sich die Applikation im Interaktionsmodus. Der </w:t>
+      </w:r>
+      <w:proofErr w:type="spellStart"/>
+      <w:r>
+        <w:t>Timer</w:t>
+      </w:r>
+      <w:proofErr w:type="spellEnd"/>
+      <w:r>
+        <w:t xml:space="preserve"> </w:t>
+      </w:r>
+      <w:proofErr w:type="spellStart"/>
+      <w:r>
+        <w:t>ZuDemomodus</w:t>
+      </w:r>
+      <w:proofErr w:type="spellEnd"/>
+      <w:r>
+        <w:t xml:space="preserve"> </w:t>
+      </w:r>
+      <w:r>
+        <w:t>startet</w:t>
+      </w:r>
+      <w:r>
+        <w:t>,</w:t>
+      </w:r>
+      <w:r>
+        <w:t xml:space="preserve"> sobald die Applikation bereit ist</w:t>
+      </w:r>
+      <w:r>
+        <w:t>.</w:t>
+      </w:r>
+      <w:r>
+        <w:t xml:space="preserve"> Solange im Interaktionsmodus ein Skelett erkannt wird, kann die Applikation bedient werden, der </w:t>
+      </w:r>
+      <w:proofErr w:type="spellStart"/>
+      <w:r>
+        <w:t>Timer</w:t>
+      </w:r>
+      <w:proofErr w:type="spellEnd"/>
+      <w:r>
+        <w:t xml:space="preserve"> </w:t>
+      </w:r>
+      <w:proofErr w:type="spellStart"/>
+      <w:r>
+        <w:t>ZuDemomodus</w:t>
+      </w:r>
+      <w:proofErr w:type="spellEnd"/>
+      <w:r>
+        <w:t xml:space="preserve"> wird immer wieder zurückgesetzt. Wird kein Skelett mehr erkannt, läuft der </w:t>
+      </w:r>
+      <w:proofErr w:type="spellStart"/>
+      <w:r>
+        <w:t>Timer</w:t>
+      </w:r>
+      <w:proofErr w:type="spellEnd"/>
+      <w:r>
+        <w:t xml:space="preserve"> Schritt für Schritt ab. Wird vor Ablauf der definierten Zeit (z.B. 10 Sekunden) wieder ein Skelett erkannt, wird der </w:t>
+      </w:r>
+      <w:proofErr w:type="spellStart"/>
+      <w:r>
+        <w:t>Timer</w:t>
+      </w:r>
+      <w:proofErr w:type="spellEnd"/>
+      <w:r>
+        <w:t xml:space="preserve"> </w:t>
+      </w:r>
+      <w:proofErr w:type="spellStart"/>
+      <w:r>
+        <w:t>ZuDemomodus</w:t>
+      </w:r>
+      <w:proofErr w:type="spellEnd"/>
+      <w:r>
+        <w:t xml:space="preserve"> zurückgesetzt</w:t>
+      </w:r>
+      <w:r>
+        <w:t>, die Applikation kann weiter bedient werden</w:t>
+      </w:r>
+      <w:r>
+        <w:t>. Läuft die vordefinierte Zeit</w:t>
+      </w:r>
+      <w:r>
+        <w:t xml:space="preserve"> jedoch</w:t>
+      </w:r>
+      <w:r>
+        <w:t xml:space="preserve"> ab, </w:t>
+      </w:r>
+      <w:r>
+        <w:t>findet</w:t>
+      </w:r>
+      <w:r>
+        <w:t xml:space="preserve"> dann der Wechsel in den Demomodus</w:t>
+      </w:r>
+      <w:r>
+        <w:t xml:space="preserve"> statt</w:t>
+      </w:r>
+      <w:r>
+        <w:t>.</w:t>
+      </w:r>
+      <w:r>
+        <w:br/>
+      </w:r>
+      <w:r>
+        <w:t>Im Demomodus läuft</w:t>
+      </w:r>
+      <w:r>
+        <w:t xml:space="preserve"> zu Beginn</w:t>
+      </w:r>
+      <w:r>
+        <w:t xml:space="preserve"> kein </w:t>
+      </w:r>
+      <w:proofErr w:type="spellStart"/>
+      <w:r>
+        <w:t>Timer</w:t>
+      </w:r>
+      <w:proofErr w:type="spellEnd"/>
+      <w:r>
+        <w:t xml:space="preserve">. Erst wenn ein Skelett erkannt wird, startet der </w:t>
+      </w:r>
+      <w:proofErr w:type="spellStart"/>
+      <w:r>
+        <w:t>Timer</w:t>
+      </w:r>
+      <w:proofErr w:type="spellEnd"/>
+      <w:r>
+        <w:t xml:space="preserve"> </w:t>
+      </w:r>
+      <w:proofErr w:type="spellStart"/>
+      <w:r>
+        <w:t>ZuInteraktionsmodus</w:t>
+      </w:r>
+      <w:proofErr w:type="spellEnd"/>
+      <w:r>
+        <w:t xml:space="preserve">. Wird vor Ablauf der definierten Zeit (z.B. 5 Sekunden) </w:t>
+      </w:r>
+      <w:r>
+        <w:t xml:space="preserve">plötzlich </w:t>
+      </w:r>
+      <w:r>
+        <w:t xml:space="preserve">kein Skelett mehr erkannt, wird der </w:t>
+      </w:r>
+      <w:proofErr w:type="spellStart"/>
+      <w:r>
+        <w:t>Timer</w:t>
+      </w:r>
+      <w:proofErr w:type="spellEnd"/>
+      <w:r>
+        <w:t xml:space="preserve"> gestoppt und zurückgesetzt. Wird während der ganzen vordefiniert</w:t>
+      </w:r>
       <w:bookmarkStart w:id="45" w:name="_GoBack"/>
       <w:bookmarkEnd w:id="45"/>
-    </w:p>
-    <w:p>
+      <w:r>
+        <w:t xml:space="preserve">en Zeit ein Skelett erkannt, so läuft der </w:t>
+      </w:r>
+      <w:proofErr w:type="spellStart"/>
+      <w:r>
+        <w:t>Timer</w:t>
+      </w:r>
+      <w:proofErr w:type="spellEnd"/>
+      <w:r>
+        <w:t xml:space="preserve"> </w:t>
+      </w:r>
+      <w:r>
+        <w:t xml:space="preserve">vollständig </w:t>
+      </w:r>
+      <w:r>
+        <w:t>ab und die Applikation wechselt in den Interaktionsmodus.</w:t>
+      </w:r>
+    </w:p>
+    <w:p>
+      <w:pPr>
+        <w:keepNext/>
+      </w:pPr>
       <w:r>
         <w:rPr>
           <w:noProof/>
           <w:lang w:eastAsia="de-CH"/>
         </w:rPr>
         <w:drawing>
-          <wp:inline distT="0" distB="0" distL="0" distR="0" wp14:anchorId="7EE5B322" wp14:editId="4D162865">
+          <wp:inline distT="0" distB="0" distL="0" distR="0" wp14:anchorId="62FB4031" wp14:editId="5BDA8B6B">
             <wp:extent cx="5760000" cy="2570400"/>
             <wp:effectExtent l="0" t="0" r="0" b="1905"/>
             <wp:docPr id="7" name="Picture 7"/>
@@ -3735,17 +4367,45 @@
     </w:p>
     <w:p>
       <w:pPr>
+        <w:pStyle w:val="Caption"/>
+      </w:pPr>
+      <w:bookmarkStart w:id="46" w:name="_Ref324932651"/>
+      <w:r>
+        <w:t xml:space="preserve">Abbildung </w:t>
+      </w:r>
+      <w:fldSimple w:instr=" SEQ Abbildung \* ARABIC ">
+        <w:r>
+          <w:rPr>
+            <w:noProof/>
+          </w:rPr>
+          <w:t>13</w:t>
+        </w:r>
+      </w:fldSimple>
+      <w:r>
+        <w:t xml:space="preserve"> - Zustandsdiagramm Interaktions- und Demomodus</w:t>
+      </w:r>
+      <w:bookmarkEnd w:id="46"/>
+    </w:p>
+    <w:p>
+      <w:pPr>
         <w:pStyle w:val="Heading4"/>
       </w:pPr>
-      <w:bookmarkStart w:id="46" w:name="_Toc324860371"/>
+      <w:bookmarkStart w:id="47" w:name="_Toc324860371"/>
       <w:r>
         <w:t>Externes Design</w:t>
       </w:r>
-      <w:bookmarkEnd w:id="46"/>
-    </w:p>
-    <w:p>
-      <w:r>
-        <w:t>Für den Demomodus wurde ein externes Design erarbeitet.</w:t>
+      <w:bookmarkEnd w:id="47"/>
+    </w:p>
+    <w:p>
+      <w:r>
+        <w:lastRenderedPageBreak/>
+        <w:t>Für den Demomodus</w:t>
+      </w:r>
+      <w:r>
+        <w:t xml:space="preserve"> „Teaser“</w:t>
+      </w:r>
+      <w:r>
+        <w:t xml:space="preserve"> wurde ein externes Design erarbeitet.</w:t>
       </w:r>
       <w:r>
         <w:t xml:space="preserve"> </w:t>
@@ -3754,7 +4414,15 @@
         <w:t xml:space="preserve">Sobald der Demomodus aktiv ist, </w:t>
       </w:r>
       <w:r>
-        <w:t>wird auf der Video Wall</w:t>
+        <w:t xml:space="preserve">wird auf </w:t>
+      </w:r>
+      <w:proofErr w:type="gramStart"/>
+      <w:r>
+        <w:t>der</w:t>
+      </w:r>
+      <w:proofErr w:type="gramEnd"/>
+      <w:r>
+        <w:t xml:space="preserve"> Video Wall</w:t>
       </w:r>
       <w:r>
         <w:t xml:space="preserve"> eine zufällig ausgewählte Farbe </w:t>
@@ -3869,9 +4537,8 @@
           <w:noProof/>
           <w:lang w:eastAsia="de-CH"/>
         </w:rPr>
-        <w:lastRenderedPageBreak/>
         <w:drawing>
-          <wp:inline distT="0" distB="0" distL="0" distR="0">
+          <wp:inline distT="0" distB="0" distL="0" distR="0" wp14:anchorId="3074D59E" wp14:editId="0D33E76B">
             <wp:extent cx="5760720" cy="3240405"/>
             <wp:effectExtent l="0" t="0" r="0" b="0"/>
             <wp:docPr id="17" name="Picture 17"/>
@@ -3920,27 +4587,14 @@
       <w:r>
         <w:t xml:space="preserve">Abbildung </w:t>
       </w:r>
-      <w:r>
-        <w:fldChar w:fldCharType="begin"/>
-      </w:r>
-      <w:r>
-        <w:instrText xml:space="preserve"> SEQ Abbildung \* ARABIC </w:instrText>
-      </w:r>
-      <w:r>
-        <w:fldChar w:fldCharType="separate"/>
-      </w:r>
-      <w:r>
-        <w:rPr>
-          <w:noProof/>
-        </w:rPr>
-        <w:t>13</w:t>
-      </w:r>
-      <w:r>
-        <w:rPr>
-          <w:noProof/>
-        </w:rPr>
-        <w:fldChar w:fldCharType="end"/>
-      </w:r>
+      <w:fldSimple w:instr=" SEQ Abbildung \* ARABIC ">
+        <w:r>
+          <w:rPr>
+            <w:noProof/>
+          </w:rPr>
+          <w:t>14</w:t>
+        </w:r>
+      </w:fldSimple>
       <w:r>
         <w:t xml:space="preserve"> - Externes Design</w:t>
       </w:r>
@@ -3960,7 +4614,7 @@
           <w:lang w:eastAsia="de-CH"/>
         </w:rPr>
         <w:drawing>
-          <wp:inline distT="0" distB="0" distL="0" distR="0">
+          <wp:inline distT="0" distB="0" distL="0" distR="0" wp14:anchorId="1B419F42" wp14:editId="3F8760F9">
             <wp:extent cx="5760720" cy="3240405"/>
             <wp:effectExtent l="0" t="0" r="0" b="0"/>
             <wp:docPr id="3" name="Picture 3"/>
@@ -4009,27 +4663,14 @@
       <w:r>
         <w:t xml:space="preserve">Abbildung </w:t>
       </w:r>
-      <w:r>
-        <w:fldChar w:fldCharType="begin"/>
-      </w:r>
-      <w:r>
-        <w:instrText xml:space="preserve"> SEQ Abbildung \* ARABIC </w:instrText>
-      </w:r>
-      <w:r>
-        <w:fldChar w:fldCharType="separate"/>
-      </w:r>
-      <w:r>
-        <w:rPr>
-          <w:noProof/>
-        </w:rPr>
-        <w:t>14</w:t>
-      </w:r>
-      <w:r>
-        <w:rPr>
-          <w:noProof/>
-        </w:rPr>
-        <w:fldChar w:fldCharType="end"/>
-      </w:r>
+      <w:fldSimple w:instr=" SEQ Abbildung \* ARABIC ">
+        <w:r>
+          <w:rPr>
+            <w:noProof/>
+          </w:rPr>
+          <w:t>15</w:t>
+        </w:r>
+      </w:fldSimple>
       <w:r>
         <w:t xml:space="preserve"> - Externes Design, Countdown</w:t>
       </w:r>
@@ -4074,7 +4715,15 @@
     </w:p>
     <w:p>
       <w:r>
-        <w:t>Entfernt sich ein Nutzer vor Ablauf des Countdowns von der Wall, so wird wieder der Teaser-Text angezeigt.</w:t>
+        <w:t xml:space="preserve">Entfernt sich ein Nutzer vor Ablauf des Countdowns von </w:t>
+      </w:r>
+      <w:proofErr w:type="gramStart"/>
+      <w:r>
+        <w:t>der Wall</w:t>
+      </w:r>
+      <w:proofErr w:type="gramEnd"/>
+      <w:r>
+        <w:t>, so wird wieder der Teaser-Text angezeigt.</w:t>
       </w:r>
     </w:p>
     <w:sectPr>
@@ -4142,7 +4791,7 @@
       <w:rPr>
         <w:noProof/>
       </w:rPr>
-      <w:t>15. Mai 2012</w:t>
+      <w:t>16. Mai 2012</w:t>
     </w:r>
     <w:r>
       <w:fldChar w:fldCharType="end"/>
@@ -4180,7 +4829,7 @@
         <w:noProof/>
         <w:lang w:val="de-DE"/>
       </w:rPr>
-      <w:t>13</w:t>
+      <w:t>14</w:t>
     </w:r>
     <w:r>
       <w:rPr>
@@ -4194,31 +4843,16 @@
       </w:rPr>
       <w:t xml:space="preserve"> von </w:t>
     </w:r>
-    <w:r>
-      <w:fldChar w:fldCharType="begin"/>
-    </w:r>
-    <w:r>
-      <w:instrText>NUMPAGES  \* Arabic  \* MERGEFORMAT</w:instrText>
-    </w:r>
-    <w:r>
-      <w:fldChar w:fldCharType="separate"/>
-    </w:r>
-    <w:r>
-      <w:rPr>
-        <w:b/>
-        <w:noProof/>
-        <w:lang w:val="de-DE"/>
-      </w:rPr>
-      <w:t>14</w:t>
-    </w:r>
-    <w:r>
-      <w:rPr>
-        <w:b/>
-        <w:noProof/>
-        <w:lang w:val="de-DE"/>
-      </w:rPr>
-      <w:fldChar w:fldCharType="end"/>
-    </w:r>
+    <w:fldSimple w:instr="NUMPAGES  \* Arabic  \* MERGEFORMAT">
+      <w:r>
+        <w:rPr>
+          <w:b/>
+          <w:noProof/>
+          <w:lang w:val="de-DE"/>
+        </w:rPr>
+        <w:t>14</w:t>
+      </w:r>
+    </w:fldSimple>
   </w:p>
 </w:ftr>
 </file>
@@ -8686,7 +9320,7 @@
 </file>
 
 <file path=customXml/itemProps1.xml><?xml version="1.0" encoding="utf-8"?>
-<ds:datastoreItem xmlns:ds="http://schemas.openxmlformats.org/officeDocument/2006/customXml" ds:itemID="{E385D390-FB47-4F64-B128-1F6AF93936FE}">
+<ds:datastoreItem xmlns:ds="http://schemas.openxmlformats.org/officeDocument/2006/customXml" ds:itemID="{8E1336C4-8644-4C6D-87FC-998EBF6D8BAD}">
   <ds:schemaRefs>
     <ds:schemaRef ds:uri="http://schemas.openxmlformats.org/officeDocument/2006/bibliography"/>
   </ds:schemaRefs>

</xml_diff>

<commit_message>
refs #817 Domain Models & Text
Former-commit-id: 9edfede0e11bea2cc810f6f8a2acd7e9e743e2f2
</commit_message>
<xml_diff>
--- a/doc/Bericht/05_Technischer Bericht/05_Domain Analyse/Domain Analyse.docx
+++ b/doc/Bericht/05_Technischer Bericht/05_Domain Analyse/Domain Analyse.docx
@@ -699,9 +699,56 @@
           </w:p>
         </w:tc>
       </w:tr>
+      <w:tr>
+        <w:trPr>
+          <w:cnfStyle w:val="000000010000" w:firstRow="0" w:lastRow="0" w:firstColumn="0" w:lastColumn="0" w:oddVBand="0" w:evenVBand="0" w:oddHBand="0" w:evenHBand="1" w:firstRowFirstColumn="0" w:firstRowLastColumn="0" w:lastRowFirstColumn="0" w:lastRowLastColumn="0"/>
+        </w:trPr>
+        <w:tc>
+          <w:tcPr>
+            <w:tcW w:w="1280" w:type="dxa"/>
+          </w:tcPr>
+          <w:p>
+            <w:r>
+              <w:t>22.05.2012</w:t>
+            </w:r>
+          </w:p>
+        </w:tc>
+        <w:tc>
+          <w:tcPr>
+            <w:tcW w:w="993" w:type="dxa"/>
+          </w:tcPr>
+          <w:p>
+            <w:r>
+              <w:t>1.13</w:t>
+            </w:r>
+          </w:p>
+        </w:tc>
+        <w:tc>
+          <w:tcPr>
+            <w:tcW w:w="4674" w:type="dxa"/>
+          </w:tcPr>
+          <w:p>
+            <w:r>
+              <w:t>Domain Model</w:t>
+            </w:r>
+          </w:p>
+        </w:tc>
+        <w:tc>
+          <w:tcPr>
+            <w:tcW w:w="2303" w:type="dxa"/>
+          </w:tcPr>
+          <w:p>
+            <w:r>
+              <w:t>CH</w:t>
+            </w:r>
+            <w:bookmarkStart w:id="7" w:name="_GoBack"/>
+            <w:bookmarkEnd w:id="7"/>
+          </w:p>
+        </w:tc>
+      </w:tr>
     </w:tbl>
     <w:p>
-      <w:bookmarkStart w:id="7" w:name="_Toc310273092"/>
+      <w:bookmarkStart w:id="8" w:name="_Toc310273092"/>
     </w:p>
     <w:p/>
     <w:p>
@@ -722,133 +769,1229 @@
       <w:pPr>
         <w:pStyle w:val="Heading3"/>
       </w:pPr>
-      <w:bookmarkStart w:id="8" w:name="_Toc320620796"/>
-      <w:bookmarkStart w:id="9" w:name="_Toc323885677"/>
-      <w:bookmarkStart w:id="10" w:name="_Toc324860358"/>
-      <w:proofErr w:type="spellStart"/>
+      <w:bookmarkStart w:id="9" w:name="_Toc320620796"/>
+      <w:bookmarkStart w:id="10" w:name="_Toc323885677"/>
+      <w:bookmarkStart w:id="11" w:name="_Toc324860358"/>
       <w:r>
         <w:lastRenderedPageBreak/>
-        <w:t>Graphical</w:t>
-      </w:r>
-      <w:proofErr w:type="spellEnd"/>
-      <w:r>
-        <w:t xml:space="preserve"> User Interface (GUI)</w:t>
-      </w:r>
-      <w:bookmarkEnd w:id="7"/>
+        <w:t>Daten</w:t>
+      </w:r>
+    </w:p>
+    <w:p>
+      <w:pPr>
+        <w:pStyle w:val="Heading4"/>
+      </w:pPr>
+      <w:r>
+        <w:t>Domain Model</w:t>
+      </w:r>
+      <w:r>
+        <w:t>s</w:t>
+      </w:r>
+    </w:p>
+    <w:p>
+      <w:r>
+        <w:t>Auf der Video Wall sollen verschiedene Inhalte präsentiert werden. Eine Anforderung ist es daher, dass solche Inhalte hinzugefügt werden können.</w:t>
+      </w:r>
+      <w:r>
+        <w:t xml:space="preserve"> Die Präsentation der Poster</w:t>
+      </w:r>
+      <w:r>
+        <w:t xml:space="preserve"> oder das </w:t>
+      </w:r>
+      <w:r>
+        <w:t>Mittagsm</w:t>
+      </w:r>
+      <w:r>
+        <w:t>enu</w:t>
+      </w:r>
+      <w:r>
+        <w:t xml:space="preserve"> ist als solch ein Inhalt definiert. </w:t>
+      </w:r>
+    </w:p>
+    <w:p>
+      <w:r>
+        <w:rPr>
+          <w:noProof/>
+          <w:lang w:eastAsia="de-CH"/>
+        </w:rPr>
+        <w:drawing>
+          <wp:inline distT="0" distB="0" distL="0" distR="0" wp14:anchorId="71653E06" wp14:editId="54096B08">
+            <wp:extent cx="4800599" cy="2809875"/>
+            <wp:effectExtent l="0" t="0" r="635" b="0"/>
+            <wp:docPr id="3" name="Picture 3"/>
+            <wp:cNvGraphicFramePr>
+              <a:graphicFrameLocks xmlns:a="http://schemas.openxmlformats.org/drawingml/2006/main" noChangeAspect="1"/>
+            </wp:cNvGraphicFramePr>
+            <a:graphic xmlns:a="http://schemas.openxmlformats.org/drawingml/2006/main">
+              <a:graphicData uri="http://schemas.openxmlformats.org/drawingml/2006/picture">
+                <pic:pic xmlns:pic="http://schemas.openxmlformats.org/drawingml/2006/picture">
+                  <pic:nvPicPr>
+                    <pic:cNvPr id="0" name="videowall_application.png"/>
+                    <pic:cNvPicPr/>
+                  </pic:nvPicPr>
+                  <pic:blipFill>
+                    <a:blip r:embed="rId9">
+                      <a:extLst>
+                        <a:ext uri="{28A0092B-C50C-407E-A947-70E740481C1C}">
+                          <a14:useLocalDpi xmlns:a14="http://schemas.microsoft.com/office/drawing/2010/main" val="0"/>
+                        </a:ext>
+                      </a:extLst>
+                    </a:blip>
+                    <a:stretch>
+                      <a:fillRect/>
+                    </a:stretch>
+                  </pic:blipFill>
+                  <pic:spPr>
+                    <a:xfrm>
+                      <a:off x="0" y="0"/>
+                      <a:ext cx="4800599" cy="2809875"/>
+                    </a:xfrm>
+                    <a:prstGeom prst="rect">
+                      <a:avLst/>
+                    </a:prstGeom>
+                  </pic:spPr>
+                </pic:pic>
+              </a:graphicData>
+            </a:graphic>
+          </wp:inline>
+        </w:drawing>
+      </w:r>
+    </w:p>
+    <w:p>
+      <w:pPr>
+        <w:pStyle w:val="Caption"/>
+      </w:pPr>
+      <w:bookmarkStart w:id="12" w:name="_Ref325466587"/>
+      <w:r>
+        <w:t xml:space="preserve">Abbildung </w:t>
+      </w:r>
+      <w:fldSimple w:instr=" SEQ Abbildung \* ARABIC ">
+        <w:r>
+          <w:rPr>
+            <w:noProof/>
+          </w:rPr>
+          <w:t>1</w:t>
+        </w:r>
+      </w:fldSimple>
+      <w:r>
+        <w:t xml:space="preserve"> - Domain Model, VideoWall</w:t>
+      </w:r>
+      <w:bookmarkEnd w:id="12"/>
+    </w:p>
+    <w:p>
+      <w:r>
+        <w:t xml:space="preserve">Wie in </w:t>
+      </w:r>
+      <w:r>
+        <w:fldChar w:fldCharType="begin"/>
+      </w:r>
+      <w:r>
+        <w:instrText xml:space="preserve"> REF _Ref325466587 \h </w:instrText>
+      </w:r>
+      <w:r>
+        <w:fldChar w:fldCharType="separate"/>
+      </w:r>
+      <w:r>
+        <w:t xml:space="preserve">Abbildung </w:t>
+      </w:r>
+      <w:r>
+        <w:rPr>
+          <w:noProof/>
+        </w:rPr>
+        <w:t>1</w:t>
+      </w:r>
+      <w:r>
+        <w:t xml:space="preserve"> - Domain Model, VideoWall</w:t>
+      </w:r>
+      <w:r>
+        <w:fldChar w:fldCharType="end"/>
+      </w:r>
+      <w:r>
+        <w:t xml:space="preserve"> ersichtlich, </w:t>
+      </w:r>
+      <w:r>
+        <w:t xml:space="preserve">verwaltet die </w:t>
+      </w:r>
+      <w:r>
+        <w:rPr>
+          <w:i/>
+        </w:rPr>
+        <w:t>VideoWall</w:t>
+      </w:r>
+      <w:r>
+        <w:t xml:space="preserve"> mehrere </w:t>
+      </w:r>
+      <w:r>
+        <w:rPr>
+          <w:i/>
+        </w:rPr>
+        <w:t>VideoWallApplications</w:t>
+      </w:r>
+      <w:r>
+        <w:t>.</w:t>
+      </w:r>
+      <w:r>
+        <w:t xml:space="preserve"> </w:t>
+      </w:r>
+      <w:r>
+        <w:t xml:space="preserve">Zudem wird immer eine </w:t>
+      </w:r>
+      <w:r>
+        <w:rPr>
+          <w:i/>
+        </w:rPr>
+        <w:t>VideoWallApplication</w:t>
+      </w:r>
+      <w:r>
+        <w:t xml:space="preserve"> von der </w:t>
+      </w:r>
+      <w:r>
+        <w:rPr>
+          <w:i/>
+        </w:rPr>
+        <w:t>VideoWall</w:t>
+      </w:r>
+      <w:r>
+        <w:t xml:space="preserve"> angezeigt.</w:t>
+      </w:r>
+      <w:r>
+        <w:t xml:space="preserve"> </w:t>
+      </w:r>
+      <w:r>
+        <w:t xml:space="preserve">Subklassen der </w:t>
+      </w:r>
+      <w:r>
+        <w:rPr>
+          <w:i/>
+        </w:rPr>
+        <w:t>VideoWallApplication</w:t>
+      </w:r>
+      <w:r>
+        <w:t xml:space="preserve"> sind die </w:t>
+      </w:r>
+      <w:r>
+        <w:rPr>
+          <w:i/>
+        </w:rPr>
+        <w:t>PosterApplication</w:t>
+      </w:r>
+      <w:r>
+        <w:t xml:space="preserve">, </w:t>
+      </w:r>
+      <w:r>
+        <w:rPr>
+          <w:i/>
+        </w:rPr>
+        <w:t>LunchMenuApplication</w:t>
+      </w:r>
+      <w:r>
+        <w:t xml:space="preserve"> oder </w:t>
+      </w:r>
+      <w:r>
+        <w:t>jeglicher</w:t>
+      </w:r>
+      <w:r>
+        <w:t xml:space="preserve"> erden</w:t>
+      </w:r>
+      <w:r>
+        <w:t>k</w:t>
+      </w:r>
+      <w:r>
+        <w:t xml:space="preserve">barer Inhalt, welcher mit der </w:t>
+      </w:r>
+      <w:r>
+        <w:rPr>
+          <w:i/>
+        </w:rPr>
+        <w:t>VideoWall</w:t>
+      </w:r>
+      <w:r>
+        <w:t xml:space="preserve"> präsentiert werden will. Dies wird mit der Subklasse </w:t>
+      </w:r>
+      <w:r>
+        <w:rPr>
+          <w:i/>
+        </w:rPr>
+        <w:t>AnyApplication</w:t>
+      </w:r>
+      <w:r>
+        <w:t xml:space="preserve"> visualisiert.</w:t>
+      </w:r>
+      <w:r>
+        <w:t xml:space="preserve"> Eine Subklasse der </w:t>
+      </w:r>
+      <w:r>
+        <w:rPr>
+          <w:i/>
+        </w:rPr>
+        <w:t>VideoWallApplication</w:t>
+      </w:r>
+      <w:r>
+        <w:t xml:space="preserve"> </w:t>
+      </w:r>
+      <w:r>
+        <w:t>verfügt</w:t>
+      </w:r>
+      <w:r>
+        <w:t xml:space="preserve"> über folgende </w:t>
+      </w:r>
+      <w:r>
+        <w:t>Attribute:</w:t>
+      </w:r>
+    </w:p>
+    <w:tbl>
+      <w:tblPr>
+        <w:tblStyle w:val="MediumShading1-Accent1"/>
+        <w:tblW w:w="0" w:type="auto"/>
+        <w:tblLook w:val="04A0" w:firstRow="1" w:lastRow="0" w:firstColumn="1" w:lastColumn="0" w:noHBand="0" w:noVBand="1"/>
+      </w:tblPr>
+      <w:tblGrid>
+        <w:gridCol w:w="1668"/>
+        <w:gridCol w:w="7544"/>
+      </w:tblGrid>
+      <w:tr>
+        <w:trPr>
+          <w:cnfStyle w:val="100000000000" w:firstRow="1" w:lastRow="0" w:firstColumn="0" w:lastColumn="0" w:oddVBand="0" w:evenVBand="0" w:oddHBand="0" w:evenHBand="0" w:firstRowFirstColumn="0" w:firstRowLastColumn="0" w:lastRowFirstColumn="0" w:lastRowLastColumn="0"/>
+        </w:trPr>
+        <w:tc>
+          <w:tcPr>
+            <w:cnfStyle w:val="001000000000" w:firstRow="0" w:lastRow="0" w:firstColumn="1" w:lastColumn="0" w:oddVBand="0" w:evenVBand="0" w:oddHBand="0" w:evenHBand="0" w:firstRowFirstColumn="0" w:firstRowLastColumn="0" w:lastRowFirstColumn="0" w:lastRowLastColumn="0"/>
+            <w:tcW w:w="1668" w:type="dxa"/>
+          </w:tcPr>
+          <w:p>
+            <w:r>
+              <w:t>Attribut</w:t>
+            </w:r>
+          </w:p>
+        </w:tc>
+        <w:tc>
+          <w:tcPr>
+            <w:tcW w:w="7544" w:type="dxa"/>
+          </w:tcPr>
+          <w:p>
+            <w:pPr>
+              <w:cnfStyle w:val="100000000000" w:firstRow="1" w:lastRow="0" w:firstColumn="0" w:lastColumn="0" w:oddVBand="0" w:evenVBand="0" w:oddHBand="0" w:evenHBand="0" w:firstRowFirstColumn="0" w:firstRowLastColumn="0" w:lastRowFirstColumn="0" w:lastRowLastColumn="0"/>
+            </w:pPr>
+            <w:r>
+              <w:t>Beschreibung</w:t>
+            </w:r>
+          </w:p>
+        </w:tc>
+      </w:tr>
+      <w:tr>
+        <w:trPr>
+          <w:cnfStyle w:val="000000100000" w:firstRow="0" w:lastRow="0" w:firstColumn="0" w:lastColumn="0" w:oddVBand="0" w:evenVBand="0" w:oddHBand="1" w:evenHBand="0" w:firstRowFirstColumn="0" w:firstRowLastColumn="0" w:lastRowFirstColumn="0" w:lastRowLastColumn="0"/>
+        </w:trPr>
+        <w:tc>
+          <w:tcPr>
+            <w:cnfStyle w:val="001000000000" w:firstRow="0" w:lastRow="0" w:firstColumn="1" w:lastColumn="0" w:oddVBand="0" w:evenVBand="0" w:oddHBand="0" w:evenHBand="0" w:firstRowFirstColumn="0" w:firstRowLastColumn="0" w:lastRowFirstColumn="0" w:lastRowLastColumn="0"/>
+            <w:tcW w:w="1668" w:type="dxa"/>
+          </w:tcPr>
+          <w:p>
+            <w:r>
+              <w:t>DemomodeText</w:t>
+            </w:r>
+          </w:p>
+        </w:tc>
+        <w:tc>
+          <w:tcPr>
+            <w:tcW w:w="7544" w:type="dxa"/>
+          </w:tcPr>
+          <w:p>
+            <w:pPr>
+              <w:cnfStyle w:val="000000100000" w:firstRow="0" w:lastRow="0" w:firstColumn="0" w:lastColumn="0" w:oddVBand="0" w:evenVBand="0" w:oddHBand="1" w:evenHBand="0" w:firstRowFirstColumn="0" w:firstRowLastColumn="0" w:lastRowFirstColumn="0" w:lastRowLastColumn="0"/>
+            </w:pPr>
+            <w:r>
+              <w:t xml:space="preserve">Der Teaser-Text welcher während des Demomodus angezeigt werden soll (siehe hierzu </w:t>
+            </w:r>
+            <w:r>
+              <w:fldChar w:fldCharType="begin"/>
+            </w:r>
+            <w:r>
+              <w:instrText xml:space="preserve"> REF _Ref324343900 \r \h </w:instrText>
+            </w:r>
+            <w:r>
+              <w:instrText xml:space="preserve"> \* MERGEFORMAT </w:instrText>
+            </w:r>
+            <w:r>
+              <w:fldChar w:fldCharType="separate"/>
+            </w:r>
+            <w:r>
+              <w:t>I.1.3.2.2.2</w:t>
+            </w:r>
+            <w:r>
+              <w:fldChar w:fldCharType="end"/>
+            </w:r>
+            <w:r>
+              <w:t xml:space="preserve"> </w:t>
+            </w:r>
+            <w:r>
+              <w:fldChar w:fldCharType="begin"/>
+            </w:r>
+            <w:r>
+              <w:instrText xml:space="preserve"> REF _Ref324343900 \h </w:instrText>
+            </w:r>
+            <w:r>
+              <w:instrText xml:space="preserve"> \* MERGEFORMAT </w:instrText>
+            </w:r>
+            <w:r>
+              <w:fldChar w:fldCharType="separate"/>
+            </w:r>
+            <w:r>
+              <w:t>Umset</w:t>
+            </w:r>
+            <w:r>
+              <w:t>zung des Demomodus „Teaser“</w:t>
+            </w:r>
+            <w:r>
+              <w:fldChar w:fldCharType="end"/>
+            </w:r>
+            <w:r>
+              <w:t>).</w:t>
+            </w:r>
+          </w:p>
+        </w:tc>
+      </w:tr>
+      <w:tr>
+        <w:trPr>
+          <w:cnfStyle w:val="000000010000" w:firstRow="0" w:lastRow="0" w:firstColumn="0" w:lastColumn="0" w:oddVBand="0" w:evenVBand="0" w:oddHBand="0" w:evenHBand="1" w:firstRowFirstColumn="0" w:firstRowLastColumn="0" w:lastRowFirstColumn="0" w:lastRowLastColumn="0"/>
+        </w:trPr>
+        <w:tc>
+          <w:tcPr>
+            <w:cnfStyle w:val="001000000000" w:firstRow="0" w:lastRow="0" w:firstColumn="1" w:lastColumn="0" w:oddVBand="0" w:evenVBand="0" w:oddHBand="0" w:evenHBand="0" w:firstRowFirstColumn="0" w:firstRowLastColumn="0" w:lastRowFirstColumn="0" w:lastRowLastColumn="0"/>
+            <w:tcW w:w="1668" w:type="dxa"/>
+          </w:tcPr>
+          <w:p>
+            <w:r>
+              <w:t>MainView</w:t>
+            </w:r>
+          </w:p>
+        </w:tc>
+        <w:tc>
+          <w:tcPr>
+            <w:tcW w:w="7544" w:type="dxa"/>
+          </w:tcPr>
+          <w:p>
+            <w:pPr>
+              <w:cnfStyle w:val="000000010000" w:firstRow="0" w:lastRow="0" w:firstColumn="0" w:lastColumn="0" w:oddVBand="0" w:evenVBand="0" w:oddHBand="0" w:evenHBand="1" w:firstRowFirstColumn="0" w:firstRowLastColumn="0" w:lastRowFirstColumn="0" w:lastRowLastColumn="0"/>
+            </w:pPr>
+            <w:r>
+              <w:t>Die View, welche als Einstiegspunkt in die Applikation dient.</w:t>
+            </w:r>
+          </w:p>
+        </w:tc>
+      </w:tr>
+      <w:tr>
+        <w:trPr>
+          <w:cnfStyle w:val="000000100000" w:firstRow="0" w:lastRow="0" w:firstColumn="0" w:lastColumn="0" w:oddVBand="0" w:evenVBand="0" w:oddHBand="1" w:evenHBand="0" w:firstRowFirstColumn="0" w:firstRowLastColumn="0" w:lastRowFirstColumn="0" w:lastRowLastColumn="0"/>
+        </w:trPr>
+        <w:tc>
+          <w:tcPr>
+            <w:cnfStyle w:val="001000000000" w:firstRow="0" w:lastRow="0" w:firstColumn="1" w:lastColumn="0" w:oddVBand="0" w:evenVBand="0" w:oddHBand="0" w:evenHBand="0" w:firstRowFirstColumn="0" w:firstRowLastColumn="0" w:lastRowFirstColumn="0" w:lastRowLastColumn="0"/>
+            <w:tcW w:w="1668" w:type="dxa"/>
+          </w:tcPr>
+          <w:p>
+            <w:r>
+              <w:t>Name</w:t>
+            </w:r>
+          </w:p>
+        </w:tc>
+        <w:tc>
+          <w:tcPr>
+            <w:tcW w:w="7544" w:type="dxa"/>
+          </w:tcPr>
+          <w:p>
+            <w:pPr>
+              <w:cnfStyle w:val="000000100000" w:firstRow="0" w:lastRow="0" w:firstColumn="0" w:lastColumn="0" w:oddVBand="0" w:evenVBand="0" w:oddHBand="1" w:evenHBand="0" w:firstRowFirstColumn="0" w:firstRowLastColumn="0" w:lastRowFirstColumn="0" w:lastRowLastColumn="0"/>
+            </w:pPr>
+            <w:r>
+              <w:t xml:space="preserve">Der Name der </w:t>
+            </w:r>
+            <w:r>
+              <w:t>Applikation</w:t>
+            </w:r>
+            <w:r>
+              <w:t>.</w:t>
+            </w:r>
+          </w:p>
+        </w:tc>
+      </w:tr>
+    </w:tbl>
+    <w:p>
+      <w:pPr>
+        <w:pStyle w:val="Heading5"/>
+      </w:pPr>
+      <w:r>
+        <w:t>Post</w:t>
+      </w:r>
+      <w:r>
+        <w:t>er</w:t>
+      </w:r>
+      <w:r>
+        <w:t>Application</w:t>
+      </w:r>
+    </w:p>
+    <w:p>
+      <w:r>
+        <w:rPr>
+          <w:noProof/>
+          <w:lang w:eastAsia="de-CH"/>
+        </w:rPr>
+        <w:drawing>
+          <wp:inline distT="0" distB="0" distL="0" distR="0" wp14:anchorId="085BFFAE" wp14:editId="4C6C6DA8">
+            <wp:extent cx="3343275" cy="1533525"/>
+            <wp:effectExtent l="0" t="0" r="9525" b="9525"/>
+            <wp:docPr id="8" name="Picture 8"/>
+            <wp:cNvGraphicFramePr>
+              <a:graphicFrameLocks xmlns:a="http://schemas.openxmlformats.org/drawingml/2006/main" noChangeAspect="1"/>
+            </wp:cNvGraphicFramePr>
+            <a:graphic xmlns:a="http://schemas.openxmlformats.org/drawingml/2006/main">
+              <a:graphicData uri="http://schemas.openxmlformats.org/drawingml/2006/picture">
+                <pic:pic xmlns:pic="http://schemas.openxmlformats.org/drawingml/2006/picture">
+                  <pic:nvPicPr>
+                    <pic:cNvPr id="0" name="poster.png"/>
+                    <pic:cNvPicPr/>
+                  </pic:nvPicPr>
+                  <pic:blipFill>
+                    <a:blip r:embed="rId10">
+                      <a:extLst>
+                        <a:ext uri="{28A0092B-C50C-407E-A947-70E740481C1C}">
+                          <a14:useLocalDpi xmlns:a14="http://schemas.microsoft.com/office/drawing/2010/main" val="0"/>
+                        </a:ext>
+                      </a:extLst>
+                    </a:blip>
+                    <a:stretch>
+                      <a:fillRect/>
+                    </a:stretch>
+                  </pic:blipFill>
+                  <pic:spPr>
+                    <a:xfrm>
+                      <a:off x="0" y="0"/>
+                      <a:ext cx="3343275" cy="1533525"/>
+                    </a:xfrm>
+                    <a:prstGeom prst="rect">
+                      <a:avLst/>
+                    </a:prstGeom>
+                  </pic:spPr>
+                </pic:pic>
+              </a:graphicData>
+            </a:graphic>
+          </wp:inline>
+        </w:drawing>
+      </w:r>
+    </w:p>
+    <w:p>
+      <w:pPr>
+        <w:pStyle w:val="Caption"/>
+      </w:pPr>
+      <w:r>
+        <w:t xml:space="preserve">Abbildung </w:t>
+      </w:r>
+      <w:fldSimple w:instr=" SEQ Abbildung \* ARABIC ">
+        <w:r>
+          <w:rPr>
+            <w:noProof/>
+          </w:rPr>
+          <w:t>2</w:t>
+        </w:r>
+      </w:fldSimple>
+      <w:r>
+        <w:t xml:space="preserve"> - Domain Model, PosterApplication</w:t>
+      </w:r>
+    </w:p>
+    <w:p>
+      <w:r>
+        <w:t xml:space="preserve">Die </w:t>
+      </w:r>
+      <w:r>
+        <w:rPr>
+          <w:i/>
+        </w:rPr>
+        <w:t>PosterApplication</w:t>
+      </w:r>
+      <w:r>
+        <w:t xml:space="preserve"> verwaltet ihrerseits </w:t>
+      </w:r>
+      <w:r>
+        <w:rPr>
+          <w:i/>
+        </w:rPr>
+        <w:t>Poster</w:t>
+      </w:r>
+      <w:r>
+        <w:t xml:space="preserve">. Ein </w:t>
+      </w:r>
+      <w:r>
+        <w:rPr>
+          <w:i/>
+        </w:rPr>
+        <w:t>Poster</w:t>
+      </w:r>
+      <w:r>
+        <w:t xml:space="preserve"> verfügt über folgende Inhalte:</w:t>
+      </w:r>
+    </w:p>
+    <w:tbl>
+      <w:tblPr>
+        <w:tblStyle w:val="MediumShading1-Accent1"/>
+        <w:tblW w:w="0" w:type="auto"/>
+        <w:tblLook w:val="04A0" w:firstRow="1" w:lastRow="0" w:firstColumn="1" w:lastColumn="0" w:noHBand="0" w:noVBand="1"/>
+      </w:tblPr>
+      <w:tblGrid>
+        <w:gridCol w:w="1668"/>
+        <w:gridCol w:w="7544"/>
+      </w:tblGrid>
+      <w:tr>
+        <w:trPr>
+          <w:cnfStyle w:val="100000000000" w:firstRow="1" w:lastRow="0" w:firstColumn="0" w:lastColumn="0" w:oddVBand="0" w:evenVBand="0" w:oddHBand="0" w:evenHBand="0" w:firstRowFirstColumn="0" w:firstRowLastColumn="0" w:lastRowFirstColumn="0" w:lastRowLastColumn="0"/>
+        </w:trPr>
+        <w:tc>
+          <w:tcPr>
+            <w:cnfStyle w:val="001000000000" w:firstRow="0" w:lastRow="0" w:firstColumn="1" w:lastColumn="0" w:oddVBand="0" w:evenVBand="0" w:oddHBand="0" w:evenHBand="0" w:firstRowFirstColumn="0" w:firstRowLastColumn="0" w:lastRowFirstColumn="0" w:lastRowLastColumn="0"/>
+            <w:tcW w:w="1668" w:type="dxa"/>
+          </w:tcPr>
+          <w:p>
+            <w:r>
+              <w:t>Attribut</w:t>
+            </w:r>
+          </w:p>
+        </w:tc>
+        <w:tc>
+          <w:tcPr>
+            <w:tcW w:w="7544" w:type="dxa"/>
+          </w:tcPr>
+          <w:p>
+            <w:pPr>
+              <w:cnfStyle w:val="100000000000" w:firstRow="1" w:lastRow="0" w:firstColumn="0" w:lastColumn="0" w:oddVBand="0" w:evenVBand="0" w:oddHBand="0" w:evenHBand="0" w:firstRowFirstColumn="0" w:firstRowLastColumn="0" w:lastRowFirstColumn="0" w:lastRowLastColumn="0"/>
+            </w:pPr>
+            <w:r>
+              <w:t>Beschreibung</w:t>
+            </w:r>
+          </w:p>
+        </w:tc>
+      </w:tr>
+      <w:tr>
+        <w:trPr>
+          <w:cnfStyle w:val="000000100000" w:firstRow="0" w:lastRow="0" w:firstColumn="0" w:lastColumn="0" w:oddVBand="0" w:evenVBand="0" w:oddHBand="1" w:evenHBand="0" w:firstRowFirstColumn="0" w:firstRowLastColumn="0" w:lastRowFirstColumn="0" w:lastRowLastColumn="0"/>
+        </w:trPr>
+        <w:tc>
+          <w:tcPr>
+            <w:cnfStyle w:val="001000000000" w:firstRow="0" w:lastRow="0" w:firstColumn="1" w:lastColumn="0" w:oddVBand="0" w:evenVBand="0" w:oddHBand="0" w:evenHBand="0" w:firstRowFirstColumn="0" w:firstRowLastColumn="0" w:lastRowFirstColumn="0" w:lastRowLastColumn="0"/>
+            <w:tcW w:w="1668" w:type="dxa"/>
+          </w:tcPr>
+          <w:p>
+            <w:r>
+              <w:t>Authors</w:t>
+            </w:r>
+          </w:p>
+        </w:tc>
+        <w:tc>
+          <w:tcPr>
+            <w:tcW w:w="7544" w:type="dxa"/>
+          </w:tcPr>
+          <w:p>
+            <w:pPr>
+              <w:cnfStyle w:val="000000100000" w:firstRow="0" w:lastRow="0" w:firstColumn="0" w:lastColumn="0" w:oddVBand="0" w:evenVBand="0" w:oddHBand="1" w:evenHBand="0" w:firstRowFirstColumn="0" w:firstRowLastColumn="0" w:lastRowFirstColumn="0" w:lastRowLastColumn="0"/>
+            </w:pPr>
+            <w:r>
+              <w:t>Name der Autoren, welche das Poster erstellt haben.</w:t>
+            </w:r>
+          </w:p>
+        </w:tc>
+      </w:tr>
+      <w:tr>
+        <w:trPr>
+          <w:cnfStyle w:val="000000010000" w:firstRow="0" w:lastRow="0" w:firstColumn="0" w:lastColumn="0" w:oddVBand="0" w:evenVBand="0" w:oddHBand="0" w:evenHBand="1" w:firstRowFirstColumn="0" w:firstRowLastColumn="0" w:lastRowFirstColumn="0" w:lastRowLastColumn="0"/>
+        </w:trPr>
+        <w:tc>
+          <w:tcPr>
+            <w:cnfStyle w:val="001000000000" w:firstRow="0" w:lastRow="0" w:firstColumn="1" w:lastColumn="0" w:oddVBand="0" w:evenVBand="0" w:oddHBand="0" w:evenHBand="0" w:firstRowFirstColumn="0" w:firstRowLastColumn="0" w:lastRowFirstColumn="0" w:lastRowLastColumn="0"/>
+            <w:tcW w:w="1668" w:type="dxa"/>
+          </w:tcPr>
+          <w:p>
+            <w:r>
+              <w:t>DatePublished</w:t>
+            </w:r>
+          </w:p>
+        </w:tc>
+        <w:tc>
+          <w:tcPr>
+            <w:tcW w:w="7544" w:type="dxa"/>
+          </w:tcPr>
+          <w:p>
+            <w:pPr>
+              <w:cnfStyle w:val="000000010000" w:firstRow="0" w:lastRow="0" w:firstColumn="0" w:lastColumn="0" w:oddVBand="0" w:evenVBand="0" w:oddHBand="0" w:evenHBand="1" w:firstRowFirstColumn="0" w:firstRowLastColumn="0" w:lastRowFirstColumn="0" w:lastRowLastColumn="0"/>
+            </w:pPr>
+            <w:r>
+              <w:t>Datum der Publikation des Posters.</w:t>
+            </w:r>
+          </w:p>
+        </w:tc>
+      </w:tr>
+      <w:tr>
+        <w:trPr>
+          <w:cnfStyle w:val="000000100000" w:firstRow="0" w:lastRow="0" w:firstColumn="0" w:lastColumn="0" w:oddVBand="0" w:evenVBand="0" w:oddHBand="1" w:evenHBand="0" w:firstRowFirstColumn="0" w:firstRowLastColumn="0" w:lastRowFirstColumn="0" w:lastRowLastColumn="0"/>
+        </w:trPr>
+        <w:tc>
+          <w:tcPr>
+            <w:cnfStyle w:val="001000000000" w:firstRow="0" w:lastRow="0" w:firstColumn="1" w:lastColumn="0" w:oddVBand="0" w:evenVBand="0" w:oddHBand="0" w:evenHBand="0" w:firstRowFirstColumn="0" w:firstRowLastColumn="0" w:lastRowFirstColumn="0" w:lastRowLastColumn="0"/>
+            <w:tcW w:w="1668" w:type="dxa"/>
+          </w:tcPr>
+          <w:p>
+            <w:r>
+              <w:t>DegreeCourse</w:t>
+            </w:r>
+          </w:p>
+        </w:tc>
+        <w:tc>
+          <w:tcPr>
+            <w:tcW w:w="7544" w:type="dxa"/>
+          </w:tcPr>
+          <w:p>
+            <w:pPr>
+              <w:cnfStyle w:val="000000100000" w:firstRow="0" w:lastRow="0" w:firstColumn="0" w:lastColumn="0" w:oddVBand="0" w:evenVBand="0" w:oddHBand="1" w:evenHBand="0" w:firstRowFirstColumn="0" w:firstRowLastColumn="0" w:lastRowFirstColumn="0" w:lastRowLastColumn="0"/>
+            </w:pPr>
+            <w:r>
+              <w:t>Studiengang für welche das Poster erstellt wurde.</w:t>
+            </w:r>
+          </w:p>
+        </w:tc>
+      </w:tr>
+      <w:tr>
+        <w:trPr>
+          <w:cnfStyle w:val="000000010000" w:firstRow="0" w:lastRow="0" w:firstColumn="0" w:lastColumn="0" w:oddVBand="0" w:evenVBand="0" w:oddHBand="0" w:evenHBand="1" w:firstRowFirstColumn="0" w:firstRowLastColumn="0" w:lastRowFirstColumn="0" w:lastRowLastColumn="0"/>
+        </w:trPr>
+        <w:tc>
+          <w:tcPr>
+            <w:cnfStyle w:val="001000000000" w:firstRow="0" w:lastRow="0" w:firstColumn="1" w:lastColumn="0" w:oddVBand="0" w:evenVBand="0" w:oddHBand="0" w:evenHBand="0" w:firstRowFirstColumn="0" w:firstRowLastColumn="0" w:lastRowFirstColumn="0" w:lastRowLastColumn="0"/>
+            <w:tcW w:w="1668" w:type="dxa"/>
+          </w:tcPr>
+          <w:p>
+            <w:r>
+              <w:lastRenderedPageBreak/>
+              <w:t>Image</w:t>
+            </w:r>
+          </w:p>
+        </w:tc>
+        <w:tc>
+          <w:tcPr>
+            <w:tcW w:w="7544" w:type="dxa"/>
+          </w:tcPr>
+          <w:p>
+            <w:pPr>
+              <w:cnfStyle w:val="000000010000" w:firstRow="0" w:lastRow="0" w:firstColumn="0" w:lastColumn="0" w:oddVBand="0" w:evenVBand="0" w:oddHBand="0" w:evenHBand="1" w:firstRowFirstColumn="0" w:firstRowLastColumn="0" w:lastRowFirstColumn="0" w:lastRowLastColumn="0"/>
+            </w:pPr>
+            <w:r>
+              <w:t>Abbildung des Posters</w:t>
+            </w:r>
+          </w:p>
+        </w:tc>
+      </w:tr>
+      <w:tr>
+        <w:trPr>
+          <w:cnfStyle w:val="000000100000" w:firstRow="0" w:lastRow="0" w:firstColumn="0" w:lastColumn="0" w:oddVBand="0" w:evenVBand="0" w:oddHBand="1" w:evenHBand="0" w:firstRowFirstColumn="0" w:firstRowLastColumn="0" w:lastRowFirstColumn="0" w:lastRowLastColumn="0"/>
+        </w:trPr>
+        <w:tc>
+          <w:tcPr>
+            <w:cnfStyle w:val="001000000000" w:firstRow="0" w:lastRow="0" w:firstColumn="1" w:lastColumn="0" w:oddVBand="0" w:evenVBand="0" w:oddHBand="0" w:evenHBand="0" w:firstRowFirstColumn="0" w:firstRowLastColumn="0" w:lastRowFirstColumn="0" w:lastRowLastColumn="0"/>
+            <w:tcW w:w="1668" w:type="dxa"/>
+          </w:tcPr>
+          <w:p>
+            <w:r>
+              <w:t>Name</w:t>
+            </w:r>
+          </w:p>
+        </w:tc>
+        <w:tc>
+          <w:tcPr>
+            <w:tcW w:w="7544" w:type="dxa"/>
+          </w:tcPr>
+          <w:p>
+            <w:pPr>
+              <w:cnfStyle w:val="000000100000" w:firstRow="0" w:lastRow="0" w:firstColumn="0" w:lastColumn="0" w:oddVBand="0" w:evenVBand="0" w:oddHBand="1" w:evenHBand="0" w:firstRowFirstColumn="0" w:firstRowLastColumn="0" w:lastRowFirstColumn="0" w:lastRowLastColumn="0"/>
+            </w:pPr>
+            <w:r>
+              <w:t>Name der Arbeit</w:t>
+            </w:r>
+          </w:p>
+        </w:tc>
+      </w:tr>
+    </w:tbl>
+    <w:p>
+      <w:pPr>
+        <w:pStyle w:val="Heading5"/>
+      </w:pPr>
+      <w:r>
+        <w:t>LunchMenuA</w:t>
+      </w:r>
+      <w:r>
+        <w:t>p</w:t>
+      </w:r>
+      <w:r>
+        <w:t>p</w:t>
+      </w:r>
+      <w:r>
+        <w:t>lication</w:t>
+      </w:r>
+    </w:p>
+    <w:p>
+      <w:r>
+        <w:rPr>
+          <w:noProof/>
+          <w:lang w:eastAsia="de-CH"/>
+        </w:rPr>
+        <w:drawing>
+          <wp:inline distT="0" distB="0" distL="0" distR="0" wp14:anchorId="76B7AFC1" wp14:editId="7FDE6443">
+            <wp:extent cx="4905374" cy="1257300"/>
+            <wp:effectExtent l="0" t="0" r="0" b="0"/>
+            <wp:docPr id="10" name="Picture 10"/>
+            <wp:cNvGraphicFramePr>
+              <a:graphicFrameLocks xmlns:a="http://schemas.openxmlformats.org/drawingml/2006/main" noChangeAspect="1"/>
+            </wp:cNvGraphicFramePr>
+            <a:graphic xmlns:a="http://schemas.openxmlformats.org/drawingml/2006/main">
+              <a:graphicData uri="http://schemas.openxmlformats.org/drawingml/2006/picture">
+                <pic:pic xmlns:pic="http://schemas.openxmlformats.org/drawingml/2006/picture">
+                  <pic:nvPicPr>
+                    <pic:cNvPr id="0" name="mensa_menu.png"/>
+                    <pic:cNvPicPr/>
+                  </pic:nvPicPr>
+                  <pic:blipFill>
+                    <a:blip r:embed="rId11">
+                      <a:extLst>
+                        <a:ext uri="{28A0092B-C50C-407E-A947-70E740481C1C}">
+                          <a14:useLocalDpi xmlns:a14="http://schemas.microsoft.com/office/drawing/2010/main" val="0"/>
+                        </a:ext>
+                      </a:extLst>
+                    </a:blip>
+                    <a:stretch>
+                      <a:fillRect/>
+                    </a:stretch>
+                  </pic:blipFill>
+                  <pic:spPr>
+                    <a:xfrm>
+                      <a:off x="0" y="0"/>
+                      <a:ext cx="4905374" cy="1257300"/>
+                    </a:xfrm>
+                    <a:prstGeom prst="rect">
+                      <a:avLst/>
+                    </a:prstGeom>
+                  </pic:spPr>
+                </pic:pic>
+              </a:graphicData>
+            </a:graphic>
+          </wp:inline>
+        </w:drawing>
+      </w:r>
+    </w:p>
+    <w:p>
+      <w:pPr>
+        <w:pStyle w:val="Caption"/>
+      </w:pPr>
+      <w:r>
+        <w:t xml:space="preserve">Abbildung </w:t>
+      </w:r>
+      <w:fldSimple w:instr=" SEQ Abbildung \* ARABIC ">
+        <w:r>
+          <w:rPr>
+            <w:noProof/>
+          </w:rPr>
+          <w:t>3</w:t>
+        </w:r>
+      </w:fldSimple>
+      <w:r>
+        <w:t xml:space="preserve"> - Domain Model, LunchMenuApplication</w:t>
+      </w:r>
+    </w:p>
+    <w:p>
+      <w:r>
+        <w:t xml:space="preserve">Die </w:t>
+      </w:r>
+      <w:r>
+        <w:rPr>
+          <w:i/>
+        </w:rPr>
+        <w:t>LunchMenuApplication</w:t>
+      </w:r>
+      <w:r>
+        <w:t xml:space="preserve"> verwaltet ein </w:t>
+      </w:r>
+      <w:r>
+        <w:rPr>
+          <w:i/>
+        </w:rPr>
+        <w:t>Lunchmenu</w:t>
+      </w:r>
+      <w:r>
+        <w:t>. Dieses verfügt über folgende Attribute:</w:t>
+      </w:r>
+    </w:p>
+    <w:tbl>
+      <w:tblPr>
+        <w:tblStyle w:val="MediumShading1-Accent1"/>
+        <w:tblW w:w="0" w:type="auto"/>
+        <w:tblLook w:val="04A0" w:firstRow="1" w:lastRow="0" w:firstColumn="1" w:lastColumn="0" w:noHBand="0" w:noVBand="1"/>
+      </w:tblPr>
+      <w:tblGrid>
+        <w:gridCol w:w="1668"/>
+        <w:gridCol w:w="7544"/>
+      </w:tblGrid>
+      <w:tr>
+        <w:trPr>
+          <w:cnfStyle w:val="100000000000" w:firstRow="1" w:lastRow="0" w:firstColumn="0" w:lastColumn="0" w:oddVBand="0" w:evenVBand="0" w:oddHBand="0" w:evenHBand="0" w:firstRowFirstColumn="0" w:firstRowLastColumn="0" w:lastRowFirstColumn="0" w:lastRowLastColumn="0"/>
+        </w:trPr>
+        <w:tc>
+          <w:tcPr>
+            <w:cnfStyle w:val="001000000000" w:firstRow="0" w:lastRow="0" w:firstColumn="1" w:lastColumn="0" w:oddVBand="0" w:evenVBand="0" w:oddHBand="0" w:evenHBand="0" w:firstRowFirstColumn="0" w:firstRowLastColumn="0" w:lastRowFirstColumn="0" w:lastRowLastColumn="0"/>
+            <w:tcW w:w="1668" w:type="dxa"/>
+          </w:tcPr>
+          <w:p>
+            <w:r>
+              <w:t>Attribut</w:t>
+            </w:r>
+          </w:p>
+        </w:tc>
+        <w:tc>
+          <w:tcPr>
+            <w:tcW w:w="7544" w:type="dxa"/>
+          </w:tcPr>
+          <w:p>
+            <w:pPr>
+              <w:cnfStyle w:val="100000000000" w:firstRow="1" w:lastRow="0" w:firstColumn="0" w:lastColumn="0" w:oddVBand="0" w:evenVBand="0" w:oddHBand="0" w:evenHBand="0" w:firstRowFirstColumn="0" w:firstRowLastColumn="0" w:lastRowFirstColumn="0" w:lastRowLastColumn="0"/>
+            </w:pPr>
+            <w:r>
+              <w:t>Beschreibung</w:t>
+            </w:r>
+          </w:p>
+        </w:tc>
+      </w:tr>
+      <w:tr>
+        <w:trPr>
+          <w:cnfStyle w:val="000000100000" w:firstRow="0" w:lastRow="0" w:firstColumn="0" w:lastColumn="0" w:oddVBand="0" w:evenVBand="0" w:oddHBand="1" w:evenHBand="0" w:firstRowFirstColumn="0" w:firstRowLastColumn="0" w:lastRowFirstColumn="0" w:lastRowLastColumn="0"/>
+        </w:trPr>
+        <w:tc>
+          <w:tcPr>
+            <w:cnfStyle w:val="001000000000" w:firstRow="0" w:lastRow="0" w:firstColumn="1" w:lastColumn="0" w:oddVBand="0" w:evenVBand="0" w:oddHBand="0" w:evenHBand="0" w:firstRowFirstColumn="0" w:firstRowLastColumn="0" w:lastRowFirstColumn="0" w:lastRowLastColumn="0"/>
+            <w:tcW w:w="1668" w:type="dxa"/>
+          </w:tcPr>
+          <w:p>
+            <w:r>
+              <w:t>Date</w:t>
+            </w:r>
+          </w:p>
+        </w:tc>
+        <w:tc>
+          <w:tcPr>
+            <w:tcW w:w="7544" w:type="dxa"/>
+          </w:tcPr>
+          <w:p>
+            <w:pPr>
+              <w:cnfStyle w:val="000000100000" w:firstRow="0" w:lastRow="0" w:firstColumn="0" w:lastColumn="0" w:oddVBand="0" w:evenVBand="0" w:oddHBand="1" w:evenHBand="0" w:firstRowFirstColumn="0" w:firstRowLastColumn="0" w:lastRowFirstColumn="0" w:lastRowLastColumn="0"/>
+            </w:pPr>
+            <w:r>
+              <w:t>Datum des Lunchmenus.</w:t>
+            </w:r>
+            <w:r>
+              <w:t xml:space="preserve"> Dabei handelt es sich immer um das Datum des aktuellen Tags.</w:t>
+            </w:r>
+          </w:p>
+        </w:tc>
+      </w:tr>
+    </w:tbl>
+    <w:p>
+      <w:r>
+        <w:t xml:space="preserve">Das </w:t>
+      </w:r>
+      <w:r>
+        <w:rPr>
+          <w:i/>
+        </w:rPr>
+        <w:t>LunchMenu</w:t>
+      </w:r>
+      <w:r>
+        <w:t xml:space="preserve"> selber bietet verschiedene </w:t>
+      </w:r>
+      <w:r>
+        <w:rPr>
+          <w:i/>
+        </w:rPr>
+        <w:t>Dishes</w:t>
+      </w:r>
+      <w:r>
+        <w:t xml:space="preserve"> an. Diese haben folgende Inhalte:</w:t>
+      </w:r>
+    </w:p>
+    <w:tbl>
+      <w:tblPr>
+        <w:tblStyle w:val="MediumShading1-Accent1"/>
+        <w:tblW w:w="0" w:type="auto"/>
+        <w:tblLook w:val="04A0" w:firstRow="1" w:lastRow="0" w:firstColumn="1" w:lastColumn="0" w:noHBand="0" w:noVBand="1"/>
+      </w:tblPr>
+      <w:tblGrid>
+        <w:gridCol w:w="1668"/>
+        <w:gridCol w:w="7544"/>
+      </w:tblGrid>
+      <w:tr>
+        <w:trPr>
+          <w:cnfStyle w:val="100000000000" w:firstRow="1" w:lastRow="0" w:firstColumn="0" w:lastColumn="0" w:oddVBand="0" w:evenVBand="0" w:oddHBand="0" w:evenHBand="0" w:firstRowFirstColumn="0" w:firstRowLastColumn="0" w:lastRowFirstColumn="0" w:lastRowLastColumn="0"/>
+        </w:trPr>
+        <w:tc>
+          <w:tcPr>
+            <w:cnfStyle w:val="001000000000" w:firstRow="0" w:lastRow="0" w:firstColumn="1" w:lastColumn="0" w:oddVBand="0" w:evenVBand="0" w:oddHBand="0" w:evenHBand="0" w:firstRowFirstColumn="0" w:firstRowLastColumn="0" w:lastRowFirstColumn="0" w:lastRowLastColumn="0"/>
+            <w:tcW w:w="1668" w:type="dxa"/>
+          </w:tcPr>
+          <w:p>
+            <w:r>
+              <w:t>Attribut</w:t>
+            </w:r>
+          </w:p>
+        </w:tc>
+        <w:tc>
+          <w:tcPr>
+            <w:tcW w:w="7544" w:type="dxa"/>
+          </w:tcPr>
+          <w:p>
+            <w:pPr>
+              <w:cnfStyle w:val="100000000000" w:firstRow="1" w:lastRow="0" w:firstColumn="0" w:lastColumn="0" w:oddVBand="0" w:evenVBand="0" w:oddHBand="0" w:evenHBand="0" w:firstRowFirstColumn="0" w:firstRowLastColumn="0" w:lastRowFirstColumn="0" w:lastRowLastColumn="0"/>
+            </w:pPr>
+            <w:r>
+              <w:t>Beschreibung</w:t>
+            </w:r>
+          </w:p>
+        </w:tc>
+      </w:tr>
+      <w:tr>
+        <w:trPr>
+          <w:cnfStyle w:val="000000100000" w:firstRow="0" w:lastRow="0" w:firstColumn="0" w:lastColumn="0" w:oddVBand="0" w:evenVBand="0" w:oddHBand="1" w:evenHBand="0" w:firstRowFirstColumn="0" w:firstRowLastColumn="0" w:lastRowFirstColumn="0" w:lastRowLastColumn="0"/>
+        </w:trPr>
+        <w:tc>
+          <w:tcPr>
+            <w:cnfStyle w:val="001000000000" w:firstRow="0" w:lastRow="0" w:firstColumn="1" w:lastColumn="0" w:oddVBand="0" w:evenVBand="0" w:oddHBand="0" w:evenHBand="0" w:firstRowFirstColumn="0" w:firstRowLastColumn="0" w:lastRowFirstColumn="0" w:lastRowLastColumn="0"/>
+            <w:tcW w:w="1668" w:type="dxa"/>
+          </w:tcPr>
+          <w:p>
+            <w:r>
+              <w:t>Name</w:t>
+            </w:r>
+          </w:p>
+        </w:tc>
+        <w:tc>
+          <w:tcPr>
+            <w:tcW w:w="7544" w:type="dxa"/>
+          </w:tcPr>
+          <w:p>
+            <w:pPr>
+              <w:cnfStyle w:val="000000100000" w:firstRow="0" w:lastRow="0" w:firstColumn="0" w:lastColumn="0" w:oddVBand="0" w:evenVBand="0" w:oddHBand="1" w:evenHBand="0" w:firstRowFirstColumn="0" w:firstRowLastColumn="0" w:lastRowFirstColumn="0" w:lastRowLastColumn="0"/>
+            </w:pPr>
+            <w:r>
+              <w:t>Name des Dishes.</w:t>
+            </w:r>
+          </w:p>
+        </w:tc>
+      </w:tr>
+      <w:tr>
+        <w:trPr>
+          <w:cnfStyle w:val="000000010000" w:firstRow="0" w:lastRow="0" w:firstColumn="0" w:lastColumn="0" w:oddVBand="0" w:evenVBand="0" w:oddHBand="0" w:evenHBand="1" w:firstRowFirstColumn="0" w:firstRowLastColumn="0" w:lastRowFirstColumn="0" w:lastRowLastColumn="0"/>
+        </w:trPr>
+        <w:tc>
+          <w:tcPr>
+            <w:cnfStyle w:val="001000000000" w:firstRow="0" w:lastRow="0" w:firstColumn="1" w:lastColumn="0" w:oddVBand="0" w:evenVBand="0" w:oddHBand="0" w:evenHBand="0" w:firstRowFirstColumn="0" w:firstRowLastColumn="0" w:lastRowFirstColumn="0" w:lastRowLastColumn="0"/>
+            <w:tcW w:w="1668" w:type="dxa"/>
+          </w:tcPr>
+          <w:p>
+            <w:r>
+              <w:t>Price</w:t>
+            </w:r>
+          </w:p>
+        </w:tc>
+        <w:tc>
+          <w:tcPr>
+            <w:tcW w:w="7544" w:type="dxa"/>
+          </w:tcPr>
+          <w:p>
+            <w:pPr>
+              <w:cnfStyle w:val="000000010000" w:firstRow="0" w:lastRow="0" w:firstColumn="0" w:lastColumn="0" w:oddVBand="0" w:evenVBand="0" w:oddHBand="0" w:evenHBand="1" w:firstRowFirstColumn="0" w:firstRowLastColumn="0" w:lastRowFirstColumn="0" w:lastRowLastColumn="0"/>
+            </w:pPr>
+            <w:r>
+              <w:t>Preis des Dishes.</w:t>
+            </w:r>
+          </w:p>
+        </w:tc>
+      </w:tr>
+      <w:tr>
+        <w:trPr>
+          <w:cnfStyle w:val="000000100000" w:firstRow="0" w:lastRow="0" w:firstColumn="0" w:lastColumn="0" w:oddVBand="0" w:evenVBand="0" w:oddHBand="1" w:evenHBand="0" w:firstRowFirstColumn="0" w:firstRowLastColumn="0" w:lastRowFirstColumn="0" w:lastRowLastColumn="0"/>
+        </w:trPr>
+        <w:tc>
+          <w:tcPr>
+            <w:cnfStyle w:val="001000000000" w:firstRow="0" w:lastRow="0" w:firstColumn="1" w:lastColumn="0" w:oddVBand="0" w:evenVBand="0" w:oddHBand="0" w:evenHBand="0" w:firstRowFirstColumn="0" w:firstRowLastColumn="0" w:lastRowFirstColumn="0" w:lastRowLastColumn="0"/>
+            <w:tcW w:w="1668" w:type="dxa"/>
+          </w:tcPr>
+          <w:p>
+            <w:r>
+              <w:t>Typ</w:t>
+            </w:r>
+          </w:p>
+        </w:tc>
+        <w:tc>
+          <w:tcPr>
+            <w:tcW w:w="7544" w:type="dxa"/>
+          </w:tcPr>
+          <w:p>
+            <w:pPr>
+              <w:cnfStyle w:val="000000100000" w:firstRow="0" w:lastRow="0" w:firstColumn="0" w:lastColumn="0" w:oddVBand="0" w:evenVBand="0" w:oddHBand="1" w:evenHBand="0" w:firstRowFirstColumn="0" w:firstRowLastColumn="0" w:lastRowFirstColumn="0" w:lastRowLastColumn="0"/>
+            </w:pPr>
+            <w:r>
+              <w:t>Typ des Dishes.</w:t>
+            </w:r>
+          </w:p>
+        </w:tc>
+      </w:tr>
+    </w:tbl>
+    <w:p/>
+    <w:p>
+      <w:pPr>
+        <w:pStyle w:val="Heading4"/>
+      </w:pPr>
+      <w:r>
+        <w:t>Verfügbarkeit Daten</w:t>
+      </w:r>
+    </w:p>
+    <w:p/>
+    <w:p>
+      <w:pPr>
+        <w:pStyle w:val="Heading5"/>
+      </w:pPr>
+      <w:r>
+        <w:t>Poster</w:t>
+      </w:r>
+    </w:p>
+    <w:p/>
+    <w:p>
+      <w:pPr>
+        <w:pStyle w:val="Heading5"/>
+      </w:pPr>
+      <w:r>
+        <w:t>Mittagsmenu</w:t>
+      </w:r>
+      <w:r>
+        <w:br w:type="page"/>
+      </w:r>
+    </w:p>
+    <w:p>
+      <w:pPr>
+        <w:pStyle w:val="Heading3"/>
+      </w:pPr>
+      <w:r>
+        <w:lastRenderedPageBreak/>
+        <w:t>Graphical User Interface (GUI)</w:t>
+      </w:r>
       <w:bookmarkEnd w:id="8"/>
       <w:bookmarkEnd w:id="9"/>
       <w:bookmarkEnd w:id="10"/>
+      <w:bookmarkEnd w:id="11"/>
     </w:p>
     <w:p>
       <w:pPr>
         <w:pStyle w:val="Heading4"/>
       </w:pPr>
-      <w:bookmarkStart w:id="11" w:name="_Toc320620797"/>
-      <w:bookmarkStart w:id="12" w:name="_Toc323885678"/>
-      <w:bookmarkStart w:id="13" w:name="_Ref323983161"/>
-      <w:bookmarkStart w:id="14" w:name="_Ref323983174"/>
-      <w:bookmarkStart w:id="15" w:name="_Ref323983178"/>
-      <w:bookmarkStart w:id="16" w:name="_Ref323992086"/>
-      <w:bookmarkStart w:id="17" w:name="_Ref323992096"/>
-      <w:bookmarkStart w:id="18" w:name="_Toc324860359"/>
+      <w:bookmarkStart w:id="13" w:name="_Toc320620797"/>
+      <w:bookmarkStart w:id="14" w:name="_Toc323885678"/>
+      <w:bookmarkStart w:id="15" w:name="_Ref323983161"/>
+      <w:bookmarkStart w:id="16" w:name="_Ref323983174"/>
+      <w:bookmarkStart w:id="17" w:name="_Ref323983178"/>
+      <w:bookmarkStart w:id="18" w:name="_Ref323992086"/>
+      <w:bookmarkStart w:id="19" w:name="_Ref323992096"/>
+      <w:bookmarkStart w:id="20" w:name="_Toc324860359"/>
       <w:r>
         <w:t>Empirischer formativer Test</w:t>
       </w:r>
-      <w:bookmarkEnd w:id="11"/>
-      <w:bookmarkEnd w:id="12"/>
       <w:bookmarkEnd w:id="13"/>
       <w:bookmarkEnd w:id="14"/>
       <w:bookmarkEnd w:id="15"/>
       <w:bookmarkEnd w:id="16"/>
       <w:bookmarkEnd w:id="17"/>
       <w:bookmarkEnd w:id="18"/>
-      <w:r>
-        <w:t xml:space="preserve"> zur Eruierung der Navigationsart</w:t>
-      </w:r>
-    </w:p>
-    <w:p>
-      <w:r>
-        <w:t>Die Video Wall wird mi</w:t>
-      </w:r>
-      <w:r>
-        <w:t>ttels</w:t>
-      </w:r>
-      <w:r>
-        <w:t xml:space="preserve"> Gesten gesteuert. Um herauszufinden, </w:t>
-      </w:r>
-      <w:r>
-        <w:t>welche Gesten Benutzer intuitiv benutzen würden</w:t>
-      </w:r>
-      <w:r>
-        <w:t xml:space="preserve">, </w:t>
-      </w:r>
-      <w:r>
-        <w:t>wurde</w:t>
-      </w:r>
-      <w:r>
-        <w:t xml:space="preserve"> </w:t>
-      </w:r>
-      <w:r>
-        <w:t>ein Test durchgeführt.</w:t>
-      </w:r>
-      <w:r>
-        <w:t xml:space="preserve"> Dieser </w:t>
-      </w:r>
-      <w:r>
-        <w:t>wurde</w:t>
-      </w:r>
-      <w:r>
-        <w:t xml:space="preserve"> als </w:t>
-      </w:r>
-      <w:r>
-        <w:t xml:space="preserve">ein </w:t>
-      </w:r>
-      <w:r>
-        <w:t xml:space="preserve">Wizard </w:t>
-      </w:r>
-      <w:proofErr w:type="spellStart"/>
-      <w:r>
-        <w:t>of</w:t>
-      </w:r>
-      <w:proofErr w:type="spellEnd"/>
-      <w:r>
-        <w:t xml:space="preserve"> Oz Experiment durchgeführt</w:t>
-      </w:r>
-      <w:r>
-        <w:t xml:space="preserve"> (TODO: link auf Testdokumentation)</w:t>
-      </w:r>
-      <w:r>
-        <w:t xml:space="preserve">. </w:t>
-      </w:r>
-      <w:r>
-        <w:t xml:space="preserve">Der Test </w:t>
-      </w:r>
-      <w:r>
-        <w:t>sollte</w:t>
-      </w:r>
-      <w:r>
-        <w:t xml:space="preserve"> auch zeigen, ob das erarbeitete GUI für den Benutzer</w:t>
-      </w:r>
-      <w:r>
-        <w:t xml:space="preserve"> einfach</w:t>
-      </w:r>
-      <w:r>
-        <w:t xml:space="preserve"> verständlich ist.</w:t>
-      </w:r>
-    </w:p>
-    <w:p>
-      <w:pPr>
-        <w:pStyle w:val="Heading5"/>
-      </w:pPr>
-      <w:bookmarkStart w:id="19" w:name="_Ref320005002"/>
-      <w:bookmarkStart w:id="20" w:name="_Toc320620799"/>
-      <w:bookmarkStart w:id="21" w:name="_Toc324860360"/>
-      <w:r>
-        <w:t>Ideensammlung</w:t>
-      </w:r>
       <w:bookmarkEnd w:id="19"/>
       <w:bookmarkEnd w:id="20"/>
+      <w:r>
+        <w:t xml:space="preserve"> zur Eruierung der Navigationsart</w:t>
+      </w:r>
+    </w:p>
+    <w:p>
+      <w:r>
+        <w:t>Die Video Wall wird mi</w:t>
+      </w:r>
+      <w:r>
+        <w:t>ttels</w:t>
+      </w:r>
+      <w:r>
+        <w:t xml:space="preserve"> Gesten gesteuert. Um herauszufinden, </w:t>
+      </w:r>
+      <w:r>
+        <w:t>welche Gesten Benutzer intuitiv benutzen würden</w:t>
+      </w:r>
+      <w:r>
+        <w:t xml:space="preserve">, </w:t>
+      </w:r>
+      <w:r>
+        <w:t>wurde</w:t>
+      </w:r>
+      <w:r>
+        <w:t xml:space="preserve"> </w:t>
+      </w:r>
+      <w:r>
+        <w:t>ein Test durchgeführt.</w:t>
+      </w:r>
+      <w:r>
+        <w:t xml:space="preserve"> Dieser </w:t>
+      </w:r>
+      <w:r>
+        <w:t>wurde</w:t>
+      </w:r>
+      <w:r>
+        <w:t xml:space="preserve"> als </w:t>
+      </w:r>
+      <w:r>
+        <w:t xml:space="preserve">ein </w:t>
+      </w:r>
+      <w:r>
+        <w:t>Wizard of Oz Experiment durchgeführt</w:t>
+      </w:r>
+      <w:r>
+        <w:t xml:space="preserve"> (TODO: link auf Testdokumentation)</w:t>
+      </w:r>
+      <w:r>
+        <w:t xml:space="preserve">. </w:t>
+      </w:r>
+      <w:r>
+        <w:t xml:space="preserve">Der Test </w:t>
+      </w:r>
+      <w:r>
+        <w:t>sollte</w:t>
+      </w:r>
+      <w:r>
+        <w:t xml:space="preserve"> auch zeigen, ob das erarbeitete GUI für den Benutzer</w:t>
+      </w:r>
+      <w:r>
+        <w:t xml:space="preserve"> einfach</w:t>
+      </w:r>
+      <w:r>
+        <w:t xml:space="preserve"> verständlich ist.</w:t>
+      </w:r>
+    </w:p>
+    <w:p>
+      <w:pPr>
+        <w:pStyle w:val="Heading5"/>
+      </w:pPr>
+      <w:bookmarkStart w:id="21" w:name="_Ref320005002"/>
+      <w:bookmarkStart w:id="22" w:name="_Toc320620799"/>
+      <w:bookmarkStart w:id="23" w:name="_Toc324860360"/>
+      <w:r>
+        <w:t>Ideensammlung</w:t>
+      </w:r>
       <w:bookmarkEnd w:id="21"/>
+      <w:bookmarkEnd w:id="22"/>
+      <w:bookmarkEnd w:id="23"/>
     </w:p>
     <w:p>
       <w:r>
@@ -869,26 +2012,10 @@
     </w:p>
     <w:p>
       <w:r>
-        <w:t xml:space="preserve">Der Test wird als </w:t>
-      </w:r>
-      <w:proofErr w:type="spellStart"/>
-      <w:r>
-        <w:t>Powerpoint</w:t>
-      </w:r>
-      <w:proofErr w:type="spellEnd"/>
-      <w:r>
-        <w:t xml:space="preserve"> Präsentation vorbereitet</w:t>
-      </w:r>
-      <w:r>
-        <w:t xml:space="preserve"> und mit einem </w:t>
-      </w:r>
-      <w:proofErr w:type="spellStart"/>
-      <w:r>
-        <w:t>Beamer</w:t>
-      </w:r>
-      <w:proofErr w:type="spellEnd"/>
-      <w:r>
-        <w:t xml:space="preserve"> projiziert</w:t>
+        <w:t>Der Test wird als Powerpoint Präsentation vorbereitet</w:t>
+      </w:r>
+      <w:r>
+        <w:t xml:space="preserve"> und mit einem Beamer projiziert</w:t>
       </w:r>
       <w:r>
         <w:t>. Je nachdem, wohin in der Applikation die Testperson navigiert, wird eine andere Folie der Präsentation eingeblendet</w:t>
@@ -903,15 +2030,7 @@
         <w:t xml:space="preserve"> klein gehalten werden kann</w:t>
       </w:r>
       <w:r>
-        <w:t xml:space="preserve">. Der Testperson soll zusätzlich ein </w:t>
-      </w:r>
-      <w:proofErr w:type="spellStart"/>
-      <w:r>
-        <w:t>Laserpointer</w:t>
-      </w:r>
-      <w:proofErr w:type="spellEnd"/>
-      <w:r>
-        <w:t xml:space="preserve"> zur Verfügung stehen, mit welchem sie Schaltflächen anwählen kann, da dies nicht über Gesten allein möglich ist.</w:t>
+        <w:t>. Der Testperson soll zusätzlich ein Laserpointer zur Verfügung stehen, mit welchem sie Schaltflächen anwählen kann, da dies nicht über Gesten allein möglich ist.</w:t>
       </w:r>
       <w:r>
         <w:t xml:space="preserve"> In der Applikation würde dies später ähnlich gelöst werden, indem der Nutzer seine Hand als Pointer verwenden kann um Schaltflächen zu aktivieren.</w:t>
@@ -942,7 +2061,7 @@
                     <pic:cNvPicPr/>
                   </pic:nvPicPr>
                   <pic:blipFill>
-                    <a:blip r:embed="rId9">
+                    <a:blip r:embed="rId12">
                       <a:extLst>
                         <a:ext uri="{28A0092B-C50C-407E-A947-70E740481C1C}">
                           <a14:useLocalDpi xmlns:a14="http://schemas.microsoft.com/office/drawing/2010/main" val="0"/>
@@ -973,22 +2092,35 @@
       <w:pPr>
         <w:pStyle w:val="Caption"/>
       </w:pPr>
-      <w:bookmarkStart w:id="22" w:name="_Ref319938869"/>
+      <w:bookmarkStart w:id="24" w:name="_Ref319938869"/>
       <w:r>
         <w:t xml:space="preserve">Abbildung </w:t>
       </w:r>
-      <w:fldSimple w:instr=" SEQ Abbildung \* ARABIC ">
-        <w:r>
-          <w:rPr>
-            <w:noProof/>
-          </w:rPr>
-          <w:t>1</w:t>
-        </w:r>
-      </w:fldSimple>
+      <w:r>
+        <w:fldChar w:fldCharType="begin"/>
+      </w:r>
+      <w:r>
+        <w:instrText xml:space="preserve"> SEQ Abbildung \* ARABIC </w:instrText>
+      </w:r>
+      <w:r>
+        <w:fldChar w:fldCharType="separate"/>
+      </w:r>
+      <w:r>
+        <w:rPr>
+          <w:noProof/>
+        </w:rPr>
+        <w:t>4</w:t>
+      </w:r>
+      <w:r>
+        <w:rPr>
+          <w:noProof/>
+        </w:rPr>
+        <w:fldChar w:fldCharType="end"/>
+      </w:r>
       <w:r>
         <w:t xml:space="preserve"> - Anforderungen an den Test</w:t>
       </w:r>
-      <w:bookmarkEnd w:id="22"/>
+      <w:bookmarkEnd w:id="24"/>
     </w:p>
     <w:p>
       <w:r>
@@ -1088,15 +2220,7 @@
         <w:t xml:space="preserve"> bestimmte Abteilung einzuschränken.</w:t>
       </w:r>
       <w:r>
-        <w:t xml:space="preserve"> Diese Anforderungen werden getestet, indem die Testpersonen ein oder mehrere Szenarien der in der Vorstudie erarbeiteten </w:t>
-      </w:r>
-      <w:proofErr w:type="spellStart"/>
-      <w:r>
-        <w:t>Personas</w:t>
-      </w:r>
-      <w:proofErr w:type="spellEnd"/>
-      <w:r>
-        <w:t xml:space="preserve"> (TODO link V</w:t>
+        <w:t xml:space="preserve"> Diese Anforderungen werden getestet, indem die Testpersonen ein oder mehrere Szenarien der in der Vorstudie erarbeiteten Personas (TODO link V</w:t>
       </w:r>
       <w:r>
         <w:t>orstudie) durchlaufen.</w:t>
@@ -1107,13 +2231,8 @@
         <w:lastRenderedPageBreak/>
         <w:t xml:space="preserve">Die Nutzer sollen zu Beginn von </w:t>
       </w:r>
-      <w:proofErr w:type="gramStart"/>
-      <w:r>
-        <w:t>der</w:t>
-      </w:r>
-      <w:proofErr w:type="gramEnd"/>
-      <w:r>
-        <w:t xml:space="preserve"> </w:t>
+      <w:r>
+        <w:t xml:space="preserve">der </w:t>
       </w:r>
       <w:r>
         <w:t xml:space="preserve">Video Wall angelockt werden. Dies soll über einen Demomodus geschehen. </w:t>
@@ -1131,26 +2250,10 @@
         <w:t>dieser</w:t>
       </w:r>
       <w:r>
-        <w:t xml:space="preserve"> den Bereich betritt, in dem er von </w:t>
-      </w:r>
-      <w:proofErr w:type="spellStart"/>
-      <w:r>
-        <w:t>Kinect</w:t>
-      </w:r>
-      <w:proofErr w:type="spellEnd"/>
-      <w:r>
-        <w:t xml:space="preserve"> erkannt wird. Es können maximal sechs verschiedene Schriftzüge zur gleichen Zeit sechs Personen folgen, da </w:t>
-      </w:r>
-      <w:r>
-        <w:t xml:space="preserve">dies die maximale Anzahl an Personen ist, die </w:t>
-      </w:r>
-      <w:proofErr w:type="spellStart"/>
-      <w:r>
-        <w:t>Kinect</w:t>
-      </w:r>
-      <w:proofErr w:type="spellEnd"/>
-      <w:r>
-        <w:t xml:space="preserve"> gleichzeitig erkennen kann.</w:t>
+        <w:t xml:space="preserve"> den Bereich betritt, in dem er von Kinect erkannt wird. Es können maximal sechs verschiedene Schriftzüge zur gleichen Zeit sechs Personen folgen, da </w:t>
+      </w:r>
+      <w:r>
+        <w:t>dies die maximale Anzahl an Personen ist, die Kinect gleichzeitig erkennen kann.</w:t>
       </w:r>
       <w:r>
         <w:t xml:space="preserve"> Ein anderer Vorschlag </w:t>
@@ -1183,15 +2286,7 @@
         <w:t>lassen</w:t>
       </w:r>
       <w:r>
-        <w:t xml:space="preserve">, da es nicht möglich ist, ihn im Wizard </w:t>
-      </w:r>
-      <w:proofErr w:type="spellStart"/>
-      <w:r>
-        <w:t>of</w:t>
-      </w:r>
-      <w:proofErr w:type="spellEnd"/>
-      <w:r>
-        <w:t xml:space="preserve"> Oz Experiment umzusetzen.</w:t>
+        <w:t>, da es nicht möglich ist, ihn im Wizard of Oz Experiment umzusetzen.</w:t>
       </w:r>
       <w:r>
         <w:t xml:space="preserve"> </w:t>
@@ -1306,7 +2401,7 @@
                     <pic:cNvPicPr/>
                   </pic:nvPicPr>
                   <pic:blipFill>
-                    <a:blip r:embed="rId10">
+                    <a:blip r:embed="rId13">
                       <a:extLst>
                         <a:ext uri="{28A0092B-C50C-407E-A947-70E740481C1C}">
                           <a14:useLocalDpi xmlns:a14="http://schemas.microsoft.com/office/drawing/2010/main" val="0"/>
@@ -1337,27 +2432,35 @@
       <w:pPr>
         <w:pStyle w:val="Caption"/>
       </w:pPr>
-      <w:bookmarkStart w:id="23" w:name="_Ref319939003"/>
+      <w:bookmarkStart w:id="25" w:name="_Ref319939003"/>
       <w:r>
         <w:t xml:space="preserve">Abbildung </w:t>
       </w:r>
-      <w:fldSimple w:instr=" SEQ Abbildung \* ARABIC ">
-        <w:r>
-          <w:rPr>
-            <w:noProof/>
-          </w:rPr>
-          <w:t>2</w:t>
-        </w:r>
-      </w:fldSimple>
-      <w:r>
-        <w:t xml:space="preserve"> - </w:t>
-      </w:r>
-      <w:proofErr w:type="spellStart"/>
-      <w:r>
-        <w:t>Posteransicht</w:t>
-      </w:r>
-      <w:bookmarkEnd w:id="23"/>
-      <w:proofErr w:type="spellEnd"/>
+      <w:r>
+        <w:fldChar w:fldCharType="begin"/>
+      </w:r>
+      <w:r>
+        <w:instrText xml:space="preserve"> SEQ Abbildung \* ARABIC </w:instrText>
+      </w:r>
+      <w:r>
+        <w:fldChar w:fldCharType="separate"/>
+      </w:r>
+      <w:r>
+        <w:rPr>
+          <w:noProof/>
+        </w:rPr>
+        <w:t>5</w:t>
+      </w:r>
+      <w:r>
+        <w:rPr>
+          <w:noProof/>
+        </w:rPr>
+        <w:fldChar w:fldCharType="end"/>
+      </w:r>
+      <w:r>
+        <w:t xml:space="preserve"> - Posteransicht</w:t>
+      </w:r>
+      <w:bookmarkEnd w:id="25"/>
     </w:p>
     <w:p>
       <w:r>
@@ -1382,13 +2485,8 @@
         <w:t>2</w:t>
       </w:r>
       <w:r>
-        <w:t xml:space="preserve"> - </w:t>
-      </w:r>
-      <w:proofErr w:type="spellStart"/>
-      <w:r>
-        <w:t>Posteransicht</w:t>
-      </w:r>
-      <w:proofErr w:type="spellEnd"/>
+        <w:t xml:space="preserve"> - Posteransicht</w:t>
+      </w:r>
       <w:r>
         <w:fldChar w:fldCharType="end"/>
       </w:r>
@@ -1432,15 +2530,7 @@
         <w:br/>
       </w:r>
       <w:r>
-        <w:t xml:space="preserve">In der Mitte des unteren Randes werden die Skelette der Personen, die von </w:t>
-      </w:r>
-      <w:proofErr w:type="spellStart"/>
-      <w:r>
-        <w:t>Kinect</w:t>
-      </w:r>
-      <w:proofErr w:type="spellEnd"/>
-      <w:r>
-        <w:t xml:space="preserve"> erkannt </w:t>
+        <w:t xml:space="preserve">In der Mitte des unteren Randes werden die Skelette der Personen, die von Kinect erkannt </w:t>
       </w:r>
       <w:r>
         <w:t>worden sind</w:t>
@@ -1496,7 +2586,7 @@
                     <pic:cNvPicPr/>
                   </pic:nvPicPr>
                   <pic:blipFill>
-                    <a:blip r:embed="rId11">
+                    <a:blip r:embed="rId14">
                       <a:extLst>
                         <a:ext uri="{28A0092B-C50C-407E-A947-70E740481C1C}">
                           <a14:useLocalDpi xmlns:a14="http://schemas.microsoft.com/office/drawing/2010/main" val="0"/>
@@ -1527,22 +2617,35 @@
       <w:pPr>
         <w:pStyle w:val="Caption"/>
       </w:pPr>
-      <w:bookmarkStart w:id="24" w:name="_Ref319940831"/>
+      <w:bookmarkStart w:id="26" w:name="_Ref319940831"/>
       <w:r>
         <w:t xml:space="preserve">Abbildung </w:t>
       </w:r>
-      <w:fldSimple w:instr=" SEQ Abbildung \* ARABIC ">
-        <w:r>
-          <w:rPr>
-            <w:noProof/>
-          </w:rPr>
-          <w:t>3</w:t>
-        </w:r>
-      </w:fldSimple>
+      <w:r>
+        <w:fldChar w:fldCharType="begin"/>
+      </w:r>
+      <w:r>
+        <w:instrText xml:space="preserve"> SEQ Abbildung \* ARABIC </w:instrText>
+      </w:r>
+      <w:r>
+        <w:fldChar w:fldCharType="separate"/>
+      </w:r>
+      <w:r>
+        <w:rPr>
+          <w:noProof/>
+        </w:rPr>
+        <w:t>6</w:t>
+      </w:r>
+      <w:r>
+        <w:rPr>
+          <w:noProof/>
+        </w:rPr>
+        <w:fldChar w:fldCharType="end"/>
+      </w:r>
       <w:r>
         <w:t xml:space="preserve"> - Unterteilung in Tabs</w:t>
       </w:r>
-      <w:bookmarkEnd w:id="24"/>
+      <w:bookmarkEnd w:id="26"/>
     </w:p>
     <w:p>
       <w:r>
@@ -1637,7 +2740,7 @@
                     <pic:cNvPicPr/>
                   </pic:nvPicPr>
                   <pic:blipFill>
-                    <a:blip r:embed="rId12">
+                    <a:blip r:embed="rId15">
                       <a:extLst>
                         <a:ext uri="{28A0092B-C50C-407E-A947-70E740481C1C}">
                           <a14:useLocalDpi xmlns:a14="http://schemas.microsoft.com/office/drawing/2010/main" val="0"/>
@@ -1668,18 +2771,31 @@
       <w:pPr>
         <w:pStyle w:val="Caption"/>
       </w:pPr>
-      <w:bookmarkStart w:id="25" w:name="_Ref319995195"/>
+      <w:bookmarkStart w:id="27" w:name="_Ref319995195"/>
       <w:r>
         <w:t xml:space="preserve">Abbildung </w:t>
       </w:r>
-      <w:fldSimple w:instr=" SEQ Abbildung \* ARABIC ">
-        <w:r>
-          <w:rPr>
-            <w:noProof/>
-          </w:rPr>
-          <w:t>4</w:t>
-        </w:r>
-      </w:fldSimple>
+      <w:r>
+        <w:fldChar w:fldCharType="begin"/>
+      </w:r>
+      <w:r>
+        <w:instrText xml:space="preserve"> SEQ Abbildung \* ARABIC </w:instrText>
+      </w:r>
+      <w:r>
+        <w:fldChar w:fldCharType="separate"/>
+      </w:r>
+      <w:r>
+        <w:rPr>
+          <w:noProof/>
+        </w:rPr>
+        <w:t>7</w:t>
+      </w:r>
+      <w:r>
+        <w:rPr>
+          <w:noProof/>
+        </w:rPr>
+        <w:fldChar w:fldCharType="end"/>
+      </w:r>
       <w:r>
         <w:t xml:space="preserve"> </w:t>
       </w:r>
@@ -1689,7 +2805,7 @@
       <w:r>
         <w:t xml:space="preserve"> Zonenmarkierung</w:t>
       </w:r>
-      <w:bookmarkEnd w:id="25"/>
+      <w:bookmarkEnd w:id="27"/>
     </w:p>
     <w:p>
       <w:r>
@@ -1705,15 +2821,7 @@
         <w:t xml:space="preserve"> in welchem Abstand zur Wand er stehen muss, um erkannt zu werden.</w:t>
       </w:r>
       <w:r>
-        <w:t xml:space="preserve"> Es sind zwei Zonen denkbar, eine </w:t>
-      </w:r>
-      <w:proofErr w:type="spellStart"/>
-      <w:r>
-        <w:t>Browsing</w:t>
-      </w:r>
-      <w:proofErr w:type="spellEnd"/>
-      <w:r>
-        <w:t xml:space="preserve">- und eine Lese-/Interaktionszone. </w:t>
+        <w:t xml:space="preserve"> Es sind zwei Zonen denkbar, eine Browsing- und eine Lese-/Interaktionszone. </w:t>
       </w:r>
       <w:r>
         <w:t xml:space="preserve">Wie in </w:t>
@@ -1746,15 +2854,7 @@
         <w:t xml:space="preserve"> ersichtlich ist, </w:t>
       </w:r>
       <w:r>
-        <w:t xml:space="preserve">könnten diese direkt am Boden vor </w:t>
-      </w:r>
-      <w:proofErr w:type="gramStart"/>
-      <w:r>
-        <w:t>der</w:t>
-      </w:r>
-      <w:proofErr w:type="gramEnd"/>
-      <w:r>
-        <w:t xml:space="preserve"> Video Wall </w:t>
+        <w:t xml:space="preserve">könnten diese direkt am Boden vor der Video Wall </w:t>
       </w:r>
       <w:r>
         <w:t>gekennzeichnet</w:t>
@@ -1788,13 +2888,13 @@
       <w:pPr>
         <w:pStyle w:val="Heading5"/>
       </w:pPr>
-      <w:bookmarkStart w:id="26" w:name="_Toc320620800"/>
-      <w:bookmarkStart w:id="27" w:name="_Toc324860361"/>
+      <w:bookmarkStart w:id="28" w:name="_Toc320620800"/>
+      <w:bookmarkStart w:id="29" w:name="_Toc324860361"/>
       <w:r>
         <w:t>Ausarbeitung</w:t>
       </w:r>
-      <w:bookmarkEnd w:id="26"/>
-      <w:bookmarkEnd w:id="27"/>
+      <w:bookmarkEnd w:id="28"/>
+      <w:bookmarkEnd w:id="29"/>
     </w:p>
     <w:p>
       <w:r>
@@ -1816,15 +2916,7 @@
         <w:t>Alternative</w:t>
       </w:r>
       <w:r>
-        <w:t xml:space="preserve">, </w:t>
-      </w:r>
-      <w:proofErr w:type="spellStart"/>
-      <w:r>
-        <w:t>Kinect</w:t>
-      </w:r>
-      <w:proofErr w:type="spellEnd"/>
-      <w:r>
-        <w:t xml:space="preserve"> nur mit der Hand als </w:t>
+        <w:t xml:space="preserve">, Kinect nur mit der Hand als </w:t>
       </w:r>
       <w:r>
         <w:t>Zeiger</w:t>
@@ -1839,18 +2931,10 @@
         <w:t xml:space="preserve"> </w:t>
       </w:r>
       <w:r>
-        <w:t xml:space="preserve">Es gibt zwei Auffassungen der Steuerung von </w:t>
-      </w:r>
-      <w:proofErr w:type="spellStart"/>
-      <w:r>
-        <w:t>Kin</w:t>
-      </w:r>
-      <w:r>
-        <w:t>ect</w:t>
-      </w:r>
-      <w:proofErr w:type="spellEnd"/>
-      <w:r>
-        <w:t>, die getestet werden können:</w:t>
+        <w:t>Es gibt zwei Auffassungen der Steuerung von Kin</w:t>
+      </w:r>
+      <w:r>
+        <w:t>ect, die getestet werden können:</w:t>
       </w:r>
     </w:p>
     <w:p>
@@ -1916,15 +3000,7 @@
         <w:fldChar w:fldCharType="end"/>
       </w:r>
       <w:r>
-        <w:t xml:space="preserve"> beschrieben, ein </w:t>
-      </w:r>
-      <w:proofErr w:type="spellStart"/>
-      <w:r>
-        <w:t>Laserpointer</w:t>
-      </w:r>
-      <w:proofErr w:type="spellEnd"/>
-      <w:r>
-        <w:t xml:space="preserve"> genutzt werden um den Pointer des Nutzers zu repräsentieren. </w:t>
+        <w:t xml:space="preserve"> beschrieben, ein Laserpointer genutzt werden um den Pointer des Nutzers zu repräsentieren. </w:t>
       </w:r>
     </w:p>
     <w:p>
@@ -1957,15 +3033,7 @@
         <w:t>t</w:t>
       </w:r>
       <w:r>
-        <w:t xml:space="preserve"> dem </w:t>
-      </w:r>
-      <w:proofErr w:type="spellStart"/>
-      <w:r>
-        <w:t>Beamer</w:t>
-      </w:r>
-      <w:proofErr w:type="spellEnd"/>
-      <w:r>
-        <w:t xml:space="preserve"> entsteht durch die Testperson ein Schatten</w:t>
+        <w:t xml:space="preserve"> dem Beamer entsteht durch die Testperson ein Schatten</w:t>
       </w:r>
       <w:r>
         <w:t xml:space="preserve"> an der Leinwand</w:t>
@@ -2105,7 +3173,7 @@
                     <pic:cNvPicPr/>
                   </pic:nvPicPr>
                   <pic:blipFill>
-                    <a:blip r:embed="rId13" cstate="print">
+                    <a:blip r:embed="rId16" cstate="print">
                       <a:extLst>
                         <a:ext uri="{28A0092B-C50C-407E-A947-70E740481C1C}">
                           <a14:useLocalDpi xmlns:a14="http://schemas.microsoft.com/office/drawing/2010/main" val="0"/>
@@ -2139,14 +3207,27 @@
       <w:r>
         <w:t xml:space="preserve">Abbildung </w:t>
       </w:r>
-      <w:fldSimple w:instr=" SEQ Abbildung \* ARABIC ">
-        <w:r>
-          <w:rPr>
-            <w:noProof/>
-          </w:rPr>
-          <w:t>5</w:t>
-        </w:r>
-      </w:fldSimple>
+      <w:r>
+        <w:fldChar w:fldCharType="begin"/>
+      </w:r>
+      <w:r>
+        <w:instrText xml:space="preserve"> SEQ Abbildung \* ARABIC </w:instrText>
+      </w:r>
+      <w:r>
+        <w:fldChar w:fldCharType="separate"/>
+      </w:r>
+      <w:r>
+        <w:rPr>
+          <w:noProof/>
+        </w:rPr>
+        <w:t>8</w:t>
+      </w:r>
+      <w:r>
+        <w:rPr>
+          <w:noProof/>
+        </w:rPr>
+        <w:fldChar w:fldCharType="end"/>
+      </w:r>
       <w:r>
         <w:t xml:space="preserve"> - Skizze Testapplikation</w:t>
       </w:r>
@@ -2165,15 +3246,7 @@
         <w:t xml:space="preserve"> gewec</w:t>
       </w:r>
       <w:r>
-        <w:t xml:space="preserve">hselt werden. Befindet man sich in der </w:t>
-      </w:r>
-      <w:proofErr w:type="spellStart"/>
-      <w:r>
-        <w:t>Browsing</w:t>
-      </w:r>
-      <w:proofErr w:type="spellEnd"/>
-      <w:r>
-        <w:t>-Zone, wird das Poster etwas kleiner dargestellt, dafür hat das Menü oben mehr Platz.</w:t>
+        <w:t>hselt werden. Befindet man sich in der Browsing-Zone, wird das Poster etwas kleiner dargestellt, dafür hat das Menü oben mehr Platz.</w:t>
       </w:r>
       <w:r>
         <w:t xml:space="preserve"> Wechselt man in die Lese-Zone, so vergrössert sich das Poster und das Menü wird dafür kleiner. </w:t>
@@ -2195,31 +3268,23 @@
       <w:pPr>
         <w:pStyle w:val="Heading5"/>
       </w:pPr>
-      <w:bookmarkStart w:id="28" w:name="_Toc320620801"/>
-      <w:bookmarkStart w:id="29" w:name="_Toc324860362"/>
+      <w:bookmarkStart w:id="30" w:name="_Toc320620801"/>
+      <w:bookmarkStart w:id="31" w:name="_Toc324860362"/>
       <w:r>
         <w:t>Durchführung</w:t>
       </w:r>
-      <w:bookmarkEnd w:id="28"/>
+      <w:bookmarkEnd w:id="30"/>
       <w:r>
         <w:t xml:space="preserve"> &amp; Fazit</w:t>
       </w:r>
-      <w:bookmarkEnd w:id="29"/>
+      <w:bookmarkEnd w:id="31"/>
     </w:p>
     <w:p>
       <w:r>
         <w:t xml:space="preserve">Am  27. März 2012 wurde der </w:t>
       </w:r>
       <w:r>
-        <w:t xml:space="preserve">Test als Wizard </w:t>
-      </w:r>
-      <w:proofErr w:type="spellStart"/>
-      <w:r>
-        <w:t>of</w:t>
-      </w:r>
-      <w:proofErr w:type="spellEnd"/>
-      <w:r>
-        <w:t xml:space="preserve"> Oz Experiment durchgeführt (siehe TODO link Testdokument).</w:t>
+        <w:t>Test als Wizard of Oz Experiment durchgeführt (siehe TODO link Testdokument).</w:t>
       </w:r>
     </w:p>
     <w:p>
@@ -2264,22 +3329,22 @@
       <w:pPr>
         <w:pStyle w:val="Heading4"/>
       </w:pPr>
-      <w:bookmarkStart w:id="30" w:name="_Toc324860363"/>
+      <w:bookmarkStart w:id="32" w:name="_Toc324860363"/>
       <w:r>
         <w:lastRenderedPageBreak/>
         <w:t>Demomodus</w:t>
       </w:r>
-      <w:bookmarkEnd w:id="30"/>
+      <w:bookmarkEnd w:id="32"/>
     </w:p>
     <w:p>
       <w:pPr>
         <w:pStyle w:val="Heading5"/>
       </w:pPr>
-      <w:bookmarkStart w:id="31" w:name="_Toc324860364"/>
+      <w:bookmarkStart w:id="33" w:name="_Toc324860364"/>
       <w:r>
         <w:t>Ideensammlung</w:t>
       </w:r>
-      <w:bookmarkEnd w:id="31"/>
+      <w:bookmarkEnd w:id="33"/>
     </w:p>
     <w:p>
       <w:r>
@@ -2293,16 +3358,16 @@
       <w:pPr>
         <w:pStyle w:val="Heading6"/>
       </w:pPr>
-      <w:bookmarkStart w:id="32" w:name="_Ref324341967"/>
-      <w:bookmarkStart w:id="33" w:name="_Toc324860365"/>
+      <w:bookmarkStart w:id="34" w:name="_Ref324341967"/>
+      <w:bookmarkStart w:id="35" w:name="_Toc324860365"/>
       <w:r>
         <w:t>Sammlung und Besprechung</w:t>
       </w:r>
       <w:r>
         <w:t xml:space="preserve"> der Ideen</w:t>
       </w:r>
-      <w:bookmarkEnd w:id="32"/>
-      <w:bookmarkEnd w:id="33"/>
+      <w:bookmarkEnd w:id="34"/>
+      <w:bookmarkEnd w:id="35"/>
     </w:p>
     <w:p>
       <w:r>
@@ -2373,7 +3438,7 @@
                     <pic:cNvPicPr/>
                   </pic:nvPicPr>
                   <pic:blipFill>
-                    <a:blip r:embed="rId14">
+                    <a:blip r:embed="rId17">
                       <a:extLst>
                         <a:ext uri="{28A0092B-C50C-407E-A947-70E740481C1C}">
                           <a14:useLocalDpi xmlns:a14="http://schemas.microsoft.com/office/drawing/2010/main" val="0"/>
@@ -2404,25 +3469,38 @@
       <w:pPr>
         <w:pStyle w:val="Caption"/>
       </w:pPr>
-      <w:bookmarkStart w:id="34" w:name="_Ref323983857"/>
+      <w:bookmarkStart w:id="36" w:name="_Ref323983857"/>
       <w:r>
         <w:t xml:space="preserve">Abbildung </w:t>
       </w:r>
-      <w:fldSimple w:instr=" SEQ Abbildung \* ARABIC ">
-        <w:r>
-          <w:rPr>
-            <w:noProof/>
-          </w:rPr>
-          <w:t>6</w:t>
-        </w:r>
-      </w:fldSimple>
+      <w:r>
+        <w:fldChar w:fldCharType="begin"/>
+      </w:r>
+      <w:r>
+        <w:instrText xml:space="preserve"> SEQ Abbildung \* ARABIC </w:instrText>
+      </w:r>
+      <w:r>
+        <w:fldChar w:fldCharType="separate"/>
+      </w:r>
+      <w:r>
+        <w:rPr>
+          <w:noProof/>
+        </w:rPr>
+        <w:t>9</w:t>
+      </w:r>
+      <w:r>
+        <w:rPr>
+          <w:noProof/>
+        </w:rPr>
+        <w:fldChar w:fldCharType="end"/>
+      </w:r>
       <w:r>
         <w:t xml:space="preserve"> - </w:t>
       </w:r>
       <w:r>
         <w:t>Demomodus, Ideen 1-3</w:t>
       </w:r>
-      <w:bookmarkEnd w:id="34"/>
+      <w:bookmarkEnd w:id="36"/>
     </w:p>
     <w:p>
       <w:r>
@@ -2438,15 +3516,7 @@
         <w:t>. Um herauszufind</w:t>
       </w:r>
       <w:r>
-        <w:t xml:space="preserve">en, was die Video Wall für Informationen zur Frage oder Aussage auf </w:t>
-      </w:r>
-      <w:proofErr w:type="gramStart"/>
-      <w:r>
-        <w:t>der Wall</w:t>
-      </w:r>
-      <w:proofErr w:type="gramEnd"/>
-      <w:r>
-        <w:t xml:space="preserve"> </w:t>
+        <w:t xml:space="preserve">en, was die Video Wall für Informationen zur Frage oder Aussage auf der Wall </w:t>
       </w:r>
       <w:r>
         <w:t xml:space="preserve">bietet, stellt sich der Nutzer auf die </w:t>
@@ -2461,15 +3531,7 @@
         <w:t>. Somit kann er von</w:t>
       </w:r>
       <w:r>
-        <w:t xml:space="preserve"> </w:t>
-      </w:r>
-      <w:proofErr w:type="spellStart"/>
-      <w:r>
-        <w:t>Kinect</w:t>
-      </w:r>
-      <w:proofErr w:type="spellEnd"/>
-      <w:r>
-        <w:t xml:space="preserve"> erkannt</w:t>
+        <w:t xml:space="preserve"> Kinect erkannt</w:t>
       </w:r>
       <w:r>
         <w:t xml:space="preserve"> werden</w:t>
@@ -2549,15 +3611,7 @@
         <w:t>Passanten</w:t>
       </w:r>
       <w:r>
-        <w:t xml:space="preserve"> mit Winken oder anderen Gesten dazu auffordert, näher zu kommen. Das auf </w:t>
-      </w:r>
-      <w:proofErr w:type="gramStart"/>
-      <w:r>
-        <w:t>der Wall</w:t>
-      </w:r>
-      <w:proofErr w:type="gramEnd"/>
-      <w:r>
-        <w:t xml:space="preserve"> angezeigte Skelett befindet sich immer auf gleicher Höhe </w:t>
+        <w:t xml:space="preserve"> mit Winken oder anderen Gesten dazu auffordert, näher zu kommen. Das auf der Wall angezeigte Skelett befindet sich immer auf gleicher Höhe </w:t>
       </w:r>
       <w:r>
         <w:t>mit dem</w:t>
@@ -2648,7 +3702,7 @@
                     <pic:cNvPicPr/>
                   </pic:nvPicPr>
                   <pic:blipFill>
-                    <a:blip r:embed="rId15">
+                    <a:blip r:embed="rId18">
                       <a:extLst>
                         <a:ext uri="{28A0092B-C50C-407E-A947-70E740481C1C}">
                           <a14:useLocalDpi xmlns:a14="http://schemas.microsoft.com/office/drawing/2010/main" val="0"/>
@@ -2682,14 +3736,27 @@
       <w:r>
         <w:t xml:space="preserve">Abbildung </w:t>
       </w:r>
-      <w:fldSimple w:instr=" SEQ Abbildung \* ARABIC ">
-        <w:r>
-          <w:rPr>
-            <w:noProof/>
-          </w:rPr>
-          <w:t>7</w:t>
-        </w:r>
-      </w:fldSimple>
+      <w:r>
+        <w:fldChar w:fldCharType="begin"/>
+      </w:r>
+      <w:r>
+        <w:instrText xml:space="preserve"> SEQ Abbildung \* ARABIC </w:instrText>
+      </w:r>
+      <w:r>
+        <w:fldChar w:fldCharType="separate"/>
+      </w:r>
+      <w:r>
+        <w:rPr>
+          <w:noProof/>
+        </w:rPr>
+        <w:t>10</w:t>
+      </w:r>
+      <w:r>
+        <w:rPr>
+          <w:noProof/>
+        </w:rPr>
+        <w:fldChar w:fldCharType="end"/>
+      </w:r>
       <w:r>
         <w:t xml:space="preserve"> - </w:t>
       </w:r>
@@ -2729,15 +3796,7 @@
         <w:t xml:space="preserve"> eines Posters denkbar. </w:t>
       </w:r>
       <w:r>
-        <w:t xml:space="preserve">Wird nun ein Passant, welcher an </w:t>
-      </w:r>
-      <w:proofErr w:type="gramStart"/>
-      <w:r>
-        <w:t>der Wall</w:t>
-      </w:r>
-      <w:proofErr w:type="gramEnd"/>
-      <w:r>
-        <w:t xml:space="preserve"> vorbeiläuft, mit der Tiefenkamera erkannt, verschieben sie durch seine </w:t>
+        <w:t xml:space="preserve">Wird nun ein Passant, welcher an der Wall vorbeiläuft, mit der Tiefenkamera erkannt, verschieben sie durch seine </w:t>
       </w:r>
       <w:r>
         <w:t>Bewegungen</w:t>
@@ -2750,15 +3809,7 @@
       </w:r>
       <w:r>
         <w:lastRenderedPageBreak/>
-        <w:t xml:space="preserve">Bleibt der Benutzer über eine gewisse Zeitspanne vor </w:t>
-      </w:r>
-      <w:proofErr w:type="gramStart"/>
-      <w:r>
-        <w:t>der Wall</w:t>
-      </w:r>
-      <w:proofErr w:type="gramEnd"/>
-      <w:r>
-        <w:t xml:space="preserve"> stehen, so setzen sich die Teilchen zu einem Ganzen zusammen. Danach wird vom Demomodus in den Interaktionsmodus gewechselt.</w:t>
+        <w:t>Bleibt der Benutzer über eine gewisse Zeitspanne vor der Wall stehen, so setzen sich die Teilchen zu einem Ganzen zusammen. Danach wird vom Demomodus in den Interaktionsmodus gewechselt.</w:t>
       </w:r>
     </w:p>
     <w:p>
@@ -2772,15 +3823,7 @@
         <w:t xml:space="preserve"> dessen</w:t>
       </w:r>
       <w:r>
-        <w:t xml:space="preserve"> schmale Öffnung ein Teil eines Posters sichtbar ist. Die Öffnung des Vorhangs bewegt sich synchron mit der Position des Nutzers vor </w:t>
-      </w:r>
-      <w:proofErr w:type="gramStart"/>
-      <w:r>
-        <w:t>der Wall</w:t>
-      </w:r>
-      <w:proofErr w:type="gramEnd"/>
-      <w:r>
-        <w:t>. Die Breite der Vorhangöffnung ist bestimmt durch den waagrechten Abstand der Hände des Benutzers.</w:t>
+        <w:t xml:space="preserve"> schmale Öffnung ein Teil eines Posters sichtbar ist. Die Öffnung des Vorhangs bewegt sich synchron mit der Position des Nutzers vor der Wall. Die Breite der Vorhangöffnung ist bestimmt durch den waagrechten Abstand der Hände des Benutzers.</w:t>
       </w:r>
       <w:r>
         <w:t xml:space="preserve"> Die Vorzüge dieser Variante sind die einfach Implementation und die </w:t>
@@ -2818,40 +3861,16 @@
         <w:t>r</w:t>
       </w:r>
       <w:r>
-        <w:t xml:space="preserve"> bereits erkannt wurde, ganz gross auf </w:t>
-      </w:r>
-      <w:proofErr w:type="gramStart"/>
-      <w:r>
-        <w:t>der Wall</w:t>
-      </w:r>
-      <w:proofErr w:type="gramEnd"/>
-      <w:r>
-        <w:t xml:space="preserve"> dar.</w:t>
-      </w:r>
-      <w:r>
-        <w:t xml:space="preserve"> Kann kein Benutzer erkannt werden, wird nichts auf </w:t>
-      </w:r>
-      <w:proofErr w:type="gramStart"/>
-      <w:r>
-        <w:t>der Wall</w:t>
-      </w:r>
-      <w:proofErr w:type="gramEnd"/>
-      <w:r>
-        <w:t xml:space="preserve"> dargestellt, was der Nachteil dieser Lösung ist.</w:t>
+        <w:t xml:space="preserve"> bereits erkannt wurde, ganz gross auf der Wall dar.</w:t>
+      </w:r>
+      <w:r>
+        <w:t xml:space="preserve"> Kann kein Benutzer erkannt werden, wird nichts auf der Wall dargestellt, was der Nachteil dieser Lösung ist.</w:t>
       </w:r>
       <w:r>
         <w:t xml:space="preserve"> </w:t>
       </w:r>
       <w:r>
-        <w:t xml:space="preserve">Das grosse Skelett imitiert alle Bewegungen des Nutzers. Es wird so unmissverständlich klar, wie die Steuerung der Applikation vor sich geht. Nach Ablauf eines </w:t>
-      </w:r>
-      <w:proofErr w:type="spellStart"/>
-      <w:r>
-        <w:t>Timers</w:t>
-      </w:r>
-      <w:proofErr w:type="spellEnd"/>
-      <w:r>
-        <w:t xml:space="preserve"> wechselt die Anzeige zur eigentlichen Applikation. </w:t>
+        <w:t xml:space="preserve">Das grosse Skelett imitiert alle Bewegungen des Nutzers. Es wird so unmissverständlich klar, wie die Steuerung der Applikation vor sich geht. Nach Ablauf eines Timers wechselt die Anzeige zur eigentlichen Applikation. </w:t>
       </w:r>
     </w:p>
     <w:p>
@@ -2870,23 +3889,7 @@
     </w:p>
     <w:p>
       <w:r>
-        <w:t xml:space="preserve">Die Idee 8 für den Demomodus zeigt </w:t>
-      </w:r>
-      <w:proofErr w:type="gramStart"/>
-      <w:r>
-        <w:t>einen</w:t>
-      </w:r>
-      <w:proofErr w:type="gramEnd"/>
-      <w:r>
-        <w:t xml:space="preserve"> Lock-Screen, analog zu dem eines </w:t>
-      </w:r>
-      <w:proofErr w:type="spellStart"/>
-      <w:r>
-        <w:t>Smartphones</w:t>
-      </w:r>
-      <w:proofErr w:type="spellEnd"/>
-      <w:r>
-        <w:t>.</w:t>
+        <w:t>Die Idee 8 für den Demomodus zeigt einen Lock-Screen, analog zu dem eines Smartphones.</w:t>
       </w:r>
       <w:r>
         <w:t xml:space="preserve"> Durch das Vorbeilaufen an der Wall oder durch näher kommen oder weiter weg gehen </w:t>
@@ -2945,7 +3948,7 @@
                     <pic:cNvPicPr/>
                   </pic:nvPicPr>
                   <pic:blipFill>
-                    <a:blip r:embed="rId16">
+                    <a:blip r:embed="rId19">
                       <a:extLst>
                         <a:ext uri="{28A0092B-C50C-407E-A947-70E740481C1C}">
                           <a14:useLocalDpi xmlns:a14="http://schemas.microsoft.com/office/drawing/2010/main" val="0"/>
@@ -2976,22 +3979,35 @@
       <w:pPr>
         <w:pStyle w:val="Caption"/>
       </w:pPr>
-      <w:bookmarkStart w:id="35" w:name="_Ref323982977"/>
+      <w:bookmarkStart w:id="37" w:name="_Ref323982977"/>
       <w:r>
         <w:t xml:space="preserve">Abbildung </w:t>
       </w:r>
-      <w:fldSimple w:instr=" SEQ Abbildung \* ARABIC ">
-        <w:r>
-          <w:rPr>
-            <w:noProof/>
-          </w:rPr>
-          <w:t>8</w:t>
-        </w:r>
-      </w:fldSimple>
+      <w:r>
+        <w:fldChar w:fldCharType="begin"/>
+      </w:r>
+      <w:r>
+        <w:instrText xml:space="preserve"> SEQ Abbildung \* ARABIC </w:instrText>
+      </w:r>
+      <w:r>
+        <w:fldChar w:fldCharType="separate"/>
+      </w:r>
+      <w:r>
+        <w:rPr>
+          <w:noProof/>
+        </w:rPr>
+        <w:t>11</w:t>
+      </w:r>
+      <w:r>
+        <w:rPr>
+          <w:noProof/>
+        </w:rPr>
+        <w:fldChar w:fldCharType="end"/>
+      </w:r>
       <w:r>
         <w:t xml:space="preserve"> - Demomodus, Idee 12, Erweiterung zu Idee 8</w:t>
       </w:r>
-      <w:bookmarkEnd w:id="35"/>
+      <w:bookmarkEnd w:id="37"/>
     </w:p>
     <w:p>
       <w:pPr>
@@ -3070,7 +4086,7 @@
                     <pic:cNvPicPr/>
                   </pic:nvPicPr>
                   <pic:blipFill>
-                    <a:blip r:embed="rId17">
+                    <a:blip r:embed="rId20">
                       <a:extLst>
                         <a:ext uri="{28A0092B-C50C-407E-A947-70E740481C1C}">
                           <a14:useLocalDpi xmlns:a14="http://schemas.microsoft.com/office/drawing/2010/main" val="0"/>
@@ -3104,14 +4120,27 @@
       <w:r>
         <w:t xml:space="preserve">Abbildung </w:t>
       </w:r>
-      <w:fldSimple w:instr=" SEQ Abbildung \* ARABIC ">
-        <w:r>
-          <w:rPr>
-            <w:noProof/>
-          </w:rPr>
-          <w:t>9</w:t>
-        </w:r>
-      </w:fldSimple>
+      <w:r>
+        <w:fldChar w:fldCharType="begin"/>
+      </w:r>
+      <w:r>
+        <w:instrText xml:space="preserve"> SEQ Abbildung \* ARABIC </w:instrText>
+      </w:r>
+      <w:r>
+        <w:fldChar w:fldCharType="separate"/>
+      </w:r>
+      <w:r>
+        <w:rPr>
+          <w:noProof/>
+        </w:rPr>
+        <w:t>12</w:t>
+      </w:r>
+      <w:r>
+        <w:rPr>
+          <w:noProof/>
+        </w:rPr>
+        <w:fldChar w:fldCharType="end"/>
+      </w:r>
       <w:r>
         <w:t xml:space="preserve"> - Demomodus, Ideen 9 und 10</w:t>
       </w:r>
@@ -3124,15 +4153,7 @@
         <w:t xml:space="preserve"> so reagiert einer der Gegenstände auf ein</w:t>
       </w:r>
       <w:r>
-        <w:t xml:space="preserve">. Bleibt ein Passant nach der Erkennung stehen, so verschwinden alle Gegenstände und die Applikation kommt zum Vorschein. Als Alternative könnten auch Seifenblasen auf </w:t>
-      </w:r>
-      <w:proofErr w:type="gramStart"/>
-      <w:r>
-        <w:t>der Wall</w:t>
-      </w:r>
-      <w:proofErr w:type="gramEnd"/>
-      <w:r>
-        <w:t xml:space="preserve"> dargestellt werden. Wird eine Person erkannt, so kann diese durch Bewegungen diese Seifenblasen zerplatzen</w:t>
+        <w:t>. Bleibt ein Passant nach der Erkennung stehen, so verschwinden alle Gegenstände und die Applikation kommt zum Vorschein. Als Alternative könnten auch Seifenblasen auf der Wall dargestellt werden. Wird eine Person erkannt, so kann diese durch Bewegungen diese Seifenblasen zerplatzen</w:t>
       </w:r>
       <w:r>
         <w:t xml:space="preserve"> lassen</w:t>
@@ -3144,15 +4165,7 @@
         <w:t xml:space="preserve"> auch</w:t>
       </w:r>
       <w:r>
-        <w:t xml:space="preserve"> eher als </w:t>
-      </w:r>
-      <w:proofErr w:type="spellStart"/>
-      <w:r>
-        <w:t>Minigame</w:t>
-      </w:r>
-      <w:proofErr w:type="spellEnd"/>
-      <w:r>
-        <w:t xml:space="preserve"> </w:t>
+        <w:t xml:space="preserve"> eher als Minigame </w:t>
       </w:r>
       <w:r>
         <w:t>anstatt als</w:t>
@@ -3192,7 +4205,7 @@
                     <pic:cNvPicPr/>
                   </pic:nvPicPr>
                   <pic:blipFill>
-                    <a:blip r:embed="rId18">
+                    <a:blip r:embed="rId21">
                       <a:extLst>
                         <a:ext uri="{28A0092B-C50C-407E-A947-70E740481C1C}">
                           <a14:useLocalDpi xmlns:a14="http://schemas.microsoft.com/office/drawing/2010/main" val="0"/>
@@ -3226,14 +4239,27 @@
       <w:r>
         <w:t xml:space="preserve">Abbildung </w:t>
       </w:r>
-      <w:fldSimple w:instr=" SEQ Abbildung \* ARABIC ">
-        <w:r>
-          <w:rPr>
-            <w:noProof/>
-          </w:rPr>
-          <w:t>10</w:t>
-        </w:r>
-      </w:fldSimple>
+      <w:r>
+        <w:fldChar w:fldCharType="begin"/>
+      </w:r>
+      <w:r>
+        <w:instrText xml:space="preserve"> SEQ Abbildung \* ARABIC </w:instrText>
+      </w:r>
+      <w:r>
+        <w:fldChar w:fldCharType="separate"/>
+      </w:r>
+      <w:r>
+        <w:rPr>
+          <w:noProof/>
+        </w:rPr>
+        <w:t>13</w:t>
+      </w:r>
+      <w:r>
+        <w:rPr>
+          <w:noProof/>
+        </w:rPr>
+        <w:fldChar w:fldCharType="end"/>
+      </w:r>
       <w:r>
         <w:t xml:space="preserve"> - Demomodus, </w:t>
       </w:r>
@@ -3243,26 +4269,18 @@
     </w:p>
     <w:p>
       <w:r>
-        <w:t xml:space="preserve">Die Idee 11 dient vor allem der korrekten Positionierung des Benutzers vor </w:t>
-      </w:r>
-      <w:proofErr w:type="gramStart"/>
-      <w:r>
-        <w:t>der Wall</w:t>
-      </w:r>
-      <w:proofErr w:type="gramEnd"/>
-      <w:r>
-        <w:t>. Passanten, welche weit entfernt von der ideale Position stehen, werden auf der Wand als kleine, durchsichtige Skelette (hier sind auch alternative Anzeigen denkbar) repräsentiert. Je näher man zur Mitte steht, desto grösser und deutlicher zeigt die Wall das Skelett an. Eine Markierung am Boden soll dem Benutzer helfen, sich ideal zu positionieren. Ein Nachteil dieser Idee ist der fehlende Zusammenhang zwischen dem Demomodus und der Applikation.</w:t>
+        <w:t>Die Idee 11 dient vor allem der korrekten Positionierung des Benutzers vor der Wall. Passanten, welche weit entfernt von der ideale Position stehen, werden auf der Wand als kleine, durchsichtige Skelette (hier sind auch alternative Anzeigen denkbar) repräsentiert. Je näher man zur Mitte steht, desto grösser und deutlicher zeigt die Wall das Skelett an. Eine Markierung am Boden soll dem Benutzer helfen, sich ideal zu positionieren. Ein Nachteil dieser Idee ist der fehlende Zusammenhang zwischen dem Demomodus und der Applikation.</w:t>
       </w:r>
     </w:p>
     <w:p>
       <w:pPr>
         <w:pStyle w:val="Heading6"/>
       </w:pPr>
-      <w:bookmarkStart w:id="36" w:name="_Toc324860366"/>
+      <w:bookmarkStart w:id="38" w:name="_Toc324860366"/>
       <w:r>
         <w:t>Auswahl der besten Idee für den Demomodus</w:t>
       </w:r>
-      <w:bookmarkEnd w:id="36"/>
+      <w:bookmarkEnd w:id="38"/>
     </w:p>
     <w:p>
       <w:r>
@@ -3340,12 +4358,7 @@
         <w:t>loss als Interaktions-Verbot auf</w:t>
       </w:r>
       <w:r>
-        <w:t>gef</w:t>
-      </w:r>
-      <w:bookmarkStart w:id="37" w:name="_GoBack"/>
-      <w:bookmarkEnd w:id="37"/>
-      <w:r>
-        <w:t>asst werden könnte</w:t>
+        <w:t>gefasst werden könnte</w:t>
       </w:r>
       <w:r>
         <w:t xml:space="preserve">. </w:t>
@@ -3354,15 +4367,7 @@
         <w:t>Bei einem Smartphone macht solch eine Sperrung durchaus Sinn, damit nicht unabsichtlich irgendwelche Schaltflächen betätigt werden.</w:t>
       </w:r>
       <w:r>
-        <w:t xml:space="preserve"> </w:t>
-      </w:r>
-      <w:proofErr w:type="gramStart"/>
-      <w:r>
-        <w:t>Bei  der Wall</w:t>
-      </w:r>
-      <w:proofErr w:type="gramEnd"/>
-      <w:r>
-        <w:t xml:space="preserve"> ist dies hingegen nicht nötig. </w:t>
+        <w:t xml:space="preserve"> Bei  der Wall ist dies hingegen nicht nötig. </w:t>
       </w:r>
       <w:r>
         <w:t>Zudem ist die Anzahl der Favoriten-Programme in dieser Ansicht mit dem Lock-Kreuz auf vier Stück beschränkt.</w:t>
@@ -3396,15 +4401,7 @@
         <w:t xml:space="preserve"> 4</w:t>
       </w:r>
       <w:r>
-        <w:t xml:space="preserve"> mit den Objekten, die durch Bewegungen von Passanten durcheinander gewirbelt werden, bringt viel Bewegung und hat daher eine grosse Anziehungskraft. Des Weiteren ist kein </w:t>
-      </w:r>
-      <w:proofErr w:type="spellStart"/>
-      <w:r>
-        <w:t>Skeletontracking</w:t>
-      </w:r>
-      <w:proofErr w:type="spellEnd"/>
-      <w:r>
-        <w:t xml:space="preserve"> nötig, zur Umsetzung wird der Tiefensensor genutzt. Die Problematik der verzögerten Erkennung des Skeletts eines Passanten besteht hier also nicht. Erschwerend ist hier nur die eher aufwändige Implementation der Idee.</w:t>
+        <w:t xml:space="preserve"> mit den Objekten, die durch Bewegungen von Passanten durcheinander gewirbelt werden, bringt viel Bewegung und hat daher eine grosse Anziehungskraft. Des Weiteren ist kein Skeletontracking nötig, zur Umsetzung wird der Tiefensensor genutzt. Die Problematik der verzögerten Erkennung des Skeletts eines Passanten besteht hier also nicht. Erschwerend ist hier nur die eher aufwändige Implementation der Idee.</w:t>
       </w:r>
       <w:r>
         <w:t xml:space="preserve"> Trotzdem soll diese Idee als Demomodus umgesetzt werden.</w:t>
@@ -3420,27 +4417,27 @@
       <w:pPr>
         <w:pStyle w:val="Heading5"/>
       </w:pPr>
-      <w:bookmarkStart w:id="38" w:name="_Toc324860367"/>
+      <w:bookmarkStart w:id="39" w:name="_Toc324860367"/>
       <w:r>
         <w:lastRenderedPageBreak/>
         <w:t>Umsetzung</w:t>
       </w:r>
-      <w:bookmarkEnd w:id="38"/>
+      <w:bookmarkEnd w:id="39"/>
     </w:p>
     <w:p>
       <w:pPr>
         <w:pStyle w:val="Heading6"/>
       </w:pPr>
-      <w:bookmarkStart w:id="39" w:name="_Ref324520798"/>
-      <w:bookmarkStart w:id="40" w:name="_Toc324860368"/>
+      <w:bookmarkStart w:id="40" w:name="_Ref324520798"/>
+      <w:bookmarkStart w:id="41" w:name="_Toc324860368"/>
       <w:r>
         <w:t xml:space="preserve">Besprechung </w:t>
       </w:r>
       <w:r>
         <w:t>Demomodus „Kraftfeld“</w:t>
       </w:r>
-      <w:bookmarkEnd w:id="39"/>
       <w:bookmarkEnd w:id="40"/>
+      <w:bookmarkEnd w:id="41"/>
     </w:p>
     <w:p>
       <w:r>
@@ -3560,15 +4557,7 @@
         <w:t xml:space="preserve"> benötigt jedes einzelne Teilchen eine Grundanimation</w:t>
       </w:r>
       <w:r>
-        <w:t xml:space="preserve"> (z.B. eine leichte Hin- und </w:t>
-      </w:r>
-      <w:proofErr w:type="spellStart"/>
-      <w:r>
-        <w:t>Herbewegung</w:t>
-      </w:r>
-      <w:proofErr w:type="spellEnd"/>
-      <w:r>
-        <w:t xml:space="preserve">). Der dritte Punkt ist das Zusammenfügen der Teilchen (3) zu einem Ganzen, </w:t>
+        <w:t xml:space="preserve"> (z.B. eine leichte Hin- und Herbewegung). Der dritte Punkt ist das Zusammenfügen der Teilchen (3) zu einem Ganzen, </w:t>
       </w:r>
       <w:r>
         <w:t>dem</w:t>
@@ -3687,7 +4676,7 @@
                     <pic:cNvPicPr/>
                   </pic:nvPicPr>
                   <pic:blipFill>
-                    <a:blip r:embed="rId19">
+                    <a:blip r:embed="rId22">
                       <a:extLst>
                         <a:ext uri="{28A0092B-C50C-407E-A947-70E740481C1C}">
                           <a14:useLocalDpi xmlns:a14="http://schemas.microsoft.com/office/drawing/2010/main" val="0"/>
@@ -3718,22 +4707,38 @@
       <w:pPr>
         <w:pStyle w:val="Caption"/>
       </w:pPr>
-      <w:bookmarkStart w:id="41" w:name="_Ref324342112"/>
+      <w:bookmarkStart w:id="42" w:name="_Ref324342112"/>
       <w:r>
         <w:t xml:space="preserve">Abbildung </w:t>
       </w:r>
-      <w:fldSimple w:instr=" SEQ Abbildung \* ARABIC ">
-        <w:r>
-          <w:rPr>
-            <w:noProof/>
-          </w:rPr>
-          <w:t>11</w:t>
-        </w:r>
-      </w:fldSimple>
+      <w:r>
+        <w:fldChar w:fldCharType="begin"/>
+      </w:r>
+      <w:r>
+        <w:instrText xml:space="preserve"> SEQ Abbildung \* ARABIC</w:instrText>
+      </w:r>
+      <w:r>
+        <w:instrText xml:space="preserve"> </w:instrText>
+      </w:r>
+      <w:r>
+        <w:fldChar w:fldCharType="separate"/>
+      </w:r>
+      <w:r>
+        <w:rPr>
+          <w:noProof/>
+        </w:rPr>
+        <w:t>14</w:t>
+      </w:r>
+      <w:r>
+        <w:rPr>
+          <w:noProof/>
+        </w:rPr>
+        <w:fldChar w:fldCharType="end"/>
+      </w:r>
       <w:r>
         <w:t xml:space="preserve"> - Teilaufgaben des Demomodus "Kraftfeld"</w:t>
       </w:r>
-      <w:bookmarkEnd w:id="41"/>
+      <w:bookmarkEnd w:id="42"/>
     </w:p>
     <w:p>
       <w:r>
@@ -3794,7 +4799,7 @@
                     <pic:cNvPicPr/>
                   </pic:nvPicPr>
                   <pic:blipFill>
-                    <a:blip r:embed="rId20">
+                    <a:blip r:embed="rId23">
                       <a:extLst>
                         <a:ext uri="{28A0092B-C50C-407E-A947-70E740481C1C}">
                           <a14:useLocalDpi xmlns:a14="http://schemas.microsoft.com/office/drawing/2010/main" val="0"/>
@@ -3825,18 +4830,31 @@
       <w:pPr>
         <w:pStyle w:val="Caption"/>
       </w:pPr>
-      <w:bookmarkStart w:id="42" w:name="_Ref324342625"/>
+      <w:bookmarkStart w:id="43" w:name="_Ref324342625"/>
       <w:r>
         <w:t xml:space="preserve">Abbildung </w:t>
       </w:r>
-      <w:fldSimple w:instr=" SEQ Abbildung \* ARABIC ">
-        <w:r>
-          <w:rPr>
-            <w:noProof/>
-          </w:rPr>
-          <w:t>12</w:t>
-        </w:r>
-      </w:fldSimple>
+      <w:r>
+        <w:fldChar w:fldCharType="begin"/>
+      </w:r>
+      <w:r>
+        <w:instrText xml:space="preserve"> SEQ Abbildung \* ARABIC </w:instrText>
+      </w:r>
+      <w:r>
+        <w:fldChar w:fldCharType="separate"/>
+      </w:r>
+      <w:r>
+        <w:rPr>
+          <w:noProof/>
+        </w:rPr>
+        <w:t>15</w:t>
+      </w:r>
+      <w:r>
+        <w:rPr>
+          <w:noProof/>
+        </w:rPr>
+        <w:fldChar w:fldCharType="end"/>
+      </w:r>
       <w:r>
         <w:t xml:space="preserve"> </w:t>
       </w:r>
@@ -3852,7 +4870,7 @@
       <w:r>
         <w:t>Bewegungsart der Teilchen</w:t>
       </w:r>
-      <w:bookmarkEnd w:id="42"/>
+      <w:bookmarkEnd w:id="43"/>
     </w:p>
     <w:p>
       <w:r>
@@ -3862,13 +4880,8 @@
         <w:t>r</w:t>
       </w:r>
       <w:r>
-        <w:t xml:space="preserve"> </w:t>
-      </w:r>
-      <w:proofErr w:type="spellStart"/>
-      <w:r>
-        <w:t>Kinect</w:t>
-      </w:r>
-      <w:proofErr w:type="spellEnd"/>
+        <w:t xml:space="preserve"> Kinect</w:t>
+      </w:r>
       <w:r>
         <w:t xml:space="preserve"> </w:t>
       </w:r>
@@ -3895,11 +4908,11 @@
       <w:pPr>
         <w:pStyle w:val="Heading7"/>
       </w:pPr>
-      <w:bookmarkStart w:id="43" w:name="_Toc324860369"/>
+      <w:bookmarkStart w:id="44" w:name="_Toc324860369"/>
       <w:r>
         <w:t>Fazit</w:t>
       </w:r>
-      <w:bookmarkEnd w:id="43"/>
+      <w:bookmarkEnd w:id="44"/>
     </w:p>
     <w:p>
       <w:r>
@@ -3966,8 +4979,8 @@
       <w:pPr>
         <w:pStyle w:val="Heading6"/>
       </w:pPr>
-      <w:bookmarkStart w:id="44" w:name="_Ref324343900"/>
-      <w:bookmarkStart w:id="45" w:name="_Toc324860370"/>
+      <w:bookmarkStart w:id="45" w:name="_Ref324343900"/>
+      <w:bookmarkStart w:id="46" w:name="_Toc324860370"/>
       <w:r>
         <w:t>U</w:t>
       </w:r>
@@ -3986,8 +4999,8 @@
       <w:r>
         <w:t>“</w:t>
       </w:r>
-      <w:bookmarkEnd w:id="44"/>
       <w:bookmarkEnd w:id="45"/>
+      <w:bookmarkEnd w:id="46"/>
     </w:p>
     <w:p>
       <w:r>
@@ -4065,13 +5078,8 @@
       <w:r>
         <w:fldChar w:fldCharType="separate"/>
       </w:r>
-      <w:proofErr w:type="spellStart"/>
-      <w:r>
-        <w:t>Abbildung</w:t>
-      </w:r>
-      <w:proofErr w:type="spellEnd"/>
-      <w:r>
-        <w:t xml:space="preserve"> </w:t>
+      <w:r>
+        <w:t xml:space="preserve">Abbildung </w:t>
       </w:r>
       <w:r>
         <w:rPr>
@@ -4133,23 +5141,7 @@
         <w:br/>
       </w:r>
       <w:r>
-        <w:t xml:space="preserve">Zu Beginn befindet sich die Applikation im Interaktionsmodus. Der </w:t>
-      </w:r>
-      <w:proofErr w:type="spellStart"/>
-      <w:r>
-        <w:t>Timer</w:t>
-      </w:r>
-      <w:proofErr w:type="spellEnd"/>
-      <w:r>
-        <w:t xml:space="preserve"> </w:t>
-      </w:r>
-      <w:proofErr w:type="spellStart"/>
-      <w:r>
-        <w:t>ZuDemomodus</w:t>
-      </w:r>
-      <w:proofErr w:type="spellEnd"/>
-      <w:r>
-        <w:t xml:space="preserve"> </w:t>
+        <w:t xml:space="preserve">Zu Beginn befindet sich die Applikation im Interaktionsmodus. Der Timer ZuDemomodus </w:t>
       </w:r>
       <w:r>
         <w:t>startet</w:t>
@@ -4164,47 +5156,7 @@
         <w:t>.</w:t>
       </w:r>
       <w:r>
-        <w:t xml:space="preserve"> Solange im Interaktionsmodus ein Skelett erkannt wird, kann die Applikation bedient werden, der </w:t>
-      </w:r>
-      <w:proofErr w:type="spellStart"/>
-      <w:r>
-        <w:t>Timer</w:t>
-      </w:r>
-      <w:proofErr w:type="spellEnd"/>
-      <w:r>
-        <w:t xml:space="preserve"> </w:t>
-      </w:r>
-      <w:proofErr w:type="spellStart"/>
-      <w:r>
-        <w:t>ZuDemomodus</w:t>
-      </w:r>
-      <w:proofErr w:type="spellEnd"/>
-      <w:r>
-        <w:t xml:space="preserve"> wird immer wieder zurückgesetzt. Wird kein Skelett mehr erkannt, läuft der </w:t>
-      </w:r>
-      <w:proofErr w:type="spellStart"/>
-      <w:r>
-        <w:t>Timer</w:t>
-      </w:r>
-      <w:proofErr w:type="spellEnd"/>
-      <w:r>
-        <w:t xml:space="preserve"> Schritt für Schritt ab. Wird vor Ablauf der definierten Zeit (z.B. 10 Sekunden) wieder ein Skelett erkannt, wird der </w:t>
-      </w:r>
-      <w:proofErr w:type="spellStart"/>
-      <w:r>
-        <w:t>Timer</w:t>
-      </w:r>
-      <w:proofErr w:type="spellEnd"/>
-      <w:r>
-        <w:t xml:space="preserve"> </w:t>
-      </w:r>
-      <w:proofErr w:type="spellStart"/>
-      <w:r>
-        <w:t>ZuDemomodus</w:t>
-      </w:r>
-      <w:proofErr w:type="spellEnd"/>
-      <w:r>
-        <w:t xml:space="preserve"> zurückgesetzt</w:t>
+        <w:t xml:space="preserve"> Solange im Interaktionsmodus ein Skelett erkannt wird, kann die Applikation bedient werden, der Timer ZuDemomodus wird immer wieder zurückgesetzt. Wird kein Skelett mehr erkannt, läuft der Timer Schritt für Schritt ab. Wird vor Ablauf der definierten Zeit (z.B. 10 Sekunden) wieder ein Skelett erkannt, wird der Timer ZuDemomodus zurückgesetzt</w:t>
       </w:r>
       <w:r>
         <w:t>, die Applikation kann weiter bedient werden</w:t>
@@ -4240,53 +5192,13 @@
         <w:t xml:space="preserve"> zu Beginn</w:t>
       </w:r>
       <w:r>
-        <w:t xml:space="preserve"> kein </w:t>
-      </w:r>
-      <w:proofErr w:type="spellStart"/>
-      <w:r>
-        <w:t>Timer</w:t>
-      </w:r>
-      <w:proofErr w:type="spellEnd"/>
-      <w:r>
-        <w:t xml:space="preserve">. Erst wenn ein Skelett erkannt wird, startet der </w:t>
-      </w:r>
-      <w:proofErr w:type="spellStart"/>
-      <w:r>
-        <w:t>Timer</w:t>
-      </w:r>
-      <w:proofErr w:type="spellEnd"/>
-      <w:r>
-        <w:t xml:space="preserve"> </w:t>
-      </w:r>
-      <w:proofErr w:type="spellStart"/>
-      <w:r>
-        <w:t>ZuInteraktionsmodus</w:t>
-      </w:r>
-      <w:proofErr w:type="spellEnd"/>
-      <w:r>
-        <w:t xml:space="preserve">. Wird vor Ablauf der definierten Zeit (z.B. 5 Sekunden) </w:t>
+        <w:t xml:space="preserve"> kein Timer. Erst wenn ein Skelett erkannt wird, startet der Timer ZuInteraktionsmodus. Wird vor Ablauf der definierten Zeit (z.B. 5 Sekunden) </w:t>
       </w:r>
       <w:r>
         <w:t xml:space="preserve">plötzlich </w:t>
       </w:r>
       <w:r>
-        <w:t xml:space="preserve">kein Skelett mehr erkannt, wird der </w:t>
-      </w:r>
-      <w:proofErr w:type="spellStart"/>
-      <w:r>
-        <w:t>Timer</w:t>
-      </w:r>
-      <w:proofErr w:type="spellEnd"/>
-      <w:r>
-        <w:t xml:space="preserve"> gestoppt und zurückgesetzt. Wird während der ganzen vordefinierten Zeit ein Skelett erkannt, so läuft der </w:t>
-      </w:r>
-      <w:proofErr w:type="spellStart"/>
-      <w:r>
-        <w:t>Timer</w:t>
-      </w:r>
-      <w:proofErr w:type="spellEnd"/>
-      <w:r>
-        <w:t xml:space="preserve"> </w:t>
+        <w:t xml:space="preserve">kein Skelett mehr erkannt, wird der Timer gestoppt und zurückgesetzt. Wird während der ganzen vordefinierten Zeit ein Skelett erkannt, so läuft der Timer </w:t>
       </w:r>
       <w:r>
         <w:t xml:space="preserve">vollständig </w:t>
@@ -4320,7 +5232,7 @@
                     <pic:cNvPicPr/>
                   </pic:nvPicPr>
                   <pic:blipFill rotWithShape="1">
-                    <a:blip r:embed="rId21">
+                    <a:blip r:embed="rId24">
                       <a:extLst>
                         <a:ext uri="{28A0092B-C50C-407E-A947-70E740481C1C}">
                           <a14:useLocalDpi xmlns:a14="http://schemas.microsoft.com/office/drawing/2010/main" val="0"/>
@@ -4358,32 +5270,45 @@
       <w:pPr>
         <w:pStyle w:val="Caption"/>
       </w:pPr>
-      <w:bookmarkStart w:id="46" w:name="_Ref324932651"/>
+      <w:bookmarkStart w:id="47" w:name="_Ref324932651"/>
       <w:r>
         <w:t xml:space="preserve">Abbildung </w:t>
       </w:r>
-      <w:fldSimple w:instr=" SEQ Abbildung \* ARABIC ">
-        <w:r>
-          <w:rPr>
-            <w:noProof/>
-          </w:rPr>
-          <w:t>13</w:t>
-        </w:r>
-      </w:fldSimple>
+      <w:r>
+        <w:fldChar w:fldCharType="begin"/>
+      </w:r>
+      <w:r>
+        <w:instrText xml:space="preserve"> SEQ Abbildung \* ARABIC </w:instrText>
+      </w:r>
+      <w:r>
+        <w:fldChar w:fldCharType="separate"/>
+      </w:r>
+      <w:r>
+        <w:rPr>
+          <w:noProof/>
+        </w:rPr>
+        <w:t>16</w:t>
+      </w:r>
+      <w:r>
+        <w:rPr>
+          <w:noProof/>
+        </w:rPr>
+        <w:fldChar w:fldCharType="end"/>
+      </w:r>
       <w:r>
         <w:t xml:space="preserve"> - Zustandsdiagramm Interaktions- und Demomodus</w:t>
       </w:r>
-      <w:bookmarkEnd w:id="46"/>
+      <w:bookmarkEnd w:id="47"/>
     </w:p>
     <w:p>
       <w:pPr>
         <w:pStyle w:val="Heading5"/>
       </w:pPr>
-      <w:bookmarkStart w:id="47" w:name="_Toc324860371"/>
+      <w:bookmarkStart w:id="48" w:name="_Toc324860371"/>
       <w:r>
         <w:t>Externes Design</w:t>
       </w:r>
-      <w:bookmarkEnd w:id="47"/>
+      <w:bookmarkEnd w:id="48"/>
     </w:p>
     <w:p>
       <w:pPr>
@@ -4411,15 +5336,7 @@
         <w:t xml:space="preserve">Sobald der Demomodus aktiv ist, </w:t>
       </w:r>
       <w:r>
-        <w:t xml:space="preserve">wird auf </w:t>
-      </w:r>
-      <w:proofErr w:type="gramStart"/>
-      <w:r>
-        <w:t>der</w:t>
-      </w:r>
-      <w:proofErr w:type="gramEnd"/>
-      <w:r>
-        <w:t xml:space="preserve"> Video Wall</w:t>
+        <w:t>wird auf der Video Wall</w:t>
       </w:r>
       <w:r>
         <w:t xml:space="preserve"> eine zufällig ausgewählte Farbe </w:t>
@@ -4550,7 +5467,7 @@
                     <pic:cNvPicPr/>
                   </pic:nvPicPr>
                   <pic:blipFill>
-                    <a:blip r:embed="rId22" cstate="print">
+                    <a:blip r:embed="rId25" cstate="print">
                       <a:extLst>
                         <a:ext uri="{28A0092B-C50C-407E-A947-70E740481C1C}">
                           <a14:useLocalDpi xmlns:a14="http://schemas.microsoft.com/office/drawing/2010/main" val="0"/>
@@ -4584,14 +5501,27 @@
       <w:r>
         <w:t xml:space="preserve">Abbildung </w:t>
       </w:r>
-      <w:fldSimple w:instr=" SEQ Abbildung \* ARABIC ">
-        <w:r>
-          <w:rPr>
-            <w:noProof/>
-          </w:rPr>
-          <w:t>14</w:t>
-        </w:r>
-      </w:fldSimple>
+      <w:r>
+        <w:fldChar w:fldCharType="begin"/>
+      </w:r>
+      <w:r>
+        <w:instrText xml:space="preserve"> SEQ Abbildung \* ARABIC </w:instrText>
+      </w:r>
+      <w:r>
+        <w:fldChar w:fldCharType="separate"/>
+      </w:r>
+      <w:r>
+        <w:rPr>
+          <w:noProof/>
+        </w:rPr>
+        <w:t>17</w:t>
+      </w:r>
+      <w:r>
+        <w:rPr>
+          <w:noProof/>
+        </w:rPr>
+        <w:fldChar w:fldCharType="end"/>
+      </w:r>
       <w:r>
         <w:t xml:space="preserve"> - Externes Design</w:t>
       </w:r>
@@ -4632,7 +5562,7 @@
                     <pic:cNvPicPr/>
                   </pic:nvPicPr>
                   <pic:blipFill>
-                    <a:blip r:embed="rId23" cstate="print">
+                    <a:blip r:embed="rId26" cstate="print">
                       <a:extLst>
                         <a:ext uri="{28A0092B-C50C-407E-A947-70E740481C1C}">
                           <a14:useLocalDpi xmlns:a14="http://schemas.microsoft.com/office/drawing/2010/main" val="0"/>
@@ -4666,14 +5596,27 @@
       <w:r>
         <w:t xml:space="preserve">Abbildung </w:t>
       </w:r>
-      <w:fldSimple w:instr=" SEQ Abbildung \* ARABIC ">
-        <w:r>
-          <w:rPr>
-            <w:noProof/>
-          </w:rPr>
-          <w:t>15</w:t>
-        </w:r>
-      </w:fldSimple>
+      <w:r>
+        <w:fldChar w:fldCharType="begin"/>
+      </w:r>
+      <w:r>
+        <w:instrText xml:space="preserve"> SEQ Abbildung \* ARABIC </w:instrText>
+      </w:r>
+      <w:r>
+        <w:fldChar w:fldCharType="separate"/>
+      </w:r>
+      <w:r>
+        <w:rPr>
+          <w:noProof/>
+        </w:rPr>
+        <w:t>18</w:t>
+      </w:r>
+      <w:r>
+        <w:rPr>
+          <w:noProof/>
+        </w:rPr>
+        <w:fldChar w:fldCharType="end"/>
+      </w:r>
       <w:r>
         <w:t xml:space="preserve"> - Externes Design, Countdown</w:t>
       </w:r>
@@ -4719,15 +5662,7 @@
         <w:t>Zusätzlich</w:t>
       </w:r>
       <w:r>
-        <w:t xml:space="preserve"> wurde nach einem Usability Test (TODO </w:t>
-      </w:r>
-      <w:proofErr w:type="spellStart"/>
-      <w:r>
-        <w:t>Dok</w:t>
-      </w:r>
-      <w:proofErr w:type="spellEnd"/>
-      <w:r>
-        <w:t xml:space="preserve"> Tests) das Skelett visualisiert, damit dem Nutzer klar ist, dass er von der </w:t>
+        <w:t xml:space="preserve"> wurde nach einem Usability Test (TODO Dok Tests) das Skelett visualisiert, damit dem Nutzer klar ist, dass er von der </w:t>
       </w:r>
       <w:r>
         <w:lastRenderedPageBreak/>
@@ -4748,20 +5683,12 @@
     </w:p>
     <w:p>
       <w:r>
-        <w:t xml:space="preserve">Entfernt sich ein Nutzer vor Ablauf des Countdowns von </w:t>
-      </w:r>
-      <w:proofErr w:type="gramStart"/>
-      <w:r>
-        <w:t>der Wall</w:t>
-      </w:r>
-      <w:proofErr w:type="gramEnd"/>
-      <w:r>
-        <w:t>, so wird wieder der Teaser-Text angezeigt.</w:t>
+        <w:t>Entfernt sich ein Nutzer vor Ablauf des Countdowns von der Wall, so wird wieder der Teaser-Text angezeigt.</w:t>
       </w:r>
     </w:p>
     <w:sectPr>
-      <w:headerReference w:type="default" r:id="rId24"/>
-      <w:footerReference w:type="default" r:id="rId25"/>
+      <w:headerReference w:type="default" r:id="rId27"/>
+      <w:footerReference w:type="default" r:id="rId28"/>
       <w:pgSz w:w="11906" w:h="16838"/>
       <w:pgMar w:top="1417" w:right="1417" w:bottom="1134" w:left="1417" w:header="708" w:footer="708" w:gutter="0"/>
       <w:cols w:space="708"/>
@@ -4862,7 +5789,7 @@
         <w:noProof/>
         <w:lang w:val="de-DE"/>
       </w:rPr>
-      <w:t>10</w:t>
+      <w:t>1</w:t>
     </w:r>
     <w:r>
       <w:rPr>
@@ -4876,16 +5803,31 @@
       </w:rPr>
       <w:t xml:space="preserve"> von </w:t>
     </w:r>
-    <w:fldSimple w:instr="NUMPAGES  \* Arabic  \* MERGEFORMAT">
-      <w:r>
-        <w:rPr>
-          <w:b/>
-          <w:noProof/>
-          <w:lang w:val="de-DE"/>
-        </w:rPr>
-        <w:t>15</w:t>
-      </w:r>
-    </w:fldSimple>
+    <w:r>
+      <w:fldChar w:fldCharType="begin"/>
+    </w:r>
+    <w:r>
+      <w:instrText>NUMPAGES  \* Arabic  \* MERGEFORMAT</w:instrText>
+    </w:r>
+    <w:r>
+      <w:fldChar w:fldCharType="separate"/>
+    </w:r>
+    <w:r>
+      <w:rPr>
+        <w:b/>
+        <w:noProof/>
+        <w:lang w:val="de-DE"/>
+      </w:rPr>
+      <w:t>17</w:t>
+    </w:r>
+    <w:r>
+      <w:rPr>
+        <w:b/>
+        <w:noProof/>
+        <w:lang w:val="de-DE"/>
+      </w:rPr>
+      <w:fldChar w:fldCharType="end"/>
+    </w:r>
   </w:p>
 </w:ftr>
 </file>
@@ -4934,267 +5876,9 @@
 <file path=word/numbering.xml><?xml version="1.0" encoding="utf-8"?>
 <w:numbering xmlns:wpc="http://schemas.microsoft.com/office/word/2010/wordprocessingCanvas" xmlns:mc="http://schemas.openxmlformats.org/markup-compatibility/2006" xmlns:o="urn:schemas-microsoft-com:office:office" xmlns:r="http://schemas.openxmlformats.org/officeDocument/2006/relationships" xmlns:m="http://schemas.openxmlformats.org/officeDocument/2006/math" xmlns:v="urn:schemas-microsoft-com:vml" xmlns:wp14="http://schemas.microsoft.com/office/word/2010/wordprocessingDrawing" xmlns:wp="http://schemas.openxmlformats.org/drawingml/2006/wordprocessingDrawing" xmlns:w10="urn:schemas-microsoft-com:office:word" xmlns:w="http://schemas.openxmlformats.org/wordprocessingml/2006/main" xmlns:w14="http://schemas.microsoft.com/office/word/2010/wordml" xmlns:wpg="http://schemas.microsoft.com/office/word/2010/wordprocessingGroup" xmlns:wpi="http://schemas.microsoft.com/office/word/2010/wordprocessingInk" xmlns:wne="http://schemas.microsoft.com/office/word/2006/wordml" xmlns:wps="http://schemas.microsoft.com/office/word/2010/wordprocessingShape" mc:Ignorable="w14 wp14">
   <w:abstractNum w:abstractNumId="0">
-    <w:nsid w:val="1AE0337D"/>
+    <w:nsid w:val="058A1C33"/>
     <w:multiLevelType w:val="hybridMultilevel"/>
-    <w:tmpl w:val="FF702868"/>
-    <w:lvl w:ilvl="0" w:tplc="0807000F">
-      <w:start w:val="1"/>
-      <w:numFmt w:val="decimal"/>
-      <w:lvlText w:val="%1."/>
-      <w:lvlJc w:val="left"/>
-      <w:pPr>
-        <w:ind w:left="720" w:hanging="360"/>
-      </w:pPr>
-    </w:lvl>
-    <w:lvl w:ilvl="1" w:tplc="08070019" w:tentative="1">
-      <w:start w:val="1"/>
-      <w:numFmt w:val="lowerLetter"/>
-      <w:lvlText w:val="%2."/>
-      <w:lvlJc w:val="left"/>
-      <w:pPr>
-        <w:ind w:left="1440" w:hanging="360"/>
-      </w:pPr>
-    </w:lvl>
-    <w:lvl w:ilvl="2" w:tplc="0807001B" w:tentative="1">
-      <w:start w:val="1"/>
-      <w:numFmt w:val="lowerRoman"/>
-      <w:lvlText w:val="%3."/>
-      <w:lvlJc w:val="right"/>
-      <w:pPr>
-        <w:ind w:left="2160" w:hanging="180"/>
-      </w:pPr>
-    </w:lvl>
-    <w:lvl w:ilvl="3" w:tplc="0807000F" w:tentative="1">
-      <w:start w:val="1"/>
-      <w:numFmt w:val="decimal"/>
-      <w:lvlText w:val="%4."/>
-      <w:lvlJc w:val="left"/>
-      <w:pPr>
-        <w:ind w:left="2880" w:hanging="360"/>
-      </w:pPr>
-    </w:lvl>
-    <w:lvl w:ilvl="4" w:tplc="08070019" w:tentative="1">
-      <w:start w:val="1"/>
-      <w:numFmt w:val="lowerLetter"/>
-      <w:lvlText w:val="%5."/>
-      <w:lvlJc w:val="left"/>
-      <w:pPr>
-        <w:ind w:left="3600" w:hanging="360"/>
-      </w:pPr>
-    </w:lvl>
-    <w:lvl w:ilvl="5" w:tplc="0807001B" w:tentative="1">
-      <w:start w:val="1"/>
-      <w:numFmt w:val="lowerRoman"/>
-      <w:lvlText w:val="%6."/>
-      <w:lvlJc w:val="right"/>
-      <w:pPr>
-        <w:ind w:left="4320" w:hanging="180"/>
-      </w:pPr>
-    </w:lvl>
-    <w:lvl w:ilvl="6" w:tplc="0807000F" w:tentative="1">
-      <w:start w:val="1"/>
-      <w:numFmt w:val="decimal"/>
-      <w:lvlText w:val="%7."/>
-      <w:lvlJc w:val="left"/>
-      <w:pPr>
-        <w:ind w:left="5040" w:hanging="360"/>
-      </w:pPr>
-    </w:lvl>
-    <w:lvl w:ilvl="7" w:tplc="08070019" w:tentative="1">
-      <w:start w:val="1"/>
-      <w:numFmt w:val="lowerLetter"/>
-      <w:lvlText w:val="%8."/>
-      <w:lvlJc w:val="left"/>
-      <w:pPr>
-        <w:ind w:left="5760" w:hanging="360"/>
-      </w:pPr>
-    </w:lvl>
-    <w:lvl w:ilvl="8" w:tplc="0807001B" w:tentative="1">
-      <w:start w:val="1"/>
-      <w:numFmt w:val="lowerRoman"/>
-      <w:lvlText w:val="%9."/>
-      <w:lvlJc w:val="right"/>
-      <w:pPr>
-        <w:ind w:left="6480" w:hanging="180"/>
-      </w:pPr>
-    </w:lvl>
-  </w:abstractNum>
-  <w:abstractNum w:abstractNumId="1">
-    <w:nsid w:val="1F8E48AC"/>
-    <w:multiLevelType w:val="multilevel"/>
-    <w:tmpl w:val="0807001F"/>
-    <w:lvl w:ilvl="0">
-      <w:start w:val="1"/>
-      <w:numFmt w:val="decimal"/>
-      <w:lvlText w:val="%1."/>
-      <w:lvlJc w:val="left"/>
-      <w:pPr>
-        <w:ind w:left="360" w:hanging="360"/>
-      </w:pPr>
-    </w:lvl>
-    <w:lvl w:ilvl="1">
-      <w:start w:val="1"/>
-      <w:numFmt w:val="decimal"/>
-      <w:lvlText w:val="%1.%2."/>
-      <w:lvlJc w:val="left"/>
-      <w:pPr>
-        <w:ind w:left="792" w:hanging="432"/>
-      </w:pPr>
-    </w:lvl>
-    <w:lvl w:ilvl="2">
-      <w:start w:val="1"/>
-      <w:numFmt w:val="decimal"/>
-      <w:lvlText w:val="%1.%2.%3."/>
-      <w:lvlJc w:val="left"/>
-      <w:pPr>
-        <w:ind w:left="1224" w:hanging="504"/>
-      </w:pPr>
-    </w:lvl>
-    <w:lvl w:ilvl="3">
-      <w:start w:val="1"/>
-      <w:numFmt w:val="decimal"/>
-      <w:lvlText w:val="%1.%2.%3.%4."/>
-      <w:lvlJc w:val="left"/>
-      <w:pPr>
-        <w:ind w:left="1728" w:hanging="648"/>
-      </w:pPr>
-    </w:lvl>
-    <w:lvl w:ilvl="4">
-      <w:start w:val="1"/>
-      <w:numFmt w:val="decimal"/>
-      <w:lvlText w:val="%1.%2.%3.%4.%5."/>
-      <w:lvlJc w:val="left"/>
-      <w:pPr>
-        <w:ind w:left="2232" w:hanging="792"/>
-      </w:pPr>
-    </w:lvl>
-    <w:lvl w:ilvl="5">
-      <w:start w:val="1"/>
-      <w:numFmt w:val="decimal"/>
-      <w:lvlText w:val="%1.%2.%3.%4.%5.%6."/>
-      <w:lvlJc w:val="left"/>
-      <w:pPr>
-        <w:ind w:left="2736" w:hanging="936"/>
-      </w:pPr>
-    </w:lvl>
-    <w:lvl w:ilvl="6">
-      <w:start w:val="1"/>
-      <w:numFmt w:val="decimal"/>
-      <w:lvlText w:val="%1.%2.%3.%4.%5.%6.%7."/>
-      <w:lvlJc w:val="left"/>
-      <w:pPr>
-        <w:ind w:left="3240" w:hanging="1080"/>
-      </w:pPr>
-    </w:lvl>
-    <w:lvl w:ilvl="7">
-      <w:start w:val="1"/>
-      <w:numFmt w:val="decimal"/>
-      <w:lvlText w:val="%1.%2.%3.%4.%5.%6.%7.%8."/>
-      <w:lvlJc w:val="left"/>
-      <w:pPr>
-        <w:ind w:left="3744" w:hanging="1224"/>
-      </w:pPr>
-    </w:lvl>
-    <w:lvl w:ilvl="8">
-      <w:start w:val="1"/>
-      <w:numFmt w:val="decimal"/>
-      <w:lvlText w:val="%1.%2.%3.%4.%5.%6.%7.%8.%9."/>
-      <w:lvlJc w:val="left"/>
-      <w:pPr>
-        <w:ind w:left="4320" w:hanging="1440"/>
-      </w:pPr>
-    </w:lvl>
-  </w:abstractNum>
-  <w:abstractNum w:abstractNumId="2">
-    <w:nsid w:val="21AB550D"/>
-    <w:multiLevelType w:val="hybridMultilevel"/>
-    <w:tmpl w:val="011E213C"/>
-    <w:lvl w:ilvl="0" w:tplc="E0B06DCA">
-      <w:start w:val="1"/>
-      <w:numFmt w:val="decimal"/>
-      <w:lvlText w:val="%1."/>
-      <w:lvlJc w:val="left"/>
-      <w:pPr>
-        <w:ind w:left="720" w:hanging="360"/>
-      </w:pPr>
-    </w:lvl>
-    <w:lvl w:ilvl="1" w:tplc="08070019" w:tentative="1">
-      <w:start w:val="1"/>
-      <w:numFmt w:val="lowerLetter"/>
-      <w:lvlText w:val="%2."/>
-      <w:lvlJc w:val="left"/>
-      <w:pPr>
-        <w:ind w:left="1440" w:hanging="360"/>
-      </w:pPr>
-    </w:lvl>
-    <w:lvl w:ilvl="2" w:tplc="0807001B" w:tentative="1">
-      <w:start w:val="1"/>
-      <w:numFmt w:val="lowerRoman"/>
-      <w:lvlText w:val="%3."/>
-      <w:lvlJc w:val="right"/>
-      <w:pPr>
-        <w:ind w:left="2160" w:hanging="180"/>
-      </w:pPr>
-    </w:lvl>
-    <w:lvl w:ilvl="3" w:tplc="0807000F" w:tentative="1">
-      <w:start w:val="1"/>
-      <w:numFmt w:val="decimal"/>
-      <w:lvlText w:val="%4."/>
-      <w:lvlJc w:val="left"/>
-      <w:pPr>
-        <w:ind w:left="2880" w:hanging="360"/>
-      </w:pPr>
-    </w:lvl>
-    <w:lvl w:ilvl="4" w:tplc="08070019" w:tentative="1">
-      <w:start w:val="1"/>
-      <w:numFmt w:val="lowerLetter"/>
-      <w:lvlText w:val="%5."/>
-      <w:lvlJc w:val="left"/>
-      <w:pPr>
-        <w:ind w:left="3600" w:hanging="360"/>
-      </w:pPr>
-    </w:lvl>
-    <w:lvl w:ilvl="5" w:tplc="0807001B" w:tentative="1">
-      <w:start w:val="1"/>
-      <w:numFmt w:val="lowerRoman"/>
-      <w:lvlText w:val="%6."/>
-      <w:lvlJc w:val="right"/>
-      <w:pPr>
-        <w:ind w:left="4320" w:hanging="180"/>
-      </w:pPr>
-    </w:lvl>
-    <w:lvl w:ilvl="6" w:tplc="0807000F" w:tentative="1">
-      <w:start w:val="1"/>
-      <w:numFmt w:val="decimal"/>
-      <w:lvlText w:val="%7."/>
-      <w:lvlJc w:val="left"/>
-      <w:pPr>
-        <w:ind w:left="5040" w:hanging="360"/>
-      </w:pPr>
-    </w:lvl>
-    <w:lvl w:ilvl="7" w:tplc="08070019" w:tentative="1">
-      <w:start w:val="1"/>
-      <w:numFmt w:val="lowerLetter"/>
-      <w:lvlText w:val="%8."/>
-      <w:lvlJc w:val="left"/>
-      <w:pPr>
-        <w:ind w:left="5760" w:hanging="360"/>
-      </w:pPr>
-    </w:lvl>
-    <w:lvl w:ilvl="8" w:tplc="0807001B" w:tentative="1">
-      <w:start w:val="1"/>
-      <w:numFmt w:val="lowerRoman"/>
-      <w:lvlText w:val="%9."/>
-      <w:lvlJc w:val="right"/>
-      <w:pPr>
-        <w:ind w:left="6480" w:hanging="180"/>
-      </w:pPr>
-    </w:lvl>
-  </w:abstractNum>
-  <w:abstractNum w:abstractNumId="3">
-    <w:nsid w:val="2AF242E2"/>
-    <w:multiLevelType w:val="hybridMultilevel"/>
-    <w:tmpl w:val="4C6E8774"/>
+    <w:tmpl w:val="EB328A0C"/>
     <w:lvl w:ilvl="0" w:tplc="08070001">
       <w:start w:val="1"/>
       <w:numFmt w:val="bullet"/>
@@ -5304,7 +5988,378 @@
       </w:rPr>
     </w:lvl>
   </w:abstractNum>
+  <w:abstractNum w:abstractNumId="1">
+    <w:nsid w:val="1AE0337D"/>
+    <w:multiLevelType w:val="hybridMultilevel"/>
+    <w:tmpl w:val="FF702868"/>
+    <w:lvl w:ilvl="0" w:tplc="0807000F">
+      <w:start w:val="1"/>
+      <w:numFmt w:val="decimal"/>
+      <w:lvlText w:val="%1."/>
+      <w:lvlJc w:val="left"/>
+      <w:pPr>
+        <w:ind w:left="720" w:hanging="360"/>
+      </w:pPr>
+    </w:lvl>
+    <w:lvl w:ilvl="1" w:tplc="08070019" w:tentative="1">
+      <w:start w:val="1"/>
+      <w:numFmt w:val="lowerLetter"/>
+      <w:lvlText w:val="%2."/>
+      <w:lvlJc w:val="left"/>
+      <w:pPr>
+        <w:ind w:left="1440" w:hanging="360"/>
+      </w:pPr>
+    </w:lvl>
+    <w:lvl w:ilvl="2" w:tplc="0807001B" w:tentative="1">
+      <w:start w:val="1"/>
+      <w:numFmt w:val="lowerRoman"/>
+      <w:lvlText w:val="%3."/>
+      <w:lvlJc w:val="right"/>
+      <w:pPr>
+        <w:ind w:left="2160" w:hanging="180"/>
+      </w:pPr>
+    </w:lvl>
+    <w:lvl w:ilvl="3" w:tplc="0807000F" w:tentative="1">
+      <w:start w:val="1"/>
+      <w:numFmt w:val="decimal"/>
+      <w:lvlText w:val="%4."/>
+      <w:lvlJc w:val="left"/>
+      <w:pPr>
+        <w:ind w:left="2880" w:hanging="360"/>
+      </w:pPr>
+    </w:lvl>
+    <w:lvl w:ilvl="4" w:tplc="08070019" w:tentative="1">
+      <w:start w:val="1"/>
+      <w:numFmt w:val="lowerLetter"/>
+      <w:lvlText w:val="%5."/>
+      <w:lvlJc w:val="left"/>
+      <w:pPr>
+        <w:ind w:left="3600" w:hanging="360"/>
+      </w:pPr>
+    </w:lvl>
+    <w:lvl w:ilvl="5" w:tplc="0807001B" w:tentative="1">
+      <w:start w:val="1"/>
+      <w:numFmt w:val="lowerRoman"/>
+      <w:lvlText w:val="%6."/>
+      <w:lvlJc w:val="right"/>
+      <w:pPr>
+        <w:ind w:left="4320" w:hanging="180"/>
+      </w:pPr>
+    </w:lvl>
+    <w:lvl w:ilvl="6" w:tplc="0807000F" w:tentative="1">
+      <w:start w:val="1"/>
+      <w:numFmt w:val="decimal"/>
+      <w:lvlText w:val="%7."/>
+      <w:lvlJc w:val="left"/>
+      <w:pPr>
+        <w:ind w:left="5040" w:hanging="360"/>
+      </w:pPr>
+    </w:lvl>
+    <w:lvl w:ilvl="7" w:tplc="08070019" w:tentative="1">
+      <w:start w:val="1"/>
+      <w:numFmt w:val="lowerLetter"/>
+      <w:lvlText w:val="%8."/>
+      <w:lvlJc w:val="left"/>
+      <w:pPr>
+        <w:ind w:left="5760" w:hanging="360"/>
+      </w:pPr>
+    </w:lvl>
+    <w:lvl w:ilvl="8" w:tplc="0807001B" w:tentative="1">
+      <w:start w:val="1"/>
+      <w:numFmt w:val="lowerRoman"/>
+      <w:lvlText w:val="%9."/>
+      <w:lvlJc w:val="right"/>
+      <w:pPr>
+        <w:ind w:left="6480" w:hanging="180"/>
+      </w:pPr>
+    </w:lvl>
+  </w:abstractNum>
+  <w:abstractNum w:abstractNumId="2">
+    <w:nsid w:val="1F8E48AC"/>
+    <w:multiLevelType w:val="multilevel"/>
+    <w:tmpl w:val="0807001F"/>
+    <w:lvl w:ilvl="0">
+      <w:start w:val="1"/>
+      <w:numFmt w:val="decimal"/>
+      <w:lvlText w:val="%1."/>
+      <w:lvlJc w:val="left"/>
+      <w:pPr>
+        <w:ind w:left="360" w:hanging="360"/>
+      </w:pPr>
+    </w:lvl>
+    <w:lvl w:ilvl="1">
+      <w:start w:val="1"/>
+      <w:numFmt w:val="decimal"/>
+      <w:lvlText w:val="%1.%2."/>
+      <w:lvlJc w:val="left"/>
+      <w:pPr>
+        <w:ind w:left="792" w:hanging="432"/>
+      </w:pPr>
+    </w:lvl>
+    <w:lvl w:ilvl="2">
+      <w:start w:val="1"/>
+      <w:numFmt w:val="decimal"/>
+      <w:lvlText w:val="%1.%2.%3."/>
+      <w:lvlJc w:val="left"/>
+      <w:pPr>
+        <w:ind w:left="1224" w:hanging="504"/>
+      </w:pPr>
+    </w:lvl>
+    <w:lvl w:ilvl="3">
+      <w:start w:val="1"/>
+      <w:numFmt w:val="decimal"/>
+      <w:lvlText w:val="%1.%2.%3.%4."/>
+      <w:lvlJc w:val="left"/>
+      <w:pPr>
+        <w:ind w:left="1728" w:hanging="648"/>
+      </w:pPr>
+    </w:lvl>
+    <w:lvl w:ilvl="4">
+      <w:start w:val="1"/>
+      <w:numFmt w:val="decimal"/>
+      <w:lvlText w:val="%1.%2.%3.%4.%5."/>
+      <w:lvlJc w:val="left"/>
+      <w:pPr>
+        <w:ind w:left="2232" w:hanging="792"/>
+      </w:pPr>
+    </w:lvl>
+    <w:lvl w:ilvl="5">
+      <w:start w:val="1"/>
+      <w:numFmt w:val="decimal"/>
+      <w:lvlText w:val="%1.%2.%3.%4.%5.%6."/>
+      <w:lvlJc w:val="left"/>
+      <w:pPr>
+        <w:ind w:left="2736" w:hanging="936"/>
+      </w:pPr>
+    </w:lvl>
+    <w:lvl w:ilvl="6">
+      <w:start w:val="1"/>
+      <w:numFmt w:val="decimal"/>
+      <w:lvlText w:val="%1.%2.%3.%4.%5.%6.%7."/>
+      <w:lvlJc w:val="left"/>
+      <w:pPr>
+        <w:ind w:left="3240" w:hanging="1080"/>
+      </w:pPr>
+    </w:lvl>
+    <w:lvl w:ilvl="7">
+      <w:start w:val="1"/>
+      <w:numFmt w:val="decimal"/>
+      <w:lvlText w:val="%1.%2.%3.%4.%5.%6.%7.%8."/>
+      <w:lvlJc w:val="left"/>
+      <w:pPr>
+        <w:ind w:left="3744" w:hanging="1224"/>
+      </w:pPr>
+    </w:lvl>
+    <w:lvl w:ilvl="8">
+      <w:start w:val="1"/>
+      <w:numFmt w:val="decimal"/>
+      <w:lvlText w:val="%1.%2.%3.%4.%5.%6.%7.%8.%9."/>
+      <w:lvlJc w:val="left"/>
+      <w:pPr>
+        <w:ind w:left="4320" w:hanging="1440"/>
+      </w:pPr>
+    </w:lvl>
+  </w:abstractNum>
+  <w:abstractNum w:abstractNumId="3">
+    <w:nsid w:val="21AB550D"/>
+    <w:multiLevelType w:val="hybridMultilevel"/>
+    <w:tmpl w:val="011E213C"/>
+    <w:lvl w:ilvl="0" w:tplc="E0B06DCA">
+      <w:start w:val="1"/>
+      <w:numFmt w:val="decimal"/>
+      <w:lvlText w:val="%1."/>
+      <w:lvlJc w:val="left"/>
+      <w:pPr>
+        <w:ind w:left="720" w:hanging="360"/>
+      </w:pPr>
+    </w:lvl>
+    <w:lvl w:ilvl="1" w:tplc="08070019" w:tentative="1">
+      <w:start w:val="1"/>
+      <w:numFmt w:val="lowerLetter"/>
+      <w:lvlText w:val="%2."/>
+      <w:lvlJc w:val="left"/>
+      <w:pPr>
+        <w:ind w:left="1440" w:hanging="360"/>
+      </w:pPr>
+    </w:lvl>
+    <w:lvl w:ilvl="2" w:tplc="0807001B" w:tentative="1">
+      <w:start w:val="1"/>
+      <w:numFmt w:val="lowerRoman"/>
+      <w:lvlText w:val="%3."/>
+      <w:lvlJc w:val="right"/>
+      <w:pPr>
+        <w:ind w:left="2160" w:hanging="180"/>
+      </w:pPr>
+    </w:lvl>
+    <w:lvl w:ilvl="3" w:tplc="0807000F" w:tentative="1">
+      <w:start w:val="1"/>
+      <w:numFmt w:val="decimal"/>
+      <w:lvlText w:val="%4."/>
+      <w:lvlJc w:val="left"/>
+      <w:pPr>
+        <w:ind w:left="2880" w:hanging="360"/>
+      </w:pPr>
+    </w:lvl>
+    <w:lvl w:ilvl="4" w:tplc="08070019" w:tentative="1">
+      <w:start w:val="1"/>
+      <w:numFmt w:val="lowerLetter"/>
+      <w:lvlText w:val="%5."/>
+      <w:lvlJc w:val="left"/>
+      <w:pPr>
+        <w:ind w:left="3600" w:hanging="360"/>
+      </w:pPr>
+    </w:lvl>
+    <w:lvl w:ilvl="5" w:tplc="0807001B" w:tentative="1">
+      <w:start w:val="1"/>
+      <w:numFmt w:val="lowerRoman"/>
+      <w:lvlText w:val="%6."/>
+      <w:lvlJc w:val="right"/>
+      <w:pPr>
+        <w:ind w:left="4320" w:hanging="180"/>
+      </w:pPr>
+    </w:lvl>
+    <w:lvl w:ilvl="6" w:tplc="0807000F" w:tentative="1">
+      <w:start w:val="1"/>
+      <w:numFmt w:val="decimal"/>
+      <w:lvlText w:val="%7."/>
+      <w:lvlJc w:val="left"/>
+      <w:pPr>
+        <w:ind w:left="5040" w:hanging="360"/>
+      </w:pPr>
+    </w:lvl>
+    <w:lvl w:ilvl="7" w:tplc="08070019" w:tentative="1">
+      <w:start w:val="1"/>
+      <w:numFmt w:val="lowerLetter"/>
+      <w:lvlText w:val="%8."/>
+      <w:lvlJc w:val="left"/>
+      <w:pPr>
+        <w:ind w:left="5760" w:hanging="360"/>
+      </w:pPr>
+    </w:lvl>
+    <w:lvl w:ilvl="8" w:tplc="0807001B" w:tentative="1">
+      <w:start w:val="1"/>
+      <w:numFmt w:val="lowerRoman"/>
+      <w:lvlText w:val="%9."/>
+      <w:lvlJc w:val="right"/>
+      <w:pPr>
+        <w:ind w:left="6480" w:hanging="180"/>
+      </w:pPr>
+    </w:lvl>
+  </w:abstractNum>
   <w:abstractNum w:abstractNumId="4">
+    <w:nsid w:val="2AF242E2"/>
+    <w:multiLevelType w:val="hybridMultilevel"/>
+    <w:tmpl w:val="4C6E8774"/>
+    <w:lvl w:ilvl="0" w:tplc="08070001">
+      <w:start w:val="1"/>
+      <w:numFmt w:val="bullet"/>
+      <w:lvlText w:val=""/>
+      <w:lvlJc w:val="left"/>
+      <w:pPr>
+        <w:ind w:left="720" w:hanging="360"/>
+      </w:pPr>
+      <w:rPr>
+        <w:rFonts w:ascii="Symbol" w:hAnsi="Symbol" w:hint="default"/>
+      </w:rPr>
+    </w:lvl>
+    <w:lvl w:ilvl="1" w:tplc="08070003" w:tentative="1">
+      <w:start w:val="1"/>
+      <w:numFmt w:val="bullet"/>
+      <w:lvlText w:val="o"/>
+      <w:lvlJc w:val="left"/>
+      <w:pPr>
+        <w:ind w:left="1440" w:hanging="360"/>
+      </w:pPr>
+      <w:rPr>
+        <w:rFonts w:ascii="Courier New" w:hAnsi="Courier New" w:cs="Courier New" w:hint="default"/>
+      </w:rPr>
+    </w:lvl>
+    <w:lvl w:ilvl="2" w:tplc="08070005" w:tentative="1">
+      <w:start w:val="1"/>
+      <w:numFmt w:val="bullet"/>
+      <w:lvlText w:val=""/>
+      <w:lvlJc w:val="left"/>
+      <w:pPr>
+        <w:ind w:left="2160" w:hanging="360"/>
+      </w:pPr>
+      <w:rPr>
+        <w:rFonts w:ascii="Wingdings" w:hAnsi="Wingdings" w:hint="default"/>
+      </w:rPr>
+    </w:lvl>
+    <w:lvl w:ilvl="3" w:tplc="08070001" w:tentative="1">
+      <w:start w:val="1"/>
+      <w:numFmt w:val="bullet"/>
+      <w:lvlText w:val=""/>
+      <w:lvlJc w:val="left"/>
+      <w:pPr>
+        <w:ind w:left="2880" w:hanging="360"/>
+      </w:pPr>
+      <w:rPr>
+        <w:rFonts w:ascii="Symbol" w:hAnsi="Symbol" w:hint="default"/>
+      </w:rPr>
+    </w:lvl>
+    <w:lvl w:ilvl="4" w:tplc="08070003" w:tentative="1">
+      <w:start w:val="1"/>
+      <w:numFmt w:val="bullet"/>
+      <w:lvlText w:val="o"/>
+      <w:lvlJc w:val="left"/>
+      <w:pPr>
+        <w:ind w:left="3600" w:hanging="360"/>
+      </w:pPr>
+      <w:rPr>
+        <w:rFonts w:ascii="Courier New" w:hAnsi="Courier New" w:cs="Courier New" w:hint="default"/>
+      </w:rPr>
+    </w:lvl>
+    <w:lvl w:ilvl="5" w:tplc="08070005" w:tentative="1">
+      <w:start w:val="1"/>
+      <w:numFmt w:val="bullet"/>
+      <w:lvlText w:val=""/>
+      <w:lvlJc w:val="left"/>
+      <w:pPr>
+        <w:ind w:left="4320" w:hanging="360"/>
+      </w:pPr>
+      <w:rPr>
+        <w:rFonts w:ascii="Wingdings" w:hAnsi="Wingdings" w:hint="default"/>
+      </w:rPr>
+    </w:lvl>
+    <w:lvl w:ilvl="6" w:tplc="08070001" w:tentative="1">
+      <w:start w:val="1"/>
+      <w:numFmt w:val="bullet"/>
+      <w:lvlText w:val=""/>
+      <w:lvlJc w:val="left"/>
+      <w:pPr>
+        <w:ind w:left="5040" w:hanging="360"/>
+      </w:pPr>
+      <w:rPr>
+        <w:rFonts w:ascii="Symbol" w:hAnsi="Symbol" w:hint="default"/>
+      </w:rPr>
+    </w:lvl>
+    <w:lvl w:ilvl="7" w:tplc="08070003" w:tentative="1">
+      <w:start w:val="1"/>
+      <w:numFmt w:val="bullet"/>
+      <w:lvlText w:val="o"/>
+      <w:lvlJc w:val="left"/>
+      <w:pPr>
+        <w:ind w:left="5760" w:hanging="360"/>
+      </w:pPr>
+      <w:rPr>
+        <w:rFonts w:ascii="Courier New" w:hAnsi="Courier New" w:cs="Courier New" w:hint="default"/>
+      </w:rPr>
+    </w:lvl>
+    <w:lvl w:ilvl="8" w:tplc="08070005" w:tentative="1">
+      <w:start w:val="1"/>
+      <w:numFmt w:val="bullet"/>
+      <w:lvlText w:val=""/>
+      <w:lvlJc w:val="left"/>
+      <w:pPr>
+        <w:ind w:left="6480" w:hanging="360"/>
+      </w:pPr>
+      <w:rPr>
+        <w:rFonts w:ascii="Wingdings" w:hAnsi="Wingdings" w:hint="default"/>
+      </w:rPr>
+    </w:lvl>
+  </w:abstractNum>
+  <w:abstractNum w:abstractNumId="5">
     <w:nsid w:val="45C66E52"/>
     <w:multiLevelType w:val="multilevel"/>
     <w:tmpl w:val="76B2FF76"/>
@@ -5402,7 +6457,120 @@
       </w:pPr>
     </w:lvl>
   </w:abstractNum>
-  <w:abstractNum w:abstractNumId="5">
+  <w:abstractNum w:abstractNumId="6">
+    <w:nsid w:val="47EB3F0B"/>
+    <w:multiLevelType w:val="hybridMultilevel"/>
+    <w:tmpl w:val="88FA4F58"/>
+    <w:lvl w:ilvl="0" w:tplc="08070001">
+      <w:start w:val="1"/>
+      <w:numFmt w:val="bullet"/>
+      <w:lvlText w:val=""/>
+      <w:lvlJc w:val="left"/>
+      <w:pPr>
+        <w:ind w:left="720" w:hanging="360"/>
+      </w:pPr>
+      <w:rPr>
+        <w:rFonts w:ascii="Symbol" w:hAnsi="Symbol" w:hint="default"/>
+      </w:rPr>
+    </w:lvl>
+    <w:lvl w:ilvl="1" w:tplc="08070003" w:tentative="1">
+      <w:start w:val="1"/>
+      <w:numFmt w:val="bullet"/>
+      <w:lvlText w:val="o"/>
+      <w:lvlJc w:val="left"/>
+      <w:pPr>
+        <w:ind w:left="1440" w:hanging="360"/>
+      </w:pPr>
+      <w:rPr>
+        <w:rFonts w:ascii="Courier New" w:hAnsi="Courier New" w:cs="Courier New" w:hint="default"/>
+      </w:rPr>
+    </w:lvl>
+    <w:lvl w:ilvl="2" w:tplc="08070005" w:tentative="1">
+      <w:start w:val="1"/>
+      <w:numFmt w:val="bullet"/>
+      <w:lvlText w:val=""/>
+      <w:lvlJc w:val="left"/>
+      <w:pPr>
+        <w:ind w:left="2160" w:hanging="360"/>
+      </w:pPr>
+      <w:rPr>
+        <w:rFonts w:ascii="Wingdings" w:hAnsi="Wingdings" w:hint="default"/>
+      </w:rPr>
+    </w:lvl>
+    <w:lvl w:ilvl="3" w:tplc="08070001" w:tentative="1">
+      <w:start w:val="1"/>
+      <w:numFmt w:val="bullet"/>
+      <w:lvlText w:val=""/>
+      <w:lvlJc w:val="left"/>
+      <w:pPr>
+        <w:ind w:left="2880" w:hanging="360"/>
+      </w:pPr>
+      <w:rPr>
+        <w:rFonts w:ascii="Symbol" w:hAnsi="Symbol" w:hint="default"/>
+      </w:rPr>
+    </w:lvl>
+    <w:lvl w:ilvl="4" w:tplc="08070003" w:tentative="1">
+      <w:start w:val="1"/>
+      <w:numFmt w:val="bullet"/>
+      <w:lvlText w:val="o"/>
+      <w:lvlJc w:val="left"/>
+      <w:pPr>
+        <w:ind w:left="3600" w:hanging="360"/>
+      </w:pPr>
+      <w:rPr>
+        <w:rFonts w:ascii="Courier New" w:hAnsi="Courier New" w:cs="Courier New" w:hint="default"/>
+      </w:rPr>
+    </w:lvl>
+    <w:lvl w:ilvl="5" w:tplc="08070005" w:tentative="1">
+      <w:start w:val="1"/>
+      <w:numFmt w:val="bullet"/>
+      <w:lvlText w:val=""/>
+      <w:lvlJc w:val="left"/>
+      <w:pPr>
+        <w:ind w:left="4320" w:hanging="360"/>
+      </w:pPr>
+      <w:rPr>
+        <w:rFonts w:ascii="Wingdings" w:hAnsi="Wingdings" w:hint="default"/>
+      </w:rPr>
+    </w:lvl>
+    <w:lvl w:ilvl="6" w:tplc="08070001" w:tentative="1">
+      <w:start w:val="1"/>
+      <w:numFmt w:val="bullet"/>
+      <w:lvlText w:val=""/>
+      <w:lvlJc w:val="left"/>
+      <w:pPr>
+        <w:ind w:left="5040" w:hanging="360"/>
+      </w:pPr>
+      <w:rPr>
+        <w:rFonts w:ascii="Symbol" w:hAnsi="Symbol" w:hint="default"/>
+      </w:rPr>
+    </w:lvl>
+    <w:lvl w:ilvl="7" w:tplc="08070003" w:tentative="1">
+      <w:start w:val="1"/>
+      <w:numFmt w:val="bullet"/>
+      <w:lvlText w:val="o"/>
+      <w:lvlJc w:val="left"/>
+      <w:pPr>
+        <w:ind w:left="5760" w:hanging="360"/>
+      </w:pPr>
+      <w:rPr>
+        <w:rFonts w:ascii="Courier New" w:hAnsi="Courier New" w:cs="Courier New" w:hint="default"/>
+      </w:rPr>
+    </w:lvl>
+    <w:lvl w:ilvl="8" w:tplc="08070005" w:tentative="1">
+      <w:start w:val="1"/>
+      <w:numFmt w:val="bullet"/>
+      <w:lvlText w:val=""/>
+      <w:lvlJc w:val="left"/>
+      <w:pPr>
+        <w:ind w:left="6480" w:hanging="360"/>
+      </w:pPr>
+      <w:rPr>
+        <w:rFonts w:ascii="Wingdings" w:hAnsi="Wingdings" w:hint="default"/>
+      </w:rPr>
+    </w:lvl>
+  </w:abstractNum>
+  <w:abstractNum w:abstractNumId="7">
     <w:nsid w:val="6514763C"/>
     <w:multiLevelType w:val="multilevel"/>
     <w:tmpl w:val="5308BBF0"/>
@@ -5551,7 +6719,7 @@
       </w:rPr>
     </w:lvl>
   </w:abstractNum>
-  <w:abstractNum w:abstractNumId="6">
+  <w:abstractNum w:abstractNumId="8">
     <w:nsid w:val="6BC0634B"/>
     <w:multiLevelType w:val="multilevel"/>
     <w:tmpl w:val="0807001F"/>
@@ -5637,7 +6805,7 @@
       </w:pPr>
     </w:lvl>
   </w:abstractNum>
-  <w:abstractNum w:abstractNumId="7">
+  <w:abstractNum w:abstractNumId="9">
     <w:nsid w:val="79243D71"/>
     <w:multiLevelType w:val="hybridMultilevel"/>
     <w:tmpl w:val="BFC6B604"/>
@@ -5750,7 +6918,7 @@
       </w:rPr>
     </w:lvl>
   </w:abstractNum>
-  <w:abstractNum w:abstractNumId="8">
+  <w:abstractNum w:abstractNumId="10">
     <w:nsid w:val="7B5E1259"/>
     <w:multiLevelType w:val="hybridMultilevel"/>
     <w:tmpl w:val="044412EE"/>
@@ -5864,31 +7032,37 @@
     </w:lvl>
   </w:abstractNum>
   <w:num w:numId="1">
+    <w:abstractNumId w:val="3"/>
+  </w:num>
+  <w:num w:numId="2">
     <w:abstractNumId w:val="2"/>
   </w:num>
-  <w:num w:numId="2">
+  <w:num w:numId="3">
+    <w:abstractNumId w:val="8"/>
+  </w:num>
+  <w:num w:numId="4">
+    <w:abstractNumId w:val="5"/>
+  </w:num>
+  <w:num w:numId="5">
+    <w:abstractNumId w:val="7"/>
+  </w:num>
+  <w:num w:numId="6">
+    <w:abstractNumId w:val="9"/>
+  </w:num>
+  <w:num w:numId="7">
     <w:abstractNumId w:val="1"/>
   </w:num>
-  <w:num w:numId="3">
-    <w:abstractNumId w:val="6"/>
+  <w:num w:numId="8">
+    <w:abstractNumId w:val="10"/>
   </w:num>
-  <w:num w:numId="4">
+  <w:num w:numId="9">
     <w:abstractNumId w:val="4"/>
   </w:num>
-  <w:num w:numId="5">
-    <w:abstractNumId w:val="5"/>
-  </w:num>
-  <w:num w:numId="6">
-    <w:abstractNumId w:val="7"/>
-  </w:num>
-  <w:num w:numId="7">
+  <w:num w:numId="10">
     <w:abstractNumId w:val="0"/>
   </w:num>
-  <w:num w:numId="8">
-    <w:abstractNumId w:val="8"/>
-  </w:num>
-  <w:num w:numId="9">
-    <w:abstractNumId w:val="3"/>
+  <w:num w:numId="11">
+    <w:abstractNumId w:val="6"/>
   </w:num>
 </w:numbering>
 </file>
@@ -6310,7 +7484,6 @@
   <w:style w:type="character" w:default="1" w:styleId="DefaultParagraphFont">
     <w:name w:val="Default Paragraph Font"/>
     <w:uiPriority w:val="1"/>
-    <w:semiHidden/>
     <w:unhideWhenUsed/>
   </w:style>
   <w:style w:type="table" w:default="1" w:styleId="TableNormal">
@@ -7893,7 +9066,6 @@
   <w:style w:type="character" w:default="1" w:styleId="DefaultParagraphFont">
     <w:name w:val="Default Paragraph Font"/>
     <w:uiPriority w:val="1"/>
-    <w:semiHidden/>
     <w:unhideWhenUsed/>
   </w:style>
   <w:style w:type="table" w:default="1" w:styleId="TableNormal">
@@ -9349,7 +10521,7 @@
 </file>
 
 <file path=customXml/itemProps1.xml><?xml version="1.0" encoding="utf-8"?>
-<ds:datastoreItem xmlns:ds="http://schemas.openxmlformats.org/officeDocument/2006/customXml" ds:itemID="{1DA7F971-3524-4DA7-8413-0FF831ED092B}">
+<ds:datastoreItem xmlns:ds="http://schemas.openxmlformats.org/officeDocument/2006/customXml" ds:itemID="{A75E9947-6C39-4EFF-AA66-22B308E72665}">
   <ds:schemaRefs>
     <ds:schemaRef ds:uri="http://schemas.openxmlformats.org/officeDocument/2006/bibliography"/>
   </ds:schemaRefs>

</xml_diff>

<commit_message>
refs #817 refs #862
Former-commit-id: 25a37f99e65d0041e27a9caebdf672b0455ef7b7
</commit_message>
<xml_diff>
--- a/doc/Bericht/05_Technischer Bericht/05_Domain Analyse/Domain Analyse.docx
+++ b/doc/Bericht/05_Technischer Bericht/05_Domain Analyse/Domain Analyse.docx
@@ -731,6 +731,9 @@
             <w:r>
               <w:t>Domain Model</w:t>
             </w:r>
+            <w:r>
+              <w:t>s</w:t>
+            </w:r>
           </w:p>
         </w:tc>
         <w:tc>
@@ -741,12 +744,59 @@
             <w:r>
               <w:t>CH</w:t>
             </w:r>
+          </w:p>
+        </w:tc>
+      </w:tr>
+      <w:tr>
+        <w:trPr>
+          <w:cnfStyle w:val="000000100000" w:firstRow="0" w:lastRow="0" w:firstColumn="0" w:lastColumn="0" w:oddVBand="0" w:evenVBand="0" w:oddHBand="1" w:evenHBand="0" w:firstRowFirstColumn="0" w:firstRowLastColumn="0" w:lastRowFirstColumn="0" w:lastRowLastColumn="0"/>
+        </w:trPr>
+        <w:tc>
+          <w:tcPr>
+            <w:tcW w:w="1280" w:type="dxa"/>
+          </w:tcPr>
+          <w:p>
+            <w:r>
+              <w:t>23.05.2012</w:t>
+            </w:r>
+          </w:p>
+        </w:tc>
+        <w:tc>
+          <w:tcPr>
+            <w:tcW w:w="993" w:type="dxa"/>
+          </w:tcPr>
+          <w:p>
+            <w:r>
+              <w:t>1.14</w:t>
+            </w:r>
+          </w:p>
+        </w:tc>
+        <w:tc>
+          <w:tcPr>
+            <w:tcW w:w="4674" w:type="dxa"/>
+          </w:tcPr>
+          <w:p>
+            <w:r>
+              <w:t>Verfügbarkeit Daten</w:t>
+            </w:r>
+          </w:p>
+        </w:tc>
+        <w:tc>
+          <w:tcPr>
+            <w:tcW w:w="2303" w:type="dxa"/>
+          </w:tcPr>
+          <w:p>
+            <w:r>
+              <w:t>CH</w:t>
+            </w:r>
+            <w:bookmarkStart w:id="7" w:name="_GoBack"/>
+            <w:bookmarkEnd w:id="7"/>
           </w:p>
         </w:tc>
       </w:tr>
     </w:tbl>
     <w:p>
-      <w:bookmarkStart w:id="7" w:name="_Toc310273092"/>
+      <w:bookmarkStart w:id="8" w:name="_Toc310273092"/>
     </w:p>
     <w:p/>
     <w:p>
@@ -767,9 +817,9 @@
       <w:pPr>
         <w:pStyle w:val="Heading3"/>
       </w:pPr>
-      <w:bookmarkStart w:id="8" w:name="_Toc320620796"/>
-      <w:bookmarkStart w:id="9" w:name="_Toc323885677"/>
-      <w:bookmarkStart w:id="10" w:name="_Toc324860358"/>
+      <w:bookmarkStart w:id="9" w:name="_Toc320620796"/>
+      <w:bookmarkStart w:id="10" w:name="_Toc323885677"/>
+      <w:bookmarkStart w:id="11" w:name="_Toc324860358"/>
       <w:r>
         <w:lastRenderedPageBreak/>
         <w:t>Daten</w:t>
@@ -813,7 +863,7 @@
           <w:lang w:eastAsia="de-CH"/>
         </w:rPr>
         <w:drawing>
-          <wp:inline distT="0" distB="0" distL="0" distR="0" wp14:anchorId="71653E06" wp14:editId="54096B08">
+          <wp:inline distT="0" distB="0" distL="0" distR="0" wp14:anchorId="0B14A74A" wp14:editId="32628253">
             <wp:extent cx="4800599" cy="2809875"/>
             <wp:effectExtent l="0" t="0" r="635" b="0"/>
             <wp:docPr id="3" name="Picture 3"/>
@@ -859,7 +909,7 @@
       <w:pPr>
         <w:pStyle w:val="Caption"/>
       </w:pPr>
-      <w:bookmarkStart w:id="11" w:name="_Ref325466587"/>
+      <w:bookmarkStart w:id="12" w:name="_Ref325466587"/>
       <w:r>
         <w:t xml:space="preserve">Abbildung </w:t>
       </w:r>
@@ -885,9 +935,12 @@
         <w:fldChar w:fldCharType="end"/>
       </w:r>
       <w:r>
-        <w:t xml:space="preserve"> - Domain Model, VideoWall</w:t>
-      </w:r>
-      <w:bookmarkEnd w:id="11"/>
+        <w:t xml:space="preserve"> - Domain Model</w:t>
+      </w:r>
+      <w:r>
+        <w:t xml:space="preserve"> VideoWall</w:t>
+      </w:r>
+      <w:bookmarkEnd w:id="12"/>
     </w:p>
     <w:p>
       <w:r>
@@ -1271,6 +1324,49 @@
     </w:tbl>
     <w:p>
       <w:pPr>
+        <w:pStyle w:val="Caption"/>
+      </w:pPr>
+      <w:r>
+        <w:t xml:space="preserve">Tabelle </w:t>
+      </w:r>
+      <w:r>
+        <w:fldChar w:fldCharType="begin"/>
+      </w:r>
+      <w:r>
+        <w:instrText xml:space="preserve"> SEQ Tabelle \* ARABIC </w:instrText>
+      </w:r>
+      <w:r>
+        <w:fldChar w:fldCharType="separate"/>
+      </w:r>
+      <w:r>
+        <w:rPr>
+          <w:noProof/>
+        </w:rPr>
+        <w:t>1</w:t>
+      </w:r>
+      <w:r>
+        <w:fldChar w:fldCharType="end"/>
+      </w:r>
+      <w:r>
+        <w:t xml:space="preserve"> - </w:t>
+      </w:r>
+      <w:r>
+        <w:t>Attribute VideoWallApplication</w:t>
+      </w:r>
+    </w:p>
+    <w:p>
+      <w:r>
+        <w:t xml:space="preserve">Wie die Attribute auf GUI Ebene eingesetzt werden, kann im Kapitel TODO </w:t>
+      </w:r>
+      <w:r>
+        <w:t>User Environment Diagram</w:t>
+      </w:r>
+      <w:r>
+        <w:t xml:space="preserve"> nachgelesen werden.</w:t>
+      </w:r>
+    </w:p>
+    <w:p>
+      <w:pPr>
         <w:pStyle w:val="Heading5"/>
       </w:pPr>
       <w:r>
@@ -1290,7 +1386,7 @@
           <w:lang w:eastAsia="de-CH"/>
         </w:rPr>
         <w:drawing>
-          <wp:inline distT="0" distB="0" distL="0" distR="0" wp14:anchorId="085BFFAE" wp14:editId="4C6C6DA8">
+          <wp:inline distT="0" distB="0" distL="0" distR="0" wp14:anchorId="082E65B9" wp14:editId="77012D31">
             <wp:extent cx="3343275" cy="1533525"/>
             <wp:effectExtent l="0" t="0" r="9525" b="9525"/>
             <wp:docPr id="8" name="Picture 8"/>
@@ -1337,6 +1433,7 @@
         <w:pStyle w:val="Caption"/>
       </w:pPr>
       <w:r>
+        <w:lastRenderedPageBreak/>
         <w:t xml:space="preserve">Abbildung </w:t>
       </w:r>
       <w:r>
@@ -1361,7 +1458,7 @@
         <w:fldChar w:fldCharType="end"/>
       </w:r>
       <w:r>
-        <w:t xml:space="preserve"> - Domain Model, PosterApplication</w:t>
+        <w:t xml:space="preserve"> - Domain Model PosterApplication</w:t>
       </w:r>
     </w:p>
     <w:p>
@@ -1460,7 +1557,6 @@
           </w:tcPr>
           <w:p>
             <w:r>
-              <w:lastRenderedPageBreak/>
               <w:t>Authors</w:t>
             </w:r>
           </w:p>
@@ -1669,6 +1765,35 @@
     </w:tbl>
     <w:p>
       <w:pPr>
+        <w:pStyle w:val="Caption"/>
+      </w:pPr>
+      <w:r>
+        <w:t xml:space="preserve">Tabelle </w:t>
+      </w:r>
+      <w:r>
+        <w:fldChar w:fldCharType="begin"/>
+      </w:r>
+      <w:r>
+        <w:instrText xml:space="preserve"> SEQ Tabelle \* ARABIC </w:instrText>
+      </w:r>
+      <w:r>
+        <w:fldChar w:fldCharType="separate"/>
+      </w:r>
+      <w:r>
+        <w:rPr>
+          <w:noProof/>
+        </w:rPr>
+        <w:t>2</w:t>
+      </w:r>
+      <w:r>
+        <w:fldChar w:fldCharType="end"/>
+      </w:r>
+      <w:r>
+        <w:t xml:space="preserve"> - Attribute PosterApplication</w:t>
+      </w:r>
+    </w:p>
+    <w:p>
+      <w:pPr>
         <w:pStyle w:val="Heading5"/>
       </w:pPr>
       <w:r>
@@ -1691,7 +1816,7 @@
           <w:lang w:eastAsia="de-CH"/>
         </w:rPr>
         <w:drawing>
-          <wp:inline distT="0" distB="0" distL="0" distR="0" wp14:anchorId="76B7AFC1" wp14:editId="7FDE6443">
+          <wp:inline distT="0" distB="0" distL="0" distR="0" wp14:anchorId="032F997B" wp14:editId="541FADB8">
             <wp:extent cx="4905374" cy="1257300"/>
             <wp:effectExtent l="0" t="0" r="0" b="0"/>
             <wp:docPr id="10" name="Picture 10"/>
@@ -1762,7 +1887,10 @@
         <w:fldChar w:fldCharType="end"/>
       </w:r>
       <w:r>
-        <w:t xml:space="preserve"> - Domain Model, LunchMenuApplication</w:t>
+        <w:t xml:space="preserve"> - Domain Model</w:t>
+      </w:r>
+      <w:r>
+        <w:t xml:space="preserve"> LunchMenuApplication</w:t>
       </w:r>
     </w:p>
     <w:p>
@@ -1885,6 +2013,38 @@
       </w:tr>
     </w:tbl>
     <w:p>
+      <w:pPr>
+        <w:pStyle w:val="Caption"/>
+      </w:pPr>
+      <w:r>
+        <w:t xml:space="preserve">Tabelle </w:t>
+      </w:r>
+      <w:r>
+        <w:fldChar w:fldCharType="begin"/>
+      </w:r>
+      <w:r>
+        <w:instrText xml:space="preserve"> SEQ Tabelle \* ARABIC </w:instrText>
+      </w:r>
+      <w:r>
+        <w:fldChar w:fldCharType="separate"/>
+      </w:r>
+      <w:r>
+        <w:rPr>
+          <w:noProof/>
+        </w:rPr>
+        <w:t>3</w:t>
+      </w:r>
+      <w:r>
+        <w:fldChar w:fldCharType="end"/>
+      </w:r>
+      <w:r>
+        <w:t xml:space="preserve"> </w:t>
+      </w:r>
+      <w:r>
+        <w:t>- Attribute LunchMenu</w:t>
+      </w:r>
+    </w:p>
+    <w:p>
       <w:r>
         <w:t xml:space="preserve">Das </w:t>
       </w:r>
@@ -1997,19 +2157,7 @@
               <w:cnfStyle w:val="000000100000" w:firstRow="0" w:lastRow="0" w:firstColumn="0" w:lastColumn="0" w:oddVBand="0" w:evenVBand="0" w:oddHBand="1" w:evenHBand="0" w:firstRowFirstColumn="0" w:firstRowLastColumn="0" w:lastRowFirstColumn="0" w:lastRowLastColumn="0"/>
             </w:pPr>
             <w:r>
-              <w:t>Poulet im Kokosnussmantel</w:t>
-            </w:r>
-            <w:r>
-              <w:t xml:space="preserve"> </w:t>
-            </w:r>
-            <w:r>
-              <w:t>auf Karottenstifte mit Salbei</w:t>
-            </w:r>
-            <w:r>
-              <w:t xml:space="preserve"> </w:t>
-            </w:r>
-            <w:r>
-              <w:t>Thai-Currysauce</w:t>
+              <w:t>Poulet im Kokosnussmantel auf Karottenstifte mit Salbei Thai-Currysauce</w:t>
             </w:r>
           </w:p>
           <w:p>
@@ -2017,13 +2165,7 @@
               <w:cnfStyle w:val="000000100000" w:firstRow="0" w:lastRow="0" w:firstColumn="0" w:lastColumn="0" w:oddVBand="0" w:evenVBand="0" w:oddHBand="1" w:evenHBand="0" w:firstRowFirstColumn="0" w:firstRowLastColumn="0" w:lastRowFirstColumn="0" w:lastRowLastColumn="0"/>
             </w:pPr>
             <w:r>
-              <w:t>Basmatireis</w:t>
-            </w:r>
-            <w:r>
-              <w:t xml:space="preserve"> </w:t>
-            </w:r>
-            <w:r>
-              <w:t>Fleisch aus der Schweiz</w:t>
+              <w:t>Basmatireis Fleisch aus der Schweiz</w:t>
             </w:r>
           </w:p>
         </w:tc>
@@ -2083,8 +2225,6 @@
             <w:r>
               <w:t>e</w:t>
             </w:r>
-            <w:bookmarkStart w:id="12" w:name="_GoBack"/>
-            <w:bookmarkEnd w:id="12"/>
           </w:p>
         </w:tc>
         <w:tc>
@@ -2117,13 +2257,44 @@
     </w:tbl>
     <w:p>
       <w:pPr>
+        <w:pStyle w:val="Caption"/>
+      </w:pPr>
+      <w:r>
+        <w:t xml:space="preserve">Tabelle </w:t>
+      </w:r>
+      <w:r>
+        <w:fldChar w:fldCharType="begin"/>
+      </w:r>
+      <w:r>
+        <w:instrText xml:space="preserve"> SEQ Tabelle \* ARABIC </w:instrText>
+      </w:r>
+      <w:r>
+        <w:fldChar w:fldCharType="separate"/>
+      </w:r>
+      <w:r>
+        <w:rPr>
+          <w:noProof/>
+        </w:rPr>
+        <w:t>4</w:t>
+      </w:r>
+      <w:r>
+        <w:fldChar w:fldCharType="end"/>
+      </w:r>
+      <w:r>
+        <w:t xml:space="preserve"> - A</w:t>
+      </w:r>
+      <w:r>
+        <w:t>ttribute Dish</w:t>
+      </w:r>
+    </w:p>
+    <w:p>
+      <w:pPr>
         <w:pStyle w:val="Heading4"/>
       </w:pPr>
       <w:r>
         <w:t>Verfügbarkeit Daten</w:t>
       </w:r>
     </w:p>
-    <w:p/>
     <w:p>
       <w:pPr>
         <w:pStyle w:val="Heading5"/>
@@ -2132,13 +2303,69 @@
         <w:t>Poster</w:t>
       </w:r>
     </w:p>
-    <w:p/>
+    <w:p>
+      <w:r>
+        <w:t xml:space="preserve">Die Poster sind bei den jeweiligen </w:t>
+      </w:r>
+      <w:r>
+        <w:t>Sekretariaten in digitaler Form vorhanden.</w:t>
+      </w:r>
+      <w:r>
+        <w:t xml:space="preserve"> D</w:t>
+      </w:r>
+      <w:r>
+        <w:t>ie</w:t>
+      </w:r>
+      <w:r>
+        <w:t xml:space="preserve"> Daten sind meist als PDF gespeichert, in Ausnahmefällen als PowerPoint-Präsentation. </w:t>
+      </w:r>
+      <w:r>
+        <w:t>Dies rührt daher, dass die Vorlage für das Poster  eine PowerPoint-Präsentation ist.</w:t>
+      </w:r>
+      <w:r>
+        <w:t xml:space="preserve"> Falls das Poster nicht als PDF-Format vorliegt, muss dieses manuell als solches gespeichert werden.</w:t>
+      </w:r>
+    </w:p>
     <w:p>
       <w:pPr>
         <w:pStyle w:val="Heading5"/>
       </w:pPr>
       <w:r>
         <w:t>Mittagsmenu</w:t>
+      </w:r>
+    </w:p>
+    <w:p>
+      <w:r>
+        <w:t xml:space="preserve">Die Daten des Mittagsmenus können unter folgenden Link abgerufen werden: </w:t>
+      </w:r>
+      <w:hyperlink r:id="rId12" w:history="1">
+        <w:r>
+          <w:rPr>
+            <w:rStyle w:val="Hyperlink"/>
+          </w:rPr>
+          <w:t>http://hochs</w:t>
+        </w:r>
+        <w:r>
+          <w:rPr>
+            <w:rStyle w:val="Hyperlink"/>
+          </w:rPr>
+          <w:t>c</w:t>
+        </w:r>
+        <w:r>
+          <w:rPr>
+            <w:rStyle w:val="Hyperlink"/>
+          </w:rPr>
+          <w:t>hule-rapperswil.sv-group.ch/de.html</w:t>
+        </w:r>
+      </w:hyperlink>
+      <w:r>
+        <w:t>.</w:t>
+      </w:r>
+      <w:r>
+        <w:t xml:space="preserve"> </w:t>
+      </w:r>
+      <w:r>
+        <w:t>Die gewünschten Informationen des HTML-Dokuments können umgewandelt werden und der Video Wall verfügbar gemacht werden.</w:t>
       </w:r>
       <w:r>
         <w:br w:type="page"/>
@@ -2152,10 +2379,10 @@
         <w:lastRenderedPageBreak/>
         <w:t>Graphical User Interface (GUI)</w:t>
       </w:r>
-      <w:bookmarkEnd w:id="7"/>
       <w:bookmarkEnd w:id="8"/>
       <w:bookmarkEnd w:id="9"/>
       <w:bookmarkEnd w:id="10"/>
+      <w:bookmarkEnd w:id="11"/>
     </w:p>
     <w:p>
       <w:pPr>
@@ -2328,7 +2555,7 @@
                     <pic:cNvPicPr/>
                   </pic:nvPicPr>
                   <pic:blipFill>
-                    <a:blip r:embed="rId12">
+                    <a:blip r:embed="rId13">
                       <a:extLst>
                         <a:ext uri="{28A0092B-C50C-407E-A947-70E740481C1C}">
                           <a14:useLocalDpi xmlns:a14="http://schemas.microsoft.com/office/drawing/2010/main" val="0"/>
@@ -2668,7 +2895,7 @@
                     <pic:cNvPicPr/>
                   </pic:nvPicPr>
                   <pic:blipFill>
-                    <a:blip r:embed="rId13">
+                    <a:blip r:embed="rId14">
                       <a:extLst>
                         <a:ext uri="{28A0092B-C50C-407E-A947-70E740481C1C}">
                           <a14:useLocalDpi xmlns:a14="http://schemas.microsoft.com/office/drawing/2010/main" val="0"/>
@@ -2853,7 +3080,7 @@
                     <pic:cNvPicPr/>
                   </pic:nvPicPr>
                   <pic:blipFill>
-                    <a:blip r:embed="rId14">
+                    <a:blip r:embed="rId15">
                       <a:extLst>
                         <a:ext uri="{28A0092B-C50C-407E-A947-70E740481C1C}">
                           <a14:useLocalDpi xmlns:a14="http://schemas.microsoft.com/office/drawing/2010/main" val="0"/>
@@ -3007,7 +3234,7 @@
                     <pic:cNvPicPr/>
                   </pic:nvPicPr>
                   <pic:blipFill>
-                    <a:blip r:embed="rId15">
+                    <a:blip r:embed="rId16">
                       <a:extLst>
                         <a:ext uri="{28A0092B-C50C-407E-A947-70E740481C1C}">
                           <a14:useLocalDpi xmlns:a14="http://schemas.microsoft.com/office/drawing/2010/main" val="0"/>
@@ -3440,7 +3667,7 @@
                     <pic:cNvPicPr/>
                   </pic:nvPicPr>
                   <pic:blipFill>
-                    <a:blip r:embed="rId16" cstate="print">
+                    <a:blip r:embed="rId17" cstate="print">
                       <a:extLst>
                         <a:ext uri="{28A0092B-C50C-407E-A947-70E740481C1C}">
                           <a14:useLocalDpi xmlns:a14="http://schemas.microsoft.com/office/drawing/2010/main" val="0"/>
@@ -3705,7 +3932,7 @@
                     <pic:cNvPicPr/>
                   </pic:nvPicPr>
                   <pic:blipFill>
-                    <a:blip r:embed="rId17">
+                    <a:blip r:embed="rId18">
                       <a:extLst>
                         <a:ext uri="{28A0092B-C50C-407E-A947-70E740481C1C}">
                           <a14:useLocalDpi xmlns:a14="http://schemas.microsoft.com/office/drawing/2010/main" val="0"/>
@@ -3969,7 +4196,7 @@
                     <pic:cNvPicPr/>
                   </pic:nvPicPr>
                   <pic:blipFill>
-                    <a:blip r:embed="rId18">
+                    <a:blip r:embed="rId19">
                       <a:extLst>
                         <a:ext uri="{28A0092B-C50C-407E-A947-70E740481C1C}">
                           <a14:useLocalDpi xmlns:a14="http://schemas.microsoft.com/office/drawing/2010/main" val="0"/>
@@ -4215,7 +4442,7 @@
                     <pic:cNvPicPr/>
                   </pic:nvPicPr>
                   <pic:blipFill>
-                    <a:blip r:embed="rId19">
+                    <a:blip r:embed="rId20">
                       <a:extLst>
                         <a:ext uri="{28A0092B-C50C-407E-A947-70E740481C1C}">
                           <a14:useLocalDpi xmlns:a14="http://schemas.microsoft.com/office/drawing/2010/main" val="0"/>
@@ -4353,7 +4580,7 @@
                     <pic:cNvPicPr/>
                   </pic:nvPicPr>
                   <pic:blipFill>
-                    <a:blip r:embed="rId20">
+                    <a:blip r:embed="rId21">
                       <a:extLst>
                         <a:ext uri="{28A0092B-C50C-407E-A947-70E740481C1C}">
                           <a14:useLocalDpi xmlns:a14="http://schemas.microsoft.com/office/drawing/2010/main" val="0"/>
@@ -4472,7 +4699,7 @@
                     <pic:cNvPicPr/>
                   </pic:nvPicPr>
                   <pic:blipFill>
-                    <a:blip r:embed="rId21">
+                    <a:blip r:embed="rId22">
                       <a:extLst>
                         <a:ext uri="{28A0092B-C50C-407E-A947-70E740481C1C}">
                           <a14:useLocalDpi xmlns:a14="http://schemas.microsoft.com/office/drawing/2010/main" val="0"/>
@@ -4943,7 +5170,7 @@
                     <pic:cNvPicPr/>
                   </pic:nvPicPr>
                   <pic:blipFill>
-                    <a:blip r:embed="rId22">
+                    <a:blip r:embed="rId23">
                       <a:extLst>
                         <a:ext uri="{28A0092B-C50C-407E-A947-70E740481C1C}">
                           <a14:useLocalDpi xmlns:a14="http://schemas.microsoft.com/office/drawing/2010/main" val="0"/>
@@ -5063,7 +5290,7 @@
                     <pic:cNvPicPr/>
                   </pic:nvPicPr>
                   <pic:blipFill>
-                    <a:blip r:embed="rId23">
+                    <a:blip r:embed="rId24">
                       <a:extLst>
                         <a:ext uri="{28A0092B-C50C-407E-A947-70E740481C1C}">
                           <a14:useLocalDpi xmlns:a14="http://schemas.microsoft.com/office/drawing/2010/main" val="0"/>
@@ -5496,7 +5723,7 @@
                     <pic:cNvPicPr/>
                   </pic:nvPicPr>
                   <pic:blipFill rotWithShape="1">
-                    <a:blip r:embed="rId24">
+                    <a:blip r:embed="rId25">
                       <a:extLst>
                         <a:ext uri="{28A0092B-C50C-407E-A947-70E740481C1C}">
                           <a14:useLocalDpi xmlns:a14="http://schemas.microsoft.com/office/drawing/2010/main" val="0"/>
@@ -5731,7 +5958,7 @@
                     <pic:cNvPicPr/>
                   </pic:nvPicPr>
                   <pic:blipFill>
-                    <a:blip r:embed="rId25" cstate="print">
+                    <a:blip r:embed="rId26" cstate="print">
                       <a:extLst>
                         <a:ext uri="{28A0092B-C50C-407E-A947-70E740481C1C}">
                           <a14:useLocalDpi xmlns:a14="http://schemas.microsoft.com/office/drawing/2010/main" val="0"/>
@@ -5826,7 +6053,7 @@
                     <pic:cNvPicPr/>
                   </pic:nvPicPr>
                   <pic:blipFill>
-                    <a:blip r:embed="rId26" cstate="print">
+                    <a:blip r:embed="rId27" cstate="print">
                       <a:extLst>
                         <a:ext uri="{28A0092B-C50C-407E-A947-70E740481C1C}">
                           <a14:useLocalDpi xmlns:a14="http://schemas.microsoft.com/office/drawing/2010/main" val="0"/>
@@ -5951,8 +6178,8 @@
       </w:r>
     </w:p>
     <w:sectPr>
-      <w:headerReference w:type="default" r:id="rId27"/>
-      <w:footerReference w:type="default" r:id="rId28"/>
+      <w:headerReference w:type="default" r:id="rId28"/>
+      <w:footerReference w:type="default" r:id="rId29"/>
       <w:pgSz w:w="11906" w:h="16838"/>
       <w:pgMar w:top="1417" w:right="1417" w:bottom="1134" w:left="1417" w:header="708" w:footer="708" w:gutter="0"/>
       <w:cols w:space="708"/>
@@ -6015,7 +6242,7 @@
       <w:rPr>
         <w:noProof/>
       </w:rPr>
-      <w:t>22. Mai 2012</w:t>
+      <w:t>23. Mai 2012</w:t>
     </w:r>
     <w:r>
       <w:fldChar w:fldCharType="end"/>
@@ -6053,7 +6280,7 @@
         <w:noProof/>
         <w:lang w:val="de-DE"/>
       </w:rPr>
-      <w:t>3</w:t>
+      <w:t>1</w:t>
     </w:r>
     <w:r>
       <w:rPr>
@@ -6067,16 +6294,34 @@
       </w:rPr>
       <w:t xml:space="preserve"> von </w:t>
     </w:r>
-    <w:fldSimple w:instr="NUMPAGES  \* Arabic  \* MERGEFORMAT">
-      <w:r>
-        <w:rPr>
-          <w:b/>
-          <w:noProof/>
-          <w:lang w:val="de-DE"/>
-        </w:rPr>
-        <w:t>17</w:t>
-      </w:r>
-    </w:fldSimple>
+    <w:r>
+      <w:fldChar w:fldCharType="begin"/>
+    </w:r>
+    <w:r>
+      <w:instrText>NUMPAGES  \* Arabic  \* MERGEFO</w:instrText>
+    </w:r>
+    <w:r>
+      <w:instrText>RMAT</w:instrText>
+    </w:r>
+    <w:r>
+      <w:fldChar w:fldCharType="separate"/>
+    </w:r>
+    <w:r>
+      <w:rPr>
+        <w:b/>
+        <w:noProof/>
+        <w:lang w:val="de-DE"/>
+      </w:rPr>
+      <w:t>17</w:t>
+    </w:r>
+    <w:r>
+      <w:rPr>
+        <w:b/>
+        <w:noProof/>
+        <w:lang w:val="de-DE"/>
+      </w:rPr>
+      <w:fldChar w:fldCharType="end"/>
+    </w:r>
   </w:p>
 </w:ftr>
 </file>
@@ -8896,6 +9141,18 @@
       <w:ind w:left="1000"/>
     </w:pPr>
   </w:style>
+  <w:style w:type="character" w:styleId="FollowedHyperlink">
+    <w:name w:val="FollowedHyperlink"/>
+    <w:basedOn w:val="DefaultParagraphFont"/>
+    <w:uiPriority w:val="99"/>
+    <w:semiHidden/>
+    <w:unhideWhenUsed/>
+    <w:rsid w:val="009D6F0A"/>
+    <w:rPr>
+      <w:color w:val="800080" w:themeColor="followedHyperlink"/>
+      <w:u w:val="single"/>
+    </w:rPr>
+  </w:style>
 </w:styles>
 </file>
 
@@ -10478,6 +10735,18 @@
       <w:spacing w:after="100"/>
       <w:ind w:left="1000"/>
     </w:pPr>
+  </w:style>
+  <w:style w:type="character" w:styleId="FollowedHyperlink">
+    <w:name w:val="FollowedHyperlink"/>
+    <w:basedOn w:val="DefaultParagraphFont"/>
+    <w:uiPriority w:val="99"/>
+    <w:semiHidden/>
+    <w:unhideWhenUsed/>
+    <w:rsid w:val="009D6F0A"/>
+    <w:rPr>
+      <w:color w:val="800080" w:themeColor="followedHyperlink"/>
+      <w:u w:val="single"/>
+    </w:rPr>
   </w:style>
 </w:styles>
 </file>
@@ -10772,7 +11041,7 @@
 </file>
 
 <file path=customXml/itemProps1.xml><?xml version="1.0" encoding="utf-8"?>
-<ds:datastoreItem xmlns:ds="http://schemas.openxmlformats.org/officeDocument/2006/customXml" ds:itemID="{30EBA3B4-18B1-44F5-A594-0252672431FF}">
+<ds:datastoreItem xmlns:ds="http://schemas.openxmlformats.org/officeDocument/2006/customXml" ds:itemID="{54448040-A6C7-4B71-BAA4-0A3EF548327F}">
   <ds:schemaRefs>
     <ds:schemaRef ds:uri="http://schemas.openxmlformats.org/officeDocument/2006/bibliography"/>
   </ds:schemaRefs>

</xml_diff>

<commit_message>
refs #874 Glossar nachgeführt
Former-commit-id: 03072da823d664f64aa238c0b2799a334efe86b2
</commit_message>
<xml_diff>
--- a/doc/Bericht/05_Technischer Bericht/05_Domain Analyse/Domain Analyse.docx
+++ b/doc/Bericht/05_Technischer Bericht/05_Domain Analyse/Domain Analyse.docx
@@ -1049,8 +1049,6 @@
               </w:rPr>
               <w:t>DT</w:t>
             </w:r>
-            <w:bookmarkStart w:id="7" w:name="_GoBack"/>
-            <w:bookmarkEnd w:id="7"/>
           </w:p>
         </w:tc>
       </w:tr>
@@ -1061,7 +1059,7 @@
           <w:lang w:val="en-GB"/>
         </w:rPr>
       </w:pPr>
-      <w:bookmarkStart w:id="8" w:name="_Toc310273092"/>
+      <w:bookmarkStart w:id="7" w:name="_Toc310273092"/>
     </w:p>
     <w:p>
       <w:pPr>
@@ -1092,9 +1090,9 @@
       <w:pPr>
         <w:pStyle w:val="berschrift3"/>
       </w:pPr>
-      <w:bookmarkStart w:id="9" w:name="_Toc320620796"/>
-      <w:bookmarkStart w:id="10" w:name="_Toc323885677"/>
-      <w:bookmarkStart w:id="11" w:name="_Toc324860358"/>
+      <w:bookmarkStart w:id="8" w:name="_Toc320620796"/>
+      <w:bookmarkStart w:id="9" w:name="_Toc323885677"/>
+      <w:bookmarkStart w:id="10" w:name="_Toc324860358"/>
       <w:r>
         <w:lastRenderedPageBreak/>
         <w:t>Daten</w:t>
@@ -1113,7 +1111,15 @@
     </w:p>
     <w:p>
       <w:r>
-        <w:t>Auf der Video Wall sollen verschiedene Inhalte präsentiert werden.</w:t>
+        <w:t xml:space="preserve">Auf </w:t>
+      </w:r>
+      <w:proofErr w:type="gramStart"/>
+      <w:r>
+        <w:t>der</w:t>
+      </w:r>
+      <w:proofErr w:type="gramEnd"/>
+      <w:r>
+        <w:t xml:space="preserve"> Video Wall sollen verschiedene Inhalte präsentiert werden.</w:t>
       </w:r>
       <w:r>
         <w:t xml:space="preserve"> Die Präsentation</w:t>
@@ -1148,8 +1154,13 @@
         <w:pStyle w:val="berschrift5"/>
       </w:pPr>
       <w:r>
-        <w:t>Framework VideoWall</w:t>
-      </w:r>
+        <w:t xml:space="preserve">Framework </w:t>
+      </w:r>
+      <w:proofErr w:type="spellStart"/>
+      <w:r>
+        <w:t>VideoWall</w:t>
+      </w:r>
+      <w:proofErr w:type="spellEnd"/>
     </w:p>
     <w:p>
       <w:r>
@@ -1204,18 +1215,46 @@
       <w:pPr>
         <w:pStyle w:val="Beschriftung"/>
       </w:pPr>
-      <w:bookmarkStart w:id="12" w:name="_Ref325466587"/>
+      <w:bookmarkStart w:id="11" w:name="_Ref325466587"/>
       <w:r>
         <w:t xml:space="preserve">Abbildung </w:t>
       </w:r>
+      <w:fldSimple w:instr=" SEQ Abbildung \* ARABIC ">
+        <w:r>
+          <w:rPr>
+            <w:noProof/>
+          </w:rPr>
+          <w:t>1</w:t>
+        </w:r>
+      </w:fldSimple>
+      <w:r>
+        <w:t xml:space="preserve"> - Domain Model</w:t>
+      </w:r>
+      <w:r>
+        <w:t xml:space="preserve"> </w:t>
+      </w:r>
+      <w:proofErr w:type="spellStart"/>
+      <w:r>
+        <w:t>VideoWall</w:t>
+      </w:r>
+      <w:bookmarkEnd w:id="11"/>
+      <w:proofErr w:type="spellEnd"/>
+    </w:p>
+    <w:p>
+      <w:r>
+        <w:t xml:space="preserve">Wie in </w:t>
+      </w:r>
       <w:r>
         <w:fldChar w:fldCharType="begin"/>
       </w:r>
       <w:r>
-        <w:instrText xml:space="preserve"> SEQ Abbildung \* ARABIC </w:instrText>
+        <w:instrText xml:space="preserve"> REF _Ref325466587 \h </w:instrText>
       </w:r>
       <w:r>
         <w:fldChar w:fldCharType="separate"/>
+      </w:r>
+      <w:r>
+        <w:t xml:space="preserve">Abbildung </w:t>
       </w:r>
       <w:r>
         <w:rPr>
@@ -1224,48 +1263,17 @@
         <w:t>1</w:t>
       </w:r>
       <w:r>
-        <w:rPr>
-          <w:noProof/>
-        </w:rPr>
+        <w:t xml:space="preserve"> - Domain Model, </w:t>
+      </w:r>
+      <w:proofErr w:type="spellStart"/>
+      <w:r>
+        <w:t>VideoWall</w:t>
+      </w:r>
+      <w:proofErr w:type="spellEnd"/>
+      <w:r>
         <w:fldChar w:fldCharType="end"/>
       </w:r>
       <w:r>
-        <w:t xml:space="preserve"> - Domain Model</w:t>
-      </w:r>
-      <w:r>
-        <w:t xml:space="preserve"> VideoWall</w:t>
-      </w:r>
-      <w:bookmarkEnd w:id="12"/>
-    </w:p>
-    <w:p>
-      <w:r>
-        <w:t xml:space="preserve">Wie in </w:t>
-      </w:r>
-      <w:r>
-        <w:fldChar w:fldCharType="begin"/>
-      </w:r>
-      <w:r>
-        <w:instrText xml:space="preserve"> REF _Ref325466587 \h </w:instrText>
-      </w:r>
-      <w:r>
-        <w:fldChar w:fldCharType="separate"/>
-      </w:r>
-      <w:r>
-        <w:t xml:space="preserve">Abbildung </w:t>
-      </w:r>
-      <w:r>
-        <w:rPr>
-          <w:noProof/>
-        </w:rPr>
-        <w:t>1</w:t>
-      </w:r>
-      <w:r>
-        <w:t xml:space="preserve"> - Domain Model, VideoWall</w:t>
-      </w:r>
-      <w:r>
-        <w:fldChar w:fldCharType="end"/>
-      </w:r>
-      <w:r>
         <w:t xml:space="preserve"> ersichtlich</w:t>
       </w:r>
       <w:r>
@@ -1277,21 +1285,25 @@
       <w:r>
         <w:t xml:space="preserve">verwaltet die </w:t>
       </w:r>
+      <w:proofErr w:type="spellStart"/>
       <w:r>
         <w:rPr>
           <w:i/>
         </w:rPr>
         <w:t>VideoWall</w:t>
       </w:r>
+      <w:proofErr w:type="spellEnd"/>
       <w:r>
         <w:t xml:space="preserve"> mehrere </w:t>
       </w:r>
+      <w:proofErr w:type="spellStart"/>
       <w:r>
         <w:rPr>
           <w:i/>
         </w:rPr>
         <w:t>VideoWallApplications</w:t>
       </w:r>
+      <w:proofErr w:type="spellEnd"/>
       <w:r>
         <w:t>.</w:t>
       </w:r>
@@ -1301,21 +1313,30 @@
       <w:r>
         <w:t xml:space="preserve">Zudem wird immer eine </w:t>
       </w:r>
+      <w:proofErr w:type="spellStart"/>
       <w:r>
         <w:rPr>
           <w:i/>
         </w:rPr>
         <w:t>VideoWallApplication</w:t>
       </w:r>
-      <w:r>
-        <w:t xml:space="preserve"> von der </w:t>
-      </w:r>
+      <w:proofErr w:type="spellEnd"/>
+      <w:r>
+        <w:t xml:space="preserve"> von </w:t>
+      </w:r>
+      <w:proofErr w:type="gramStart"/>
+      <w:r>
+        <w:t xml:space="preserve">der </w:t>
+      </w:r>
+      <w:proofErr w:type="spellStart"/>
       <w:r>
         <w:rPr>
           <w:i/>
         </w:rPr>
         <w:t>VideoWall</w:t>
       </w:r>
+      <w:proofErr w:type="spellEnd"/>
+      <w:proofErr w:type="gramEnd"/>
       <w:r>
         <w:t xml:space="preserve"> angezeigt.</w:t>
       </w:r>
@@ -1328,33 +1349,39 @@
       <w:r>
         <w:t xml:space="preserve">Subklassen der </w:t>
       </w:r>
+      <w:proofErr w:type="spellStart"/>
       <w:r>
         <w:rPr>
           <w:i/>
         </w:rPr>
         <w:t>VideoWallApplication</w:t>
       </w:r>
+      <w:proofErr w:type="spellEnd"/>
       <w:r>
         <w:t xml:space="preserve"> sind die </w:t>
       </w:r>
+      <w:proofErr w:type="spellStart"/>
       <w:r>
         <w:rPr>
           <w:i/>
         </w:rPr>
         <w:t>PosterApplication</w:t>
       </w:r>
+      <w:proofErr w:type="spellEnd"/>
       <w:r>
         <w:t xml:space="preserve">, </w:t>
       </w:r>
       <w:r>
         <w:t xml:space="preserve">die </w:t>
       </w:r>
+      <w:proofErr w:type="spellStart"/>
       <w:r>
         <w:rPr>
           <w:i/>
         </w:rPr>
         <w:t>LunchMenuApplication</w:t>
       </w:r>
+      <w:proofErr w:type="spellEnd"/>
       <w:r>
         <w:t xml:space="preserve"> oder </w:t>
       </w:r>
@@ -1377,14 +1404,21 @@
         <w:t>auf</w:t>
       </w:r>
       <w:r>
-        <w:t xml:space="preserve"> der </w:t>
-      </w:r>
+        <w:t xml:space="preserve"> </w:t>
+      </w:r>
+      <w:proofErr w:type="gramStart"/>
+      <w:r>
+        <w:t xml:space="preserve">der </w:t>
+      </w:r>
+      <w:proofErr w:type="spellStart"/>
       <w:r>
         <w:rPr>
           <w:i/>
         </w:rPr>
         <w:t>VideoWall</w:t>
       </w:r>
+      <w:proofErr w:type="spellEnd"/>
+      <w:proofErr w:type="gramEnd"/>
       <w:r>
         <w:t xml:space="preserve"> präsentiert werden </w:t>
       </w:r>
@@ -1400,12 +1434,14 @@
       <w:r>
         <w:t xml:space="preserve">it der Subklasse </w:t>
       </w:r>
+      <w:proofErr w:type="spellStart"/>
       <w:r>
         <w:rPr>
           <w:i/>
         </w:rPr>
         <w:t>AnyApplication</w:t>
       </w:r>
+      <w:proofErr w:type="spellEnd"/>
       <w:r>
         <w:t xml:space="preserve"> </w:t>
       </w:r>
@@ -1418,12 +1454,14 @@
       <w:r>
         <w:t xml:space="preserve"> Eine Subklasse der </w:t>
       </w:r>
+      <w:proofErr w:type="spellStart"/>
       <w:r>
         <w:rPr>
           <w:i/>
         </w:rPr>
         <w:t>VideoWallApplication</w:t>
       </w:r>
+      <w:proofErr w:type="spellEnd"/>
       <w:r>
         <w:t xml:space="preserve"> </w:t>
       </w:r>
@@ -1500,9 +1538,11 @@
             <w:tcW w:w="1589" w:type="dxa"/>
           </w:tcPr>
           <w:p>
+            <w:proofErr w:type="spellStart"/>
             <w:r>
               <w:t>DemomodeText</w:t>
             </w:r>
+            <w:proofErr w:type="spellEnd"/>
           </w:p>
         </w:tc>
         <w:tc>
@@ -1599,9 +1639,11 @@
             <w:tcW w:w="1589" w:type="dxa"/>
           </w:tcPr>
           <w:p>
+            <w:proofErr w:type="spellStart"/>
             <w:r>
               <w:t>MainView</w:t>
             </w:r>
+            <w:proofErr w:type="spellEnd"/>
           </w:p>
         </w:tc>
         <w:tc>
@@ -1681,41 +1723,38 @@
       <w:r>
         <w:t xml:space="preserve">Tabelle </w:t>
       </w:r>
-      <w:r>
-        <w:fldChar w:fldCharType="begin"/>
-      </w:r>
-      <w:r>
-        <w:instrText xml:space="preserve"> SEQ Tabelle \* ARABIC </w:instrText>
-      </w:r>
-      <w:r>
-        <w:fldChar w:fldCharType="separate"/>
-      </w:r>
-      <w:r>
-        <w:rPr>
-          <w:noProof/>
-        </w:rPr>
-        <w:t>1</w:t>
-      </w:r>
-      <w:r>
-        <w:rPr>
-          <w:noProof/>
-        </w:rPr>
-        <w:fldChar w:fldCharType="end"/>
-      </w:r>
+      <w:fldSimple w:instr=" SEQ Tabelle \* ARABIC ">
+        <w:r>
+          <w:rPr>
+            <w:noProof/>
+          </w:rPr>
+          <w:t>1</w:t>
+        </w:r>
+      </w:fldSimple>
       <w:r>
         <w:t xml:space="preserve"> - </w:t>
       </w:r>
       <w:r>
-        <w:t>Attribute VideoWallApplication</w:t>
-      </w:r>
+        <w:t xml:space="preserve">Attribute </w:t>
+      </w:r>
+      <w:proofErr w:type="spellStart"/>
+      <w:r>
+        <w:t>VideoWallApplication</w:t>
+      </w:r>
+      <w:proofErr w:type="spellEnd"/>
     </w:p>
     <w:p>
       <w:r>
         <w:t xml:space="preserve">Wie die Attribute auf GUI Ebene eingesetzt werden, kann im Kapitel TODO </w:t>
       </w:r>
       <w:r>
-        <w:t>User Environment Diagram</w:t>
-      </w:r>
+        <w:t xml:space="preserve">User Environment </w:t>
+      </w:r>
+      <w:proofErr w:type="spellStart"/>
+      <w:r>
+        <w:t>Diagram</w:t>
+      </w:r>
+      <w:proofErr w:type="spellEnd"/>
       <w:r>
         <w:t xml:space="preserve"> nachgelesen werden.</w:t>
       </w:r>
@@ -1724,6 +1763,7 @@
       <w:pPr>
         <w:pStyle w:val="berschrift5"/>
       </w:pPr>
+      <w:proofErr w:type="spellStart"/>
       <w:r>
         <w:t>Post</w:t>
       </w:r>
@@ -1733,6 +1773,7 @@
       <w:r>
         <w:t>Application</w:t>
       </w:r>
+      <w:proofErr w:type="spellEnd"/>
     </w:p>
     <w:p>
       <w:pPr>
@@ -1801,44 +1842,38 @@
       <w:r>
         <w:t xml:space="preserve">Abbildung </w:t>
       </w:r>
-      <w:r>
-        <w:fldChar w:fldCharType="begin"/>
-      </w:r>
-      <w:r>
-        <w:instrText xml:space="preserve"> SEQ Abbildung \* ARABIC </w:instrText>
-      </w:r>
-      <w:r>
-        <w:fldChar w:fldCharType="separate"/>
-      </w:r>
-      <w:r>
-        <w:rPr>
-          <w:noProof/>
-        </w:rPr>
-        <w:t>2</w:t>
-      </w:r>
-      <w:r>
-        <w:rPr>
-          <w:noProof/>
-        </w:rPr>
-        <w:fldChar w:fldCharType="end"/>
-      </w:r>
+      <w:fldSimple w:instr=" SEQ Abbildung \* ARABIC ">
+        <w:r>
+          <w:rPr>
+            <w:noProof/>
+          </w:rPr>
+          <w:t>2</w:t>
+        </w:r>
+      </w:fldSimple>
       <w:r>
         <w:t xml:space="preserve"> - </w:t>
       </w:r>
       <w:r>
-        <w:t>Domain Model PosterApplication</w:t>
-      </w:r>
+        <w:t xml:space="preserve">Domain Model </w:t>
+      </w:r>
+      <w:proofErr w:type="spellStart"/>
+      <w:r>
+        <w:t>PosterApplication</w:t>
+      </w:r>
+      <w:proofErr w:type="spellEnd"/>
     </w:p>
     <w:p>
       <w:r>
         <w:t xml:space="preserve">Die </w:t>
       </w:r>
+      <w:proofErr w:type="spellStart"/>
       <w:r>
         <w:rPr>
           <w:i/>
         </w:rPr>
         <w:t>PosterApplication</w:t>
       </w:r>
+      <w:proofErr w:type="spellEnd"/>
       <w:r>
         <w:t xml:space="preserve"> verwaltet ihrerseits </w:t>
       </w:r>
@@ -1936,9 +1971,11 @@
             <w:tcW w:w="1520" w:type="dxa"/>
           </w:tcPr>
           <w:p>
+            <w:proofErr w:type="spellStart"/>
             <w:r>
               <w:t>Authors</w:t>
             </w:r>
+            <w:proofErr w:type="spellEnd"/>
           </w:p>
         </w:tc>
         <w:tc>
@@ -1984,8 +2021,13 @@
               <w:t>a</w:t>
             </w:r>
             <w:r>
-              <w:t xml:space="preserve"> Heidt, Delia Treichler</w:t>
-            </w:r>
+              <w:t xml:space="preserve"> Heidt, Delia </w:t>
+            </w:r>
+            <w:proofErr w:type="spellStart"/>
+            <w:r>
+              <w:t>Treichler</w:t>
+            </w:r>
+            <w:proofErr w:type="spellEnd"/>
           </w:p>
         </w:tc>
       </w:tr>
@@ -1999,9 +2041,11 @@
             <w:tcW w:w="1520" w:type="dxa"/>
           </w:tcPr>
           <w:p>
+            <w:proofErr w:type="spellStart"/>
             <w:r>
               <w:t>DatePublished</w:t>
             </w:r>
+            <w:proofErr w:type="spellEnd"/>
           </w:p>
         </w:tc>
         <w:tc>
@@ -2050,9 +2094,11 @@
             <w:tcW w:w="1520" w:type="dxa"/>
           </w:tcPr>
           <w:p>
+            <w:proofErr w:type="spellStart"/>
             <w:r>
               <w:t>DegreeCourse</w:t>
             </w:r>
+            <w:proofErr w:type="spellEnd"/>
           </w:p>
         </w:tc>
         <w:tc>
@@ -2110,9 +2156,11 @@
             <w:tcW w:w="1520" w:type="dxa"/>
           </w:tcPr>
           <w:p>
+            <w:proofErr w:type="spellStart"/>
             <w:r>
               <w:t>Document</w:t>
             </w:r>
+            <w:proofErr w:type="spellEnd"/>
           </w:p>
         </w:tc>
         <w:tc>
@@ -2201,35 +2249,28 @@
       <w:r>
         <w:t xml:space="preserve">Tabelle </w:t>
       </w:r>
-      <w:r>
-        <w:fldChar w:fldCharType="begin"/>
-      </w:r>
-      <w:r>
-        <w:instrText xml:space="preserve"> SEQ Tabelle \* ARABIC </w:instrText>
-      </w:r>
-      <w:r>
-        <w:fldChar w:fldCharType="separate"/>
-      </w:r>
-      <w:r>
-        <w:rPr>
-          <w:noProof/>
-        </w:rPr>
-        <w:t>2</w:t>
-      </w:r>
-      <w:r>
-        <w:rPr>
-          <w:noProof/>
-        </w:rPr>
-        <w:fldChar w:fldCharType="end"/>
-      </w:r>
-      <w:r>
-        <w:t xml:space="preserve"> - Attribute PosterApplication</w:t>
-      </w:r>
+      <w:fldSimple w:instr=" SEQ Tabelle \* ARABIC ">
+        <w:r>
+          <w:rPr>
+            <w:noProof/>
+          </w:rPr>
+          <w:t>2</w:t>
+        </w:r>
+      </w:fldSimple>
+      <w:r>
+        <w:t xml:space="preserve"> - Attribute </w:t>
+      </w:r>
+      <w:proofErr w:type="spellStart"/>
+      <w:r>
+        <w:t>PosterApplication</w:t>
+      </w:r>
+      <w:proofErr w:type="spellEnd"/>
     </w:p>
     <w:p>
       <w:pPr>
         <w:pStyle w:val="berschrift5"/>
       </w:pPr>
+      <w:proofErr w:type="spellStart"/>
       <w:r>
         <w:t>LunchMenuA</w:t>
       </w:r>
@@ -2242,6 +2283,7 @@
       <w:r>
         <w:t>lication</w:t>
       </w:r>
+      <w:proofErr w:type="spellEnd"/>
     </w:p>
     <w:p>
       <w:r>
@@ -2299,44 +2341,38 @@
       <w:r>
         <w:t xml:space="preserve">Abbildung </w:t>
       </w:r>
-      <w:r>
-        <w:fldChar w:fldCharType="begin"/>
-      </w:r>
-      <w:r>
-        <w:instrText xml:space="preserve"> SEQ Abbildung \* ARABIC </w:instrText>
-      </w:r>
-      <w:r>
-        <w:fldChar w:fldCharType="separate"/>
-      </w:r>
-      <w:r>
-        <w:rPr>
-          <w:noProof/>
-        </w:rPr>
-        <w:t>3</w:t>
-      </w:r>
-      <w:r>
-        <w:rPr>
-          <w:noProof/>
-        </w:rPr>
-        <w:fldChar w:fldCharType="end"/>
-      </w:r>
+      <w:fldSimple w:instr=" SEQ Abbildung \* ARABIC ">
+        <w:r>
+          <w:rPr>
+            <w:noProof/>
+          </w:rPr>
+          <w:t>3</w:t>
+        </w:r>
+      </w:fldSimple>
       <w:r>
         <w:t xml:space="preserve"> - Domain Model</w:t>
       </w:r>
       <w:r>
-        <w:t xml:space="preserve"> LunchMenuApplication</w:t>
-      </w:r>
+        <w:t xml:space="preserve"> </w:t>
+      </w:r>
+      <w:proofErr w:type="spellStart"/>
+      <w:r>
+        <w:t>LunchMenuApplication</w:t>
+      </w:r>
+      <w:proofErr w:type="spellEnd"/>
     </w:p>
     <w:p>
       <w:r>
         <w:t xml:space="preserve">Die </w:t>
       </w:r>
+      <w:proofErr w:type="spellStart"/>
       <w:r>
         <w:rPr>
           <w:i/>
         </w:rPr>
         <w:t>LunchMenuApplication</w:t>
       </w:r>
+      <w:proofErr w:type="spellEnd"/>
       <w:r>
         <w:t xml:space="preserve"> verwaltet das</w:t>
       </w:r>
@@ -2459,62 +2495,60 @@
       <w:r>
         <w:t xml:space="preserve">Tabelle </w:t>
       </w:r>
-      <w:r>
-        <w:fldChar w:fldCharType="begin"/>
-      </w:r>
-      <w:r>
-        <w:instrText xml:space="preserve"> SEQ Tabelle \* ARABIC </w:instrText>
-      </w:r>
-      <w:r>
-        <w:fldChar w:fldCharType="separate"/>
-      </w:r>
-      <w:r>
-        <w:rPr>
-          <w:noProof/>
-        </w:rPr>
-        <w:t>3</w:t>
-      </w:r>
-      <w:r>
-        <w:rPr>
-          <w:noProof/>
-        </w:rPr>
-        <w:fldChar w:fldCharType="end"/>
-      </w:r>
+      <w:fldSimple w:instr=" SEQ Tabelle \* ARABIC ">
+        <w:r>
+          <w:rPr>
+            <w:noProof/>
+          </w:rPr>
+          <w:t>3</w:t>
+        </w:r>
+      </w:fldSimple>
       <w:r>
         <w:t xml:space="preserve"> </w:t>
       </w:r>
       <w:r>
-        <w:t>- Attribute LunchMenu</w:t>
-      </w:r>
+        <w:t xml:space="preserve">- Attribute </w:t>
+      </w:r>
+      <w:proofErr w:type="spellStart"/>
+      <w:r>
+        <w:t>LunchMenu</w:t>
+      </w:r>
+      <w:proofErr w:type="spellEnd"/>
     </w:p>
     <w:p>
       <w:r>
         <w:t xml:space="preserve">Das </w:t>
       </w:r>
+      <w:proofErr w:type="spellStart"/>
       <w:r>
         <w:rPr>
           <w:i/>
         </w:rPr>
         <w:t>LunchMenu</w:t>
       </w:r>
+      <w:proofErr w:type="spellEnd"/>
       <w:r>
         <w:t xml:space="preserve"> selber bietet verschiedene </w:t>
       </w:r>
+      <w:proofErr w:type="spellStart"/>
       <w:r>
         <w:rPr>
           <w:i/>
         </w:rPr>
         <w:t>Dishes</w:t>
       </w:r>
+      <w:proofErr w:type="spellEnd"/>
       <w:r>
         <w:t xml:space="preserve"> an. Ein </w:t>
       </w:r>
+      <w:proofErr w:type="spellStart"/>
       <w:r>
         <w:rPr>
           <w:i/>
         </w:rPr>
         <w:t>Dish</w:t>
       </w:r>
+      <w:proofErr w:type="spellEnd"/>
       <w:r>
         <w:t xml:space="preserve"> hat</w:t>
       </w:r>
@@ -2608,8 +2642,13 @@
               <w:t xml:space="preserve">Der </w:t>
             </w:r>
             <w:r>
-              <w:t>Name des Dishes</w:t>
-            </w:r>
+              <w:t xml:space="preserve">Name des </w:t>
+            </w:r>
+            <w:proofErr w:type="spellStart"/>
+            <w:r>
+              <w:t>Dishes</w:t>
+            </w:r>
+            <w:proofErr w:type="spellEnd"/>
             <w:r>
               <w:t>.</w:t>
             </w:r>
@@ -2686,8 +2725,13 @@
               <w:t xml:space="preserve">Der </w:t>
             </w:r>
             <w:r>
-              <w:t>Preis des Dishes</w:t>
-            </w:r>
+              <w:t xml:space="preserve">Preis des </w:t>
+            </w:r>
+            <w:proofErr w:type="spellStart"/>
+            <w:r>
+              <w:t>Dishes</w:t>
+            </w:r>
+            <w:proofErr w:type="spellEnd"/>
             <w:r>
               <w:t>.</w:t>
             </w:r>
@@ -2737,7 +2781,15 @@
               <w:t xml:space="preserve">Der </w:t>
             </w:r>
             <w:r>
-              <w:t>Typ des Dishes.</w:t>
+              <w:t xml:space="preserve">Typ des </w:t>
+            </w:r>
+            <w:proofErr w:type="spellStart"/>
+            <w:r>
+              <w:t>Dishes</w:t>
+            </w:r>
+            <w:proofErr w:type="spellEnd"/>
+            <w:r>
+              <w:t>.</w:t>
             </w:r>
           </w:p>
         </w:tc>
@@ -2763,33 +2815,25 @@
       <w:r>
         <w:t xml:space="preserve">Tabelle </w:t>
       </w:r>
-      <w:r>
-        <w:fldChar w:fldCharType="begin"/>
-      </w:r>
-      <w:r>
-        <w:instrText xml:space="preserve"> SEQ Tabelle \* ARABIC </w:instrText>
-      </w:r>
-      <w:r>
-        <w:fldChar w:fldCharType="separate"/>
-      </w:r>
-      <w:r>
-        <w:rPr>
-          <w:noProof/>
-        </w:rPr>
-        <w:t>4</w:t>
-      </w:r>
-      <w:r>
-        <w:rPr>
-          <w:noProof/>
-        </w:rPr>
-        <w:fldChar w:fldCharType="end"/>
-      </w:r>
+      <w:fldSimple w:instr=" SEQ Tabelle \* ARABIC ">
+        <w:r>
+          <w:rPr>
+            <w:noProof/>
+          </w:rPr>
+          <w:t>4</w:t>
+        </w:r>
+      </w:fldSimple>
       <w:r>
         <w:t xml:space="preserve"> - A</w:t>
       </w:r>
       <w:r>
-        <w:t>ttribute Dish</w:t>
-      </w:r>
+        <w:t xml:space="preserve">ttribute </w:t>
+      </w:r>
+      <w:proofErr w:type="spellStart"/>
+      <w:r>
+        <w:t>Dish</w:t>
+      </w:r>
+      <w:proofErr w:type="spellEnd"/>
     </w:p>
     <w:p>
       <w:pPr>
@@ -2830,25 +2874,33 @@
       <w:pPr>
         <w:pStyle w:val="berschrift5"/>
       </w:pPr>
-      <w:bookmarkStart w:id="13" w:name="_Ref325902611"/>
-      <w:bookmarkStart w:id="14" w:name="_Ref325902745"/>
-      <w:bookmarkStart w:id="15" w:name="_Ref325902874"/>
+      <w:bookmarkStart w:id="12" w:name="_Ref325902611"/>
+      <w:bookmarkStart w:id="13" w:name="_Ref325902745"/>
+      <w:bookmarkStart w:id="14" w:name="_Ref325902874"/>
       <w:r>
         <w:t>Mittagsmen</w:t>
       </w:r>
+      <w:bookmarkEnd w:id="12"/>
       <w:bookmarkEnd w:id="13"/>
+      <w:r>
+        <w:t>u</w:t>
+      </w:r>
       <w:bookmarkEnd w:id="14"/>
-      <w:r>
-        <w:t>u</w:t>
-      </w:r>
-      <w:bookmarkEnd w:id="15"/>
     </w:p>
     <w:p>
       <w:r>
         <w:t>Die Daten des Mittagsmenu</w:t>
       </w:r>
       <w:r>
-        <w:t xml:space="preserve">s werden auf der Internetseite der Mensa HSR Hochschule Rapperswil der SVGroup abgerufen. (TODO </w:t>
+        <w:t xml:space="preserve">s werden auf der Internetseite der Mensa HSR Hochschule Rapperswil der </w:t>
+      </w:r>
+      <w:proofErr w:type="spellStart"/>
+      <w:r>
+        <w:t>SVGroup</w:t>
+      </w:r>
+      <w:proofErr w:type="spellEnd"/>
+      <w:r>
+        <w:t xml:space="preserve"> abgerufen. (TODO </w:t>
       </w:r>
       <w:hyperlink r:id="rId12" w:history="1">
         <w:r>
@@ -2881,14 +2933,19 @@
       <w:pPr>
         <w:pStyle w:val="berschrift3"/>
       </w:pPr>
+      <w:proofErr w:type="spellStart"/>
       <w:r>
         <w:lastRenderedPageBreak/>
-        <w:t>Graphical User Interface (GUI)</w:t>
-      </w:r>
+        <w:t>Graphical</w:t>
+      </w:r>
+      <w:proofErr w:type="spellEnd"/>
+      <w:r>
+        <w:t xml:space="preserve"> User Interface (GUI)</w:t>
+      </w:r>
+      <w:bookmarkEnd w:id="7"/>
       <w:bookmarkEnd w:id="8"/>
       <w:bookmarkEnd w:id="9"/>
       <w:bookmarkEnd w:id="10"/>
-      <w:bookmarkEnd w:id="11"/>
       <w:r>
         <w:t xml:space="preserve"> der Video Wall</w:t>
       </w:r>
@@ -2897,17 +2954,18 @@
       <w:pPr>
         <w:pStyle w:val="berschrift4"/>
       </w:pPr>
-      <w:bookmarkStart w:id="16" w:name="_Toc320620797"/>
-      <w:bookmarkStart w:id="17" w:name="_Toc323885678"/>
-      <w:bookmarkStart w:id="18" w:name="_Ref323983161"/>
-      <w:bookmarkStart w:id="19" w:name="_Ref323983174"/>
-      <w:bookmarkStart w:id="20" w:name="_Ref323983178"/>
-      <w:bookmarkStart w:id="21" w:name="_Ref323992086"/>
-      <w:bookmarkStart w:id="22" w:name="_Ref323992096"/>
-      <w:bookmarkStart w:id="23" w:name="_Toc324860359"/>
+      <w:bookmarkStart w:id="15" w:name="_Toc320620797"/>
+      <w:bookmarkStart w:id="16" w:name="_Toc323885678"/>
+      <w:bookmarkStart w:id="17" w:name="_Ref323983161"/>
+      <w:bookmarkStart w:id="18" w:name="_Ref323983174"/>
+      <w:bookmarkStart w:id="19" w:name="_Ref323983178"/>
+      <w:bookmarkStart w:id="20" w:name="_Ref323992086"/>
+      <w:bookmarkStart w:id="21" w:name="_Ref323992096"/>
+      <w:bookmarkStart w:id="22" w:name="_Toc324860359"/>
       <w:r>
         <w:t>Empirischer formativer Test</w:t>
       </w:r>
+      <w:bookmarkEnd w:id="15"/>
       <w:bookmarkEnd w:id="16"/>
       <w:bookmarkEnd w:id="17"/>
       <w:bookmarkEnd w:id="18"/>
@@ -2915,86 +2973,93 @@
       <w:bookmarkEnd w:id="20"/>
       <w:bookmarkEnd w:id="21"/>
       <w:bookmarkEnd w:id="22"/>
+      <w:r>
+        <w:t xml:space="preserve"> zur Eruierung der Navigationsart</w:t>
+      </w:r>
+    </w:p>
+    <w:p>
+      <w:r>
+        <w:t>Die Video Wall wird mi</w:t>
+      </w:r>
+      <w:r>
+        <w:t>ttels</w:t>
+      </w:r>
+      <w:r>
+        <w:t xml:space="preserve"> Gesten gesteuert. Um herauszufinden, </w:t>
+      </w:r>
+      <w:r>
+        <w:t>welche Gesten Benutzer intuitiv benutzen würden</w:t>
+      </w:r>
+      <w:r>
+        <w:t xml:space="preserve">, </w:t>
+      </w:r>
+      <w:r>
+        <w:t>wurde</w:t>
+      </w:r>
+      <w:r>
+        <w:t xml:space="preserve"> </w:t>
+      </w:r>
+      <w:r>
+        <w:t>ein Test durchgeführt.</w:t>
+      </w:r>
+      <w:r>
+        <w:t xml:space="preserve"> Dieser </w:t>
+      </w:r>
+      <w:r>
+        <w:t>wurde</w:t>
+      </w:r>
+      <w:r>
+        <w:t xml:space="preserve"> als </w:t>
+      </w:r>
+      <w:r>
+        <w:t xml:space="preserve">ein </w:t>
+      </w:r>
+      <w:r>
+        <w:t xml:space="preserve">Wizard </w:t>
+      </w:r>
+      <w:proofErr w:type="spellStart"/>
+      <w:r>
+        <w:t>of</w:t>
+      </w:r>
+      <w:proofErr w:type="spellEnd"/>
+      <w:r>
+        <w:t xml:space="preserve"> Oz Experiment durchgeführt</w:t>
+      </w:r>
+      <w:r>
+        <w:t xml:space="preserve"> (TODO: link auf Testdokumentation)</w:t>
+      </w:r>
+      <w:r>
+        <w:t xml:space="preserve">. </w:t>
+      </w:r>
+      <w:r>
+        <w:t xml:space="preserve">Der Test </w:t>
+      </w:r>
+      <w:r>
+        <w:t>sollte</w:t>
+      </w:r>
+      <w:r>
+        <w:t xml:space="preserve"> auch zeigen, ob das erarbeitete GUI für den Benutzer</w:t>
+      </w:r>
+      <w:r>
+        <w:t xml:space="preserve"> einfach</w:t>
+      </w:r>
+      <w:r>
+        <w:t xml:space="preserve"> verständlich ist.</w:t>
+      </w:r>
+    </w:p>
+    <w:p>
+      <w:pPr>
+        <w:pStyle w:val="berschrift5"/>
+      </w:pPr>
+      <w:bookmarkStart w:id="23" w:name="_Ref320005002"/>
+      <w:bookmarkStart w:id="24" w:name="_Toc320620799"/>
+      <w:bookmarkStart w:id="25" w:name="_Toc324860360"/>
+      <w:r>
+        <w:t>Ideensammlung</w:t>
+      </w:r>
       <w:bookmarkEnd w:id="23"/>
-      <w:r>
-        <w:t xml:space="preserve"> zur Eruierung der Navigationsart</w:t>
-      </w:r>
-    </w:p>
-    <w:p>
-      <w:r>
-        <w:t>Die Video Wall wird mi</w:t>
-      </w:r>
-      <w:r>
-        <w:t>ttels</w:t>
-      </w:r>
-      <w:r>
-        <w:t xml:space="preserve"> Gesten gesteuert. Um herauszufinden, </w:t>
-      </w:r>
-      <w:r>
-        <w:t>welche Gesten Benutzer intuitiv benutzen würden</w:t>
-      </w:r>
-      <w:r>
-        <w:t xml:space="preserve">, </w:t>
-      </w:r>
-      <w:r>
-        <w:t>wurde</w:t>
-      </w:r>
-      <w:r>
-        <w:t xml:space="preserve"> </w:t>
-      </w:r>
-      <w:r>
-        <w:t>ein Test durchgeführt.</w:t>
-      </w:r>
-      <w:r>
-        <w:t xml:space="preserve"> Dieser </w:t>
-      </w:r>
-      <w:r>
-        <w:t>wurde</w:t>
-      </w:r>
-      <w:r>
-        <w:t xml:space="preserve"> als </w:t>
-      </w:r>
-      <w:r>
-        <w:t xml:space="preserve">ein </w:t>
-      </w:r>
-      <w:r>
-        <w:t>Wizard of Oz Experiment durchgeführt</w:t>
-      </w:r>
-      <w:r>
-        <w:t xml:space="preserve"> (TODO: link auf Testdokumentation)</w:t>
-      </w:r>
-      <w:r>
-        <w:t xml:space="preserve">. </w:t>
-      </w:r>
-      <w:r>
-        <w:t xml:space="preserve">Der Test </w:t>
-      </w:r>
-      <w:r>
-        <w:t>sollte</w:t>
-      </w:r>
-      <w:r>
-        <w:t xml:space="preserve"> auch zeigen, ob das erarbeitete GUI für den Benutzer</w:t>
-      </w:r>
-      <w:r>
-        <w:t xml:space="preserve"> einfach</w:t>
-      </w:r>
-      <w:r>
-        <w:t xml:space="preserve"> verständlich ist.</w:t>
-      </w:r>
-    </w:p>
-    <w:p>
-      <w:pPr>
-        <w:pStyle w:val="berschrift5"/>
-      </w:pPr>
-      <w:bookmarkStart w:id="24" w:name="_Ref320005002"/>
-      <w:bookmarkStart w:id="25" w:name="_Toc320620799"/>
-      <w:bookmarkStart w:id="26" w:name="_Toc324860360"/>
-      <w:r>
-        <w:t>Ideensammlung</w:t>
-      </w:r>
       <w:bookmarkEnd w:id="24"/>
       <w:bookmarkEnd w:id="25"/>
-      <w:bookmarkEnd w:id="26"/>
     </w:p>
     <w:p>
       <w:r>
@@ -3083,15 +3148,39 @@
         <w:fldChar w:fldCharType="end"/>
       </w:r>
       <w:r>
-        <w:t>), da er für den Wizard of Oz - Test zur Eruierung der Navigationsart noch nicht benötigt wurde.</w:t>
-      </w:r>
-    </w:p>
-    <w:p>
-      <w:r>
-        <w:t>Der Test wird als Powerpoint Präsentation vorbereitet</w:t>
-      </w:r>
-      <w:r>
-        <w:t xml:space="preserve"> und mit einem Beamer projiziert</w:t>
+        <w:t xml:space="preserve">), da er für den Wizard </w:t>
+      </w:r>
+      <w:proofErr w:type="spellStart"/>
+      <w:r>
+        <w:t>of</w:t>
+      </w:r>
+      <w:proofErr w:type="spellEnd"/>
+      <w:r>
+        <w:t xml:space="preserve"> Oz - Test zur Eruierung der Navigationsart noch nicht benötigt wurde.</w:t>
+      </w:r>
+    </w:p>
+    <w:p>
+      <w:r>
+        <w:t xml:space="preserve">Der Test wird als </w:t>
+      </w:r>
+      <w:proofErr w:type="spellStart"/>
+      <w:r>
+        <w:t>Powerpoint</w:t>
+      </w:r>
+      <w:proofErr w:type="spellEnd"/>
+      <w:r>
+        <w:t xml:space="preserve"> Präsentation vorbereitet</w:t>
+      </w:r>
+      <w:r>
+        <w:t xml:space="preserve"> und mit einem </w:t>
+      </w:r>
+      <w:proofErr w:type="spellStart"/>
+      <w:r>
+        <w:t>Beamer</w:t>
+      </w:r>
+      <w:proofErr w:type="spellEnd"/>
+      <w:r>
+        <w:t xml:space="preserve"> projiziert</w:t>
       </w:r>
       <w:r>
         <w:t>. Je nachdem, wohin in der Applikation die Testperson navigiert, wird eine andere Folie der Präsentation eingeblendet</w:t>
@@ -3106,7 +3195,15 @@
         <w:t xml:space="preserve"> klein gehalten werden kann</w:t>
       </w:r>
       <w:r>
-        <w:t>. Der Testperson soll zusätzlich ein Laserpointer zur Verfügung stehen, mit welchem sie Schaltflächen anwählen kann, da dies nicht über Gesten allein möglich ist.</w:t>
+        <w:t xml:space="preserve">. Der Testperson soll zusätzlich ein </w:t>
+      </w:r>
+      <w:proofErr w:type="spellStart"/>
+      <w:r>
+        <w:t>Laserpointer</w:t>
+      </w:r>
+      <w:proofErr w:type="spellEnd"/>
+      <w:r>
+        <w:t xml:space="preserve"> zur Verfügung stehen, mit welchem sie Schaltflächen anwählen kann, da dies nicht über Gesten allein möglich ist.</w:t>
       </w:r>
       <w:r>
         <w:t xml:space="preserve"> In der Applikation würde dies später ähnlich gelöst werden, indem der Nutzer seine Hand als Pointer verwenden kann um Schaltflächen zu aktivieren.</w:t>
@@ -3168,35 +3265,22 @@
       <w:pPr>
         <w:pStyle w:val="Beschriftung"/>
       </w:pPr>
-      <w:bookmarkStart w:id="27" w:name="_Ref319938869"/>
+      <w:bookmarkStart w:id="26" w:name="_Ref319938869"/>
       <w:r>
         <w:t xml:space="preserve">Abbildung </w:t>
       </w:r>
-      <w:r>
-        <w:fldChar w:fldCharType="begin"/>
-      </w:r>
-      <w:r>
-        <w:instrText xml:space="preserve"> SEQ Abbildung \* ARABIC </w:instrText>
-      </w:r>
-      <w:r>
-        <w:fldChar w:fldCharType="separate"/>
-      </w:r>
-      <w:r>
-        <w:rPr>
-          <w:noProof/>
-        </w:rPr>
-        <w:t>4</w:t>
-      </w:r>
-      <w:r>
-        <w:rPr>
-          <w:noProof/>
-        </w:rPr>
-        <w:fldChar w:fldCharType="end"/>
-      </w:r>
+      <w:fldSimple w:instr=" SEQ Abbildung \* ARABIC ">
+        <w:r>
+          <w:rPr>
+            <w:noProof/>
+          </w:rPr>
+          <w:t>4</w:t>
+        </w:r>
+      </w:fldSimple>
       <w:r>
         <w:t xml:space="preserve"> - Anforderungen an den Test</w:t>
       </w:r>
-      <w:bookmarkEnd w:id="27"/>
+      <w:bookmarkEnd w:id="26"/>
     </w:p>
     <w:p>
       <w:r>
@@ -3300,7 +3384,15 @@
         <w:t xml:space="preserve"> bestimmte Abteilung einzuschränken.</w:t>
       </w:r>
       <w:r>
-        <w:t xml:space="preserve"> Diese Anforderungen werden getestet, indem die Testpersonen ein oder mehrere Szenarien der in der Vorstudie erarbeiteten Personas (TODO link V</w:t>
+        <w:t xml:space="preserve"> Diese Anforderungen werden getestet, indem die Testpersonen ein oder mehrere Szenarien der in der Vorstudie erarbeiteten </w:t>
+      </w:r>
+      <w:proofErr w:type="spellStart"/>
+      <w:r>
+        <w:t>Personas</w:t>
+      </w:r>
+      <w:proofErr w:type="spellEnd"/>
+      <w:r>
+        <w:t xml:space="preserve"> (TODO link V</w:t>
       </w:r>
       <w:r>
         <w:t>orstudie) durchlaufen.</w:t>
@@ -3310,8 +3402,13 @@
       <w:r>
         <w:t xml:space="preserve">Die Nutzer sollen zu Beginn von </w:t>
       </w:r>
-      <w:r>
-        <w:t xml:space="preserve">der </w:t>
+      <w:proofErr w:type="gramStart"/>
+      <w:r>
+        <w:t>der</w:t>
+      </w:r>
+      <w:proofErr w:type="gramEnd"/>
+      <w:r>
+        <w:t xml:space="preserve"> </w:t>
       </w:r>
       <w:r>
         <w:t xml:space="preserve">Video Wall angelockt werden. Dies soll über einen Demomodus geschehen. </w:t>
@@ -3365,7 +3462,15 @@
         <w:t>lassen</w:t>
       </w:r>
       <w:r>
-        <w:t>, da es nicht möglich ist, ihn im Wizard of Oz Experiment umzusetzen.</w:t>
+        <w:t xml:space="preserve">, da es nicht möglich ist, ihn im Wizard </w:t>
+      </w:r>
+      <w:proofErr w:type="spellStart"/>
+      <w:r>
+        <w:t>of</w:t>
+      </w:r>
+      <w:proofErr w:type="spellEnd"/>
+      <w:r>
+        <w:t xml:space="preserve"> Oz Experiment umzusetzen.</w:t>
       </w:r>
       <w:r>
         <w:t xml:space="preserve"> </w:t>
@@ -3439,35 +3544,27 @@
       <w:pPr>
         <w:pStyle w:val="Beschriftung"/>
       </w:pPr>
-      <w:bookmarkStart w:id="28" w:name="_Ref319939003"/>
+      <w:bookmarkStart w:id="27" w:name="_Ref319939003"/>
       <w:r>
         <w:t xml:space="preserve">Abbildung </w:t>
       </w:r>
-      <w:r>
-        <w:fldChar w:fldCharType="begin"/>
-      </w:r>
-      <w:r>
-        <w:instrText xml:space="preserve"> SEQ Abbildung \* ARABIC </w:instrText>
-      </w:r>
-      <w:r>
-        <w:fldChar w:fldCharType="separate"/>
-      </w:r>
-      <w:r>
-        <w:rPr>
-          <w:noProof/>
-        </w:rPr>
-        <w:t>5</w:t>
-      </w:r>
-      <w:r>
-        <w:rPr>
-          <w:noProof/>
-        </w:rPr>
-        <w:fldChar w:fldCharType="end"/>
-      </w:r>
-      <w:r>
-        <w:t xml:space="preserve"> - Posteransicht</w:t>
-      </w:r>
-      <w:bookmarkEnd w:id="28"/>
+      <w:fldSimple w:instr=" SEQ Abbildung \* ARABIC ">
+        <w:r>
+          <w:rPr>
+            <w:noProof/>
+          </w:rPr>
+          <w:t>5</w:t>
+        </w:r>
+      </w:fldSimple>
+      <w:r>
+        <w:t xml:space="preserve"> - </w:t>
+      </w:r>
+      <w:proofErr w:type="spellStart"/>
+      <w:r>
+        <w:t>Posteransicht</w:t>
+      </w:r>
+      <w:bookmarkEnd w:id="27"/>
+      <w:proofErr w:type="spellEnd"/>
     </w:p>
     <w:p>
       <w:r>
@@ -3492,8 +3589,13 @@
         <w:t>2</w:t>
       </w:r>
       <w:r>
-        <w:t xml:space="preserve"> - Posteransicht</w:t>
-      </w:r>
+        <w:t xml:space="preserve"> - </w:t>
+      </w:r>
+      <w:proofErr w:type="spellStart"/>
+      <w:r>
+        <w:t>Posteransicht</w:t>
+      </w:r>
+      <w:proofErr w:type="spellEnd"/>
       <w:r>
         <w:fldChar w:fldCharType="end"/>
       </w:r>
@@ -3624,35 +3726,22 @@
       <w:pPr>
         <w:pStyle w:val="Beschriftung"/>
       </w:pPr>
-      <w:bookmarkStart w:id="29" w:name="_Ref319940831"/>
+      <w:bookmarkStart w:id="28" w:name="_Ref319940831"/>
       <w:r>
         <w:t xml:space="preserve">Abbildung </w:t>
       </w:r>
-      <w:r>
-        <w:fldChar w:fldCharType="begin"/>
-      </w:r>
-      <w:r>
-        <w:instrText xml:space="preserve"> SEQ Abbildung \* ARABIC </w:instrText>
-      </w:r>
-      <w:r>
-        <w:fldChar w:fldCharType="separate"/>
-      </w:r>
-      <w:r>
-        <w:rPr>
-          <w:noProof/>
-        </w:rPr>
-        <w:t>6</w:t>
-      </w:r>
-      <w:r>
-        <w:rPr>
-          <w:noProof/>
-        </w:rPr>
-        <w:fldChar w:fldCharType="end"/>
-      </w:r>
+      <w:fldSimple w:instr=" SEQ Abbildung \* ARABIC ">
+        <w:r>
+          <w:rPr>
+            <w:noProof/>
+          </w:rPr>
+          <w:t>6</w:t>
+        </w:r>
+      </w:fldSimple>
       <w:r>
         <w:t xml:space="preserve"> - Unterteilung in Tabs</w:t>
       </w:r>
-      <w:bookmarkEnd w:id="29"/>
+      <w:bookmarkEnd w:id="28"/>
     </w:p>
     <w:p>
       <w:r>
@@ -3778,31 +3867,18 @@
       <w:pPr>
         <w:pStyle w:val="Beschriftung"/>
       </w:pPr>
-      <w:bookmarkStart w:id="30" w:name="_Ref319995195"/>
+      <w:bookmarkStart w:id="29" w:name="_Ref319995195"/>
       <w:r>
         <w:t xml:space="preserve">Abbildung </w:t>
       </w:r>
-      <w:r>
-        <w:fldChar w:fldCharType="begin"/>
-      </w:r>
-      <w:r>
-        <w:instrText xml:space="preserve"> SEQ Abbildung \* ARABIC </w:instrText>
-      </w:r>
-      <w:r>
-        <w:fldChar w:fldCharType="separate"/>
-      </w:r>
-      <w:r>
-        <w:rPr>
-          <w:noProof/>
-        </w:rPr>
-        <w:t>7</w:t>
-      </w:r>
-      <w:r>
-        <w:rPr>
-          <w:noProof/>
-        </w:rPr>
-        <w:fldChar w:fldCharType="end"/>
-      </w:r>
+      <w:fldSimple w:instr=" SEQ Abbildung \* ARABIC ">
+        <w:r>
+          <w:rPr>
+            <w:noProof/>
+          </w:rPr>
+          <w:t>7</w:t>
+        </w:r>
+      </w:fldSimple>
       <w:r>
         <w:t xml:space="preserve"> </w:t>
       </w:r>
@@ -3812,7 +3888,7 @@
       <w:r>
         <w:t xml:space="preserve"> Zonenmarkierung</w:t>
       </w:r>
-      <w:bookmarkEnd w:id="30"/>
+      <w:bookmarkEnd w:id="29"/>
     </w:p>
     <w:p>
       <w:r>
@@ -3828,7 +3904,15 @@
         <w:t xml:space="preserve"> in welchem Abstand zur Wand er stehen muss, um erkannt zu werden.</w:t>
       </w:r>
       <w:r>
-        <w:t xml:space="preserve"> Es sind zwei Zonen denkbar, eine Browsing- und eine Lese-/Interaktionszone. </w:t>
+        <w:t xml:space="preserve"> Es sind zwei Zonen denkbar, eine </w:t>
+      </w:r>
+      <w:proofErr w:type="spellStart"/>
+      <w:r>
+        <w:t>Browsing</w:t>
+      </w:r>
+      <w:proofErr w:type="spellEnd"/>
+      <w:r>
+        <w:t xml:space="preserve">- und eine Lese-/Interaktionszone. </w:t>
       </w:r>
       <w:r>
         <w:t xml:space="preserve">Wie in </w:t>
@@ -3861,7 +3945,15 @@
         <w:t xml:space="preserve"> ersichtlich ist, </w:t>
       </w:r>
       <w:r>
-        <w:t xml:space="preserve">könnten diese direkt am Boden vor der Video Wall </w:t>
+        <w:t xml:space="preserve">könnten diese direkt am Boden vor </w:t>
+      </w:r>
+      <w:proofErr w:type="gramStart"/>
+      <w:r>
+        <w:t>der</w:t>
+      </w:r>
+      <w:proofErr w:type="gramEnd"/>
+      <w:r>
+        <w:t xml:space="preserve"> Video Wall </w:t>
       </w:r>
       <w:r>
         <w:t>gekennzeichnet</w:t>
@@ -3895,13 +3987,13 @@
       <w:pPr>
         <w:pStyle w:val="berschrift5"/>
       </w:pPr>
-      <w:bookmarkStart w:id="31" w:name="_Toc320620800"/>
-      <w:bookmarkStart w:id="32" w:name="_Toc324860361"/>
+      <w:bookmarkStart w:id="30" w:name="_Toc320620800"/>
+      <w:bookmarkStart w:id="31" w:name="_Toc324860361"/>
       <w:r>
         <w:t>Ausarbeitung</w:t>
       </w:r>
+      <w:bookmarkEnd w:id="30"/>
       <w:bookmarkEnd w:id="31"/>
-      <w:bookmarkEnd w:id="32"/>
     </w:p>
     <w:p>
       <w:r>
@@ -4007,7 +4099,15 @@
         <w:fldChar w:fldCharType="end"/>
       </w:r>
       <w:r>
-        <w:t xml:space="preserve"> beschrieben, ein Laserpointer genutzt werden um den Pointer des Nutzers zu repräsentieren. </w:t>
+        <w:t xml:space="preserve"> beschrieben, ein </w:t>
+      </w:r>
+      <w:proofErr w:type="spellStart"/>
+      <w:r>
+        <w:t>Laserpointer</w:t>
+      </w:r>
+      <w:proofErr w:type="spellEnd"/>
+      <w:r>
+        <w:t xml:space="preserve"> genutzt werden um den Pointer des Nutzers zu repräsentieren. </w:t>
       </w:r>
     </w:p>
     <w:p>
@@ -4040,7 +4140,15 @@
         <w:t>t</w:t>
       </w:r>
       <w:r>
-        <w:t xml:space="preserve"> dem Beamer entsteht durch die Testperson ein Schatten</w:t>
+        <w:t xml:space="preserve"> dem </w:t>
+      </w:r>
+      <w:proofErr w:type="spellStart"/>
+      <w:r>
+        <w:t>Beamer</w:t>
+      </w:r>
+      <w:proofErr w:type="spellEnd"/>
+      <w:r>
+        <w:t xml:space="preserve"> entsteht durch die Testperson ein Schatten</w:t>
       </w:r>
       <w:r>
         <w:t xml:space="preserve"> an der Leinwand</w:t>
@@ -4214,27 +4322,14 @@
       <w:r>
         <w:t xml:space="preserve">Abbildung </w:t>
       </w:r>
-      <w:r>
-        <w:fldChar w:fldCharType="begin"/>
-      </w:r>
-      <w:r>
-        <w:instrText xml:space="preserve"> SEQ Abbildung \* ARABIC </w:instrText>
-      </w:r>
-      <w:r>
-        <w:fldChar w:fldCharType="separate"/>
-      </w:r>
-      <w:r>
-        <w:rPr>
-          <w:noProof/>
-        </w:rPr>
-        <w:t>8</w:t>
-      </w:r>
-      <w:r>
-        <w:rPr>
-          <w:noProof/>
-        </w:rPr>
-        <w:fldChar w:fldCharType="end"/>
-      </w:r>
+      <w:fldSimple w:instr=" SEQ Abbildung \* ARABIC ">
+        <w:r>
+          <w:rPr>
+            <w:noProof/>
+          </w:rPr>
+          <w:t>8</w:t>
+        </w:r>
+      </w:fldSimple>
       <w:r>
         <w:t xml:space="preserve"> - Skizze Testapplikation</w:t>
       </w:r>
@@ -4256,7 +4351,15 @@
         <w:t xml:space="preserve"> gewec</w:t>
       </w:r>
       <w:r>
-        <w:t>hselt werden. Befindet man sich in der Browsing-Zone, wird das Poster etwas kleiner dargestellt, dafür hat das Men</w:t>
+        <w:t xml:space="preserve">hselt werden. Befindet man sich in der </w:t>
+      </w:r>
+      <w:proofErr w:type="spellStart"/>
+      <w:r>
+        <w:t>Browsing</w:t>
+      </w:r>
+      <w:proofErr w:type="spellEnd"/>
+      <w:r>
+        <w:t>-Zone, wird das Poster etwas kleiner dargestellt, dafür hat das Men</w:t>
       </w:r>
       <w:r>
         <w:t>u</w:t>
@@ -4290,23 +4393,31 @@
       <w:pPr>
         <w:pStyle w:val="berschrift5"/>
       </w:pPr>
-      <w:bookmarkStart w:id="33" w:name="_Toc320620801"/>
-      <w:bookmarkStart w:id="34" w:name="_Toc324860362"/>
+      <w:bookmarkStart w:id="32" w:name="_Toc320620801"/>
+      <w:bookmarkStart w:id="33" w:name="_Toc324860362"/>
       <w:r>
         <w:t>Durchführung</w:t>
       </w:r>
+      <w:bookmarkEnd w:id="32"/>
+      <w:r>
+        <w:t xml:space="preserve"> &amp; Fazit</w:t>
+      </w:r>
       <w:bookmarkEnd w:id="33"/>
-      <w:r>
-        <w:t xml:space="preserve"> &amp; Fazit</w:t>
-      </w:r>
-      <w:bookmarkEnd w:id="34"/>
     </w:p>
     <w:p>
       <w:r>
         <w:t xml:space="preserve">Am  27. März 2012 wurde der </w:t>
       </w:r>
       <w:r>
-        <w:t>Test als Wizard of Oz Experiment durchgeführt (siehe TODO link Testdokument).</w:t>
+        <w:t xml:space="preserve">Test als Wizard </w:t>
+      </w:r>
+      <w:proofErr w:type="spellStart"/>
+      <w:r>
+        <w:t>of</w:t>
+      </w:r>
+      <w:proofErr w:type="spellEnd"/>
+      <w:r>
+        <w:t xml:space="preserve"> Oz Experiment durchgeführt (siehe TODO link Testdokument).</w:t>
       </w:r>
     </w:p>
     <w:p>
@@ -4332,7 +4443,15 @@
         <w:t>.</w:t>
       </w:r>
       <w:r>
-        <w:t xml:space="preserve"> Die Steuerung wird also so festgelegt, dass die Hand des Benutzers die Maus auf der Video Wall steuert.</w:t>
+        <w:t xml:space="preserve"> Die Steuerung wird also so festgelegt, dass die Hand des Benutzers die Maus auf </w:t>
+      </w:r>
+      <w:proofErr w:type="gramStart"/>
+      <w:r>
+        <w:t>der</w:t>
+      </w:r>
+      <w:proofErr w:type="gramEnd"/>
+      <w:r>
+        <w:t xml:space="preserve"> Video Wall steuert.</w:t>
       </w:r>
       <w:r>
         <w:br w:type="page"/>
@@ -4342,49 +4461,49 @@
       <w:pPr>
         <w:pStyle w:val="berschrift4"/>
       </w:pPr>
-      <w:bookmarkStart w:id="35" w:name="_Toc324860363"/>
-      <w:bookmarkStart w:id="36" w:name="_Ref325661216"/>
-      <w:bookmarkStart w:id="37" w:name="_Ref325661219"/>
+      <w:bookmarkStart w:id="34" w:name="_Toc324860363"/>
+      <w:bookmarkStart w:id="35" w:name="_Ref325661216"/>
+      <w:bookmarkStart w:id="36" w:name="_Ref325661219"/>
       <w:r>
         <w:lastRenderedPageBreak/>
         <w:t>Demomodus</w:t>
       </w:r>
+      <w:bookmarkEnd w:id="34"/>
       <w:bookmarkEnd w:id="35"/>
       <w:bookmarkEnd w:id="36"/>
+    </w:p>
+    <w:p>
+      <w:pPr>
+        <w:pStyle w:val="berschrift5"/>
+      </w:pPr>
+      <w:bookmarkStart w:id="37" w:name="_Toc324860364"/>
+      <w:r>
+        <w:t>Ideensammlung</w:t>
+      </w:r>
       <w:bookmarkEnd w:id="37"/>
     </w:p>
     <w:p>
-      <w:pPr>
-        <w:pStyle w:val="berschrift5"/>
-      </w:pPr>
-      <w:bookmarkStart w:id="38" w:name="_Toc324860364"/>
-      <w:r>
-        <w:t>Ideensammlung</w:t>
+      <w:r>
+        <w:t>Damit Personen, welche das Gebäude 4 der HSR passieren, mit der Video Wall interagieren, müssen sie erstmals auf diese aufmerksam und auch von ihr angezogen werden.</w:t>
+      </w:r>
+      <w:r>
+        <w:t xml:space="preserve"> Zu diesem Zweck wird ein Demomodus, der die Aufmerksamkeit und das Interesse der Passanten auf sich lenkt, erstellt.</w:t>
+      </w:r>
+    </w:p>
+    <w:p>
+      <w:pPr>
+        <w:pStyle w:val="berschrift6"/>
+      </w:pPr>
+      <w:bookmarkStart w:id="38" w:name="_Ref324341967"/>
+      <w:bookmarkStart w:id="39" w:name="_Toc324860365"/>
+      <w:r>
+        <w:t>Sammlung und Besprechung</w:t>
+      </w:r>
+      <w:r>
+        <w:t xml:space="preserve"> der Ideen</w:t>
       </w:r>
       <w:bookmarkEnd w:id="38"/>
-    </w:p>
-    <w:p>
-      <w:r>
-        <w:t>Damit Personen, welche das Gebäude 4 der HSR passieren, mit der Video Wall interagieren, müssen sie erstmals auf diese aufmerksam und auch von ihr angezogen werden.</w:t>
-      </w:r>
-      <w:r>
-        <w:t xml:space="preserve"> Zu diesem Zweck wird ein Demomodus, der die Aufmerksamkeit und das Interesse der Passanten auf sich lenkt, erstellt.</w:t>
-      </w:r>
-    </w:p>
-    <w:p>
-      <w:pPr>
-        <w:pStyle w:val="berschrift6"/>
-      </w:pPr>
-      <w:bookmarkStart w:id="39" w:name="_Ref324341967"/>
-      <w:bookmarkStart w:id="40" w:name="_Toc324860365"/>
-      <w:r>
-        <w:t>Sammlung und Besprechung</w:t>
-      </w:r>
-      <w:r>
-        <w:t xml:space="preserve"> der Ideen</w:t>
-      </w:r>
       <w:bookmarkEnd w:id="39"/>
-      <w:bookmarkEnd w:id="40"/>
     </w:p>
     <w:p>
       <w:r>
@@ -4486,41 +4605,25 @@
       <w:pPr>
         <w:pStyle w:val="Beschriftung"/>
       </w:pPr>
-      <w:bookmarkStart w:id="41" w:name="_Ref323983857"/>
+      <w:bookmarkStart w:id="40" w:name="_Ref323983857"/>
       <w:r>
         <w:t xml:space="preserve">Abbildung </w:t>
       </w:r>
-      <w:r>
-        <w:fldChar w:fldCharType="begin"/>
-      </w:r>
-      <w:r>
-        <w:instrText xml:space="preserve"> SEQ Abbildung \* </w:instrText>
-      </w:r>
-      <w:r>
-        <w:instrText xml:space="preserve">ARABIC </w:instrText>
-      </w:r>
-      <w:r>
-        <w:fldChar w:fldCharType="separate"/>
-      </w:r>
-      <w:r>
-        <w:rPr>
-          <w:noProof/>
-        </w:rPr>
-        <w:t>9</w:t>
-      </w:r>
-      <w:r>
-        <w:rPr>
-          <w:noProof/>
-        </w:rPr>
-        <w:fldChar w:fldCharType="end"/>
-      </w:r>
+      <w:fldSimple w:instr=" SEQ Abbildung \* ARABIC ">
+        <w:r>
+          <w:rPr>
+            <w:noProof/>
+          </w:rPr>
+          <w:t>9</w:t>
+        </w:r>
+      </w:fldSimple>
       <w:r>
         <w:t xml:space="preserve"> - </w:t>
       </w:r>
       <w:r>
         <w:t>Demomodus, Ideen 1-3</w:t>
       </w:r>
-      <w:bookmarkEnd w:id="41"/>
+      <w:bookmarkEnd w:id="40"/>
     </w:p>
     <w:p>
       <w:r>
@@ -4536,7 +4639,15 @@
         <w:t>. Um herauszufind</w:t>
       </w:r>
       <w:r>
-        <w:t xml:space="preserve">en, was die Video Wall für Informationen zur Frage oder Aussage auf der Wall </w:t>
+        <w:t xml:space="preserve">en, was die Video Wall für Informationen zur Frage oder Aussage auf </w:t>
+      </w:r>
+      <w:proofErr w:type="gramStart"/>
+      <w:r>
+        <w:t>der Wall</w:t>
+      </w:r>
+      <w:proofErr w:type="gramEnd"/>
+      <w:r>
+        <w:t xml:space="preserve"> </w:t>
       </w:r>
       <w:r>
         <w:t xml:space="preserve">bietet, stellt sich der Nutzer auf die </w:t>
@@ -4637,7 +4748,15 @@
         <w:t>Passanten</w:t>
       </w:r>
       <w:r>
-        <w:t xml:space="preserve"> mit Winken oder anderen Gesten dazu auffordert, näher zu kommen. Das auf der Wall angezeigte Skelett befindet sich immer auf gleicher Höhe </w:t>
+        <w:t xml:space="preserve"> mit Winken oder anderen Gesten dazu auffordert, näher zu kommen. Das auf </w:t>
+      </w:r>
+      <w:proofErr w:type="gramStart"/>
+      <w:r>
+        <w:t>der Wall</w:t>
+      </w:r>
+      <w:proofErr w:type="gramEnd"/>
+      <w:r>
+        <w:t xml:space="preserve"> angezeigte Skelett befindet sich immer auf gleicher Höhe </w:t>
       </w:r>
       <w:r>
         <w:t>mit dem</w:t>
@@ -4762,27 +4881,14 @@
       <w:r>
         <w:t xml:space="preserve">Abbildung </w:t>
       </w:r>
-      <w:r>
-        <w:fldChar w:fldCharType="begin"/>
-      </w:r>
-      <w:r>
-        <w:instrText xml:space="preserve"> SEQ Abbildung \* ARABIC </w:instrText>
-      </w:r>
-      <w:r>
-        <w:fldChar w:fldCharType="separate"/>
-      </w:r>
-      <w:r>
-        <w:rPr>
-          <w:noProof/>
-        </w:rPr>
-        <w:t>10</w:t>
-      </w:r>
-      <w:r>
-        <w:rPr>
-          <w:noProof/>
-        </w:rPr>
-        <w:fldChar w:fldCharType="end"/>
-      </w:r>
+      <w:fldSimple w:instr=" SEQ Abbildung \* ARABIC ">
+        <w:r>
+          <w:rPr>
+            <w:noProof/>
+          </w:rPr>
+          <w:t>10</w:t>
+        </w:r>
+      </w:fldSimple>
       <w:r>
         <w:t xml:space="preserve"> - </w:t>
       </w:r>
@@ -4822,7 +4928,15 @@
         <w:t xml:space="preserve"> eines Posters denkbar. </w:t>
       </w:r>
       <w:r>
-        <w:t xml:space="preserve">Wird nun ein Passant, welcher an der Wall vorbeiläuft, mit der Tiefenkamera erkannt, verschieben sie durch seine </w:t>
+        <w:t xml:space="preserve">Wird nun ein Passant, welcher an </w:t>
+      </w:r>
+      <w:proofErr w:type="gramStart"/>
+      <w:r>
+        <w:t>der Wall</w:t>
+      </w:r>
+      <w:proofErr w:type="gramEnd"/>
+      <w:r>
+        <w:t xml:space="preserve"> vorbeiläuft, mit der Tiefenkamera erkannt, verschieben sie durch seine </w:t>
       </w:r>
       <w:r>
         <w:t>Bewegungen</w:t>
@@ -4835,7 +4949,15 @@
       </w:r>
       <w:r>
         <w:lastRenderedPageBreak/>
-        <w:t>Bleibt der Benutzer über eine gewisse Zeitspanne vor der Wall stehen, so setzen sich die Teilchen zu einem Ganzen zusammen. Danach wird vom Demomodus in den Interaktionsmodus gewechselt.</w:t>
+        <w:t xml:space="preserve">Bleibt der Benutzer über eine gewisse Zeitspanne vor </w:t>
+      </w:r>
+      <w:proofErr w:type="gramStart"/>
+      <w:r>
+        <w:t>der Wall</w:t>
+      </w:r>
+      <w:proofErr w:type="gramEnd"/>
+      <w:r>
+        <w:t xml:space="preserve"> stehen, so setzen sich die Teilchen zu einem Ganzen zusammen. Danach wird vom Demomodus in den Interaktionsmodus gewechselt.</w:t>
       </w:r>
     </w:p>
     <w:p>
@@ -4849,7 +4971,15 @@
         <w:t xml:space="preserve"> dessen</w:t>
       </w:r>
       <w:r>
-        <w:t xml:space="preserve"> schmale Öffnung ein Teil eines Posters sichtbar ist. Die Öffnung des Vorhangs bewegt sich synchron mit der Position des Nutzers vor der Wall. Die Breite der Vorhangöffnung ist bestimmt durch den waagrechten Abstand der Hände des Benutzers.</w:t>
+        <w:t xml:space="preserve"> schmale Öffnung ein Teil eines Posters sichtbar ist. Die Öffnung des Vorhangs bewegt sich synchron mit der Position des Nutzers vor </w:t>
+      </w:r>
+      <w:proofErr w:type="gramStart"/>
+      <w:r>
+        <w:t>der Wall</w:t>
+      </w:r>
+      <w:proofErr w:type="gramEnd"/>
+      <w:r>
+        <w:t>. Die Breite der Vorhangöffnung ist bestimmt durch den waagrechten Abstand der Hände des Benutzers.</w:t>
       </w:r>
       <w:r>
         <w:t xml:space="preserve"> Die Vorzüge dieser Variante sind die einfach Implementation und die </w:t>
@@ -4887,16 +5017,40 @@
         <w:t>r</w:t>
       </w:r>
       <w:r>
-        <w:t xml:space="preserve"> bereits erkannt wurde, ganz gross auf der Wall dar.</w:t>
-      </w:r>
-      <w:r>
-        <w:t xml:space="preserve"> Kann kein Benutzer erkannt werden, wird nichts auf der Wall dargestellt, was der Nachteil dieser Lösung ist.</w:t>
+        <w:t xml:space="preserve"> bereits erkannt wurde, ganz gross auf </w:t>
+      </w:r>
+      <w:proofErr w:type="gramStart"/>
+      <w:r>
+        <w:t>der Wall</w:t>
+      </w:r>
+      <w:proofErr w:type="gramEnd"/>
+      <w:r>
+        <w:t xml:space="preserve"> dar.</w:t>
+      </w:r>
+      <w:r>
+        <w:t xml:space="preserve"> Kann kein Benutzer erkannt werden, wird nichts auf </w:t>
+      </w:r>
+      <w:proofErr w:type="gramStart"/>
+      <w:r>
+        <w:t>der Wall</w:t>
+      </w:r>
+      <w:proofErr w:type="gramEnd"/>
+      <w:r>
+        <w:t xml:space="preserve"> dargestellt, was der Nachteil dieser Lösung ist.</w:t>
       </w:r>
       <w:r>
         <w:t xml:space="preserve"> </w:t>
       </w:r>
       <w:r>
-        <w:t xml:space="preserve">Das grosse Skelett imitiert alle Bewegungen des Nutzers. Es wird so unmissverständlich klar, wie die Steuerung der Applikation vor sich geht. Nach Ablauf eines Timers wechselt die Anzeige zur eigentlichen Applikation. </w:t>
+        <w:t xml:space="preserve">Das grosse Skelett imitiert alle Bewegungen des Nutzers. Es wird so unmissverständlich klar, wie die Steuerung der Applikation vor sich geht. Nach Ablauf eines </w:t>
+      </w:r>
+      <w:proofErr w:type="spellStart"/>
+      <w:r>
+        <w:t>Timers</w:t>
+      </w:r>
+      <w:proofErr w:type="spellEnd"/>
+      <w:r>
+        <w:t xml:space="preserve"> wechselt die Anzeige zur eigentlichen Applikation. </w:t>
       </w:r>
     </w:p>
     <w:p>
@@ -4915,13 +5069,29 @@
     </w:p>
     <w:p>
       <w:r>
-        <w:t>Die Idee 8 für den Demomodus zeigt einen Lock-Screen</w:t>
+        <w:t xml:space="preserve">Die Idee 8 für den Demomodus zeigt </w:t>
+      </w:r>
+      <w:proofErr w:type="gramStart"/>
+      <w:r>
+        <w:t>einen</w:t>
+      </w:r>
+      <w:proofErr w:type="gramEnd"/>
+      <w:r>
+        <w:t xml:space="preserve"> Lock-Screen</w:t>
       </w:r>
       <w:r>
         <w:t xml:space="preserve"> mit einem Vorhängeschloss</w:t>
       </w:r>
       <w:r>
-        <w:t>, analog zu dem eines Smartphones.</w:t>
+        <w:t xml:space="preserve">, analog zu dem eines </w:t>
+      </w:r>
+      <w:proofErr w:type="spellStart"/>
+      <w:r>
+        <w:t>Smartphones</w:t>
+      </w:r>
+      <w:proofErr w:type="spellEnd"/>
+      <w:r>
+        <w:t>.</w:t>
       </w:r>
       <w:r>
         <w:t xml:space="preserve"> Durch das Vorbeilaufen an der Wall oder durch näher kommen oder weiter weg gehen </w:t>
@@ -5023,35 +5193,22 @@
       <w:pPr>
         <w:pStyle w:val="Beschriftung"/>
       </w:pPr>
-      <w:bookmarkStart w:id="42" w:name="_Ref323982977"/>
+      <w:bookmarkStart w:id="41" w:name="_Ref323982977"/>
       <w:r>
         <w:t xml:space="preserve">Abbildung </w:t>
       </w:r>
-      <w:r>
-        <w:fldChar w:fldCharType="begin"/>
-      </w:r>
-      <w:r>
-        <w:instrText xml:space="preserve"> SEQ Abbildung \* ARABIC </w:instrText>
-      </w:r>
-      <w:r>
-        <w:fldChar w:fldCharType="separate"/>
-      </w:r>
-      <w:r>
-        <w:rPr>
-          <w:noProof/>
-        </w:rPr>
-        <w:t>11</w:t>
-      </w:r>
-      <w:r>
-        <w:rPr>
-          <w:noProof/>
-        </w:rPr>
-        <w:fldChar w:fldCharType="end"/>
-      </w:r>
+      <w:fldSimple w:instr=" SEQ Abbildung \* ARABIC ">
+        <w:r>
+          <w:rPr>
+            <w:noProof/>
+          </w:rPr>
+          <w:t>11</w:t>
+        </w:r>
+      </w:fldSimple>
       <w:r>
         <w:t xml:space="preserve"> - Demomodus, Idee 12, Erweiterung zu Idee 8</w:t>
       </w:r>
-      <w:bookmarkEnd w:id="42"/>
+      <w:bookmarkEnd w:id="41"/>
     </w:p>
     <w:p>
       <w:pPr>
@@ -5173,27 +5330,14 @@
       <w:r>
         <w:t xml:space="preserve">Abbildung </w:t>
       </w:r>
-      <w:r>
-        <w:fldChar w:fldCharType="begin"/>
-      </w:r>
-      <w:r>
-        <w:instrText xml:space="preserve"> SEQ Abbildung \* ARABIC </w:instrText>
-      </w:r>
-      <w:r>
-        <w:fldChar w:fldCharType="separate"/>
-      </w:r>
-      <w:r>
-        <w:rPr>
-          <w:noProof/>
-        </w:rPr>
-        <w:t>12</w:t>
-      </w:r>
-      <w:r>
-        <w:rPr>
-          <w:noProof/>
-        </w:rPr>
-        <w:fldChar w:fldCharType="end"/>
-      </w:r>
+      <w:fldSimple w:instr=" SEQ Abbildung \* ARABIC ">
+        <w:r>
+          <w:rPr>
+            <w:noProof/>
+          </w:rPr>
+          <w:t>12</w:t>
+        </w:r>
+      </w:fldSimple>
       <w:r>
         <w:t xml:space="preserve"> - Demomodus, Ideen 9 und 10</w:t>
       </w:r>
@@ -5206,7 +5350,15 @@
         <w:t xml:space="preserve"> so reagiert einer der Gegenstände auf ein</w:t>
       </w:r>
       <w:r>
-        <w:t>. Bleibt ein Passant nach der Erkennung stehen, so verschwinden alle Gegenstände und die Applikation kommt zum Vorschein. Als Alternative könnten auch Seifenblasen auf der Wall dargestellt werden. Wird eine Person erkannt, so kann diese durch Bewegungen diese Seifenblasen zerplatzen</w:t>
+        <w:t xml:space="preserve">. Bleibt ein Passant nach der Erkennung stehen, so verschwinden alle Gegenstände und die Applikation kommt zum Vorschein. Als Alternative könnten auch Seifenblasen auf </w:t>
+      </w:r>
+      <w:proofErr w:type="gramStart"/>
+      <w:r>
+        <w:t>der Wall</w:t>
+      </w:r>
+      <w:proofErr w:type="gramEnd"/>
+      <w:r>
+        <w:t xml:space="preserve"> dargestellt werden. Wird eine Person erkannt, so kann diese durch Bewegungen diese Seifenblasen zerplatzen</w:t>
       </w:r>
       <w:r>
         <w:t xml:space="preserve"> lassen</w:t>
@@ -5218,7 +5370,15 @@
         <w:t xml:space="preserve"> auch</w:t>
       </w:r>
       <w:r>
-        <w:t xml:space="preserve"> eher als Minigame </w:t>
+        <w:t xml:space="preserve"> eher als </w:t>
+      </w:r>
+      <w:proofErr w:type="spellStart"/>
+      <w:r>
+        <w:t>Minigame</w:t>
+      </w:r>
+      <w:proofErr w:type="spellEnd"/>
+      <w:r>
+        <w:t xml:space="preserve"> </w:t>
       </w:r>
       <w:r>
         <w:t>anstatt als</w:t>
@@ -5292,144 +5452,147 @@
       <w:r>
         <w:t xml:space="preserve">Abbildung </w:t>
       </w:r>
+      <w:fldSimple w:instr=" SEQ Abbildung \* ARABIC ">
+        <w:r>
+          <w:rPr>
+            <w:noProof/>
+          </w:rPr>
+          <w:t>13</w:t>
+        </w:r>
+      </w:fldSimple>
+      <w:r>
+        <w:t xml:space="preserve"> - Demomodus, </w:t>
+      </w:r>
+      <w:r>
+        <w:t>Idee 11</w:t>
+      </w:r>
+    </w:p>
+    <w:p>
+      <w:r>
+        <w:t xml:space="preserve">Die Idee 11 dient vor allem der korrekten Positionierung des Benutzers vor </w:t>
+      </w:r>
+      <w:proofErr w:type="gramStart"/>
+      <w:r>
+        <w:t>der Wall</w:t>
+      </w:r>
+      <w:proofErr w:type="gramEnd"/>
+      <w:r>
+        <w:t>. Passanten, welche weit entfernt von der ideale Position stehen, werden auf der Wand als kleine, durchsichtige Skelette (hier sind auch alternative Anzeigen denkbar) repräsentiert. Je näher man zur Mitte steht, desto grösser und deutlicher zeigt die Wall das Skelett an. Eine Markierung am Boden soll dem Benutzer helfen, sich ideal zu positionieren. Ein Nachteil dieser Idee ist der fehlende Zusammenhang zwischen dem Demomodus und der Applikation.</w:t>
+      </w:r>
+    </w:p>
+    <w:p>
+      <w:pPr>
+        <w:pStyle w:val="berschrift6"/>
+      </w:pPr>
+      <w:bookmarkStart w:id="42" w:name="_Toc324860366"/>
+      <w:r>
+        <w:t>Auswahl der besten Idee für den Demomodus</w:t>
+      </w:r>
+      <w:bookmarkEnd w:id="42"/>
+    </w:p>
+    <w:p>
+      <w:r>
+        <w:t xml:space="preserve">Nach dem Zusammentragen und Besprechen </w:t>
+      </w:r>
+      <w:r>
+        <w:t>alle</w:t>
+      </w:r>
+      <w:r>
+        <w:t>r Ideen am 01.05.12 wählte das Team die folgenden drei Ideen zur weiteren Vertiefung aus: Nummer 2, 4 und 8 resp. 12.</w:t>
+      </w:r>
+    </w:p>
+    <w:p>
+      <w:r>
+        <w:t>Am 02.05.12 wurden diese drei Ideen auch noch mit Markus Stolze besprochen.</w:t>
+      </w:r>
+      <w:r>
+        <w:t xml:space="preserve"> Dabei kam zur Sprache, dass </w:t>
+      </w:r>
+      <w:r>
+        <w:t xml:space="preserve">sich die Idee 8 resp. 12 nicht eignet, da durch den positiv ausgefallenen Usability Test (siehe </w:t>
+      </w:r>
       <w:r>
         <w:fldChar w:fldCharType="begin"/>
       </w:r>
       <w:r>
-        <w:instrText xml:space="preserve"> SEQ Abbildung \* ARABIC </w:instrText>
+        <w:instrText xml:space="preserve"> REF _Ref323992086 \r \h </w:instrText>
       </w:r>
       <w:r>
         <w:fldChar w:fldCharType="separate"/>
       </w:r>
       <w:r>
-        <w:rPr>
-          <w:noProof/>
-        </w:rPr>
-        <w:t>13</w:t>
-      </w:r>
-      <w:r>
-        <w:rPr>
-          <w:noProof/>
-        </w:rPr>
+        <w:t>I.2.1</w:t>
+      </w:r>
+      <w:r>
         <w:fldChar w:fldCharType="end"/>
       </w:r>
       <w:r>
-        <w:t xml:space="preserve"> - Demomodus, </w:t>
-      </w:r>
-      <w:r>
-        <w:t>Idee 11</w:t>
-      </w:r>
-    </w:p>
-    <w:p>
-      <w:r>
-        <w:t>Die Idee 11 dient vor allem der korrekten Positionierung des Benutzers vor der Wall. Passanten, welche weit entfernt von der ideale Position stehen, werden auf der Wand als kleine, durchsichtige Skelette (hier sind auch alternative Anzeigen denkbar) repräsentiert. Je näher man zur Mitte steht, desto grösser und deutlicher zeigt die Wall das Skelett an. Eine Markierung am Boden soll dem Benutzer helfen, sich ideal zu positionieren. Ein Nachteil dieser Idee ist der fehlende Zusammenhang zwischen dem Demomodus und der Applikation.</w:t>
-      </w:r>
-    </w:p>
-    <w:p>
-      <w:pPr>
-        <w:pStyle w:val="berschrift6"/>
-      </w:pPr>
-      <w:bookmarkStart w:id="43" w:name="_Toc324860366"/>
-      <w:r>
-        <w:t>Auswahl der besten Idee für den Demomodus</w:t>
-      </w:r>
-      <w:bookmarkEnd w:id="43"/>
-    </w:p>
-    <w:p>
-      <w:r>
-        <w:t xml:space="preserve">Nach dem Zusammentragen und Besprechen </w:t>
-      </w:r>
-      <w:r>
-        <w:t>alle</w:t>
-      </w:r>
-      <w:r>
-        <w:t>r Ideen am 01.05.12 wählte das Team die folgenden drei Ideen zur weiteren Vertiefung aus: Nummer 2, 4 und 8 resp. 12.</w:t>
-      </w:r>
-    </w:p>
-    <w:p>
-      <w:r>
-        <w:t>Am 02.05.12 wurden diese drei Ideen auch noch mit Markus Stolze besprochen.</w:t>
-      </w:r>
-      <w:r>
-        <w:t xml:space="preserve"> Dabei kam zur Sprache, dass </w:t>
-      </w:r>
-      <w:r>
-        <w:t xml:space="preserve">sich die Idee 8 resp. 12 nicht eignet, da durch den positiv ausgefallenen Usability Test (siehe </w:t>
+        <w:t xml:space="preserve"> </w:t>
       </w:r>
       <w:r>
         <w:fldChar w:fldCharType="begin"/>
       </w:r>
       <w:r>
-        <w:instrText xml:space="preserve"> REF _Ref323992086 \r \h </w:instrText>
+        <w:instrText xml:space="preserve"> REF _Ref323992096 \h </w:instrText>
       </w:r>
       <w:r>
         <w:fldChar w:fldCharType="separate"/>
       </w:r>
       <w:r>
-        <w:t>I.2.1</w:t>
+        <w:t>Empirischer formativer Test</w:t>
       </w:r>
       <w:r>
         <w:fldChar w:fldCharType="end"/>
       </w:r>
       <w:r>
+        <w:t>) die Steuerung auf „Die Hand als Maus“ festgelegt wurde.</w:t>
+      </w:r>
+      <w:r>
         <w:t xml:space="preserve"> </w:t>
       </w:r>
       <w:r>
-        <w:fldChar w:fldCharType="begin"/>
-      </w:r>
-      <w:r>
-        <w:instrText xml:space="preserve"> REF _Ref323992096 \h </w:instrText>
-      </w:r>
-      <w:r>
-        <w:fldChar w:fldCharType="separate"/>
-      </w:r>
-      <w:r>
-        <w:t>Empirischer formativer Test</w:t>
-      </w:r>
-      <w:r>
-        <w:fldChar w:fldCharType="end"/>
-      </w:r>
-      <w:r>
-        <w:t>) die Steuerung auf „Die Hand als Maus“ festgelegt wurde.</w:t>
+        <w:br/>
+      </w:r>
+      <w:r>
+        <w:t xml:space="preserve">Der Demomodus aus den Ideen 8 und 12 bringt mehrere Schwierigkeiten mit sich. Das Angebot von zwei Navigationsmöglichkeiten (Hand und Markierung am Boden) kann verwirrend sein. </w:t>
+      </w:r>
+      <w:r>
+        <w:t xml:space="preserve">Die Sperrung der Wall mit einem symbolischen </w:t>
+      </w:r>
+      <w:r>
+        <w:t>Vorhänges</w:t>
+      </w:r>
+      <w:r>
+        <w:t>chloss</w:t>
+      </w:r>
+      <w:r>
+        <w:t xml:space="preserve"> wirkt sich eher negativ auf das mögliche Interesse der Benutzer aus</w:t>
+      </w:r>
+      <w:r>
+        <w:t>, da das Sch</w:t>
+      </w:r>
+      <w:r>
+        <w:t>loss als Interaktions-Verbot auf</w:t>
+      </w:r>
+      <w:r>
+        <w:t>gefasst werden könnte</w:t>
+      </w:r>
+      <w:r>
+        <w:t xml:space="preserve">. </w:t>
+      </w:r>
+      <w:r>
+        <w:t>Bei einem Smartphone macht solch eine Sperrung durchaus Sinn, damit nicht unabsichtlich irgendwelche Schaltflächen betätigt werden.</w:t>
       </w:r>
       <w:r>
         <w:t xml:space="preserve"> </w:t>
       </w:r>
-      <w:r>
-        <w:br/>
-      </w:r>
-      <w:r>
-        <w:t xml:space="preserve">Der Demomodus aus den Ideen 8 und 12 bringt mehrere Schwierigkeiten mit sich. Das Angebot von zwei Navigationsmöglichkeiten (Hand und Markierung am Boden) kann verwirrend sein. </w:t>
-      </w:r>
-      <w:r>
-        <w:t xml:space="preserve">Die Sperrung der Wall mit einem symbolischen </w:t>
-      </w:r>
-      <w:r>
-        <w:t>Vorhänges</w:t>
-      </w:r>
-      <w:r>
-        <w:t>chloss</w:t>
-      </w:r>
-      <w:r>
-        <w:t xml:space="preserve"> wirkt sich eher negativ auf das mögliche Interesse der Benutzer aus</w:t>
-      </w:r>
-      <w:r>
-        <w:t>, da das Sch</w:t>
-      </w:r>
-      <w:r>
-        <w:t>loss als Interaktions-Verbot auf</w:t>
-      </w:r>
-      <w:r>
-        <w:t>gefasst werden könnte</w:t>
-      </w:r>
-      <w:r>
-        <w:t xml:space="preserve">. </w:t>
-      </w:r>
-      <w:r>
-        <w:t>Bei einem Smartphone macht solch eine Sperrung durchaus Sinn, damit nicht unabsichtlich irgendwelche Schaltflächen betätigt werden.</w:t>
-      </w:r>
-      <w:r>
-        <w:t xml:space="preserve"> Bei  der Wall ist dies hingegen nicht nötig. </w:t>
+      <w:proofErr w:type="gramStart"/>
+      <w:r>
+        <w:t>Bei  der Wall</w:t>
+      </w:r>
+      <w:proofErr w:type="gramEnd"/>
+      <w:r>
+        <w:t xml:space="preserve"> ist dies hingegen nicht nötig. </w:t>
       </w:r>
       <w:r>
         <w:t>Zudem ist die Anzahl der Favoriten-Programme in dieser Ansicht mit dem Lock-Kreuz auf vier Stück beschränkt.</w:t>
@@ -5463,7 +5626,15 @@
         <w:t xml:space="preserve"> 4</w:t>
       </w:r>
       <w:r>
-        <w:t xml:space="preserve"> mit den Objekten, die durch Bewegungen von Passanten durcheinander gewirbelt werden, bringt viel Bewegung und hat daher eine grosse Anziehungskraft. Des Weiteren ist kein Skeletontracking nötig, zur Umsetzung wird der Tiefensensor genutzt. Die Problematik der verzögerten Erkennung des Skeletts eines Passanten besteht hier also nicht. Erschwerend ist hier nur die eher aufwändige Implementation der Idee.</w:t>
+        <w:t xml:space="preserve"> mit den Objekten, die durch Bewegungen von Passanten durcheinander gewirbelt werden, bringt viel Bewegung und hat daher eine grosse Anziehungskraft. Des Weiteren ist kein </w:t>
+      </w:r>
+      <w:proofErr w:type="spellStart"/>
+      <w:r>
+        <w:t>Skeletontracking</w:t>
+      </w:r>
+      <w:proofErr w:type="spellEnd"/>
+      <w:r>
+        <w:t xml:space="preserve"> nötig, zur Umsetzung wird der Tiefensensor genutzt. Die Problematik der verzögerten Erkennung des Skeletts eines Passanten besteht hier also nicht. Erschwerend ist hier nur die eher aufwändige Implementation der Idee.</w:t>
       </w:r>
       <w:r>
         <w:t xml:space="preserve"> Trotzdem soll diese Idee als Demomodus umgesetzt werden.</w:t>
@@ -5479,27 +5650,27 @@
       <w:pPr>
         <w:pStyle w:val="berschrift5"/>
       </w:pPr>
-      <w:bookmarkStart w:id="44" w:name="_Toc324860367"/>
+      <w:bookmarkStart w:id="43" w:name="_Toc324860367"/>
       <w:r>
         <w:lastRenderedPageBreak/>
         <w:t>Umsetzung</w:t>
       </w:r>
+      <w:bookmarkEnd w:id="43"/>
+    </w:p>
+    <w:p>
+      <w:pPr>
+        <w:pStyle w:val="berschrift6"/>
+      </w:pPr>
+      <w:bookmarkStart w:id="44" w:name="_Ref324520798"/>
+      <w:bookmarkStart w:id="45" w:name="_Toc324860368"/>
+      <w:r>
+        <w:t xml:space="preserve">Besprechung </w:t>
+      </w:r>
+      <w:r>
+        <w:t>Demomodus „Kraftfeld“</w:t>
+      </w:r>
       <w:bookmarkEnd w:id="44"/>
-    </w:p>
-    <w:p>
-      <w:pPr>
-        <w:pStyle w:val="berschrift6"/>
-      </w:pPr>
-      <w:bookmarkStart w:id="45" w:name="_Ref324520798"/>
-      <w:bookmarkStart w:id="46" w:name="_Toc324860368"/>
-      <w:r>
-        <w:t xml:space="preserve">Besprechung </w:t>
-      </w:r>
-      <w:r>
-        <w:t>Demomodus „Kraftfeld“</w:t>
-      </w:r>
       <w:bookmarkEnd w:id="45"/>
-      <w:bookmarkEnd w:id="46"/>
     </w:p>
     <w:p>
       <w:r>
@@ -5619,7 +5790,15 @@
         <w:t xml:space="preserve"> benötigt jedes einzelne Teilchen eine Grundanimation</w:t>
       </w:r>
       <w:r>
-        <w:t xml:space="preserve"> (z.B. eine leichte Hin- und Herbewegung). Der dritte Punkt ist das Zusammenfügen der Teilchen (3) zu einem Ganzen, </w:t>
+        <w:t xml:space="preserve"> (z.B. eine leichte Hin- und </w:t>
+      </w:r>
+      <w:proofErr w:type="spellStart"/>
+      <w:r>
+        <w:t>Herbewegung</w:t>
+      </w:r>
+      <w:proofErr w:type="spellEnd"/>
+      <w:r>
+        <w:t xml:space="preserve">). Der dritte Punkt ist das Zusammenfügen der Teilchen (3) zu einem Ganzen, </w:t>
       </w:r>
       <w:r>
         <w:t>dem</w:t>
@@ -5769,35 +5948,22 @@
       <w:pPr>
         <w:pStyle w:val="Beschriftung"/>
       </w:pPr>
-      <w:bookmarkStart w:id="47" w:name="_Ref324342112"/>
+      <w:bookmarkStart w:id="46" w:name="_Ref324342112"/>
       <w:r>
         <w:t xml:space="preserve">Abbildung </w:t>
       </w:r>
-      <w:r>
-        <w:fldChar w:fldCharType="begin"/>
-      </w:r>
-      <w:r>
-        <w:instrText xml:space="preserve"> SEQ Abbildung \* ARABIC </w:instrText>
-      </w:r>
-      <w:r>
-        <w:fldChar w:fldCharType="separate"/>
-      </w:r>
-      <w:r>
-        <w:rPr>
-          <w:noProof/>
-        </w:rPr>
-        <w:t>14</w:t>
-      </w:r>
-      <w:r>
-        <w:rPr>
-          <w:noProof/>
-        </w:rPr>
-        <w:fldChar w:fldCharType="end"/>
-      </w:r>
+      <w:fldSimple w:instr=" SEQ Abbildung \* ARABIC ">
+        <w:r>
+          <w:rPr>
+            <w:noProof/>
+          </w:rPr>
+          <w:t>14</w:t>
+        </w:r>
+      </w:fldSimple>
       <w:r>
         <w:t xml:space="preserve"> - Teilaufgaben des Demomodus "Kraftfeld"</w:t>
       </w:r>
-      <w:bookmarkEnd w:id="47"/>
+      <w:bookmarkEnd w:id="46"/>
     </w:p>
     <w:p>
       <w:r>
@@ -5889,34 +6055,18 @@
       <w:pPr>
         <w:pStyle w:val="Beschriftung"/>
       </w:pPr>
-      <w:bookmarkStart w:id="48" w:name="_Ref324342625"/>
+      <w:bookmarkStart w:id="47" w:name="_Ref324342625"/>
       <w:r>
         <w:t xml:space="preserve">Abbildung </w:t>
       </w:r>
-      <w:r>
-        <w:fldChar w:fldCharType="begin"/>
-      </w:r>
-      <w:r>
-        <w:instrText xml:space="preserve"> SEQ Abbildung \* ARABIC</w:instrText>
-      </w:r>
-      <w:r>
-        <w:instrText xml:space="preserve"> </w:instrText>
-      </w:r>
-      <w:r>
-        <w:fldChar w:fldCharType="separate"/>
-      </w:r>
-      <w:r>
-        <w:rPr>
-          <w:noProof/>
-        </w:rPr>
-        <w:t>15</w:t>
-      </w:r>
-      <w:r>
-        <w:rPr>
-          <w:noProof/>
-        </w:rPr>
-        <w:fldChar w:fldCharType="end"/>
-      </w:r>
+      <w:fldSimple w:instr=" SEQ Abbildung \* ARABIC ">
+        <w:r>
+          <w:rPr>
+            <w:noProof/>
+          </w:rPr>
+          <w:t>15</w:t>
+        </w:r>
+      </w:fldSimple>
       <w:r>
         <w:t xml:space="preserve"> </w:t>
       </w:r>
@@ -5932,7 +6082,7 @@
       <w:r>
         <w:t>Bewegungsart der Teilchen</w:t>
       </w:r>
-      <w:bookmarkEnd w:id="48"/>
+      <w:bookmarkEnd w:id="47"/>
     </w:p>
     <w:p>
       <w:r>
@@ -5970,11 +6120,11 @@
       <w:pPr>
         <w:pStyle w:val="berschrift7"/>
       </w:pPr>
-      <w:bookmarkStart w:id="49" w:name="_Toc324860369"/>
+      <w:bookmarkStart w:id="48" w:name="_Toc324860369"/>
       <w:r>
         <w:t>Fazit</w:t>
       </w:r>
-      <w:bookmarkEnd w:id="49"/>
+      <w:bookmarkEnd w:id="48"/>
     </w:p>
     <w:p>
       <w:r>
@@ -6041,8 +6191,8 @@
       <w:pPr>
         <w:pStyle w:val="berschrift6"/>
       </w:pPr>
-      <w:bookmarkStart w:id="50" w:name="_Ref324343900"/>
-      <w:bookmarkStart w:id="51" w:name="_Toc324860370"/>
+      <w:bookmarkStart w:id="49" w:name="_Ref324343900"/>
+      <w:bookmarkStart w:id="50" w:name="_Toc324860370"/>
       <w:r>
         <w:t>U</w:t>
       </w:r>
@@ -6061,8 +6211,8 @@
       <w:r>
         <w:t>“</w:t>
       </w:r>
+      <w:bookmarkEnd w:id="49"/>
       <w:bookmarkEnd w:id="50"/>
-      <w:bookmarkEnd w:id="51"/>
     </w:p>
     <w:p>
       <w:r>
@@ -6140,8 +6290,13 @@
       <w:r>
         <w:fldChar w:fldCharType="separate"/>
       </w:r>
-      <w:r>
-        <w:t xml:space="preserve">Abbildung </w:t>
+      <w:proofErr w:type="spellStart"/>
+      <w:r>
+        <w:t>Abbildung</w:t>
+      </w:r>
+      <w:proofErr w:type="spellEnd"/>
+      <w:r>
+        <w:t xml:space="preserve"> </w:t>
       </w:r>
       <w:r>
         <w:rPr>
@@ -6203,7 +6358,23 @@
         <w:br/>
       </w:r>
       <w:r>
-        <w:t xml:space="preserve">Zu Beginn befindet sich die Applikation im Interaktionsmodus. Der Timer ZuDemomodus </w:t>
+        <w:t xml:space="preserve">Zu Beginn befindet sich die Applikation im Interaktionsmodus. Der </w:t>
+      </w:r>
+      <w:proofErr w:type="spellStart"/>
+      <w:r>
+        <w:t>Timer</w:t>
+      </w:r>
+      <w:proofErr w:type="spellEnd"/>
+      <w:r>
+        <w:t xml:space="preserve"> </w:t>
+      </w:r>
+      <w:proofErr w:type="spellStart"/>
+      <w:r>
+        <w:t>ZuDemomodus</w:t>
+      </w:r>
+      <w:proofErr w:type="spellEnd"/>
+      <w:r>
+        <w:t xml:space="preserve"> </w:t>
       </w:r>
       <w:r>
         <w:t>startet</w:t>
@@ -6218,7 +6389,47 @@
         <w:t>.</w:t>
       </w:r>
       <w:r>
-        <w:t xml:space="preserve"> Solange im Interaktionsmodus ein Skelett erkannt wird, kann die Applikation bedient werden, der Timer ZuDemomodus wird immer wieder zurückgesetzt. Wird kein Skelett mehr erkannt, läuft der Timer Schritt für Schritt ab. Wird vor Ablauf der definierten Zeit (z.B. 10 Sekunden) wieder ein Skelett erkannt, wird der Timer ZuDemomodus zurückgesetzt</w:t>
+        <w:t xml:space="preserve"> Solange im Interaktionsmodus ein Skelett erkannt wird, kann die Applikation bedient werden, der </w:t>
+      </w:r>
+      <w:proofErr w:type="spellStart"/>
+      <w:r>
+        <w:t>Timer</w:t>
+      </w:r>
+      <w:proofErr w:type="spellEnd"/>
+      <w:r>
+        <w:t xml:space="preserve"> </w:t>
+      </w:r>
+      <w:proofErr w:type="spellStart"/>
+      <w:r>
+        <w:t>ZuDemomodus</w:t>
+      </w:r>
+      <w:proofErr w:type="spellEnd"/>
+      <w:r>
+        <w:t xml:space="preserve"> wird immer wieder zurückgesetzt. Wird kein Skelett mehr erkannt, läuft der </w:t>
+      </w:r>
+      <w:proofErr w:type="spellStart"/>
+      <w:r>
+        <w:t>Timer</w:t>
+      </w:r>
+      <w:proofErr w:type="spellEnd"/>
+      <w:r>
+        <w:t xml:space="preserve"> Schritt für Schritt ab. Wird vor Ablauf der definierten Zeit (z.B. 10 Sekunden) wieder ein Skelett erkannt, wird der </w:t>
+      </w:r>
+      <w:proofErr w:type="spellStart"/>
+      <w:r>
+        <w:t>Timer</w:t>
+      </w:r>
+      <w:proofErr w:type="spellEnd"/>
+      <w:r>
+        <w:t xml:space="preserve"> </w:t>
+      </w:r>
+      <w:proofErr w:type="spellStart"/>
+      <w:r>
+        <w:t>ZuDemomodus</w:t>
+      </w:r>
+      <w:proofErr w:type="spellEnd"/>
+      <w:r>
+        <w:t xml:space="preserve"> zurückgesetzt</w:t>
       </w:r>
       <w:r>
         <w:t>, die Applikation kann weiter bedient werden</w:t>
@@ -6254,13 +6465,53 @@
         <w:t xml:space="preserve"> zu Beginn</w:t>
       </w:r>
       <w:r>
-        <w:t xml:space="preserve"> kein Timer. Erst wenn ein Skelett erkannt wird, startet der Timer ZuInteraktionsmodus. Wird vor Ablauf der definierten Zeit (z.B. 5 Sekunden) </w:t>
+        <w:t xml:space="preserve"> kein </w:t>
+      </w:r>
+      <w:proofErr w:type="spellStart"/>
+      <w:r>
+        <w:t>Timer</w:t>
+      </w:r>
+      <w:proofErr w:type="spellEnd"/>
+      <w:r>
+        <w:t xml:space="preserve">. Erst wenn ein Skelett erkannt wird, startet der </w:t>
+      </w:r>
+      <w:proofErr w:type="spellStart"/>
+      <w:r>
+        <w:t>Timer</w:t>
+      </w:r>
+      <w:proofErr w:type="spellEnd"/>
+      <w:r>
+        <w:t xml:space="preserve"> </w:t>
+      </w:r>
+      <w:proofErr w:type="spellStart"/>
+      <w:r>
+        <w:t>ZuInteraktionsmodus</w:t>
+      </w:r>
+      <w:proofErr w:type="spellEnd"/>
+      <w:r>
+        <w:t xml:space="preserve">. Wird vor Ablauf der definierten Zeit (z.B. 5 Sekunden) </w:t>
       </w:r>
       <w:r>
         <w:t xml:space="preserve">plötzlich </w:t>
       </w:r>
       <w:r>
-        <w:t xml:space="preserve">kein Skelett mehr erkannt, wird der Timer gestoppt und zurückgesetzt. Wird während der ganzen vordefinierten Zeit ein Skelett erkannt, so läuft der Timer </w:t>
+        <w:t xml:space="preserve">kein Skelett mehr erkannt, wird der </w:t>
+      </w:r>
+      <w:proofErr w:type="spellStart"/>
+      <w:r>
+        <w:t>Timer</w:t>
+      </w:r>
+      <w:proofErr w:type="spellEnd"/>
+      <w:r>
+        <w:t xml:space="preserve"> gestoppt und zurückgesetzt. Wird während der ganzen vordefinierten Zeit ein Skelett erkannt, so läuft der </w:t>
+      </w:r>
+      <w:proofErr w:type="spellStart"/>
+      <w:r>
+        <w:t>Timer</w:t>
+      </w:r>
+      <w:proofErr w:type="spellEnd"/>
+      <w:r>
+        <w:t xml:space="preserve"> </w:t>
       </w:r>
       <w:r>
         <w:t xml:space="preserve">vollständig </w:t>
@@ -6332,45 +6583,32 @@
       <w:pPr>
         <w:pStyle w:val="Beschriftung"/>
       </w:pPr>
-      <w:bookmarkStart w:id="52" w:name="_Ref324932651"/>
+      <w:bookmarkStart w:id="51" w:name="_Ref324932651"/>
       <w:r>
         <w:t xml:space="preserve">Abbildung </w:t>
       </w:r>
-      <w:r>
-        <w:fldChar w:fldCharType="begin"/>
-      </w:r>
-      <w:r>
-        <w:instrText xml:space="preserve"> SEQ Abbildung \* ARABIC </w:instrText>
-      </w:r>
-      <w:r>
-        <w:fldChar w:fldCharType="separate"/>
-      </w:r>
-      <w:r>
-        <w:rPr>
-          <w:noProof/>
-        </w:rPr>
-        <w:t>16</w:t>
-      </w:r>
-      <w:r>
-        <w:rPr>
-          <w:noProof/>
-        </w:rPr>
-        <w:fldChar w:fldCharType="end"/>
-      </w:r>
+      <w:fldSimple w:instr=" SEQ Abbildung \* ARABIC ">
+        <w:r>
+          <w:rPr>
+            <w:noProof/>
+          </w:rPr>
+          <w:t>16</w:t>
+        </w:r>
+      </w:fldSimple>
       <w:r>
         <w:t xml:space="preserve"> - Zustandsdiagramm Interaktions- und Demomodus</w:t>
       </w:r>
+      <w:bookmarkEnd w:id="51"/>
+    </w:p>
+    <w:p>
+      <w:pPr>
+        <w:pStyle w:val="berschrift5"/>
+      </w:pPr>
+      <w:bookmarkStart w:id="52" w:name="_Toc324860371"/>
+      <w:r>
+        <w:t>Externes Design</w:t>
+      </w:r>
       <w:bookmarkEnd w:id="52"/>
-    </w:p>
-    <w:p>
-      <w:pPr>
-        <w:pStyle w:val="berschrift5"/>
-      </w:pPr>
-      <w:bookmarkStart w:id="53" w:name="_Toc324860371"/>
-      <w:r>
-        <w:t>Externes Design</w:t>
-      </w:r>
-      <w:bookmarkEnd w:id="53"/>
     </w:p>
     <w:p>
       <w:pPr>
@@ -6398,7 +6636,15 @@
         <w:t xml:space="preserve">Sobald der Demomodus aktiv ist, </w:t>
       </w:r>
       <w:r>
-        <w:t>wird auf der Video Wall</w:t>
+        <w:t xml:space="preserve">wird auf </w:t>
+      </w:r>
+      <w:proofErr w:type="gramStart"/>
+      <w:r>
+        <w:t>der</w:t>
+      </w:r>
+      <w:proofErr w:type="gramEnd"/>
+      <w:r>
+        <w:t xml:space="preserve"> Video Wall</w:t>
       </w:r>
       <w:r>
         <w:t xml:space="preserve"> eine zufällig ausgewählte Farbe </w:t>
@@ -6566,27 +6812,14 @@
       <w:r>
         <w:t xml:space="preserve">Abbildung </w:t>
       </w:r>
-      <w:r>
-        <w:fldChar w:fldCharType="begin"/>
-      </w:r>
-      <w:r>
-        <w:instrText xml:space="preserve"> SEQ Abbildung \* ARABIC </w:instrText>
-      </w:r>
-      <w:r>
-        <w:fldChar w:fldCharType="separate"/>
-      </w:r>
-      <w:r>
-        <w:rPr>
-          <w:noProof/>
-        </w:rPr>
-        <w:t>17</w:t>
-      </w:r>
-      <w:r>
-        <w:rPr>
-          <w:noProof/>
-        </w:rPr>
-        <w:fldChar w:fldCharType="end"/>
-      </w:r>
+      <w:fldSimple w:instr=" SEQ Abbildung \* ARABIC ">
+        <w:r>
+          <w:rPr>
+            <w:noProof/>
+          </w:rPr>
+          <w:t>17</w:t>
+        </w:r>
+      </w:fldSimple>
       <w:r>
         <w:t xml:space="preserve"> - Externes Design</w:t>
       </w:r>
@@ -6661,27 +6894,14 @@
       <w:r>
         <w:t xml:space="preserve">Abbildung </w:t>
       </w:r>
-      <w:r>
-        <w:fldChar w:fldCharType="begin"/>
-      </w:r>
-      <w:r>
-        <w:instrText xml:space="preserve"> SEQ Abbildung \* ARABIC </w:instrText>
-      </w:r>
-      <w:r>
-        <w:fldChar w:fldCharType="separate"/>
-      </w:r>
-      <w:r>
-        <w:rPr>
-          <w:noProof/>
-        </w:rPr>
-        <w:t>18</w:t>
-      </w:r>
-      <w:r>
-        <w:rPr>
-          <w:noProof/>
-        </w:rPr>
-        <w:fldChar w:fldCharType="end"/>
-      </w:r>
+      <w:fldSimple w:instr=" SEQ Abbildung \* ARABIC ">
+        <w:r>
+          <w:rPr>
+            <w:noProof/>
+          </w:rPr>
+          <w:t>18</w:t>
+        </w:r>
+      </w:fldSimple>
       <w:r>
         <w:t xml:space="preserve"> - Externes Design, Countdown</w:t>
       </w:r>
@@ -6727,7 +6947,15 @@
         <w:t>Zusätzlich</w:t>
       </w:r>
       <w:r>
-        <w:t xml:space="preserve"> wurde nach einem Usability Test (TODO Dok Tests) das Skelett visualisiert, damit dem Nutzer klar ist, dass er von der </w:t>
+        <w:t xml:space="preserve"> wurde nach einem Usability Test (TODO </w:t>
+      </w:r>
+      <w:proofErr w:type="spellStart"/>
+      <w:r>
+        <w:t>Dok</w:t>
+      </w:r>
+      <w:proofErr w:type="spellEnd"/>
+      <w:r>
+        <w:t xml:space="preserve"> Tests) das Skelett visualisiert, damit dem Nutzer klar ist, dass er von der </w:t>
       </w:r>
       <w:r>
         <w:lastRenderedPageBreak/>
@@ -6748,7 +6976,15 @@
     </w:p>
     <w:p>
       <w:r>
-        <w:t>Entfernt sich ein Nutzer vor Ablauf des Countdowns von der Wall, so wird wieder der Teaser-Text angezeigt.</w:t>
+        <w:t xml:space="preserve">Entfernt sich ein Nutzer vor Ablauf des Countdowns von </w:t>
+      </w:r>
+      <w:proofErr w:type="gramStart"/>
+      <w:r>
+        <w:t>der Wall</w:t>
+      </w:r>
+      <w:proofErr w:type="gramEnd"/>
+      <w:r>
+        <w:t>, so wird wieder der Teaser-Text angezeigt.</w:t>
       </w:r>
     </w:p>
     <w:p>
@@ -6852,7 +7088,15 @@
         <w:t>zwei</w:t>
       </w:r>
       <w:r>
-        <w:t xml:space="preserve"> Matrox Grafikkarten</w:t>
+        <w:t xml:space="preserve"> </w:t>
+      </w:r>
+      <w:proofErr w:type="spellStart"/>
+      <w:r>
+        <w:t>Matrox</w:t>
+      </w:r>
+      <w:proofErr w:type="spellEnd"/>
+      <w:r>
+        <w:t xml:space="preserve"> Grafikkarten</w:t>
       </w:r>
       <w:r>
         <w:t xml:space="preserve"> in einen Computer eingebaut und</w:t>
@@ -6864,7 +7108,15 @@
         <w:t>im</w:t>
       </w:r>
       <w:r>
-        <w:t xml:space="preserve"> Kapitel Hardware Evaluation und Test nachgelesen werden(TODO: ref).</w:t>
+        <w:t xml:space="preserve"> Kapitel Hardware Evaluation und Test nachgelesen werden(TODO: </w:t>
+      </w:r>
+      <w:proofErr w:type="spellStart"/>
+      <w:r>
+        <w:t>ref</w:t>
+      </w:r>
+      <w:proofErr w:type="spellEnd"/>
+      <w:r>
+        <w:t>).</w:t>
       </w:r>
     </w:p>
     <w:p>
@@ -6892,7 +7144,15 @@
         <w:t xml:space="preserve"> </w:t>
       </w:r>
       <w:r>
-        <w:t>im Kapitel Software (TODO: ref) gefunden</w:t>
+        <w:t xml:space="preserve">im Kapitel Software (TODO: </w:t>
+      </w:r>
+      <w:proofErr w:type="spellStart"/>
+      <w:r>
+        <w:t>ref</w:t>
+      </w:r>
+      <w:proofErr w:type="spellEnd"/>
+      <w:r>
+        <w:t>) gefunden</w:t>
       </w:r>
       <w:r>
         <w:t xml:space="preserve"> werden.</w:t>
@@ -6912,22 +7172,23 @@
       </w:r>
       <w:r>
         <w:br/>
-        <w:t xml:space="preserve">Die Mitarbeiter und die Studenten müssen die HSR jeweils </w:t>
-      </w:r>
-      <w:r>
-        <w:t>um Mitternacht</w:t>
-      </w:r>
-      <w:r>
-        <w:t xml:space="preserve"> (TODO: wann genau?)</w:t>
-      </w:r>
-      <w:r>
-        <w:t xml:space="preserve"> </w:t>
-      </w:r>
-      <w:r>
-        <w:t>verlassen, da dann die Gebäude geschlossen werden.</w:t>
-      </w:r>
-      <w:r>
-        <w:t xml:space="preserve"> Daher macht es keinen Sinn, </w:t>
+      </w:r>
+      <w:r>
+        <w:t xml:space="preserve">Die Gebäude werden um 20.00 geschlossen, Studenten und Mitarbeiter haben mit dem </w:t>
+      </w:r>
+      <w:proofErr w:type="spellStart"/>
+      <w:r>
+        <w:t>Badge</w:t>
+      </w:r>
+      <w:proofErr w:type="spellEnd"/>
+      <w:r>
+        <w:t xml:space="preserve"> aber weiterhin Zutritt zu den Gebäuden.</w:t>
+      </w:r>
+      <w:r>
+        <w:t xml:space="preserve"> Da sich ab 20.00 aber nur noch vereinzelte Personen an der HSR aufhalten werden, </w:t>
+      </w:r>
+      <w:r>
+        <w:t xml:space="preserve">macht es keinen Sinn, </w:t>
       </w:r>
       <w:r>
         <w:t xml:space="preserve">dass </w:t>
@@ -6963,10 +7224,7 @@
         </w:numPr>
       </w:pPr>
       <w:r>
-        <w:t>Herunterfahren um 23.00 Uhr</w:t>
-      </w:r>
-      <w:r>
-        <w:t xml:space="preserve"> (TODO: wann wird die HSR geschlossen?)</w:t>
+        <w:t>Herunterfahren um 20.00 Uhr, da um diese Zeit die HSR-Gebäude geschlossen werden.</w:t>
       </w:r>
     </w:p>
     <w:p>
@@ -6980,6 +7238,9 @@
       <w:r>
         <w:t>Starten um 7.00 Uhr</w:t>
       </w:r>
+      <w:r>
+        <w:t>, da um diese Zeit die HSR-Gebäude geöffnet werden.</w:t>
+      </w:r>
     </w:p>
     <w:p>
       <w:r>
@@ -7000,7 +7261,15 @@
         <w:t>ird zum Beispiel das Mittagsmenu</w:t>
       </w:r>
       <w:r>
-        <w:t xml:space="preserve"> neu geladen und neue Video Wall Extensions werden heruntergeladen</w:t>
+        <w:t xml:space="preserve"> neu geladen und neue Video Wall </w:t>
+      </w:r>
+      <w:proofErr w:type="spellStart"/>
+      <w:r>
+        <w:t>Extensions</w:t>
+      </w:r>
+      <w:proofErr w:type="spellEnd"/>
+      <w:r>
+        <w:t xml:space="preserve"> werden heruntergeladen</w:t>
       </w:r>
       <w:r>
         <w:t xml:space="preserve"> (TODO: von wo?)</w:t>
@@ -7070,13 +7339,20 @@
       <w:pPr>
         <w:pStyle w:val="berschrift5"/>
       </w:pPr>
+      <w:proofErr w:type="spellStart"/>
       <w:r>
         <w:t>Extensions</w:t>
       </w:r>
-    </w:p>
-    <w:p>
-      <w:r>
-        <w:t>Extensions sind Applikationen</w:t>
+      <w:proofErr w:type="spellEnd"/>
+    </w:p>
+    <w:p>
+      <w:proofErr w:type="spellStart"/>
+      <w:r>
+        <w:t>Extensions</w:t>
+      </w:r>
+      <w:proofErr w:type="spellEnd"/>
+      <w:r>
+        <w:t xml:space="preserve"> sind Applikationen</w:t>
       </w:r>
       <w:r>
         <w:t xml:space="preserve">, die </w:t>
@@ -7085,7 +7361,15 @@
         <w:t>auf</w:t>
       </w:r>
       <w:r>
-        <w:t xml:space="preserve"> der Video Wall dargestellt werden </w:t>
+        <w:t xml:space="preserve"> </w:t>
+      </w:r>
+      <w:proofErr w:type="gramStart"/>
+      <w:r>
+        <w:t>der</w:t>
+      </w:r>
+      <w:proofErr w:type="gramEnd"/>
+      <w:r>
+        <w:t xml:space="preserve"> Video Wall dargestellt werden </w:t>
       </w:r>
       <w:r>
         <w:t xml:space="preserve">können und </w:t>
@@ -7103,7 +7387,23 @@
         </w:numPr>
       </w:pPr>
       <w:r>
-        <w:t xml:space="preserve">Die für die Technik verantwortliche Stelle (IFS/INS =&gt; TODO: Refs) gibt bekannt, dass für die Video Wall Extensions entwickelt werden können. Dies könnte auf verschiedene Arten </w:t>
+        <w:t xml:space="preserve">Die für die Technik verantwortliche Stelle (IFS/INS =&gt; TODO: </w:t>
+      </w:r>
+      <w:proofErr w:type="spellStart"/>
+      <w:r>
+        <w:t>Refs</w:t>
+      </w:r>
+      <w:proofErr w:type="spellEnd"/>
+      <w:r>
+        <w:t xml:space="preserve">) gibt bekannt, dass für die Video Wall </w:t>
+      </w:r>
+      <w:proofErr w:type="spellStart"/>
+      <w:r>
+        <w:t>Extensions</w:t>
+      </w:r>
+      <w:proofErr w:type="spellEnd"/>
+      <w:r>
+        <w:t xml:space="preserve"> entwickelt werden können. Dies könnte auf verschiedene Arten </w:t>
       </w:r>
       <w:r>
         <w:t>geschehen</w:t>
@@ -7139,7 +7439,15 @@
         <w:t>programmieren</w:t>
       </w:r>
       <w:r>
-        <w:t xml:space="preserve"> eine oder mehrere Extensions für die Video Wall.</w:t>
+        <w:t xml:space="preserve"> eine oder mehrere </w:t>
+      </w:r>
+      <w:proofErr w:type="spellStart"/>
+      <w:r>
+        <w:t>Extensions</w:t>
+      </w:r>
+      <w:proofErr w:type="spellEnd"/>
+      <w:r>
+        <w:t xml:space="preserve"> für die Video Wall.</w:t>
       </w:r>
     </w:p>
     <w:p>
@@ -7163,8 +7471,13 @@
         <w:t xml:space="preserve"> bei der für die Technik verantwortlichen Stelle (IFS/INS, Markus Stolze</w:t>
       </w:r>
       <w:r>
-        <w:t xml:space="preserve"> TODO: Refs</w:t>
-      </w:r>
+        <w:t xml:space="preserve"> TODO: </w:t>
+      </w:r>
+      <w:proofErr w:type="spellStart"/>
+      <w:r>
+        <w:t>Refs</w:t>
+      </w:r>
+      <w:proofErr w:type="spellEnd"/>
       <w:r>
         <w:t>).</w:t>
       </w:r>
@@ -7178,8 +7491,14 @@
         </w:numPr>
       </w:pPr>
       <w:r>
-        <w:t>Für das Deployment</w:t>
-      </w:r>
+        <w:lastRenderedPageBreak/>
+        <w:t xml:space="preserve">Für das </w:t>
+      </w:r>
+      <w:proofErr w:type="spellStart"/>
+      <w:r>
+        <w:t>Deployment</w:t>
+      </w:r>
+      <w:proofErr w:type="spellEnd"/>
       <w:r>
         <w:t xml:space="preserve"> der Extension</w:t>
       </w:r>
@@ -7196,7 +7515,6 @@
         </w:numPr>
       </w:pPr>
       <w:r>
-        <w:lastRenderedPageBreak/>
         <w:t>Die Entwickler müssen schriftlich garantieren, dass keine unangebrachten Inhalte (gewaltverherrlichend, erotisch, usw.) in ihrer Extension dargestellt werden. Die Konsequenzen des Ni</w:t>
       </w:r>
       <w:r>
@@ -7230,11 +7548,24 @@
         </w:numPr>
       </w:pPr>
       <w:r>
-        <w:t>Das Deploymnet wird durch die für die Technik verantwortliche Stelle (INS</w:t>
-      </w:r>
-      <w:r>
-        <w:t>, TODO ref</w:t>
-      </w:r>
+        <w:t xml:space="preserve">Das </w:t>
+      </w:r>
+      <w:proofErr w:type="spellStart"/>
+      <w:r>
+        <w:t>Deploymnet</w:t>
+      </w:r>
+      <w:proofErr w:type="spellEnd"/>
+      <w:r>
+        <w:t xml:space="preserve"> wird durch die für die Technik verantwortliche Stelle (INS</w:t>
+      </w:r>
+      <w:r>
+        <w:t xml:space="preserve">, TODO </w:t>
+      </w:r>
+      <w:proofErr w:type="spellStart"/>
+      <w:r>
+        <w:t>ref</w:t>
+      </w:r>
+      <w:proofErr w:type="spellEnd"/>
       <w:r>
         <w:t>) dur</w:t>
       </w:r>
@@ -7476,7 +7807,15 @@
         <w:t>u</w:t>
       </w:r>
       <w:r>
-        <w:t xml:space="preserve"> trotzdem aktuell zu halten, wird der Menuplan beim Start der Applikation in HTML heruntergeladen, </w:t>
+        <w:t xml:space="preserve"> trotzdem aktuell zu halten, wird der </w:t>
+      </w:r>
+      <w:proofErr w:type="spellStart"/>
+      <w:r>
+        <w:t>Menuplan</w:t>
+      </w:r>
+      <w:proofErr w:type="spellEnd"/>
+      <w:r>
+        <w:t xml:space="preserve"> beim Start der Applikation in HTML heruntergeladen, </w:t>
       </w:r>
       <w:r>
         <w:t>die nötigen Informationen herausgelesen</w:t>
@@ -7574,8 +7913,21 @@
         </w:numPr>
       </w:pPr>
       <w:r>
-        <w:t>Es wird ein Cronjob oder ein (Dispatcher)Timer</w:t>
-      </w:r>
+        <w:t xml:space="preserve">Es wird ein </w:t>
+      </w:r>
+      <w:proofErr w:type="spellStart"/>
+      <w:r>
+        <w:t>Cronjob</w:t>
+      </w:r>
+      <w:proofErr w:type="spellEnd"/>
+      <w:r>
+        <w:t xml:space="preserve"> oder ein (Dispatcher)</w:t>
+      </w:r>
+      <w:proofErr w:type="spellStart"/>
+      <w:r>
+        <w:t>Timer</w:t>
+      </w:r>
+      <w:proofErr w:type="spellEnd"/>
       <w:r>
         <w:t xml:space="preserve"> mit hohem Aktualisierungsintervall programmier</w:t>
       </w:r>
@@ -7603,8 +7955,13 @@
         <w:pStyle w:val="berschrift4"/>
       </w:pPr>
       <w:r>
-        <w:t>Datenverwaltung der Extensions</w:t>
-      </w:r>
+        <w:t xml:space="preserve">Datenverwaltung der </w:t>
+      </w:r>
+      <w:proofErr w:type="spellStart"/>
+      <w:r>
+        <w:t>Extensions</w:t>
+      </w:r>
+      <w:proofErr w:type="spellEnd"/>
     </w:p>
     <w:p>
       <w:r>
@@ -7647,7 +8004,15 @@
         <w:t>über welches</w:t>
       </w:r>
       <w:r>
-        <w:t xml:space="preserve"> die Daten der Extensions verwaltet werden können. </w:t>
+        <w:t xml:space="preserve"> die Daten der </w:t>
+      </w:r>
+      <w:proofErr w:type="spellStart"/>
+      <w:r>
+        <w:t>Extensions</w:t>
+      </w:r>
+      <w:proofErr w:type="spellEnd"/>
+      <w:r>
+        <w:t xml:space="preserve"> verwaltet werden können. </w:t>
       </w:r>
       <w:r>
         <w:t xml:space="preserve">Die </w:t>
@@ -7757,6 +8122,7 @@
     </w:p>
     <w:p>
       <w:r>
+        <w:lastRenderedPageBreak/>
         <w:t xml:space="preserve">Das Bachelorteam hätte bei genügend Zeit die Lösungsvariante, welche im Unterkapitel </w:t>
       </w:r>
       <w:r>
@@ -7787,8 +8153,13 @@
         <w:fldChar w:fldCharType="separate"/>
       </w:r>
       <w:r>
-        <w:t>Web Interface und Typo3 Extension mit Iframe</w:t>
-      </w:r>
+        <w:t xml:space="preserve">Web Interface und Typo3 Extension mit </w:t>
+      </w:r>
+      <w:proofErr w:type="spellStart"/>
+      <w:r>
+        <w:t>Iframe</w:t>
+      </w:r>
+      <w:proofErr w:type="spellEnd"/>
       <w:r>
         <w:fldChar w:fldCharType="end"/>
       </w:r>
@@ -7807,8 +8178,21 @@
         <w:rPr>
           <w:lang w:val="en-US"/>
         </w:rPr>
-        <w:lastRenderedPageBreak/>
-        <w:t>Administration über Typo3 CMS</w:t>
+        <w:t xml:space="preserve">Administration </w:t>
+      </w:r>
+      <w:proofErr w:type="spellStart"/>
+      <w:r>
+        <w:rPr>
+          <w:lang w:val="en-US"/>
+        </w:rPr>
+        <w:t>über</w:t>
+      </w:r>
+      <w:proofErr w:type="spellEnd"/>
+      <w:r>
+        <w:rPr>
+          <w:lang w:val="en-US"/>
+        </w:rPr>
+        <w:t xml:space="preserve"> Typo3 CMS</w:t>
       </w:r>
       <w:r>
         <w:rPr>
@@ -7826,9 +8210,6 @@
     </w:p>
     <w:p>
       <w:r>
-        <w:rPr>
-          <w:lang w:val="en-US"/>
-        </w:rPr>
         <w:t xml:space="preserve">Das </w:t>
       </w:r>
       <w:r>
@@ -7904,23 +8285,31 @@
       <w:pPr>
         <w:pStyle w:val="berschrift6"/>
       </w:pPr>
-      <w:bookmarkStart w:id="54" w:name="_Ref325906709"/>
-      <w:bookmarkStart w:id="55" w:name="_Ref325906766"/>
+      <w:bookmarkStart w:id="53" w:name="_Ref325906709"/>
+      <w:bookmarkStart w:id="54" w:name="_Ref325906766"/>
       <w:r>
         <w:t>Typo3 Extension mit Typo3 D</w:t>
       </w:r>
       <w:r>
         <w:t>aten</w:t>
       </w:r>
+      <w:bookmarkEnd w:id="53"/>
+      <w:r>
+        <w:t>bank</w:t>
+      </w:r>
       <w:bookmarkEnd w:id="54"/>
-      <w:r>
-        <w:t>bank</w:t>
-      </w:r>
-      <w:bookmarkEnd w:id="55"/>
-    </w:p>
-    <w:p>
-      <w:r>
-        <w:t xml:space="preserve">Es wird eine Typo3 Extension (TODO: ref </w:t>
+    </w:p>
+    <w:p>
+      <w:r>
+        <w:t xml:space="preserve">Es wird eine Typo3 Extension (TODO: </w:t>
+      </w:r>
+      <w:proofErr w:type="spellStart"/>
+      <w:r>
+        <w:t>ref</w:t>
+      </w:r>
+      <w:proofErr w:type="spellEnd"/>
+      <w:r>
+        <w:t xml:space="preserve"> </w:t>
       </w:r>
       <w:hyperlink r:id="rId29" w:history="1">
         <w:r>
@@ -8038,7 +8427,15 @@
         <w:t xml:space="preserve">auf einfache Art </w:t>
       </w:r>
       <w:r>
-        <w:t xml:space="preserve">per Cronjob (z.B. alle 15 Minuten) </w:t>
+        <w:t xml:space="preserve">per </w:t>
+      </w:r>
+      <w:proofErr w:type="spellStart"/>
+      <w:r>
+        <w:t>Cronjob</w:t>
+      </w:r>
+      <w:proofErr w:type="spellEnd"/>
+      <w:r>
+        <w:t xml:space="preserve"> (z.B. alle 15 Minuten) </w:t>
       </w:r>
       <w:r>
         <w:t>eingerichtet werden</w:t>
@@ -8074,248 +8471,291 @@
       <w:pPr>
         <w:pStyle w:val="berschrift6"/>
       </w:pPr>
-      <w:bookmarkStart w:id="56" w:name="_Ref325894421"/>
-      <w:r>
-        <w:t>Web Interface und Typo3 Extension mit Iframe</w:t>
-      </w:r>
+      <w:bookmarkStart w:id="55" w:name="_Ref325894421"/>
+      <w:r>
+        <w:t xml:space="preserve">Web Interface und Typo3 Extension mit </w:t>
+      </w:r>
+      <w:proofErr w:type="spellStart"/>
+      <w:r>
+        <w:t>Iframe</w:t>
+      </w:r>
+      <w:bookmarkEnd w:id="55"/>
+      <w:proofErr w:type="spellEnd"/>
+    </w:p>
+    <w:p>
+      <w:r>
+        <w:t>Wie in der ersten</w:t>
+      </w:r>
+      <w:r>
+        <w:t xml:space="preserve"> Lösungsv</w:t>
+      </w:r>
+      <w:r>
+        <w:t>ariante</w:t>
+      </w:r>
+      <w:r>
+        <w:t xml:space="preserve"> (siehe Unterkapitel </w:t>
+      </w:r>
+      <w:r>
+        <w:fldChar w:fldCharType="begin"/>
+      </w:r>
+      <w:r>
+        <w:instrText xml:space="preserve"> REF _Ref325906709 \r \h </w:instrText>
+      </w:r>
+      <w:r>
+        <w:fldChar w:fldCharType="separate"/>
+      </w:r>
+      <w:r>
+        <w:t>I.1.4.5.1.1</w:t>
+      </w:r>
+      <w:r>
+        <w:fldChar w:fldCharType="end"/>
+      </w:r>
+      <w:r>
+        <w:t xml:space="preserve"> </w:t>
+      </w:r>
+      <w:r>
+        <w:fldChar w:fldCharType="begin"/>
+      </w:r>
+      <w:r>
+        <w:instrText xml:space="preserve"> REF _Ref325906766 \h </w:instrText>
+      </w:r>
+      <w:r>
+        <w:fldChar w:fldCharType="separate"/>
+      </w:r>
+      <w:r>
+        <w:t>Typo3 Extension mit Typo3 D</w:t>
+      </w:r>
+      <w:r>
+        <w:t>atenbank</w:t>
+      </w:r>
+      <w:r>
+        <w:fldChar w:fldCharType="end"/>
+      </w:r>
+      <w:r>
+        <w:t>)</w:t>
+      </w:r>
+      <w:r>
+        <w:t xml:space="preserve"> ist auch hier eine Typo3 Extension vorgesehen. Dieses Mal wird die Extension aber so erstellt, dass nur ein </w:t>
+      </w:r>
+      <w:proofErr w:type="spellStart"/>
+      <w:r>
+        <w:t>Iframe</w:t>
+      </w:r>
+      <w:proofErr w:type="spellEnd"/>
+      <w:r>
+        <w:t xml:space="preserve"> programmiert wird, das auf einen anderen Web Server verweist. Somit kann die Administrationsoberfl</w:t>
+      </w:r>
+      <w:r>
+        <w:t>äche Typo3-</w:t>
+      </w:r>
+      <w:r>
+        <w:t>technologieunabhängig entwickelt werden</w:t>
+      </w:r>
+      <w:r>
+        <w:t>, zum Beispiel mit ASP.NET MVC3</w:t>
+      </w:r>
+      <w:r>
+        <w:t>.</w:t>
+      </w:r>
+    </w:p>
+    <w:p>
+      <w:r>
+        <w:t>Die Hauptvorteile dieses Ansatzes sind, dass die Admin</w:t>
+      </w:r>
+      <w:r>
+        <w:t>istrations</w:t>
+      </w:r>
+      <w:r>
+        <w:t>oberfläche nicht mit Typo3 programmiert werden muss und trotzdem ins Typo3 integriert ist</w:t>
+      </w:r>
+      <w:r>
+        <w:t>. D</w:t>
+      </w:r>
+      <w:r>
+        <w:t xml:space="preserve">ie </w:t>
+      </w:r>
+      <w:r>
+        <w:t>Administrationsoberfläche kann</w:t>
+      </w:r>
+      <w:r>
+        <w:t xml:space="preserve"> au</w:t>
+      </w:r>
+      <w:r>
+        <w:t>ch ohne Typo3 bearbeitet werden</w:t>
+      </w:r>
+      <w:r>
+        <w:t>, g</w:t>
+      </w:r>
+      <w:r>
+        <w:t>egebenenfalls</w:t>
+      </w:r>
+      <w:r>
+        <w:t xml:space="preserve"> mit einem SSO</w:t>
+      </w:r>
+      <w:r>
+        <w:t xml:space="preserve">. </w:t>
+      </w:r>
+      <w:r>
+        <w:t xml:space="preserve">Die </w:t>
+      </w:r>
+      <w:r>
+        <w:t>Implementierung</w:t>
+      </w:r>
+      <w:r>
+        <w:t xml:space="preserve"> dieser Lösungsvariante ist allerdings etwas zeitaufwändiger</w:t>
+      </w:r>
+      <w:r>
+        <w:t>.</w:t>
+      </w:r>
+    </w:p>
+    <w:p>
+      <w:pPr>
+        <w:pStyle w:val="berschrift5"/>
+      </w:pPr>
+      <w:r>
+        <w:t>Administration über Web Server</w:t>
+      </w:r>
+    </w:p>
+    <w:p>
+      <w:r>
+        <w:t>Ähnlich wie in der zweiten Typo</w:t>
+      </w:r>
+      <w:r>
+        <w:t>3-Lösungsv</w:t>
+      </w:r>
+      <w:r>
+        <w:t xml:space="preserve">ariante </w:t>
+      </w:r>
+      <w:r>
+        <w:fldChar w:fldCharType="begin"/>
+      </w:r>
+      <w:r>
+        <w:instrText xml:space="preserve"> REF _Ref325894421 \r \h </w:instrText>
+      </w:r>
+      <w:r>
+        <w:fldChar w:fldCharType="separate"/>
+      </w:r>
+      <w:r>
+        <w:t>I.1.4.5.1.2</w:t>
+      </w:r>
+      <w:r>
+        <w:fldChar w:fldCharType="end"/>
+      </w:r>
+      <w:r>
+        <w:t xml:space="preserve"> </w:t>
+      </w:r>
+      <w:r>
+        <w:fldChar w:fldCharType="begin"/>
+      </w:r>
+      <w:r>
+        <w:instrText xml:space="preserve"> REF _Ref325894421 \h </w:instrText>
+      </w:r>
+      <w:r>
+        <w:fldChar w:fldCharType="separate"/>
+      </w:r>
+      <w:r>
+        <w:t xml:space="preserve">Web Interface und Typo3 Extension mit </w:t>
+      </w:r>
+      <w:proofErr w:type="spellStart"/>
+      <w:r>
+        <w:t>Iframe</w:t>
+      </w:r>
+      <w:proofErr w:type="spellEnd"/>
+      <w:r>
+        <w:fldChar w:fldCharType="end"/>
+      </w:r>
+      <w:r>
+        <w:t xml:space="preserve"> beschrieben</w:t>
+      </w:r>
+      <w:r>
+        <w:t xml:space="preserve"> ist</w:t>
+      </w:r>
+      <w:r>
+        <w:t xml:space="preserve">, </w:t>
+      </w:r>
+      <w:r>
+        <w:t>wird</w:t>
+      </w:r>
+      <w:r>
+        <w:t xml:space="preserve"> </w:t>
+      </w:r>
+      <w:r>
+        <w:t xml:space="preserve">bei dieser Lösung </w:t>
+      </w:r>
+      <w:r>
+        <w:t>auf einem Web Server (z.B. mit ASP.NET MVC3) eine Administrationsoberfläche entwickelt, die gegebenenfalls mit dem SSO der HSR gekoppelt wird.</w:t>
+      </w:r>
+      <w:r>
+        <w:t xml:space="preserve"> Als Transportprotokoll dient HTTPS/HTML.</w:t>
+      </w:r>
+    </w:p>
+    <w:p>
+      <w:r>
+        <w:t xml:space="preserve">Die Vorteile liegen darin, dass das System klar von anderen Applikationen abgegrenzt ist. Auch ist es einfach möglich, eine mobile Applikation mit HTML5 zu entwickeln. Als Nachteil ist jedoch aufzuführen, dass ohne Typo3 Extension die Benutzer auf eine separate URL zugreifen müssen und ihnen das System nicht sofort bekannt vorkommt. Für diese Variante könnte </w:t>
+      </w:r>
+      <w:r>
+        <w:t>statt ASP.NET auch Silverlight</w:t>
+      </w:r>
+      <w:bookmarkStart w:id="56" w:name="_GoBack"/>
       <w:bookmarkEnd w:id="56"/>
-    </w:p>
-    <w:p>
-      <w:r>
-        <w:t>Wie in der ersten</w:t>
-      </w:r>
-      <w:r>
-        <w:t xml:space="preserve"> Lösungsv</w:t>
-      </w:r>
-      <w:r>
-        <w:t>ariante</w:t>
-      </w:r>
-      <w:r>
-        <w:t xml:space="preserve"> (siehe Unterkapitel </w:t>
-      </w:r>
-      <w:r>
-        <w:fldChar w:fldCharType="begin"/>
-      </w:r>
-      <w:r>
-        <w:instrText xml:space="preserve"> REF _Ref325906709 \r \h </w:instrText>
-      </w:r>
-      <w:r>
-        <w:fldChar w:fldCharType="separate"/>
-      </w:r>
-      <w:r>
-        <w:t>I.1.4.5.1.1</w:t>
-      </w:r>
-      <w:r>
-        <w:fldChar w:fldCharType="end"/>
+      <w:r>
+        <w:t xml:space="preserve"> eingesetzt werden.</w:t>
+      </w:r>
+    </w:p>
+    <w:p>
+      <w:pPr>
+        <w:pStyle w:val="berschrift5"/>
+      </w:pPr>
+      <w:r>
+        <w:t>Administration über WPF Applikation</w:t>
+      </w:r>
+    </w:p>
+    <w:p>
+      <w:r>
+        <w:t xml:space="preserve">In dieser Variante geht es darum, einen </w:t>
+      </w:r>
+      <w:r>
+        <w:t>WPF Client zu schreiben, mit dem</w:t>
+      </w:r>
+      <w:r>
+        <w:t xml:space="preserve"> die Inhalte bearbeitet werden können. Als Transportprotokoll </w:t>
+      </w:r>
+      <w:r>
+        <w:t>würde</w:t>
+      </w:r>
+      <w:r>
+        <w:t xml:space="preserve"> WCF eingesetzt werden</w:t>
+      </w:r>
+      <w:r>
+        <w:t>.</w:t>
+      </w:r>
+    </w:p>
+    <w:p>
+      <w:r>
+        <w:t>Bei d</w:t>
+      </w:r>
+      <w:r>
+        <w:t xml:space="preserve">ieser Variante </w:t>
+      </w:r>
+      <w:r>
+        <w:t>können</w:t>
+      </w:r>
+      <w:r>
+        <w:t xml:space="preserve"> grosse Teile</w:t>
+      </w:r>
+      <w:r>
+        <w:t xml:space="preserve"> aus den Daten- und Serviceschichten (TODO:</w:t>
       </w:r>
       <w:r>
         <w:t xml:space="preserve"> </w:t>
       </w:r>
-      <w:r>
-        <w:fldChar w:fldCharType="begin"/>
-      </w:r>
-      <w:r>
-        <w:instrText xml:space="preserve"> REF _Ref325906766 \h </w:instrText>
-      </w:r>
-      <w:r>
-        <w:fldChar w:fldCharType="separate"/>
-      </w:r>
-      <w:r>
-        <w:t>Typo3 Extension mit Typo3 D</w:t>
-      </w:r>
-      <w:r>
-        <w:t>atenbank</w:t>
-      </w:r>
-      <w:r>
-        <w:fldChar w:fldCharType="end"/>
-      </w:r>
-      <w:r>
-        <w:t>)</w:t>
-      </w:r>
-      <w:r>
-        <w:t xml:space="preserve"> ist auch hier eine Typo3 Extension vorgesehen. Dieses Mal wird die Extension aber so erstellt, dass nur ein Iframe programmiert wird, das auf einen anderen Web Server verweist. Somit kann die Administrationsoberfl</w:t>
-      </w:r>
-      <w:r>
-        <w:t>äche Typo3-</w:t>
-      </w:r>
-      <w:r>
-        <w:t>technologieunabhängig entwickelt werden, zum Beispiel mit ASP.NET MVC3 (TODO: glossar).</w:t>
-      </w:r>
-    </w:p>
-    <w:p>
-      <w:r>
-        <w:t>Die Hauptvorteile dieses Ansatzes sind, dass die Admin</w:t>
-      </w:r>
-      <w:r>
-        <w:t>istrations</w:t>
-      </w:r>
-      <w:r>
-        <w:t>oberfläche nicht mit Typo3 programmiert werden muss und trotzdem ins Typo3 integriert ist</w:t>
-      </w:r>
-      <w:r>
-        <w:t>. D</w:t>
-      </w:r>
-      <w:r>
-        <w:t xml:space="preserve">ie </w:t>
-      </w:r>
-      <w:r>
-        <w:t>Administrationsoberfläche kann</w:t>
-      </w:r>
-      <w:r>
-        <w:t xml:space="preserve"> au</w:t>
-      </w:r>
-      <w:r>
-        <w:t>ch ohne Typo3 bearbeitet werden</w:t>
-      </w:r>
-      <w:r>
-        <w:t>, g</w:t>
-      </w:r>
-      <w:r>
-        <w:t>egebenenfalls</w:t>
-      </w:r>
-      <w:r>
-        <w:t xml:space="preserve"> mit einem SSO (TODO: Glossar). </w:t>
-      </w:r>
-      <w:r>
-        <w:t xml:space="preserve">Die </w:t>
-      </w:r>
-      <w:r>
-        <w:t>Implementierung</w:t>
-      </w:r>
-      <w:r>
-        <w:t xml:space="preserve"> dieser Lösungsvariante ist allerdings etwas zeitaufwändiger</w:t>
-      </w:r>
-      <w:r>
-        <w:t>.</w:t>
-      </w:r>
-    </w:p>
-    <w:p>
-      <w:pPr>
-        <w:pStyle w:val="berschrift5"/>
-      </w:pPr>
-      <w:r>
-        <w:t>Administration über Web Server</w:t>
-      </w:r>
-    </w:p>
-    <w:p>
-      <w:r>
-        <w:t>Ähnlich wie in der zweiten Typo</w:t>
-      </w:r>
-      <w:r>
-        <w:t>3-Lösungsv</w:t>
-      </w:r>
-      <w:r>
-        <w:t xml:space="preserve">ariante </w:t>
-      </w:r>
-      <w:r>
-        <w:fldChar w:fldCharType="begin"/>
-      </w:r>
-      <w:r>
-        <w:instrText xml:space="preserve"> REF _Ref325894421 \r \h </w:instrText>
-      </w:r>
-      <w:r>
-        <w:fldChar w:fldCharType="separate"/>
-      </w:r>
-      <w:r>
-        <w:t>I.1.4.5.1.2</w:t>
-      </w:r>
-      <w:r>
-        <w:fldChar w:fldCharType="end"/>
-      </w:r>
-      <w:r>
-        <w:t xml:space="preserve"> </w:t>
-      </w:r>
-      <w:r>
-        <w:fldChar w:fldCharType="begin"/>
-      </w:r>
-      <w:r>
-        <w:instrText xml:space="preserve"> REF _Ref325894421 \h </w:instrText>
-      </w:r>
-      <w:r>
-        <w:fldChar w:fldCharType="separate"/>
-      </w:r>
-      <w:r>
-        <w:t>Web Interface und Typo3 Extension mit Iframe</w:t>
-      </w:r>
-      <w:r>
-        <w:fldChar w:fldCharType="end"/>
-      </w:r>
-      <w:r>
-        <w:t xml:space="preserve"> beschrieben</w:t>
-      </w:r>
-      <w:r>
-        <w:t xml:space="preserve"> ist</w:t>
-      </w:r>
-      <w:r>
-        <w:t xml:space="preserve">, </w:t>
-      </w:r>
-      <w:r>
-        <w:t>wird</w:t>
-      </w:r>
-      <w:r>
-        <w:t xml:space="preserve"> </w:t>
-      </w:r>
-      <w:r>
-        <w:t xml:space="preserve">bei dieser Lösung </w:t>
-      </w:r>
-      <w:r>
-        <w:t>auf einem Web Server (z.B. mit ASP.NET MVC3) eine Administrationsoberfläche entwickelt, die gegebenenfalls mit dem SSO der HSR gekoppelt wird.</w:t>
-      </w:r>
-      <w:r>
-        <w:t xml:space="preserve"> Als Transportprotokoll dient HTTPS/HTML.</w:t>
-      </w:r>
-    </w:p>
-    <w:p>
-      <w:r>
-        <w:t>Die Vorteile liegen darin, dass das System klar von anderen Applikationen abgegrenzt ist. Auch ist es einfach möglich, eine mobile Applikation mit HTML5 zu entwickeln. Als Nachteil ist jedoch aufzuführen, dass ohne Typo3 Extension die Benutzer auf eine separate URL zugreifen müssen und ihnen das System nicht sofort bekannt vorkommt. Für diese Variante könnte statt ASP.NET auch Silverlight (TODO: Glossar) eingesetzt werden.</w:t>
-      </w:r>
-    </w:p>
-    <w:p>
-      <w:pPr>
-        <w:pStyle w:val="berschrift5"/>
-      </w:pPr>
-      <w:r>
-        <w:t>Administration über WPF Applikation</w:t>
-      </w:r>
-    </w:p>
-    <w:p>
-      <w:r>
-        <w:t xml:space="preserve">In dieser Variante geht es darum, einen </w:t>
-      </w:r>
-      <w:r>
-        <w:t>WPF Client zu schreiben, mit dem</w:t>
-      </w:r>
-      <w:r>
-        <w:t xml:space="preserve"> die Inhalte bearbeitet werden können. Als Transportprotokoll </w:t>
-      </w:r>
-      <w:r>
-        <w:t>würde</w:t>
-      </w:r>
-      <w:r>
-        <w:t xml:space="preserve"> WCF eingesetzt werden</w:t>
-      </w:r>
-      <w:r>
-        <w:t>.</w:t>
-      </w:r>
-    </w:p>
-    <w:p>
-      <w:r>
-        <w:t>Bei d</w:t>
-      </w:r>
-      <w:r>
-        <w:t xml:space="preserve">ieser Variante </w:t>
-      </w:r>
-      <w:r>
-        <w:t>können</w:t>
-      </w:r>
-      <w:r>
-        <w:t xml:space="preserve"> grosse Teile</w:t>
-      </w:r>
-      <w:r>
-        <w:t xml:space="preserve"> aus den Daten- und Serviceschichten (TODO:</w:t>
-      </w:r>
-      <w:r>
-        <w:t xml:space="preserve"> Ref Dokument Entwu</w:t>
+      <w:proofErr w:type="spellStart"/>
+      <w:r>
+        <w:t>Ref</w:t>
+      </w:r>
+      <w:proofErr w:type="spellEnd"/>
+      <w:r>
+        <w:t xml:space="preserve"> Dokument Entwu</w:t>
       </w:r>
       <w:r>
         <w:t>r</w:t>
@@ -8368,6 +8808,7 @@
     </w:p>
     <w:p>
       <w:r>
+        <w:lastRenderedPageBreak/>
         <w:t>Diese V</w:t>
       </w:r>
       <w:r>
@@ -8442,7 +8883,7 @@
       <w:rPr>
         <w:noProof/>
       </w:rPr>
-      <w:t>27. Mai 2012</w:t>
+      <w:t>28. Mai 2012</w:t>
     </w:r>
     <w:r>
       <w:fldChar w:fldCharType="end"/>
@@ -8480,7 +8921,7 @@
         <w:noProof/>
         <w:lang w:val="de-DE"/>
       </w:rPr>
-      <w:t>1</w:t>
+      <w:t>21</w:t>
     </w:r>
     <w:r>
       <w:rPr>
@@ -8494,31 +8935,16 @@
       </w:rPr>
       <w:t xml:space="preserve"> von </w:t>
     </w:r>
-    <w:r>
-      <w:fldChar w:fldCharType="begin"/>
-    </w:r>
-    <w:r>
-      <w:instrText>NUMPAGES  \* Arabic  \* MERGEFORMAT</w:instrText>
-    </w:r>
-    <w:r>
-      <w:fldChar w:fldCharType="separate"/>
-    </w:r>
-    <w:r>
-      <w:rPr>
-        <w:b/>
-        <w:noProof/>
-        <w:lang w:val="de-DE"/>
-      </w:rPr>
-      <w:t>21</w:t>
-    </w:r>
-    <w:r>
-      <w:rPr>
-        <w:b/>
-        <w:noProof/>
-        <w:lang w:val="de-DE"/>
-      </w:rPr>
-      <w:fldChar w:fldCharType="end"/>
-    </w:r>
+    <w:fldSimple w:instr="NUMPAGES  \* Arabic  \* MERGEFORMAT">
+      <w:r>
+        <w:rPr>
+          <w:b/>
+          <w:noProof/>
+          <w:lang w:val="de-DE"/>
+        </w:rPr>
+        <w:t>22</w:t>
+      </w:r>
+    </w:fldSimple>
   </w:p>
 </w:ftr>
 </file>
@@ -13733,7 +14159,7 @@
 </file>
 
 <file path=customXml/itemProps1.xml><?xml version="1.0" encoding="utf-8"?>
-<ds:datastoreItem xmlns:ds="http://schemas.openxmlformats.org/officeDocument/2006/customXml" ds:itemID="{D4CAD371-EF8F-4CD5-AB13-938E5752550B}">
+<ds:datastoreItem xmlns:ds="http://schemas.openxmlformats.org/officeDocument/2006/customXml" ds:itemID="{8523B3C6-B037-47D9-933B-0D10407525B8}">
   <ds:schemaRefs>
     <ds:schemaRef ds:uri="http://schemas.openxmlformats.org/officeDocument/2006/bibliography"/>
   </ds:schemaRefs>

</xml_diff>

<commit_message>
refs #820 Commit für ScreenMap
Former-commit-id: e896989ff71ac3f1bdcf09253baf49fbd0b9ddf9
</commit_message>
<xml_diff>
--- a/doc/Bericht/05_Technischer Bericht/05_Domain Analyse/Domain Analyse.docx
+++ b/doc/Bericht/05_Technischer Bericht/05_Domain Analyse/Domain Analyse.docx
@@ -971,14 +971,7 @@
               <w:rPr>
                 <w:lang w:val="en-GB"/>
               </w:rPr>
-              <w:t xml:space="preserve">Review Administration der </w:t>
-            </w:r>
-            <w:proofErr w:type="spellStart"/>
-            <w:r>
-              <w:rPr>
-                <w:lang w:val="en-GB"/>
-              </w:rPr>
-              <w:t>Video</w:t>
+              <w:t>Review Administration der Video</w:t>
             </w:r>
             <w:r>
               <w:rPr>
@@ -992,7 +985,6 @@
               </w:rPr>
               <w:t>all</w:t>
             </w:r>
-            <w:proofErr w:type="spellEnd"/>
           </w:p>
         </w:tc>
         <w:tc>
@@ -1058,14 +1050,7 @@
               <w:rPr>
                 <w:lang w:val="en-GB"/>
               </w:rPr>
-              <w:t xml:space="preserve">Administration der </w:t>
-            </w:r>
-            <w:proofErr w:type="spellStart"/>
-            <w:r>
-              <w:rPr>
-                <w:lang w:val="en-GB"/>
-              </w:rPr>
-              <w:t>Videow</w:t>
+              <w:t>Administration der Videow</w:t>
             </w:r>
             <w:r>
               <w:rPr>
@@ -1073,7 +1058,6 @@
               </w:rPr>
               <w:t>all</w:t>
             </w:r>
-            <w:proofErr w:type="spellEnd"/>
           </w:p>
         </w:tc>
         <w:tc>
@@ -1266,13 +1250,8 @@
         <w:pStyle w:val="Heading5"/>
       </w:pPr>
       <w:r>
-        <w:t xml:space="preserve">Framework </w:t>
-      </w:r>
-      <w:proofErr w:type="spellStart"/>
-      <w:r>
-        <w:t>VideoWall</w:t>
-      </w:r>
-      <w:proofErr w:type="spellEnd"/>
+        <w:t>Framework VideoWall</w:t>
+      </w:r>
     </w:p>
     <w:p>
       <w:r>
@@ -1331,249 +1310,232 @@
       <w:r>
         <w:t xml:space="preserve">Abbildung </w:t>
       </w:r>
-      <w:fldSimple w:instr=" SEQ Abbildung \* ARABIC ">
-        <w:r>
-          <w:rPr>
-            <w:noProof/>
-          </w:rPr>
-          <w:t>1</w:t>
-        </w:r>
-      </w:fldSimple>
+      <w:r>
+        <w:fldChar w:fldCharType="begin"/>
+      </w:r>
+      <w:r>
+        <w:instrText xml:space="preserve"> SEQ Abbildung \* ARABIC </w:instrText>
+      </w:r>
+      <w:r>
+        <w:fldChar w:fldCharType="separate"/>
+      </w:r>
+      <w:r>
+        <w:rPr>
+          <w:noProof/>
+        </w:rPr>
+        <w:t>1</w:t>
+      </w:r>
+      <w:r>
+        <w:rPr>
+          <w:noProof/>
+        </w:rPr>
+        <w:fldChar w:fldCharType="end"/>
+      </w:r>
       <w:r>
         <w:t xml:space="preserve"> - Domain Model</w:t>
       </w:r>
       <w:r>
+        <w:t xml:space="preserve"> VideoWall</w:t>
+      </w:r>
+      <w:bookmarkEnd w:id="12"/>
+    </w:p>
+    <w:p>
+      <w:r>
+        <w:t xml:space="preserve">Wie in </w:t>
+      </w:r>
+      <w:r>
+        <w:fldChar w:fldCharType="begin"/>
+      </w:r>
+      <w:r>
+        <w:instrText xml:space="preserve"> REF _Ref325466587 \h </w:instrText>
+      </w:r>
+      <w:r>
+        <w:fldChar w:fldCharType="separate"/>
+      </w:r>
+      <w:r>
+        <w:t xml:space="preserve">Abbildung </w:t>
+      </w:r>
+      <w:r>
+        <w:rPr>
+          <w:noProof/>
+        </w:rPr>
+        <w:t>1</w:t>
+      </w:r>
+      <w:r>
+        <w:t xml:space="preserve"> - Domain Model, VideoWall</w:t>
+      </w:r>
+      <w:r>
+        <w:fldChar w:fldCharType="end"/>
+      </w:r>
+      <w:r>
+        <w:t xml:space="preserve"> ersichtlich</w:t>
+      </w:r>
+      <w:r>
+        <w:t xml:space="preserve"> ist</w:t>
+      </w:r>
+      <w:r>
+        <w:t xml:space="preserve">, </w:t>
+      </w:r>
+      <w:r>
+        <w:t xml:space="preserve">verwaltet die </w:t>
+      </w:r>
+      <w:r>
+        <w:rPr>
+          <w:i/>
+        </w:rPr>
+        <w:t>VideoWall</w:t>
+      </w:r>
+      <w:r>
+        <w:t xml:space="preserve"> mehrere </w:t>
+      </w:r>
+      <w:r>
+        <w:rPr>
+          <w:i/>
+        </w:rPr>
+        <w:t>VideoWallApplications</w:t>
+      </w:r>
+      <w:r>
+        <w:t>.</w:t>
+      </w:r>
+      <w:r>
         <w:t xml:space="preserve"> </w:t>
       </w:r>
-      <w:proofErr w:type="spellStart"/>
-      <w:r>
+      <w:r>
+        <w:t xml:space="preserve">Zudem wird immer eine </w:t>
+      </w:r>
+      <w:r>
+        <w:rPr>
+          <w:i/>
+        </w:rPr>
+        <w:t>VideoWallApplication</w:t>
+      </w:r>
+      <w:r>
+        <w:t xml:space="preserve"> von </w:t>
+      </w:r>
+      <w:proofErr w:type="gramStart"/>
+      <w:r>
+        <w:t xml:space="preserve">der </w:t>
+      </w:r>
+      <w:r>
+        <w:rPr>
+          <w:i/>
+        </w:rPr>
         <w:t>VideoWall</w:t>
       </w:r>
-      <w:bookmarkEnd w:id="12"/>
-      <w:proofErr w:type="spellEnd"/>
-    </w:p>
-    <w:p>
-      <w:r>
-        <w:t xml:space="preserve">Wie in </w:t>
-      </w:r>
-      <w:r>
-        <w:fldChar w:fldCharType="begin"/>
-      </w:r>
-      <w:r>
-        <w:instrText xml:space="preserve"> REF _Ref325466587 \h </w:instrText>
-      </w:r>
-      <w:r>
-        <w:fldChar w:fldCharType="separate"/>
-      </w:r>
-      <w:r>
-        <w:t xml:space="preserve">Abbildung </w:t>
-      </w:r>
-      <w:r>
-        <w:rPr>
-          <w:noProof/>
-        </w:rPr>
-        <w:t>1</w:t>
-      </w:r>
-      <w:r>
-        <w:t xml:space="preserve"> - Domain Model, </w:t>
-      </w:r>
-      <w:proofErr w:type="spellStart"/>
-      <w:r>
+      <w:proofErr w:type="gramEnd"/>
+      <w:r>
+        <w:t xml:space="preserve"> angezeigt.</w:t>
+      </w:r>
+      <w:r>
+        <w:t xml:space="preserve"> </w:t>
+      </w:r>
+      <w:r>
+        <w:br/>
+      </w:r>
+      <w:r>
+        <w:t xml:space="preserve">Subklassen der </w:t>
+      </w:r>
+      <w:r>
+        <w:rPr>
+          <w:i/>
+        </w:rPr>
+        <w:t>VideoWallApplication</w:t>
+      </w:r>
+      <w:r>
+        <w:t xml:space="preserve"> sind die </w:t>
+      </w:r>
+      <w:r>
+        <w:rPr>
+          <w:i/>
+        </w:rPr>
+        <w:t>PosterApplication</w:t>
+      </w:r>
+      <w:r>
+        <w:t xml:space="preserve">, </w:t>
+      </w:r>
+      <w:r>
+        <w:t xml:space="preserve">die </w:t>
+      </w:r>
+      <w:r>
+        <w:rPr>
+          <w:i/>
+        </w:rPr>
+        <w:t>LunchMenuApplication</w:t>
+      </w:r>
+      <w:r>
+        <w:t xml:space="preserve"> oder </w:t>
+      </w:r>
+      <w:r>
+        <w:t>jeglicher</w:t>
+      </w:r>
+      <w:r>
+        <w:t xml:space="preserve"> erden</w:t>
+      </w:r>
+      <w:r>
+        <w:t>k</w:t>
+      </w:r>
+      <w:r>
+        <w:t xml:space="preserve">barer </w:t>
+      </w:r>
+      <w:r>
+        <w:t xml:space="preserve">Inhalt, welcher </w:t>
+      </w:r>
+      <w:r>
+        <w:t>auf</w:t>
+      </w:r>
+      <w:r>
+        <w:t xml:space="preserve"> </w:t>
+      </w:r>
+      <w:proofErr w:type="gramStart"/>
+      <w:r>
+        <w:t xml:space="preserve">der </w:t>
+      </w:r>
+      <w:r>
+        <w:rPr>
+          <w:i/>
+        </w:rPr>
         <w:t>VideoWall</w:t>
       </w:r>
-      <w:proofErr w:type="spellEnd"/>
-      <w:r>
-        <w:fldChar w:fldCharType="end"/>
-      </w:r>
-      <w:r>
-        <w:t xml:space="preserve"> ersichtlich</w:t>
-      </w:r>
-      <w:r>
-        <w:t xml:space="preserve"> ist</w:t>
-      </w:r>
-      <w:r>
-        <w:t xml:space="preserve">, </w:t>
-      </w:r>
-      <w:r>
-        <w:t xml:space="preserve">verwaltet die </w:t>
-      </w:r>
-      <w:proofErr w:type="spellStart"/>
+      <w:proofErr w:type="gramEnd"/>
+      <w:r>
+        <w:t xml:space="preserve"> präsentiert werden </w:t>
+      </w:r>
+      <w:r>
+        <w:t>so</w:t>
+      </w:r>
+      <w:r>
+        <w:t>ll. Dies</w:t>
+      </w:r>
+      <w:r>
+        <w:t>e Inhalte werden durch m</w:t>
+      </w:r>
+      <w:r>
+        <w:t xml:space="preserve">it der Subklasse </w:t>
+      </w:r>
       <w:r>
         <w:rPr>
           <w:i/>
         </w:rPr>
-        <w:t>VideoWall</w:t>
-      </w:r>
-      <w:proofErr w:type="spellEnd"/>
-      <w:r>
-        <w:t xml:space="preserve"> mehrere </w:t>
-      </w:r>
-      <w:proofErr w:type="spellStart"/>
+        <w:t>AnyApplication</w:t>
+      </w:r>
+      <w:r>
+        <w:t xml:space="preserve"> </w:t>
+      </w:r>
+      <w:r>
+        <w:t>veranschaulicht</w:t>
+      </w:r>
+      <w:r>
+        <w:t>.</w:t>
+      </w:r>
+      <w:r>
+        <w:t xml:space="preserve"> Eine Subklasse der </w:t>
+      </w:r>
       <w:r>
         <w:rPr>
           <w:i/>
         </w:rPr>
-        <w:t>VideoWallApplications</w:t>
-      </w:r>
-      <w:proofErr w:type="spellEnd"/>
-      <w:r>
-        <w:t>.</w:t>
-      </w:r>
-      <w:r>
-        <w:t xml:space="preserve"> </w:t>
-      </w:r>
-      <w:r>
-        <w:t xml:space="preserve">Zudem wird immer eine </w:t>
-      </w:r>
-      <w:proofErr w:type="spellStart"/>
-      <w:r>
-        <w:rPr>
-          <w:i/>
-        </w:rPr>
         <w:t>VideoWallApplication</w:t>
       </w:r>
-      <w:proofErr w:type="spellEnd"/>
-      <w:r>
-        <w:t xml:space="preserve"> von </w:t>
-      </w:r>
-      <w:proofErr w:type="gramStart"/>
-      <w:r>
-        <w:t xml:space="preserve">der </w:t>
-      </w:r>
-      <w:proofErr w:type="spellStart"/>
-      <w:r>
-        <w:rPr>
-          <w:i/>
-        </w:rPr>
-        <w:t>VideoWall</w:t>
-      </w:r>
-      <w:proofErr w:type="spellEnd"/>
-      <w:proofErr w:type="gramEnd"/>
-      <w:r>
-        <w:t xml:space="preserve"> angezeigt.</w:t>
-      </w:r>
-      <w:r>
-        <w:t xml:space="preserve"> </w:t>
-      </w:r>
-      <w:r>
-        <w:br/>
-      </w:r>
-      <w:r>
-        <w:t xml:space="preserve">Subklassen der </w:t>
-      </w:r>
-      <w:proofErr w:type="spellStart"/>
-      <w:r>
-        <w:rPr>
-          <w:i/>
-        </w:rPr>
-        <w:t>VideoWallApplication</w:t>
-      </w:r>
-      <w:proofErr w:type="spellEnd"/>
-      <w:r>
-        <w:t xml:space="preserve"> sind die </w:t>
-      </w:r>
-      <w:proofErr w:type="spellStart"/>
-      <w:r>
-        <w:rPr>
-          <w:i/>
-        </w:rPr>
-        <w:t>PosterApplication</w:t>
-      </w:r>
-      <w:proofErr w:type="spellEnd"/>
-      <w:r>
-        <w:t xml:space="preserve">, </w:t>
-      </w:r>
-      <w:r>
-        <w:t xml:space="preserve">die </w:t>
-      </w:r>
-      <w:proofErr w:type="spellStart"/>
-      <w:r>
-        <w:rPr>
-          <w:i/>
-        </w:rPr>
-        <w:t>LunchMenuApplication</w:t>
-      </w:r>
-      <w:proofErr w:type="spellEnd"/>
-      <w:r>
-        <w:t xml:space="preserve"> oder </w:t>
-      </w:r>
-      <w:r>
-        <w:t>jeglicher</w:t>
-      </w:r>
-      <w:r>
-        <w:t xml:space="preserve"> erden</w:t>
-      </w:r>
-      <w:r>
-        <w:t>k</w:t>
-      </w:r>
-      <w:r>
-        <w:t xml:space="preserve">barer </w:t>
-      </w:r>
-      <w:r>
-        <w:t xml:space="preserve">Inhalt, welcher </w:t>
-      </w:r>
-      <w:r>
-        <w:t>auf</w:t>
-      </w:r>
-      <w:r>
-        <w:t xml:space="preserve"> </w:t>
-      </w:r>
-      <w:proofErr w:type="gramStart"/>
-      <w:r>
-        <w:t xml:space="preserve">der </w:t>
-      </w:r>
-      <w:proofErr w:type="spellStart"/>
-      <w:r>
-        <w:rPr>
-          <w:i/>
-        </w:rPr>
-        <w:t>VideoWall</w:t>
-      </w:r>
-      <w:proofErr w:type="spellEnd"/>
-      <w:proofErr w:type="gramEnd"/>
-      <w:r>
-        <w:t xml:space="preserve"> präsentiert werden </w:t>
-      </w:r>
-      <w:r>
-        <w:t>so</w:t>
-      </w:r>
-      <w:r>
-        <w:t>ll. Dies</w:t>
-      </w:r>
-      <w:r>
-        <w:t>e Inhalte werden durch m</w:t>
-      </w:r>
-      <w:r>
-        <w:t xml:space="preserve">it der Subklasse </w:t>
-      </w:r>
-      <w:proofErr w:type="spellStart"/>
-      <w:r>
-        <w:rPr>
-          <w:i/>
-        </w:rPr>
-        <w:t>AnyApplication</w:t>
-      </w:r>
-      <w:proofErr w:type="spellEnd"/>
-      <w:r>
-        <w:t xml:space="preserve"> </w:t>
-      </w:r>
-      <w:r>
-        <w:t>veranschaulicht</w:t>
-      </w:r>
-      <w:r>
-        <w:t>.</w:t>
-      </w:r>
-      <w:r>
-        <w:t xml:space="preserve"> Eine Subklasse der </w:t>
-      </w:r>
-      <w:proofErr w:type="spellStart"/>
-      <w:r>
-        <w:rPr>
-          <w:i/>
-        </w:rPr>
-        <w:t>VideoWallApplication</w:t>
-      </w:r>
-      <w:proofErr w:type="spellEnd"/>
       <w:r>
         <w:t xml:space="preserve"> </w:t>
       </w:r>
@@ -1835,38 +1797,46 @@
       <w:r>
         <w:t xml:space="preserve">Tabelle </w:t>
       </w:r>
-      <w:fldSimple w:instr=" SEQ Tabelle \* ARABIC ">
-        <w:r>
-          <w:rPr>
-            <w:noProof/>
-          </w:rPr>
-          <w:t>1</w:t>
-        </w:r>
-      </w:fldSimple>
+      <w:r>
+        <w:fldChar w:fldCharType="begin"/>
+      </w:r>
+      <w:r>
+        <w:instrText xml:space="preserve"> SEQ Tabelle \* ARABIC </w:instrText>
+      </w:r>
+      <w:r>
+        <w:fldChar w:fldCharType="separate"/>
+      </w:r>
+      <w:r>
+        <w:rPr>
+          <w:noProof/>
+        </w:rPr>
+        <w:t>1</w:t>
+      </w:r>
+      <w:r>
+        <w:rPr>
+          <w:noProof/>
+        </w:rPr>
+        <w:fldChar w:fldCharType="end"/>
+      </w:r>
       <w:r>
         <w:t xml:space="preserve"> - </w:t>
       </w:r>
       <w:r>
-        <w:t xml:space="preserve">Attribute </w:t>
+        <w:t>Attribute VideoWallApplication</w:t>
+      </w:r>
+    </w:p>
+    <w:p>
+      <w:r>
+        <w:t xml:space="preserve">Wie die Attribute auf GUI Ebene eingesetzt werden, kann im Kapitel TODO </w:t>
+      </w:r>
+      <w:r>
+        <w:t xml:space="preserve">User Environment </w:t>
       </w:r>
       <w:proofErr w:type="spellStart"/>
       <w:r>
-        <w:t>VideoWallApplication</w:t>
+        <w:t>Diagram</w:t>
       </w:r>
       <w:proofErr w:type="spellEnd"/>
-    </w:p>
-    <w:p>
-      <w:r>
-        <w:t xml:space="preserve">Wie die Attribute auf GUI Ebene eingesetzt werden, kann im Kapitel TODO </w:t>
-      </w:r>
-      <w:r>
-        <w:t xml:space="preserve">User Environment </w:t>
-      </w:r>
-      <w:proofErr w:type="spellStart"/>
-      <w:r>
-        <w:t>Diagram</w:t>
-      </w:r>
-      <w:proofErr w:type="spellEnd"/>
       <w:r>
         <w:t xml:space="preserve"> nachgelesen werden.</w:t>
       </w:r>
@@ -1875,7 +1845,6 @@
       <w:pPr>
         <w:pStyle w:val="Heading5"/>
       </w:pPr>
-      <w:proofErr w:type="spellStart"/>
       <w:r>
         <w:t>Post</w:t>
       </w:r>
@@ -1885,7 +1854,6 @@
       <w:r>
         <w:t>Application</w:t>
       </w:r>
-      <w:proofErr w:type="spellEnd"/>
     </w:p>
     <w:p>
       <w:pPr>
@@ -1954,38 +1922,44 @@
       <w:r>
         <w:t xml:space="preserve">Abbildung </w:t>
       </w:r>
-      <w:fldSimple w:instr=" SEQ Abbildung \* ARABIC ">
-        <w:r>
-          <w:rPr>
-            <w:noProof/>
-          </w:rPr>
-          <w:t>2</w:t>
-        </w:r>
-      </w:fldSimple>
+      <w:r>
+        <w:fldChar w:fldCharType="begin"/>
+      </w:r>
+      <w:r>
+        <w:instrText xml:space="preserve"> SEQ Abbildung \* ARABIC </w:instrText>
+      </w:r>
+      <w:r>
+        <w:fldChar w:fldCharType="separate"/>
+      </w:r>
+      <w:r>
+        <w:rPr>
+          <w:noProof/>
+        </w:rPr>
+        <w:t>2</w:t>
+      </w:r>
+      <w:r>
+        <w:rPr>
+          <w:noProof/>
+        </w:rPr>
+        <w:fldChar w:fldCharType="end"/>
+      </w:r>
       <w:r>
         <w:t xml:space="preserve"> - </w:t>
       </w:r>
       <w:r>
-        <w:t xml:space="preserve">Domain Model </w:t>
-      </w:r>
-      <w:proofErr w:type="spellStart"/>
-      <w:r>
+        <w:t>Domain Model PosterApplication</w:t>
+      </w:r>
+    </w:p>
+    <w:p>
+      <w:r>
+        <w:t xml:space="preserve">Die </w:t>
+      </w:r>
+      <w:r>
+        <w:rPr>
+          <w:i/>
+        </w:rPr>
         <w:t>PosterApplication</w:t>
       </w:r>
-      <w:proofErr w:type="spellEnd"/>
-    </w:p>
-    <w:p>
-      <w:r>
-        <w:t xml:space="preserve">Die </w:t>
-      </w:r>
-      <w:proofErr w:type="spellStart"/>
-      <w:r>
-        <w:rPr>
-          <w:i/>
-        </w:rPr>
-        <w:t>PosterApplication</w:t>
-      </w:r>
-      <w:proofErr w:type="spellEnd"/>
       <w:r>
         <w:t xml:space="preserve"> verwaltet ihrerseits </w:t>
       </w:r>
@@ -2370,28 +2344,35 @@
       <w:r>
         <w:t xml:space="preserve">Tabelle </w:t>
       </w:r>
-      <w:fldSimple w:instr=" SEQ Tabelle \* ARABIC ">
-        <w:r>
-          <w:rPr>
-            <w:noProof/>
-          </w:rPr>
-          <w:t>2</w:t>
-        </w:r>
-      </w:fldSimple>
-      <w:r>
-        <w:t xml:space="preserve"> - Attribute </w:t>
-      </w:r>
-      <w:proofErr w:type="spellStart"/>
-      <w:r>
-        <w:t>PosterApplication</w:t>
-      </w:r>
-      <w:proofErr w:type="spellEnd"/>
+      <w:r>
+        <w:fldChar w:fldCharType="begin"/>
+      </w:r>
+      <w:r>
+        <w:instrText xml:space="preserve"> SEQ Tabelle \* ARABIC </w:instrText>
+      </w:r>
+      <w:r>
+        <w:fldChar w:fldCharType="separate"/>
+      </w:r>
+      <w:r>
+        <w:rPr>
+          <w:noProof/>
+        </w:rPr>
+        <w:t>2</w:t>
+      </w:r>
+      <w:r>
+        <w:rPr>
+          <w:noProof/>
+        </w:rPr>
+        <w:fldChar w:fldCharType="end"/>
+      </w:r>
+      <w:r>
+        <w:t xml:space="preserve"> - Attribute PosterApplication</w:t>
+      </w:r>
     </w:p>
     <w:p>
       <w:pPr>
         <w:pStyle w:val="Heading5"/>
       </w:pPr>
-      <w:proofErr w:type="spellStart"/>
       <w:r>
         <w:t>LunchMenuA</w:t>
       </w:r>
@@ -2404,7 +2385,6 @@
       <w:r>
         <w:t>lication</w:t>
       </w:r>
-      <w:proofErr w:type="spellEnd"/>
     </w:p>
     <w:p>
       <w:r>
@@ -2462,38 +2442,44 @@
       <w:r>
         <w:t xml:space="preserve">Abbildung </w:t>
       </w:r>
-      <w:fldSimple w:instr=" SEQ Abbildung \* ARABIC ">
-        <w:r>
-          <w:rPr>
-            <w:noProof/>
-          </w:rPr>
-          <w:t>3</w:t>
-        </w:r>
-      </w:fldSimple>
+      <w:r>
+        <w:fldChar w:fldCharType="begin"/>
+      </w:r>
+      <w:r>
+        <w:instrText xml:space="preserve"> SEQ Abbildung \* ARABIC </w:instrText>
+      </w:r>
+      <w:r>
+        <w:fldChar w:fldCharType="separate"/>
+      </w:r>
+      <w:r>
+        <w:rPr>
+          <w:noProof/>
+        </w:rPr>
+        <w:t>3</w:t>
+      </w:r>
+      <w:r>
+        <w:rPr>
+          <w:noProof/>
+        </w:rPr>
+        <w:fldChar w:fldCharType="end"/>
+      </w:r>
       <w:r>
         <w:t xml:space="preserve"> - Domain Model</w:t>
       </w:r>
       <w:r>
-        <w:t xml:space="preserve"> </w:t>
-      </w:r>
-      <w:proofErr w:type="spellStart"/>
-      <w:r>
+        <w:t xml:space="preserve"> LunchMenuApplication</w:t>
+      </w:r>
+    </w:p>
+    <w:p>
+      <w:r>
+        <w:t xml:space="preserve">Die </w:t>
+      </w:r>
+      <w:r>
+        <w:rPr>
+          <w:i/>
+        </w:rPr>
         <w:t>LunchMenuApplication</w:t>
       </w:r>
-      <w:proofErr w:type="spellEnd"/>
-    </w:p>
-    <w:p>
-      <w:r>
-        <w:t xml:space="preserve">Die </w:t>
-      </w:r>
-      <w:proofErr w:type="spellStart"/>
-      <w:r>
-        <w:rPr>
-          <w:i/>
-        </w:rPr>
-        <w:t>LunchMenuApplication</w:t>
-      </w:r>
-      <w:proofErr w:type="spellEnd"/>
       <w:r>
         <w:t xml:space="preserve"> verwaltet das</w:t>
       </w:r>
@@ -2616,14 +2602,27 @@
       <w:r>
         <w:t xml:space="preserve">Tabelle </w:t>
       </w:r>
-      <w:fldSimple w:instr=" SEQ Tabelle \* ARABIC ">
-        <w:r>
-          <w:rPr>
-            <w:noProof/>
-          </w:rPr>
-          <w:t>3</w:t>
-        </w:r>
-      </w:fldSimple>
+      <w:r>
+        <w:fldChar w:fldCharType="begin"/>
+      </w:r>
+      <w:r>
+        <w:instrText xml:space="preserve"> SEQ Tabelle \* ARABIC </w:instrText>
+      </w:r>
+      <w:r>
+        <w:fldChar w:fldCharType="separate"/>
+      </w:r>
+      <w:r>
+        <w:rPr>
+          <w:noProof/>
+        </w:rPr>
+        <w:t>3</w:t>
+      </w:r>
+      <w:r>
+        <w:rPr>
+          <w:noProof/>
+        </w:rPr>
+        <w:fldChar w:fldCharType="end"/>
+      </w:r>
       <w:r>
         <w:t xml:space="preserve"> </w:t>
       </w:r>
@@ -2936,14 +2935,27 @@
       <w:r>
         <w:t xml:space="preserve">Tabelle </w:t>
       </w:r>
-      <w:fldSimple w:instr=" SEQ Tabelle \* ARABIC ">
-        <w:r>
-          <w:rPr>
-            <w:noProof/>
-          </w:rPr>
-          <w:t>4</w:t>
-        </w:r>
-      </w:fldSimple>
+      <w:r>
+        <w:fldChar w:fldCharType="begin"/>
+      </w:r>
+      <w:r>
+        <w:instrText xml:space="preserve"> SEQ Tabelle \* ARABIC </w:instrText>
+      </w:r>
+      <w:r>
+        <w:fldChar w:fldCharType="separate"/>
+      </w:r>
+      <w:r>
+        <w:rPr>
+          <w:noProof/>
+        </w:rPr>
+        <w:t>4</w:t>
+      </w:r>
+      <w:r>
+        <w:rPr>
+          <w:noProof/>
+        </w:rPr>
+        <w:fldChar w:fldCharType="end"/>
+      </w:r>
       <w:r>
         <w:t xml:space="preserve"> - A</w:t>
       </w:r>
@@ -3407,14 +3419,27 @@
       <w:r>
         <w:t xml:space="preserve">Abbildung </w:t>
       </w:r>
-      <w:fldSimple w:instr=" SEQ Abbildung \* ARABIC ">
-        <w:r>
-          <w:rPr>
-            <w:noProof/>
-          </w:rPr>
-          <w:t>4</w:t>
-        </w:r>
-      </w:fldSimple>
+      <w:r>
+        <w:fldChar w:fldCharType="begin"/>
+      </w:r>
+      <w:r>
+        <w:instrText xml:space="preserve"> SEQ Abbildung \* ARABIC </w:instrText>
+      </w:r>
+      <w:r>
+        <w:fldChar w:fldCharType="separate"/>
+      </w:r>
+      <w:r>
+        <w:rPr>
+          <w:noProof/>
+        </w:rPr>
+        <w:t>4</w:t>
+      </w:r>
+      <w:r>
+        <w:rPr>
+          <w:noProof/>
+        </w:rPr>
+        <w:fldChar w:fldCharType="end"/>
+      </w:r>
       <w:r>
         <w:t xml:space="preserve"> - Anforderungen an den Test</w:t>
       </w:r>
@@ -3570,26 +3595,10 @@
         <w:t>dieser</w:t>
       </w:r>
       <w:r>
-        <w:t xml:space="preserve"> den Bereich betritt, in dem er von </w:t>
-      </w:r>
-      <w:proofErr w:type="spellStart"/>
-      <w:r>
-        <w:t>Kinect</w:t>
-      </w:r>
-      <w:proofErr w:type="spellEnd"/>
-      <w:r>
-        <w:t xml:space="preserve"> erkannt wird. Es können maximal sechs verschiedene Schriftzüge zur gleichen Zeit sechs Personen folgen, da </w:t>
-      </w:r>
-      <w:r>
-        <w:t xml:space="preserve">dies die maximale Anzahl an Personen ist, die </w:t>
-      </w:r>
-      <w:proofErr w:type="spellStart"/>
-      <w:r>
-        <w:t>Kinect</w:t>
-      </w:r>
-      <w:proofErr w:type="spellEnd"/>
-      <w:r>
-        <w:t xml:space="preserve"> gleichzeitig erkennen kann.</w:t>
+        <w:t xml:space="preserve"> den Bereich betritt, in dem er von Kinect erkannt wird. Es können maximal sechs verschiedene Schriftzüge zur gleichen Zeit sechs Personen folgen, da </w:t>
+      </w:r>
+      <w:r>
+        <w:t>dies die maximale Anzahl an Personen ist, die Kinect gleichzeitig erkennen kann.</w:t>
       </w:r>
       <w:r>
         <w:t xml:space="preserve"> Ein anderer Vorschlag </w:t>
@@ -3711,14 +3720,27 @@
       <w:r>
         <w:t xml:space="preserve">Abbildung </w:t>
       </w:r>
-      <w:fldSimple w:instr=" SEQ Abbildung \* ARABIC ">
-        <w:r>
-          <w:rPr>
-            <w:noProof/>
-          </w:rPr>
-          <w:t>5</w:t>
-        </w:r>
-      </w:fldSimple>
+      <w:r>
+        <w:fldChar w:fldCharType="begin"/>
+      </w:r>
+      <w:r>
+        <w:instrText xml:space="preserve"> SEQ Abbildung \* ARABIC </w:instrText>
+      </w:r>
+      <w:r>
+        <w:fldChar w:fldCharType="separate"/>
+      </w:r>
+      <w:r>
+        <w:rPr>
+          <w:noProof/>
+        </w:rPr>
+        <w:t>5</w:t>
+      </w:r>
+      <w:r>
+        <w:rPr>
+          <w:noProof/>
+        </w:rPr>
+        <w:fldChar w:fldCharType="end"/>
+      </w:r>
       <w:r>
         <w:t xml:space="preserve"> - </w:t>
       </w:r>
@@ -3802,15 +3824,7 @@
         <w:br/>
       </w:r>
       <w:r>
-        <w:t xml:space="preserve">In der Mitte des unteren Randes werden die Skelette der Personen, die von </w:t>
-      </w:r>
-      <w:proofErr w:type="spellStart"/>
-      <w:r>
-        <w:t>Kinect</w:t>
-      </w:r>
-      <w:proofErr w:type="spellEnd"/>
-      <w:r>
-        <w:t xml:space="preserve"> erkannt </w:t>
+        <w:t xml:space="preserve">In der Mitte des unteren Randes werden die Skelette der Personen, die von Kinect erkannt </w:t>
       </w:r>
       <w:r>
         <w:t>worden sind</w:t>
@@ -3901,14 +3915,27 @@
       <w:r>
         <w:t xml:space="preserve">Abbildung </w:t>
       </w:r>
-      <w:fldSimple w:instr=" SEQ Abbildung \* ARABIC ">
-        <w:r>
-          <w:rPr>
-            <w:noProof/>
-          </w:rPr>
-          <w:t>6</w:t>
-        </w:r>
-      </w:fldSimple>
+      <w:r>
+        <w:fldChar w:fldCharType="begin"/>
+      </w:r>
+      <w:r>
+        <w:instrText xml:space="preserve"> SEQ Abbildung \* ARABIC </w:instrText>
+      </w:r>
+      <w:r>
+        <w:fldChar w:fldCharType="separate"/>
+      </w:r>
+      <w:r>
+        <w:rPr>
+          <w:noProof/>
+        </w:rPr>
+        <w:t>6</w:t>
+      </w:r>
+      <w:r>
+        <w:rPr>
+          <w:noProof/>
+        </w:rPr>
+        <w:fldChar w:fldCharType="end"/>
+      </w:r>
       <w:r>
         <w:t xml:space="preserve"> - Unterteilung in Tabs</w:t>
       </w:r>
@@ -4042,14 +4069,27 @@
       <w:r>
         <w:t xml:space="preserve">Abbildung </w:t>
       </w:r>
-      <w:fldSimple w:instr=" SEQ Abbildung \* ARABIC ">
-        <w:r>
-          <w:rPr>
-            <w:noProof/>
-          </w:rPr>
-          <w:t>7</w:t>
-        </w:r>
-      </w:fldSimple>
+      <w:r>
+        <w:fldChar w:fldCharType="begin"/>
+      </w:r>
+      <w:r>
+        <w:instrText xml:space="preserve"> SEQ Abbildung \* ARABIC </w:instrText>
+      </w:r>
+      <w:r>
+        <w:fldChar w:fldCharType="separate"/>
+      </w:r>
+      <w:r>
+        <w:rPr>
+          <w:noProof/>
+        </w:rPr>
+        <w:t>7</w:t>
+      </w:r>
+      <w:r>
+        <w:rPr>
+          <w:noProof/>
+        </w:rPr>
+        <w:fldChar w:fldCharType="end"/>
+      </w:r>
       <w:r>
         <w:t xml:space="preserve"> </w:t>
       </w:r>
@@ -4195,15 +4235,7 @@
         <w:t>Alternative</w:t>
       </w:r>
       <w:r>
-        <w:t xml:space="preserve">, </w:t>
-      </w:r>
-      <w:proofErr w:type="spellStart"/>
-      <w:r>
-        <w:t>Kinect</w:t>
-      </w:r>
-      <w:proofErr w:type="spellEnd"/>
-      <w:r>
-        <w:t xml:space="preserve"> nur mit der Hand als </w:t>
+        <w:t xml:space="preserve">, Kinect nur mit der Hand als </w:t>
       </w:r>
       <w:r>
         <w:t>Zeiger</w:t>
@@ -4218,18 +4250,10 @@
         <w:t xml:space="preserve"> </w:t>
       </w:r>
       <w:r>
-        <w:t xml:space="preserve">Es gibt zwei Auffassungen der Steuerung von </w:t>
-      </w:r>
-      <w:proofErr w:type="spellStart"/>
-      <w:r>
-        <w:t>Kin</w:t>
-      </w:r>
-      <w:r>
-        <w:t>ect</w:t>
-      </w:r>
-      <w:proofErr w:type="spellEnd"/>
-      <w:r>
-        <w:t>, die getestet werden können:</w:t>
+        <w:t>Es gibt zwei Auffassungen der Steuerung von Kin</w:t>
+      </w:r>
+      <w:r>
+        <w:t>ect, die getestet werden können:</w:t>
       </w:r>
     </w:p>
     <w:p>
@@ -4518,14 +4542,27 @@
       <w:r>
         <w:t xml:space="preserve">Abbildung </w:t>
       </w:r>
-      <w:fldSimple w:instr=" SEQ Abbildung \* ARABIC ">
-        <w:r>
-          <w:rPr>
-            <w:noProof/>
-          </w:rPr>
-          <w:t>8</w:t>
-        </w:r>
-      </w:fldSimple>
+      <w:r>
+        <w:fldChar w:fldCharType="begin"/>
+      </w:r>
+      <w:r>
+        <w:instrText xml:space="preserve"> SEQ Abbildung \* ARABIC </w:instrText>
+      </w:r>
+      <w:r>
+        <w:fldChar w:fldCharType="separate"/>
+      </w:r>
+      <w:r>
+        <w:rPr>
+          <w:noProof/>
+        </w:rPr>
+        <w:t>8</w:t>
+      </w:r>
+      <w:r>
+        <w:rPr>
+          <w:noProof/>
+        </w:rPr>
+        <w:fldChar w:fldCharType="end"/>
+      </w:r>
       <w:r>
         <w:t xml:space="preserve"> - Skizze Testapplikation</w:t>
       </w:r>
@@ -4821,14 +4858,27 @@
       <w:r>
         <w:t xml:space="preserve">Abbildung </w:t>
       </w:r>
-      <w:fldSimple w:instr=" SEQ Abbildung \* ARABIC ">
-        <w:r>
-          <w:rPr>
-            <w:noProof/>
-          </w:rPr>
-          <w:t>9</w:t>
-        </w:r>
-      </w:fldSimple>
+      <w:r>
+        <w:fldChar w:fldCharType="begin"/>
+      </w:r>
+      <w:r>
+        <w:instrText xml:space="preserve"> SEQ Abbildung \* ARABIC </w:instrText>
+      </w:r>
+      <w:r>
+        <w:fldChar w:fldCharType="separate"/>
+      </w:r>
+      <w:r>
+        <w:rPr>
+          <w:noProof/>
+        </w:rPr>
+        <w:t>9</w:t>
+      </w:r>
+      <w:r>
+        <w:rPr>
+          <w:noProof/>
+        </w:rPr>
+        <w:fldChar w:fldCharType="end"/>
+      </w:r>
       <w:r>
         <w:t xml:space="preserve"> - </w:t>
       </w:r>
@@ -4857,11 +4907,11 @@
         <w:t>w</w:t>
       </w:r>
       <w:r>
-        <w:t xml:space="preserve">all für Informationen zur Frage oder Aussage </w:t>
+        <w:t xml:space="preserve">all für Informationen zur Frage oder Aussage auf </w:t>
       </w:r>
       <w:proofErr w:type="gramStart"/>
       <w:r>
-        <w:t>auf der Wall</w:t>
+        <w:t>der Wall</w:t>
       </w:r>
       <w:proofErr w:type="gramEnd"/>
       <w:r>
@@ -4880,15 +4930,7 @@
         <w:t>. Somit kann er von</w:t>
       </w:r>
       <w:r>
-        <w:t xml:space="preserve"> </w:t>
-      </w:r>
-      <w:proofErr w:type="spellStart"/>
-      <w:r>
-        <w:t>Kinect</w:t>
-      </w:r>
-      <w:proofErr w:type="spellEnd"/>
-      <w:r>
-        <w:t xml:space="preserve"> erkannt</w:t>
+        <w:t xml:space="preserve"> Kinect erkannt</w:t>
       </w:r>
       <w:r>
         <w:t xml:space="preserve"> werden</w:t>
@@ -5107,14 +5149,27 @@
       <w:r>
         <w:t xml:space="preserve">Abbildung </w:t>
       </w:r>
-      <w:fldSimple w:instr=" SEQ Abbildung \* ARABIC ">
-        <w:r>
-          <w:rPr>
-            <w:noProof/>
-          </w:rPr>
-          <w:t>10</w:t>
-        </w:r>
-      </w:fldSimple>
+      <w:r>
+        <w:fldChar w:fldCharType="begin"/>
+      </w:r>
+      <w:r>
+        <w:instrText xml:space="preserve"> SEQ Abbildung \* ARABIC </w:instrText>
+      </w:r>
+      <w:r>
+        <w:fldChar w:fldCharType="separate"/>
+      </w:r>
+      <w:r>
+        <w:rPr>
+          <w:noProof/>
+        </w:rPr>
+        <w:t>10</w:t>
+      </w:r>
+      <w:r>
+        <w:rPr>
+          <w:noProof/>
+        </w:rPr>
+        <w:fldChar w:fldCharType="end"/>
+      </w:r>
       <w:r>
         <w:t xml:space="preserve"> - </w:t>
       </w:r>
@@ -5423,14 +5478,27 @@
       <w:r>
         <w:t xml:space="preserve">Abbildung </w:t>
       </w:r>
-      <w:fldSimple w:instr=" SEQ Abbildung \* ARABIC ">
-        <w:r>
-          <w:rPr>
-            <w:noProof/>
-          </w:rPr>
-          <w:t>11</w:t>
-        </w:r>
-      </w:fldSimple>
+      <w:r>
+        <w:fldChar w:fldCharType="begin"/>
+      </w:r>
+      <w:r>
+        <w:instrText xml:space="preserve"> SEQ Abbildung \* ARABIC </w:instrText>
+      </w:r>
+      <w:r>
+        <w:fldChar w:fldCharType="separate"/>
+      </w:r>
+      <w:r>
+        <w:rPr>
+          <w:noProof/>
+        </w:rPr>
+        <w:t>11</w:t>
+      </w:r>
+      <w:r>
+        <w:rPr>
+          <w:noProof/>
+        </w:rPr>
+        <w:fldChar w:fldCharType="end"/>
+      </w:r>
       <w:r>
         <w:t xml:space="preserve"> - Demomodus, Idee 12, Erweiterung zu Idee 8</w:t>
       </w:r>
@@ -5556,14 +5624,27 @@
       <w:r>
         <w:t xml:space="preserve">Abbildung </w:t>
       </w:r>
-      <w:fldSimple w:instr=" SEQ Abbildung \* ARABIC ">
-        <w:r>
-          <w:rPr>
-            <w:noProof/>
-          </w:rPr>
-          <w:t>12</w:t>
-        </w:r>
-      </w:fldSimple>
+      <w:r>
+        <w:fldChar w:fldCharType="begin"/>
+      </w:r>
+      <w:r>
+        <w:instrText xml:space="preserve"> SEQ Abbildung \* ARABIC </w:instrText>
+      </w:r>
+      <w:r>
+        <w:fldChar w:fldCharType="separate"/>
+      </w:r>
+      <w:r>
+        <w:rPr>
+          <w:noProof/>
+        </w:rPr>
+        <w:t>12</w:t>
+      </w:r>
+      <w:r>
+        <w:rPr>
+          <w:noProof/>
+        </w:rPr>
+        <w:fldChar w:fldCharType="end"/>
+      </w:r>
       <w:r>
         <w:t xml:space="preserve"> - Demomodus, Ideen 9 und 10</w:t>
       </w:r>
@@ -5678,14 +5759,27 @@
       <w:r>
         <w:t xml:space="preserve">Abbildung </w:t>
       </w:r>
-      <w:fldSimple w:instr=" SEQ Abbildung \* ARABIC ">
-        <w:r>
-          <w:rPr>
-            <w:noProof/>
-          </w:rPr>
-          <w:t>13</w:t>
-        </w:r>
-      </w:fldSimple>
+      <w:r>
+        <w:fldChar w:fldCharType="begin"/>
+      </w:r>
+      <w:r>
+        <w:instrText xml:space="preserve"> SEQ Abbildung \* ARABIC </w:instrText>
+      </w:r>
+      <w:r>
+        <w:fldChar w:fldCharType="separate"/>
+      </w:r>
+      <w:r>
+        <w:rPr>
+          <w:noProof/>
+        </w:rPr>
+        <w:t>13</w:t>
+      </w:r>
+      <w:r>
+        <w:rPr>
+          <w:noProof/>
+        </w:rPr>
+        <w:fldChar w:fldCharType="end"/>
+      </w:r>
       <w:r>
         <w:t xml:space="preserve"> - Demomodus, </w:t>
       </w:r>
@@ -5735,15 +5829,7 @@
         <w:t xml:space="preserve"> Dabei kam zur Sprache, dass </w:t>
       </w:r>
       <w:r>
-        <w:t xml:space="preserve">sich die Idee 8 resp. 12 nicht eignet, da durch den positiv ausgefallenen </w:t>
-      </w:r>
-      <w:proofErr w:type="spellStart"/>
-      <w:r>
-        <w:t>Usability</w:t>
-      </w:r>
-      <w:proofErr w:type="spellEnd"/>
-      <w:r>
-        <w:t xml:space="preserve"> Test (siehe </w:t>
+        <w:t xml:space="preserve">sich die Idee 8 resp. 12 nicht eignet, da durch den positiv ausgefallenen Usability Test (siehe </w:t>
       </w:r>
       <w:r>
         <w:fldChar w:fldCharType="begin"/>
@@ -6135,15 +6221,7 @@
       </w:r>
       <w:r>
         <w:br/>
-        <w:t xml:space="preserve">Ein </w:t>
-      </w:r>
-      <w:proofErr w:type="spellStart"/>
-      <w:r>
-        <w:t>Usability</w:t>
-      </w:r>
-      <w:proofErr w:type="spellEnd"/>
-      <w:r>
-        <w:t xml:space="preserve"> Test und das Umsetzen der allfällig dadurch entstandenen Verbesserungsansätze runden die Implementation ab.</w:t>
+        <w:t>Ein Usability Test und das Umsetzen der allfällig dadurch entstandenen Verbesserungsansätze runden die Implementation ab.</w:t>
       </w:r>
     </w:p>
     <w:p>
@@ -6206,14 +6284,27 @@
       <w:r>
         <w:t xml:space="preserve">Abbildung </w:t>
       </w:r>
-      <w:fldSimple w:instr=" SEQ Abbildung \* ARABIC ">
-        <w:r>
-          <w:rPr>
-            <w:noProof/>
-          </w:rPr>
-          <w:t>14</w:t>
-        </w:r>
-      </w:fldSimple>
+      <w:r>
+        <w:fldChar w:fldCharType="begin"/>
+      </w:r>
+      <w:r>
+        <w:instrText xml:space="preserve"> SEQ Abbildung \* ARABIC </w:instrText>
+      </w:r>
+      <w:r>
+        <w:fldChar w:fldCharType="separate"/>
+      </w:r>
+      <w:r>
+        <w:rPr>
+          <w:noProof/>
+        </w:rPr>
+        <w:t>14</w:t>
+      </w:r>
+      <w:r>
+        <w:rPr>
+          <w:noProof/>
+        </w:rPr>
+        <w:fldChar w:fldCharType="end"/>
+      </w:r>
       <w:r>
         <w:t xml:space="preserve"> - Teilaufgaben des Demomodus "Kraftfeld"</w:t>
       </w:r>
@@ -6313,14 +6404,30 @@
       <w:r>
         <w:t xml:space="preserve">Abbildung </w:t>
       </w:r>
-      <w:fldSimple w:instr=" SEQ Abbildung \* ARABIC ">
-        <w:r>
-          <w:rPr>
-            <w:noProof/>
-          </w:rPr>
-          <w:t>15</w:t>
-        </w:r>
-      </w:fldSimple>
+      <w:r>
+        <w:fldChar w:fldCharType="begin"/>
+      </w:r>
+      <w:r>
+        <w:instrText xml:space="preserve"> SEQ Abbildu</w:instrText>
+      </w:r>
+      <w:r>
+        <w:instrText xml:space="preserve">ng \* ARABIC </w:instrText>
+      </w:r>
+      <w:r>
+        <w:fldChar w:fldCharType="separate"/>
+      </w:r>
+      <w:r>
+        <w:rPr>
+          <w:noProof/>
+        </w:rPr>
+        <w:t>15</w:t>
+      </w:r>
+      <w:r>
+        <w:rPr>
+          <w:noProof/>
+        </w:rPr>
+        <w:fldChar w:fldCharType="end"/>
+      </w:r>
       <w:r>
         <w:t xml:space="preserve"> </w:t>
       </w:r>
@@ -6346,13 +6453,8 @@
         <w:t>r</w:t>
       </w:r>
       <w:r>
-        <w:t xml:space="preserve"> </w:t>
-      </w:r>
-      <w:proofErr w:type="spellStart"/>
-      <w:r>
-        <w:t>Kinect</w:t>
-      </w:r>
-      <w:proofErr w:type="spellEnd"/>
+        <w:t xml:space="preserve"> Kinect</w:t>
+      </w:r>
       <w:r>
         <w:t xml:space="preserve"> </w:t>
       </w:r>
@@ -6846,14 +6948,27 @@
       <w:r>
         <w:t xml:space="preserve">Abbildung </w:t>
       </w:r>
-      <w:fldSimple w:instr=" SEQ Abbildung \* ARABIC ">
-        <w:r>
-          <w:rPr>
-            <w:noProof/>
-          </w:rPr>
-          <w:t>16</w:t>
-        </w:r>
-      </w:fldSimple>
+      <w:r>
+        <w:fldChar w:fldCharType="begin"/>
+      </w:r>
+      <w:r>
+        <w:instrText xml:space="preserve"> SEQ Abbildung \* ARABIC </w:instrText>
+      </w:r>
+      <w:r>
+        <w:fldChar w:fldCharType="separate"/>
+      </w:r>
+      <w:r>
+        <w:rPr>
+          <w:noProof/>
+        </w:rPr>
+        <w:t>16</w:t>
+      </w:r>
+      <w:r>
+        <w:rPr>
+          <w:noProof/>
+        </w:rPr>
+        <w:fldChar w:fldCharType="end"/>
+      </w:r>
       <w:r>
         <w:t xml:space="preserve"> - Zustandsdiagramm Interaktions- und Demomodus</w:t>
       </w:r>
@@ -7066,14 +7181,27 @@
       <w:r>
         <w:t xml:space="preserve">Abbildung </w:t>
       </w:r>
-      <w:fldSimple w:instr=" SEQ Abbildung \* ARABIC ">
-        <w:r>
-          <w:rPr>
-            <w:noProof/>
-          </w:rPr>
-          <w:t>17</w:t>
-        </w:r>
-      </w:fldSimple>
+      <w:r>
+        <w:fldChar w:fldCharType="begin"/>
+      </w:r>
+      <w:r>
+        <w:instrText xml:space="preserve"> SEQ Abbildung \* ARABIC </w:instrText>
+      </w:r>
+      <w:r>
+        <w:fldChar w:fldCharType="separate"/>
+      </w:r>
+      <w:r>
+        <w:rPr>
+          <w:noProof/>
+        </w:rPr>
+        <w:t>17</w:t>
+      </w:r>
+      <w:r>
+        <w:rPr>
+          <w:noProof/>
+        </w:rPr>
+        <w:fldChar w:fldCharType="end"/>
+      </w:r>
       <w:r>
         <w:t xml:space="preserve"> - Externes Design</w:t>
       </w:r>
@@ -7148,14 +7276,27 @@
       <w:r>
         <w:t xml:space="preserve">Abbildung </w:t>
       </w:r>
-      <w:fldSimple w:instr=" SEQ Abbildung \* ARABIC ">
-        <w:r>
-          <w:rPr>
-            <w:noProof/>
-          </w:rPr>
-          <w:t>18</w:t>
-        </w:r>
-      </w:fldSimple>
+      <w:r>
+        <w:fldChar w:fldCharType="begin"/>
+      </w:r>
+      <w:r>
+        <w:instrText xml:space="preserve"> SEQ Abbildung \* ARABIC </w:instrText>
+      </w:r>
+      <w:r>
+        <w:fldChar w:fldCharType="separate"/>
+      </w:r>
+      <w:r>
+        <w:rPr>
+          <w:noProof/>
+        </w:rPr>
+        <w:t>18</w:t>
+      </w:r>
+      <w:r>
+        <w:rPr>
+          <w:noProof/>
+        </w:rPr>
+        <w:fldChar w:fldCharType="end"/>
+      </w:r>
       <w:r>
         <w:t xml:space="preserve"> - Externes Design, Countdown</w:t>
       </w:r>
@@ -7201,15 +7342,7 @@
         <w:t>Zusätzlich</w:t>
       </w:r>
       <w:r>
-        <w:t xml:space="preserve"> wurde nach einem </w:t>
-      </w:r>
-      <w:proofErr w:type="spellStart"/>
-      <w:r>
-        <w:t>Usability</w:t>
-      </w:r>
-      <w:proofErr w:type="spellEnd"/>
-      <w:r>
-        <w:t xml:space="preserve"> Test (TODO </w:t>
+        <w:t xml:space="preserve"> wurde nach einem Usability Test (TODO </w:t>
       </w:r>
       <w:proofErr w:type="spellStart"/>
       <w:r>
@@ -7477,151 +7610,1382 @@
       <w:r>
         <w:t xml:space="preserve"> </w:t>
       </w:r>
+      <w:r>
+        <w:rPr>
+          <w:i/>
+        </w:rPr>
+        <w:t>VideoWallApplication</w:t>
+      </w:r>
+      <w:r>
+        <w:t xml:space="preserve"> </w:t>
+      </w:r>
+      <w:r>
+        <w:t>dargestellt</w:t>
+      </w:r>
+      <w:r>
+        <w:t xml:space="preserve">. In diesem Fall handelt es sich bei dieser um die </w:t>
+      </w:r>
       <w:proofErr w:type="spellStart"/>
       <w:r>
         <w:rPr>
           <w:i/>
         </w:rPr>
+        <w:t>LunchMenuApp</w:t>
+      </w:r>
+      <w:proofErr w:type="spellEnd"/>
+      <w:r>
+        <w:t xml:space="preserve">. </w:t>
+      </w:r>
+      <w:r>
+        <w:t>Sobald ein Skelett erkannt wird, wechselt die Anzeige vom Demomodus in den Interaktionsmodus.</w:t>
+      </w:r>
+      <w:r>
+        <w:t xml:space="preserve"> Im Interaktionsmodus Screen</w:t>
+      </w:r>
+      <w:r>
+        <w:t xml:space="preserve"> könne</w:t>
+      </w:r>
+      <w:r>
+        <w:t>n</w:t>
+      </w:r>
+      <w:r>
+        <w:t xml:space="preserve"> die</w:t>
+      </w:r>
+      <w:r>
+        <w:t xml:space="preserve"> verschiedenen </w:t>
+      </w:r>
+      <w:r>
+        <w:rPr>
+          <w:i/>
+        </w:rPr>
+        <w:t>VideoWallApplications</w:t>
+      </w:r>
+      <w:r>
+        <w:t xml:space="preserve"> im Menu ausgewählt werden.</w:t>
+      </w:r>
+      <w:r>
+        <w:t xml:space="preserve"> Für jede </w:t>
+      </w:r>
+      <w:r>
+        <w:rPr>
+          <w:i/>
+        </w:rPr>
         <w:t>VideoWallApplication</w:t>
       </w:r>
+      <w:r>
+        <w:t xml:space="preserve"> wird ein „Knopf“ erstellt, mit dessen Betätigung die jeweilige </w:t>
+      </w:r>
+      <w:r>
+        <w:rPr>
+          <w:i/>
+        </w:rPr>
+        <w:t>VideoWallApplication</w:t>
+      </w:r>
+      <w:r>
+        <w:t xml:space="preserve"> ausgewählt werden kann.</w:t>
+      </w:r>
+      <w:r>
+        <w:t xml:space="preserve"> </w:t>
+      </w:r>
+      <w:r>
+        <w:t xml:space="preserve">Der Inhalt der momentan ausgewählten </w:t>
+      </w:r>
+      <w:r>
+        <w:rPr>
+          <w:i/>
+        </w:rPr>
+        <w:t>VideoWallApplication</w:t>
+      </w:r>
+      <w:r>
+        <w:t xml:space="preserve"> wird in der Mitte </w:t>
+      </w:r>
+      <w:proofErr w:type="gramStart"/>
+      <w:r>
+        <w:t>des</w:t>
+      </w:r>
+      <w:proofErr w:type="gramEnd"/>
+      <w:r>
+        <w:t xml:space="preserve"> Screens dargestellt.</w:t>
+      </w:r>
+      <w:r>
+        <w:t xml:space="preserve"> Da momentan die </w:t>
+      </w:r>
+      <w:proofErr w:type="spellStart"/>
+      <w:r>
+        <w:rPr>
+          <w:i/>
+        </w:rPr>
+        <w:t>LunchMenuApp</w:t>
+      </w:r>
       <w:proofErr w:type="spellEnd"/>
       <w:r>
+        <w:t xml:space="preserve"> aktiv ist, wird auch deren Inhalt angezeigt.</w:t>
+      </w:r>
+      <w:r>
+        <w:t xml:space="preserve"> Würde nun auf die </w:t>
+      </w:r>
+      <w:proofErr w:type="spellStart"/>
+      <w:r>
+        <w:rPr>
+          <w:i/>
+        </w:rPr>
+        <w:t>PosterApp</w:t>
+      </w:r>
+      <w:proofErr w:type="spellEnd"/>
+      <w:r>
+        <w:t xml:space="preserve"> gewechselt werden, würde in der Mitte der Inhalt der </w:t>
+      </w:r>
+      <w:proofErr w:type="spellStart"/>
+      <w:r>
+        <w:rPr>
+          <w:i/>
+        </w:rPr>
+        <w:t>PosterApp</w:t>
+      </w:r>
+      <w:proofErr w:type="spellEnd"/>
+      <w:r>
+        <w:t xml:space="preserve"> visualisiert werden.</w:t>
+      </w:r>
+    </w:p>
+    <w:p>
+      <w:r>
+        <w:br w:type="page"/>
+      </w:r>
+    </w:p>
+    <w:p>
+      <w:pPr>
+        <w:pStyle w:val="Heading4"/>
+      </w:pPr>
+      <w:r>
+        <w:lastRenderedPageBreak/>
+        <w:t>Design Entscheide</w:t>
+      </w:r>
+    </w:p>
+    <w:p>
+      <w:pPr>
+        <w:rPr>
+          <w:rFonts w:asciiTheme="majorHAnsi" w:hAnsiTheme="majorHAnsi"/>
+          <w:color w:val="00629E"/>
+          <w:spacing w:val="10"/>
+          <w:sz w:val="22"/>
+          <w:szCs w:val="22"/>
+        </w:rPr>
+      </w:pPr>
+      <w:r>
+        <w:br w:type="page"/>
+      </w:r>
+    </w:p>
+    <w:p>
+      <w:pPr>
+        <w:pStyle w:val="Heading4"/>
+      </w:pPr>
+      <w:r>
+        <w:lastRenderedPageBreak/>
+        <w:t>Guidelines</w:t>
+      </w:r>
+    </w:p>
+    <w:p>
+      <w:r>
+        <w:t>Die Human Interface definiere</w:t>
+      </w:r>
+      <w:r>
+        <w:t>n</w:t>
+      </w:r>
+      <w:r>
+        <w:t xml:space="preserve"> eine Reihe von Prinzipien</w:t>
+      </w:r>
+      <w:r>
+        <w:t>.</w:t>
+      </w:r>
+      <w:r>
+        <w:t xml:space="preserve"> Diese</w:t>
+      </w:r>
+      <w:r>
+        <w:t>s</w:t>
+      </w:r>
+      <w:r>
         <w:t xml:space="preserve"> </w:t>
       </w:r>
       <w:r>
-        <w:t>dargestellt</w:t>
-      </w:r>
-      <w:r>
-        <w:t xml:space="preserve">. In diesem Fall handelt es sich bei dieser um die </w:t>
+        <w:t>Dokument</w:t>
+      </w:r>
+      <w:r>
+        <w:t xml:space="preserve"> war</w:t>
+      </w:r>
+      <w:r>
+        <w:t xml:space="preserve"> jedoch erst am </w:t>
+      </w:r>
+      <w:r>
+        <w:t>21.05.</w:t>
+      </w:r>
+      <w:r>
+        <w:t>2012 online verfügbar. Zu diesem Zeitpunkt war jedoch schon ein Grossteil der Applikation umgesetzt.</w:t>
+      </w:r>
+      <w:r>
+        <w:t xml:space="preserve"> Unabhängig davon konnten die </w:t>
+      </w:r>
+      <w:r>
+        <w:t>Anforderungen aus den Guidelines erfüllt werden.</w:t>
+      </w:r>
+      <w:r>
+        <w:t xml:space="preserve"> Dies kann grösstenteils auf die Usability Tests (siehe TODO) zurückgeführt werden. </w:t>
+      </w:r>
+      <w:r>
+        <w:t>Die Guidelines sind in den nachfolgenden Kapiteln kurz zusamme</w:t>
+      </w:r>
+      <w:r>
+        <w:t xml:space="preserve">ngefasst und es wird erwähnt wie </w:t>
+      </w:r>
+      <w:r>
+        <w:t xml:space="preserve">diese </w:t>
+      </w:r>
+      <w:r>
+        <w:t xml:space="preserve">im Projekt </w:t>
+      </w:r>
+      <w:r>
+        <w:t>umgesetzt wu</w:t>
+      </w:r>
+      <w:r>
+        <w:t>rden.</w:t>
+      </w:r>
+    </w:p>
+    <w:p>
+      <w:pPr>
+        <w:pStyle w:val="Heading5"/>
+      </w:pPr>
+      <w:r>
+        <w:t>Human Interface Guidelines</w:t>
+      </w:r>
+    </w:p>
+    <w:p>
+      <w:pPr>
+        <w:pStyle w:val="Heading6"/>
+      </w:pPr>
+      <w:r>
+        <w:t xml:space="preserve">Best Practices </w:t>
       </w:r>
       <w:proofErr w:type="spellStart"/>
       <w:r>
-        <w:rPr>
-          <w:i/>
-        </w:rPr>
-        <w:t>LunchMenuApp</w:t>
+        <w:t>for</w:t>
       </w:r>
       <w:proofErr w:type="spellEnd"/>
       <w:r>
+        <w:t xml:space="preserve"> </w:t>
+      </w:r>
+      <w:proofErr w:type="spellStart"/>
+      <w:r>
+        <w:t>Designing</w:t>
+      </w:r>
+      <w:proofErr w:type="spellEnd"/>
+      <w:r>
+        <w:t xml:space="preserve"> Interactions</w:t>
+      </w:r>
+    </w:p>
+    <w:p>
+      <w:r>
+        <w:t xml:space="preserve">Dieses Kapitel </w:t>
+      </w:r>
+      <w:r>
+        <w:t xml:space="preserve">Best Practices </w:t>
+      </w:r>
+      <w:proofErr w:type="spellStart"/>
+      <w:r>
+        <w:t>for</w:t>
+      </w:r>
+      <w:proofErr w:type="spellEnd"/>
+      <w:r>
+        <w:t xml:space="preserve"> </w:t>
+      </w:r>
+      <w:proofErr w:type="spellStart"/>
+      <w:r>
+        <w:t>Designing</w:t>
+      </w:r>
+      <w:proofErr w:type="spellEnd"/>
+      <w:r>
+        <w:t xml:space="preserve"> Interactions</w:t>
+      </w:r>
+      <w:r>
+        <w:t xml:space="preserve"> </w:t>
+      </w:r>
+      <w:r>
+        <w:t>beschreibt wie Stimme und Gesten für die Steuerung von Kinect verwendet werden.</w:t>
+      </w:r>
+      <w:r>
+        <w:t xml:space="preserve"> Für das Team werden Gesten als ein bestimmter Ablauf von Bewegungen angenommen. </w:t>
+      </w:r>
+      <w:r>
+        <w:rPr>
+          <w:lang w:val="en-US"/>
+        </w:rPr>
+        <w:t xml:space="preserve">Die </w:t>
+      </w:r>
+      <w:proofErr w:type="spellStart"/>
+      <w:r>
+        <w:rPr>
+          <w:lang w:val="en-US"/>
+        </w:rPr>
+        <w:t>Guidlines</w:t>
+      </w:r>
+      <w:proofErr w:type="spellEnd"/>
+      <w:r>
+        <w:rPr>
+          <w:lang w:val="en-US"/>
+        </w:rPr>
+        <w:t xml:space="preserve"> </w:t>
+      </w:r>
+      <w:proofErr w:type="spellStart"/>
+      <w:r>
+        <w:rPr>
+          <w:lang w:val="en-US"/>
+        </w:rPr>
+        <w:t>verstehen</w:t>
+      </w:r>
+      <w:proofErr w:type="spellEnd"/>
+      <w:r>
+        <w:rPr>
+          <w:lang w:val="en-US"/>
+        </w:rPr>
+        <w:t xml:space="preserve"> </w:t>
+      </w:r>
+      <w:proofErr w:type="spellStart"/>
+      <w:r>
+        <w:rPr>
+          <w:lang w:val="en-US"/>
+        </w:rPr>
+        <w:t>aber</w:t>
+      </w:r>
+      <w:proofErr w:type="spellEnd"/>
+      <w:r>
+        <w:rPr>
+          <w:lang w:val="en-US"/>
+        </w:rPr>
+        <w:t xml:space="preserve"> </w:t>
+      </w:r>
+      <w:proofErr w:type="spellStart"/>
+      <w:r>
+        <w:rPr>
+          <w:lang w:val="en-US"/>
+        </w:rPr>
+        <w:t>auch</w:t>
+      </w:r>
+      <w:proofErr w:type="spellEnd"/>
+      <w:r>
+        <w:rPr>
+          <w:lang w:val="en-US"/>
+        </w:rPr>
+        <w:t xml:space="preserve"> </w:t>
+      </w:r>
+      <w:proofErr w:type="spellStart"/>
+      <w:r>
+        <w:rPr>
+          <w:lang w:val="en-US"/>
+        </w:rPr>
+        <w:t>eine</w:t>
+      </w:r>
+      <w:proofErr w:type="spellEnd"/>
+      <w:r>
+        <w:rPr>
+          <w:lang w:val="en-US"/>
+        </w:rPr>
+        <w:t xml:space="preserve"> simple </w:t>
+      </w:r>
+      <w:proofErr w:type="spellStart"/>
+      <w:r>
+        <w:rPr>
+          <w:lang w:val="en-US"/>
+        </w:rPr>
+        <w:t>Handbewegung</w:t>
+      </w:r>
+      <w:proofErr w:type="spellEnd"/>
+      <w:r>
+        <w:rPr>
+          <w:lang w:val="en-US"/>
+        </w:rPr>
+        <w:t xml:space="preserve"> (</w:t>
+      </w:r>
+      <w:proofErr w:type="spellStart"/>
+      <w:r>
+        <w:rPr>
+          <w:lang w:val="en-US"/>
+        </w:rPr>
+        <w:t>nicht</w:t>
+      </w:r>
+      <w:proofErr w:type="spellEnd"/>
+      <w:r>
+        <w:rPr>
+          <w:lang w:val="en-US"/>
+        </w:rPr>
+        <w:t xml:space="preserve"> </w:t>
+      </w:r>
+      <w:proofErr w:type="spellStart"/>
+      <w:r>
+        <w:rPr>
+          <w:lang w:val="en-US"/>
+        </w:rPr>
+        <w:t>bestimmt</w:t>
+      </w:r>
+      <w:proofErr w:type="spellEnd"/>
+      <w:r>
+        <w:rPr>
+          <w:lang w:val="en-US"/>
+        </w:rPr>
+        <w:t xml:space="preserve"> in </w:t>
+      </w:r>
+      <w:proofErr w:type="spellStart"/>
+      <w:r>
+        <w:rPr>
+          <w:lang w:val="en-US"/>
+        </w:rPr>
+        <w:t>welche</w:t>
+      </w:r>
+      <w:proofErr w:type="spellEnd"/>
+      <w:r>
+        <w:rPr>
+          <w:lang w:val="en-US"/>
+        </w:rPr>
+        <w:t xml:space="preserve"> </w:t>
+      </w:r>
+      <w:proofErr w:type="spellStart"/>
+      <w:r>
+        <w:rPr>
+          <w:lang w:val="en-US"/>
+        </w:rPr>
+        <w:t>Richtung</w:t>
+      </w:r>
+      <w:proofErr w:type="spellEnd"/>
+      <w:r>
+        <w:rPr>
+          <w:lang w:val="en-US"/>
+        </w:rPr>
+        <w:t>)</w:t>
+      </w:r>
+      <w:r>
+        <w:rPr>
+          <w:lang w:val="en-US"/>
+        </w:rPr>
+        <w:t xml:space="preserve"> </w:t>
+      </w:r>
+      <w:proofErr w:type="spellStart"/>
+      <w:r>
+        <w:rPr>
+          <w:lang w:val="en-US"/>
+        </w:rPr>
+        <w:t>als</w:t>
+      </w:r>
+      <w:proofErr w:type="spellEnd"/>
+      <w:r>
+        <w:rPr>
+          <w:lang w:val="en-US"/>
+        </w:rPr>
+        <w:t xml:space="preserve"> </w:t>
+      </w:r>
+      <w:proofErr w:type="spellStart"/>
+      <w:r>
+        <w:rPr>
+          <w:lang w:val="en-US"/>
+        </w:rPr>
+        <w:t>Geste</w:t>
+      </w:r>
+      <w:proofErr w:type="spellEnd"/>
+      <w:r>
+        <w:rPr>
+          <w:lang w:val="en-US"/>
+        </w:rPr>
+        <w:t xml:space="preserve">: </w:t>
+      </w:r>
+      <w:r>
+        <w:rPr>
+          <w:lang w:val="en-US"/>
+        </w:rPr>
+        <w:t>„</w:t>
+      </w:r>
+      <w:r>
+        <w:rPr>
+          <w:lang w:val="en-US"/>
+        </w:rPr>
+        <w:t>Basic Gesture Types</w:t>
+      </w:r>
+      <w:r>
+        <w:rPr>
+          <w:lang w:val="en-US"/>
+        </w:rPr>
+        <w:t xml:space="preserve"> </w:t>
+      </w:r>
+      <w:r>
+        <w:rPr>
+          <w:lang w:val="en-US"/>
+        </w:rPr>
+        <w:t>Gestures can take many forms, from using your hand to target something on the screen, to specific, learned</w:t>
+      </w:r>
+      <w:r>
+        <w:rPr>
+          <w:lang w:val="en-US"/>
+        </w:rPr>
+        <w:t xml:space="preserve"> </w:t>
+      </w:r>
+      <w:r>
+        <w:rPr>
+          <w:lang w:val="en-US"/>
+        </w:rPr>
+        <w:t>patterns of movement, to long stretches of continuous movement.</w:t>
+      </w:r>
+      <w:r>
+        <w:rPr>
+          <w:lang w:val="en-US"/>
+        </w:rPr>
+        <w:t>“</w:t>
+      </w:r>
+      <w:r>
+        <w:rPr>
+          <w:lang w:val="en-US"/>
+        </w:rPr>
+        <w:t>.</w:t>
+      </w:r>
+      <w:r>
+        <w:rPr>
+          <w:lang w:val="en-US"/>
+        </w:rPr>
+        <w:t xml:space="preserve"> </w:t>
+      </w:r>
+      <w:r>
+        <w:t xml:space="preserve">In Falle der Videowall werden lediglich </w:t>
+      </w:r>
+      <w:r>
+        <w:t>„</w:t>
+      </w:r>
+      <w:proofErr w:type="spellStart"/>
+      <w:r>
+        <w:t>Innate</w:t>
+      </w:r>
+      <w:proofErr w:type="spellEnd"/>
+      <w:r>
+        <w:t xml:space="preserve"> </w:t>
+      </w:r>
+      <w:proofErr w:type="spellStart"/>
+      <w:r>
+        <w:t>Gestures</w:t>
+      </w:r>
+      <w:proofErr w:type="spellEnd"/>
+      <w:r>
+        <w:t>“</w:t>
+      </w:r>
+      <w:r>
+        <w:t xml:space="preserve"> verwendet welche wie folgt beschrieben werden: „</w:t>
+      </w:r>
+      <w:proofErr w:type="spellStart"/>
+      <w:r>
+        <w:t>Innate</w:t>
+      </w:r>
+      <w:proofErr w:type="spellEnd"/>
+      <w:r>
+        <w:t xml:space="preserve"> </w:t>
+      </w:r>
+      <w:proofErr w:type="spellStart"/>
+      <w:r>
+        <w:t>gestures</w:t>
+      </w:r>
+      <w:proofErr w:type="spellEnd"/>
+      <w:r>
+        <w:t xml:space="preserve"> </w:t>
+      </w:r>
+      <w:proofErr w:type="spellStart"/>
+      <w:r>
+        <w:t>are</w:t>
+      </w:r>
+      <w:proofErr w:type="spellEnd"/>
+      <w:r>
+        <w:t xml:space="preserve"> </w:t>
+      </w:r>
+      <w:proofErr w:type="spellStart"/>
+      <w:r>
+        <w:t>ones</w:t>
+      </w:r>
+      <w:proofErr w:type="spellEnd"/>
+      <w:r>
+        <w:t xml:space="preserve"> </w:t>
+      </w:r>
+      <w:proofErr w:type="spellStart"/>
+      <w:r>
+        <w:t>that</w:t>
+      </w:r>
+      <w:proofErr w:type="spellEnd"/>
+      <w:r>
+        <w:t xml:space="preserve"> </w:t>
+      </w:r>
+      <w:proofErr w:type="spellStart"/>
+      <w:r>
+        <w:t>the</w:t>
+      </w:r>
+      <w:proofErr w:type="spellEnd"/>
+      <w:r>
+        <w:t xml:space="preserve"> </w:t>
+      </w:r>
+      <w:proofErr w:type="spellStart"/>
+      <w:r>
+        <w:t>user</w:t>
+      </w:r>
+      <w:proofErr w:type="spellEnd"/>
+      <w:r>
+        <w:t xml:space="preserve"> </w:t>
+      </w:r>
+      <w:proofErr w:type="spellStart"/>
+      <w:r>
+        <w:t>intuitively</w:t>
+      </w:r>
+      <w:proofErr w:type="spellEnd"/>
+      <w:r>
+        <w:t xml:space="preserve"> </w:t>
+      </w:r>
+      <w:proofErr w:type="spellStart"/>
+      <w:r>
+        <w:t>knows</w:t>
+      </w:r>
+      <w:proofErr w:type="spellEnd"/>
+      <w:r>
+        <w:t xml:space="preserve"> </w:t>
+      </w:r>
+      <w:proofErr w:type="spellStart"/>
+      <w:r>
+        <w:t>or</w:t>
+      </w:r>
+      <w:proofErr w:type="spellEnd"/>
+      <w:r>
+        <w:t xml:space="preserve"> </w:t>
+      </w:r>
+      <w:proofErr w:type="spellStart"/>
+      <w:r>
+        <w:t>that</w:t>
+      </w:r>
+      <w:proofErr w:type="spellEnd"/>
+      <w:r>
+        <w:t xml:space="preserve"> </w:t>
+      </w:r>
+      <w:proofErr w:type="spellStart"/>
+      <w:r>
+        <w:t>make</w:t>
+      </w:r>
+      <w:proofErr w:type="spellEnd"/>
+      <w:r>
+        <w:t xml:space="preserve"> sense </w:t>
+      </w:r>
+      <w:proofErr w:type="spellStart"/>
+      <w:r>
+        <w:t>based</w:t>
+      </w:r>
+      <w:proofErr w:type="spellEnd"/>
+      <w:r>
+        <w:t xml:space="preserve"> on </w:t>
+      </w:r>
+      <w:proofErr w:type="spellStart"/>
+      <w:r>
+        <w:t>the</w:t>
+      </w:r>
+      <w:proofErr w:type="spellEnd"/>
+      <w:r>
+        <w:t xml:space="preserve"> </w:t>
+      </w:r>
+      <w:proofErr w:type="spellStart"/>
+      <w:r>
+        <w:t>users</w:t>
+      </w:r>
+      <w:proofErr w:type="spellEnd"/>
+      <w:r>
+        <w:t xml:space="preserve">’ </w:t>
+      </w:r>
+      <w:proofErr w:type="spellStart"/>
+      <w:r>
+        <w:t>understanding</w:t>
+      </w:r>
+      <w:proofErr w:type="spellEnd"/>
+      <w:r>
+        <w:t xml:space="preserve"> </w:t>
+      </w:r>
+      <w:proofErr w:type="spellStart"/>
+      <w:r>
+        <w:t>of</w:t>
+      </w:r>
+      <w:proofErr w:type="spellEnd"/>
+      <w:r>
+        <w:t xml:space="preserve"> </w:t>
+      </w:r>
+      <w:proofErr w:type="spellStart"/>
+      <w:r>
+        <w:t>the</w:t>
+      </w:r>
+      <w:proofErr w:type="spellEnd"/>
+      <w:r>
+        <w:t xml:space="preserve"> </w:t>
+      </w:r>
+      <w:proofErr w:type="spellStart"/>
+      <w:r>
+        <w:t>world</w:t>
+      </w:r>
+      <w:proofErr w:type="spellEnd"/>
+      <w:r>
+        <w:t>.</w:t>
+      </w:r>
+      <w:r>
+        <w:t>“</w:t>
+      </w:r>
+      <w:r>
+        <w:t xml:space="preserve">. Dies trifft für die Methode </w:t>
+      </w:r>
+      <w:r>
+        <w:t>„</w:t>
+      </w:r>
+      <w:r>
+        <w:t>Meine Hand ist die Maus</w:t>
+      </w:r>
+      <w:r>
+        <w:t>“</w:t>
+      </w:r>
+      <w:r>
+        <w:t xml:space="preserve"> (siehe TODO Usability Test) zu.</w:t>
+      </w:r>
+      <w:r>
+        <w:t xml:space="preserve"> </w:t>
+      </w:r>
+      <w:r>
+        <w:t>Zudem</w:t>
+      </w:r>
+      <w:r>
+        <w:t xml:space="preserve"> soll ein visuelles Feedback vorhanden sein. Der Nutzer soll</w:t>
+      </w:r>
+      <w:r>
+        <w:t xml:space="preserve"> unter anderem</w:t>
+      </w:r>
+      <w:r>
+        <w:t xml:space="preserve"> wissen ob Kinect einem erkannt hat, ob man die Kontrolle hat und ob man am richtigen Ort steht.</w:t>
+      </w:r>
+      <w:r>
+        <w:t xml:space="preserve"> Diese Anforderungen werden alle mit der Darstellung des Skeletts und der Hand gewährleistet.</w:t>
+      </w:r>
+      <w:r>
+        <w:t xml:space="preserve"> Auch soll die Verwendung von Kinect mit einer gewissen Distanz </w:t>
+      </w:r>
+      <w:r>
+        <w:t>geschehen</w:t>
+      </w:r>
+      <w:r>
+        <w:t>. Die Videowall hat eine imposante Grösse, damit diese überschaubar ist, muss der Nutzer automatisch ein paar Meter Abstand nehmen.</w:t>
+      </w:r>
+      <w:r>
+        <w:t xml:space="preserve"> </w:t>
+      </w:r>
+      <w:r>
+        <w:t>Gesten sollen immer mit beiden Händen ausführbar sein, dies ist mit der Hand a</w:t>
+      </w:r>
+      <w:r>
+        <w:t>ls Maus möglich</w:t>
+      </w:r>
+      <w:r>
+        <w:t>.</w:t>
+      </w:r>
+    </w:p>
+    <w:p>
+      <w:r>
+        <w:rPr>
+          <w:lang w:val="en-US"/>
+        </w:rPr>
+        <w:t>„</w:t>
+      </w:r>
+      <w:r>
+        <w:rPr>
+          <w:lang w:val="en-US"/>
+        </w:rPr>
+        <w:t>Whether using gesture, or voice, or both, providing good feedback is critical to making users feel in control and</w:t>
+      </w:r>
+      <w:r>
+        <w:rPr>
+          <w:lang w:val="en-US"/>
+        </w:rPr>
+        <w:t xml:space="preserve"> </w:t>
+      </w:r>
+      <w:r>
+        <w:rPr>
+          <w:lang w:val="en-US"/>
+        </w:rPr>
+        <w:t>helping them understand what’s happening.</w:t>
+      </w:r>
+      <w:r>
+        <w:rPr>
+          <w:lang w:val="en-US"/>
+        </w:rPr>
+        <w:t>”</w:t>
+      </w:r>
+      <w:r>
+        <w:rPr>
+          <w:lang w:val="en-US"/>
+        </w:rPr>
+        <w:t xml:space="preserve"> – </w:t>
+      </w:r>
+      <w:proofErr w:type="spellStart"/>
+      <w:r>
+        <w:rPr>
+          <w:lang w:val="en-US"/>
+        </w:rPr>
+        <w:t>Sobald</w:t>
+      </w:r>
+      <w:proofErr w:type="spellEnd"/>
+      <w:r>
+        <w:rPr>
+          <w:lang w:val="en-US"/>
+        </w:rPr>
+        <w:t xml:space="preserve"> </w:t>
+      </w:r>
+      <w:proofErr w:type="spellStart"/>
+      <w:r>
+        <w:rPr>
+          <w:lang w:val="en-US"/>
+        </w:rPr>
+        <w:t>sich</w:t>
+      </w:r>
+      <w:proofErr w:type="spellEnd"/>
+      <w:r>
+        <w:rPr>
+          <w:lang w:val="en-US"/>
+        </w:rPr>
+        <w:t xml:space="preserve"> der </w:t>
+      </w:r>
+      <w:proofErr w:type="spellStart"/>
+      <w:r>
+        <w:rPr>
+          <w:lang w:val="en-US"/>
+        </w:rPr>
+        <w:t>Handcursor</w:t>
+      </w:r>
+      <w:proofErr w:type="spellEnd"/>
+      <w:r>
+        <w:rPr>
+          <w:lang w:val="en-US"/>
+        </w:rPr>
+        <w:t xml:space="preserve"> auf </w:t>
+      </w:r>
+      <w:proofErr w:type="spellStart"/>
+      <w:r>
+        <w:rPr>
+          <w:lang w:val="en-US"/>
+        </w:rPr>
+        <w:t>einem</w:t>
+      </w:r>
+      <w:proofErr w:type="spellEnd"/>
+      <w:r>
+        <w:rPr>
+          <w:lang w:val="en-US"/>
+        </w:rPr>
+        <w:t xml:space="preserve"> </w:t>
+      </w:r>
+      <w:proofErr w:type="spellStart"/>
+      <w:r>
+        <w:rPr>
+          <w:lang w:val="en-US"/>
+        </w:rPr>
+        <w:t>auswählbaren</w:t>
+      </w:r>
+      <w:proofErr w:type="spellEnd"/>
+      <w:r>
+        <w:rPr>
+          <w:lang w:val="en-US"/>
+        </w:rPr>
+        <w:t xml:space="preserve"> Element </w:t>
+      </w:r>
+      <w:proofErr w:type="spellStart"/>
+      <w:r>
+        <w:rPr>
+          <w:lang w:val="en-US"/>
+        </w:rPr>
+        <w:t>bef</w:t>
+      </w:r>
+      <w:r>
+        <w:rPr>
+          <w:lang w:val="en-US"/>
+        </w:rPr>
+        <w:t>indet</w:t>
+      </w:r>
+      <w:proofErr w:type="spellEnd"/>
+      <w:r>
+        <w:rPr>
+          <w:lang w:val="en-US"/>
+        </w:rPr>
+        <w:t xml:space="preserve">, </w:t>
+      </w:r>
+      <w:proofErr w:type="spellStart"/>
+      <w:r>
+        <w:rPr>
+          <w:lang w:val="en-US"/>
+        </w:rPr>
+        <w:t>wird</w:t>
+      </w:r>
+      <w:proofErr w:type="spellEnd"/>
+      <w:r>
+        <w:rPr>
+          <w:lang w:val="en-US"/>
+        </w:rPr>
+        <w:t xml:space="preserve"> </w:t>
+      </w:r>
+      <w:proofErr w:type="spellStart"/>
+      <w:r>
+        <w:rPr>
+          <w:lang w:val="en-US"/>
+        </w:rPr>
+        <w:t>eine</w:t>
+      </w:r>
+      <w:proofErr w:type="spellEnd"/>
+      <w:r>
+        <w:rPr>
+          <w:lang w:val="en-US"/>
+        </w:rPr>
+        <w:t xml:space="preserve"> </w:t>
+      </w:r>
+      <w:proofErr w:type="spellStart"/>
+      <w:r>
+        <w:rPr>
+          <w:lang w:val="en-US"/>
+        </w:rPr>
+        <w:t>La</w:t>
+      </w:r>
+      <w:r>
+        <w:rPr>
+          <w:lang w:val="en-US"/>
+        </w:rPr>
+        <w:t>deleiste</w:t>
+      </w:r>
+      <w:proofErr w:type="spellEnd"/>
+      <w:r>
+        <w:rPr>
+          <w:lang w:val="en-US"/>
+        </w:rPr>
+        <w:t xml:space="preserve"> um die Hand </w:t>
+      </w:r>
+      <w:proofErr w:type="spellStart"/>
+      <w:r>
+        <w:rPr>
+          <w:lang w:val="en-US"/>
+        </w:rPr>
+        <w:t>angezeigt</w:t>
+      </w:r>
+      <w:proofErr w:type="spellEnd"/>
+      <w:r>
+        <w:rPr>
+          <w:lang w:val="en-US"/>
+        </w:rPr>
+        <w:t>.</w:t>
+      </w:r>
+      <w:r>
+        <w:rPr>
+          <w:lang w:val="en-US"/>
+        </w:rPr>
+        <w:t xml:space="preserve"> </w:t>
+      </w:r>
+      <w:r>
+        <w:t xml:space="preserve">Auswählbare Elemente sind zudem immer in der Farbe </w:t>
+      </w:r>
+      <w:r>
+        <w:t>B</w:t>
+      </w:r>
+      <w:r>
+        <w:t>lau</w:t>
+      </w:r>
+      <w:r>
+        <w:t xml:space="preserve"> (TODO siehe Externes Design)</w:t>
+      </w:r>
+      <w:r>
+        <w:t xml:space="preserve"> gehalten.</w:t>
+      </w:r>
+    </w:p>
+    <w:p>
+      <w:pPr>
+        <w:pStyle w:val="Heading6"/>
+      </w:pPr>
+      <w:r>
+        <w:t>Basic Interactions</w:t>
+      </w:r>
+    </w:p>
+    <w:p>
+      <w:r>
+        <w:t xml:space="preserve">In diesem Kapitel wird beschrieben, wie Interaktionen gestaltet werden sollen. </w:t>
+      </w:r>
+      <w:r>
+        <w:t xml:space="preserve">Interaktionen sollen auch </w:t>
+      </w:r>
+      <w:proofErr w:type="spellStart"/>
+      <w:r>
+        <w:t>abbrechbar</w:t>
+      </w:r>
+      <w:proofErr w:type="spellEnd"/>
+      <w:r>
+        <w:t xml:space="preserve"> sein. Bewegt man den Handcursor von einer auswählbaren Schaltfläche weg, verschwindet die </w:t>
+      </w:r>
+      <w:r>
+        <w:t xml:space="preserve"> </w:t>
+      </w:r>
+      <w:r>
+        <w:t>Ladeleiste</w:t>
+      </w:r>
+      <w:r>
+        <w:t xml:space="preserve"> wieder. </w:t>
+      </w:r>
+      <w:r>
+        <w:t xml:space="preserve">Auch das Wechseln vom Demomodus in den Interaktionsmodus (siehe </w:t>
+      </w:r>
+      <w:r>
+        <w:fldChar w:fldCharType="begin"/>
+      </w:r>
+      <w:r>
+        <w:instrText xml:space="preserve"> REF _Ref324343900 \r \h </w:instrText>
+      </w:r>
+      <w:r>
+        <w:fldChar w:fldCharType="separate"/>
+      </w:r>
+      <w:r>
+        <w:t>I.1.3.2.2.2</w:t>
+      </w:r>
+      <w:r>
+        <w:fldChar w:fldCharType="end"/>
+      </w:r>
+      <w:r>
+        <w:t xml:space="preserve"> </w:t>
+      </w:r>
+      <w:r>
+        <w:fldChar w:fldCharType="begin"/>
+      </w:r>
+      <w:r>
+        <w:instrText xml:space="preserve"> REF _Ref324343900 \h </w:instrText>
+      </w:r>
+      <w:r>
+        <w:instrText xml:space="preserve"> \* MERGEFORMAT </w:instrText>
+      </w:r>
+      <w:r>
+        <w:fldChar w:fldCharType="separate"/>
+      </w:r>
+      <w:r>
+        <w:t>Umsetzung des Demomodus „Teaser“</w:t>
+      </w:r>
+      <w:r>
+        <w:fldChar w:fldCharType="end"/>
+      </w:r>
+      <w:r>
+        <w:t>) kann abgebrochen werden, indem der Nutzer sich vo</w:t>
+      </w:r>
+      <w:r>
+        <w:t>m erkennbaren Bereich entfernt.</w:t>
+      </w:r>
+      <w:r>
+        <w:t xml:space="preserve"> Die Inputmethode soll möglichst praktisch sein für die gestellten Aufgaben.</w:t>
+      </w:r>
+      <w:r>
+        <w:t xml:space="preserve"> Die Grössen der Schaltflächen sind gross genug, dass sie mit dem Handcursor ausgewählt werden können</w:t>
+      </w:r>
+      <w:r>
+        <w:t>.</w:t>
+      </w:r>
+    </w:p>
+    <w:p>
+      <w:r>
+        <w:rPr>
+          <w:lang w:val="en-US"/>
+        </w:rPr>
+        <w:t>„</w:t>
+      </w:r>
+      <w:r>
+        <w:rPr>
+          <w:lang w:val="en-US"/>
+        </w:rPr>
+        <w:t>The most common way of targeting, and the way targeting is done for Kinect on Xbox360 is with a cursor</w:t>
+      </w:r>
+      <w:r>
+        <w:rPr>
+          <w:lang w:val="en-US"/>
+        </w:rPr>
+        <w:t xml:space="preserve"> </w:t>
+      </w:r>
+      <w:r>
+        <w:rPr>
+          <w:lang w:val="en-US"/>
+        </w:rPr>
+        <w:t>visual that is controlled by hand movement. The simplest way of implementing a cursor is to define a Physical</w:t>
+      </w:r>
+      <w:r>
+        <w:rPr>
+          <w:lang w:val="en-US"/>
+        </w:rPr>
+        <w:t xml:space="preserve"> </w:t>
+      </w:r>
+      <w:r>
+        <w:rPr>
+          <w:lang w:val="en-US"/>
+        </w:rPr>
+        <w:t>Interaction Zone and just do a direct mapping of the horizontal and vertical position of the hand in the Zone</w:t>
+      </w:r>
+      <w:r>
+        <w:rPr>
+          <w:lang w:val="en-US"/>
+        </w:rPr>
+        <w:t xml:space="preserve"> </w:t>
+      </w:r>
+      <w:r>
+        <w:rPr>
+          <w:lang w:val="en-US"/>
+        </w:rPr>
+        <w:t xml:space="preserve">to the screen. </w:t>
+      </w:r>
+      <w:r>
+        <w:t xml:space="preserve">This </w:t>
+      </w:r>
+      <w:proofErr w:type="spellStart"/>
+      <w:r>
+        <w:t>is</w:t>
+      </w:r>
+      <w:proofErr w:type="spellEnd"/>
+      <w:r>
+        <w:t xml:space="preserve"> </w:t>
+      </w:r>
+      <w:proofErr w:type="spellStart"/>
+      <w:r>
+        <w:t>how</w:t>
+      </w:r>
+      <w:proofErr w:type="spellEnd"/>
+      <w:r>
+        <w:t xml:space="preserve"> </w:t>
+      </w:r>
+      <w:proofErr w:type="spellStart"/>
+      <w:r>
+        <w:t>the</w:t>
+      </w:r>
+      <w:proofErr w:type="spellEnd"/>
+      <w:r>
+        <w:t xml:space="preserve"> Xbox360 </w:t>
+      </w:r>
+      <w:proofErr w:type="spellStart"/>
+      <w:r>
+        <w:t>cursor</w:t>
+      </w:r>
+      <w:proofErr w:type="spellEnd"/>
+      <w:r>
+        <w:t xml:space="preserve"> </w:t>
+      </w:r>
+      <w:proofErr w:type="spellStart"/>
+      <w:r>
+        <w:t>is</w:t>
+      </w:r>
+      <w:proofErr w:type="spellEnd"/>
+      <w:r>
+        <w:t xml:space="preserve"> </w:t>
+      </w:r>
+      <w:proofErr w:type="spellStart"/>
+      <w:r>
+        <w:t>implemented</w:t>
+      </w:r>
+      <w:proofErr w:type="spellEnd"/>
+      <w:r>
+        <w:t>.</w:t>
+      </w:r>
+      <w:r>
+        <w:t>”</w:t>
+      </w:r>
+      <w:r>
+        <w:t xml:space="preserve"> – dies </w:t>
+      </w:r>
+      <w:r>
+        <w:t>beschreibt die genau gleiche</w:t>
+      </w:r>
+      <w:r>
+        <w:t xml:space="preserve"> </w:t>
+      </w:r>
+      <w:r>
+        <w:t>Idee</w:t>
+      </w:r>
+      <w:r>
+        <w:t xml:space="preserve"> wie sie auch für dieses Projekt</w:t>
+      </w:r>
+      <w:r>
+        <w:t xml:space="preserve"> für das Handtracking (TODO Dokument Entwurf)</w:t>
+      </w:r>
+      <w:r>
+        <w:t xml:space="preserve"> umgesetzt wurde</w:t>
+      </w:r>
+      <w:r>
+        <w:t>.</w:t>
+      </w:r>
+    </w:p>
+    <w:p>
+      <w:r>
+        <w:t>D</w:t>
+      </w:r>
+      <w:r>
+        <w:t xml:space="preserve">er </w:t>
+      </w:r>
+      <w:proofErr w:type="spellStart"/>
+      <w:r>
+        <w:t>Jitter</w:t>
+      </w:r>
+      <w:proofErr w:type="spellEnd"/>
+      <w:r>
+        <w:t xml:space="preserve"> bei dem Handcursor wurde</w:t>
+      </w:r>
+      <w:r>
+        <w:t xml:space="preserve">, wie </w:t>
+      </w:r>
+      <w:r>
+        <w:t xml:space="preserve">in den Guidelines </w:t>
+      </w:r>
+      <w:r>
+        <w:t>empfohlen,</w:t>
+      </w:r>
+      <w:r>
+        <w:t xml:space="preserve"> verringert.</w:t>
+      </w:r>
+      <w:r>
+        <w:t xml:space="preserve"> Auch wurde für die Methode „Meine Hand ist die Maus“ ein Cursor in Form einer Hand genommen. Verwendet der Nutzer die linke Hand, so die </w:t>
+      </w:r>
+      <w:r>
+        <w:t>der Cursor als linke Hand dargestellt</w:t>
+      </w:r>
+      <w:r>
+        <w:t xml:space="preserve"> und umgekehrt</w:t>
+      </w:r>
+      <w:r>
         <w:t xml:space="preserve">. </w:t>
       </w:r>
       <w:r>
-        <w:t>Sobald ein Skelett erkannt wird, wechselt die Anzeige vom Demomodus in den Interaktionsmodus.</w:t>
-      </w:r>
-      <w:r>
-        <w:t xml:space="preserve"> Im Interaktionsmodus Screen</w:t>
-      </w:r>
-      <w:r>
-        <w:t xml:space="preserve"> könne</w:t>
-      </w:r>
-      <w:r>
-        <w:t>n</w:t>
-      </w:r>
-      <w:r>
-        <w:t xml:space="preserve"> die</w:t>
-      </w:r>
-      <w:r>
-        <w:t xml:space="preserve"> verschiedenen </w:t>
-      </w:r>
+        <w:t>Auch dies wird von den Guidelines vorgeschlagen.</w:t>
+      </w:r>
+    </w:p>
+    <w:p>
+      <w:pPr>
+        <w:pStyle w:val="Heading6"/>
+      </w:pPr>
       <w:proofErr w:type="spellStart"/>
       <w:r>
-        <w:rPr>
-          <w:i/>
-        </w:rPr>
-        <w:t>VideoWallApplications</w:t>
+        <w:t>Distance-Dependent</w:t>
       </w:r>
       <w:proofErr w:type="spellEnd"/>
       <w:r>
-        <w:t xml:space="preserve"> im Menu ausgewählt werden.</w:t>
-      </w:r>
-      <w:r>
-        <w:t xml:space="preserve"> Für jede </w:t>
+        <w:t xml:space="preserve"> Interactions</w:t>
+      </w:r>
+    </w:p>
+    <w:p>
+      <w:pPr>
+        <w:rPr>
+          <w:lang w:val="en-US"/>
+        </w:rPr>
+      </w:pPr>
+      <w:r>
+        <w:t xml:space="preserve">Das Kapitel beschreibt verschiedene Interaktionszonen und was </w:t>
+      </w:r>
+      <w:r>
+        <w:t>für Interaktionen sich dort am b</w:t>
+      </w:r>
+      <w:r>
+        <w:t xml:space="preserve">esten eigenen. </w:t>
+      </w:r>
+      <w:r>
+        <w:t>Für Die Videowall wurde nur der „</w:t>
       </w:r>
       <w:proofErr w:type="spellStart"/>
       <w:r>
-        <w:rPr>
-          <w:i/>
-        </w:rPr>
-        <w:t>VideoWallApplication</w:t>
+        <w:t>Far</w:t>
       </w:r>
       <w:proofErr w:type="spellEnd"/>
       <w:r>
-        <w:t xml:space="preserve"> wird ein „Knopf“ erstellt, mit dessen Betätigung die jeweilige </w:t>
+        <w:t>(2.0-4</w:t>
+      </w:r>
+      <w:r>
+        <w:t xml:space="preserve">.0 Meters)“- und der „Out </w:t>
       </w:r>
       <w:proofErr w:type="spellStart"/>
       <w:r>
-        <w:rPr>
-          <w:i/>
-        </w:rPr>
-        <w:t>VideoWallApplication</w:t>
+        <w:t>of</w:t>
       </w:r>
       <w:proofErr w:type="spellEnd"/>
       <w:r>
-        <w:t xml:space="preserve"> ausgewählt werden kann.</w:t>
-      </w:r>
-      <w:r>
+        <w:t xml:space="preserve"> Range (&gt;4 Meters)“</w:t>
+      </w:r>
+      <w:r>
+        <w:t>-Berei</w:t>
+      </w:r>
+      <w:r>
+        <w:t>ch verwendet.</w:t>
+      </w:r>
+      <w:r>
+        <w:t xml:space="preserve"> I</w:t>
+      </w:r>
+      <w:r>
+        <w:t xml:space="preserve">m </w:t>
+      </w:r>
+      <w:proofErr w:type="spellStart"/>
+      <w:r>
+        <w:t>zweiteren</w:t>
+      </w:r>
+      <w:proofErr w:type="spellEnd"/>
+      <w:r>
+        <w:t xml:space="preserve"> Bereich soll der Nutzer dazu animiert werden, näher zu kommen. </w:t>
+      </w:r>
+      <w:r>
+        <w:rPr>
+          <w:lang w:val="en-US"/>
+        </w:rPr>
+        <w:t>„</w:t>
+      </w:r>
+      <w:r>
+        <w:rPr>
+          <w:lang w:val="en-US"/>
+        </w:rPr>
+        <w:t>Your UI should focus on informing users that there is</w:t>
+      </w:r>
+      <w:r>
+        <w:rPr>
+          <w:lang w:val="en-US"/>
+        </w:rPr>
         <w:t xml:space="preserve"> </w:t>
       </w:r>
       <w:r>
-        <w:t xml:space="preserve">Der Inhalt der momentan ausgewählten </w:t>
-      </w:r>
+        <w:rPr>
+          <w:lang w:val="en-US"/>
+        </w:rPr>
+        <w:t>an interesting interaction available and enticing them</w:t>
+      </w:r>
+      <w:r>
+        <w:rPr>
+          <w:lang w:val="en-US"/>
+        </w:rPr>
+        <w:t xml:space="preserve"> </w:t>
+      </w:r>
+      <w:bookmarkStart w:id="56" w:name="_GoBack"/>
+      <w:bookmarkEnd w:id="56"/>
+      <w:r>
+        <w:rPr>
+          <w:lang w:val="en-US"/>
+        </w:rPr>
+        <w:t>to move closer. Visuals must be very large and simple</w:t>
+      </w:r>
+      <w:r>
+        <w:rPr>
+          <w:lang w:val="en-US"/>
+        </w:rPr>
+        <w:t>”</w:t>
+      </w:r>
+    </w:p>
+    <w:p>
+      <w:pPr>
+        <w:pStyle w:val="Heading4"/>
+      </w:pPr>
       <w:proofErr w:type="spellStart"/>
       <w:r>
-        <w:rPr>
-          <w:i/>
-        </w:rPr>
-        <w:t>VideoWallApplication</w:t>
+        <w:t>Mult</w:t>
+      </w:r>
+      <w:r>
+        <w:t>imodality</w:t>
       </w:r>
       <w:proofErr w:type="spellEnd"/>
-      <w:r>
-        <w:t xml:space="preserve"> wird in der Mitte </w:t>
-      </w:r>
-      <w:proofErr w:type="gramStart"/>
-      <w:r>
-        <w:t>des</w:t>
-      </w:r>
-      <w:proofErr w:type="gramEnd"/>
-      <w:r>
-        <w:t xml:space="preserve"> Screens dargestellt.</w:t>
-      </w:r>
-      <w:r>
-        <w:t xml:space="preserve"> Da momentan die </w:t>
-      </w:r>
-      <w:proofErr w:type="spellStart"/>
-      <w:r>
-        <w:rPr>
-          <w:i/>
-        </w:rPr>
-        <w:t>LunchMenuApp</w:t>
-      </w:r>
-      <w:proofErr w:type="spellEnd"/>
-      <w:r>
-        <w:t xml:space="preserve"> aktiv ist, wird auch deren Inhalt angezeigt.</w:t>
-      </w:r>
-      <w:r>
-        <w:t xml:space="preserve"> Würde nun auf die </w:t>
-      </w:r>
-      <w:proofErr w:type="spellStart"/>
-      <w:r>
-        <w:rPr>
-          <w:i/>
-        </w:rPr>
-        <w:t>PosterApp</w:t>
-      </w:r>
-      <w:proofErr w:type="spellEnd"/>
-      <w:r>
-        <w:t xml:space="preserve"> gewechselt werden, würde in der Mitte der Inhalt der </w:t>
-      </w:r>
-      <w:proofErr w:type="spellStart"/>
-      <w:r>
-        <w:rPr>
-          <w:i/>
-        </w:rPr>
-        <w:t>PosterApp</w:t>
-      </w:r>
-      <w:proofErr w:type="spellEnd"/>
-      <w:r>
-        <w:t xml:space="preserve"> visualisiert werden.</w:t>
+    </w:p>
+    <w:p/>
+    <w:p>
+      <w:pPr>
+        <w:pStyle w:val="Heading6"/>
+      </w:pPr>
+      <w:r>
+        <w:t>Multiple Users</w:t>
       </w:r>
     </w:p>
     <w:p>
@@ -8060,12 +9424,7 @@
         </w:numPr>
       </w:pPr>
       <w:r>
-        <w:t>Die für die Technik verantwortliche Stelle (IFS/IN</w:t>
-      </w:r>
-      <w:bookmarkStart w:id="56" w:name="_GoBack"/>
-      <w:bookmarkEnd w:id="56"/>
-      <w:r>
-        <w:t xml:space="preserve">S =&gt; TODO: </w:t>
+        <w:t xml:space="preserve">Die für die Technik verantwortliche Stelle (IFS/INS =&gt; TODO: </w:t>
       </w:r>
       <w:proofErr w:type="spellStart"/>
       <w:r>
@@ -9627,7 +10986,7 @@
       <w:rPr>
         <w:noProof/>
       </w:rPr>
-      <w:t>31. Mai 2012</w:t>
+      <w:t>4. Juni 2012</w:t>
     </w:r>
     <w:r>
       <w:fldChar w:fldCharType="end"/>
@@ -9665,7 +11024,7 @@
         <w:noProof/>
         <w:lang w:val="de-DE"/>
       </w:rPr>
-      <w:t>17</w:t>
+      <w:t>21</w:t>
     </w:r>
     <w:r>
       <w:rPr>
@@ -9679,16 +11038,31 @@
       </w:rPr>
       <w:t xml:space="preserve"> von </w:t>
     </w:r>
-    <w:fldSimple w:instr="NUMPAGES  \* Arabic  \* MERGEFORMAT">
-      <w:r>
-        <w:rPr>
-          <w:b/>
-          <w:noProof/>
-          <w:lang w:val="de-DE"/>
-        </w:rPr>
-        <w:t>22</w:t>
-      </w:r>
-    </w:fldSimple>
+    <w:r>
+      <w:fldChar w:fldCharType="begin"/>
+    </w:r>
+    <w:r>
+      <w:instrText>NUMPAGES  \* Arabic  \* MERGEFORMAT</w:instrText>
+    </w:r>
+    <w:r>
+      <w:fldChar w:fldCharType="separate"/>
+    </w:r>
+    <w:r>
+      <w:rPr>
+        <w:b/>
+        <w:noProof/>
+        <w:lang w:val="de-DE"/>
+      </w:rPr>
+      <w:t>25</w:t>
+    </w:r>
+    <w:r>
+      <w:rPr>
+        <w:b/>
+        <w:noProof/>
+        <w:lang w:val="de-DE"/>
+      </w:rPr>
+      <w:fldChar w:fldCharType="end"/>
+    </w:r>
   </w:p>
 </w:ftr>
 </file>
@@ -11774,7 +13148,6 @@
   <w:style w:type="character" w:default="1" w:styleId="DefaultParagraphFont">
     <w:name w:val="Default Paragraph Font"/>
     <w:uiPriority w:val="1"/>
-    <w:semiHidden/>
     <w:unhideWhenUsed/>
   </w:style>
   <w:style w:type="table" w:default="1" w:styleId="TableNormal">
@@ -13400,7 +14773,6 @@
   <w:style w:type="character" w:default="1" w:styleId="DefaultParagraphFont">
     <w:name w:val="Default Paragraph Font"/>
     <w:uiPriority w:val="1"/>
-    <w:semiHidden/>
     <w:unhideWhenUsed/>
   </w:style>
   <w:style w:type="table" w:default="1" w:styleId="TableNormal">
@@ -14903,7 +16275,7 @@
 </file>
 
 <file path=customXml/itemProps1.xml><?xml version="1.0" encoding="utf-8"?>
-<ds:datastoreItem xmlns:ds="http://schemas.openxmlformats.org/officeDocument/2006/customXml" ds:itemID="{16061F88-C281-48C1-8A58-F523FEF534B6}">
+<ds:datastoreItem xmlns:ds="http://schemas.openxmlformats.org/officeDocument/2006/customXml" ds:itemID="{A2AC8236-8176-40F0-8314-5AC68259D3DB}">
   <ds:schemaRefs>
     <ds:schemaRef ds:uri="http://schemas.openxmlformats.org/officeDocument/2006/bibliography"/>
   </ds:schemaRefs>

</xml_diff>

<commit_message>
refs #897 Externes Design beschrieben
Former-commit-id: 557cccc7f4485d5afd3585cb14bb2869d9198e56
</commit_message>
<xml_diff>
--- a/doc/Bericht/05_Technischer Bericht/05_Domain Analyse/Domain Analyse.docx
+++ b/doc/Bericht/05_Technischer Bericht/05_Domain Analyse/Domain Analyse.docx
@@ -1251,8 +1251,16 @@
               <w:rPr>
                 <w:lang w:val="en-GB"/>
               </w:rPr>
-              <w:t>, Design Entscheide</w:t>
+              <w:t xml:space="preserve">, Design </w:t>
             </w:r>
+            <w:proofErr w:type="spellStart"/>
+            <w:r>
+              <w:rPr>
+                <w:lang w:val="en-GB"/>
+              </w:rPr>
+              <w:t>Entscheide</w:t>
+            </w:r>
+            <w:proofErr w:type="spellEnd"/>
           </w:p>
         </w:tc>
         <w:tc>
@@ -1308,12 +1316,28 @@
                 <w:lang w:val="en-GB"/>
               </w:rPr>
             </w:pPr>
+            <w:proofErr w:type="spellStart"/>
             <w:r>
               <w:rPr>
                 <w:lang w:val="en-GB"/>
               </w:rPr>
-              <w:t>Ergänzung Kinect Bedienung</w:t>
+              <w:t>Ergänzung</w:t>
             </w:r>
+            <w:proofErr w:type="spellEnd"/>
+            <w:r>
+              <w:rPr>
+                <w:lang w:val="en-GB"/>
+              </w:rPr>
+              <w:t xml:space="preserve"> Kinect </w:t>
+            </w:r>
+            <w:proofErr w:type="spellStart"/>
+            <w:r>
+              <w:rPr>
+                <w:lang w:val="en-GB"/>
+              </w:rPr>
+              <w:t>Bedienung</w:t>
+            </w:r>
+            <w:proofErr w:type="spellEnd"/>
           </w:p>
         </w:tc>
         <w:tc>
@@ -1559,7 +1583,15 @@
     </w:p>
     <w:p>
       <w:r>
-        <w:t>Wird eine Videowall an der HSR installiert und sollen darauf alle Poster der Studiengänge verfügbar sein, so  hat das Poster folgenden Prozess zu durchlaufen.</w:t>
+        <w:t xml:space="preserve">Wird </w:t>
+      </w:r>
+      <w:proofErr w:type="gramStart"/>
+      <w:r>
+        <w:t>eine</w:t>
+      </w:r>
+      <w:proofErr w:type="gramEnd"/>
+      <w:r>
+        <w:t xml:space="preserve"> Videowall an der HSR installiert und sollen darauf alle Poster der Studiengänge verfügbar sein, so  hat das Poster folgenden Prozess zu durchlaufen.</w:t>
       </w:r>
     </w:p>
     <w:p>
@@ -1599,13 +1631,21 @@
     </w:p>
     <w:p>
       <w:r>
-        <w:t>Auf der Video</w:t>
+        <w:t xml:space="preserve">Auf </w:t>
+      </w:r>
+      <w:proofErr w:type="gramStart"/>
+      <w:r>
+        <w:t>der Video</w:t>
       </w:r>
       <w:r>
         <w:t>w</w:t>
       </w:r>
       <w:r>
-        <w:t>all sollen verschiedene Inhalte präsentiert werden.</w:t>
+        <w:t>all</w:t>
+      </w:r>
+      <w:proofErr w:type="gramEnd"/>
+      <w:r>
+        <w:t xml:space="preserve"> sollen verschiedene Inhalte präsentiert werden.</w:t>
       </w:r>
       <w:r>
         <w:t xml:space="preserve"> Die Präsentation</w:t>
@@ -1787,7 +1827,11 @@
         <w:t>VideoWallApplication</w:t>
       </w:r>
       <w:r>
-        <w:t xml:space="preserve"> von der </w:t>
+        <w:t xml:space="preserve"> von </w:t>
+      </w:r>
+      <w:proofErr w:type="gramStart"/>
+      <w:r>
+        <w:t xml:space="preserve">der </w:t>
       </w:r>
       <w:r>
         <w:rPr>
@@ -1795,6 +1839,7 @@
         </w:rPr>
         <w:t>VideoWall</w:t>
       </w:r>
+      <w:proofErr w:type="gramEnd"/>
       <w:r>
         <w:t xml:space="preserve"> angezeigt.</w:t>
       </w:r>
@@ -1856,7 +1901,11 @@
         <w:t>auf</w:t>
       </w:r>
       <w:r>
-        <w:t xml:space="preserve"> der </w:t>
+        <w:t xml:space="preserve"> </w:t>
+      </w:r>
+      <w:proofErr w:type="gramStart"/>
+      <w:r>
+        <w:t xml:space="preserve">der </w:t>
       </w:r>
       <w:r>
         <w:rPr>
@@ -1864,6 +1913,7 @@
         </w:rPr>
         <w:t>VideoWall</w:t>
       </w:r>
+      <w:proofErr w:type="gramEnd"/>
       <w:r>
         <w:t xml:space="preserve"> präsentiert werden </w:t>
       </w:r>
@@ -1979,9 +2029,11 @@
             <w:tcW w:w="1589" w:type="dxa"/>
           </w:tcPr>
           <w:p>
+            <w:proofErr w:type="spellStart"/>
             <w:r>
               <w:t>DemomodeText</w:t>
             </w:r>
+            <w:proofErr w:type="spellEnd"/>
           </w:p>
         </w:tc>
         <w:tc>
@@ -2081,9 +2133,11 @@
             <w:tcW w:w="1589" w:type="dxa"/>
           </w:tcPr>
           <w:p>
+            <w:proofErr w:type="spellStart"/>
             <w:r>
               <w:t>MainView</w:t>
             </w:r>
+            <w:proofErr w:type="spellEnd"/>
           </w:p>
         </w:tc>
         <w:tc>
@@ -2183,8 +2237,13 @@
         <w:t xml:space="preserve">Wie die Attribute auf GUI Ebene eingesetzt werden, kann im Kapitel TODO </w:t>
       </w:r>
       <w:r>
-        <w:t>User Environment Diagram</w:t>
-      </w:r>
+        <w:t xml:space="preserve">User Environment </w:t>
+      </w:r>
+      <w:proofErr w:type="spellStart"/>
+      <w:r>
+        <w:t>Diagram</w:t>
+      </w:r>
+      <w:proofErr w:type="spellEnd"/>
       <w:r>
         <w:t xml:space="preserve"> nachgelesen werden.</w:t>
       </w:r>
@@ -2392,9 +2451,11 @@
             <w:tcW w:w="1520" w:type="dxa"/>
           </w:tcPr>
           <w:p>
+            <w:proofErr w:type="spellStart"/>
             <w:r>
               <w:t>Authors</w:t>
             </w:r>
+            <w:proofErr w:type="spellEnd"/>
           </w:p>
         </w:tc>
         <w:tc>
@@ -2440,8 +2501,13 @@
               <w:t>a</w:t>
             </w:r>
             <w:r>
-              <w:t xml:space="preserve"> Heidt, Delia Treichler</w:t>
+              <w:t xml:space="preserve"> Heidt, Delia </w:t>
             </w:r>
+            <w:proofErr w:type="spellStart"/>
+            <w:r>
+              <w:t>Treichler</w:t>
+            </w:r>
+            <w:proofErr w:type="spellEnd"/>
           </w:p>
         </w:tc>
       </w:tr>
@@ -2455,9 +2521,11 @@
             <w:tcW w:w="1520" w:type="dxa"/>
           </w:tcPr>
           <w:p>
+            <w:proofErr w:type="spellStart"/>
             <w:r>
               <w:t>DatePublished</w:t>
             </w:r>
+            <w:proofErr w:type="spellEnd"/>
           </w:p>
         </w:tc>
         <w:tc>
@@ -2506,9 +2574,11 @@
             <w:tcW w:w="1520" w:type="dxa"/>
           </w:tcPr>
           <w:p>
+            <w:proofErr w:type="spellStart"/>
             <w:r>
               <w:t>DegreeCourse</w:t>
             </w:r>
+            <w:proofErr w:type="spellEnd"/>
           </w:p>
         </w:tc>
         <w:tc>
@@ -2566,9 +2636,11 @@
             <w:tcW w:w="1520" w:type="dxa"/>
           </w:tcPr>
           <w:p>
+            <w:proofErr w:type="spellStart"/>
             <w:r>
               <w:t>Document</w:t>
             </w:r>
+            <w:proofErr w:type="spellEnd"/>
           </w:p>
         </w:tc>
         <w:tc>
@@ -2910,37 +2982,48 @@
         <w:t xml:space="preserve"> </w:t>
       </w:r>
       <w:r>
-        <w:t>- Attribute LunchMenu</w:t>
-      </w:r>
+        <w:t xml:space="preserve">- Attribute </w:t>
+      </w:r>
+      <w:proofErr w:type="spellStart"/>
+      <w:r>
+        <w:t>LunchMenu</w:t>
+      </w:r>
+      <w:proofErr w:type="spellEnd"/>
     </w:p>
     <w:p>
       <w:r>
         <w:t xml:space="preserve">Das </w:t>
       </w:r>
+      <w:proofErr w:type="spellStart"/>
       <w:r>
         <w:rPr>
           <w:i/>
         </w:rPr>
         <w:t>LunchMenu</w:t>
       </w:r>
+      <w:proofErr w:type="spellEnd"/>
       <w:r>
         <w:t xml:space="preserve"> selber bietet verschiedene </w:t>
       </w:r>
+      <w:proofErr w:type="spellStart"/>
       <w:r>
         <w:rPr>
           <w:i/>
         </w:rPr>
         <w:t>Dishes</w:t>
       </w:r>
+      <w:proofErr w:type="spellEnd"/>
       <w:r>
         <w:t xml:space="preserve"> an. Ein </w:t>
       </w:r>
+      <w:proofErr w:type="spellStart"/>
       <w:r>
         <w:rPr>
           <w:i/>
         </w:rPr>
         <w:t>Dish</w:t>
       </w:r>
+      <w:proofErr w:type="spellEnd"/>
       <w:r>
         <w:t xml:space="preserve"> hat</w:t>
       </w:r>
@@ -3034,8 +3117,13 @@
               <w:t xml:space="preserve">Der </w:t>
             </w:r>
             <w:r>
-              <w:t>Name des Dishes</w:t>
+              <w:t xml:space="preserve">Name des </w:t>
             </w:r>
+            <w:proofErr w:type="spellStart"/>
+            <w:r>
+              <w:t>Dishes</w:t>
+            </w:r>
+            <w:proofErr w:type="spellEnd"/>
             <w:r>
               <w:t>.</w:t>
             </w:r>
@@ -3112,8 +3200,13 @@
               <w:t xml:space="preserve">Der </w:t>
             </w:r>
             <w:r>
-              <w:t>Preis des Dishes</w:t>
+              <w:t xml:space="preserve">Preis des </w:t>
             </w:r>
+            <w:proofErr w:type="spellStart"/>
+            <w:r>
+              <w:t>Dishes</w:t>
+            </w:r>
+            <w:proofErr w:type="spellEnd"/>
             <w:r>
               <w:t>.</w:t>
             </w:r>
@@ -3163,7 +3256,15 @@
               <w:t xml:space="preserve">Der </w:t>
             </w:r>
             <w:r>
-              <w:t>Typ des Dishes.</w:t>
+              <w:t xml:space="preserve">Typ des </w:t>
+            </w:r>
+            <w:proofErr w:type="spellStart"/>
+            <w:r>
+              <w:t>Dishes</w:t>
+            </w:r>
+            <w:proofErr w:type="spellEnd"/>
+            <w:r>
+              <w:t>.</w:t>
             </w:r>
           </w:p>
         </w:tc>
@@ -3201,8 +3302,13 @@
         <w:t xml:space="preserve"> - A</w:t>
       </w:r>
       <w:r>
-        <w:t>ttribute Dish</w:t>
-      </w:r>
+        <w:t xml:space="preserve">ttribute </w:t>
+      </w:r>
+      <w:proofErr w:type="spellStart"/>
+      <w:r>
+        <w:t>Dish</w:t>
+      </w:r>
+      <w:proofErr w:type="spellEnd"/>
     </w:p>
     <w:p>
       <w:pPr>
@@ -3257,7 +3363,15 @@
         <w:t>Die Daten des Mittagsmenu</w:t>
       </w:r>
       <w:r>
-        <w:t xml:space="preserve">s werden auf der Internetseite der Mensa HSR Hochschule Rapperswil der SVGroup abgerufen. (TODO </w:t>
+        <w:t xml:space="preserve">s werden auf der Internetseite der Mensa HSR Hochschule Rapperswil der </w:t>
+      </w:r>
+      <w:proofErr w:type="spellStart"/>
+      <w:r>
+        <w:t>SVGroup</w:t>
+      </w:r>
+      <w:proofErr w:type="spellEnd"/>
+      <w:r>
+        <w:t xml:space="preserve"> abgerufen. (TODO </w:t>
       </w:r>
       <w:hyperlink r:id="rId22" w:history="1">
         <w:r>
@@ -3290,9 +3404,14 @@
       <w:pPr>
         <w:pStyle w:val="Heading3"/>
       </w:pPr>
+      <w:proofErr w:type="spellStart"/>
       <w:r>
         <w:lastRenderedPageBreak/>
-        <w:t>Graphical User Interface (GUI)</w:t>
+        <w:t>Graphical</w:t>
+      </w:r>
+      <w:proofErr w:type="spellEnd"/>
+      <w:r>
+        <w:t xml:space="preserve"> User Interface (GUI)</w:t>
       </w:r>
       <w:bookmarkEnd w:id="7"/>
       <w:bookmarkEnd w:id="8"/>
@@ -3334,7 +3453,15 @@
         <w:t>w</w:t>
       </w:r>
       <w:r>
-        <w:t>all wird mi</w:t>
+        <w:t xml:space="preserve">all </w:t>
+      </w:r>
+      <w:proofErr w:type="gramStart"/>
+      <w:r>
+        <w:t>wird</w:t>
+      </w:r>
+      <w:proofErr w:type="gramEnd"/>
+      <w:r>
+        <w:t xml:space="preserve"> mi</w:t>
       </w:r>
       <w:r>
         <w:t>ttels</w:t>
@@ -3370,7 +3497,15 @@
         <w:t xml:space="preserve">ein </w:t>
       </w:r>
       <w:r>
-        <w:t>Wizard of Oz Experiment durchgeführt</w:t>
+        <w:t xml:space="preserve">Wizard </w:t>
+      </w:r>
+      <w:proofErr w:type="spellStart"/>
+      <w:r>
+        <w:t>of</w:t>
+      </w:r>
+      <w:proofErr w:type="spellEnd"/>
+      <w:r>
+        <w:t xml:space="preserve"> Oz Experiment durchgeführt</w:t>
       </w:r>
       <w:r>
         <w:t xml:space="preserve"> (TODO: link auf Testdokumentation)</w:t>
@@ -3501,15 +3636,39 @@
         <w:fldChar w:fldCharType="end"/>
       </w:r>
       <w:r>
-        <w:t>), da er für den Wizard of Oz - Test zur Eruierung der Navigationsart noch nicht benötigt wurde.</w:t>
-      </w:r>
-    </w:p>
-    <w:p>
-      <w:r>
-        <w:t>Der Test wird als Powerpoint Präsentation vorbereitet</w:t>
-      </w:r>
-      <w:r>
-        <w:t xml:space="preserve"> und mit einem Beamer projiziert</w:t>
+        <w:t xml:space="preserve">), da er für den Wizard </w:t>
+      </w:r>
+      <w:proofErr w:type="spellStart"/>
+      <w:r>
+        <w:t>of</w:t>
+      </w:r>
+      <w:proofErr w:type="spellEnd"/>
+      <w:r>
+        <w:t xml:space="preserve"> Oz - Test zur Eruierung der Navigationsart noch nicht benötigt wurde.</w:t>
+      </w:r>
+    </w:p>
+    <w:p>
+      <w:r>
+        <w:t xml:space="preserve">Der Test wird als </w:t>
+      </w:r>
+      <w:proofErr w:type="spellStart"/>
+      <w:r>
+        <w:t>Powerpoint</w:t>
+      </w:r>
+      <w:proofErr w:type="spellEnd"/>
+      <w:r>
+        <w:t xml:space="preserve"> Präsentation vorbereitet</w:t>
+      </w:r>
+      <w:r>
+        <w:t xml:space="preserve"> und mit einem </w:t>
+      </w:r>
+      <w:proofErr w:type="spellStart"/>
+      <w:r>
+        <w:t>Beamer</w:t>
+      </w:r>
+      <w:proofErr w:type="spellEnd"/>
+      <w:r>
+        <w:t xml:space="preserve"> projiziert</w:t>
       </w:r>
       <w:r>
         <w:t>. Je nachdem, wohin in der Applikation die Testperson navigiert, wird eine andere Folie der Präsentation eingeblendet</w:t>
@@ -3524,7 +3683,15 @@
         <w:t xml:space="preserve"> klein gehalten werden kann</w:t>
       </w:r>
       <w:r>
-        <w:t>. Der Testperson soll zusätzlich ein Laserpointer zur Verfügung stehen, mit welchem sie Schaltflächen anwählen kann, da dies nicht über Gesten allein möglich ist.</w:t>
+        <w:t xml:space="preserve">. Der Testperson soll zusätzlich ein </w:t>
+      </w:r>
+      <w:proofErr w:type="spellStart"/>
+      <w:r>
+        <w:t>Laserpointer</w:t>
+      </w:r>
+      <w:proofErr w:type="spellEnd"/>
+      <w:r>
+        <w:t xml:space="preserve"> zur Verfügung stehen, mit welchem sie Schaltflächen anwählen kann, da dies nicht über Gesten allein möglich ist.</w:t>
       </w:r>
       <w:r>
         <w:t xml:space="preserve"> In der Applikation würde dies später ähnlich gelöst werden, indem der Nutzer seine Hand als Pointer verwenden kann um Schaltflächen zu aktivieren.</w:t>
@@ -3705,7 +3872,15 @@
         <w:t xml:space="preserve"> bestimmte Abteilung einzuschränken.</w:t>
       </w:r>
       <w:r>
-        <w:t xml:space="preserve"> Diese Anforderungen werden getestet, indem die Testpersonen ein oder mehrere Szenarien der in der Vorstudie erarbeiteten Personas (TODO link V</w:t>
+        <w:t xml:space="preserve"> Diese Anforderungen werden getestet, indem die Testpersonen ein oder mehrere Szenarien der in der Vorstudie erarbeiteten </w:t>
+      </w:r>
+      <w:proofErr w:type="spellStart"/>
+      <w:r>
+        <w:t>Personas</w:t>
+      </w:r>
+      <w:proofErr w:type="spellEnd"/>
+      <w:r>
+        <w:t xml:space="preserve"> (TODO link V</w:t>
       </w:r>
       <w:r>
         <w:t>orstudie) durchlaufen.</w:t>
@@ -3715,6 +3890,7 @@
       <w:r>
         <w:t xml:space="preserve">Die Nutzer sollen zu Beginn von </w:t>
       </w:r>
+      <w:proofErr w:type="gramStart"/>
       <w:r>
         <w:t xml:space="preserve">der </w:t>
       </w:r>
@@ -3725,7 +3901,11 @@
         <w:t>w</w:t>
       </w:r>
       <w:r>
-        <w:t xml:space="preserve">all angelockt werden. Dies soll über einen Demomodus geschehen. </w:t>
+        <w:t>all</w:t>
+      </w:r>
+      <w:proofErr w:type="gramEnd"/>
+      <w:r>
+        <w:t xml:space="preserve"> angelockt werden. Dies soll über einen Demomodus geschehen. </w:t>
       </w:r>
       <w:r>
         <w:t>Eine Idee dazu ist,</w:t>
@@ -3776,7 +3956,15 @@
         <w:t>lassen</w:t>
       </w:r>
       <w:r>
-        <w:t>, da es nicht möglich ist, ihn im Wizard of Oz Experiment umzusetzen.</w:t>
+        <w:t xml:space="preserve">, da es nicht möglich ist, ihn im Wizard </w:t>
+      </w:r>
+      <w:proofErr w:type="spellStart"/>
+      <w:r>
+        <w:t>of</w:t>
+      </w:r>
+      <w:proofErr w:type="spellEnd"/>
+      <w:r>
+        <w:t xml:space="preserve"> Oz Experiment umzusetzen.</w:t>
       </w:r>
       <w:r>
         <w:t xml:space="preserve"> </w:t>
@@ -3866,9 +4054,14 @@
         </w:r>
       </w:fldSimple>
       <w:r>
-        <w:t xml:space="preserve"> - Posteransicht</w:t>
+        <w:t xml:space="preserve"> - </w:t>
+      </w:r>
+      <w:proofErr w:type="spellStart"/>
+      <w:r>
+        <w:t>Posteransicht</w:t>
       </w:r>
       <w:bookmarkEnd w:id="28"/>
+      <w:proofErr w:type="spellEnd"/>
     </w:p>
     <w:p>
       <w:r>
@@ -3893,8 +4086,13 @@
         <w:t>5</w:t>
       </w:r>
       <w:r>
-        <w:t xml:space="preserve"> - Posteransicht</w:t>
-      </w:r>
+        <w:t xml:space="preserve"> - </w:t>
+      </w:r>
+      <w:proofErr w:type="spellStart"/>
+      <w:r>
+        <w:t>Posteransicht</w:t>
+      </w:r>
+      <w:proofErr w:type="spellEnd"/>
       <w:r>
         <w:fldChar w:fldCharType="end"/>
       </w:r>
@@ -4203,7 +4401,15 @@
         <w:t xml:space="preserve"> in welchem Abstand zur Wand er stehen muss, um erkannt zu werden.</w:t>
       </w:r>
       <w:r>
-        <w:t xml:space="preserve"> Es sind zwei Zonen denkbar, eine Browsing- und eine Lese-/Interaktionszone. </w:t>
+        <w:t xml:space="preserve"> Es sind zwei Zonen denkbar, eine </w:t>
+      </w:r>
+      <w:proofErr w:type="spellStart"/>
+      <w:r>
+        <w:t>Browsing</w:t>
+      </w:r>
+      <w:proofErr w:type="spellEnd"/>
+      <w:r>
+        <w:t xml:space="preserve">- und eine Lese-/Interaktionszone. </w:t>
       </w:r>
       <w:r>
         <w:t xml:space="preserve">Wie in </w:t>
@@ -4236,13 +4442,21 @@
         <w:t xml:space="preserve"> ersichtlich ist, </w:t>
       </w:r>
       <w:r>
-        <w:t>könnten diese direkt am Boden vor der Video</w:t>
+        <w:t xml:space="preserve">könnten diese direkt am Boden vor </w:t>
+      </w:r>
+      <w:proofErr w:type="gramStart"/>
+      <w:r>
+        <w:t>der Video</w:t>
       </w:r>
       <w:r>
         <w:t>w</w:t>
       </w:r>
       <w:r>
-        <w:t xml:space="preserve">all </w:t>
+        <w:t>all</w:t>
+      </w:r>
+      <w:proofErr w:type="gramEnd"/>
+      <w:r>
+        <w:t xml:space="preserve"> </w:t>
       </w:r>
       <w:r>
         <w:t>gekennzeichnet</w:t>
@@ -4391,7 +4605,15 @@
         <w:fldChar w:fldCharType="end"/>
       </w:r>
       <w:r>
-        <w:t xml:space="preserve"> beschrieben, ein Laserpointer genutzt werden um den Pointer des Nutzers zu repräsentieren. </w:t>
+        <w:t xml:space="preserve"> beschrieben, ein </w:t>
+      </w:r>
+      <w:proofErr w:type="spellStart"/>
+      <w:r>
+        <w:t>Laserpointer</w:t>
+      </w:r>
+      <w:proofErr w:type="spellEnd"/>
+      <w:r>
+        <w:t xml:space="preserve"> genutzt werden um den Pointer des Nutzers zu repräsentieren. </w:t>
       </w:r>
     </w:p>
     <w:p>
@@ -4424,7 +4646,15 @@
         <w:t>t</w:t>
       </w:r>
       <w:r>
-        <w:t xml:space="preserve"> dem Beamer entsteht durch die Testperson ein Schatten</w:t>
+        <w:t xml:space="preserve"> dem </w:t>
+      </w:r>
+      <w:proofErr w:type="spellStart"/>
+      <w:r>
+        <w:t>Beamer</w:t>
+      </w:r>
+      <w:proofErr w:type="spellEnd"/>
+      <w:r>
+        <w:t xml:space="preserve"> entsteht durch die Testperson ein Schatten</w:t>
       </w:r>
       <w:r>
         <w:t xml:space="preserve"> an der Leinwand</w:t>
@@ -4627,7 +4857,15 @@
         <w:t xml:space="preserve"> gewec</w:t>
       </w:r>
       <w:r>
-        <w:t>hselt werden. Befindet man sich in der Browsing-Zone, wird das Poster etwas kleiner dargestellt, dafür hat das Men</w:t>
+        <w:t xml:space="preserve">hselt werden. Befindet man sich in der </w:t>
+      </w:r>
+      <w:proofErr w:type="spellStart"/>
+      <w:r>
+        <w:t>Browsing</w:t>
+      </w:r>
+      <w:proofErr w:type="spellEnd"/>
+      <w:r>
+        <w:t>-Zone, wird das Poster etwas kleiner dargestellt, dafür hat das Men</w:t>
       </w:r>
       <w:r>
         <w:t>u</w:t>
@@ -4677,7 +4915,15 @@
         <w:t xml:space="preserve">Am  27. März 2012 wurde der </w:t>
       </w:r>
       <w:r>
-        <w:t>Test als Wizard of Oz Experiment durchgeführt (siehe TODO link Testdokument).</w:t>
+        <w:t xml:space="preserve">Test als Wizard </w:t>
+      </w:r>
+      <w:proofErr w:type="spellStart"/>
+      <w:r>
+        <w:t>of</w:t>
+      </w:r>
+      <w:proofErr w:type="spellEnd"/>
+      <w:r>
+        <w:t xml:space="preserve"> Oz Experiment durchgeführt (siehe TODO link Testdokument).</w:t>
       </w:r>
     </w:p>
     <w:p>
@@ -4703,13 +4949,21 @@
         <w:t>.</w:t>
       </w:r>
       <w:r>
-        <w:t xml:space="preserve"> Die Steuerung wird also so festgelegt, dass die Hand des Benutzers die Maus auf der Video</w:t>
+        <w:t xml:space="preserve"> Die Steuerung wird also so festgelegt, dass die Hand des Benutzers die Maus auf </w:t>
+      </w:r>
+      <w:proofErr w:type="gramStart"/>
+      <w:r>
+        <w:t>der Video</w:t>
       </w:r>
       <w:r>
         <w:t>w</w:t>
       </w:r>
       <w:r>
-        <w:t>all steuert.</w:t>
+        <w:t>all</w:t>
+      </w:r>
+      <w:proofErr w:type="gramEnd"/>
+      <w:r>
+        <w:t xml:space="preserve"> steuert.</w:t>
       </w:r>
     </w:p>
     <w:p>
@@ -4924,7 +5178,15 @@
         <w:t>w</w:t>
       </w:r>
       <w:r>
-        <w:t xml:space="preserve">all für Informationen zur Frage oder Aussage auf der Wall </w:t>
+        <w:t xml:space="preserve">all für Informationen zur Frage oder Aussage auf </w:t>
+      </w:r>
+      <w:proofErr w:type="gramStart"/>
+      <w:r>
+        <w:t>der Wall</w:t>
+      </w:r>
+      <w:proofErr w:type="gramEnd"/>
+      <w:r>
+        <w:t xml:space="preserve"> </w:t>
       </w:r>
       <w:r>
         <w:t xml:space="preserve">bietet, stellt sich der Nutzer auf die </w:t>
@@ -5025,7 +5287,15 @@
         <w:t>Passanten</w:t>
       </w:r>
       <w:r>
-        <w:t xml:space="preserve"> mit Winken oder anderen Gesten dazu auffordert, näher zu kommen. Das auf der Wall angezeigte Skelett befindet sich immer auf gleicher Höhe </w:t>
+        <w:t xml:space="preserve"> mit Winken oder anderen Gesten dazu auffordert, näher zu kommen. Das auf </w:t>
+      </w:r>
+      <w:proofErr w:type="gramStart"/>
+      <w:r>
+        <w:t>der Wall</w:t>
+      </w:r>
+      <w:proofErr w:type="gramEnd"/>
+      <w:r>
+        <w:t xml:space="preserve"> angezeigte Skelett befindet sich immer auf gleicher Höhe </w:t>
       </w:r>
       <w:r>
         <w:t>mit dem</w:t>
@@ -5197,7 +5467,15 @@
         <w:t xml:space="preserve"> eines Posters denkbar. </w:t>
       </w:r>
       <w:r>
-        <w:t xml:space="preserve">Wird nun ein Passant, welcher an der Wall vorbeiläuft, mit der Tiefenkamera erkannt, verschieben sie durch seine </w:t>
+        <w:t xml:space="preserve">Wird nun ein Passant, welcher an </w:t>
+      </w:r>
+      <w:proofErr w:type="gramStart"/>
+      <w:r>
+        <w:t>der Wall</w:t>
+      </w:r>
+      <w:proofErr w:type="gramEnd"/>
+      <w:r>
+        <w:t xml:space="preserve"> vorbeiläuft, mit der Tiefenkamera erkannt, verschieben sie durch seine </w:t>
       </w:r>
       <w:r>
         <w:t>Bewegungen</w:t>
@@ -5210,7 +5488,15 @@
       </w:r>
       <w:r>
         <w:lastRenderedPageBreak/>
-        <w:t>Bleibt der Benutzer über eine gewisse Zeitspanne vor der Wall stehen, so setzen sich die Teilchen zu einem Ganzen zusammen. Danach wird vom Demomodus in den Interaktionsmodus gewechselt.</w:t>
+        <w:t xml:space="preserve">Bleibt der Benutzer über eine gewisse Zeitspanne vor </w:t>
+      </w:r>
+      <w:proofErr w:type="gramStart"/>
+      <w:r>
+        <w:t>der Wall</w:t>
+      </w:r>
+      <w:proofErr w:type="gramEnd"/>
+      <w:r>
+        <w:t xml:space="preserve"> stehen, so setzen sich die Teilchen zu einem Ganzen zusammen. Danach wird vom Demomodus in den Interaktionsmodus gewechselt.</w:t>
       </w:r>
     </w:p>
     <w:p>
@@ -5224,7 +5510,15 @@
         <w:t xml:space="preserve"> dessen</w:t>
       </w:r>
       <w:r>
-        <w:t xml:space="preserve"> schmale Öffnung ein Teil eines Posters sichtbar ist. Die Öffnung des Vorhangs bewegt sich synchron mit der Position des Nutzers vor der Wall. Die Breite der Vorhangöffnung ist bestimmt durch den waagrechten Abstand der Hände des Benutzers.</w:t>
+        <w:t xml:space="preserve"> schmale Öffnung ein Teil eines Posters sichtbar ist. Die Öffnung des Vorhangs bewegt sich synchron mit der Position des Nutzers vor </w:t>
+      </w:r>
+      <w:proofErr w:type="gramStart"/>
+      <w:r>
+        <w:t>der Wall</w:t>
+      </w:r>
+      <w:proofErr w:type="gramEnd"/>
+      <w:r>
+        <w:t>. Die Breite der Vorhangöffnung ist bestimmt durch den waagrechten Abstand der Hände des Benutzers.</w:t>
       </w:r>
       <w:r>
         <w:t xml:space="preserve"> Die Vorzüge dieser Variante sind die einfach Implementation und die </w:t>
@@ -5262,16 +5556,40 @@
         <w:t>r</w:t>
       </w:r>
       <w:r>
-        <w:t xml:space="preserve"> bereits erkannt wurde, ganz gross auf der Wall dar.</w:t>
-      </w:r>
-      <w:r>
-        <w:t xml:space="preserve"> Kann kein Benutzer erkannt werden, wird nichts auf der Wall dargestellt, was der Nachteil dieser Lösung ist.</w:t>
+        <w:t xml:space="preserve"> bereits erkannt wurde, ganz gross auf </w:t>
+      </w:r>
+      <w:proofErr w:type="gramStart"/>
+      <w:r>
+        <w:t>der Wall</w:t>
+      </w:r>
+      <w:proofErr w:type="gramEnd"/>
+      <w:r>
+        <w:t xml:space="preserve"> dar.</w:t>
+      </w:r>
+      <w:r>
+        <w:t xml:space="preserve"> Kann kein Benutzer erkannt werden, wird nichts auf </w:t>
+      </w:r>
+      <w:proofErr w:type="gramStart"/>
+      <w:r>
+        <w:t>der Wall</w:t>
+      </w:r>
+      <w:proofErr w:type="gramEnd"/>
+      <w:r>
+        <w:t xml:space="preserve"> dargestellt, was der Nachteil dieser Lösung ist.</w:t>
       </w:r>
       <w:r>
         <w:t xml:space="preserve"> </w:t>
       </w:r>
       <w:r>
-        <w:t xml:space="preserve">Das grosse Skelett imitiert alle Bewegungen des Nutzers. Es wird so unmissverständlich klar, wie die Steuerung der Applikation vor sich geht. Nach Ablauf eines Timers wechselt die Anzeige zur eigentlichen Applikation. </w:t>
+        <w:t xml:space="preserve">Das grosse Skelett imitiert alle Bewegungen des Nutzers. Es wird so unmissverständlich klar, wie die Steuerung der Applikation vor sich geht. Nach Ablauf eines </w:t>
+      </w:r>
+      <w:proofErr w:type="spellStart"/>
+      <w:r>
+        <w:t>Timers</w:t>
+      </w:r>
+      <w:proofErr w:type="spellEnd"/>
+      <w:r>
+        <w:t xml:space="preserve"> wechselt die Anzeige zur eigentlichen Applikation. </w:t>
       </w:r>
     </w:p>
     <w:p>
@@ -5290,13 +5608,29 @@
     </w:p>
     <w:p>
       <w:r>
-        <w:t>Die Idee 8 für den Demomodus zeigt einen Lock-Screen</w:t>
+        <w:t xml:space="preserve">Die Idee 8 für den Demomodus zeigt </w:t>
+      </w:r>
+      <w:proofErr w:type="gramStart"/>
+      <w:r>
+        <w:t>einen</w:t>
+      </w:r>
+      <w:proofErr w:type="gramEnd"/>
+      <w:r>
+        <w:t xml:space="preserve"> Lock-Screen</w:t>
       </w:r>
       <w:r>
         <w:t xml:space="preserve"> mit einem Vorhängeschloss</w:t>
       </w:r>
       <w:r>
-        <w:t>, analog zu dem eines Smartphones.</w:t>
+        <w:t xml:space="preserve">, analog zu dem eines </w:t>
+      </w:r>
+      <w:proofErr w:type="spellStart"/>
+      <w:r>
+        <w:t>Smartphones</w:t>
+      </w:r>
+      <w:proofErr w:type="spellEnd"/>
+      <w:r>
+        <w:t>.</w:t>
       </w:r>
       <w:r>
         <w:t xml:space="preserve"> Durch das Vorbeilaufen an der Wall oder durch näher kommen oder weiter weg gehen </w:t>
@@ -5555,7 +5889,15 @@
         <w:t xml:space="preserve"> so reagiert einer der Gegenstände auf ein</w:t>
       </w:r>
       <w:r>
-        <w:t>. Bleibt ein Passant nach der Erkennung stehen, so verschwinden alle Gegenstände und die Applikation kommt zum Vorschein. Als Alternative könnten auch Seifenblasen auf der Wall dargestellt werden. Wird eine Person erkannt, so kann diese durch Bewegungen diese Seifenblasen zerplatzen</w:t>
+        <w:t xml:space="preserve">. Bleibt ein Passant nach der Erkennung stehen, so verschwinden alle Gegenstände und die Applikation kommt zum Vorschein. Als Alternative könnten auch Seifenblasen auf </w:t>
+      </w:r>
+      <w:proofErr w:type="gramStart"/>
+      <w:r>
+        <w:t>der Wall</w:t>
+      </w:r>
+      <w:proofErr w:type="gramEnd"/>
+      <w:r>
+        <w:t xml:space="preserve"> dargestellt werden. Wird eine Person erkannt, so kann diese durch Bewegungen diese Seifenblasen zerplatzen</w:t>
       </w:r>
       <w:r>
         <w:t xml:space="preserve"> lassen</w:t>
@@ -5567,7 +5909,15 @@
         <w:t xml:space="preserve"> auch</w:t>
       </w:r>
       <w:r>
-        <w:t xml:space="preserve"> eher als Minigame </w:t>
+        <w:t xml:space="preserve"> eher als </w:t>
+      </w:r>
+      <w:proofErr w:type="spellStart"/>
+      <w:r>
+        <w:t>Minigame</w:t>
+      </w:r>
+      <w:proofErr w:type="spellEnd"/>
+      <w:r>
+        <w:t xml:space="preserve"> </w:t>
       </w:r>
       <w:r>
         <w:t>anstatt als</w:t>
@@ -5658,7 +6008,15 @@
     </w:p>
     <w:p>
       <w:r>
-        <w:t>Die Idee 11 dient vor allem der korrekten Positionierung des Benutzers vor der Wall. Passanten, welche weit entfernt von der ideale Position stehen, werden auf der Wand als kleine, durchsichtige Skelette (hier sind auch alternative Anzeigen denkbar) repräsentiert. Je näher man zur Mitte steht, desto grösser und deutlicher zeigt die Wall das Skelett an. Eine Markierung am Boden soll dem Benutzer helfen, sich ideal zu positionieren. Ein Nachteil dieser Idee ist der fehlende Zusammenhang zwischen dem Demomodus und der Applikation.</w:t>
+        <w:t xml:space="preserve">Die Idee 11 dient vor allem der korrekten Positionierung des Benutzers vor </w:t>
+      </w:r>
+      <w:proofErr w:type="gramStart"/>
+      <w:r>
+        <w:t>der Wall</w:t>
+      </w:r>
+      <w:proofErr w:type="gramEnd"/>
+      <w:r>
+        <w:t>. Passanten, welche weit entfernt von der ideale Position stehen, werden auf der Wand als kleine, durchsichtige Skelette (hier sind auch alternative Anzeigen denkbar) repräsentiert. Je näher man zur Mitte steht, desto grösser und deutlicher zeigt die Wall das Skelett an. Eine Markierung am Boden soll dem Benutzer helfen, sich ideal zu positionieren. Ein Nachteil dieser Idee ist der fehlende Zusammenhang zwischen dem Demomodus und der Applikation.</w:t>
       </w:r>
     </w:p>
     <w:p>
@@ -5765,7 +6123,15 @@
         <w:t>Bei einem Smartphone macht solch eine Sperrung durchaus Sinn, damit nicht unabsichtlich irgendwelche Schaltflächen betätigt werden.</w:t>
       </w:r>
       <w:r>
-        <w:t xml:space="preserve"> Bei  der Wall ist dies hingegen nicht nötig. </w:t>
+        <w:t xml:space="preserve"> </w:t>
+      </w:r>
+      <w:proofErr w:type="gramStart"/>
+      <w:r>
+        <w:t>Bei  der Wall</w:t>
+      </w:r>
+      <w:proofErr w:type="gramEnd"/>
+      <w:r>
+        <w:t xml:space="preserve"> ist dies hingegen nicht nötig. </w:t>
       </w:r>
       <w:r>
         <w:t>Zudem ist die Anzahl der Favoriten-Programme in dieser Ansicht mit dem Lock-Kreuz auf vier Stück beschränkt.</w:t>
@@ -5804,9 +6170,11 @@
       <w:r>
         <w:t xml:space="preserve">en ist kein </w:t>
       </w:r>
+      <w:proofErr w:type="spellStart"/>
       <w:r>
         <w:t>Skeletal</w:t>
       </w:r>
+      <w:proofErr w:type="spellEnd"/>
       <w:r>
         <w:t xml:space="preserve"> T</w:t>
       </w:r>
@@ -5970,7 +6338,15 @@
         <w:t xml:space="preserve"> benötigt jedes einzelne Teilchen eine Grundanimation</w:t>
       </w:r>
       <w:r>
-        <w:t xml:space="preserve"> (z.B. eine leichte Hin- und Herbewegung). Der dritte Punkt ist das Zusammenfügen der Teilchen (3) zu einem Ganzen, </w:t>
+        <w:t xml:space="preserve"> (z.B. eine leichte Hin- und </w:t>
+      </w:r>
+      <w:proofErr w:type="spellStart"/>
+      <w:r>
+        <w:t>Herbewegung</w:t>
+      </w:r>
+      <w:proofErr w:type="spellEnd"/>
+      <w:r>
+        <w:t xml:space="preserve">). Der dritte Punkt ist das Zusammenfügen der Teilchen (3) zu einem Ganzen, </w:t>
       </w:r>
       <w:r>
         <w:t>dem</w:t>
@@ -6539,7 +6915,15 @@
         <w:fldChar w:fldCharType="end"/>
       </w:r>
       <w:r>
-        <w:t xml:space="preserve"> zeigt das Zustandsdiagramm, welches den Wechsel vom Interaktionsmodus (Active) </w:t>
+        <w:t xml:space="preserve"> zeigt das Zustandsdiagramm, welches den Wechsel vom Interaktionsmodus (</w:t>
+      </w:r>
+      <w:proofErr w:type="spellStart"/>
+      <w:r>
+        <w:t>Active</w:t>
+      </w:r>
+      <w:proofErr w:type="spellEnd"/>
+      <w:r>
+        <w:t xml:space="preserve">) </w:t>
       </w:r>
       <w:r>
         <w:t>in den</w:t>
@@ -6550,7 +6934,15 @@
     </w:p>
     <w:p>
       <w:r>
-        <w:t>Zu Beginn befindet sich die Applikation im Interaktionsmodus (Active). Solange ein Skelett erkannt wird, bleibt die Applik</w:t>
+        <w:t>Zu Beginn befindet sich die Applikation im Interaktionsmodus (</w:t>
+      </w:r>
+      <w:proofErr w:type="spellStart"/>
+      <w:r>
+        <w:t>Active</w:t>
+      </w:r>
+      <w:proofErr w:type="spellEnd"/>
+      <w:r>
+        <w:t>). Solange ein Skelett erkannt wird, bleibt die Applik</w:t>
       </w:r>
       <w:r>
         <w:t>ation in diesem Status. Wird</w:t>
@@ -6631,7 +7023,15 @@
         <w:t xml:space="preserve">die Applikation </w:t>
       </w:r>
       <w:r>
-        <w:t>wechselt in den Interaktionsmodus (Active)</w:t>
+        <w:t>wechselt in den Interaktionsmodus (</w:t>
+      </w:r>
+      <w:proofErr w:type="spellStart"/>
+      <w:r>
+        <w:t>Active</w:t>
+      </w:r>
+      <w:proofErr w:type="spellEnd"/>
+      <w:r>
+        <w:t>)</w:t>
       </w:r>
       <w:r>
         <w:t>.</w:t>
@@ -6650,12 +7050,14 @@
       </w:r>
     </w:p>
     <w:p>
+      <w:proofErr w:type="spellStart"/>
       <w:r>
         <w:t>Während</w:t>
       </w:r>
       <w:r>
         <w:t>dem</w:t>
       </w:r>
+      <w:proofErr w:type="spellEnd"/>
       <w:r>
         <w:t xml:space="preserve"> sich die Applikation im Demomodus befindet, werden im Hintergrund nach Ablauf einer bestimmten Zeit (zum Beispiel 20 Sekunden) die aktuelle Applikation und die Farbe des Demomodus-Hintergrunds gewechselt.</w:t>
       </w:r>
@@ -6891,10 +7293,12 @@
       <w:r>
         <w:t xml:space="preserve"> - Screen </w:t>
       </w:r>
+      <w:proofErr w:type="spellStart"/>
       <w:r>
         <w:t>Map</w:t>
       </w:r>
       <w:bookmarkEnd w:id="57"/>
+      <w:proofErr w:type="spellEnd"/>
     </w:p>
     <w:p>
       <w:r>
@@ -6906,9 +7310,11 @@
       <w:r>
         <w:t xml:space="preserve"> Screen </w:t>
       </w:r>
+      <w:proofErr w:type="spellStart"/>
       <w:r>
         <w:t>Map</w:t>
       </w:r>
+      <w:proofErr w:type="spellEnd"/>
       <w:r>
         <w:t xml:space="preserve"> bezieht sich auf die im Kapitel </w:t>
       </w:r>
@@ -6991,12 +7397,14 @@
       <w:r>
         <w:t xml:space="preserve">) und der Demomodus Screen wird angezeigt. Auf diesem wird der </w:t>
       </w:r>
+      <w:proofErr w:type="spellStart"/>
       <w:r>
         <w:rPr>
           <w:i/>
         </w:rPr>
         <w:t>DemomodeText</w:t>
       </w:r>
+      <w:proofErr w:type="spellEnd"/>
       <w:r>
         <w:t xml:space="preserve"> einer zufällig ausgewählten </w:t>
       </w:r>
@@ -7030,9 +7438,11 @@
       <w:r>
         <w:t xml:space="preserve"> - Screen </w:t>
       </w:r>
+      <w:proofErr w:type="spellStart"/>
       <w:r>
         <w:t>Map</w:t>
       </w:r>
+      <w:proofErr w:type="spellEnd"/>
       <w:r>
         <w:fldChar w:fldCharType="end"/>
       </w:r>
@@ -7051,18 +7461,28 @@
       <w:r>
         <w:t xml:space="preserve"> um die </w:t>
       </w:r>
+      <w:proofErr w:type="spellStart"/>
       <w:r>
         <w:rPr>
           <w:i/>
         </w:rPr>
         <w:t>LunchMenuApp</w:t>
       </w:r>
+      <w:proofErr w:type="spellEnd"/>
       <w:r>
         <w:t>.</w:t>
       </w:r>
       <w:r>
         <w:br/>
-        <w:t xml:space="preserve">Sobald ein Skelett erkannt wird, wechselt die Anzeige auf der Videowall vom Demomodus in den Interaktionsmodus. Im Interaktionsmodus Screen können über das Menu die verschiedenen </w:t>
+        <w:t xml:space="preserve">Sobald ein Skelett erkannt wird, wechselt die Anzeige auf </w:t>
+      </w:r>
+      <w:proofErr w:type="gramStart"/>
+      <w:r>
+        <w:t>der Videowall</w:t>
+      </w:r>
+      <w:proofErr w:type="gramEnd"/>
+      <w:r>
+        <w:t xml:space="preserve"> vom Demomodus in den Interaktionsmodus. Im Interaktionsmodus Screen können über das Menu die verschiedenen </w:t>
       </w:r>
       <w:r>
         <w:rPr>
@@ -7098,7 +7518,15 @@
         <w:t>VideoWallApplication</w:t>
       </w:r>
       <w:r>
-        <w:t xml:space="preserve"> wird in der Mitte des Screens dargestellt, im Beispiel der </w:t>
+        <w:t xml:space="preserve"> wird in der Mitte </w:t>
+      </w:r>
+      <w:proofErr w:type="gramStart"/>
+      <w:r>
+        <w:t>des</w:t>
+      </w:r>
+      <w:proofErr w:type="gramEnd"/>
+      <w:r>
+        <w:t xml:space="preserve"> Screens dargestellt, im Beispiel der </w:t>
       </w:r>
       <w:r>
         <w:fldChar w:fldCharType="begin"/>
@@ -7121,9 +7549,11 @@
       <w:r>
         <w:t xml:space="preserve"> - Screen </w:t>
       </w:r>
+      <w:proofErr w:type="spellStart"/>
       <w:r>
         <w:t>Map</w:t>
       </w:r>
+      <w:proofErr w:type="spellEnd"/>
       <w:r>
         <w:fldChar w:fldCharType="end"/>
       </w:r>
@@ -7139,30 +7569,36 @@
       <w:r>
         <w:t xml:space="preserve"> ist das der Inhalt der </w:t>
       </w:r>
+      <w:proofErr w:type="spellStart"/>
       <w:r>
         <w:rPr>
           <w:i/>
         </w:rPr>
         <w:t>LunchMenuApp</w:t>
       </w:r>
+      <w:proofErr w:type="spellEnd"/>
       <w:r>
         <w:t xml:space="preserve">. Bei einem Ansichtswechsel auf die </w:t>
       </w:r>
+      <w:proofErr w:type="spellStart"/>
       <w:r>
         <w:rPr>
           <w:i/>
         </w:rPr>
         <w:t>PosterApp</w:t>
       </w:r>
+      <w:proofErr w:type="spellEnd"/>
       <w:r>
         <w:t xml:space="preserve"> würde in der Screen-Mitte der Inhalt der </w:t>
       </w:r>
+      <w:proofErr w:type="spellStart"/>
       <w:r>
         <w:rPr>
           <w:i/>
         </w:rPr>
         <w:t>PosterApp</w:t>
       </w:r>
+      <w:proofErr w:type="spellEnd"/>
       <w:r>
         <w:t xml:space="preserve"> visualisiert werden.</w:t>
       </w:r>
@@ -7176,10 +7612,12 @@
       <w:pPr>
         <w:pStyle w:val="Heading4"/>
       </w:pPr>
+      <w:bookmarkStart w:id="58" w:name="_Ref326852906"/>
       <w:r>
         <w:lastRenderedPageBreak/>
         <w:t>Design Entscheide</w:t>
       </w:r>
+      <w:bookmarkEnd w:id="58"/>
     </w:p>
     <w:p>
       <w:r>
@@ -7191,7 +7629,15 @@
         <w:pStyle w:val="Heading5"/>
       </w:pPr>
       <w:r>
-        <w:t>Test 1: Wizard of Oz</w:t>
+        <w:t xml:space="preserve">Test 1: Wizard </w:t>
+      </w:r>
+      <w:proofErr w:type="spellStart"/>
+      <w:r>
+        <w:t>of</w:t>
+      </w:r>
+      <w:proofErr w:type="spellEnd"/>
+      <w:r>
+        <w:t xml:space="preserve"> Oz</w:t>
       </w:r>
     </w:p>
     <w:p>
@@ -7204,7 +7650,7 @@
           <w:lang w:eastAsia="de-CH"/>
         </w:rPr>
         <w:drawing>
-          <wp:anchor distT="0" distB="0" distL="114300" distR="114300" simplePos="0" relativeHeight="251658240" behindDoc="0" locked="0" layoutInCell="1" allowOverlap="1" wp14:anchorId="22EBF9A4" wp14:editId="51D4D5C1">
+          <wp:anchor distT="0" distB="0" distL="114300" distR="114300" simplePos="0" relativeHeight="251658240" behindDoc="0" locked="0" layoutInCell="1" allowOverlap="1" wp14:anchorId="5DBE609C" wp14:editId="6B8D1A5C">
             <wp:simplePos x="0" y="0"/>
             <wp:positionH relativeFrom="column">
               <wp:posOffset>-2540</wp:posOffset>
@@ -7273,7 +7719,15 @@
         <w:t>von</w:t>
       </w:r>
       <w:r>
-        <w:t xml:space="preserve"> (TODO Verlinkung Wizard of Oz-Test Realisierung und Tests) </w:t>
+        <w:t xml:space="preserve"> (TODO Verlinkung Wizard </w:t>
+      </w:r>
+      <w:proofErr w:type="spellStart"/>
+      <w:r>
+        <w:t>of</w:t>
+      </w:r>
+      <w:proofErr w:type="spellEnd"/>
+      <w:r>
+        <w:t xml:space="preserve"> Oz-Test Realisierung und Tests) </w:t>
       </w:r>
       <w:r>
         <w:t>übernommen</w:t>
@@ -7382,10 +7836,26 @@
         <w:t xml:space="preserve"> Der Hintergrund sollte in einer auffälligen Farbe sein, um den Nutzer anzulocken. </w:t>
       </w:r>
       <w:r>
-        <w:t>Der Teasertext soll darauf angezeigt werden und darunter die Aufforderungen näher zu kommen. Damit die Passanten mit der Videowall interagieren.</w:t>
-      </w:r>
-      <w:r>
-        <w:t xml:space="preserve"> Sobald der Passant von Kinect erkannt wurde, beginnt ein Timer herunterzuzählen. Danach wird in den Interaktionsmodus gewechselt.</w:t>
+        <w:t xml:space="preserve">Der </w:t>
+      </w:r>
+      <w:proofErr w:type="spellStart"/>
+      <w:r>
+        <w:t>Teasertext</w:t>
+      </w:r>
+      <w:proofErr w:type="spellEnd"/>
+      <w:r>
+        <w:t xml:space="preserve"> soll darauf angezeigt werden und darunter die Aufforderungen näher zu kommen. Damit die Passanten mit der Videowall interagieren.</w:t>
+      </w:r>
+      <w:r>
+        <w:t xml:space="preserve"> Sobald der Passant von Kinect erkannt wurde, beginnt ein </w:t>
+      </w:r>
+      <w:proofErr w:type="spellStart"/>
+      <w:r>
+        <w:t>Timer</w:t>
+      </w:r>
+      <w:proofErr w:type="spellEnd"/>
+      <w:r>
+        <w:t xml:space="preserve"> herunterzuzählen. Danach wird in den Interaktionsmodus gewechselt.</w:t>
       </w:r>
     </w:p>
     <w:p>
@@ -7416,8 +7886,13 @@
       </w:r>
     </w:p>
     <w:p>
-      <w:r>
-        <w:t>Die Menu der Applikation wurde ähnlich wie Tabs dargestellt. Tabs stellen Elemente dar, welche die meisten Nutzer von Browserapplikationen her kennen und daher verstehen sollten.</w:t>
+      <w:proofErr w:type="gramStart"/>
+      <w:r>
+        <w:t>Die</w:t>
+      </w:r>
+      <w:proofErr w:type="gramEnd"/>
+      <w:r>
+        <w:t xml:space="preserve"> Menu der Applikation wurde ähnlich wie Tabs dargestellt. Tabs stellen Elemente dar, welche die meisten Nutzer von Browserapplikationen her kennen und daher verstehen sollten.</w:t>
       </w:r>
       <w:r>
         <w:t xml:space="preserve"> </w:t>
@@ -7445,6 +7920,7 @@
       <w:pPr>
         <w:pStyle w:val="Heading5"/>
       </w:pPr>
+      <w:bookmarkStart w:id="59" w:name="_Ref326852589"/>
       <w:r>
         <w:t xml:space="preserve">Corporate </w:t>
       </w:r>
@@ -7454,6 +7930,7 @@
       <w:r>
         <w:t xml:space="preserve"> HSR</w:t>
       </w:r>
+      <w:bookmarkEnd w:id="59"/>
     </w:p>
     <w:p>
       <w:r>
@@ -7466,7 +7943,10 @@
         <w:t>der HSR</w:t>
       </w:r>
       <w:r>
-        <w:t xml:space="preserve"> [HSR2011]</w:t>
+        <w:t xml:space="preserve"> [hsr</w:t>
+      </w:r>
+      <w:r>
+        <w:t>2011]</w:t>
       </w:r>
       <w:r>
         <w:t xml:space="preserve"> legt verschiedene Farben, Schriftarten sowie die Verwendung des HSR Logos fest. Dies wurde für die Videowall übernommen.</w:t>
@@ -7541,20 +8021,61 @@
       <w:pPr>
         <w:pStyle w:val="Heading4"/>
       </w:pPr>
-      <w:bookmarkStart w:id="58" w:name="_Toc324860371"/>
-      <w:bookmarkStart w:id="59" w:name="_Ref326579818"/>
-      <w:bookmarkStart w:id="60" w:name="_Ref326579820"/>
-      <w:bookmarkStart w:id="61" w:name="_Ref326587538"/>
-      <w:bookmarkStart w:id="62" w:name="_Ref326587541"/>
+      <w:bookmarkStart w:id="60" w:name="_Toc324860371"/>
+      <w:bookmarkStart w:id="61" w:name="_Ref326579818"/>
+      <w:bookmarkStart w:id="62" w:name="_Ref326579820"/>
+      <w:bookmarkStart w:id="63" w:name="_Ref326587538"/>
+      <w:bookmarkStart w:id="64" w:name="_Ref326587541"/>
       <w:r>
         <w:lastRenderedPageBreak/>
         <w:t>Externes Design</w:t>
       </w:r>
-      <w:bookmarkEnd w:id="58"/>
-      <w:bookmarkEnd w:id="59"/>
       <w:bookmarkEnd w:id="60"/>
       <w:bookmarkEnd w:id="61"/>
       <w:bookmarkEnd w:id="62"/>
+      <w:bookmarkEnd w:id="63"/>
+      <w:bookmarkEnd w:id="64"/>
+    </w:p>
+    <w:p>
+      <w:r>
+        <w:t xml:space="preserve">Nach den in Kapitel </w:t>
+      </w:r>
+      <w:r>
+        <w:fldChar w:fldCharType="begin"/>
+      </w:r>
+      <w:r>
+        <w:instrText xml:space="preserve"> REF _Ref326852906 \r \h </w:instrText>
+      </w:r>
+      <w:r>
+        <w:fldChar w:fldCharType="separate"/>
+      </w:r>
+      <w:r>
+        <w:t>I.1.3.4</w:t>
+      </w:r>
+      <w:r>
+        <w:fldChar w:fldCharType="end"/>
+      </w:r>
+      <w:r>
+        <w:t xml:space="preserve"> </w:t>
+      </w:r>
+      <w:r>
+        <w:fldChar w:fldCharType="begin"/>
+      </w:r>
+      <w:r>
+        <w:instrText xml:space="preserve"> REF _Ref326852906 \h </w:instrText>
+      </w:r>
+      <w:r>
+        <w:fldChar w:fldCharType="separate"/>
+      </w:r>
+      <w:r>
+        <w:t>Design Entscheide</w:t>
+      </w:r>
+      <w:r>
+        <w:fldChar w:fldCharType="end"/>
+      </w:r>
+      <w:r>
+        <w:t xml:space="preserve"> aufgelisteten Design Entscheiden, wurde das Externe Design erarbeitet.</w:t>
+      </w:r>
     </w:p>
     <w:p>
       <w:pPr>
@@ -7564,70 +8085,69 @@
         <w:t>Videowall Applikation</w:t>
       </w:r>
     </w:p>
-    <w:p/>
-    <w:p>
-      <w:pPr>
-        <w:pStyle w:val="Heading5"/>
-      </w:pPr>
-      <w:r>
-        <w:t>Poster Plug-in Applikation</w:t>
-      </w:r>
-    </w:p>
-    <w:p/>
-    <w:p>
-      <w:pPr>
-        <w:pStyle w:val="Heading5"/>
-      </w:pPr>
-      <w:r>
-        <w:t>Mittagsmenu Plug-in Applikation</w:t>
-      </w:r>
-    </w:p>
-    <w:p/>
-    <w:p>
-      <w:pPr>
-        <w:pStyle w:val="Heading5"/>
-      </w:pPr>
-      <w:r>
-        <w:t>Demomodus</w:t>
-      </w:r>
-    </w:p>
-    <w:p>
-      <w:r>
-        <w:t xml:space="preserve">Für den Demomodus „Teaser“ wurde ein externes Design erarbeitet. Sobald der Demomodus aktiv ist, wird auf der Videowall eine zufällig ausgewählte Farbe gezeigt. Bei den Farben handelt </w:t>
-      </w:r>
-      <w:r>
-        <w:t xml:space="preserve">es sich um die Farben, welche in Corporate Design der HSR </w:t>
-      </w:r>
-      <w:r>
-        <w:t>[hsr2011]</w:t>
-      </w:r>
-      <w:r>
-        <w:t xml:space="preserve"> definiert wurden.</w:t>
-      </w:r>
-      <w:bookmarkStart w:id="63" w:name="_GoBack"/>
-      <w:bookmarkEnd w:id="63"/>
-    </w:p>
-    <w:p>
-      <w:r>
-        <w:t>In der Mitte wird jeweils der Teaser-Text der im Hintergrund aktiven Applikation angezeigt. Dies könnte beispielsweise die Mittagsmenu-App sein, was dann dazu führt, dass der entsprechend passende Text: „Hunger?“ angezeigt wird. Unterhalb dieses Textes befindet sich noch ein Zusatztext, welcher die Passanten dazu animieren soll, sich der Wall zu nähern.</w:t>
-      </w:r>
-    </w:p>
-    <w:p>
-      <w:pPr>
-        <w:rPr>
-          <w:lang w:eastAsia="de-CH"/>
-        </w:rPr>
-      </w:pPr>
+    <w:p>
+      <w:r>
+        <w:t>Oben befinden sich die Tabs. Aktiviert man eines davon, so wird in die entsprechende Applikation gewechselt.</w:t>
+      </w:r>
+      <w:r>
+        <w:t xml:space="preserve"> Ist das Tapp aktiviert, so ist dieses weiss. Die nicht aktiven Apps sind blau hinterlegt.</w:t>
+      </w:r>
+      <w:r>
+        <w:t xml:space="preserve"> </w:t>
+      </w:r>
+      <w:r>
+        <w:t>In der Mitte wi</w:t>
+      </w:r>
+      <w:bookmarkStart w:id="65" w:name="_GoBack"/>
+      <w:bookmarkEnd w:id="65"/>
+      <w:r>
+        <w:t>rd di</w:t>
+      </w:r>
+      <w:r>
+        <w:t>e aktive Applikation angezeigt.</w:t>
+      </w:r>
+      <w:r>
+        <w:t xml:space="preserve"> </w:t>
+      </w:r>
+      <w:r>
+        <w:t>Unten links wird</w:t>
+      </w:r>
+      <w:r>
+        <w:t xml:space="preserve"> zu jeder Zeit</w:t>
+      </w:r>
+      <w:r>
+        <w:t xml:space="preserve"> das HSR Logo a</w:t>
+      </w:r>
+      <w:r>
+        <w:t>ngezeigt.</w:t>
+      </w:r>
+      <w:r>
+        <w:t xml:space="preserve"> In der Mitte des unteren Bereichs wird das Skelett des Nutzers</w:t>
+      </w:r>
+      <w:r>
+        <w:t xml:space="preserve"> in blauer Farbe</w:t>
+      </w:r>
+      <w:r>
+        <w:t xml:space="preserve"> angezeigt. </w:t>
+      </w:r>
+      <w:r>
+        <w:t xml:space="preserve">Der Cursor ist als Hand dargestellt. Wird mit der rechten Hand bedient, so wird ein Icon mit einer rechten Hand angezeigt. </w:t>
+      </w:r>
+      <w:r>
+        <w:t>Wird mit der linken Hand bedient, so ist der Cursor eine linke Hand.</w:t>
+      </w:r>
+    </w:p>
+    <w:p>
       <w:r>
         <w:rPr>
           <w:noProof/>
           <w:lang w:eastAsia="de-CH"/>
         </w:rPr>
         <w:drawing>
-          <wp:inline distT="0" distB="0" distL="0" distR="0" wp14:anchorId="00719A8E" wp14:editId="2142DA55">
-            <wp:extent cx="5760720" cy="3240405"/>
+          <wp:inline distT="0" distB="0" distL="0" distR="0">
+            <wp:extent cx="5760720" cy="3600450"/>
             <wp:effectExtent l="0" t="0" r="0" b="0"/>
-            <wp:docPr id="17" name="Picture 17"/>
+            <wp:docPr id="25" name="Picture 25"/>
             <wp:cNvGraphicFramePr>
               <a:graphicFrameLocks xmlns:a="http://schemas.openxmlformats.org/drawingml/2006/main" noChangeAspect="1"/>
             </wp:cNvGraphicFramePr>
@@ -7635,7 +8155,7 @@
               <a:graphicData uri="http://schemas.openxmlformats.org/drawingml/2006/picture">
                 <pic:pic xmlns:pic="http://schemas.openxmlformats.org/drawingml/2006/picture">
                   <pic:nvPicPr>
-                    <pic:cNvPr id="0" name="DemoMode_blue.png"/>
+                    <pic:cNvPr id="0" name="lunchmenu_app.png"/>
                     <pic:cNvPicPr/>
                   </pic:nvPicPr>
                   <pic:blipFill>
@@ -7653,7 +8173,7 @@
                   <pic:spPr>
                     <a:xfrm>
                       <a:off x="0" y="0"/>
-                      <a:ext cx="5760720" cy="3240405"/>
+                      <a:ext cx="5760720" cy="3600450"/>
                     </a:xfrm>
                     <a:prstGeom prst="rect">
                       <a:avLst/>
@@ -7670,6 +8190,7 @@
       <w:pPr>
         <w:pStyle w:val="Caption"/>
       </w:pPr>
+      <w:bookmarkStart w:id="66" w:name="_Ref326853505"/>
       <w:r>
         <w:t xml:space="preserve">Abbildung </w:t>
       </w:r>
@@ -7682,12 +8203,22 @@
         </w:r>
       </w:fldSimple>
       <w:r>
-        <w:t xml:space="preserve"> - Externes Design, Teaser-Text</w:t>
-      </w:r>
-    </w:p>
-    <w:p>
-      <w:r>
-        <w:t>Sobald sich ein Passant der Wall genähert hat und dessen Skelett erkannt wurde, beginnt ein Countdown und das erkannte Skelett wird angezeigt.</w:t>
+        <w:t xml:space="preserve"> - Externes Design, </w:t>
+      </w:r>
+      <w:r>
+        <w:t>Videowall</w:t>
+      </w:r>
+      <w:r>
+        <w:t xml:space="preserve"> Applikation</w:t>
+      </w:r>
+      <w:bookmarkEnd w:id="66"/>
+    </w:p>
+    <w:p>
+      <w:pPr>
+        <w:pStyle w:val="Heading5"/>
+      </w:pPr>
+      <w:r>
+        <w:t>Poster Plug-in Applikation</w:t>
       </w:r>
     </w:p>
     <w:p>
@@ -7698,10 +8229,10 @@
         </w:rPr>
         <w:lastRenderedPageBreak/>
         <w:drawing>
-          <wp:inline distT="0" distB="0" distL="0" distR="0" wp14:anchorId="1CBEB0D2" wp14:editId="5A922145">
-            <wp:extent cx="5760720" cy="3241040"/>
+          <wp:inline distT="0" distB="0" distL="0" distR="0" wp14:anchorId="654298A4" wp14:editId="46E6C39D">
+            <wp:extent cx="5760720" cy="3600450"/>
             <wp:effectExtent l="0" t="0" r="0" b="0"/>
-            <wp:docPr id="9" name="Picture 9"/>
+            <wp:docPr id="26" name="Picture 26"/>
             <wp:cNvGraphicFramePr>
               <a:graphicFrameLocks xmlns:a="http://schemas.openxmlformats.org/drawingml/2006/main" noChangeAspect="1"/>
             </wp:cNvGraphicFramePr>
@@ -7709,7 +8240,7 @@
               <a:graphicData uri="http://schemas.openxmlformats.org/drawingml/2006/picture">
                 <pic:pic xmlns:pic="http://schemas.openxmlformats.org/drawingml/2006/picture">
                   <pic:nvPicPr>
-                    <pic:cNvPr id="0" name="DemoMode_skeleton.png"/>
+                    <pic:cNvPr id="0" name="poster_app.png"/>
                     <pic:cNvPicPr/>
                   </pic:nvPicPr>
                   <pic:blipFill>
@@ -7727,7 +8258,7 @@
                   <pic:spPr>
                     <a:xfrm>
                       <a:off x="0" y="0"/>
-                      <a:ext cx="5760720" cy="3241040"/>
+                      <a:ext cx="5760720" cy="3600450"/>
                     </a:xfrm>
                     <a:prstGeom prst="rect">
                       <a:avLst/>
@@ -7756,17 +8287,334 @@
         </w:r>
       </w:fldSimple>
       <w:r>
+        <w:t xml:space="preserve"> - Externes Design, Poster Plug-in Applikation</w:t>
+      </w:r>
+    </w:p>
+    <w:p>
+      <w:r>
+        <w:t xml:space="preserve">Die Poster Applikation zeigt in der Mitte jeweils ein Poster an. </w:t>
+      </w:r>
+      <w:r>
+        <w:t>Mit den Pfeilen links und rechts davon kann zum vorherigen oder zum nächsten Poster navigiert werden.</w:t>
+      </w:r>
+      <w:r>
+        <w:t xml:space="preserve"> </w:t>
+      </w:r>
+      <w:r>
+        <w:t>Die Pfeile sind in B</w:t>
+      </w:r>
+      <w:r>
+        <w:t>lau gehalten.</w:t>
+      </w:r>
+    </w:p>
+    <w:p>
+      <w:pPr>
+        <w:pStyle w:val="Heading5"/>
+      </w:pPr>
+      <w:r>
+        <w:t>Mittagsmenu Plug-in Applikation</w:t>
+      </w:r>
+    </w:p>
+    <w:p>
+      <w:r>
+        <w:t xml:space="preserve">Die Abbildung </w:t>
+      </w:r>
+      <w:r>
+        <w:fldChar w:fldCharType="begin"/>
+      </w:r>
+      <w:r>
+        <w:instrText xml:space="preserve"> REF _Ref326853505 \h </w:instrText>
+      </w:r>
+      <w:r>
+        <w:fldChar w:fldCharType="separate"/>
+      </w:r>
+      <w:proofErr w:type="spellStart"/>
+      <w:r>
+        <w:t>Abbildung</w:t>
+      </w:r>
+      <w:proofErr w:type="spellEnd"/>
+      <w:r>
+        <w:t xml:space="preserve"> </w:t>
+      </w:r>
+      <w:r>
+        <w:rPr>
+          <w:noProof/>
+        </w:rPr>
+        <w:t>19</w:t>
+      </w:r>
+      <w:r>
+        <w:t xml:space="preserve"> - Externes Design, Videowall Applikation</w:t>
+      </w:r>
+      <w:r>
+        <w:fldChar w:fldCharType="end"/>
+      </w:r>
+      <w:r>
+        <w:t xml:space="preserve"> zeigt auch die die Mittagsmenu Plug-in Applikation.</w:t>
+      </w:r>
+      <w:r>
+        <w:t xml:space="preserve"> Diese wurde sehr schlicht gehalten. Besonders relevante Texte, wie das Datum und die Kategorie, wurden im Schriftbild hervorge</w:t>
+      </w:r>
+      <w:r>
+        <w:t>hobe</w:t>
+      </w:r>
+      <w:r>
+        <w:t>n.</w:t>
+      </w:r>
+    </w:p>
+    <w:p>
+      <w:pPr>
+        <w:pStyle w:val="Heading5"/>
+      </w:pPr>
+      <w:r>
+        <w:t>Demomodus</w:t>
+      </w:r>
+    </w:p>
+    <w:p>
+      <w:r>
+        <w:t>Für den Demomodus „Teaser“</w:t>
+      </w:r>
+      <w:r>
+        <w:t xml:space="preserve"> (siehe </w:t>
+      </w:r>
+      <w:r>
+        <w:fldChar w:fldCharType="begin"/>
+      </w:r>
+      <w:r>
+        <w:instrText xml:space="preserve"> REF _Ref324343900 \r \h </w:instrText>
+      </w:r>
+      <w:r>
+        <w:fldChar w:fldCharType="separate"/>
+      </w:r>
+      <w:r>
+        <w:t>I.1.3.2.2.2</w:t>
+      </w:r>
+      <w:r>
+        <w:fldChar w:fldCharType="end"/>
+      </w:r>
+      <w:r>
+        <w:t xml:space="preserve"> </w:t>
+      </w:r>
+      <w:r>
+        <w:fldChar w:fldCharType="begin"/>
+      </w:r>
+      <w:r>
+        <w:instrText xml:space="preserve"> REF _Ref324343900 \h </w:instrText>
+      </w:r>
+      <w:r>
+        <w:instrText xml:space="preserve"> \* MERGEFORMAT </w:instrText>
+      </w:r>
+      <w:r>
+        <w:fldChar w:fldCharType="separate"/>
+      </w:r>
+      <w:r>
+        <w:t>U</w:t>
+      </w:r>
+      <w:r>
+        <w:t>mset</w:t>
+      </w:r>
+      <w:r>
+        <w:t>zung des Demomodus „Teaser“</w:t>
+      </w:r>
+      <w:r>
+        <w:fldChar w:fldCharType="end"/>
+      </w:r>
+      <w:r>
+        <w:t>)</w:t>
+      </w:r>
+      <w:r>
+        <w:t xml:space="preserve"> wurde ein externes Design erarbeitet. Sobald der Demomodus aktiv ist, wird auf </w:t>
+      </w:r>
+      <w:proofErr w:type="gramStart"/>
+      <w:r>
+        <w:t>der Videowall</w:t>
+      </w:r>
+      <w:proofErr w:type="gramEnd"/>
+      <w:r>
+        <w:t xml:space="preserve"> eine zufä</w:t>
+      </w:r>
+      <w:r>
+        <w:t>llig ausgewählte Farbe gezeigt.</w:t>
+      </w:r>
+    </w:p>
+    <w:p>
+      <w:r>
+        <w:t>In der Mitte wird jeweils der Teaser-Text der im Hintergrund aktiven Applikation angezeigt. Dies könnte beispielsweise die Mittagsmenu-App sein, was dann dazu führt, dass der entsprechend passende Text: „Hunger?“ angezeigt wird. Unterhalb dieses Textes befindet sich noch ein Zusatztext, welcher die Passanten dazu animieren soll, sich der Wall zu nähern.</w:t>
+      </w:r>
+    </w:p>
+    <w:p>
+      <w:pPr>
+        <w:rPr>
+          <w:lang w:eastAsia="de-CH"/>
+        </w:rPr>
+      </w:pPr>
+      <w:r>
+        <w:rPr>
+          <w:noProof/>
+          <w:lang w:eastAsia="de-CH"/>
+        </w:rPr>
+        <w:lastRenderedPageBreak/>
+        <w:drawing>
+          <wp:inline distT="0" distB="0" distL="0" distR="0">
+            <wp:extent cx="5760720" cy="3600450"/>
+            <wp:effectExtent l="0" t="0" r="0" b="0"/>
+            <wp:docPr id="22" name="Picture 22"/>
+            <wp:cNvGraphicFramePr>
+              <a:graphicFrameLocks xmlns:a="http://schemas.openxmlformats.org/drawingml/2006/main" noChangeAspect="1"/>
+            </wp:cNvGraphicFramePr>
+            <a:graphic xmlns:a="http://schemas.openxmlformats.org/drawingml/2006/main">
+              <a:graphicData uri="http://schemas.openxmlformats.org/drawingml/2006/picture">
+                <pic:pic xmlns:pic="http://schemas.openxmlformats.org/drawingml/2006/picture">
+                  <pic:nvPicPr>
+                    <pic:cNvPr id="0" name="DemoMode_teaser.png"/>
+                    <pic:cNvPicPr/>
+                  </pic:nvPicPr>
+                  <pic:blipFill>
+                    <a:blip r:embed="rId40" cstate="print">
+                      <a:extLst>
+                        <a:ext uri="{28A0092B-C50C-407E-A947-70E740481C1C}">
+                          <a14:useLocalDpi xmlns:a14="http://schemas.microsoft.com/office/drawing/2010/main" val="0"/>
+                        </a:ext>
+                      </a:extLst>
+                    </a:blip>
+                    <a:stretch>
+                      <a:fillRect/>
+                    </a:stretch>
+                  </pic:blipFill>
+                  <pic:spPr>
+                    <a:xfrm>
+                      <a:off x="0" y="0"/>
+                      <a:ext cx="5760720" cy="3600450"/>
+                    </a:xfrm>
+                    <a:prstGeom prst="rect">
+                      <a:avLst/>
+                    </a:prstGeom>
+                  </pic:spPr>
+                </pic:pic>
+              </a:graphicData>
+            </a:graphic>
+          </wp:inline>
+        </w:drawing>
+      </w:r>
+    </w:p>
+    <w:p>
+      <w:pPr>
+        <w:pStyle w:val="Caption"/>
+      </w:pPr>
+      <w:r>
+        <w:t xml:space="preserve">Abbildung </w:t>
+      </w:r>
+      <w:fldSimple w:instr=" SEQ Abbildung \* ARABIC ">
+        <w:r>
+          <w:rPr>
+            <w:noProof/>
+          </w:rPr>
+          <w:t>21</w:t>
+        </w:r>
+      </w:fldSimple>
+      <w:r>
+        <w:t xml:space="preserve"> - Externes Design, Teaser-Text</w:t>
+      </w:r>
+    </w:p>
+    <w:p>
+      <w:r>
+        <w:t>Sobald sich ein Passant der Wall genähert hat und dessen Skelett erkannt wurde, beginnt ein Countdown und das erkannte Skelett wird angezeigt.</w:t>
+      </w:r>
+    </w:p>
+    <w:p>
+      <w:r>
+        <w:rPr>
+          <w:noProof/>
+          <w:lang w:eastAsia="de-CH"/>
+        </w:rPr>
+        <w:drawing>
+          <wp:inline distT="0" distB="0" distL="0" distR="0" wp14:anchorId="1CBEB0D2" wp14:editId="5A922145">
+            <wp:extent cx="5185664" cy="3241040"/>
+            <wp:effectExtent l="0" t="0" r="0" b="0"/>
+            <wp:docPr id="9" name="Picture 9"/>
+            <wp:cNvGraphicFramePr>
+              <a:graphicFrameLocks xmlns:a="http://schemas.openxmlformats.org/drawingml/2006/main" noChangeAspect="1"/>
+            </wp:cNvGraphicFramePr>
+            <a:graphic xmlns:a="http://schemas.openxmlformats.org/drawingml/2006/main">
+              <a:graphicData uri="http://schemas.openxmlformats.org/drawingml/2006/picture">
+                <pic:pic xmlns:pic="http://schemas.openxmlformats.org/drawingml/2006/picture">
+                  <pic:nvPicPr>
+                    <pic:cNvPr id="0" name="DemoMode_skeleton.png"/>
+                    <pic:cNvPicPr/>
+                  </pic:nvPicPr>
+                  <pic:blipFill>
+                    <a:blip r:embed="rId41" cstate="print">
+                      <a:extLst>
+                        <a:ext uri="{28A0092B-C50C-407E-A947-70E740481C1C}">
+                          <a14:useLocalDpi xmlns:a14="http://schemas.microsoft.com/office/drawing/2010/main" val="0"/>
+                        </a:ext>
+                      </a:extLst>
+                    </a:blip>
+                    <a:stretch>
+                      <a:fillRect/>
+                    </a:stretch>
+                  </pic:blipFill>
+                  <pic:spPr>
+                    <a:xfrm>
+                      <a:off x="0" y="0"/>
+                      <a:ext cx="5185664" cy="3241040"/>
+                    </a:xfrm>
+                    <a:prstGeom prst="rect">
+                      <a:avLst/>
+                    </a:prstGeom>
+                  </pic:spPr>
+                </pic:pic>
+              </a:graphicData>
+            </a:graphic>
+          </wp:inline>
+        </w:drawing>
+      </w:r>
+    </w:p>
+    <w:p>
+      <w:pPr>
+        <w:pStyle w:val="Caption"/>
+      </w:pPr>
+      <w:r>
+        <w:t xml:space="preserve">Abbildung </w:t>
+      </w:r>
+      <w:fldSimple w:instr=" SEQ Abbildung \* ARABIC ">
+        <w:r>
+          <w:rPr>
+            <w:noProof/>
+          </w:rPr>
+          <w:t>22</w:t>
+        </w:r>
+      </w:fldSimple>
+      <w:r>
         <w:t xml:space="preserve"> - Externes Design, Countdown</w:t>
       </w:r>
     </w:p>
     <w:p>
       <w:r>
-        <w:t>Der Countdown ist dazu da, dass der Nutzer einerseits eine Rückmeldung auf sein Näherkommen erhält und anderseits darüber informiert wird, wie lange er noch warten muss, bis es weiter geht. Zusätzlich wurde nach einem Usability Test (TODO Dok Tests) das Skelett visualisiert, damit dem Nutzer klar ist, dass er von der Applikation erkannt wurde. Ist der Countdown bei 0 angekommen, wird vom Demomodus in den Interaktionsmodus gewechselt.</w:t>
-      </w:r>
-    </w:p>
-    <w:p>
-      <w:r>
-        <w:t>Entfernt sich ein Nutzer vor Ablauf des Countdowns von der Wall, so wird wieder der Teaser-Text angezeigt.</w:t>
+        <w:t xml:space="preserve">Der Countdown ist dazu da, dass der Nutzer einerseits eine Rückmeldung auf sein Näherkommen erhält und anderseits darüber informiert wird, wie lange er noch warten muss, bis es weiter geht. Zusätzlich wurde nach einem Usability Test (TODO </w:t>
+      </w:r>
+      <w:proofErr w:type="spellStart"/>
+      <w:r>
+        <w:t>Dok</w:t>
+      </w:r>
+      <w:proofErr w:type="spellEnd"/>
+      <w:r>
+        <w:t xml:space="preserve"> Tests) das Skelett visualisiert, damit dem Nutzer klar ist, dass er von der Applikation erkannt wurde. Ist der Countdown bei 0 angekommen, wird vom Demomodus in den Interaktionsmodus gewechselt.</w:t>
+      </w:r>
+      <w:r>
+        <w:t xml:space="preserve"> Auch wird dem Nutzer schon zu diesem Zeitpunkt der Handcursor angezeigt, damit die Verwendung von ihm in der Wartezeit erlernt werden kann.</w:t>
+      </w:r>
+    </w:p>
+    <w:p>
+      <w:r>
+        <w:t xml:space="preserve">Entfernt sich ein Nutzer vor Ablauf des Countdowns von </w:t>
+      </w:r>
+      <w:proofErr w:type="gramStart"/>
+      <w:r>
+        <w:t>der Wall</w:t>
+      </w:r>
+      <w:proofErr w:type="gramEnd"/>
+      <w:r>
+        <w:t>, so wird wieder der Teaser-Text angezeigt.</w:t>
       </w:r>
     </w:p>
     <w:p>
@@ -7803,7 +8651,15 @@
         <w:t>„</w:t>
       </w:r>
       <w:r>
-        <w:t>Microsoft for Kinect</w:t>
+        <w:t xml:space="preserve">Microsoft </w:t>
+      </w:r>
+      <w:proofErr w:type="spellStart"/>
+      <w:r>
+        <w:t>for</w:t>
+      </w:r>
+      <w:proofErr w:type="spellEnd"/>
+      <w:r>
+        <w:t xml:space="preserve"> Kinect</w:t>
       </w:r>
       <w:r>
         <w:t xml:space="preserve"> Human Interface</w:t>
@@ -7814,14 +8670,14 @@
       <w:r>
         <w:t>“</w:t>
       </w:r>
-      <w:bookmarkStart w:id="64" w:name="_Ref326581912"/>
+      <w:bookmarkStart w:id="67" w:name="_Ref326581912"/>
       <w:r>
         <w:rPr>
           <w:rStyle w:val="FootnoteReference"/>
         </w:rPr>
         <w:footnoteReference w:id="1"/>
       </w:r>
-      <w:bookmarkEnd w:id="64"/>
+      <w:bookmarkEnd w:id="67"/>
       <w:r>
         <w:t xml:space="preserve"> </w:t>
       </w:r>
@@ -7955,7 +8811,23 @@
         <w:pStyle w:val="Heading6"/>
       </w:pPr>
       <w:r>
-        <w:t>Best Practices for Designing Interactions</w:t>
+        <w:t xml:space="preserve">Best Practices </w:t>
+      </w:r>
+      <w:proofErr w:type="spellStart"/>
+      <w:r>
+        <w:t>for</w:t>
+      </w:r>
+      <w:proofErr w:type="spellEnd"/>
+      <w:r>
+        <w:t xml:space="preserve"> </w:t>
+      </w:r>
+      <w:proofErr w:type="spellStart"/>
+      <w:r>
+        <w:t>Designing</w:t>
+      </w:r>
+      <w:proofErr w:type="spellEnd"/>
+      <w:r>
+        <w:t xml:space="preserve"> Interactions</w:t>
       </w:r>
     </w:p>
     <w:p>
@@ -8016,30 +8888,160 @@
         </w:rPr>
         <w:t xml:space="preserve">lines </w:t>
       </w:r>
+      <w:proofErr w:type="spellStart"/>
       <w:r>
         <w:rPr>
           <w:lang w:val="en-US"/>
         </w:rPr>
         <w:t>bezeichnen</w:t>
       </w:r>
+      <w:proofErr w:type="spellEnd"/>
       <w:r>
         <w:rPr>
           <w:lang w:val="en-US"/>
         </w:rPr>
-        <w:t xml:space="preserve"> aber auch eine simple Handbewegung</w:t>
-      </w:r>
+        <w:t xml:space="preserve"> </w:t>
+      </w:r>
+      <w:proofErr w:type="spellStart"/>
       <w:r>
         <w:rPr>
           <w:lang w:val="en-US"/>
         </w:rPr>
-        <w:t xml:space="preserve"> (nicht bestimmt in welche Richtung)</w:t>
-      </w:r>
+        <w:t>aber</w:t>
+      </w:r>
+      <w:proofErr w:type="spellEnd"/>
       <w:r>
         <w:rPr>
           <w:lang w:val="en-US"/>
         </w:rPr>
-        <w:t xml:space="preserve"> als Geste</w:t>
-      </w:r>
+        <w:t xml:space="preserve"> </w:t>
+      </w:r>
+      <w:proofErr w:type="spellStart"/>
+      <w:r>
+        <w:rPr>
+          <w:lang w:val="en-US"/>
+        </w:rPr>
+        <w:t>auch</w:t>
+      </w:r>
+      <w:proofErr w:type="spellEnd"/>
+      <w:r>
+        <w:rPr>
+          <w:lang w:val="en-US"/>
+        </w:rPr>
+        <w:t xml:space="preserve"> </w:t>
+      </w:r>
+      <w:proofErr w:type="spellStart"/>
+      <w:r>
+        <w:rPr>
+          <w:lang w:val="en-US"/>
+        </w:rPr>
+        <w:t>eine</w:t>
+      </w:r>
+      <w:proofErr w:type="spellEnd"/>
+      <w:r>
+        <w:rPr>
+          <w:lang w:val="en-US"/>
+        </w:rPr>
+        <w:t xml:space="preserve"> simple </w:t>
+      </w:r>
+      <w:proofErr w:type="spellStart"/>
+      <w:r>
+        <w:rPr>
+          <w:lang w:val="en-US"/>
+        </w:rPr>
+        <w:t>Handbewegung</w:t>
+      </w:r>
+      <w:proofErr w:type="spellEnd"/>
+      <w:r>
+        <w:rPr>
+          <w:lang w:val="en-US"/>
+        </w:rPr>
+        <w:t xml:space="preserve"> (</w:t>
+      </w:r>
+      <w:proofErr w:type="spellStart"/>
+      <w:r>
+        <w:rPr>
+          <w:lang w:val="en-US"/>
+        </w:rPr>
+        <w:t>nicht</w:t>
+      </w:r>
+      <w:proofErr w:type="spellEnd"/>
+      <w:r>
+        <w:rPr>
+          <w:lang w:val="en-US"/>
+        </w:rPr>
+        <w:t xml:space="preserve"> </w:t>
+      </w:r>
+      <w:proofErr w:type="spellStart"/>
+      <w:r>
+        <w:rPr>
+          <w:lang w:val="en-US"/>
+        </w:rPr>
+        <w:t>bestimmt</w:t>
+      </w:r>
+      <w:proofErr w:type="spellEnd"/>
+      <w:r>
+        <w:rPr>
+          <w:lang w:val="en-US"/>
+        </w:rPr>
+        <w:t xml:space="preserve"> in </w:t>
+      </w:r>
+      <w:proofErr w:type="spellStart"/>
+      <w:r>
+        <w:rPr>
+          <w:lang w:val="en-US"/>
+        </w:rPr>
+        <w:t>welche</w:t>
+      </w:r>
+      <w:proofErr w:type="spellEnd"/>
+      <w:r>
+        <w:rPr>
+          <w:lang w:val="en-US"/>
+        </w:rPr>
+        <w:t xml:space="preserve"> </w:t>
+      </w:r>
+      <w:proofErr w:type="spellStart"/>
+      <w:r>
+        <w:rPr>
+          <w:lang w:val="en-US"/>
+        </w:rPr>
+        <w:t>Richtung</w:t>
+      </w:r>
+      <w:proofErr w:type="spellEnd"/>
+      <w:r>
+        <w:rPr>
+          <w:lang w:val="en-US"/>
+        </w:rPr>
+        <w:t>)</w:t>
+      </w:r>
+      <w:r>
+        <w:rPr>
+          <w:lang w:val="en-US"/>
+        </w:rPr>
+        <w:t xml:space="preserve"> </w:t>
+      </w:r>
+      <w:proofErr w:type="spellStart"/>
+      <w:r>
+        <w:rPr>
+          <w:lang w:val="en-US"/>
+        </w:rPr>
+        <w:t>als</w:t>
+      </w:r>
+      <w:proofErr w:type="spellEnd"/>
+      <w:r>
+        <w:rPr>
+          <w:lang w:val="en-US"/>
+        </w:rPr>
+        <w:t xml:space="preserve"> </w:t>
+      </w:r>
+      <w:proofErr w:type="spellStart"/>
+      <w:r>
+        <w:rPr>
+          <w:lang w:val="en-US"/>
+        </w:rPr>
+        <w:t>Geste</w:t>
+      </w:r>
+      <w:proofErr w:type="spellEnd"/>
       <w:r>
         <w:rPr>
           <w:lang w:val="en-US"/>
@@ -8148,6 +9150,7 @@
         </w:rPr>
         <w:br/>
       </w:r>
+      <w:proofErr w:type="spellStart"/>
       <w:r>
         <w:rPr>
           <w:lang w:val="en-US"/>
@@ -8160,11 +9163,54 @@
         </w:rPr>
         <w:t>m</w:t>
       </w:r>
+      <w:proofErr w:type="spellEnd"/>
       <w:r>
         <w:rPr>
           <w:lang w:val="en-US"/>
         </w:rPr>
-        <w:t xml:space="preserve"> Falle der Videowall werden lediglich </w:t>
+        <w:t xml:space="preserve"> </w:t>
+      </w:r>
+      <w:proofErr w:type="spellStart"/>
+      <w:r>
+        <w:rPr>
+          <w:lang w:val="en-US"/>
+        </w:rPr>
+        <w:t>Falle</w:t>
+      </w:r>
+      <w:proofErr w:type="spellEnd"/>
+      <w:r>
+        <w:rPr>
+          <w:lang w:val="en-US"/>
+        </w:rPr>
+        <w:t xml:space="preserve"> der Videowall </w:t>
+      </w:r>
+      <w:proofErr w:type="spellStart"/>
+      <w:r>
+        <w:rPr>
+          <w:lang w:val="en-US"/>
+        </w:rPr>
+        <w:t>werden</w:t>
+      </w:r>
+      <w:proofErr w:type="spellEnd"/>
+      <w:r>
+        <w:rPr>
+          <w:lang w:val="en-US"/>
+        </w:rPr>
+        <w:t xml:space="preserve"> </w:t>
+      </w:r>
+      <w:proofErr w:type="spellStart"/>
+      <w:r>
+        <w:rPr>
+          <w:lang w:val="en-US"/>
+        </w:rPr>
+        <w:t>lediglich</w:t>
+      </w:r>
+      <w:proofErr w:type="spellEnd"/>
+      <w:r>
+        <w:rPr>
+          <w:lang w:val="en-US"/>
+        </w:rPr>
+        <w:t xml:space="preserve"> </w:t>
       </w:r>
       <w:r>
         <w:rPr>
@@ -8227,19 +9273,97 @@
         <w:rPr>
           <w:lang w:val="en-US"/>
         </w:rPr>
-        <w:t xml:space="preserve"> verwendet</w:t>
-      </w:r>
+        <w:t xml:space="preserve"> </w:t>
+      </w:r>
+      <w:proofErr w:type="spellStart"/>
       <w:r>
         <w:rPr>
           <w:lang w:val="en-US"/>
         </w:rPr>
+        <w:t>verwendet</w:t>
+      </w:r>
+      <w:proofErr w:type="spellEnd"/>
+      <w:r>
+        <w:rPr>
+          <w:lang w:val="en-US"/>
+        </w:rPr>
         <w:t>,</w:t>
       </w:r>
       <w:r>
         <w:rPr>
           <w:lang w:val="en-US"/>
         </w:rPr>
-        <w:t xml:space="preserve"> welche wie folgt beschrieben werden: </w:t>
+        <w:t xml:space="preserve"> </w:t>
+      </w:r>
+      <w:proofErr w:type="spellStart"/>
+      <w:r>
+        <w:rPr>
+          <w:lang w:val="en-US"/>
+        </w:rPr>
+        <w:t>welche</w:t>
+      </w:r>
+      <w:proofErr w:type="spellEnd"/>
+      <w:r>
+        <w:rPr>
+          <w:lang w:val="en-US"/>
+        </w:rPr>
+        <w:t xml:space="preserve"> </w:t>
+      </w:r>
+      <w:proofErr w:type="spellStart"/>
+      <w:r>
+        <w:rPr>
+          <w:lang w:val="en-US"/>
+        </w:rPr>
+        <w:t>wie</w:t>
+      </w:r>
+      <w:proofErr w:type="spellEnd"/>
+      <w:r>
+        <w:rPr>
+          <w:lang w:val="en-US"/>
+        </w:rPr>
+        <w:t xml:space="preserve"> </w:t>
+      </w:r>
+      <w:proofErr w:type="spellStart"/>
+      <w:r>
+        <w:rPr>
+          <w:lang w:val="en-US"/>
+        </w:rPr>
+        <w:t>folgt</w:t>
+      </w:r>
+      <w:proofErr w:type="spellEnd"/>
+      <w:r>
+        <w:rPr>
+          <w:lang w:val="en-US"/>
+        </w:rPr>
+        <w:t xml:space="preserve"> </w:t>
+      </w:r>
+      <w:proofErr w:type="spellStart"/>
+      <w:r>
+        <w:rPr>
+          <w:lang w:val="en-US"/>
+        </w:rPr>
+        <w:t>beschrieben</w:t>
+      </w:r>
+      <w:proofErr w:type="spellEnd"/>
+      <w:r>
+        <w:rPr>
+          <w:lang w:val="en-US"/>
+        </w:rPr>
+        <w:t xml:space="preserve"> </w:t>
+      </w:r>
+      <w:proofErr w:type="spellStart"/>
+      <w:r>
+        <w:rPr>
+          <w:lang w:val="en-US"/>
+        </w:rPr>
+        <w:t>werden</w:t>
+      </w:r>
+      <w:proofErr w:type="spellEnd"/>
+      <w:r>
+        <w:rPr>
+          <w:lang w:val="en-US"/>
+        </w:rPr>
+        <w:t xml:space="preserve">: </w:t>
       </w:r>
       <w:r>
         <w:rPr>
@@ -8260,8 +9384,17 @@
           <w:i/>
           <w:lang w:val="en-US"/>
         </w:rPr>
-        <w:t>of the world.“</w:t>
-      </w:r>
+        <w:t>of the world</w:t>
+      </w:r>
+      <w:proofErr w:type="gramStart"/>
+      <w:r>
+        <w:rPr>
+          <w:i/>
+          <w:lang w:val="en-US"/>
+        </w:rPr>
+        <w:t>.“</w:t>
+      </w:r>
+      <w:proofErr w:type="gramEnd"/>
       <w:r>
         <w:rPr>
           <w:lang w:val="en-US"/>
@@ -8444,44 +9577,86 @@
         <w:rPr>
           <w:lang w:val="en-US"/>
         </w:rPr>
-        <w:t>ies ist mit de</w:t>
-      </w:r>
+        <w:t xml:space="preserve">ies </w:t>
+      </w:r>
+      <w:proofErr w:type="spellStart"/>
       <w:r>
         <w:rPr>
           <w:lang w:val="en-US"/>
         </w:rPr>
+        <w:t>ist</w:t>
+      </w:r>
+      <w:proofErr w:type="spellEnd"/>
+      <w:r>
+        <w:rPr>
+          <w:lang w:val="en-US"/>
+        </w:rPr>
+        <w:t xml:space="preserve"> </w:t>
+      </w:r>
+      <w:proofErr w:type="spellStart"/>
+      <w:r>
+        <w:rPr>
+          <w:lang w:val="en-US"/>
+        </w:rPr>
+        <w:t>mit</w:t>
+      </w:r>
+      <w:proofErr w:type="spellEnd"/>
+      <w:r>
+        <w:rPr>
+          <w:lang w:val="en-US"/>
+        </w:rPr>
+        <w:t xml:space="preserve"> </w:t>
+      </w:r>
+      <w:proofErr w:type="spellStart"/>
+      <w:r>
+        <w:rPr>
+          <w:lang w:val="en-US"/>
+        </w:rPr>
+        <w:t>de</w:t>
+      </w:r>
+      <w:r>
+        <w:rPr>
+          <w:lang w:val="en-US"/>
+        </w:rPr>
         <w:t>m</w:t>
       </w:r>
+      <w:proofErr w:type="spellEnd"/>
       <w:r>
         <w:rPr>
           <w:lang w:val="en-US"/>
         </w:rPr>
         <w:t xml:space="preserve"> </w:t>
       </w:r>
+      <w:proofErr w:type="spellStart"/>
       <w:r>
         <w:rPr>
           <w:lang w:val="en-US"/>
         </w:rPr>
         <w:t>Handcursor</w:t>
       </w:r>
+      <w:proofErr w:type="spellEnd"/>
       <w:r>
         <w:rPr>
           <w:lang w:val="en-US"/>
         </w:rPr>
         <w:t xml:space="preserve"> </w:t>
       </w:r>
+      <w:proofErr w:type="spellStart"/>
       <w:r>
         <w:rPr>
           <w:lang w:val="en-US"/>
         </w:rPr>
         <w:t>möglich</w:t>
       </w:r>
+      <w:proofErr w:type="spellEnd"/>
+      <w:proofErr w:type="gramStart"/>
       <w:r>
         <w:rPr>
           <w:lang w:val="en-US"/>
         </w:rPr>
         <w:t>.</w:t>
       </w:r>
+      <w:proofErr w:type="gramEnd"/>
       <w:r>
         <w:rPr>
           <w:lang w:val="en-US"/>
@@ -8590,10 +9765,18 @@
         <w:t xml:space="preserve">Es besagt, dass </w:t>
       </w:r>
       <w:r>
-        <w:t>Interaktionen abbre</w:t>
-      </w:r>
-      <w:r>
-        <w:t>chbar sein</w:t>
+        <w:t xml:space="preserve">Interaktionen </w:t>
+      </w:r>
+      <w:proofErr w:type="spellStart"/>
+      <w:r>
+        <w:t>abbre</w:t>
+      </w:r>
+      <w:r>
+        <w:t>chbar</w:t>
+      </w:r>
+      <w:proofErr w:type="spellEnd"/>
+      <w:r>
+        <w:t xml:space="preserve"> sein</w:t>
       </w:r>
       <w:r>
         <w:t xml:space="preserve"> sollen</w:t>
@@ -8730,35 +9913,93 @@
       <w:r>
         <w:br/>
       </w:r>
+      <w:proofErr w:type="spellStart"/>
       <w:r>
         <w:rPr>
           <w:lang w:val="en-US"/>
         </w:rPr>
-        <w:t xml:space="preserve">Weiter wird die Zone für </w:t>
-      </w:r>
+        <w:t>Weiter</w:t>
+      </w:r>
+      <w:proofErr w:type="spellEnd"/>
       <w:r>
         <w:rPr>
           <w:lang w:val="en-US"/>
         </w:rPr>
+        <w:t xml:space="preserve"> </w:t>
+      </w:r>
+      <w:proofErr w:type="spellStart"/>
+      <w:r>
+        <w:rPr>
+          <w:lang w:val="en-US"/>
+        </w:rPr>
+        <w:t>wird</w:t>
+      </w:r>
+      <w:proofErr w:type="spellEnd"/>
+      <w:r>
+        <w:rPr>
+          <w:lang w:val="en-US"/>
+        </w:rPr>
+        <w:t xml:space="preserve"> die Zone </w:t>
+      </w:r>
+      <w:proofErr w:type="spellStart"/>
+      <w:r>
+        <w:rPr>
+          <w:lang w:val="en-US"/>
+        </w:rPr>
+        <w:t>für</w:t>
+      </w:r>
+      <w:proofErr w:type="spellEnd"/>
+      <w:r>
+        <w:rPr>
+          <w:lang w:val="en-US"/>
+        </w:rPr>
+        <w:t xml:space="preserve"> </w:t>
+      </w:r>
+      <w:r>
+        <w:rPr>
+          <w:lang w:val="en-US"/>
+        </w:rPr>
         <w:t>das</w:t>
       </w:r>
       <w:r>
         <w:rPr>
           <w:lang w:val="en-US"/>
         </w:rPr>
-        <w:t xml:space="preserve"> Hand</w:t>
-      </w:r>
+        <w:t xml:space="preserve"> </w:t>
+      </w:r>
+      <w:proofErr w:type="spellStart"/>
       <w:r>
         <w:rPr>
           <w:lang w:val="en-US"/>
         </w:rPr>
+        <w:t>Hand</w:t>
+      </w:r>
+      <w:r>
+        <w:rPr>
+          <w:lang w:val="en-US"/>
+        </w:rPr>
         <w:t>tracking</w:t>
       </w:r>
+      <w:proofErr w:type="spellEnd"/>
       <w:r>
         <w:rPr>
           <w:lang w:val="en-US"/>
         </w:rPr>
-        <w:t xml:space="preserve"> angesprochen: </w:t>
+        <w:t xml:space="preserve"> </w:t>
+      </w:r>
+      <w:proofErr w:type="spellStart"/>
+      <w:r>
+        <w:rPr>
+          <w:lang w:val="en-US"/>
+        </w:rPr>
+        <w:t>angesprochen</w:t>
+      </w:r>
+      <w:proofErr w:type="spellEnd"/>
+      <w:r>
+        <w:rPr>
+          <w:lang w:val="en-US"/>
+        </w:rPr>
+        <w:t xml:space="preserve">: </w:t>
       </w:r>
       <w:r>
         <w:rPr>
@@ -8771,7 +10012,77 @@
         <w:rPr>
           <w:i/>
         </w:rPr>
-        <w:t>This is how the Xbox360 cursor is implemented.”</w:t>
+        <w:t xml:space="preserve">This </w:t>
+      </w:r>
+      <w:proofErr w:type="spellStart"/>
+      <w:r>
+        <w:rPr>
+          <w:i/>
+        </w:rPr>
+        <w:t>is</w:t>
+      </w:r>
+      <w:proofErr w:type="spellEnd"/>
+      <w:r>
+        <w:rPr>
+          <w:i/>
+        </w:rPr>
+        <w:t xml:space="preserve"> </w:t>
+      </w:r>
+      <w:proofErr w:type="spellStart"/>
+      <w:r>
+        <w:rPr>
+          <w:i/>
+        </w:rPr>
+        <w:t>how</w:t>
+      </w:r>
+      <w:proofErr w:type="spellEnd"/>
+      <w:r>
+        <w:rPr>
+          <w:i/>
+        </w:rPr>
+        <w:t xml:space="preserve"> </w:t>
+      </w:r>
+      <w:proofErr w:type="spellStart"/>
+      <w:r>
+        <w:rPr>
+          <w:i/>
+        </w:rPr>
+        <w:t>the</w:t>
+      </w:r>
+      <w:proofErr w:type="spellEnd"/>
+      <w:r>
+        <w:rPr>
+          <w:i/>
+        </w:rPr>
+        <w:t xml:space="preserve"> Xbox360 </w:t>
+      </w:r>
+      <w:proofErr w:type="spellStart"/>
+      <w:r>
+        <w:rPr>
+          <w:i/>
+        </w:rPr>
+        <w:t>cursor</w:t>
+      </w:r>
+      <w:proofErr w:type="spellEnd"/>
+      <w:r>
+        <w:rPr>
+          <w:i/>
+        </w:rPr>
+        <w:t xml:space="preserve"> </w:t>
+      </w:r>
+      <w:proofErr w:type="spellStart"/>
+      <w:r>
+        <w:rPr>
+          <w:i/>
+        </w:rPr>
+        <w:t>is</w:t>
+      </w:r>
+      <w:proofErr w:type="spellEnd"/>
+      <w:r>
+        <w:rPr>
+          <w:i/>
+        </w:rPr>
+        <w:t xml:space="preserve"> implemented.”</w:t>
       </w:r>
       <w:r>
         <w:rPr>
@@ -8837,7 +10148,15 @@
         <w:t>Wie in den Guidelines empfohlen, wurde d</w:t>
       </w:r>
       <w:r>
-        <w:t>er Jitter beim Handcursor</w:t>
+        <w:t xml:space="preserve">er </w:t>
+      </w:r>
+      <w:proofErr w:type="spellStart"/>
+      <w:r>
+        <w:t>Jitter</w:t>
+      </w:r>
+      <w:proofErr w:type="spellEnd"/>
+      <w:r>
+        <w:t xml:space="preserve"> beim Handcursor</w:t>
       </w:r>
       <w:r>
         <w:t>, also das Ruckeln der Hand auf dem Monitor auch ohne Bewegung des Nutzers,</w:t>
@@ -8867,347 +10186,752 @@
         <w:t>Hypothese</w:t>
       </w:r>
       <w:r>
-        <w:t xml:space="preserve"> „Meine Hand ist die Maus“ ein Cursor in Form einer Hand genommen. </w:t>
-      </w:r>
+        <w:t xml:space="preserve"> „Meine Hand ist die Maus“ ein Cursor in Form einer Hand genommen. Verwendet der Nutzer die linke Hand, so </w:t>
+      </w:r>
+      <w:r>
+        <w:t>wird</w:t>
+      </w:r>
+      <w:r>
+        <w:t xml:space="preserve"> </w:t>
+      </w:r>
+      <w:r>
+        <w:t xml:space="preserve">der </w:t>
+      </w:r>
+      <w:r>
+        <w:t>Handc</w:t>
+      </w:r>
+      <w:r>
+        <w:t>ursor als linke Hand dargestellt</w:t>
+      </w:r>
+      <w:r>
+        <w:t xml:space="preserve"> und umgekehrt</w:t>
+      </w:r>
+      <w:r>
+        <w:t xml:space="preserve">. </w:t>
+      </w:r>
+      <w:r>
+        <w:t xml:space="preserve">Auch dies wird </w:t>
+      </w:r>
+      <w:r>
+        <w:t>in</w:t>
+      </w:r>
+      <w:r>
+        <w:t xml:space="preserve"> den Guidelines vorgeschlagen.</w:t>
+      </w:r>
+    </w:p>
+    <w:p>
+      <w:pPr>
+        <w:pStyle w:val="Heading6"/>
+      </w:pPr>
+      <w:proofErr w:type="spellStart"/>
       <w:r>
         <w:lastRenderedPageBreak/>
-        <w:t xml:space="preserve">Verwendet der Nutzer die linke Hand, so </w:t>
-      </w:r>
-      <w:r>
-        <w:t>wird</w:t>
+        <w:t>Distance-Dependent</w:t>
+      </w:r>
+      <w:proofErr w:type="spellEnd"/>
+      <w:r>
+        <w:t xml:space="preserve"> Interactions</w:t>
+      </w:r>
+    </w:p>
+    <w:p>
+      <w:r>
+        <w:t xml:space="preserve">Das Kapitel beschreibt verschiedene Interaktionszonen und was </w:t>
+      </w:r>
+      <w:r>
+        <w:t xml:space="preserve">für Interaktionen sich </w:t>
+      </w:r>
+      <w:r>
+        <w:t>in den jeweiligen Zonen</w:t>
+      </w:r>
+      <w:r>
+        <w:t xml:space="preserve"> am b</w:t>
+      </w:r>
+      <w:r>
+        <w:t xml:space="preserve">esten eigenen. </w:t>
+      </w:r>
+      <w:r>
+        <w:t>Für d</w:t>
+      </w:r>
+      <w:r>
+        <w:t>ie Videowall wurde</w:t>
+      </w:r>
+      <w:r>
+        <w:t>n</w:t>
+      </w:r>
+      <w:r>
+        <w:t xml:space="preserve"> nur der </w:t>
+      </w:r>
+      <w:r>
+        <w:rPr>
+          <w:i/>
+        </w:rPr>
+        <w:t>„</w:t>
+      </w:r>
+      <w:proofErr w:type="spellStart"/>
+      <w:r>
+        <w:rPr>
+          <w:i/>
+        </w:rPr>
+        <w:t>Far</w:t>
+      </w:r>
+      <w:proofErr w:type="spellEnd"/>
+      <w:r>
+        <w:rPr>
+          <w:i/>
+        </w:rPr>
+        <w:t>(2.0-4.0 Meters)“</w:t>
+      </w:r>
+      <w:r>
+        <w:rPr>
+          <w:lang w:val="en-US"/>
+        </w:rPr>
+        <w:fldChar w:fldCharType="begin"/>
+      </w:r>
+      <w:r>
+        <w:instrText xml:space="preserve"> NOTEREF _Ref326581912 \f \h  \* MERGEFORMAT </w:instrText>
+      </w:r>
+      <w:r>
+        <w:rPr>
+          <w:lang w:val="en-US"/>
+        </w:rPr>
+      </w:r>
+      <w:r>
+        <w:rPr>
+          <w:lang w:val="en-US"/>
+        </w:rPr>
+        <w:fldChar w:fldCharType="separate"/>
+      </w:r>
+      <w:r>
+        <w:rPr>
+          <w:rStyle w:val="FootnoteReference"/>
+        </w:rPr>
+        <w:t>1</w:t>
+      </w:r>
+      <w:r>
+        <w:rPr>
+          <w:lang w:val="en-US"/>
+        </w:rPr>
+        <w:fldChar w:fldCharType="end"/>
+      </w:r>
+      <w:r>
+        <w:t xml:space="preserve">- und der </w:t>
+      </w:r>
+      <w:r>
+        <w:rPr>
+          <w:i/>
+        </w:rPr>
+        <w:t xml:space="preserve">„Out </w:t>
+      </w:r>
+      <w:proofErr w:type="spellStart"/>
+      <w:r>
+        <w:rPr>
+          <w:i/>
+        </w:rPr>
+        <w:t>of</w:t>
+      </w:r>
+      <w:proofErr w:type="spellEnd"/>
+      <w:r>
+        <w:rPr>
+          <w:i/>
+        </w:rPr>
+        <w:t xml:space="preserve"> Range (&gt;4 Meters)“</w:t>
+      </w:r>
+      <w:r>
+        <w:rPr>
+          <w:lang w:val="en-US"/>
+        </w:rPr>
+        <w:fldChar w:fldCharType="begin"/>
+      </w:r>
+      <w:r>
+        <w:instrText xml:space="preserve"> NOTEREF _Ref326581912 \f \h  \* MERGEFORMAT </w:instrText>
+      </w:r>
+      <w:r>
+        <w:rPr>
+          <w:lang w:val="en-US"/>
+        </w:rPr>
+      </w:r>
+      <w:r>
+        <w:rPr>
+          <w:lang w:val="en-US"/>
+        </w:rPr>
+        <w:fldChar w:fldCharType="separate"/>
+      </w:r>
+      <w:r>
+        <w:rPr>
+          <w:rStyle w:val="FootnoteReference"/>
+        </w:rPr>
+        <w:t>1</w:t>
+      </w:r>
+      <w:r>
+        <w:rPr>
+          <w:lang w:val="en-US"/>
+        </w:rPr>
+        <w:fldChar w:fldCharType="end"/>
+      </w:r>
+      <w:r>
+        <w:t>-Berei</w:t>
+      </w:r>
+      <w:r>
+        <w:t>ch verwendet.</w:t>
       </w:r>
       <w:r>
         <w:t xml:space="preserve"> </w:t>
       </w:r>
       <w:r>
-        <w:t xml:space="preserve">der </w:t>
-      </w:r>
-      <w:r>
-        <w:t>Handc</w:t>
-      </w:r>
-      <w:r>
-        <w:t>ursor als linke Hand dargestellt</w:t>
-      </w:r>
-      <w:r>
-        <w:t xml:space="preserve"> und umgekehrt</w:t>
-      </w:r>
-      <w:r>
+        <w:t>I</w:t>
+      </w:r>
+      <w:r>
+        <w:t>m Bereich</w:t>
+      </w:r>
+      <w:r>
+        <w:t xml:space="preserve"> mit mehr als 4 Metern Abstand vom Sensor</w:t>
+      </w:r>
+      <w:r>
+        <w:t xml:space="preserve"> soll der Nutzer animiert werden, näher zu kommen</w:t>
+      </w:r>
+      <w:r>
+        <w:t>:</w:t>
+      </w:r>
+      <w:r>
+        <w:t xml:space="preserve"> </w:t>
+      </w:r>
+      <w:r>
+        <w:rPr>
+          <w:i/>
+        </w:rPr>
+        <w:t>„</w:t>
+      </w:r>
+      <w:proofErr w:type="spellStart"/>
+      <w:r>
+        <w:rPr>
+          <w:i/>
+        </w:rPr>
+        <w:t>Your</w:t>
+      </w:r>
+      <w:proofErr w:type="spellEnd"/>
+      <w:r>
+        <w:rPr>
+          <w:i/>
+        </w:rPr>
+        <w:t xml:space="preserve"> UI </w:t>
+      </w:r>
+      <w:proofErr w:type="spellStart"/>
+      <w:r>
+        <w:rPr>
+          <w:i/>
+        </w:rPr>
+        <w:t>should</w:t>
+      </w:r>
+      <w:proofErr w:type="spellEnd"/>
+      <w:r>
+        <w:rPr>
+          <w:i/>
+        </w:rPr>
+        <w:t xml:space="preserve"> </w:t>
+      </w:r>
+      <w:proofErr w:type="spellStart"/>
+      <w:r>
+        <w:rPr>
+          <w:i/>
+        </w:rPr>
+        <w:t>focus</w:t>
+      </w:r>
+      <w:proofErr w:type="spellEnd"/>
+      <w:r>
+        <w:rPr>
+          <w:i/>
+        </w:rPr>
+        <w:t xml:space="preserve"> on </w:t>
+      </w:r>
+      <w:proofErr w:type="spellStart"/>
+      <w:r>
+        <w:rPr>
+          <w:i/>
+        </w:rPr>
+        <w:t>informing</w:t>
+      </w:r>
+      <w:proofErr w:type="spellEnd"/>
+      <w:r>
+        <w:rPr>
+          <w:i/>
+        </w:rPr>
+        <w:t xml:space="preserve"> </w:t>
+      </w:r>
+      <w:proofErr w:type="spellStart"/>
+      <w:r>
+        <w:rPr>
+          <w:i/>
+        </w:rPr>
+        <w:t>users</w:t>
+      </w:r>
+      <w:proofErr w:type="spellEnd"/>
+      <w:r>
+        <w:rPr>
+          <w:i/>
+        </w:rPr>
+        <w:t xml:space="preserve"> </w:t>
+      </w:r>
+      <w:proofErr w:type="spellStart"/>
+      <w:r>
+        <w:rPr>
+          <w:i/>
+        </w:rPr>
+        <w:t>that</w:t>
+      </w:r>
+      <w:proofErr w:type="spellEnd"/>
+      <w:r>
+        <w:rPr>
+          <w:i/>
+        </w:rPr>
+        <w:t xml:space="preserve"> </w:t>
+      </w:r>
+      <w:proofErr w:type="spellStart"/>
+      <w:r>
+        <w:rPr>
+          <w:i/>
+        </w:rPr>
+        <w:t>there</w:t>
+      </w:r>
+      <w:proofErr w:type="spellEnd"/>
+      <w:r>
+        <w:rPr>
+          <w:i/>
+        </w:rPr>
+        <w:t xml:space="preserve"> </w:t>
+      </w:r>
+      <w:proofErr w:type="spellStart"/>
+      <w:r>
+        <w:rPr>
+          <w:i/>
+        </w:rPr>
+        <w:t>is</w:t>
+      </w:r>
+      <w:proofErr w:type="spellEnd"/>
+      <w:r>
+        <w:rPr>
+          <w:i/>
+        </w:rPr>
+        <w:t xml:space="preserve"> an </w:t>
+      </w:r>
+      <w:proofErr w:type="spellStart"/>
+      <w:r>
+        <w:rPr>
+          <w:i/>
+        </w:rPr>
+        <w:t>interesting</w:t>
+      </w:r>
+      <w:proofErr w:type="spellEnd"/>
+      <w:r>
+        <w:rPr>
+          <w:i/>
+        </w:rPr>
+        <w:t xml:space="preserve"> </w:t>
+      </w:r>
+      <w:proofErr w:type="spellStart"/>
+      <w:r>
+        <w:rPr>
+          <w:i/>
+        </w:rPr>
+        <w:t>interaction</w:t>
+      </w:r>
+      <w:proofErr w:type="spellEnd"/>
+      <w:r>
+        <w:rPr>
+          <w:i/>
+        </w:rPr>
+        <w:t xml:space="preserve"> </w:t>
+      </w:r>
+      <w:proofErr w:type="spellStart"/>
+      <w:r>
+        <w:rPr>
+          <w:i/>
+        </w:rPr>
+        <w:t>available</w:t>
+      </w:r>
+      <w:proofErr w:type="spellEnd"/>
+      <w:r>
+        <w:rPr>
+          <w:i/>
+        </w:rPr>
+        <w:t xml:space="preserve"> </w:t>
+      </w:r>
+      <w:proofErr w:type="spellStart"/>
+      <w:r>
+        <w:rPr>
+          <w:i/>
+        </w:rPr>
+        <w:t>and</w:t>
+      </w:r>
+      <w:proofErr w:type="spellEnd"/>
+      <w:r>
+        <w:rPr>
+          <w:i/>
+        </w:rPr>
+        <w:t xml:space="preserve"> </w:t>
+      </w:r>
+      <w:proofErr w:type="spellStart"/>
+      <w:r>
+        <w:rPr>
+          <w:i/>
+        </w:rPr>
+        <w:t>enticing</w:t>
+      </w:r>
+      <w:proofErr w:type="spellEnd"/>
+      <w:r>
+        <w:rPr>
+          <w:i/>
+        </w:rPr>
+        <w:t xml:space="preserve"> </w:t>
+      </w:r>
+      <w:proofErr w:type="spellStart"/>
+      <w:r>
+        <w:rPr>
+          <w:i/>
+        </w:rPr>
+        <w:t>them</w:t>
+      </w:r>
+      <w:proofErr w:type="spellEnd"/>
+      <w:r>
+        <w:rPr>
+          <w:i/>
+        </w:rPr>
+        <w:t xml:space="preserve"> </w:t>
+      </w:r>
+      <w:proofErr w:type="spellStart"/>
+      <w:r>
+        <w:rPr>
+          <w:i/>
+        </w:rPr>
+        <w:t>to</w:t>
+      </w:r>
+      <w:proofErr w:type="spellEnd"/>
+      <w:r>
+        <w:rPr>
+          <w:i/>
+        </w:rPr>
+        <w:t xml:space="preserve"> </w:t>
+      </w:r>
+      <w:proofErr w:type="spellStart"/>
+      <w:r>
+        <w:rPr>
+          <w:i/>
+        </w:rPr>
+        <w:t>move</w:t>
+      </w:r>
+      <w:proofErr w:type="spellEnd"/>
+      <w:r>
+        <w:rPr>
+          <w:i/>
+        </w:rPr>
+        <w:t xml:space="preserve"> </w:t>
+      </w:r>
+      <w:proofErr w:type="spellStart"/>
+      <w:r>
+        <w:rPr>
+          <w:i/>
+        </w:rPr>
+        <w:t>closer</w:t>
+      </w:r>
+      <w:proofErr w:type="spellEnd"/>
+      <w:r>
+        <w:rPr>
+          <w:i/>
+        </w:rPr>
         <w:t xml:space="preserve">. </w:t>
       </w:r>
-      <w:r>
-        <w:t xml:space="preserve">Auch dies wird </w:t>
-      </w:r>
-      <w:r>
-        <w:t>in</w:t>
-      </w:r>
-      <w:r>
-        <w:t xml:space="preserve"> den Guidelines vorgeschlagen.</w:t>
+      <w:proofErr w:type="spellStart"/>
+      <w:r>
+        <w:rPr>
+          <w:i/>
+        </w:rPr>
+        <w:t>Visuals</w:t>
+      </w:r>
+      <w:proofErr w:type="spellEnd"/>
+      <w:r>
+        <w:rPr>
+          <w:i/>
+        </w:rPr>
+        <w:t xml:space="preserve"> must </w:t>
+      </w:r>
+      <w:proofErr w:type="spellStart"/>
+      <w:r>
+        <w:rPr>
+          <w:i/>
+        </w:rPr>
+        <w:t>be</w:t>
+      </w:r>
+      <w:proofErr w:type="spellEnd"/>
+      <w:r>
+        <w:rPr>
+          <w:i/>
+        </w:rPr>
+        <w:t xml:space="preserve"> </w:t>
+      </w:r>
+      <w:proofErr w:type="spellStart"/>
+      <w:r>
+        <w:rPr>
+          <w:i/>
+        </w:rPr>
+        <w:t>very</w:t>
+      </w:r>
+      <w:proofErr w:type="spellEnd"/>
+      <w:r>
+        <w:rPr>
+          <w:i/>
+        </w:rPr>
+        <w:t xml:space="preserve"> large </w:t>
+      </w:r>
+      <w:proofErr w:type="spellStart"/>
+      <w:r>
+        <w:rPr>
+          <w:i/>
+        </w:rPr>
+        <w:t>and</w:t>
+      </w:r>
+      <w:proofErr w:type="spellEnd"/>
+      <w:r>
+        <w:rPr>
+          <w:i/>
+        </w:rPr>
+        <w:t xml:space="preserve"> simple”</w:t>
+      </w:r>
+      <w:r>
+        <w:rPr>
+          <w:lang w:val="en-US"/>
+        </w:rPr>
+        <w:fldChar w:fldCharType="begin"/>
+      </w:r>
+      <w:r>
+        <w:instrText xml:space="preserve"> NOTEREF _Ref326581912 \f \h  \* MERGEFORMAT </w:instrText>
+      </w:r>
+      <w:r>
+        <w:rPr>
+          <w:lang w:val="en-US"/>
+        </w:rPr>
+      </w:r>
+      <w:r>
+        <w:rPr>
+          <w:lang w:val="en-US"/>
+        </w:rPr>
+        <w:fldChar w:fldCharType="separate"/>
+      </w:r>
+      <w:r>
+        <w:rPr>
+          <w:rStyle w:val="FootnoteReference"/>
+        </w:rPr>
+        <w:t>1</w:t>
+      </w:r>
+      <w:r>
+        <w:rPr>
+          <w:lang w:val="en-US"/>
+        </w:rPr>
+        <w:fldChar w:fldCharType="end"/>
+      </w:r>
+      <w:r>
+        <w:t xml:space="preserve"> – Der Demomodus verfügt über eine Hintergrundfarbe und einen grossen </w:t>
+      </w:r>
+      <w:proofErr w:type="spellStart"/>
+      <w:r>
+        <w:t>Teasertext</w:t>
+      </w:r>
+      <w:proofErr w:type="spellEnd"/>
+      <w:r>
+        <w:t xml:space="preserve"> (siehe </w:t>
+      </w:r>
+      <w:r>
+        <w:fldChar w:fldCharType="begin"/>
+      </w:r>
+      <w:r>
+        <w:instrText xml:space="preserve"> REF _Ref326579818 \r \h </w:instrText>
+      </w:r>
+      <w:r>
+        <w:fldChar w:fldCharType="separate"/>
+      </w:r>
+      <w:r>
+        <w:t>I.1.3.5</w:t>
+      </w:r>
+      <w:r>
+        <w:fldChar w:fldCharType="end"/>
+      </w:r>
+      <w:r>
+        <w:t xml:space="preserve"> </w:t>
+      </w:r>
+      <w:r>
+        <w:fldChar w:fldCharType="begin"/>
+      </w:r>
+      <w:r>
+        <w:instrText xml:space="preserve"> REF _Ref326579820 \h </w:instrText>
+      </w:r>
+      <w:r>
+        <w:fldChar w:fldCharType="separate"/>
+      </w:r>
+      <w:r>
+        <w:t>Externes Design</w:t>
+      </w:r>
+      <w:r>
+        <w:fldChar w:fldCharType="end"/>
+      </w:r>
+      <w:r>
+        <w:t>)</w:t>
+      </w:r>
+      <w:r>
+        <w:t xml:space="preserve"> und erfüllt daher dieses Kriterium. </w:t>
       </w:r>
     </w:p>
     <w:p>
       <w:pPr>
         <w:pStyle w:val="Heading6"/>
       </w:pPr>
-      <w:r>
-        <w:t>Distance-Dependent Interactions</w:t>
-      </w:r>
-    </w:p>
-    <w:p>
-      <w:r>
-        <w:t xml:space="preserve">Das Kapitel beschreibt verschiedene Interaktionszonen und was </w:t>
-      </w:r>
-      <w:r>
-        <w:t xml:space="preserve">für Interaktionen sich </w:t>
-      </w:r>
-      <w:r>
-        <w:t>in den jeweiligen Zonen</w:t>
-      </w:r>
-      <w:r>
-        <w:t xml:space="preserve"> am b</w:t>
-      </w:r>
-      <w:r>
-        <w:t xml:space="preserve">esten eigenen. </w:t>
-      </w:r>
-      <w:r>
-        <w:t>Für d</w:t>
-      </w:r>
-      <w:r>
-        <w:t>ie Videowall wurde</w:t>
-      </w:r>
-      <w:r>
-        <w:t>n</w:t>
-      </w:r>
-      <w:r>
-        <w:t xml:space="preserve"> nur der </w:t>
-      </w:r>
-      <w:r>
-        <w:rPr>
-          <w:i/>
-        </w:rPr>
-        <w:t>„Far(2.0-4.0 Meters)“</w:t>
-      </w:r>
+      <w:proofErr w:type="spellStart"/>
+      <w:r>
+        <w:t>Mult</w:t>
+      </w:r>
+      <w:r>
+        <w:t>imodality</w:t>
+      </w:r>
+      <w:proofErr w:type="spellEnd"/>
+    </w:p>
+    <w:p>
+      <w:r>
+        <w:t>Dieses Kapitel beschäftigt sich mit dem Einsatz von mehreren Inputme</w:t>
+      </w:r>
+      <w:r>
+        <w:t xml:space="preserve">thoden – einerseits die Stimme, andererseits </w:t>
+      </w:r>
+      <w:r>
+        <w:t>Gesten.</w:t>
+      </w:r>
+      <w:r>
+        <w:t xml:space="preserve"> Da für die Steuerung der Videowall-</w:t>
+      </w:r>
+      <w:r>
+        <w:t>Applikation lediglich Gesten verwendet</w:t>
+      </w:r>
+      <w:r>
+        <w:t xml:space="preserve"> werden, w</w:t>
+      </w:r>
+      <w:r>
+        <w:t>ird auf dieses Kapitel nicht we</w:t>
+      </w:r>
+      <w:r>
+        <w:t>it</w:t>
+      </w:r>
+      <w:r>
+        <w:t>er eingegangen.</w:t>
+      </w:r>
+    </w:p>
+    <w:p>
+      <w:pPr>
+        <w:pStyle w:val="Heading6"/>
+      </w:pPr>
+      <w:r>
+        <w:t>Multiple Users</w:t>
+      </w:r>
+    </w:p>
+    <w:p>
+      <w:r>
+        <w:t xml:space="preserve">Das Kapitel „Multiple Users“ beschäftigt sich mit der Möglichkeit mehrere Nutzer zu </w:t>
+      </w:r>
+      <w:proofErr w:type="spellStart"/>
+      <w:r>
+        <w:t>tracken</w:t>
+      </w:r>
+      <w:proofErr w:type="spellEnd"/>
+      <w:r>
+        <w:t>.</w:t>
+      </w:r>
+      <w:r>
+        <w:t xml:space="preserve"> </w:t>
+      </w:r>
+      <w:proofErr w:type="spellStart"/>
       <w:r>
         <w:rPr>
           <w:lang w:val="en-US"/>
         </w:rPr>
-        <w:fldChar w:fldCharType="begin"/>
-      </w:r>
-      <w:r>
-        <w:instrText xml:space="preserve"> NOTEREF _Ref326581912 \f \h  \* MERGEFORMAT </w:instrText>
-      </w:r>
+        <w:t>Für</w:t>
+      </w:r>
+      <w:proofErr w:type="spellEnd"/>
       <w:r>
         <w:rPr>
           <w:lang w:val="en-US"/>
         </w:rPr>
-      </w:r>
+        <w:t xml:space="preserve"> </w:t>
+      </w:r>
+      <w:proofErr w:type="spellStart"/>
       <w:r>
         <w:rPr>
           <w:lang w:val="en-US"/>
         </w:rPr>
-        <w:fldChar w:fldCharType="separate"/>
-      </w:r>
-      <w:r>
-        <w:rPr>
-          <w:rStyle w:val="FootnoteReference"/>
-        </w:rPr>
-        <w:t>1</w:t>
-      </w:r>
+        <w:t>diese</w:t>
+      </w:r>
+      <w:proofErr w:type="spellEnd"/>
       <w:r>
         <w:rPr>
           <w:lang w:val="en-US"/>
         </w:rPr>
-        <w:fldChar w:fldCharType="end"/>
-      </w:r>
-      <w:r>
-        <w:t xml:space="preserve">- und der </w:t>
-      </w:r>
-      <w:r>
-        <w:rPr>
-          <w:i/>
-        </w:rPr>
-        <w:t>„Out of Range (&gt;4 Meters)“</w:t>
-      </w:r>
+        <w:t xml:space="preserve"> </w:t>
+      </w:r>
+      <w:proofErr w:type="spellStart"/>
       <w:r>
         <w:rPr>
           <w:lang w:val="en-US"/>
         </w:rPr>
-        <w:fldChar w:fldCharType="begin"/>
-      </w:r>
-      <w:r>
-        <w:instrText xml:space="preserve"> NOTEREF _Ref326581912 \f \h  \* MERGEFORMAT </w:instrText>
-      </w:r>
+        <w:t>Arbeit</w:t>
+      </w:r>
+      <w:proofErr w:type="spellEnd"/>
       <w:r>
         <w:rPr>
           <w:lang w:val="en-US"/>
         </w:rPr>
-      </w:r>
+        <w:t xml:space="preserve"> </w:t>
+      </w:r>
+      <w:proofErr w:type="spellStart"/>
       <w:r>
         <w:rPr>
           <w:lang w:val="en-US"/>
         </w:rPr>
-        <w:fldChar w:fldCharType="separate"/>
-      </w:r>
-      <w:r>
-        <w:rPr>
-          <w:rStyle w:val="FootnoteReference"/>
-        </w:rPr>
-        <w:t>1</w:t>
-      </w:r>
+        <w:t>wurde</w:t>
+      </w:r>
+      <w:proofErr w:type="spellEnd"/>
       <w:r>
         <w:rPr>
           <w:lang w:val="en-US"/>
         </w:rPr>
-        <w:fldChar w:fldCharType="end"/>
-      </w:r>
-      <w:r>
-        <w:t>-Berei</w:t>
-      </w:r>
-      <w:r>
-        <w:t>ch verwendet.</w:t>
-      </w:r>
-      <w:r>
-        <w:t xml:space="preserve"> </w:t>
-      </w:r>
-      <w:r>
-        <w:t>I</w:t>
-      </w:r>
-      <w:r>
-        <w:t>m Bereich</w:t>
-      </w:r>
-      <w:r>
-        <w:t xml:space="preserve"> mit mehr als 4 Metern Abstand vom Sensor</w:t>
-      </w:r>
-      <w:r>
-        <w:t xml:space="preserve"> soll der Nutzer animiert werden, näher zu kommen</w:t>
-      </w:r>
-      <w:r>
+        <w:t xml:space="preserve"> das Single </w:t>
+      </w:r>
+      <w:r>
+        <w:rPr>
+          <w:lang w:val="en-US"/>
+        </w:rPr>
+        <w:t>„</w:t>
+      </w:r>
+      <w:r>
+        <w:rPr>
+          <w:lang w:val="en-US"/>
+        </w:rPr>
+        <w:t>Driver Model</w:t>
+      </w:r>
+      <w:proofErr w:type="gramStart"/>
+      <w:r>
+        <w:rPr>
+          <w:lang w:val="en-US"/>
+        </w:rPr>
+        <w:t xml:space="preserve">“ </w:t>
+      </w:r>
+      <w:proofErr w:type="spellStart"/>
+      <w:r>
+        <w:rPr>
+          <w:lang w:val="en-US"/>
+        </w:rPr>
+        <w:t>übernommen</w:t>
+      </w:r>
+      <w:proofErr w:type="spellEnd"/>
+      <w:proofErr w:type="gramEnd"/>
+      <w:r>
+        <w:rPr>
+          <w:lang w:val="en-US"/>
+        </w:rPr>
         <w:t>:</w:t>
-      </w:r>
-      <w:r>
-        <w:t xml:space="preserve"> </w:t>
-      </w:r>
-      <w:r>
-        <w:rPr>
-          <w:i/>
-        </w:rPr>
-        <w:t xml:space="preserve">„Your UI should focus on informing users that there is an interesting interaction available and enticing them to move closer. </w:t>
-      </w:r>
-      <w:r>
-        <w:rPr>
-          <w:i/>
-        </w:rPr>
-        <w:t>Visuals must be very large and simple”</w:t>
-      </w:r>
-      <w:r>
-        <w:rPr>
-          <w:lang w:val="en-US"/>
-        </w:rPr>
-        <w:fldChar w:fldCharType="begin"/>
-      </w:r>
-      <w:r>
-        <w:instrText xml:space="preserve"> NOTEREF _Ref326581912 \f \h  \* MERGEFORMAT </w:instrText>
-      </w:r>
-      <w:r>
-        <w:rPr>
-          <w:lang w:val="en-US"/>
-        </w:rPr>
-      </w:r>
-      <w:r>
-        <w:rPr>
-          <w:lang w:val="en-US"/>
-        </w:rPr>
-        <w:fldChar w:fldCharType="separate"/>
-      </w:r>
-      <w:r>
-        <w:rPr>
-          <w:rStyle w:val="FootnoteReference"/>
-        </w:rPr>
-        <w:t>1</w:t>
-      </w:r>
-      <w:r>
-        <w:rPr>
-          <w:lang w:val="en-US"/>
-        </w:rPr>
-        <w:fldChar w:fldCharType="end"/>
-      </w:r>
-      <w:r>
-        <w:t xml:space="preserve"> – Der Demomodus verfügt über eine Hintergrundfarbe und einen grossen Teasertext</w:t>
-      </w:r>
-      <w:r>
-        <w:t xml:space="preserve"> (siehe </w:t>
-      </w:r>
-      <w:r>
-        <w:fldChar w:fldCharType="begin"/>
-      </w:r>
-      <w:r>
-        <w:instrText xml:space="preserve"> REF _Ref326579818 \r \h </w:instrText>
-      </w:r>
-      <w:r>
-        <w:fldChar w:fldCharType="separate"/>
-      </w:r>
-      <w:r>
-        <w:t>I.1.3.5</w:t>
-      </w:r>
-      <w:r>
-        <w:fldChar w:fldCharType="end"/>
-      </w:r>
-      <w:r>
-        <w:t xml:space="preserve"> </w:t>
-      </w:r>
-      <w:r>
-        <w:fldChar w:fldCharType="begin"/>
-      </w:r>
-      <w:r>
-        <w:instrText xml:space="preserve"> REF _Ref326579820 \h </w:instrText>
-      </w:r>
-      <w:r>
-        <w:fldChar w:fldCharType="separate"/>
-      </w:r>
-      <w:r>
-        <w:t>Externes Design</w:t>
-      </w:r>
-      <w:r>
-        <w:fldChar w:fldCharType="end"/>
-      </w:r>
-      <w:r>
-        <w:t>)</w:t>
-      </w:r>
-      <w:r>
-        <w:t xml:space="preserve"> und erfüllt daher dieses Kriterium. </w:t>
-      </w:r>
-    </w:p>
-    <w:p>
-      <w:pPr>
-        <w:pStyle w:val="Heading6"/>
-      </w:pPr>
-      <w:r>
-        <w:t>Mult</w:t>
-      </w:r>
-      <w:r>
-        <w:t>imodality</w:t>
-      </w:r>
-    </w:p>
-    <w:p>
-      <w:r>
-        <w:t>Dieses Kapitel beschäftigt sich mit dem Einsatz von mehreren Inputme</w:t>
-      </w:r>
-      <w:r>
-        <w:t xml:space="preserve">thoden – einerseits die Stimme, andererseits </w:t>
-      </w:r>
-      <w:r>
-        <w:t>Gesten.</w:t>
-      </w:r>
-      <w:r>
-        <w:t xml:space="preserve"> Da für die Steuerung der Videowall-</w:t>
-      </w:r>
-      <w:r>
-        <w:t>Applikation lediglich Gesten verwendet</w:t>
-      </w:r>
-      <w:r>
-        <w:t xml:space="preserve"> werden, w</w:t>
-      </w:r>
-      <w:r>
-        <w:t>ird auf dieses Kapitel nicht we</w:t>
-      </w:r>
-      <w:r>
-        <w:t>it</w:t>
-      </w:r>
-      <w:r>
-        <w:t>er eingegangen.</w:t>
-      </w:r>
-    </w:p>
-    <w:p>
-      <w:pPr>
-        <w:pStyle w:val="Heading6"/>
-      </w:pPr>
-      <w:r>
-        <w:t>Multiple Users</w:t>
-      </w:r>
-    </w:p>
-    <w:p>
-      <w:r>
-        <w:t>Das Kapitel „Multiple Users“ beschäftigt sich mit der Möglichkeit mehrere Nutzer zu tracken.</w:t>
-      </w:r>
-      <w:r>
-        <w:t xml:space="preserve"> </w:t>
-      </w:r>
-      <w:r>
-        <w:rPr>
-          <w:lang w:val="en-US"/>
-        </w:rPr>
-        <w:t xml:space="preserve">Für diese Arbeit wurde das Single </w:t>
-      </w:r>
-      <w:r>
-        <w:rPr>
-          <w:lang w:val="en-US"/>
-        </w:rPr>
-        <w:t>„</w:t>
-      </w:r>
-      <w:r>
-        <w:rPr>
-          <w:lang w:val="en-US"/>
-        </w:rPr>
-        <w:t>Driver Model“ übernommen:</w:t>
       </w:r>
       <w:r>
         <w:rPr>
@@ -9222,6 +10946,7 @@
         </w:rPr>
         <w:t>„This model assigns one of the users as the “driver” at any given time and only registers actions taken by that user. The driver role can be selected or transferred in a number of ways, including choosing the first user to engage, or the user that is closer to the sensor. This is one way to avoid conflicting inputs. This model is usually indicated by having visuals that show which person is being tracked and only having one cursor on the screen at any time</w:t>
       </w:r>
+      <w:proofErr w:type="gramStart"/>
       <w:r>
         <w:rPr>
           <w:i/>
@@ -9236,6 +10961,7 @@
         </w:rPr>
         <w:t>“</w:t>
       </w:r>
+      <w:proofErr w:type="gramEnd"/>
       <w:r>
         <w:rPr>
           <w:lang w:val="en-US"/>
@@ -9404,7 +11130,15 @@
         <w:t>zwei</w:t>
       </w:r>
       <w:r>
-        <w:t xml:space="preserve"> Matrox Grafikkarten</w:t>
+        <w:t xml:space="preserve"> </w:t>
+      </w:r>
+      <w:proofErr w:type="spellStart"/>
+      <w:r>
+        <w:t>Matrox</w:t>
+      </w:r>
+      <w:proofErr w:type="spellEnd"/>
+      <w:r>
+        <w:t xml:space="preserve"> Grafikkarten</w:t>
       </w:r>
       <w:r>
         <w:t xml:space="preserve"> in einen Computer eingebaut und</w:t>
@@ -9416,7 +11150,15 @@
         <w:t>im</w:t>
       </w:r>
       <w:r>
-        <w:t xml:space="preserve"> Kapitel Hardware Evaluation und Test nachgelesen werden(TODO: ref).</w:t>
+        <w:t xml:space="preserve"> Kapitel Hardware Evaluation und Test nachgelesen werden(TODO: </w:t>
+      </w:r>
+      <w:proofErr w:type="spellStart"/>
+      <w:r>
+        <w:t>ref</w:t>
+      </w:r>
+      <w:proofErr w:type="spellEnd"/>
+      <w:r>
+        <w:t>).</w:t>
       </w:r>
     </w:p>
     <w:p>
@@ -9444,7 +11186,15 @@
         <w:t xml:space="preserve"> </w:t>
       </w:r>
       <w:r>
-        <w:t>im Kapitel Software (TODO: ref) gefunden</w:t>
+        <w:t xml:space="preserve">im Kapitel Software (TODO: </w:t>
+      </w:r>
+      <w:proofErr w:type="spellStart"/>
+      <w:r>
+        <w:t>ref</w:t>
+      </w:r>
+      <w:proofErr w:type="spellEnd"/>
+      <w:r>
+        <w:t>) gefunden</w:t>
       </w:r>
       <w:r>
         <w:t xml:space="preserve"> werden.</w:t>
@@ -9466,7 +11216,15 @@
         <w:br/>
       </w:r>
       <w:r>
-        <w:t>Die Gebäude werden um 20.00 geschlossen, Studenten und Mitarbeiter haben mit dem Badge aber weiterhin Zutritt zu den Gebäuden.</w:t>
+        <w:t xml:space="preserve">Die Gebäude werden um 20.00 geschlossen, Studenten und Mitarbeiter haben mit dem </w:t>
+      </w:r>
+      <w:proofErr w:type="spellStart"/>
+      <w:r>
+        <w:t>Badge</w:t>
+      </w:r>
+      <w:proofErr w:type="spellEnd"/>
+      <w:r>
+        <w:t xml:space="preserve"> aber weiterhin Zutritt zu den Gebäuden.</w:t>
       </w:r>
       <w:r>
         <w:t xml:space="preserve"> Da sich ab 20.00 aber nur noch vereinzelte Personen an der HSR aufhalten werden, </w:t>
@@ -9557,7 +11315,15 @@
         <w:t>w</w:t>
       </w:r>
       <w:r>
-        <w:t>all Extensions werden heruntergeladen</w:t>
+        <w:t xml:space="preserve">all </w:t>
+      </w:r>
+      <w:proofErr w:type="spellStart"/>
+      <w:r>
+        <w:t>Extensions</w:t>
+      </w:r>
+      <w:proofErr w:type="spellEnd"/>
+      <w:r>
+        <w:t xml:space="preserve"> werden heruntergeladen</w:t>
       </w:r>
       <w:r>
         <w:t xml:space="preserve"> (TODO: von wo?)</w:t>
@@ -9630,13 +11396,20 @@
       <w:pPr>
         <w:pStyle w:val="Heading5"/>
       </w:pPr>
+      <w:proofErr w:type="spellStart"/>
       <w:r>
         <w:t>Extensions</w:t>
       </w:r>
-    </w:p>
-    <w:p>
-      <w:r>
-        <w:t>Extensions sind Applikationen</w:t>
+      <w:proofErr w:type="spellEnd"/>
+    </w:p>
+    <w:p>
+      <w:proofErr w:type="spellStart"/>
+      <w:r>
+        <w:t>Extensions</w:t>
+      </w:r>
+      <w:proofErr w:type="spellEnd"/>
+      <w:r>
+        <w:t xml:space="preserve"> sind Applikationen</w:t>
       </w:r>
       <w:r>
         <w:t xml:space="preserve">, die </w:t>
@@ -9645,10 +11418,18 @@
         <w:t>auf</w:t>
       </w:r>
       <w:r>
-        <w:t xml:space="preserve"> der Videow</w:t>
-      </w:r>
-      <w:r>
-        <w:t xml:space="preserve">all dargestellt werden </w:t>
+        <w:t xml:space="preserve"> </w:t>
+      </w:r>
+      <w:proofErr w:type="gramStart"/>
+      <w:r>
+        <w:t>der Videow</w:t>
+      </w:r>
+      <w:r>
+        <w:t>all</w:t>
+      </w:r>
+      <w:proofErr w:type="gramEnd"/>
+      <w:r>
+        <w:t xml:space="preserve"> dargestellt werden </w:t>
       </w:r>
       <w:r>
         <w:t xml:space="preserve">können und </w:t>
@@ -9666,13 +11447,29 @@
         </w:numPr>
       </w:pPr>
       <w:r>
-        <w:t>Die für die Technik verantwortliche Stelle (IFS/INS =&gt; TODO: Refs) g</w:t>
+        <w:t xml:space="preserve">Die für die Technik verantwortliche Stelle (IFS/INS =&gt; TODO: </w:t>
+      </w:r>
+      <w:proofErr w:type="spellStart"/>
+      <w:r>
+        <w:t>Refs</w:t>
+      </w:r>
+      <w:proofErr w:type="spellEnd"/>
+      <w:r>
+        <w:t>) g</w:t>
       </w:r>
       <w:r>
         <w:t>ibt bekannt, dass für die Videow</w:t>
       </w:r>
       <w:r>
-        <w:t xml:space="preserve">all Extensions entwickelt werden können. Dies könnte auf verschiedene Arten </w:t>
+        <w:t xml:space="preserve">all </w:t>
+      </w:r>
+      <w:proofErr w:type="spellStart"/>
+      <w:r>
+        <w:t>Extensions</w:t>
+      </w:r>
+      <w:proofErr w:type="spellEnd"/>
+      <w:r>
+        <w:t xml:space="preserve"> entwickelt werden können. Dies könnte auf verschiedene Arten </w:t>
       </w:r>
       <w:r>
         <w:t>geschehen</w:t>
@@ -9711,7 +11508,15 @@
         <w:t xml:space="preserve"> eine oder m</w:t>
       </w:r>
       <w:r>
-        <w:t>ehrere Extensions für die Videow</w:t>
+        <w:t xml:space="preserve">ehrere </w:t>
+      </w:r>
+      <w:proofErr w:type="spellStart"/>
+      <w:r>
+        <w:t>Extensions</w:t>
+      </w:r>
+      <w:proofErr w:type="spellEnd"/>
+      <w:r>
+        <w:t xml:space="preserve"> für die Videow</w:t>
       </w:r>
       <w:r>
         <w:t>all.</w:t>
@@ -9738,8 +11543,13 @@
         <w:t xml:space="preserve"> bei der für die Technik verantwortlichen Stelle (IFS/INS, Markus Stolze</w:t>
       </w:r>
       <w:r>
-        <w:t xml:space="preserve"> TODO: Refs</w:t>
-      </w:r>
+        <w:t xml:space="preserve"> TODO: </w:t>
+      </w:r>
+      <w:proofErr w:type="spellStart"/>
+      <w:r>
+        <w:t>Refs</w:t>
+      </w:r>
+      <w:proofErr w:type="spellEnd"/>
       <w:r>
         <w:t>).</w:t>
       </w:r>
@@ -9754,8 +11564,13 @@
       </w:pPr>
       <w:r>
         <w:lastRenderedPageBreak/>
-        <w:t>Für das Deployment</w:t>
-      </w:r>
+        <w:t xml:space="preserve">Für das </w:t>
+      </w:r>
+      <w:proofErr w:type="spellStart"/>
+      <w:r>
+        <w:t>Deployment</w:t>
+      </w:r>
+      <w:proofErr w:type="spellEnd"/>
       <w:r>
         <w:t xml:space="preserve"> der Extension</w:t>
       </w:r>
@@ -9805,11 +11620,24 @@
         </w:numPr>
       </w:pPr>
       <w:r>
-        <w:t>Das Deploymnet wird durch die für die Technik verantwortliche Stelle (INS</w:t>
-      </w:r>
-      <w:r>
-        <w:t>, TODO ref</w:t>
-      </w:r>
+        <w:t xml:space="preserve">Das </w:t>
+      </w:r>
+      <w:proofErr w:type="spellStart"/>
+      <w:r>
+        <w:t>Deploymnet</w:t>
+      </w:r>
+      <w:proofErr w:type="spellEnd"/>
+      <w:r>
+        <w:t xml:space="preserve"> wird durch die für die Technik verantwortliche Stelle (INS</w:t>
+      </w:r>
+      <w:r>
+        <w:t xml:space="preserve">, TODO </w:t>
+      </w:r>
+      <w:proofErr w:type="spellStart"/>
+      <w:r>
+        <w:t>ref</w:t>
+      </w:r>
+      <w:proofErr w:type="spellEnd"/>
       <w:r>
         <w:t>) dur</w:t>
       </w:r>
@@ -10060,7 +11888,15 @@
         <w:t>u</w:t>
       </w:r>
       <w:r>
-        <w:t xml:space="preserve"> trotzdem aktuell zu halten, wird der Menuplan beim Start der Applikation in HTML heruntergeladen, </w:t>
+        <w:t xml:space="preserve"> trotzdem aktuell zu halten, wird der </w:t>
+      </w:r>
+      <w:proofErr w:type="spellStart"/>
+      <w:r>
+        <w:t>Menuplan</w:t>
+      </w:r>
+      <w:proofErr w:type="spellEnd"/>
+      <w:r>
+        <w:t xml:space="preserve"> beim Start der Applikation in HTML heruntergeladen, </w:t>
       </w:r>
       <w:r>
         <w:t>die nötigen Informationen herausgelesen</w:t>
@@ -10158,8 +11994,21 @@
         </w:numPr>
       </w:pPr>
       <w:r>
-        <w:t>Es wird ein Cronjob oder ein (Dispatcher)Timer</w:t>
-      </w:r>
+        <w:t xml:space="preserve">Es wird ein </w:t>
+      </w:r>
+      <w:proofErr w:type="spellStart"/>
+      <w:r>
+        <w:t>Cronjob</w:t>
+      </w:r>
+      <w:proofErr w:type="spellEnd"/>
+      <w:r>
+        <w:t xml:space="preserve"> oder ein (Dispatcher)</w:t>
+      </w:r>
+      <w:proofErr w:type="spellStart"/>
+      <w:r>
+        <w:t>Timer</w:t>
+      </w:r>
+      <w:proofErr w:type="spellEnd"/>
       <w:r>
         <w:t xml:space="preserve"> mit hohem Aktualisierungsintervall programmier</w:t>
       </w:r>
@@ -10190,8 +12039,13 @@
         <w:pStyle w:val="Heading4"/>
       </w:pPr>
       <w:r>
-        <w:t>Datenverwaltung der Extensions</w:t>
-      </w:r>
+        <w:t xml:space="preserve">Datenverwaltung der </w:t>
+      </w:r>
+      <w:proofErr w:type="spellStart"/>
+      <w:r>
+        <w:t>Extensions</w:t>
+      </w:r>
+      <w:proofErr w:type="spellEnd"/>
     </w:p>
     <w:p>
       <w:r>
@@ -10234,7 +12088,15 @@
         <w:t>über welches</w:t>
       </w:r>
       <w:r>
-        <w:t xml:space="preserve"> die Daten der Extensions verwaltet werden können. </w:t>
+        <w:t xml:space="preserve"> die Daten der </w:t>
+      </w:r>
+      <w:proofErr w:type="spellStart"/>
+      <w:r>
+        <w:t>Extensions</w:t>
+      </w:r>
+      <w:proofErr w:type="spellEnd"/>
+      <w:r>
+        <w:t xml:space="preserve"> verwaltet werden können. </w:t>
       </w:r>
       <w:r>
         <w:t xml:space="preserve">Die </w:t>
@@ -10375,8 +12237,13 @@
         <w:fldChar w:fldCharType="separate"/>
       </w:r>
       <w:r>
-        <w:t>Web Interface und Typo3 Extension mit Iframe</w:t>
-      </w:r>
+        <w:t xml:space="preserve">Web Interface und Typo3 Extension mit </w:t>
+      </w:r>
+      <w:proofErr w:type="spellStart"/>
+      <w:r>
+        <w:t>Iframe</w:t>
+      </w:r>
+      <w:proofErr w:type="spellEnd"/>
       <w:r>
         <w:fldChar w:fldCharType="end"/>
       </w:r>
@@ -10398,7 +12265,21 @@
         <w:rPr>
           <w:lang w:val="en-US"/>
         </w:rPr>
-        <w:t>Administration über Typo3 CMS</w:t>
+        <w:t xml:space="preserve">Administration </w:t>
+      </w:r>
+      <w:proofErr w:type="spellStart"/>
+      <w:r>
+        <w:rPr>
+          <w:lang w:val="en-US"/>
+        </w:rPr>
+        <w:t>über</w:t>
+      </w:r>
+      <w:proofErr w:type="spellEnd"/>
+      <w:r>
+        <w:rPr>
+          <w:lang w:val="en-US"/>
+        </w:rPr>
+        <w:t xml:space="preserve"> Typo3 CMS</w:t>
       </w:r>
       <w:r>
         <w:rPr>
@@ -10445,7 +12326,7 @@
       <w:r>
         <w:t xml:space="preserve"> </w:t>
       </w:r>
-      <w:hyperlink r:id="rId40" w:history="1">
+      <w:hyperlink r:id="rId42" w:history="1">
         <w:r>
           <w:rPr>
             <w:rStyle w:val="Hyperlink"/>
@@ -10494,25 +12375,33 @@
       <w:pPr>
         <w:pStyle w:val="Heading6"/>
       </w:pPr>
-      <w:bookmarkStart w:id="65" w:name="_Ref325906709"/>
-      <w:bookmarkStart w:id="66" w:name="_Ref325906766"/>
+      <w:bookmarkStart w:id="68" w:name="_Ref325906709"/>
+      <w:bookmarkStart w:id="69" w:name="_Ref325906766"/>
       <w:r>
         <w:t>Typo3 Extension mit Typo3 D</w:t>
       </w:r>
       <w:r>
         <w:t>aten</w:t>
       </w:r>
-      <w:bookmarkEnd w:id="65"/>
+      <w:bookmarkEnd w:id="68"/>
       <w:r>
         <w:t>bank</w:t>
       </w:r>
-      <w:bookmarkEnd w:id="66"/>
-    </w:p>
-    <w:p>
-      <w:r>
-        <w:t xml:space="preserve">Es wird eine Typo3 Extension (TODO: ref </w:t>
-      </w:r>
-      <w:hyperlink r:id="rId41" w:history="1">
+      <w:bookmarkEnd w:id="69"/>
+    </w:p>
+    <w:p>
+      <w:r>
+        <w:t xml:space="preserve">Es wird eine Typo3 Extension (TODO: </w:t>
+      </w:r>
+      <w:proofErr w:type="spellStart"/>
+      <w:r>
+        <w:t>ref</w:t>
+      </w:r>
+      <w:proofErr w:type="spellEnd"/>
+      <w:r>
+        <w:t xml:space="preserve"> </w:t>
+      </w:r>
+      <w:hyperlink r:id="rId43" w:history="1">
         <w:r>
           <w:rPr>
             <w:rStyle w:val="Hyperlink"/>
@@ -10646,7 +12535,15 @@
         <w:t xml:space="preserve">auf einfache Art </w:t>
       </w:r>
       <w:r>
-        <w:t xml:space="preserve">per Cronjob (z.B. alle 15 Minuten) </w:t>
+        <w:t xml:space="preserve">per </w:t>
+      </w:r>
+      <w:proofErr w:type="spellStart"/>
+      <w:r>
+        <w:t>Cronjob</w:t>
+      </w:r>
+      <w:proofErr w:type="spellEnd"/>
+      <w:r>
+        <w:t xml:space="preserve"> (z.B. alle 15 Minuten) </w:t>
       </w:r>
       <w:r>
         <w:t>eingerichtet werden</w:t>
@@ -10666,10 +12563,18 @@
         <w:t xml:space="preserve"> gut, wenn </w:t>
       </w:r>
       <w:r>
-        <w:t>alle Personen, die an der Videow</w:t>
-      </w:r>
-      <w:r>
-        <w:t xml:space="preserve">all etwas ändern müssen, </w:t>
+        <w:t xml:space="preserve">alle Personen, die an </w:t>
+      </w:r>
+      <w:proofErr w:type="gramStart"/>
+      <w:r>
+        <w:t>der Videow</w:t>
+      </w:r>
+      <w:r>
+        <w:t>all</w:t>
+      </w:r>
+      <w:proofErr w:type="gramEnd"/>
+      <w:r>
+        <w:t xml:space="preserve"> etwas ändern müssen, </w:t>
       </w:r>
       <w:r>
         <w:t>Zugriff auf</w:t>
@@ -10688,11 +12593,16 @@
       <w:pPr>
         <w:pStyle w:val="Heading6"/>
       </w:pPr>
-      <w:bookmarkStart w:id="67" w:name="_Ref325894421"/>
-      <w:r>
-        <w:t>Web Interface und Typo3 Extension mit Iframe</w:t>
-      </w:r>
-      <w:bookmarkEnd w:id="67"/>
+      <w:bookmarkStart w:id="70" w:name="_Ref325894421"/>
+      <w:r>
+        <w:t xml:space="preserve">Web Interface und Typo3 Extension mit </w:t>
+      </w:r>
+      <w:proofErr w:type="spellStart"/>
+      <w:r>
+        <w:t>Iframe</w:t>
+      </w:r>
+      <w:bookmarkEnd w:id="70"/>
+      <w:proofErr w:type="spellEnd"/>
     </w:p>
     <w:p>
       <w:r>
@@ -10747,7 +12657,15 @@
         <w:t>)</w:t>
       </w:r>
       <w:r>
-        <w:t xml:space="preserve"> ist auch hier eine Typo3 Extension vorgesehen. Dieses Mal wird die Extension aber so erstellt, dass nur ein Iframe programmiert wird, das auf einen anderen Web Server verweist. Somit kann die Administrationsoberfl</w:t>
+        <w:t xml:space="preserve"> ist auch hier eine Typo3 Extension vorgesehen. Dieses Mal wird die Extension aber so erstellt, dass nur ein </w:t>
+      </w:r>
+      <w:proofErr w:type="spellStart"/>
+      <w:r>
+        <w:t>Iframe</w:t>
+      </w:r>
+      <w:proofErr w:type="spellEnd"/>
+      <w:r>
+        <w:t xml:space="preserve"> programmiert wird, das auf einen anderen Web Server verweist. Somit kann die Administrationsoberfl</w:t>
       </w:r>
       <w:r>
         <w:t>äche Typo3-</w:t>
@@ -10858,8 +12776,13 @@
         <w:fldChar w:fldCharType="separate"/>
       </w:r>
       <w:r>
-        <w:t>Web Interface und Typo3 Extension mit Iframe</w:t>
-      </w:r>
+        <w:t xml:space="preserve">Web Interface und Typo3 Extension mit </w:t>
+      </w:r>
+      <w:proofErr w:type="spellStart"/>
+      <w:r>
+        <w:t>Iframe</w:t>
+      </w:r>
+      <w:proofErr w:type="spellEnd"/>
       <w:r>
         <w:fldChar w:fldCharType="end"/>
       </w:r>
@@ -10944,7 +12867,15 @@
         <w:t xml:space="preserve"> aus den Daten- und Serviceschichten (TODO:</w:t>
       </w:r>
       <w:r>
-        <w:t xml:space="preserve"> Ref Dokument Entwu</w:t>
+        <w:t xml:space="preserve"> </w:t>
+      </w:r>
+      <w:proofErr w:type="spellStart"/>
+      <w:r>
+        <w:t>Ref</w:t>
+      </w:r>
+      <w:proofErr w:type="spellEnd"/>
+      <w:r>
+        <w:t xml:space="preserve"> Dokument Entwu</w:t>
       </w:r>
       <w:r>
         <w:t>r</w:t>
@@ -11011,8 +12942,8 @@
       </w:r>
     </w:p>
     <w:sectPr>
-      <w:headerReference w:type="default" r:id="rId42"/>
-      <w:footerReference w:type="default" r:id="rId43"/>
+      <w:headerReference w:type="default" r:id="rId44"/>
+      <w:footerReference w:type="default" r:id="rId45"/>
       <w:pgSz w:w="11906" w:h="16838"/>
       <w:pgMar w:top="1417" w:right="1417" w:bottom="1134" w:left="1417" w:header="708" w:footer="708" w:gutter="0"/>
       <w:cols w:space="708"/>
@@ -11131,7 +13062,7 @@
           <w:noProof/>
           <w:lang w:val="de-DE"/>
         </w:rPr>
-        <w:t>27</w:t>
+        <w:t>28</w:t>
       </w:r>
     </w:fldSimple>
   </w:p>
@@ -11213,21 +13144,65 @@
         </w:rPr>
         <w:t xml:space="preserve">”, </w:t>
       </w:r>
-      <w:hyperlink r:id="rId1" w:history="1">
-        <w:r>
-          <w:rPr>
-            <w:rStyle w:val="Hyperlink"/>
-            <w:lang w:val="en-US"/>
-          </w:rPr>
-          <w:t>http://www.microsoft.com/en-us/kinectforwindows/develop/learn.aspx</w:t>
-        </w:r>
-      </w:hyperlink>
+      <w:r>
+        <w:fldChar w:fldCharType="begin"/>
+      </w:r>
       <w:r>
         <w:rPr>
           <w:lang w:val="en-US"/>
         </w:rPr>
+        <w:instrText xml:space="preserve"> HYPERLINK "http://www.microsoft.com/en-us/kinectforwindows/develop/learn.aspx" </w:instrText>
+      </w:r>
+      <w:r>
+        <w:fldChar w:fldCharType="separate"/>
+      </w:r>
+      <w:r>
+        <w:rPr>
+          <w:rStyle w:val="Hyperlink"/>
+          <w:lang w:val="en-US"/>
+        </w:rPr>
+        <w:t>http://www.microsoft.com/en-us/kinectforwindows/develop/learn.aspx</w:t>
+      </w:r>
+      <w:r>
+        <w:rPr>
+          <w:rStyle w:val="Hyperlink"/>
+          <w:lang w:val="en-US"/>
+        </w:rPr>
+        <w:fldChar w:fldCharType="end"/>
+      </w:r>
+      <w:r>
+        <w:rPr>
+          <w:lang w:val="en-US"/>
+        </w:rPr>
         <w:br/>
-        <w:t>letzter Zugriff 04.06.2012</w:t>
+      </w:r>
+      <w:proofErr w:type="spellStart"/>
+      <w:r>
+        <w:rPr>
+          <w:lang w:val="en-US"/>
+        </w:rPr>
+        <w:t>letzter</w:t>
+      </w:r>
+      <w:proofErr w:type="spellEnd"/>
+      <w:r>
+        <w:rPr>
+          <w:lang w:val="en-US"/>
+        </w:rPr>
+        <w:t xml:space="preserve"> </w:t>
+      </w:r>
+      <w:proofErr w:type="spellStart"/>
+      <w:r>
+        <w:rPr>
+          <w:lang w:val="en-US"/>
+        </w:rPr>
+        <w:t>Zugriff</w:t>
+      </w:r>
+      <w:proofErr w:type="spellEnd"/>
+      <w:r>
+        <w:rPr>
+          <w:lang w:val="en-US"/>
+        </w:rPr>
+        <w:t xml:space="preserve"> 04.06.2012</w:t>
       </w:r>
     </w:p>
     <w:p>
@@ -11259,7 +13234,7 @@
         </w:rPr>
         <w:t xml:space="preserve"> </w:t>
       </w:r>
-      <w:hyperlink r:id="rId2" w:history="1">
+      <w:hyperlink r:id="rId1" w:history="1">
         <w:r>
           <w:rPr>
             <w:rStyle w:val="Hyperlink"/>
@@ -13304,7 +15279,6 @@
   <w:style w:type="character" w:default="1" w:styleId="DefaultParagraphFont">
     <w:name w:val="Default Paragraph Font"/>
     <w:uiPriority w:val="1"/>
-    <w:semiHidden/>
     <w:unhideWhenUsed/>
   </w:style>
   <w:style w:type="table" w:default="1" w:styleId="TableNormal">
@@ -14929,7 +16903,6 @@
   <w:style w:type="character" w:default="1" w:styleId="DefaultParagraphFont">
     <w:name w:val="Default Paragraph Font"/>
     <w:uiPriority w:val="1"/>
-    <w:semiHidden/>
     <w:unhideWhenUsed/>
   </w:style>
   <w:style w:type="table" w:default="1" w:styleId="TableNormal">
@@ -18045,32 +20018,32 @@
     </dgm:pt>
   </dgm:ptLst>
   <dgm:cxnLst>
-    <dgm:cxn modelId="{ECCECEB5-1D58-43E8-BF08-4ED5E0309F78}" type="presOf" srcId="{E07EB8F8-AAF9-46F6-8F88-B75278772B54}" destId="{58C51536-82D2-436F-80E9-18759E16A036}" srcOrd="0" destOrd="0" presId="urn:microsoft.com/office/officeart/2005/8/layout/chevron2"/>
-    <dgm:cxn modelId="{0D5810A9-35AF-4B0F-AD6E-A266C58230ED}" type="presOf" srcId="{7EA5D889-8354-41E3-BDE6-3D3704508F86}" destId="{06A747AC-D307-4411-82A9-0A6371B1F772}" srcOrd="0" destOrd="1" presId="urn:microsoft.com/office/officeart/2005/8/layout/chevron2"/>
+    <dgm:cxn modelId="{F22500DB-D5AD-478F-9483-1F9EED86F269}" type="presOf" srcId="{9C03C35E-07E0-4DF8-828D-F59CC2A99207}" destId="{2376BEEF-420E-4207-8FB6-7F8DCD1B84D0}" srcOrd="0" destOrd="0" presId="urn:microsoft.com/office/officeart/2005/8/layout/chevron2"/>
+    <dgm:cxn modelId="{83ED4E69-2244-46E8-9442-486FC24ADABA}" type="presOf" srcId="{09B536D2-C884-4495-A298-CD4E9FE9DAA8}" destId="{AF8CEB11-9237-4E48-AA41-87BBF92F4F74}" srcOrd="0" destOrd="0" presId="urn:microsoft.com/office/officeart/2005/8/layout/chevron2"/>
+    <dgm:cxn modelId="{4E452DAD-F219-436A-929A-60D53A50A753}" type="presOf" srcId="{0C574F73-5F3D-4511-B219-D9F648E139CD}" destId="{06A747AC-D307-4411-82A9-0A6371B1F772}" srcOrd="0" destOrd="0" presId="urn:microsoft.com/office/officeart/2005/8/layout/chevron2"/>
     <dgm:cxn modelId="{A62561EC-6933-44FF-A7EC-ED69EB3E28AF}" srcId="{841A38F8-A690-4587-94F6-9BDCCE271CA8}" destId="{4562966E-BE5A-4FA8-B70C-E80D91AFD73B}" srcOrd="0" destOrd="0" parTransId="{5D336B8D-EA32-4EEC-8443-46649009EA6A}" sibTransId="{2B4BD6C3-C337-47FE-9B60-219244BB61CD}"/>
     <dgm:cxn modelId="{52DCD7EC-6E48-4BCB-A7F3-459EB5E6CA66}" srcId="{9C03C35E-07E0-4DF8-828D-F59CC2A99207}" destId="{E07EB8F8-AAF9-46F6-8F88-B75278772B54}" srcOrd="0" destOrd="0" parTransId="{93C9F090-8B77-459A-B9CA-D22CC36EA5B4}" sibTransId="{4644CA01-8EA1-46E1-98C3-FE2C32FC6B63}"/>
-    <dgm:cxn modelId="{2EE21546-2A0F-4E6D-B09A-8DF43AC0A2E2}" type="presOf" srcId="{0C574F73-5F3D-4511-B219-D9F648E139CD}" destId="{06A747AC-D307-4411-82A9-0A6371B1F772}" srcOrd="0" destOrd="0" presId="urn:microsoft.com/office/officeart/2005/8/layout/chevron2"/>
+    <dgm:cxn modelId="{83578EE9-E2BF-4EA7-96EF-843751BE7AD5}" type="presOf" srcId="{4562966E-BE5A-4FA8-B70C-E80D91AFD73B}" destId="{8887E87D-7FB5-4AC4-85D4-BB5F88D29767}" srcOrd="0" destOrd="0" presId="urn:microsoft.com/office/officeart/2005/8/layout/chevron2"/>
     <dgm:cxn modelId="{DF3FA624-B26C-40E4-A704-892354AAC667}" srcId="{597B8735-6F16-4831-A02A-F0F2A567E212}" destId="{7EA5D889-8354-41E3-BDE6-3D3704508F86}" srcOrd="1" destOrd="0" parTransId="{D1785B94-6EF0-4CA3-B6E7-587714031989}" sibTransId="{7EADAB34-B47A-46D8-A7D5-8848D15775BA}"/>
-    <dgm:cxn modelId="{9B9B23F1-097A-4716-827B-E04A9966002F}" type="presOf" srcId="{841A38F8-A690-4587-94F6-9BDCCE271CA8}" destId="{98256ED7-2524-4BF6-A5CC-9E99E6258540}" srcOrd="0" destOrd="0" presId="urn:microsoft.com/office/officeart/2005/8/layout/chevron2"/>
     <dgm:cxn modelId="{5B447F98-DA5B-4740-B5B5-53C62C65DC28}" srcId="{597B8735-6F16-4831-A02A-F0F2A567E212}" destId="{0C574F73-5F3D-4511-B219-D9F648E139CD}" srcOrd="0" destOrd="0" parTransId="{F11E6AFC-7F96-40DA-BD2A-D937F60DFCE1}" sibTransId="{7D3D0FE7-C4FB-40B8-A034-CA4C4415EF6B}"/>
     <dgm:cxn modelId="{EE2ACE00-C09C-4B19-8D2D-687061BA0D5F}" srcId="{9C03C35E-07E0-4DF8-828D-F59CC2A99207}" destId="{841A38F8-A690-4587-94F6-9BDCCE271CA8}" srcOrd="1" destOrd="0" parTransId="{14A9EB6B-EA63-41AC-A5B8-776F52CAB3DA}" sibTransId="{AF663D8D-A2DA-42C6-9639-D0CD2353854A}"/>
-    <dgm:cxn modelId="{8E3DDA23-0FEF-44DA-969B-9C1D119F33F7}" type="presOf" srcId="{09B536D2-C884-4495-A298-CD4E9FE9DAA8}" destId="{AF8CEB11-9237-4E48-AA41-87BBF92F4F74}" srcOrd="0" destOrd="0" presId="urn:microsoft.com/office/officeart/2005/8/layout/chevron2"/>
-    <dgm:cxn modelId="{5731B99B-E7A1-473C-9808-5E511429D826}" type="presOf" srcId="{597B8735-6F16-4831-A02A-F0F2A567E212}" destId="{5B1D26F9-4270-4775-AF6F-8C925B66F08C}" srcOrd="0" destOrd="0" presId="urn:microsoft.com/office/officeart/2005/8/layout/chevron2"/>
-    <dgm:cxn modelId="{EAA393A9-3567-4B7E-8324-6E654C3D5F5E}" type="presOf" srcId="{9C03C35E-07E0-4DF8-828D-F59CC2A99207}" destId="{2376BEEF-420E-4207-8FB6-7F8DCD1B84D0}" srcOrd="0" destOrd="0" presId="urn:microsoft.com/office/officeart/2005/8/layout/chevron2"/>
-    <dgm:cxn modelId="{4200EFAD-553E-482F-887B-0FEEFDF204A2}" type="presOf" srcId="{4562966E-BE5A-4FA8-B70C-E80D91AFD73B}" destId="{8887E87D-7FB5-4AC4-85D4-BB5F88D29767}" srcOrd="0" destOrd="0" presId="urn:microsoft.com/office/officeart/2005/8/layout/chevron2"/>
+    <dgm:cxn modelId="{3AACBFA6-AAE9-4916-92D2-63B2B3FABE55}" type="presOf" srcId="{597B8735-6F16-4831-A02A-F0F2A567E212}" destId="{5B1D26F9-4270-4775-AF6F-8C925B66F08C}" srcOrd="0" destOrd="0" presId="urn:microsoft.com/office/officeart/2005/8/layout/chevron2"/>
     <dgm:cxn modelId="{96AD87F4-19E9-4795-98F0-AAB660920844}" srcId="{9C03C35E-07E0-4DF8-828D-F59CC2A99207}" destId="{597B8735-6F16-4831-A02A-F0F2A567E212}" srcOrd="2" destOrd="0" parTransId="{080A8F7B-D208-4B7A-8CC2-9E1FCD61303F}" sibTransId="{4DF1A954-C470-4F58-8DC9-8050F6682D1E}"/>
     <dgm:cxn modelId="{B4D92790-AEE9-47FA-85ED-8C1895040EBE}" srcId="{E07EB8F8-AAF9-46F6-8F88-B75278772B54}" destId="{09B536D2-C884-4495-A298-CD4E9FE9DAA8}" srcOrd="0" destOrd="0" parTransId="{A1443BDC-1A94-4638-BA89-AD52A34D3039}" sibTransId="{735BA7C1-4ECC-4965-8828-BA43544EA1ED}"/>
-    <dgm:cxn modelId="{23CDB1B9-511F-49B8-A497-88B8EC2A7E93}" type="presParOf" srcId="{2376BEEF-420E-4207-8FB6-7F8DCD1B84D0}" destId="{DCC3B885-03BE-4246-AAE0-1A2916D46DED}" srcOrd="0" destOrd="0" presId="urn:microsoft.com/office/officeart/2005/8/layout/chevron2"/>
-    <dgm:cxn modelId="{848E612C-37C1-402C-BCCB-8F1304E4ECDB}" type="presParOf" srcId="{DCC3B885-03BE-4246-AAE0-1A2916D46DED}" destId="{58C51536-82D2-436F-80E9-18759E16A036}" srcOrd="0" destOrd="0" presId="urn:microsoft.com/office/officeart/2005/8/layout/chevron2"/>
-    <dgm:cxn modelId="{48B5B2E7-BC3B-4FFA-BD04-8E8AF728950B}" type="presParOf" srcId="{DCC3B885-03BE-4246-AAE0-1A2916D46DED}" destId="{AF8CEB11-9237-4E48-AA41-87BBF92F4F74}" srcOrd="1" destOrd="0" presId="urn:microsoft.com/office/officeart/2005/8/layout/chevron2"/>
-    <dgm:cxn modelId="{A41FCFEC-46AB-4CCF-B7E4-AAEC9289CA97}" type="presParOf" srcId="{2376BEEF-420E-4207-8FB6-7F8DCD1B84D0}" destId="{22682E3C-CE7E-42D3-AFB2-B5CC9B09D5FE}" srcOrd="1" destOrd="0" presId="urn:microsoft.com/office/officeart/2005/8/layout/chevron2"/>
-    <dgm:cxn modelId="{443C576D-6F45-43E0-AA11-7BF331635F86}" type="presParOf" srcId="{2376BEEF-420E-4207-8FB6-7F8DCD1B84D0}" destId="{AC818883-CBD8-48B5-BFF4-371BCE8C384A}" srcOrd="2" destOrd="0" presId="urn:microsoft.com/office/officeart/2005/8/layout/chevron2"/>
-    <dgm:cxn modelId="{F02FE705-FF57-49A3-AD4C-3D692DCB6022}" type="presParOf" srcId="{AC818883-CBD8-48B5-BFF4-371BCE8C384A}" destId="{98256ED7-2524-4BF6-A5CC-9E99E6258540}" srcOrd="0" destOrd="0" presId="urn:microsoft.com/office/officeart/2005/8/layout/chevron2"/>
-    <dgm:cxn modelId="{36BE0346-D363-4CB7-A653-D04E97F23E16}" type="presParOf" srcId="{AC818883-CBD8-48B5-BFF4-371BCE8C384A}" destId="{8887E87D-7FB5-4AC4-85D4-BB5F88D29767}" srcOrd="1" destOrd="0" presId="urn:microsoft.com/office/officeart/2005/8/layout/chevron2"/>
-    <dgm:cxn modelId="{0C987446-6BB2-46D4-ACD2-4EB95C3B2967}" type="presParOf" srcId="{2376BEEF-420E-4207-8FB6-7F8DCD1B84D0}" destId="{364B8F6B-9CD3-4897-B57A-27B1116B0A2D}" srcOrd="3" destOrd="0" presId="urn:microsoft.com/office/officeart/2005/8/layout/chevron2"/>
-    <dgm:cxn modelId="{064286E2-9D33-4521-A642-8EF601881A6E}" type="presParOf" srcId="{2376BEEF-420E-4207-8FB6-7F8DCD1B84D0}" destId="{1C981585-1075-40C7-A88A-D1E51CEF9CE1}" srcOrd="4" destOrd="0" presId="urn:microsoft.com/office/officeart/2005/8/layout/chevron2"/>
-    <dgm:cxn modelId="{0D96CB06-26DB-4B65-B49E-1FF01D689023}" type="presParOf" srcId="{1C981585-1075-40C7-A88A-D1E51CEF9CE1}" destId="{5B1D26F9-4270-4775-AF6F-8C925B66F08C}" srcOrd="0" destOrd="0" presId="urn:microsoft.com/office/officeart/2005/8/layout/chevron2"/>
-    <dgm:cxn modelId="{A3202B7D-A5A6-4E9E-8455-FD034DAD191E}" type="presParOf" srcId="{1C981585-1075-40C7-A88A-D1E51CEF9CE1}" destId="{06A747AC-D307-4411-82A9-0A6371B1F772}" srcOrd="1" destOrd="0" presId="urn:microsoft.com/office/officeart/2005/8/layout/chevron2"/>
+    <dgm:cxn modelId="{90DFE522-1398-4534-98E0-F7A01A8F532E}" type="presOf" srcId="{7EA5D889-8354-41E3-BDE6-3D3704508F86}" destId="{06A747AC-D307-4411-82A9-0A6371B1F772}" srcOrd="0" destOrd="1" presId="urn:microsoft.com/office/officeart/2005/8/layout/chevron2"/>
+    <dgm:cxn modelId="{16972FFB-C799-49D8-9C92-76500C284888}" type="presOf" srcId="{841A38F8-A690-4587-94F6-9BDCCE271CA8}" destId="{98256ED7-2524-4BF6-A5CC-9E99E6258540}" srcOrd="0" destOrd="0" presId="urn:microsoft.com/office/officeart/2005/8/layout/chevron2"/>
+    <dgm:cxn modelId="{A5DE3BAB-9405-4143-B19E-F3D5DA6F2E69}" type="presOf" srcId="{E07EB8F8-AAF9-46F6-8F88-B75278772B54}" destId="{58C51536-82D2-436F-80E9-18759E16A036}" srcOrd="0" destOrd="0" presId="urn:microsoft.com/office/officeart/2005/8/layout/chevron2"/>
+    <dgm:cxn modelId="{D3FE76B7-35FC-4332-B47D-F504F5483A49}" type="presParOf" srcId="{2376BEEF-420E-4207-8FB6-7F8DCD1B84D0}" destId="{DCC3B885-03BE-4246-AAE0-1A2916D46DED}" srcOrd="0" destOrd="0" presId="urn:microsoft.com/office/officeart/2005/8/layout/chevron2"/>
+    <dgm:cxn modelId="{330302F9-7CA7-45D8-A0DF-56F48685E41B}" type="presParOf" srcId="{DCC3B885-03BE-4246-AAE0-1A2916D46DED}" destId="{58C51536-82D2-436F-80E9-18759E16A036}" srcOrd="0" destOrd="0" presId="urn:microsoft.com/office/officeart/2005/8/layout/chevron2"/>
+    <dgm:cxn modelId="{36E01916-14C5-4BA4-8129-470B1CA9872B}" type="presParOf" srcId="{DCC3B885-03BE-4246-AAE0-1A2916D46DED}" destId="{AF8CEB11-9237-4E48-AA41-87BBF92F4F74}" srcOrd="1" destOrd="0" presId="urn:microsoft.com/office/officeart/2005/8/layout/chevron2"/>
+    <dgm:cxn modelId="{28A1F5C9-5817-44D0-8E25-71C0FD3E43CF}" type="presParOf" srcId="{2376BEEF-420E-4207-8FB6-7F8DCD1B84D0}" destId="{22682E3C-CE7E-42D3-AFB2-B5CC9B09D5FE}" srcOrd="1" destOrd="0" presId="urn:microsoft.com/office/officeart/2005/8/layout/chevron2"/>
+    <dgm:cxn modelId="{F5B0DDDD-73A1-444F-91F0-A2ABBF4729CF}" type="presParOf" srcId="{2376BEEF-420E-4207-8FB6-7F8DCD1B84D0}" destId="{AC818883-CBD8-48B5-BFF4-371BCE8C384A}" srcOrd="2" destOrd="0" presId="urn:microsoft.com/office/officeart/2005/8/layout/chevron2"/>
+    <dgm:cxn modelId="{1AFCF7A4-7F15-41CB-81C8-21422FC2D0F8}" type="presParOf" srcId="{AC818883-CBD8-48B5-BFF4-371BCE8C384A}" destId="{98256ED7-2524-4BF6-A5CC-9E99E6258540}" srcOrd="0" destOrd="0" presId="urn:microsoft.com/office/officeart/2005/8/layout/chevron2"/>
+    <dgm:cxn modelId="{1F55CCBE-24E3-4120-B53A-EA573492AD2D}" type="presParOf" srcId="{AC818883-CBD8-48B5-BFF4-371BCE8C384A}" destId="{8887E87D-7FB5-4AC4-85D4-BB5F88D29767}" srcOrd="1" destOrd="0" presId="urn:microsoft.com/office/officeart/2005/8/layout/chevron2"/>
+    <dgm:cxn modelId="{B74EA873-5872-4AD8-B687-328895267188}" type="presParOf" srcId="{2376BEEF-420E-4207-8FB6-7F8DCD1B84D0}" destId="{364B8F6B-9CD3-4897-B57A-27B1116B0A2D}" srcOrd="3" destOrd="0" presId="urn:microsoft.com/office/officeart/2005/8/layout/chevron2"/>
+    <dgm:cxn modelId="{C912203B-AAC4-4BC4-BEEF-75FC98B15B4B}" type="presParOf" srcId="{2376BEEF-420E-4207-8FB6-7F8DCD1B84D0}" destId="{1C981585-1075-40C7-A88A-D1E51CEF9CE1}" srcOrd="4" destOrd="0" presId="urn:microsoft.com/office/officeart/2005/8/layout/chevron2"/>
+    <dgm:cxn modelId="{C6A0C487-5391-4E0A-B868-573137D49A1D}" type="presParOf" srcId="{1C981585-1075-40C7-A88A-D1E51CEF9CE1}" destId="{5B1D26F9-4270-4775-AF6F-8C925B66F08C}" srcOrd="0" destOrd="0" presId="urn:microsoft.com/office/officeart/2005/8/layout/chevron2"/>
+    <dgm:cxn modelId="{6357AAAE-0B4E-44C1-B29B-092A5975486C}" type="presParOf" srcId="{1C981585-1075-40C7-A88A-D1E51CEF9CE1}" destId="{06A747AC-D307-4411-82A9-0A6371B1F772}" srcOrd="1" destOrd="0" presId="urn:microsoft.com/office/officeart/2005/8/layout/chevron2"/>
   </dgm:cxnLst>
   <dgm:bg/>
   <dgm:whole/>
@@ -18480,32 +20453,32 @@
     </dgm:pt>
   </dgm:ptLst>
   <dgm:cxnLst>
-    <dgm:cxn modelId="{FA77AFF0-9DD0-4D5D-8D1E-DE4677CBC5BB}" type="presOf" srcId="{E07EB8F8-AAF9-46F6-8F88-B75278772B54}" destId="{58C51536-82D2-436F-80E9-18759E16A036}" srcOrd="0" destOrd="0" presId="urn:microsoft.com/office/officeart/2005/8/layout/chevron2"/>
     <dgm:cxn modelId="{5B447F98-DA5B-4740-B5B5-53C62C65DC28}" srcId="{597B8735-6F16-4831-A02A-F0F2A567E212}" destId="{0C574F73-5F3D-4511-B219-D9F648E139CD}" srcOrd="0" destOrd="0" parTransId="{F11E6AFC-7F96-40DA-BD2A-D937F60DFCE1}" sibTransId="{7D3D0FE7-C4FB-40B8-A034-CA4C4415EF6B}"/>
     <dgm:cxn modelId="{EE2ACE00-C09C-4B19-8D2D-687061BA0D5F}" srcId="{9C03C35E-07E0-4DF8-828D-F59CC2A99207}" destId="{841A38F8-A690-4587-94F6-9BDCCE271CA8}" srcOrd="1" destOrd="0" parTransId="{14A9EB6B-EA63-41AC-A5B8-776F52CAB3DA}" sibTransId="{AF663D8D-A2DA-42C6-9639-D0CD2353854A}"/>
-    <dgm:cxn modelId="{43E6D706-AEDE-4E93-BC46-94A0DA6DFFEB}" type="presOf" srcId="{4562966E-BE5A-4FA8-B70C-E80D91AFD73B}" destId="{8887E87D-7FB5-4AC4-85D4-BB5F88D29767}" srcOrd="0" destOrd="0" presId="urn:microsoft.com/office/officeart/2005/8/layout/chevron2"/>
-    <dgm:cxn modelId="{EFEC52EF-D7C2-4DFA-8B25-88EC75241140}" type="presOf" srcId="{09B536D2-C884-4495-A298-CD4E9FE9DAA8}" destId="{AF8CEB11-9237-4E48-AA41-87BBF92F4F74}" srcOrd="0" destOrd="0" presId="urn:microsoft.com/office/officeart/2005/8/layout/chevron2"/>
+    <dgm:cxn modelId="{EABD1252-62B0-4E6C-A3BF-05BCF7889036}" type="presOf" srcId="{E07EB8F8-AAF9-46F6-8F88-B75278772B54}" destId="{58C51536-82D2-436F-80E9-18759E16A036}" srcOrd="0" destOrd="0" presId="urn:microsoft.com/office/officeart/2005/8/layout/chevron2"/>
+    <dgm:cxn modelId="{C1297F31-A6D7-4957-89ED-60667F91FE27}" type="presOf" srcId="{0C574F73-5F3D-4511-B219-D9F648E139CD}" destId="{06A747AC-D307-4411-82A9-0A6371B1F772}" srcOrd="0" destOrd="0" presId="urn:microsoft.com/office/officeart/2005/8/layout/chevron2"/>
+    <dgm:cxn modelId="{2A39BC13-D9F9-444E-AD76-CBE51684698E}" type="presOf" srcId="{4562966E-BE5A-4FA8-B70C-E80D91AFD73B}" destId="{8887E87D-7FB5-4AC4-85D4-BB5F88D29767}" srcOrd="0" destOrd="0" presId="urn:microsoft.com/office/officeart/2005/8/layout/chevron2"/>
+    <dgm:cxn modelId="{72B6D3B8-522F-4848-AB45-E8F976926B6A}" type="presOf" srcId="{ADA91500-586B-4C80-83EA-D3DEA1A7BC23}" destId="{06A747AC-D307-4411-82A9-0A6371B1F772}" srcOrd="0" destOrd="1" presId="urn:microsoft.com/office/officeart/2005/8/layout/chevron2"/>
     <dgm:cxn modelId="{B4D92790-AEE9-47FA-85ED-8C1895040EBE}" srcId="{E07EB8F8-AAF9-46F6-8F88-B75278772B54}" destId="{09B536D2-C884-4495-A298-CD4E9FE9DAA8}" srcOrd="0" destOrd="0" parTransId="{A1443BDC-1A94-4638-BA89-AD52A34D3039}" sibTransId="{735BA7C1-4ECC-4965-8828-BA43544EA1ED}"/>
-    <dgm:cxn modelId="{9EDCD6E0-ED9B-41CB-B1EC-5AF5BFC3C138}" type="presOf" srcId="{597B8735-6F16-4831-A02A-F0F2A567E212}" destId="{5B1D26F9-4270-4775-AF6F-8C925B66F08C}" srcOrd="0" destOrd="0" presId="urn:microsoft.com/office/officeart/2005/8/layout/chevron2"/>
-    <dgm:cxn modelId="{82DF2CFB-6948-4206-B55F-21ABA908EE3D}" type="presOf" srcId="{ADA91500-586B-4C80-83EA-D3DEA1A7BC23}" destId="{06A747AC-D307-4411-82A9-0A6371B1F772}" srcOrd="0" destOrd="1" presId="urn:microsoft.com/office/officeart/2005/8/layout/chevron2"/>
-    <dgm:cxn modelId="{69B80E98-1BC2-4226-A8BE-182E3877E929}" type="presOf" srcId="{9C03C35E-07E0-4DF8-828D-F59CC2A99207}" destId="{2376BEEF-420E-4207-8FB6-7F8DCD1B84D0}" srcOrd="0" destOrd="0" presId="urn:microsoft.com/office/officeart/2005/8/layout/chevron2"/>
+    <dgm:cxn modelId="{D6FCCDE1-7F4C-4410-B558-063D6A007185}" type="presOf" srcId="{841A38F8-A690-4587-94F6-9BDCCE271CA8}" destId="{98256ED7-2524-4BF6-A5CC-9E99E6258540}" srcOrd="0" destOrd="0" presId="urn:microsoft.com/office/officeart/2005/8/layout/chevron2"/>
     <dgm:cxn modelId="{A62561EC-6933-44FF-A7EC-ED69EB3E28AF}" srcId="{841A38F8-A690-4587-94F6-9BDCCE271CA8}" destId="{4562966E-BE5A-4FA8-B70C-E80D91AFD73B}" srcOrd="0" destOrd="0" parTransId="{5D336B8D-EA32-4EEC-8443-46649009EA6A}" sibTransId="{2B4BD6C3-C337-47FE-9B60-219244BB61CD}"/>
     <dgm:cxn modelId="{96AD87F4-19E9-4795-98F0-AAB660920844}" srcId="{9C03C35E-07E0-4DF8-828D-F59CC2A99207}" destId="{597B8735-6F16-4831-A02A-F0F2A567E212}" srcOrd="2" destOrd="0" parTransId="{080A8F7B-D208-4B7A-8CC2-9E1FCD61303F}" sibTransId="{4DF1A954-C470-4F58-8DC9-8050F6682D1E}"/>
-    <dgm:cxn modelId="{8DBDD4B1-DFBF-4090-924B-85379AA885E0}" type="presOf" srcId="{0C574F73-5F3D-4511-B219-D9F648E139CD}" destId="{06A747AC-D307-4411-82A9-0A6371B1F772}" srcOrd="0" destOrd="0" presId="urn:microsoft.com/office/officeart/2005/8/layout/chevron2"/>
+    <dgm:cxn modelId="{A5F13260-398E-415B-B036-9E07F5C75C60}" type="presOf" srcId="{597B8735-6F16-4831-A02A-F0F2A567E212}" destId="{5B1D26F9-4270-4775-AF6F-8C925B66F08C}" srcOrd="0" destOrd="0" presId="urn:microsoft.com/office/officeart/2005/8/layout/chevron2"/>
+    <dgm:cxn modelId="{A6E01140-26AE-4EC7-982A-D72682EB4A9B}" type="presOf" srcId="{9C03C35E-07E0-4DF8-828D-F59CC2A99207}" destId="{2376BEEF-420E-4207-8FB6-7F8DCD1B84D0}" srcOrd="0" destOrd="0" presId="urn:microsoft.com/office/officeart/2005/8/layout/chevron2"/>
     <dgm:cxn modelId="{52DCD7EC-6E48-4BCB-A7F3-459EB5E6CA66}" srcId="{9C03C35E-07E0-4DF8-828D-F59CC2A99207}" destId="{E07EB8F8-AAF9-46F6-8F88-B75278772B54}" srcOrd="0" destOrd="0" parTransId="{93C9F090-8B77-459A-B9CA-D22CC36EA5B4}" sibTransId="{4644CA01-8EA1-46E1-98C3-FE2C32FC6B63}"/>
-    <dgm:cxn modelId="{74643D2A-F2FD-44E7-A3E5-803857E93C42}" type="presOf" srcId="{841A38F8-A690-4587-94F6-9BDCCE271CA8}" destId="{98256ED7-2524-4BF6-A5CC-9E99E6258540}" srcOrd="0" destOrd="0" presId="urn:microsoft.com/office/officeart/2005/8/layout/chevron2"/>
+    <dgm:cxn modelId="{D5F0FE57-FE7A-4590-8484-FEFBD5C324AB}" type="presOf" srcId="{09B536D2-C884-4495-A298-CD4E9FE9DAA8}" destId="{AF8CEB11-9237-4E48-AA41-87BBF92F4F74}" srcOrd="0" destOrd="0" presId="urn:microsoft.com/office/officeart/2005/8/layout/chevron2"/>
     <dgm:cxn modelId="{CD030CE5-522D-4656-A2EA-300357FE33ED}" srcId="{597B8735-6F16-4831-A02A-F0F2A567E212}" destId="{ADA91500-586B-4C80-83EA-D3DEA1A7BC23}" srcOrd="1" destOrd="0" parTransId="{1D0422D3-B391-4DC8-BF8D-4F840C886F90}" sibTransId="{D8C8BAB0-49BD-440C-9A2F-813F36F970BE}"/>
-    <dgm:cxn modelId="{BEEE409F-34B9-469A-BC5C-7BEFFC1DF0EC}" type="presParOf" srcId="{2376BEEF-420E-4207-8FB6-7F8DCD1B84D0}" destId="{DCC3B885-03BE-4246-AAE0-1A2916D46DED}" srcOrd="0" destOrd="0" presId="urn:microsoft.com/office/officeart/2005/8/layout/chevron2"/>
-    <dgm:cxn modelId="{292F2D84-5656-4F82-AE6A-58A5F61FB973}" type="presParOf" srcId="{DCC3B885-03BE-4246-AAE0-1A2916D46DED}" destId="{58C51536-82D2-436F-80E9-18759E16A036}" srcOrd="0" destOrd="0" presId="urn:microsoft.com/office/officeart/2005/8/layout/chevron2"/>
-    <dgm:cxn modelId="{E205B7C9-E251-4F1B-BFCB-8BC59D47C2D4}" type="presParOf" srcId="{DCC3B885-03BE-4246-AAE0-1A2916D46DED}" destId="{AF8CEB11-9237-4E48-AA41-87BBF92F4F74}" srcOrd="1" destOrd="0" presId="urn:microsoft.com/office/officeart/2005/8/layout/chevron2"/>
-    <dgm:cxn modelId="{8AE49B14-F707-4707-A38E-B3A511710FFF}" type="presParOf" srcId="{2376BEEF-420E-4207-8FB6-7F8DCD1B84D0}" destId="{22682E3C-CE7E-42D3-AFB2-B5CC9B09D5FE}" srcOrd="1" destOrd="0" presId="urn:microsoft.com/office/officeart/2005/8/layout/chevron2"/>
-    <dgm:cxn modelId="{AE10C32E-85C2-4D72-A096-881F83694AC6}" type="presParOf" srcId="{2376BEEF-420E-4207-8FB6-7F8DCD1B84D0}" destId="{AC818883-CBD8-48B5-BFF4-371BCE8C384A}" srcOrd="2" destOrd="0" presId="urn:microsoft.com/office/officeart/2005/8/layout/chevron2"/>
-    <dgm:cxn modelId="{0A9D7865-0F2B-4B46-8AA4-52DFB4A5922B}" type="presParOf" srcId="{AC818883-CBD8-48B5-BFF4-371BCE8C384A}" destId="{98256ED7-2524-4BF6-A5CC-9E99E6258540}" srcOrd="0" destOrd="0" presId="urn:microsoft.com/office/officeart/2005/8/layout/chevron2"/>
-    <dgm:cxn modelId="{8FE96BBD-2FD6-430F-A4C5-A2C53EE6577F}" type="presParOf" srcId="{AC818883-CBD8-48B5-BFF4-371BCE8C384A}" destId="{8887E87D-7FB5-4AC4-85D4-BB5F88D29767}" srcOrd="1" destOrd="0" presId="urn:microsoft.com/office/officeart/2005/8/layout/chevron2"/>
-    <dgm:cxn modelId="{B0A068C1-B894-4E2E-8714-6946E6FBCF1C}" type="presParOf" srcId="{2376BEEF-420E-4207-8FB6-7F8DCD1B84D0}" destId="{364B8F6B-9CD3-4897-B57A-27B1116B0A2D}" srcOrd="3" destOrd="0" presId="urn:microsoft.com/office/officeart/2005/8/layout/chevron2"/>
-    <dgm:cxn modelId="{35DB4DC9-A36C-4DB8-A208-221EF1F5F17E}" type="presParOf" srcId="{2376BEEF-420E-4207-8FB6-7F8DCD1B84D0}" destId="{1C981585-1075-40C7-A88A-D1E51CEF9CE1}" srcOrd="4" destOrd="0" presId="urn:microsoft.com/office/officeart/2005/8/layout/chevron2"/>
-    <dgm:cxn modelId="{C362B657-43EC-427C-A261-6A7B7E85D71C}" type="presParOf" srcId="{1C981585-1075-40C7-A88A-D1E51CEF9CE1}" destId="{5B1D26F9-4270-4775-AF6F-8C925B66F08C}" srcOrd="0" destOrd="0" presId="urn:microsoft.com/office/officeart/2005/8/layout/chevron2"/>
-    <dgm:cxn modelId="{0DEB0685-EC1C-4615-B2E1-20A9CBEF66F1}" type="presParOf" srcId="{1C981585-1075-40C7-A88A-D1E51CEF9CE1}" destId="{06A747AC-D307-4411-82A9-0A6371B1F772}" srcOrd="1" destOrd="0" presId="urn:microsoft.com/office/officeart/2005/8/layout/chevron2"/>
+    <dgm:cxn modelId="{17DBB454-3C06-473D-8AE7-14E376D3F09E}" type="presParOf" srcId="{2376BEEF-420E-4207-8FB6-7F8DCD1B84D0}" destId="{DCC3B885-03BE-4246-AAE0-1A2916D46DED}" srcOrd="0" destOrd="0" presId="urn:microsoft.com/office/officeart/2005/8/layout/chevron2"/>
+    <dgm:cxn modelId="{9DA0383D-61B6-4677-9BB7-C73E990A2D14}" type="presParOf" srcId="{DCC3B885-03BE-4246-AAE0-1A2916D46DED}" destId="{58C51536-82D2-436F-80E9-18759E16A036}" srcOrd="0" destOrd="0" presId="urn:microsoft.com/office/officeart/2005/8/layout/chevron2"/>
+    <dgm:cxn modelId="{D0E085B7-5224-4D21-87EB-A552E9FC14FF}" type="presParOf" srcId="{DCC3B885-03BE-4246-AAE0-1A2916D46DED}" destId="{AF8CEB11-9237-4E48-AA41-87BBF92F4F74}" srcOrd="1" destOrd="0" presId="urn:microsoft.com/office/officeart/2005/8/layout/chevron2"/>
+    <dgm:cxn modelId="{ECAC4552-BA0B-4620-BC81-2919F3C62633}" type="presParOf" srcId="{2376BEEF-420E-4207-8FB6-7F8DCD1B84D0}" destId="{22682E3C-CE7E-42D3-AFB2-B5CC9B09D5FE}" srcOrd="1" destOrd="0" presId="urn:microsoft.com/office/officeart/2005/8/layout/chevron2"/>
+    <dgm:cxn modelId="{643B459A-3B84-4705-BEA6-63C042407B53}" type="presParOf" srcId="{2376BEEF-420E-4207-8FB6-7F8DCD1B84D0}" destId="{AC818883-CBD8-48B5-BFF4-371BCE8C384A}" srcOrd="2" destOrd="0" presId="urn:microsoft.com/office/officeart/2005/8/layout/chevron2"/>
+    <dgm:cxn modelId="{3E6ABEB5-0B43-4641-AB84-03E2A9799414}" type="presParOf" srcId="{AC818883-CBD8-48B5-BFF4-371BCE8C384A}" destId="{98256ED7-2524-4BF6-A5CC-9E99E6258540}" srcOrd="0" destOrd="0" presId="urn:microsoft.com/office/officeart/2005/8/layout/chevron2"/>
+    <dgm:cxn modelId="{D42B82AD-B9AA-4A1F-8C47-3BDB76941696}" type="presParOf" srcId="{AC818883-CBD8-48B5-BFF4-371BCE8C384A}" destId="{8887E87D-7FB5-4AC4-85D4-BB5F88D29767}" srcOrd="1" destOrd="0" presId="urn:microsoft.com/office/officeart/2005/8/layout/chevron2"/>
+    <dgm:cxn modelId="{ECA0D2C9-0AED-498A-BB0A-EC79D6DABC7C}" type="presParOf" srcId="{2376BEEF-420E-4207-8FB6-7F8DCD1B84D0}" destId="{364B8F6B-9CD3-4897-B57A-27B1116B0A2D}" srcOrd="3" destOrd="0" presId="urn:microsoft.com/office/officeart/2005/8/layout/chevron2"/>
+    <dgm:cxn modelId="{598091F9-CDFF-43E2-8199-806CB0062068}" type="presParOf" srcId="{2376BEEF-420E-4207-8FB6-7F8DCD1B84D0}" destId="{1C981585-1075-40C7-A88A-D1E51CEF9CE1}" srcOrd="4" destOrd="0" presId="urn:microsoft.com/office/officeart/2005/8/layout/chevron2"/>
+    <dgm:cxn modelId="{A790F0DB-6145-498A-AFC2-1A5453D5937A}" type="presParOf" srcId="{1C981585-1075-40C7-A88A-D1E51CEF9CE1}" destId="{5B1D26F9-4270-4775-AF6F-8C925B66F08C}" srcOrd="0" destOrd="0" presId="urn:microsoft.com/office/officeart/2005/8/layout/chevron2"/>
+    <dgm:cxn modelId="{0E4A022F-EEB2-43F9-A16B-F61FAEC24DC5}" type="presParOf" srcId="{1C981585-1075-40C7-A88A-D1E51CEF9CE1}" destId="{06A747AC-D307-4411-82A9-0A6371B1F772}" srcOrd="1" destOrd="0" presId="urn:microsoft.com/office/officeart/2005/8/layout/chevron2"/>
   </dgm:cxnLst>
   <dgm:bg/>
   <dgm:whole/>
@@ -22569,7 +24542,7 @@
 </file>
 
 <file path=customXml/itemProps1.xml><?xml version="1.0" encoding="utf-8"?>
-<ds:datastoreItem xmlns:ds="http://schemas.openxmlformats.org/officeDocument/2006/customXml" ds:itemID="{7F2F770A-ABEB-4A79-AC69-91530DF67B2F}">
+<ds:datastoreItem xmlns:ds="http://schemas.openxmlformats.org/officeDocument/2006/customXml" ds:itemID="{251CCC2E-3273-4C4B-80B4-26C45BD12CC4}">
   <ds:schemaRefs>
     <ds:schemaRef ds:uri="http://schemas.openxmlformats.org/officeDocument/2006/bibliography"/>
   </ds:schemaRefs>

</xml_diff>

<commit_message>
refs #905 Wizard of Oz Test
Former-commit-id: e54ca8531434d8e03a5eef8339c841005d1e697e
</commit_message>
<xml_diff>
--- a/doc/Bericht/05_Technischer Bericht/05_Domain Analyse/Domain Analyse.docx
+++ b/doc/Bericht/05_Technischer Bericht/05_Domain Analyse/Domain Analyse.docx
@@ -1887,27 +1887,14 @@
       <w:r>
         <w:t xml:space="preserve">Abbildung </w:t>
       </w:r>
-      <w:r>
-        <w:fldChar w:fldCharType="begin"/>
-      </w:r>
-      <w:r>
-        <w:instrText xml:space="preserve"> SEQ Abbildung \* ARABIC </w:instrText>
-      </w:r>
-      <w:r>
-        <w:fldChar w:fldCharType="separate"/>
-      </w:r>
-      <w:r>
-        <w:rPr>
-          <w:noProof/>
-        </w:rPr>
-        <w:t>1</w:t>
-      </w:r>
-      <w:r>
-        <w:rPr>
-          <w:noProof/>
-        </w:rPr>
-        <w:fldChar w:fldCharType="end"/>
-      </w:r>
+      <w:fldSimple w:instr=" SEQ Abbildung \* ARABIC ">
+        <w:r>
+          <w:rPr>
+            <w:noProof/>
+          </w:rPr>
+          <w:t>1</w:t>
+        </w:r>
+      </w:fldSimple>
       <w:r>
         <w:t xml:space="preserve"> - Systemübersicht, gewünschtes Endsystem</w:t>
       </w:r>
@@ -2271,27 +2258,14 @@
       <w:r>
         <w:t xml:space="preserve">Abbildung </w:t>
       </w:r>
-      <w:r>
-        <w:fldChar w:fldCharType="begin"/>
-      </w:r>
-      <w:r>
-        <w:instrText xml:space="preserve"> SEQ Abbildung \* ARABIC </w:instrText>
-      </w:r>
-      <w:r>
-        <w:fldChar w:fldCharType="separate"/>
-      </w:r>
-      <w:r>
-        <w:rPr>
-          <w:noProof/>
-        </w:rPr>
-        <w:t>2</w:t>
-      </w:r>
-      <w:r>
-        <w:rPr>
-          <w:noProof/>
-        </w:rPr>
-        <w:fldChar w:fldCharType="end"/>
-      </w:r>
+      <w:fldSimple w:instr=" SEQ Abbildung \* ARABIC ">
+        <w:r>
+          <w:rPr>
+            <w:noProof/>
+          </w:rPr>
+          <w:t>2</w:t>
+        </w:r>
+      </w:fldSimple>
       <w:r>
         <w:t xml:space="preserve"> - Poster Ist-Prozess</w:t>
       </w:r>
@@ -2399,27 +2373,14 @@
       <w:r>
         <w:t xml:space="preserve">Abbildung </w:t>
       </w:r>
-      <w:r>
-        <w:fldChar w:fldCharType="begin"/>
-      </w:r>
-      <w:r>
-        <w:instrText xml:space="preserve"> SEQ Abbildung \* ARABIC </w:instrText>
-      </w:r>
-      <w:r>
-        <w:fldChar w:fldCharType="separate"/>
-      </w:r>
-      <w:r>
-        <w:rPr>
-          <w:noProof/>
-        </w:rPr>
-        <w:t>3</w:t>
-      </w:r>
-      <w:r>
-        <w:rPr>
-          <w:noProof/>
-        </w:rPr>
-        <w:fldChar w:fldCharType="end"/>
-      </w:r>
+      <w:fldSimple w:instr=" SEQ Abbildung \* ARABIC ">
+        <w:r>
+          <w:rPr>
+            <w:noProof/>
+          </w:rPr>
+          <w:t>3</w:t>
+        </w:r>
+      </w:fldSimple>
       <w:r>
         <w:t xml:space="preserve"> - Poster Soll-Prozess</w:t>
       </w:r>
@@ -2554,27 +2515,14 @@
       <w:r>
         <w:t xml:space="preserve">Abbildung </w:t>
       </w:r>
-      <w:r>
-        <w:fldChar w:fldCharType="begin"/>
-      </w:r>
-      <w:r>
-        <w:instrText xml:space="preserve"> SEQ Abbildung \* ARABIC </w:instrText>
-      </w:r>
-      <w:r>
-        <w:fldChar w:fldCharType="separate"/>
-      </w:r>
-      <w:r>
-        <w:rPr>
-          <w:noProof/>
-        </w:rPr>
-        <w:t>4</w:t>
-      </w:r>
-      <w:r>
-        <w:rPr>
-          <w:noProof/>
-        </w:rPr>
-        <w:fldChar w:fldCharType="end"/>
-      </w:r>
+      <w:fldSimple w:instr=" SEQ Abbildung \* ARABIC ">
+        <w:r>
+          <w:rPr>
+            <w:noProof/>
+          </w:rPr>
+          <w:t>4</w:t>
+        </w:r>
+      </w:fldSimple>
       <w:r>
         <w:t xml:space="preserve"> - Domain Model</w:t>
       </w:r>
@@ -3077,27 +3025,14 @@
       <w:r>
         <w:t xml:space="preserve">Tabelle </w:t>
       </w:r>
-      <w:r>
-        <w:fldChar w:fldCharType="begin"/>
-      </w:r>
-      <w:r>
-        <w:instrText xml:space="preserve"> SEQ Tabelle \* ARABIC </w:instrText>
-      </w:r>
-      <w:r>
-        <w:fldChar w:fldCharType="separate"/>
-      </w:r>
-      <w:r>
-        <w:rPr>
-          <w:noProof/>
-        </w:rPr>
-        <w:t>1</w:t>
-      </w:r>
-      <w:r>
-        <w:rPr>
-          <w:noProof/>
-        </w:rPr>
-        <w:fldChar w:fldCharType="end"/>
-      </w:r>
+      <w:fldSimple w:instr=" SEQ Tabelle \* ARABIC ">
+        <w:r>
+          <w:rPr>
+            <w:noProof/>
+          </w:rPr>
+          <w:t>1</w:t>
+        </w:r>
+      </w:fldSimple>
       <w:r>
         <w:t xml:space="preserve"> - </w:t>
       </w:r>
@@ -3211,27 +3146,14 @@
       <w:r>
         <w:t xml:space="preserve">Abbildung </w:t>
       </w:r>
-      <w:r>
-        <w:fldChar w:fldCharType="begin"/>
-      </w:r>
-      <w:r>
-        <w:instrText xml:space="preserve"> SEQ Abbildung \* ARABIC </w:instrText>
-      </w:r>
-      <w:r>
-        <w:fldChar w:fldCharType="separate"/>
-      </w:r>
-      <w:r>
-        <w:rPr>
-          <w:noProof/>
-        </w:rPr>
-        <w:t>5</w:t>
-      </w:r>
-      <w:r>
-        <w:rPr>
-          <w:noProof/>
-        </w:rPr>
-        <w:fldChar w:fldCharType="end"/>
-      </w:r>
+      <w:fldSimple w:instr=" SEQ Abbildung \* ARABIC ">
+        <w:r>
+          <w:rPr>
+            <w:noProof/>
+          </w:rPr>
+          <w:t>5</w:t>
+        </w:r>
+      </w:fldSimple>
       <w:r>
         <w:t xml:space="preserve"> - </w:t>
       </w:r>
@@ -3641,27 +3563,14 @@
       <w:r>
         <w:t xml:space="preserve">Tabelle </w:t>
       </w:r>
-      <w:r>
-        <w:fldChar w:fldCharType="begin"/>
-      </w:r>
-      <w:r>
-        <w:instrText xml:space="preserve"> SEQ Tabelle \* ARABIC </w:instrText>
-      </w:r>
-      <w:r>
-        <w:fldChar w:fldCharType="separate"/>
-      </w:r>
-      <w:r>
-        <w:rPr>
-          <w:noProof/>
-        </w:rPr>
-        <w:t>2</w:t>
-      </w:r>
-      <w:r>
-        <w:rPr>
-          <w:noProof/>
-        </w:rPr>
-        <w:fldChar w:fldCharType="end"/>
-      </w:r>
+      <w:fldSimple w:instr=" SEQ Tabelle \* ARABIC ">
+        <w:r>
+          <w:rPr>
+            <w:noProof/>
+          </w:rPr>
+          <w:t>2</w:t>
+        </w:r>
+      </w:fldSimple>
       <w:r>
         <w:t xml:space="preserve"> - Attribute </w:t>
       </w:r>
@@ -3746,27 +3655,14 @@
       <w:r>
         <w:t xml:space="preserve">Abbildung </w:t>
       </w:r>
-      <w:r>
-        <w:fldChar w:fldCharType="begin"/>
-      </w:r>
-      <w:r>
-        <w:instrText xml:space="preserve"> SEQ Abbildung \* ARABIC </w:instrText>
-      </w:r>
-      <w:r>
-        <w:fldChar w:fldCharType="separate"/>
-      </w:r>
-      <w:r>
-        <w:rPr>
-          <w:noProof/>
-        </w:rPr>
-        <w:t>6</w:t>
-      </w:r>
-      <w:r>
-        <w:rPr>
-          <w:noProof/>
-        </w:rPr>
-        <w:fldChar w:fldCharType="end"/>
-      </w:r>
+      <w:fldSimple w:instr=" SEQ Abbildung \* ARABIC ">
+        <w:r>
+          <w:rPr>
+            <w:noProof/>
+          </w:rPr>
+          <w:t>6</w:t>
+        </w:r>
+      </w:fldSimple>
       <w:r>
         <w:t xml:space="preserve"> - Domain Model</w:t>
       </w:r>
@@ -3913,27 +3809,14 @@
       <w:r>
         <w:t xml:space="preserve">Tabelle </w:t>
       </w:r>
-      <w:r>
-        <w:fldChar w:fldCharType="begin"/>
-      </w:r>
-      <w:r>
-        <w:instrText xml:space="preserve"> SEQ Tabelle \* ARABIC </w:instrText>
-      </w:r>
-      <w:r>
-        <w:fldChar w:fldCharType="separate"/>
-      </w:r>
-      <w:r>
-        <w:rPr>
-          <w:noProof/>
-        </w:rPr>
-        <w:t>3</w:t>
-      </w:r>
-      <w:r>
-        <w:rPr>
-          <w:noProof/>
-        </w:rPr>
-        <w:fldChar w:fldCharType="end"/>
-      </w:r>
+      <w:fldSimple w:instr=" SEQ Tabelle \* ARABIC ">
+        <w:r>
+          <w:rPr>
+            <w:noProof/>
+          </w:rPr>
+          <w:t>3</w:t>
+        </w:r>
+      </w:fldSimple>
       <w:r>
         <w:t xml:space="preserve"> </w:t>
       </w:r>
@@ -4246,27 +4129,14 @@
       <w:r>
         <w:t xml:space="preserve">Tabelle </w:t>
       </w:r>
-      <w:r>
-        <w:fldChar w:fldCharType="begin"/>
-      </w:r>
-      <w:r>
-        <w:instrText xml:space="preserve"> SEQ Tabelle \* ARABIC </w:instrText>
-      </w:r>
-      <w:r>
-        <w:fldChar w:fldCharType="separate"/>
-      </w:r>
-      <w:r>
-        <w:rPr>
-          <w:noProof/>
-        </w:rPr>
-        <w:t>4</w:t>
-      </w:r>
-      <w:r>
-        <w:rPr>
-          <w:noProof/>
-        </w:rPr>
-        <w:fldChar w:fldCharType="end"/>
-      </w:r>
+      <w:fldSimple w:instr=" SEQ Tabelle \* ARABIC ">
+        <w:r>
+          <w:rPr>
+            <w:noProof/>
+          </w:rPr>
+          <w:t>4</w:t>
+        </w:r>
+      </w:fldSimple>
       <w:r>
         <w:t xml:space="preserve"> - A</w:t>
       </w:r>
@@ -4361,12 +4231,7 @@
         <w:t>u</w:t>
       </w:r>
       <w:r>
-        <w:t xml:space="preserve"> werden aus dem HTML-Dokument herausgelesen und in der Applikation dargestel</w:t>
-      </w:r>
-      <w:bookmarkStart w:id="21" w:name="_GoBack"/>
-      <w:bookmarkEnd w:id="21"/>
-      <w:r>
-        <w:t>lt.</w:t>
+        <w:t xml:space="preserve"> werden aus dem HTML-Dokument herausgelesen und in der Applikation dargestellt.</w:t>
       </w:r>
       <w:r>
         <w:br w:type="page"/>
@@ -4394,17 +4259,18 @@
       <w:pPr>
         <w:pStyle w:val="berschrift4"/>
       </w:pPr>
-      <w:bookmarkStart w:id="22" w:name="_Toc320620797"/>
-      <w:bookmarkStart w:id="23" w:name="_Toc323885678"/>
-      <w:bookmarkStart w:id="24" w:name="_Ref323983161"/>
-      <w:bookmarkStart w:id="25" w:name="_Ref323983174"/>
-      <w:bookmarkStart w:id="26" w:name="_Ref323983178"/>
-      <w:bookmarkStart w:id="27" w:name="_Ref323992086"/>
-      <w:bookmarkStart w:id="28" w:name="_Ref323992096"/>
-      <w:bookmarkStart w:id="29" w:name="_Toc324860359"/>
+      <w:bookmarkStart w:id="21" w:name="_Toc320620797"/>
+      <w:bookmarkStart w:id="22" w:name="_Toc323885678"/>
+      <w:bookmarkStart w:id="23" w:name="_Ref323983161"/>
+      <w:bookmarkStart w:id="24" w:name="_Ref323983174"/>
+      <w:bookmarkStart w:id="25" w:name="_Ref323983178"/>
+      <w:bookmarkStart w:id="26" w:name="_Ref323992086"/>
+      <w:bookmarkStart w:id="27" w:name="_Ref323992096"/>
+      <w:bookmarkStart w:id="28" w:name="_Toc324860359"/>
       <w:r>
         <w:t>Empirischer formativer Test</w:t>
       </w:r>
+      <w:bookmarkEnd w:id="21"/>
       <w:bookmarkEnd w:id="22"/>
       <w:bookmarkEnd w:id="23"/>
       <w:bookmarkEnd w:id="24"/>
@@ -4412,7 +4278,6 @@
       <w:bookmarkEnd w:id="26"/>
       <w:bookmarkEnd w:id="27"/>
       <w:bookmarkEnd w:id="28"/>
-      <w:bookmarkEnd w:id="29"/>
       <w:r>
         <w:t xml:space="preserve"> zur Eruierung der Navigationsart</w:t>
       </w:r>
@@ -4480,7 +4345,13 @@
       </w:r>
       <w:proofErr w:type="spellEnd"/>
       <w:r>
-        <w:t xml:space="preserve"> Oz Experiment durchgeführt</w:t>
+        <w:t xml:space="preserve"> Oz </w:t>
+      </w:r>
+      <w:r>
+        <w:t xml:space="preserve">- </w:t>
+      </w:r>
+      <w:r>
+        <w:t>Experiment durchgeführt</w:t>
       </w:r>
       <w:r>
         <w:t xml:space="preserve"> (TODO: link auf Testdokumentation</w:t>
@@ -4554,7 +4425,13 @@
         <w:t>n die am Meeting erhaltenen Inputs</w:t>
       </w:r>
       <w:r>
-        <w:t xml:space="preserve"> in die Test-Erarbeitung einbezogen.</w:t>
+        <w:t xml:space="preserve"> in die Test-Erarbeitung </w:t>
+      </w:r>
+      <w:r>
+        <w:t>mit</w:t>
+      </w:r>
+      <w:r>
+        <w:t>einbezogen.</w:t>
       </w:r>
     </w:p>
     <w:p>
@@ -4573,15 +4450,15 @@
       <w:pPr>
         <w:pStyle w:val="berschrift5"/>
       </w:pPr>
-      <w:bookmarkStart w:id="30" w:name="_Ref320005002"/>
-      <w:bookmarkStart w:id="31" w:name="_Toc320620799"/>
-      <w:bookmarkStart w:id="32" w:name="_Toc324860360"/>
+      <w:bookmarkStart w:id="29" w:name="_Ref320005002"/>
+      <w:bookmarkStart w:id="30" w:name="_Toc320620799"/>
+      <w:bookmarkStart w:id="31" w:name="_Toc324860360"/>
       <w:r>
         <w:t>Ideensammlung</w:t>
       </w:r>
+      <w:bookmarkEnd w:id="29"/>
       <w:bookmarkEnd w:id="30"/>
       <w:bookmarkEnd w:id="31"/>
-      <w:bookmarkEnd w:id="32"/>
     </w:p>
     <w:p>
       <w:r>
@@ -4665,70 +4542,36 @@
     </w:p>
     <w:p>
       <w:r>
-        <w:t xml:space="preserve">Der Test wird als </w:t>
-      </w:r>
-      <w:proofErr w:type="spellStart"/>
-      <w:r>
-        <w:t>Powerpoint</w:t>
-      </w:r>
-      <w:proofErr w:type="spellEnd"/>
-      <w:r>
-        <w:t xml:space="preserve"> Präsentation vorbereitet</w:t>
-      </w:r>
-      <w:r>
-        <w:t xml:space="preserve"> und mit einem </w:t>
-      </w:r>
-      <w:proofErr w:type="spellStart"/>
-      <w:r>
-        <w:t>Beamer</w:t>
-      </w:r>
-      <w:proofErr w:type="spellEnd"/>
-      <w:r>
-        <w:t xml:space="preserve"> projiziert</w:t>
-      </w:r>
-      <w:r>
-        <w:t>. Je nach</w:t>
-      </w:r>
-      <w:r>
-        <w:t xml:space="preserve"> </w:t>
-      </w:r>
-      <w:r>
-        <w:t>dem, wohin in der Applikation die Testperson navigiert, wird eine andere Folie der Präsentation eingeblendet</w:t>
-      </w:r>
-      <w:r>
-        <w:t xml:space="preserve">. Dazu bestehen keine fliessenden Übergänge, damit der Aufwand zur Erstellung </w:t>
-      </w:r>
-      <w:r>
-        <w:t>des Tests</w:t>
-      </w:r>
-      <w:r>
-        <w:t xml:space="preserve"> klein gehalten werden kann</w:t>
-      </w:r>
-      <w:r>
-        <w:t xml:space="preserve">. Der Testperson soll zusätzlich ein </w:t>
-      </w:r>
-      <w:proofErr w:type="spellStart"/>
-      <w:r>
-        <w:t>Laserpointer</w:t>
-      </w:r>
-      <w:proofErr w:type="spellEnd"/>
-      <w:r>
-        <w:t xml:space="preserve"> zur Verfügung stehen, mit welchem sie Schaltflächen anwählen kann, da dies nicht über Gesten allein möglich ist.</w:t>
-      </w:r>
-      <w:r>
-        <w:t xml:space="preserve"> In der Applikation würde dies später ähnlich gelöst werden, indem der Nutzer seine Hand als Pointer verwenden kann</w:t>
-      </w:r>
-      <w:r>
-        <w:t>,</w:t>
-      </w:r>
-      <w:r>
-        <w:t xml:space="preserve"> um Schaltflächen zu aktivieren.</w:t>
+        <w:t>Folgende Überlegungen wurden gemacht:</w:t>
       </w:r>
     </w:p>
     <w:p>
+      <w:r>
+        <w:t xml:space="preserve">Der Test wird als PowerPoint-Präsentation vorbereitet und mit einem </w:t>
+      </w:r>
+      <w:proofErr w:type="spellStart"/>
+      <w:r>
+        <w:t>Beamer</w:t>
+      </w:r>
+      <w:proofErr w:type="spellEnd"/>
+      <w:r>
+        <w:t xml:space="preserve"> projiziert. Je nach dem, wohin in der Applikation die Testperson navigiert, wird eine andere Folie der Präsentation eingeblendet. Dazu bestehen keine fliessenden Übergänge, damit der Aufwand zur Erstellung des Tests klein gehalten werden kann. Der Testperson soll zusätzlich ein </w:t>
+      </w:r>
+      <w:proofErr w:type="spellStart"/>
+      <w:r>
+        <w:t>Laserpointer</w:t>
+      </w:r>
+      <w:proofErr w:type="spellEnd"/>
+      <w:r>
+        <w:t xml:space="preserve"> zur Verfügung stehen, mit welchem sie Schaltflächen anwählen kann, da dies nicht über Gesten allein möglich ist. In der Applikation würde dies später ähnlich gelöst werden, indem der Nutzer seine Hand als Pointer verwenden kann, um Schaltflächen zu aktivieren.</w:t>
+      </w:r>
+    </w:p>
+    <w:p>
       <w:pPr>
         <w:keepNext/>
       </w:pPr>
+      <w:bookmarkStart w:id="32" w:name="_GoBack"/>
+      <w:bookmarkEnd w:id="32"/>
       <w:r>
         <w:rPr>
           <w:noProof/>
@@ -4786,27 +4629,14 @@
       <w:r>
         <w:t xml:space="preserve">Abbildung </w:t>
       </w:r>
-      <w:r>
-        <w:fldChar w:fldCharType="begin"/>
-      </w:r>
-      <w:r>
-        <w:instrText xml:space="preserve"> SEQ Abbildung \* ARABIC </w:instrText>
-      </w:r>
-      <w:r>
-        <w:fldChar w:fldCharType="separate"/>
-      </w:r>
-      <w:r>
-        <w:rPr>
-          <w:noProof/>
-        </w:rPr>
-        <w:t>7</w:t>
-      </w:r>
-      <w:r>
-        <w:rPr>
-          <w:noProof/>
-        </w:rPr>
-        <w:fldChar w:fldCharType="end"/>
-      </w:r>
+      <w:fldSimple w:instr=" SEQ Abbildung \* ARABIC ">
+        <w:r>
+          <w:rPr>
+            <w:noProof/>
+          </w:rPr>
+          <w:t>7</w:t>
+        </w:r>
+      </w:fldSimple>
       <w:r>
         <w:t xml:space="preserve"> - Anforderungen an den Test</w:t>
       </w:r>
@@ -4841,87 +4671,15 @@
         <w:fldChar w:fldCharType="end"/>
       </w:r>
       <w:r>
-        <w:t xml:space="preserve"> zeigt, welche Anforderungen mit dem Test abgedeckt werden sollen. </w:t>
-      </w:r>
-      <w:r>
-        <w:t xml:space="preserve">Der Test </w:t>
-      </w:r>
-      <w:r>
-        <w:t>prüft</w:t>
-      </w:r>
-      <w:r>
-        <w:t xml:space="preserve"> das Browsen der Poster und die Navigation zwischen d</w:t>
-      </w:r>
-      <w:r>
-        <w:t xml:space="preserve">en verschiedenen </w:t>
-      </w:r>
-      <w:r>
-        <w:t>Ansichten</w:t>
-      </w:r>
+        <w:t xml:space="preserve"> zeigt, welche Anforderungen mit dem Test abgedeckt werden sollen. Der Test prüft das Browsen der Poster und die Navigation zwischen den verschiedenen Ansichten. In diesen werden beispielsweise die Poster, das Mittagsmenu der Mensa, das Wetter oder Informationen zu Veranstaltungen an der HSR dargestellt. Zwischen diesen soll einfach gewechselt werden können. Bei den Postern soll es zudem möglich sein, die Auswahl auf eine bestimmte Abteilung einzuschränken. Diese Anforderungen werden getestet, indem die Testpersonen ein oder mehrere für den Test erarbeitete Szenarien durchlaufen </w:t>
+      </w:r>
+      <w:proofErr w:type="gramStart"/>
+      <w:r>
+        <w:t>wird</w:t>
+      </w:r>
+      <w:proofErr w:type="gramEnd"/>
       <w:r>
         <w:t>.</w:t>
-      </w:r>
-      <w:r>
-        <w:t xml:space="preserve"> </w:t>
-      </w:r>
-      <w:r>
-        <w:t xml:space="preserve">In diesen werden beispielsweise die Poster, das </w:t>
-      </w:r>
-      <w:r>
-        <w:t>M</w:t>
-      </w:r>
-      <w:r>
-        <w:t>ittagsm</w:t>
-      </w:r>
-      <w:r>
-        <w:t>enu</w:t>
-      </w:r>
-      <w:r>
-        <w:t xml:space="preserve"> der Mensa</w:t>
-      </w:r>
-      <w:r>
-        <w:t>, das Wetter oder Informationen zu Veranstaltungen</w:t>
-      </w:r>
-      <w:r>
-        <w:t xml:space="preserve"> an der HSR dargestellt</w:t>
-      </w:r>
-      <w:r>
-        <w:t>.</w:t>
-      </w:r>
-      <w:r>
-        <w:t xml:space="preserve"> Zwischen diesen soll einfach gewechselt werden können.</w:t>
-      </w:r>
-      <w:r>
-        <w:t xml:space="preserve"> Bei den Postern</w:t>
-      </w:r>
-      <w:r>
-        <w:t xml:space="preserve"> soll </w:t>
-      </w:r>
-      <w:r>
-        <w:t xml:space="preserve">es </w:t>
-      </w:r>
-      <w:r>
-        <w:t xml:space="preserve">zudem möglich sein, </w:t>
-      </w:r>
-      <w:r>
-        <w:t>die Auswahl auf eine</w:t>
-      </w:r>
-      <w:r>
-        <w:t xml:space="preserve"> bestimmte Abteilung einzuschränken.</w:t>
-      </w:r>
-      <w:r>
-        <w:t xml:space="preserve"> Diese Anforderungen werden getestet, indem die Testpersonen ein oder mehrere Szenarien der in der Vorstudie erarbeiteten </w:t>
-      </w:r>
-      <w:proofErr w:type="spellStart"/>
-      <w:r>
-        <w:t>Personas</w:t>
-      </w:r>
-      <w:proofErr w:type="spellEnd"/>
-      <w:r>
-        <w:t xml:space="preserve"> (TODO link V</w:t>
-      </w:r>
-      <w:r>
-        <w:t>orstudie) durchlaufen.</w:t>
       </w:r>
     </w:p>
     <w:p>
@@ -5035,7 +4793,13 @@
       </w:r>
       <w:proofErr w:type="spellEnd"/>
       <w:r>
-        <w:t xml:space="preserve"> Oz Experiment umzusetzen.</w:t>
+        <w:t xml:space="preserve"> Oz</w:t>
+      </w:r>
+      <w:r>
+        <w:t xml:space="preserve"> -</w:t>
+      </w:r>
+      <w:r>
+        <w:t xml:space="preserve"> Experiment umzusetzen.</w:t>
       </w:r>
       <w:r>
         <w:t xml:space="preserve"> </w:t>
@@ -5117,27 +4881,14 @@
       <w:r>
         <w:t xml:space="preserve">Abbildung </w:t>
       </w:r>
-      <w:r>
-        <w:fldChar w:fldCharType="begin"/>
-      </w:r>
-      <w:r>
-        <w:instrText xml:space="preserve"> SEQ Abbildung \* ARABIC </w:instrText>
-      </w:r>
-      <w:r>
-        <w:fldChar w:fldCharType="separate"/>
-      </w:r>
-      <w:r>
-        <w:rPr>
-          <w:noProof/>
-        </w:rPr>
-        <w:t>8</w:t>
-      </w:r>
-      <w:r>
-        <w:rPr>
-          <w:noProof/>
-        </w:rPr>
-        <w:fldChar w:fldCharType="end"/>
-      </w:r>
+      <w:fldSimple w:instr=" SEQ Abbildung \* ARABIC ">
+        <w:r>
+          <w:rPr>
+            <w:noProof/>
+          </w:rPr>
+          <w:t>8</w:t>
+        </w:r>
+      </w:fldSimple>
       <w:r>
         <w:t xml:space="preserve"> - </w:t>
       </w:r>
@@ -5319,27 +5070,14 @@
       <w:r>
         <w:t xml:space="preserve">Abbildung </w:t>
       </w:r>
-      <w:r>
-        <w:fldChar w:fldCharType="begin"/>
-      </w:r>
-      <w:r>
-        <w:instrText xml:space="preserve"> SEQ Abbildung \* ARABIC </w:instrText>
-      </w:r>
-      <w:r>
-        <w:fldChar w:fldCharType="separate"/>
-      </w:r>
-      <w:r>
-        <w:rPr>
-          <w:noProof/>
-        </w:rPr>
-        <w:t>9</w:t>
-      </w:r>
-      <w:r>
-        <w:rPr>
-          <w:noProof/>
-        </w:rPr>
-        <w:fldChar w:fldCharType="end"/>
-      </w:r>
+      <w:fldSimple w:instr=" SEQ Abbildung \* ARABIC ">
+        <w:r>
+          <w:rPr>
+            <w:noProof/>
+          </w:rPr>
+          <w:t>9</w:t>
+        </w:r>
+      </w:fldSimple>
       <w:r>
         <w:t xml:space="preserve"> - Unterteilung in Tabs</w:t>
       </w:r>
@@ -5474,27 +5212,14 @@
       <w:r>
         <w:t xml:space="preserve">Abbildung </w:t>
       </w:r>
-      <w:r>
-        <w:fldChar w:fldCharType="begin"/>
-      </w:r>
-      <w:r>
-        <w:instrText xml:space="preserve"> SEQ Abbildung \* ARABIC </w:instrText>
-      </w:r>
-      <w:r>
-        <w:fldChar w:fldCharType="separate"/>
-      </w:r>
-      <w:r>
-        <w:rPr>
-          <w:noProof/>
-        </w:rPr>
-        <w:t>10</w:t>
-      </w:r>
-      <w:r>
-        <w:rPr>
-          <w:noProof/>
-        </w:rPr>
-        <w:fldChar w:fldCharType="end"/>
-      </w:r>
+      <w:fldSimple w:instr=" SEQ Abbildung \* ARABIC ">
+        <w:r>
+          <w:rPr>
+            <w:noProof/>
+          </w:rPr>
+          <w:t>10</w:t>
+        </w:r>
+      </w:fldSimple>
       <w:r>
         <w:t xml:space="preserve"> </w:t>
       </w:r>
@@ -5620,11 +5345,15 @@
       </w:pPr>
       <w:bookmarkStart w:id="37" w:name="_Toc320620800"/>
       <w:bookmarkStart w:id="38" w:name="_Toc324860361"/>
+      <w:bookmarkStart w:id="39" w:name="_Ref327209043"/>
+      <w:bookmarkStart w:id="40" w:name="_Ref327209046"/>
       <w:r>
         <w:t>Ausarbeitung</w:t>
       </w:r>
       <w:bookmarkEnd w:id="37"/>
       <w:bookmarkEnd w:id="38"/>
+      <w:bookmarkEnd w:id="39"/>
+      <w:bookmarkEnd w:id="40"/>
     </w:p>
     <w:p>
       <w:r>
@@ -5648,11 +5377,9 @@
       <w:r>
         <w:t xml:space="preserve">, </w:t>
       </w:r>
-      <w:proofErr w:type="spellStart"/>
-      <w:r>
-        <w:t>Kinect</w:t>
-      </w:r>
-      <w:proofErr w:type="spellEnd"/>
+      <w:r>
+        <w:t>die Applikation</w:t>
+      </w:r>
       <w:r>
         <w:t xml:space="preserve"> nur mit der Hand als </w:t>
       </w:r>
@@ -5942,22 +5669,13 @@
     </w:p>
     <w:p>
       <w:r>
-        <w:t>Um die erarbeiteten Ideen sinnvoll zu testen, soll die Testapplikation interaktiv sein.</w:t>
-      </w:r>
-      <w:r>
-        <w:t xml:space="preserve"> Deshalb wurde dem Team geraten, diesen Test nicht in Power</w:t>
-      </w:r>
-      <w:r>
-        <w:t>P</w:t>
-      </w:r>
-      <w:r>
-        <w:t>oint</w:t>
-      </w:r>
-      <w:r>
-        <w:t>,</w:t>
-      </w:r>
-      <w:r>
-        <w:t xml:space="preserve"> sondern gleich als WPF Applikation umzusetzen.</w:t>
+        <w:t>Um die erarbeiteten Ideen sinnvoll zu testen, soll die Testapplikation interaktiv sein</w:t>
+      </w:r>
+      <w:r>
+        <w:t xml:space="preserve"> und daher sogleich als WPF-</w:t>
+      </w:r>
+      <w:r>
+        <w:t>Applikation umzusetzen.</w:t>
       </w:r>
       <w:r>
         <w:t xml:space="preserve"> Diese soll in etwa wie folgt aussehen:</w:t>
@@ -5971,7 +5689,7 @@
         </w:rPr>
         <w:lastRenderedPageBreak/>
         <w:drawing>
-          <wp:inline distT="0" distB="0" distL="0" distR="0" wp14:anchorId="08DA61D8" wp14:editId="3CE856F6">
+          <wp:inline distT="0" distB="0" distL="0" distR="0" wp14:anchorId="7A0F8FEB" wp14:editId="4211203C">
             <wp:extent cx="4242816" cy="3785616"/>
             <wp:effectExtent l="0" t="0" r="5715" b="5715"/>
             <wp:docPr id="6" name="Picture 6"/>
@@ -6020,27 +5738,14 @@
       <w:r>
         <w:t xml:space="preserve">Abbildung </w:t>
       </w:r>
-      <w:r>
-        <w:fldChar w:fldCharType="begin"/>
-      </w:r>
-      <w:r>
-        <w:instrText xml:space="preserve"> SEQ Abbildung \* ARABIC </w:instrText>
-      </w:r>
-      <w:r>
-        <w:fldChar w:fldCharType="separate"/>
-      </w:r>
-      <w:r>
-        <w:rPr>
-          <w:noProof/>
-        </w:rPr>
-        <w:t>11</w:t>
-      </w:r>
-      <w:r>
-        <w:rPr>
-          <w:noProof/>
-        </w:rPr>
-        <w:fldChar w:fldCharType="end"/>
-      </w:r>
+      <w:fldSimple w:instr=" SEQ Abbildung \* ARABIC ">
+        <w:r>
+          <w:rPr>
+            <w:noProof/>
+          </w:rPr>
+          <w:t>11</w:t>
+        </w:r>
+      </w:fldSimple>
       <w:r>
         <w:t xml:space="preserve"> - Skizze Testapplikation</w:t>
       </w:r>
@@ -6104,193 +5809,1138 @@
       <w:pPr>
         <w:pStyle w:val="berschrift5"/>
       </w:pPr>
-      <w:bookmarkStart w:id="39" w:name="_Toc320620801"/>
-      <w:bookmarkStart w:id="40" w:name="_Toc324860362"/>
-      <w:r>
-        <w:t>Durchführung</w:t>
-      </w:r>
-      <w:bookmarkEnd w:id="39"/>
-      <w:r>
-        <w:t xml:space="preserve"> &amp; Fazit</w:t>
-      </w:r>
-      <w:bookmarkEnd w:id="40"/>
+      <w:r>
+        <w:t>Umsetzung</w:t>
+      </w:r>
     </w:p>
     <w:p>
       <w:r>
-        <w:t xml:space="preserve">Am  27. März 2012 wurde der </w:t>
-      </w:r>
-      <w:r>
-        <w:t xml:space="preserve">Test als Wizard </w:t>
-      </w:r>
-      <w:proofErr w:type="spellStart"/>
-      <w:r>
-        <w:t>of</w:t>
-      </w:r>
-      <w:proofErr w:type="spellEnd"/>
-      <w:r>
-        <w:t xml:space="preserve"> Oz Experiment durchgeführt (siehe TODO link Testdokument).</w:t>
+        <w:t xml:space="preserve">Nicht alle in den Kapiteln </w:t>
+      </w:r>
+      <w:r>
+        <w:fldChar w:fldCharType="begin"/>
+      </w:r>
+      <w:r>
+        <w:instrText xml:space="preserve"> REF _Ref320005002 \r \h </w:instrText>
+      </w:r>
+      <w:r>
+        <w:fldChar w:fldCharType="separate"/>
+      </w:r>
+      <w:r>
+        <w:t>I.1.4.1.1</w:t>
+      </w:r>
+      <w:r>
+        <w:fldChar w:fldCharType="end"/>
+      </w:r>
+      <w:r>
+        <w:t xml:space="preserve"> </w:t>
+      </w:r>
+      <w:r>
+        <w:fldChar w:fldCharType="begin"/>
+      </w:r>
+      <w:r>
+        <w:instrText xml:space="preserve"> REF _Ref320005002 \h </w:instrText>
+      </w:r>
+      <w:r>
+        <w:fldChar w:fldCharType="separate"/>
+      </w:r>
+      <w:r>
+        <w:t>Ideensammlung</w:t>
+      </w:r>
+      <w:r>
+        <w:fldChar w:fldCharType="end"/>
+      </w:r>
+      <w:r>
+        <w:t xml:space="preserve"> und </w:t>
+      </w:r>
+      <w:r>
+        <w:fldChar w:fldCharType="begin"/>
+      </w:r>
+      <w:r>
+        <w:instrText xml:space="preserve"> REF _Ref327209043 \r \h </w:instrText>
+      </w:r>
+      <w:r>
+        <w:fldChar w:fldCharType="separate"/>
+      </w:r>
+      <w:r>
+        <w:t>I.1.4.1.2</w:t>
+      </w:r>
+      <w:r>
+        <w:fldChar w:fldCharType="end"/>
+      </w:r>
+      <w:r>
+        <w:t xml:space="preserve"> </w:t>
+      </w:r>
+      <w:r>
+        <w:fldChar w:fldCharType="begin"/>
+      </w:r>
+      <w:r>
+        <w:instrText xml:space="preserve"> REF _Ref327209046 \h </w:instrText>
+      </w:r>
+      <w:r>
+        <w:fldChar w:fldCharType="separate"/>
+      </w:r>
+      <w:r>
+        <w:t>Ausarbeitung</w:t>
+      </w:r>
+      <w:r>
+        <w:fldChar w:fldCharType="end"/>
+      </w:r>
+      <w:r>
+        <w:t xml:space="preserve"> beschriebenen Ideen konnten für die Testapplikation umgesetzt werden. Daher nachfolgend eine </w:t>
+      </w:r>
+      <w:r>
+        <w:t>Zusammenfassung, was und was nicht für den Test umgesetzt wurde</w:t>
+      </w:r>
+      <w:r>
+        <w:t>:</w:t>
       </w:r>
     </w:p>
     <w:p>
-      <w:r>
-        <w:t>Das Fazit des Tests</w:t>
-      </w:r>
-      <w:r>
-        <w:t xml:space="preserve"> ist, dass d</w:t>
-      </w:r>
-      <w:r>
-        <w:t>as Konzept</w:t>
-      </w:r>
-      <w:r>
-        <w:t xml:space="preserve"> „Meine Han</w:t>
-      </w:r>
-      <w:r>
-        <w:t>d ist die Maus“</w:t>
-      </w:r>
-      <w:r>
-        <w:t xml:space="preserve"> bestätigt werden</w:t>
-      </w:r>
-      <w:r>
-        <w:t xml:space="preserve"> konnte</w:t>
+      <w:pPr>
+        <w:pStyle w:val="Listenabsatz"/>
+        <w:numPr>
+          <w:ilvl w:val="0"/>
+          <w:numId w:val="20"/>
+        </w:numPr>
+      </w:pPr>
+      <w:r>
+        <w:t>Der Test wird als WPF-</w:t>
+      </w:r>
+      <w:r>
+        <w:t>Applikation</w:t>
+      </w:r>
+      <w:r>
+        <w:t>, nicht als PowerPoint</w:t>
+      </w:r>
+      <w:r>
+        <w:t>-Präsentation,</w:t>
+      </w:r>
+      <w:r>
+        <w:t xml:space="preserve"> realisiert</w:t>
       </w:r>
       <w:r>
         <w:t>.</w:t>
-      </w:r>
-      <w:r>
-        <w:t xml:space="preserve"> Die Steuerung wird also so festgelegt, dass die Hand des Benutzers die Maus auf </w:t>
-      </w:r>
-      <w:proofErr w:type="gramStart"/>
-      <w:r>
-        <w:t>der Video</w:t>
-      </w:r>
-      <w:r>
-        <w:t>w</w:t>
-      </w:r>
-      <w:r>
-        <w:t>all</w:t>
-      </w:r>
-      <w:proofErr w:type="gramEnd"/>
-      <w:r>
-        <w:t xml:space="preserve"> steuert.</w:t>
       </w:r>
     </w:p>
     <w:p>
-      <w:r>
-        <w:t>Weiter wurde bestimmt, dass nur eine Person gleichzeitig die Videowall steuern kann. Die Person, welche näher am Sensor steht, übernimmt die Steuerung. Das Skelett, welches angezeigt wird, ist immer das des aktiven Benutzers.</w:t>
+      <w:pPr>
+        <w:pStyle w:val="Listenabsatz"/>
+        <w:numPr>
+          <w:ilvl w:val="0"/>
+          <w:numId w:val="20"/>
+        </w:numPr>
+      </w:pPr>
+      <w:r>
+        <w:t>Es wird k</w:t>
+      </w:r>
+      <w:r>
+        <w:t xml:space="preserve">ein </w:t>
+      </w:r>
+      <w:proofErr w:type="spellStart"/>
+      <w:r>
+        <w:t>Laserpointer</w:t>
+      </w:r>
+      <w:proofErr w:type="spellEnd"/>
+      <w:r>
+        <w:t xml:space="preserve">, dafür werden die </w:t>
+      </w:r>
+      <w:r>
+        <w:t>Hand</w:t>
+      </w:r>
+      <w:r>
+        <w:t>bewegungen des Benutzers</w:t>
+      </w:r>
+      <w:r>
+        <w:t xml:space="preserve"> mit </w:t>
+      </w:r>
+      <w:r>
+        <w:t xml:space="preserve">der </w:t>
+      </w:r>
+      <w:r>
+        <w:t>Maus simuliert</w:t>
+      </w:r>
+      <w:r>
+        <w:t>.</w:t>
       </w:r>
     </w:p>
     <w:p>
-      <w:r>
-        <w:br w:type="page"/>
+      <w:pPr>
+        <w:pStyle w:val="Listenabsatz"/>
+        <w:numPr>
+          <w:ilvl w:val="0"/>
+          <w:numId w:val="20"/>
+        </w:numPr>
+      </w:pPr>
+      <w:r>
+        <w:t>Es wird nur das Skelett des Benutzers angezeigt, auf Markierungen am Boden wird verzichtet.</w:t>
       </w:r>
     </w:p>
     <w:p>
       <w:pPr>
+        <w:pStyle w:val="Listenabsatz"/>
+        <w:numPr>
+          <w:ilvl w:val="0"/>
+          <w:numId w:val="20"/>
+        </w:numPr>
+      </w:pPr>
+      <w:r>
+        <w:t xml:space="preserve">Für die Anzeige des Skeletts wird </w:t>
+      </w:r>
+      <w:proofErr w:type="spellStart"/>
+      <w:r>
+        <w:t>Kinect</w:t>
+      </w:r>
+      <w:proofErr w:type="spellEnd"/>
+      <w:r>
+        <w:t xml:space="preserve"> verwendet, jedoch nicht für die Steuerung.</w:t>
+      </w:r>
+    </w:p>
+    <w:p>
+      <w:pPr>
+        <w:pStyle w:val="Listenabsatz"/>
+        <w:numPr>
+          <w:ilvl w:val="0"/>
+          <w:numId w:val="20"/>
+        </w:numPr>
+      </w:pPr>
+      <w:r>
+        <w:t>Der Demomodus wird nicht in diesen Test miteinbezogen und soll zu einem späteren Zeitpunkt umgesetzt werden.</w:t>
+      </w:r>
+    </w:p>
+    <w:p>
+      <w:r>
+        <w:t>Nachfolgend ist</w:t>
+      </w:r>
+      <w:r>
+        <w:t xml:space="preserve"> </w:t>
+      </w:r>
+      <w:r>
+        <w:t>die Applikation, welche beim Test eingesetzt w</w:t>
+      </w:r>
+      <w:r>
+        <w:t>e</w:t>
+      </w:r>
+      <w:r>
+        <w:t>rde</w:t>
+      </w:r>
+      <w:r>
+        <w:t>n wird</w:t>
+      </w:r>
+      <w:r>
+        <w:t xml:space="preserve">, </w:t>
+      </w:r>
+      <w:r>
+        <w:t xml:space="preserve">genauer beschrieben und es wird gezeigt, </w:t>
+      </w:r>
+      <w:r>
+        <w:t>wie sie gesteuert wird.</w:t>
+      </w:r>
+    </w:p>
+    <w:p>
+      <w:pPr>
+        <w:keepNext/>
+      </w:pPr>
+      <w:r>
+        <w:rPr>
+          <w:noProof/>
+          <w:lang w:eastAsia="de-CH"/>
+        </w:rPr>
+        <w:lastRenderedPageBreak/>
+        <mc:AlternateContent>
+          <mc:Choice Requires="wps">
+            <w:drawing>
+              <wp:anchor distT="0" distB="0" distL="114300" distR="114300" simplePos="0" relativeHeight="251664384" behindDoc="0" locked="0" layoutInCell="1" allowOverlap="1" wp14:anchorId="69CFC3D8" wp14:editId="6299239D">
+                <wp:simplePos x="0" y="0"/>
+                <wp:positionH relativeFrom="margin">
+                  <wp:posOffset>309245</wp:posOffset>
+                </wp:positionH>
+                <wp:positionV relativeFrom="paragraph">
+                  <wp:posOffset>933450</wp:posOffset>
+                </wp:positionV>
+                <wp:extent cx="381635" cy="381635"/>
+                <wp:effectExtent l="0" t="0" r="18415" b="18415"/>
+                <wp:wrapNone/>
+                <wp:docPr id="18" name="Oval 11"/>
+                <wp:cNvGraphicFramePr/>
+                <a:graphic xmlns:a="http://schemas.openxmlformats.org/drawingml/2006/main">
+                  <a:graphicData uri="http://schemas.microsoft.com/office/word/2010/wordprocessingShape">
+                    <wps:wsp>
+                      <wps:cNvSpPr/>
+                      <wps:spPr>
+                        <a:xfrm>
+                          <a:off x="0" y="0"/>
+                          <a:ext cx="381635" cy="381635"/>
+                        </a:xfrm>
+                        <a:prstGeom prst="ellipse">
+                          <a:avLst/>
+                        </a:prstGeom>
+                      </wps:spPr>
+                      <wps:style>
+                        <a:lnRef idx="2">
+                          <a:schemeClr val="accent1">
+                            <a:shade val="50000"/>
+                          </a:schemeClr>
+                        </a:lnRef>
+                        <a:fillRef idx="1">
+                          <a:schemeClr val="accent1"/>
+                        </a:fillRef>
+                        <a:effectRef idx="0">
+                          <a:schemeClr val="accent1"/>
+                        </a:effectRef>
+                        <a:fontRef idx="minor">
+                          <a:schemeClr val="lt1"/>
+                        </a:fontRef>
+                      </wps:style>
+                      <wps:txbx>
+                        <w:txbxContent>
+                          <w:p>
+                            <w:pPr>
+                              <w:jc w:val="center"/>
+                            </w:pPr>
+                            <w:r>
+                              <w:t>2</w:t>
+                            </w:r>
+                          </w:p>
+                        </w:txbxContent>
+                      </wps:txbx>
+                      <wps:bodyPr rot="0" spcFirstLastPara="0" vertOverflow="overflow" horzOverflow="overflow" vert="horz" wrap="square" lIns="91440" tIns="45720" rIns="91440" bIns="45720" numCol="1" spcCol="0" rtlCol="0" fromWordArt="0" anchor="ctr" anchorCtr="0" forceAA="0" compatLnSpc="1">
+                        <a:prstTxWarp prst="textNoShape">
+                          <a:avLst/>
+                        </a:prstTxWarp>
+                        <a:noAutofit/>
+                      </wps:bodyPr>
+                    </wps:wsp>
+                  </a:graphicData>
+                </a:graphic>
+                <wp14:sizeRelH relativeFrom="margin">
+                  <wp14:pctWidth>0</wp14:pctWidth>
+                </wp14:sizeRelH>
+                <wp14:sizeRelV relativeFrom="margin">
+                  <wp14:pctHeight>0</wp14:pctHeight>
+                </wp14:sizeRelV>
+              </wp:anchor>
+            </w:drawing>
+          </mc:Choice>
+          <mc:Fallback>
+            <w:pict>
+              <v:oval id="Oval 11" o:spid="_x0000_s1026" style="position:absolute;margin-left:24.35pt;margin-top:73.5pt;width:30.05pt;height:30.05pt;z-index:251664384;visibility:visible;mso-wrap-style:square;mso-width-percent:0;mso-height-percent:0;mso-wrap-distance-left:9pt;mso-wrap-distance-top:0;mso-wrap-distance-right:9pt;mso-wrap-distance-bottom:0;mso-position-horizontal:absolute;mso-position-horizontal-relative:margin;mso-position-vertical:absolute;mso-position-vertical-relative:text;mso-width-percent:0;mso-height-percent:0;mso-width-relative:margin;mso-height-relative:margin;v-text-anchor:middle" o:gfxdata="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" fillcolor="#4f81bd [3204]" strokecolor="#243f60 [1604]" strokeweight="2pt">
+                <v:textbox>
+                  <w:txbxContent>
+                    <w:p>
+                      <w:pPr>
+                        <w:jc w:val="center"/>
+                      </w:pPr>
+                      <w:r>
+                        <w:t>2</w:t>
+                      </w:r>
+                    </w:p>
+                  </w:txbxContent>
+                </v:textbox>
+                <w10:wrap anchorx="margin"/>
+              </v:oval>
+            </w:pict>
+          </mc:Fallback>
+        </mc:AlternateContent>
+      </w:r>
+      <w:r>
+        <w:rPr>
+          <w:noProof/>
+          <w:lang w:eastAsia="de-CH"/>
+        </w:rPr>
+        <mc:AlternateContent>
+          <mc:Choice Requires="wps">
+            <w:drawing>
+              <wp:anchor distT="0" distB="0" distL="114300" distR="114300" simplePos="0" relativeHeight="251662336" behindDoc="0" locked="0" layoutInCell="1" allowOverlap="1" wp14:anchorId="27F81853" wp14:editId="73C9FD45">
+                <wp:simplePos x="0" y="0"/>
+                <wp:positionH relativeFrom="margin">
+                  <wp:posOffset>4989195</wp:posOffset>
+                </wp:positionH>
+                <wp:positionV relativeFrom="paragraph">
+                  <wp:posOffset>938530</wp:posOffset>
+                </wp:positionV>
+                <wp:extent cx="381635" cy="381635"/>
+                <wp:effectExtent l="0" t="0" r="18415" b="18415"/>
+                <wp:wrapNone/>
+                <wp:docPr id="20" name="Oval 9"/>
+                <wp:cNvGraphicFramePr/>
+                <a:graphic xmlns:a="http://schemas.openxmlformats.org/drawingml/2006/main">
+                  <a:graphicData uri="http://schemas.microsoft.com/office/word/2010/wordprocessingShape">
+                    <wps:wsp>
+                      <wps:cNvSpPr/>
+                      <wps:spPr>
+                        <a:xfrm>
+                          <a:off x="0" y="0"/>
+                          <a:ext cx="381635" cy="381635"/>
+                        </a:xfrm>
+                        <a:prstGeom prst="ellipse">
+                          <a:avLst/>
+                        </a:prstGeom>
+                      </wps:spPr>
+                      <wps:style>
+                        <a:lnRef idx="2">
+                          <a:schemeClr val="accent1">
+                            <a:shade val="50000"/>
+                          </a:schemeClr>
+                        </a:lnRef>
+                        <a:fillRef idx="1">
+                          <a:schemeClr val="accent1"/>
+                        </a:fillRef>
+                        <a:effectRef idx="0">
+                          <a:schemeClr val="accent1"/>
+                        </a:effectRef>
+                        <a:fontRef idx="minor">
+                          <a:schemeClr val="lt1"/>
+                        </a:fontRef>
+                      </wps:style>
+                      <wps:txbx>
+                        <w:txbxContent>
+                          <w:p>
+                            <w:pPr>
+                              <w:jc w:val="center"/>
+                            </w:pPr>
+                            <w:r>
+                              <w:t>3</w:t>
+                            </w:r>
+                          </w:p>
+                        </w:txbxContent>
+                      </wps:txbx>
+                      <wps:bodyPr rot="0" spcFirstLastPara="0" vertOverflow="overflow" horzOverflow="overflow" vert="horz" wrap="square" lIns="91440" tIns="45720" rIns="91440" bIns="45720" numCol="1" spcCol="0" rtlCol="0" fromWordArt="0" anchor="ctr" anchorCtr="0" forceAA="0" compatLnSpc="1">
+                        <a:prstTxWarp prst="textNoShape">
+                          <a:avLst/>
+                        </a:prstTxWarp>
+                        <a:noAutofit/>
+                      </wps:bodyPr>
+                    </wps:wsp>
+                  </a:graphicData>
+                </a:graphic>
+                <wp14:sizeRelH relativeFrom="margin">
+                  <wp14:pctWidth>0</wp14:pctWidth>
+                </wp14:sizeRelH>
+                <wp14:sizeRelV relativeFrom="margin">
+                  <wp14:pctHeight>0</wp14:pctHeight>
+                </wp14:sizeRelV>
+              </wp:anchor>
+            </w:drawing>
+          </mc:Choice>
+          <mc:Fallback>
+            <w:pict>
+              <v:oval id="Oval 9" o:spid="_x0000_s1027" style="position:absolute;margin-left:392.85pt;margin-top:73.9pt;width:30.05pt;height:30.05pt;z-index:251662336;visibility:visible;mso-wrap-style:square;mso-width-percent:0;mso-height-percent:0;mso-wrap-distance-left:9pt;mso-wrap-distance-top:0;mso-wrap-distance-right:9pt;mso-wrap-distance-bottom:0;mso-position-horizontal:absolute;mso-position-horizontal-relative:margin;mso-position-vertical:absolute;mso-position-vertical-relative:text;mso-width-percent:0;mso-height-percent:0;mso-width-relative:margin;mso-height-relative:margin;v-text-anchor:middle" o:gfxdata="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" fillcolor="#4f81bd [3204]" strokecolor="#243f60 [1604]" strokeweight="2pt">
+                <v:textbox>
+                  <w:txbxContent>
+                    <w:p>
+                      <w:pPr>
+                        <w:jc w:val="center"/>
+                      </w:pPr>
+                      <w:r>
+                        <w:t>3</w:t>
+                      </w:r>
+                    </w:p>
+                  </w:txbxContent>
+                </v:textbox>
+                <w10:wrap anchorx="margin"/>
+              </v:oval>
+            </w:pict>
+          </mc:Fallback>
+        </mc:AlternateContent>
+      </w:r>
+      <w:r>
+        <w:rPr>
+          <w:noProof/>
+          <w:lang w:eastAsia="de-CH"/>
+        </w:rPr>
+        <mc:AlternateContent>
+          <mc:Choice Requires="wps">
+            <w:drawing>
+              <wp:anchor distT="0" distB="0" distL="114300" distR="114300" simplePos="0" relativeHeight="251663360" behindDoc="0" locked="0" layoutInCell="1" allowOverlap="1" wp14:anchorId="27062718" wp14:editId="32169445">
+                <wp:simplePos x="0" y="0"/>
+                <wp:positionH relativeFrom="margin">
+                  <wp:posOffset>3340735</wp:posOffset>
+                </wp:positionH>
+                <wp:positionV relativeFrom="paragraph">
+                  <wp:posOffset>-47625</wp:posOffset>
+                </wp:positionV>
+                <wp:extent cx="382138" cy="382138"/>
+                <wp:effectExtent l="0" t="0" r="18415" b="18415"/>
+                <wp:wrapNone/>
+                <wp:docPr id="24" name="Oval 10"/>
+                <wp:cNvGraphicFramePr/>
+                <a:graphic xmlns:a="http://schemas.openxmlformats.org/drawingml/2006/main">
+                  <a:graphicData uri="http://schemas.microsoft.com/office/word/2010/wordprocessingShape">
+                    <wps:wsp>
+                      <wps:cNvSpPr/>
+                      <wps:spPr>
+                        <a:xfrm>
+                          <a:off x="0" y="0"/>
+                          <a:ext cx="382138" cy="382138"/>
+                        </a:xfrm>
+                        <a:prstGeom prst="ellipse">
+                          <a:avLst/>
+                        </a:prstGeom>
+                      </wps:spPr>
+                      <wps:style>
+                        <a:lnRef idx="2">
+                          <a:schemeClr val="accent1">
+                            <a:shade val="50000"/>
+                          </a:schemeClr>
+                        </a:lnRef>
+                        <a:fillRef idx="1">
+                          <a:schemeClr val="accent1"/>
+                        </a:fillRef>
+                        <a:effectRef idx="0">
+                          <a:schemeClr val="accent1"/>
+                        </a:effectRef>
+                        <a:fontRef idx="minor">
+                          <a:schemeClr val="lt1"/>
+                        </a:fontRef>
+                      </wps:style>
+                      <wps:txbx>
+                        <w:txbxContent>
+                          <w:p>
+                            <w:pPr>
+                              <w:jc w:val="center"/>
+                            </w:pPr>
+                            <w:r>
+                              <w:t>1</w:t>
+                            </w:r>
+                          </w:p>
+                        </w:txbxContent>
+                      </wps:txbx>
+                      <wps:bodyPr rot="0" spcFirstLastPara="0" vertOverflow="overflow" horzOverflow="overflow" vert="horz" wrap="square" lIns="91440" tIns="45720" rIns="91440" bIns="45720" numCol="1" spcCol="0" rtlCol="0" fromWordArt="0" anchor="ctr" anchorCtr="0" forceAA="0" compatLnSpc="1">
+                        <a:prstTxWarp prst="textNoShape">
+                          <a:avLst/>
+                        </a:prstTxWarp>
+                        <a:noAutofit/>
+                      </wps:bodyPr>
+                    </wps:wsp>
+                  </a:graphicData>
+                </a:graphic>
+                <wp14:sizeRelH relativeFrom="margin">
+                  <wp14:pctWidth>0</wp14:pctWidth>
+                </wp14:sizeRelH>
+                <wp14:sizeRelV relativeFrom="margin">
+                  <wp14:pctHeight>0</wp14:pctHeight>
+                </wp14:sizeRelV>
+              </wp:anchor>
+            </w:drawing>
+          </mc:Choice>
+          <mc:Fallback>
+            <w:pict>
+              <v:oval id="Oval 10" o:spid="_x0000_s1028" style="position:absolute;margin-left:263.05pt;margin-top:-3.75pt;width:30.1pt;height:30.1pt;z-index:251663360;visibility:visible;mso-wrap-style:square;mso-width-percent:0;mso-height-percent:0;mso-wrap-distance-left:9pt;mso-wrap-distance-top:0;mso-wrap-distance-right:9pt;mso-wrap-distance-bottom:0;mso-position-horizontal:absolute;mso-position-horizontal-relative:margin;mso-position-vertical:absolute;mso-position-vertical-relative:text;mso-width-percent:0;mso-height-percent:0;mso-width-relative:margin;mso-height-relative:margin;v-text-anchor:middle" o:gfxdata="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" fillcolor="#4f81bd [3204]" strokecolor="#243f60 [1604]" strokeweight="2pt">
+                <v:textbox>
+                  <w:txbxContent>
+                    <w:p>
+                      <w:pPr>
+                        <w:jc w:val="center"/>
+                      </w:pPr>
+                      <w:r>
+                        <w:t>1</w:t>
+                      </w:r>
+                    </w:p>
+                  </w:txbxContent>
+                </v:textbox>
+                <w10:wrap anchorx="margin"/>
+              </v:oval>
+            </w:pict>
+          </mc:Fallback>
+        </mc:AlternateContent>
+      </w:r>
+      <w:r>
+        <w:rPr>
+          <w:noProof/>
+          <w:lang w:eastAsia="de-CH"/>
+        </w:rPr>
+        <mc:AlternateContent>
+          <mc:Choice Requires="wps">
+            <w:drawing>
+              <wp:anchor distT="0" distB="0" distL="114300" distR="114300" simplePos="0" relativeHeight="251661312" behindDoc="0" locked="0" layoutInCell="1" allowOverlap="1" wp14:anchorId="2742D8A9" wp14:editId="4A7E8AB5">
+                <wp:simplePos x="0" y="0"/>
+                <wp:positionH relativeFrom="margin">
+                  <wp:posOffset>4565309</wp:posOffset>
+                </wp:positionH>
+                <wp:positionV relativeFrom="paragraph">
+                  <wp:posOffset>1708150</wp:posOffset>
+                </wp:positionV>
+                <wp:extent cx="382138" cy="382138"/>
+                <wp:effectExtent l="0" t="0" r="18415" b="18415"/>
+                <wp:wrapNone/>
+                <wp:docPr id="27" name="Oval 8"/>
+                <wp:cNvGraphicFramePr/>
+                <a:graphic xmlns:a="http://schemas.openxmlformats.org/drawingml/2006/main">
+                  <a:graphicData uri="http://schemas.microsoft.com/office/word/2010/wordprocessingShape">
+                    <wps:wsp>
+                      <wps:cNvSpPr/>
+                      <wps:spPr>
+                        <a:xfrm>
+                          <a:off x="0" y="0"/>
+                          <a:ext cx="382138" cy="382138"/>
+                        </a:xfrm>
+                        <a:prstGeom prst="ellipse">
+                          <a:avLst/>
+                        </a:prstGeom>
+                      </wps:spPr>
+                      <wps:style>
+                        <a:lnRef idx="2">
+                          <a:schemeClr val="accent1">
+                            <a:shade val="50000"/>
+                          </a:schemeClr>
+                        </a:lnRef>
+                        <a:fillRef idx="1">
+                          <a:schemeClr val="accent1"/>
+                        </a:fillRef>
+                        <a:effectRef idx="0">
+                          <a:schemeClr val="accent1"/>
+                        </a:effectRef>
+                        <a:fontRef idx="minor">
+                          <a:schemeClr val="lt1"/>
+                        </a:fontRef>
+                      </wps:style>
+                      <wps:txbx>
+                        <w:txbxContent>
+                          <w:p>
+                            <w:pPr>
+                              <w:jc w:val="center"/>
+                            </w:pPr>
+                            <w:r>
+                              <w:t>4</w:t>
+                            </w:r>
+                          </w:p>
+                        </w:txbxContent>
+                      </wps:txbx>
+                      <wps:bodyPr rot="0" spcFirstLastPara="0" vertOverflow="overflow" horzOverflow="overflow" vert="horz" wrap="square" lIns="91440" tIns="45720" rIns="91440" bIns="45720" numCol="1" spcCol="0" rtlCol="0" fromWordArt="0" anchor="ctr" anchorCtr="0" forceAA="0" compatLnSpc="1">
+                        <a:prstTxWarp prst="textNoShape">
+                          <a:avLst/>
+                        </a:prstTxWarp>
+                        <a:noAutofit/>
+                      </wps:bodyPr>
+                    </wps:wsp>
+                  </a:graphicData>
+                </a:graphic>
+                <wp14:sizeRelH relativeFrom="margin">
+                  <wp14:pctWidth>0</wp14:pctWidth>
+                </wp14:sizeRelH>
+                <wp14:sizeRelV relativeFrom="margin">
+                  <wp14:pctHeight>0</wp14:pctHeight>
+                </wp14:sizeRelV>
+              </wp:anchor>
+            </w:drawing>
+          </mc:Choice>
+          <mc:Fallback>
+            <w:pict>
+              <v:oval id="Oval 8" o:spid="_x0000_s1029" style="position:absolute;margin-left:359.45pt;margin-top:134.5pt;width:30.1pt;height:30.1pt;z-index:251661312;visibility:visible;mso-wrap-style:square;mso-width-percent:0;mso-height-percent:0;mso-wrap-distance-left:9pt;mso-wrap-distance-top:0;mso-wrap-distance-right:9pt;mso-wrap-distance-bottom:0;mso-position-horizontal:absolute;mso-position-horizontal-relative:margin;mso-position-vertical:absolute;mso-position-vertical-relative:text;mso-width-percent:0;mso-height-percent:0;mso-width-relative:margin;mso-height-relative:margin;v-text-anchor:middle" o:gfxdata="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" fillcolor="#4f81bd [3204]" strokecolor="#243f60 [1604]" strokeweight="2pt">
+                <v:textbox>
+                  <w:txbxContent>
+                    <w:p>
+                      <w:pPr>
+                        <w:jc w:val="center"/>
+                      </w:pPr>
+                      <w:r>
+                        <w:t>4</w:t>
+                      </w:r>
+                    </w:p>
+                  </w:txbxContent>
+                </v:textbox>
+                <w10:wrap anchorx="margin"/>
+              </v:oval>
+            </w:pict>
+          </mc:Fallback>
+        </mc:AlternateContent>
+      </w:r>
+      <w:r>
+        <w:rPr>
+          <w:noProof/>
+          <w:lang w:eastAsia="de-CH"/>
+        </w:rPr>
+        <mc:AlternateContent>
+          <mc:Choice Requires="wps">
+            <w:drawing>
+              <wp:anchor distT="0" distB="0" distL="114300" distR="114300" simplePos="0" relativeHeight="251660288" behindDoc="0" locked="0" layoutInCell="1" allowOverlap="1" wp14:anchorId="739C2E3F" wp14:editId="49A727B0">
+                <wp:simplePos x="0" y="0"/>
+                <wp:positionH relativeFrom="margin">
+                  <wp:posOffset>3103340</wp:posOffset>
+                </wp:positionH>
+                <wp:positionV relativeFrom="paragraph">
+                  <wp:posOffset>2900680</wp:posOffset>
+                </wp:positionV>
+                <wp:extent cx="382138" cy="382138"/>
+                <wp:effectExtent l="0" t="0" r="18415" b="18415"/>
+                <wp:wrapNone/>
+                <wp:docPr id="28" name="Oval 7"/>
+                <wp:cNvGraphicFramePr/>
+                <a:graphic xmlns:a="http://schemas.openxmlformats.org/drawingml/2006/main">
+                  <a:graphicData uri="http://schemas.microsoft.com/office/word/2010/wordprocessingShape">
+                    <wps:wsp>
+                      <wps:cNvSpPr/>
+                      <wps:spPr>
+                        <a:xfrm>
+                          <a:off x="0" y="0"/>
+                          <a:ext cx="382138" cy="382138"/>
+                        </a:xfrm>
+                        <a:prstGeom prst="ellipse">
+                          <a:avLst/>
+                        </a:prstGeom>
+                      </wps:spPr>
+                      <wps:style>
+                        <a:lnRef idx="2">
+                          <a:schemeClr val="accent1">
+                            <a:shade val="50000"/>
+                          </a:schemeClr>
+                        </a:lnRef>
+                        <a:fillRef idx="1">
+                          <a:schemeClr val="accent1"/>
+                        </a:fillRef>
+                        <a:effectRef idx="0">
+                          <a:schemeClr val="accent1"/>
+                        </a:effectRef>
+                        <a:fontRef idx="minor">
+                          <a:schemeClr val="lt1"/>
+                        </a:fontRef>
+                      </wps:style>
+                      <wps:txbx>
+                        <w:txbxContent>
+                          <w:p>
+                            <w:pPr>
+                              <w:jc w:val="center"/>
+                            </w:pPr>
+                            <w:r>
+                              <w:t>5</w:t>
+                            </w:r>
+                          </w:p>
+                        </w:txbxContent>
+                      </wps:txbx>
+                      <wps:bodyPr rot="0" spcFirstLastPara="0" vertOverflow="overflow" horzOverflow="overflow" vert="horz" wrap="square" lIns="91440" tIns="45720" rIns="91440" bIns="45720" numCol="1" spcCol="0" rtlCol="0" fromWordArt="0" anchor="ctr" anchorCtr="0" forceAA="0" compatLnSpc="1">
+                        <a:prstTxWarp prst="textNoShape">
+                          <a:avLst/>
+                        </a:prstTxWarp>
+                        <a:noAutofit/>
+                      </wps:bodyPr>
+                    </wps:wsp>
+                  </a:graphicData>
+                </a:graphic>
+                <wp14:sizeRelH relativeFrom="margin">
+                  <wp14:pctWidth>0</wp14:pctWidth>
+                </wp14:sizeRelH>
+                <wp14:sizeRelV relativeFrom="margin">
+                  <wp14:pctHeight>0</wp14:pctHeight>
+                </wp14:sizeRelV>
+              </wp:anchor>
+            </w:drawing>
+          </mc:Choice>
+          <mc:Fallback>
+            <w:pict>
+              <v:oval id="Oval 7" o:spid="_x0000_s1030" style="position:absolute;margin-left:244.35pt;margin-top:228.4pt;width:30.1pt;height:30.1pt;z-index:251660288;visibility:visible;mso-wrap-style:square;mso-width-percent:0;mso-height-percent:0;mso-wrap-distance-left:9pt;mso-wrap-distance-top:0;mso-wrap-distance-right:9pt;mso-wrap-distance-bottom:0;mso-position-horizontal:absolute;mso-position-horizontal-relative:margin;mso-position-vertical:absolute;mso-position-vertical-relative:text;mso-width-percent:0;mso-height-percent:0;mso-width-relative:margin;mso-height-relative:margin;v-text-anchor:middle" o:gfxdata="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" fillcolor="#4f81bd [3204]" strokecolor="#243f60 [1604]" strokeweight="2pt">
+                <v:textbox>
+                  <w:txbxContent>
+                    <w:p>
+                      <w:pPr>
+                        <w:jc w:val="center"/>
+                      </w:pPr>
+                      <w:r>
+                        <w:t>5</w:t>
+                      </w:r>
+                    </w:p>
+                  </w:txbxContent>
+                </v:textbox>
+                <w10:wrap anchorx="margin"/>
+              </v:oval>
+            </w:pict>
+          </mc:Fallback>
+        </mc:AlternateContent>
+      </w:r>
+      <w:r>
+        <w:rPr>
+          <w:noProof/>
+          <w:lang w:eastAsia="de-CH"/>
+        </w:rPr>
+        <w:drawing>
+          <wp:inline distT="0" distB="0" distL="0" distR="0" wp14:anchorId="2CAA6E12" wp14:editId="214D67EE">
+            <wp:extent cx="5685434" cy="3369145"/>
+            <wp:effectExtent l="0" t="0" r="0" b="3175"/>
+            <wp:docPr id="29" name="Picture 3" descr="\\c101.hsr.ch\lelmer\Desktop\Untitled.png"/>
+            <wp:cNvGraphicFramePr>
+              <a:graphicFrameLocks xmlns:a="http://schemas.openxmlformats.org/drawingml/2006/main" noChangeAspect="1"/>
+            </wp:cNvGraphicFramePr>
+            <a:graphic xmlns:a="http://schemas.openxmlformats.org/drawingml/2006/main">
+              <a:graphicData uri="http://schemas.openxmlformats.org/drawingml/2006/picture">
+                <pic:pic xmlns:pic="http://schemas.openxmlformats.org/drawingml/2006/picture">
+                  <pic:nvPicPr>
+                    <pic:cNvPr id="0" name="Picture 1" descr="\\c101.hsr.ch\lelmer\Desktop\Untitled.png"/>
+                    <pic:cNvPicPr>
+                      <a:picLocks noChangeAspect="1" noChangeArrowheads="1"/>
+                    </pic:cNvPicPr>
+                  </pic:nvPicPr>
+                  <pic:blipFill rotWithShape="1">
+                    <a:blip r:embed="rId28" cstate="print">
+                      <a:extLst>
+                        <a:ext uri="{28A0092B-C50C-407E-A947-70E740481C1C}">
+                          <a14:useLocalDpi xmlns:a14="http://schemas.microsoft.com/office/drawing/2010/main" val="0"/>
+                        </a:ext>
+                      </a:extLst>
+                    </a:blip>
+                    <a:srcRect l="452" t="2063" r="503" b="3994"/>
+                    <a:stretch/>
+                  </pic:blipFill>
+                  <pic:spPr bwMode="auto">
+                    <a:xfrm>
+                      <a:off x="0" y="0"/>
+                      <a:ext cx="5690624" cy="3372221"/>
+                    </a:xfrm>
+                    <a:prstGeom prst="rect">
+                      <a:avLst/>
+                    </a:prstGeom>
+                    <a:noFill/>
+                    <a:ln>
+                      <a:noFill/>
+                    </a:ln>
+                    <a:extLst>
+                      <a:ext uri="{53640926-AAD7-44D8-BBD7-CCE9431645EC}">
+                        <a14:shadowObscured xmlns:a14="http://schemas.microsoft.com/office/drawing/2010/main"/>
+                      </a:ext>
+                    </a:extLst>
+                  </pic:spPr>
+                </pic:pic>
+              </a:graphicData>
+            </a:graphic>
+          </wp:inline>
+        </w:drawing>
+      </w:r>
+    </w:p>
+    <w:p>
+      <w:pPr>
+        <w:pStyle w:val="Beschriftung"/>
+      </w:pPr>
+      <w:bookmarkStart w:id="41" w:name="_Ref327208748"/>
+      <w:r>
+        <w:t xml:space="preserve">Abbildung </w:t>
+      </w:r>
+      <w:fldSimple w:instr=" SEQ Abbildung \* ARABIC ">
+        <w:r>
+          <w:rPr>
+            <w:noProof/>
+          </w:rPr>
+          <w:t>12</w:t>
+        </w:r>
+      </w:fldSimple>
+      <w:r>
+        <w:t xml:space="preserve"> - Testapplikation</w:t>
+      </w:r>
+      <w:bookmarkEnd w:id="41"/>
+    </w:p>
+    <w:p>
+      <w:r>
+        <w:t>Die Testapplikation besteht aus zwei Ansichten. In der einen können Poster gelesen werden, in der anderen Ansicht wird das Mittagsmenu der Mensa angezeigt.</w:t>
+      </w:r>
+    </w:p>
+    <w:p>
+      <w:r>
+        <w:t xml:space="preserve">Die blauen Punkte in der </w:t>
+      </w:r>
+      <w:r>
+        <w:fldChar w:fldCharType="begin"/>
+      </w:r>
+      <w:r>
+        <w:instrText xml:space="preserve"> REF _Ref327208748 \h </w:instrText>
+      </w:r>
+      <w:r>
+        <w:fldChar w:fldCharType="separate"/>
+      </w:r>
+      <w:r>
+        <w:t xml:space="preserve">Abbildung </w:t>
+      </w:r>
+      <w:r>
+        <w:rPr>
+          <w:noProof/>
+        </w:rPr>
+        <w:t>12</w:t>
+      </w:r>
+      <w:r>
+        <w:t xml:space="preserve"> - Testapplikation</w:t>
+      </w:r>
+      <w:r>
+        <w:fldChar w:fldCharType="end"/>
+      </w:r>
+      <w:fldSimple w:instr=" REF _Ref320611864 \h "/>
+      <w:r>
+        <w:t xml:space="preserve"> dienen der Beschriftung der einzelnen Komponenten in der Poster-Ansicht:</w:t>
+      </w:r>
+    </w:p>
+    <w:p>
+      <w:pPr>
+        <w:pStyle w:val="Listenabsatz"/>
+        <w:numPr>
+          <w:ilvl w:val="0"/>
+          <w:numId w:val="7"/>
+        </w:numPr>
+      </w:pPr>
+      <w:r>
+        <w:t>Das Menu. Hier kann zwischen den Ansichten (hier Poster und Mittagsmenu) gewechselt werden.</w:t>
+      </w:r>
+      <w:r>
+        <w:t xml:space="preserve"> </w:t>
+      </w:r>
+    </w:p>
+    <w:p>
+      <w:pPr>
+        <w:pStyle w:val="Listenabsatz"/>
+        <w:numPr>
+          <w:ilvl w:val="0"/>
+          <w:numId w:val="7"/>
+        </w:numPr>
+      </w:pPr>
+      <w:r>
+        <w:t>Der Navigationspfeil nach links. Er wird dazu benutzt, um nach links zum vorhergehenden Poster zu navigieren.</w:t>
+      </w:r>
+    </w:p>
+    <w:p>
+      <w:pPr>
+        <w:pStyle w:val="Listenabsatz"/>
+        <w:numPr>
+          <w:ilvl w:val="0"/>
+          <w:numId w:val="7"/>
+        </w:numPr>
+      </w:pPr>
+      <w:r>
+        <w:t>Der Navigationspfeil nach rechts. Er wird dazu benutzt, um nach rechts zum nachfolgenden Poster zu navigieren.</w:t>
+      </w:r>
+    </w:p>
+    <w:p>
+      <w:pPr>
+        <w:pStyle w:val="Listenabsatz"/>
+        <w:numPr>
+          <w:ilvl w:val="0"/>
+          <w:numId w:val="7"/>
+        </w:numPr>
+      </w:pPr>
+      <w:r>
+        <w:t xml:space="preserve">Die Hand. Sie symbolisiert die Hand der Testperson und befindet sich dort, wo die Testperson hinzeigt. Die Mauszeiger-Hand wird am Computer von den </w:t>
+      </w:r>
+      <w:proofErr w:type="spellStart"/>
+      <w:r>
+        <w:t>Testüberwachern</w:t>
+      </w:r>
+      <w:proofErr w:type="spellEnd"/>
+      <w:r>
+        <w:t xml:space="preserve"> bewegt</w:t>
+      </w:r>
+      <w:r>
+        <w:t xml:space="preserve"> (manuelle Steuerung)</w:t>
+      </w:r>
+      <w:r>
+        <w:t>, und zwar synchron zu den Bewegungen der Hand der Testperson.</w:t>
+      </w:r>
+    </w:p>
+    <w:p>
+      <w:pPr>
+        <w:pStyle w:val="Listenabsatz"/>
+        <w:numPr>
+          <w:ilvl w:val="0"/>
+          <w:numId w:val="7"/>
+        </w:numPr>
+      </w:pPr>
+      <w:r>
+        <w:t xml:space="preserve">Das Skelett der Testperson. Es dient dazu, der Testperson zu zeigen, dass sie erkannt wird und merkt, dass sie durch Körperbewegungen die Applikation steuern kann. Das Skelett wird mithilfe von </w:t>
+      </w:r>
+      <w:proofErr w:type="spellStart"/>
+      <w:r>
+        <w:t>Kinect</w:t>
+      </w:r>
+      <w:proofErr w:type="spellEnd"/>
+      <w:r>
+        <w:t xml:space="preserve"> angezeigt.</w:t>
+      </w:r>
+    </w:p>
+    <w:p>
+      <w:r>
+        <w:t xml:space="preserve">Damit eine Schaltfläche effektiv gedrückt wird, muss die Testperson ihre Hand eine Weile darüber halten. Dabei wir über der Mauszeiger-Hand ein Uhr-Symbol angezeigt. Dies dient der Testperson als Feedback, damit diese weiss, dass die Applikation die Geste erkannt </w:t>
+      </w:r>
+      <w:r>
+        <w:t>hat.</w:t>
+      </w:r>
+    </w:p>
+    <w:p>
+      <w:pPr>
+        <w:pStyle w:val="berschrift5"/>
+      </w:pPr>
+      <w:bookmarkStart w:id="42" w:name="_Toc320620801"/>
+      <w:bookmarkStart w:id="43" w:name="_Toc324860362"/>
+      <w:r>
+        <w:t>Durchführung</w:t>
+      </w:r>
+      <w:bookmarkEnd w:id="42"/>
+      <w:r>
+        <w:t xml:space="preserve"> &amp; Fazit</w:t>
+      </w:r>
+      <w:bookmarkEnd w:id="43"/>
+    </w:p>
+    <w:p>
+      <w:r>
+        <w:t xml:space="preserve">Am  27. März 2012 wurde der </w:t>
+      </w:r>
+      <w:r>
+        <w:t xml:space="preserve">Test als Wizard </w:t>
+      </w:r>
+      <w:proofErr w:type="spellStart"/>
+      <w:r>
+        <w:t>of</w:t>
+      </w:r>
+      <w:proofErr w:type="spellEnd"/>
+      <w:r>
+        <w:t xml:space="preserve"> Oz </w:t>
+      </w:r>
+      <w:r>
+        <w:t xml:space="preserve">- </w:t>
+      </w:r>
+      <w:r>
+        <w:t>Experiment durchgeführt</w:t>
+      </w:r>
+      <w:r>
+        <w:t xml:space="preserve">. Für weitere Informationen </w:t>
+      </w:r>
+      <w:r>
+        <w:t xml:space="preserve">siehe </w:t>
+      </w:r>
+      <w:r>
+        <w:t>(</w:t>
+      </w:r>
+      <w:r>
+        <w:t>TODO link Testdokument</w:t>
+      </w:r>
+      <w:r>
+        <w:t xml:space="preserve"> Wizard </w:t>
+      </w:r>
+      <w:proofErr w:type="spellStart"/>
+      <w:r>
+        <w:t>of</w:t>
+      </w:r>
+      <w:proofErr w:type="spellEnd"/>
+      <w:r>
+        <w:t xml:space="preserve"> Oz Test).</w:t>
+      </w:r>
+      <w:r>
+        <w:br w:type="page"/>
+      </w:r>
+    </w:p>
+    <w:p>
+      <w:pPr>
         <w:pStyle w:val="berschrift4"/>
       </w:pPr>
-      <w:bookmarkStart w:id="41" w:name="_Toc324860363"/>
-      <w:bookmarkStart w:id="42" w:name="_Ref325661216"/>
-      <w:bookmarkStart w:id="43" w:name="_Ref325661219"/>
-      <w:bookmarkStart w:id="44" w:name="_Ref326053795"/>
-      <w:bookmarkStart w:id="45" w:name="_Ref326053797"/>
+      <w:bookmarkStart w:id="44" w:name="_Toc324860363"/>
+      <w:bookmarkStart w:id="45" w:name="_Ref325661216"/>
+      <w:bookmarkStart w:id="46" w:name="_Ref325661219"/>
+      <w:bookmarkStart w:id="47" w:name="_Ref326053795"/>
+      <w:bookmarkStart w:id="48" w:name="_Ref326053797"/>
       <w:r>
         <w:lastRenderedPageBreak/>
         <w:t>Demomodus</w:t>
       </w:r>
-      <w:bookmarkEnd w:id="41"/>
-      <w:bookmarkEnd w:id="42"/>
-      <w:bookmarkEnd w:id="43"/>
       <w:bookmarkEnd w:id="44"/>
       <w:bookmarkEnd w:id="45"/>
-    </w:p>
-    <w:p>
-      <w:pPr>
-        <w:pStyle w:val="berschrift5"/>
-      </w:pPr>
-      <w:bookmarkStart w:id="46" w:name="_Toc324860364"/>
-      <w:bookmarkStart w:id="47" w:name="_Ref326583742"/>
-      <w:bookmarkStart w:id="48" w:name="_Ref326583747"/>
-      <w:r>
-        <w:t>Ideensammlung</w:t>
-      </w:r>
       <w:bookmarkEnd w:id="46"/>
       <w:bookmarkEnd w:id="47"/>
       <w:bookmarkEnd w:id="48"/>
     </w:p>
     <w:p>
-      <w:r>
-        <w:t>Damit Personen, welche das Gebäude 4 der HSR passieren, mit der Video</w:t>
-      </w:r>
-      <w:r>
-        <w:t>w</w:t>
-      </w:r>
-      <w:r>
-        <w:t>all interagieren, müssen sie erstmals auf diese aufmerksam und auch von ihr angezogen werden.</w:t>
-      </w:r>
-      <w:r>
-        <w:t xml:space="preserve"> Zu diesem Zweck wird ein Demomodus, der die Aufmerksamkeit und das Interesse der Passanten auf sich lenkt, erstellt.</w:t>
-      </w:r>
+      <w:pPr>
+        <w:pStyle w:val="berschrift5"/>
+      </w:pPr>
+      <w:bookmarkStart w:id="49" w:name="_Toc324860364"/>
+      <w:bookmarkStart w:id="50" w:name="_Ref326583742"/>
+      <w:bookmarkStart w:id="51" w:name="_Ref326583747"/>
+      <w:r>
+        <w:t>Ideensammlung</w:t>
+      </w:r>
+      <w:bookmarkEnd w:id="49"/>
+      <w:bookmarkEnd w:id="50"/>
+      <w:bookmarkEnd w:id="51"/>
     </w:p>
     <w:p>
-      <w:pPr>
-        <w:pStyle w:val="berschrift6"/>
-      </w:pPr>
-      <w:bookmarkStart w:id="49" w:name="_Ref324341967"/>
-      <w:bookmarkStart w:id="50" w:name="_Toc324860365"/>
-      <w:r>
-        <w:t>Sammlung und Besprechung</w:t>
-      </w:r>
-      <w:r>
-        <w:t xml:space="preserve"> der Ideen</w:t>
-      </w:r>
-      <w:bookmarkEnd w:id="49"/>
-      <w:bookmarkEnd w:id="50"/>
+      <w:r>
+        <w:t xml:space="preserve">Damit Personen, welche das </w:t>
+      </w:r>
+      <w:r>
+        <w:t>Verwaltungsg</w:t>
+      </w:r>
+      <w:r>
+        <w:t xml:space="preserve">ebäude der HSR passieren, mit </w:t>
+      </w:r>
+      <w:proofErr w:type="gramStart"/>
+      <w:r>
+        <w:t>der Video</w:t>
+      </w:r>
+      <w:r>
+        <w:t>w</w:t>
+      </w:r>
+      <w:r>
+        <w:t>all</w:t>
+      </w:r>
+      <w:proofErr w:type="gramEnd"/>
+      <w:r>
+        <w:t xml:space="preserve"> interagieren, müssen sie erstmals auf diese aufmerksam und auch von ihr angezogen werden.</w:t>
+      </w:r>
+      <w:r>
+        <w:t xml:space="preserve"> Zu diesem Zweck wird ein Demomodus, der die Aufmerksamkeit und das Interesse der Passanten auf sich lenkt, erstellt.</w:t>
+      </w:r>
     </w:p>
     <w:p>
-      <w:r>
-        <w:t xml:space="preserve">Im Sprint 9, </w:t>
-      </w:r>
-      <w:r>
-        <w:t xml:space="preserve">im Zeitraum vom </w:t>
-      </w:r>
-      <w:r>
-        <w:t>23.</w:t>
-      </w:r>
-      <w:r>
-        <w:t xml:space="preserve"> bis am</w:t>
-      </w:r>
-      <w:r>
-        <w:t xml:space="preserve"> 30. April </w:t>
-      </w:r>
-      <w:r>
-        <w:t>20</w:t>
-      </w:r>
-      <w:r>
-        <w:t>12, überlegte jedes Teammitglied</w:t>
-      </w:r>
-      <w:r>
-        <w:t xml:space="preserve"> für sich allein</w:t>
-      </w:r>
-      <w:r>
-        <w:t xml:space="preserve">, wie der Demomodus umgesetzt werden könnte und hielt die Ideen fest. Am 01.05.12 wurden die unterschiedlichen Ideen im Team </w:t>
-      </w:r>
-      <w:r>
-        <w:t>diskutiert</w:t>
-      </w:r>
-      <w:r>
-        <w:t>. Die</w:t>
-      </w:r>
-      <w:r>
-        <w:t xml:space="preserve"> Ideen</w:t>
-      </w:r>
-      <w:r>
-        <w:t xml:space="preserve"> werden nachfolgend erläutert.</w:t>
-      </w:r>
-      <w:r>
-        <w:t xml:space="preserve">   </w:t>
-      </w:r>
+      <w:pPr>
+        <w:pStyle w:val="berschrift6"/>
+      </w:pPr>
+      <w:bookmarkStart w:id="52" w:name="_Ref324341967"/>
+      <w:bookmarkStart w:id="53" w:name="_Toc324860365"/>
+      <w:r>
+        <w:t>Sammlung und Besprechung</w:t>
+      </w:r>
+      <w:r>
+        <w:t xml:space="preserve"> der Ideen</w:t>
+      </w:r>
+      <w:bookmarkEnd w:id="52"/>
+      <w:bookmarkEnd w:id="53"/>
     </w:p>
     <w:p>
+      <w:r>
+        <w:t xml:space="preserve">Im Sprint 9, </w:t>
+      </w:r>
+      <w:r>
+        <w:t xml:space="preserve">im Zeitraum vom </w:t>
+      </w:r>
+      <w:r>
+        <w:t>23.</w:t>
+      </w:r>
+      <w:r>
+        <w:t xml:space="preserve"> bis am</w:t>
+      </w:r>
+      <w:r>
+        <w:t xml:space="preserve"> 30. April </w:t>
+      </w:r>
+      <w:r>
+        <w:t>20</w:t>
+      </w:r>
+      <w:r>
+        <w:t>12, überlegte jedes Teammitglied</w:t>
+      </w:r>
+      <w:r>
+        <w:t xml:space="preserve"> für sich allein</w:t>
+      </w:r>
+      <w:r>
+        <w:t xml:space="preserve">, wie der Demomodus umgesetzt werden könnte und hielt die Ideen fest. Am 01.05.12 wurden die unterschiedlichen Ideen im Team </w:t>
+      </w:r>
+      <w:r>
+        <w:t>diskutiert</w:t>
+      </w:r>
+      <w:r>
+        <w:t>. Die</w:t>
+      </w:r>
+      <w:r>
+        <w:t xml:space="preserve"> Ideen</w:t>
+      </w:r>
+      <w:r>
+        <w:t xml:space="preserve"> werden nachfolgend erläutert.</w:t>
+      </w:r>
+      <w:r>
+        <w:t xml:space="preserve">   </w:t>
+      </w:r>
+    </w:p>
+    <w:p>
       <w:pPr>
         <w:keepNext/>
       </w:pPr>
@@ -6300,7 +6950,7 @@
           <w:lang w:eastAsia="de-CH"/>
         </w:rPr>
         <w:drawing>
-          <wp:inline distT="0" distB="0" distL="0" distR="0" wp14:anchorId="385CFDC0" wp14:editId="627F752E">
+          <wp:inline distT="0" distB="0" distL="0" distR="0" wp14:anchorId="6FDDCC13" wp14:editId="2AEAF9C0">
             <wp:extent cx="4695825" cy="6267830"/>
             <wp:effectExtent l="0" t="0" r="0" b="0"/>
             <wp:docPr id="14" name="Grafik 14"/>
@@ -6315,7 +6965,7 @@
                     <pic:cNvPicPr/>
                   </pic:nvPicPr>
                   <pic:blipFill>
-                    <a:blip r:embed="rId28">
+                    <a:blip r:embed="rId29">
                       <a:extLst>
                         <a:ext uri="{28A0092B-C50C-407E-A947-70E740481C1C}">
                           <a14:useLocalDpi xmlns:a14="http://schemas.microsoft.com/office/drawing/2010/main" val="0"/>
@@ -6346,38 +6996,25 @@
       <w:pPr>
         <w:pStyle w:val="Beschriftung"/>
       </w:pPr>
-      <w:bookmarkStart w:id="51" w:name="_Ref323983857"/>
+      <w:bookmarkStart w:id="54" w:name="_Ref323983857"/>
       <w:r>
         <w:t xml:space="preserve">Abbildung </w:t>
       </w:r>
-      <w:r>
-        <w:fldChar w:fldCharType="begin"/>
-      </w:r>
-      <w:r>
-        <w:instrText xml:space="preserve"> SEQ Abbildung \* ARABIC </w:instrText>
-      </w:r>
-      <w:r>
-        <w:fldChar w:fldCharType="separate"/>
-      </w:r>
-      <w:r>
-        <w:rPr>
-          <w:noProof/>
-        </w:rPr>
-        <w:t>12</w:t>
-      </w:r>
-      <w:r>
-        <w:rPr>
-          <w:noProof/>
-        </w:rPr>
-        <w:fldChar w:fldCharType="end"/>
-      </w:r>
+      <w:fldSimple w:instr=" SEQ Abbildung \* ARABIC ">
+        <w:r>
+          <w:rPr>
+            <w:noProof/>
+          </w:rPr>
+          <w:t>13</w:t>
+        </w:r>
+      </w:fldSimple>
       <w:r>
         <w:t xml:space="preserve"> - </w:t>
       </w:r>
       <w:r>
         <w:t>Demomodus, Ideen 1-3</w:t>
       </w:r>
-      <w:bookmarkEnd w:id="51"/>
+      <w:bookmarkEnd w:id="54"/>
     </w:p>
     <w:p>
       <w:r>
@@ -6606,7 +7243,7 @@
           <w:lang w:eastAsia="de-CH"/>
         </w:rPr>
         <w:drawing>
-          <wp:inline distT="0" distB="0" distL="0" distR="0" wp14:anchorId="4EBF5C06" wp14:editId="1E3A24C1">
+          <wp:inline distT="0" distB="0" distL="0" distR="0" wp14:anchorId="137C168A" wp14:editId="1A79732B">
             <wp:extent cx="5760720" cy="5875020"/>
             <wp:effectExtent l="0" t="0" r="0" b="0"/>
             <wp:docPr id="19" name="Grafik 19"/>
@@ -6621,7 +7258,7 @@
                     <pic:cNvPicPr/>
                   </pic:nvPicPr>
                   <pic:blipFill>
-                    <a:blip r:embed="rId29">
+                    <a:blip r:embed="rId30">
                       <a:extLst>
                         <a:ext uri="{28A0092B-C50C-407E-A947-70E740481C1C}">
                           <a14:useLocalDpi xmlns:a14="http://schemas.microsoft.com/office/drawing/2010/main" val="0"/>
@@ -6655,27 +7292,14 @@
       <w:r>
         <w:t xml:space="preserve">Abbildung </w:t>
       </w:r>
-      <w:r>
-        <w:fldChar w:fldCharType="begin"/>
-      </w:r>
-      <w:r>
-        <w:instrText xml:space="preserve"> SEQ Abbildung \* ARABIC </w:instrText>
-      </w:r>
-      <w:r>
-        <w:fldChar w:fldCharType="separate"/>
-      </w:r>
-      <w:r>
-        <w:rPr>
-          <w:noProof/>
-        </w:rPr>
-        <w:t>13</w:t>
-      </w:r>
-      <w:r>
-        <w:rPr>
-          <w:noProof/>
-        </w:rPr>
-        <w:fldChar w:fldCharType="end"/>
-      </w:r>
+      <w:fldSimple w:instr=" SEQ Abbildung \* ARABIC ">
+        <w:r>
+          <w:rPr>
+            <w:noProof/>
+          </w:rPr>
+          <w:t>14</w:t>
+        </w:r>
+      </w:fldSimple>
       <w:r>
         <w:t xml:space="preserve"> - </w:t>
       </w:r>
@@ -6912,7 +7536,7 @@
       <w:r>
         <w:t xml:space="preserve"> </w:t>
       </w:r>
-      <w:hyperlink r:id="rId30" w:history="1">
+      <w:hyperlink r:id="rId31" w:history="1">
         <w:r>
           <w:rPr>
             <w:rStyle w:val="Hyperlink"/>
@@ -7001,7 +7625,7 @@
           <w:lang w:eastAsia="de-CH"/>
         </w:rPr>
         <w:drawing>
-          <wp:inline distT="0" distB="0" distL="0" distR="0" wp14:anchorId="37A0BA09" wp14:editId="2C0DAE68">
+          <wp:inline distT="0" distB="0" distL="0" distR="0" wp14:anchorId="4043F397" wp14:editId="09E4BFD3">
             <wp:extent cx="5076825" cy="5110402"/>
             <wp:effectExtent l="0" t="0" r="0" b="0"/>
             <wp:docPr id="16" name="Grafik 16"/>
@@ -7016,7 +7640,7 @@
                     <pic:cNvPicPr/>
                   </pic:nvPicPr>
                   <pic:blipFill>
-                    <a:blip r:embed="rId31">
+                    <a:blip r:embed="rId32">
                       <a:extLst>
                         <a:ext uri="{28A0092B-C50C-407E-A947-70E740481C1C}">
                           <a14:useLocalDpi xmlns:a14="http://schemas.microsoft.com/office/drawing/2010/main" val="0"/>
@@ -7047,35 +7671,22 @@
       <w:pPr>
         <w:pStyle w:val="Beschriftung"/>
       </w:pPr>
-      <w:bookmarkStart w:id="52" w:name="_Ref323982977"/>
+      <w:bookmarkStart w:id="55" w:name="_Ref323982977"/>
       <w:r>
         <w:t xml:space="preserve">Abbildung </w:t>
       </w:r>
-      <w:r>
-        <w:fldChar w:fldCharType="begin"/>
-      </w:r>
-      <w:r>
-        <w:instrText xml:space="preserve"> SEQ Abbildung \* ARABIC </w:instrText>
-      </w:r>
-      <w:r>
-        <w:fldChar w:fldCharType="separate"/>
-      </w:r>
-      <w:r>
-        <w:rPr>
-          <w:noProof/>
-        </w:rPr>
-        <w:t>14</w:t>
-      </w:r>
-      <w:r>
-        <w:rPr>
-          <w:noProof/>
-        </w:rPr>
-        <w:fldChar w:fldCharType="end"/>
-      </w:r>
+      <w:fldSimple w:instr=" SEQ Abbildung \* ARABIC ">
+        <w:r>
+          <w:rPr>
+            <w:noProof/>
+          </w:rPr>
+          <w:t>15</w:t>
+        </w:r>
+      </w:fldSimple>
       <w:r>
         <w:t xml:space="preserve"> - Demomodus, Idee 12, Erweiterung zu Idee 8</w:t>
       </w:r>
-      <w:bookmarkEnd w:id="52"/>
+      <w:bookmarkEnd w:id="55"/>
     </w:p>
     <w:p>
       <w:pPr>
@@ -7145,7 +7756,7 @@
           <w:lang w:eastAsia="de-CH"/>
         </w:rPr>
         <w:drawing>
-          <wp:inline distT="0" distB="0" distL="0" distR="0" wp14:anchorId="23E89C08" wp14:editId="2DB6A6FD">
+          <wp:inline distT="0" distB="0" distL="0" distR="0" wp14:anchorId="279FBE92" wp14:editId="365EB45E">
             <wp:extent cx="5454846" cy="5514975"/>
             <wp:effectExtent l="0" t="0" r="0" b="0"/>
             <wp:docPr id="12" name="Grafik 12"/>
@@ -7160,7 +7771,7 @@
                     <pic:cNvPicPr/>
                   </pic:nvPicPr>
                   <pic:blipFill>
-                    <a:blip r:embed="rId32">
+                    <a:blip r:embed="rId33">
                       <a:extLst>
                         <a:ext uri="{28A0092B-C50C-407E-A947-70E740481C1C}">
                           <a14:useLocalDpi xmlns:a14="http://schemas.microsoft.com/office/drawing/2010/main" val="0"/>
@@ -7194,27 +7805,14 @@
       <w:r>
         <w:t xml:space="preserve">Abbildung </w:t>
       </w:r>
-      <w:r>
-        <w:fldChar w:fldCharType="begin"/>
-      </w:r>
-      <w:r>
-        <w:instrText xml:space="preserve"> SEQ Abbildung \* ARABIC </w:instrText>
-      </w:r>
-      <w:r>
-        <w:fldChar w:fldCharType="separate"/>
-      </w:r>
-      <w:r>
-        <w:rPr>
-          <w:noProof/>
-        </w:rPr>
-        <w:t>15</w:t>
-      </w:r>
-      <w:r>
-        <w:rPr>
-          <w:noProof/>
-        </w:rPr>
-        <w:fldChar w:fldCharType="end"/>
-      </w:r>
+      <w:fldSimple w:instr=" SEQ Abbildung \* ARABIC ">
+        <w:r>
+          <w:rPr>
+            <w:noProof/>
+          </w:rPr>
+          <w:t>16</w:t>
+        </w:r>
+      </w:fldSimple>
       <w:r>
         <w:t xml:space="preserve"> - Demomodus, Ideen 9 und 10</w:t>
       </w:r>
@@ -7292,7 +7890,7 @@
         </w:rPr>
         <w:lastRenderedPageBreak/>
         <w:drawing>
-          <wp:inline distT="0" distB="0" distL="0" distR="0" wp14:anchorId="533107B5" wp14:editId="1B0195C1">
+          <wp:inline distT="0" distB="0" distL="0" distR="0" wp14:anchorId="6A3A3F01" wp14:editId="579006CB">
             <wp:extent cx="4972050" cy="3548176"/>
             <wp:effectExtent l="0" t="0" r="0" b="0"/>
             <wp:docPr id="13" name="Grafik 13"/>
@@ -7307,7 +7905,7 @@
                     <pic:cNvPicPr/>
                   </pic:nvPicPr>
                   <pic:blipFill>
-                    <a:blip r:embed="rId33">
+                    <a:blip r:embed="rId34">
                       <a:extLst>
                         <a:ext uri="{28A0092B-C50C-407E-A947-70E740481C1C}">
                           <a14:useLocalDpi xmlns:a14="http://schemas.microsoft.com/office/drawing/2010/main" val="0"/>
@@ -7341,27 +7939,14 @@
       <w:r>
         <w:t xml:space="preserve">Abbildung </w:t>
       </w:r>
-      <w:r>
-        <w:fldChar w:fldCharType="begin"/>
-      </w:r>
-      <w:r>
-        <w:instrText xml:space="preserve"> SEQ Abbildung \* ARABIC </w:instrText>
-      </w:r>
-      <w:r>
-        <w:fldChar w:fldCharType="separate"/>
-      </w:r>
-      <w:r>
-        <w:rPr>
-          <w:noProof/>
-        </w:rPr>
-        <w:t>16</w:t>
-      </w:r>
-      <w:r>
-        <w:rPr>
-          <w:noProof/>
-        </w:rPr>
-        <w:fldChar w:fldCharType="end"/>
-      </w:r>
+      <w:fldSimple w:instr=" SEQ Abbildung \* ARABIC ">
+        <w:r>
+          <w:rPr>
+            <w:noProof/>
+          </w:rPr>
+          <w:t>17</w:t>
+        </w:r>
+      </w:fldSimple>
       <w:r>
         <w:t xml:space="preserve"> - Demomodus, </w:t>
       </w:r>
@@ -7398,11 +7983,11 @@
       <w:pPr>
         <w:pStyle w:val="berschrift6"/>
       </w:pPr>
-      <w:bookmarkStart w:id="53" w:name="_Toc324860366"/>
+      <w:bookmarkStart w:id="56" w:name="_Toc324860366"/>
       <w:r>
         <w:t>Auswahl der besten Idee für den Demomodus</w:t>
       </w:r>
-      <w:bookmarkEnd w:id="53"/>
+      <w:bookmarkEnd w:id="56"/>
     </w:p>
     <w:p>
       <w:r>
@@ -7632,7 +8217,7 @@
           <w:lang w:eastAsia="de-CH"/>
         </w:rPr>
         <w:drawing>
-          <wp:inline distT="0" distB="0" distL="0" distR="0" wp14:anchorId="5200A56A" wp14:editId="7DD6B775">
+          <wp:inline distT="0" distB="0" distL="0" distR="0" wp14:anchorId="4B617622" wp14:editId="74FDCEC4">
             <wp:extent cx="5760720" cy="1693545"/>
             <wp:effectExtent l="0" t="0" r="0" b="1905"/>
             <wp:docPr id="11" name="Picture 11"/>
@@ -7647,7 +8232,7 @@
                     <pic:cNvPicPr/>
                   </pic:nvPicPr>
                   <pic:blipFill>
-                    <a:blip r:embed="rId34" cstate="print">
+                    <a:blip r:embed="rId35" cstate="print">
                       <a:extLst>
                         <a:ext uri="{28A0092B-C50C-407E-A947-70E740481C1C}">
                           <a14:useLocalDpi xmlns:a14="http://schemas.microsoft.com/office/drawing/2010/main" val="0"/>
@@ -7678,31 +8263,18 @@
       <w:pPr>
         <w:pStyle w:val="Beschriftung"/>
       </w:pPr>
-      <w:bookmarkStart w:id="54" w:name="_Ref326670440"/>
+      <w:bookmarkStart w:id="57" w:name="_Ref326670440"/>
       <w:r>
         <w:t xml:space="preserve">Abbildung </w:t>
       </w:r>
-      <w:r>
-        <w:fldChar w:fldCharType="begin"/>
-      </w:r>
-      <w:r>
-        <w:instrText xml:space="preserve"> SEQ Abbildung \* ARABIC </w:instrText>
-      </w:r>
-      <w:r>
-        <w:fldChar w:fldCharType="separate"/>
-      </w:r>
-      <w:r>
-        <w:rPr>
-          <w:noProof/>
-        </w:rPr>
-        <w:t>17</w:t>
-      </w:r>
-      <w:r>
-        <w:rPr>
-          <w:noProof/>
-        </w:rPr>
-        <w:fldChar w:fldCharType="end"/>
-      </w:r>
+      <w:fldSimple w:instr=" SEQ Abbildung \* ARABIC ">
+        <w:r>
+          <w:rPr>
+            <w:noProof/>
+          </w:rPr>
+          <w:t>18</w:t>
+        </w:r>
+      </w:fldSimple>
       <w:r>
         <w:t xml:space="preserve"> - Screen </w:t>
       </w:r>
@@ -7710,7 +8282,7 @@
       <w:r>
         <w:t>Map</w:t>
       </w:r>
-      <w:bookmarkEnd w:id="54"/>
+      <w:bookmarkEnd w:id="57"/>
       <w:proofErr w:type="spellEnd"/>
     </w:p>
     <w:p>
@@ -8042,12 +8614,12 @@
       <w:pPr>
         <w:pStyle w:val="berschrift4"/>
       </w:pPr>
-      <w:bookmarkStart w:id="55" w:name="_Ref326852906"/>
+      <w:bookmarkStart w:id="58" w:name="_Ref326852906"/>
       <w:r>
         <w:lastRenderedPageBreak/>
         <w:t>Design Entscheide</w:t>
       </w:r>
-      <w:bookmarkEnd w:id="55"/>
+      <w:bookmarkEnd w:id="58"/>
     </w:p>
     <w:p>
       <w:r>
@@ -8072,7 +8644,7 @@
           <w:lang w:eastAsia="de-CH"/>
         </w:rPr>
         <w:drawing>
-          <wp:anchor distT="0" distB="0" distL="114300" distR="114300" simplePos="0" relativeHeight="251658240" behindDoc="0" locked="0" layoutInCell="1" allowOverlap="1" wp14:anchorId="31490F8C" wp14:editId="5AE63411">
+          <wp:anchor distT="0" distB="0" distL="114300" distR="114300" simplePos="0" relativeHeight="251658240" behindDoc="0" locked="0" layoutInCell="1" allowOverlap="1" wp14:anchorId="47F21BEE" wp14:editId="2E265480">
             <wp:simplePos x="0" y="0"/>
             <wp:positionH relativeFrom="column">
               <wp:posOffset>-2540</wp:posOffset>
@@ -8095,7 +8667,7 @@
                     <pic:cNvPicPr/>
                   </pic:nvPicPr>
                   <pic:blipFill rotWithShape="1">
-                    <a:blip r:embed="rId35">
+                    <a:blip r:embed="rId36">
                       <a:extLst>
                         <a:ext uri="{28A0092B-C50C-407E-A947-70E740481C1C}">
                           <a14:useLocalDpi xmlns:a14="http://schemas.microsoft.com/office/drawing/2010/main" val="0"/>
@@ -8226,27 +8798,14 @@
       <w:r>
         <w:t xml:space="preserve">Abbildung </w:t>
       </w:r>
-      <w:r>
-        <w:fldChar w:fldCharType="begin"/>
-      </w:r>
-      <w:r>
-        <w:instrText xml:space="preserve"> SEQ Abbildung \* ARABIC </w:instrText>
-      </w:r>
-      <w:r>
-        <w:fldChar w:fldCharType="separate"/>
-      </w:r>
-      <w:r>
-        <w:rPr>
-          <w:noProof/>
-        </w:rPr>
-        <w:t>18</w:t>
-      </w:r>
-      <w:r>
-        <w:rPr>
-          <w:noProof/>
-        </w:rPr>
-        <w:fldChar w:fldCharType="end"/>
-      </w:r>
+      <w:fldSimple w:instr=" SEQ Abbildung \* ARABIC ">
+        <w:r>
+          <w:rPr>
+            <w:noProof/>
+          </w:rPr>
+          <w:t>19</w:t>
+        </w:r>
+      </w:fldSimple>
       <w:r>
         <w:t xml:space="preserve"> - Handcursor Animation</w:t>
       </w:r>
@@ -8824,7 +9383,7 @@
       <w:pPr>
         <w:pStyle w:val="berschrift5"/>
       </w:pPr>
-      <w:bookmarkStart w:id="56" w:name="_Ref326852589"/>
+      <w:bookmarkStart w:id="59" w:name="_Ref326852589"/>
       <w:r>
         <w:t xml:space="preserve">Corporate </w:t>
       </w:r>
@@ -8834,7 +9393,7 @@
       <w:r>
         <w:t xml:space="preserve"> HSR</w:t>
       </w:r>
-      <w:bookmarkEnd w:id="56"/>
+      <w:bookmarkEnd w:id="59"/>
     </w:p>
     <w:p>
       <w:r>
@@ -9139,20 +9698,20 @@
       <w:pPr>
         <w:pStyle w:val="berschrift4"/>
       </w:pPr>
-      <w:bookmarkStart w:id="57" w:name="_Toc324860371"/>
-      <w:bookmarkStart w:id="58" w:name="_Ref326579818"/>
-      <w:bookmarkStart w:id="59" w:name="_Ref326579820"/>
-      <w:bookmarkStart w:id="60" w:name="_Ref326587538"/>
-      <w:bookmarkStart w:id="61" w:name="_Ref326587541"/>
+      <w:bookmarkStart w:id="60" w:name="_Toc324860371"/>
+      <w:bookmarkStart w:id="61" w:name="_Ref326579818"/>
+      <w:bookmarkStart w:id="62" w:name="_Ref326579820"/>
+      <w:bookmarkStart w:id="63" w:name="_Ref326587538"/>
+      <w:bookmarkStart w:id="64" w:name="_Ref326587541"/>
       <w:r>
         <w:lastRenderedPageBreak/>
         <w:t>Externes Design</w:t>
       </w:r>
-      <w:bookmarkEnd w:id="57"/>
-      <w:bookmarkEnd w:id="58"/>
-      <w:bookmarkEnd w:id="59"/>
       <w:bookmarkEnd w:id="60"/>
       <w:bookmarkEnd w:id="61"/>
+      <w:bookmarkEnd w:id="62"/>
+      <w:bookmarkEnd w:id="63"/>
+      <w:bookmarkEnd w:id="64"/>
     </w:p>
     <w:p>
       <w:r>
@@ -9260,7 +9819,7 @@
           <w:lang w:eastAsia="de-CH"/>
         </w:rPr>
         <w:drawing>
-          <wp:inline distT="0" distB="0" distL="0" distR="0" wp14:anchorId="4C685195" wp14:editId="590EA010">
+          <wp:inline distT="0" distB="0" distL="0" distR="0" wp14:anchorId="0F848094" wp14:editId="69456B94">
             <wp:extent cx="5760720" cy="3600450"/>
             <wp:effectExtent l="0" t="0" r="0" b="0"/>
             <wp:docPr id="25" name="Picture 25"/>
@@ -9272,97 +9831,6 @@
                 <pic:pic xmlns:pic="http://schemas.openxmlformats.org/drawingml/2006/picture">
                   <pic:nvPicPr>
                     <pic:cNvPr id="0" name="lunchmenu_app.png"/>
-                    <pic:cNvPicPr/>
-                  </pic:nvPicPr>
-                  <pic:blipFill>
-                    <a:blip r:embed="rId36" cstate="print">
-                      <a:extLst>
-                        <a:ext uri="{28A0092B-C50C-407E-A947-70E740481C1C}">
-                          <a14:useLocalDpi xmlns:a14="http://schemas.microsoft.com/office/drawing/2010/main" val="0"/>
-                        </a:ext>
-                      </a:extLst>
-                    </a:blip>
-                    <a:stretch>
-                      <a:fillRect/>
-                    </a:stretch>
-                  </pic:blipFill>
-                  <pic:spPr>
-                    <a:xfrm>
-                      <a:off x="0" y="0"/>
-                      <a:ext cx="5760720" cy="3600450"/>
-                    </a:xfrm>
-                    <a:prstGeom prst="rect">
-                      <a:avLst/>
-                    </a:prstGeom>
-                  </pic:spPr>
-                </pic:pic>
-              </a:graphicData>
-            </a:graphic>
-          </wp:inline>
-        </w:drawing>
-      </w:r>
-    </w:p>
-    <w:p>
-      <w:pPr>
-        <w:pStyle w:val="Beschriftung"/>
-      </w:pPr>
-      <w:r>
-        <w:t xml:space="preserve">Abbildung </w:t>
-      </w:r>
-      <w:fldSimple w:instr=" SEQ Abbildung \* ARABIC ">
-        <w:r>
-          <w:rPr>
-            <w:noProof/>
-          </w:rPr>
-          <w:t>19</w:t>
-        </w:r>
-      </w:fldSimple>
-      <w:r>
-        <w:t xml:space="preserve"> - Externes Design, Videowall-Applikation</w:t>
-      </w:r>
-    </w:p>
-    <w:p>
-      <w:pPr>
-        <w:pStyle w:val="berschrift5"/>
-      </w:pPr>
-      <w:r>
-        <w:t>Poster-</w:t>
-      </w:r>
-      <w:r>
-        <w:t>Applikation</w:t>
-      </w:r>
-      <w:r>
-        <w:t xml:space="preserve"> (</w:t>
-      </w:r>
-      <w:proofErr w:type="spellStart"/>
-      <w:r>
-        <w:t>Plug-in</w:t>
-      </w:r>
-      <w:proofErr w:type="spellEnd"/>
-      <w:r>
-        <w:t>)</w:t>
-      </w:r>
-    </w:p>
-    <w:p>
-      <w:r>
-        <w:rPr>
-          <w:noProof/>
-          <w:lang w:eastAsia="de-CH"/>
-        </w:rPr>
-        <w:lastRenderedPageBreak/>
-        <w:drawing>
-          <wp:inline distT="0" distB="0" distL="0" distR="0" wp14:anchorId="211F64F9" wp14:editId="4C717228">
-            <wp:extent cx="5760720" cy="3600450"/>
-            <wp:effectExtent l="0" t="0" r="0" b="0"/>
-            <wp:docPr id="26" name="Picture 26"/>
-            <wp:cNvGraphicFramePr>
-              <a:graphicFrameLocks xmlns:a="http://schemas.openxmlformats.org/drawingml/2006/main" noChangeAspect="1"/>
-            </wp:cNvGraphicFramePr>
-            <a:graphic xmlns:a="http://schemas.openxmlformats.org/drawingml/2006/main">
-              <a:graphicData uri="http://schemas.openxmlformats.org/drawingml/2006/picture">
-                <pic:pic xmlns:pic="http://schemas.openxmlformats.org/drawingml/2006/picture">
-                  <pic:nvPicPr>
-                    <pic:cNvPr id="0" name="poster_app.png"/>
                     <pic:cNvPicPr/>
                   </pic:nvPicPr>
                   <pic:blipFill>
@@ -9409,193 +9877,32 @@
         </w:r>
       </w:fldSimple>
       <w:r>
-        <w:t xml:space="preserve"> - Externes Design, Poster-Applikation</w:t>
-      </w:r>
-      <w:r>
-        <w:rPr>
-          <w:noProof/>
-        </w:rPr>
-        <w:t xml:space="preserve"> (Plug-in)</w:t>
+        <w:t xml:space="preserve"> - Externes Design, Videowall-Applikation</w:t>
       </w:r>
     </w:p>
     <w:p>
-      <w:r>
-        <w:t>Die Poster</w:t>
-      </w:r>
-      <w:r>
-        <w:t>-</w:t>
-      </w:r>
-      <w:r>
-        <w:t xml:space="preserve">Applikation zeigt in der Mitte jeweils ein Poster an. </w:t>
-      </w:r>
-      <w:r>
-        <w:t>Mit den Pfeilen links und rechts davon kann zum vorherigen oder zum nächsten Poster navigiert werden.</w:t>
-      </w:r>
-      <w:r>
-        <w:t xml:space="preserve"> </w:t>
-      </w:r>
-      <w:r>
-        <w:t>Die Pfeile sind in B</w:t>
-      </w:r>
-      <w:r>
-        <w:t>lau gehalten.</w:t>
+      <w:pPr>
+        <w:pStyle w:val="berschrift5"/>
+      </w:pPr>
+      <w:r>
+        <w:t>Poster-</w:t>
+      </w:r>
+      <w:r>
+        <w:t>Applikation</w:t>
+      </w:r>
+      <w:r>
+        <w:t xml:space="preserve"> (</w:t>
+      </w:r>
+      <w:proofErr w:type="spellStart"/>
+      <w:r>
+        <w:t>Plug-in</w:t>
+      </w:r>
+      <w:proofErr w:type="spellEnd"/>
+      <w:r>
+        <w:t>)</w:t>
       </w:r>
     </w:p>
     <w:p>
-      <w:pPr>
-        <w:pStyle w:val="berschrift5"/>
-      </w:pPr>
-      <w:r>
-        <w:t>Mittagsmenu-</w:t>
-      </w:r>
-      <w:r>
-        <w:t>Applikation</w:t>
-      </w:r>
-      <w:r>
-        <w:t xml:space="preserve"> (</w:t>
-      </w:r>
-      <w:proofErr w:type="spellStart"/>
-      <w:r>
-        <w:t>Plug-in</w:t>
-      </w:r>
-      <w:proofErr w:type="spellEnd"/>
-      <w:r>
-        <w:t>)</w:t>
-      </w:r>
-    </w:p>
-    <w:p>
-      <w:r>
-        <w:t xml:space="preserve">Die </w:t>
-      </w:r>
-      <w:r>
-        <w:fldChar w:fldCharType="begin"/>
-      </w:r>
-      <w:r>
-        <w:instrText xml:space="preserve"> REF _Ref326853505 \h </w:instrText>
-      </w:r>
-      <w:r>
-        <w:fldChar w:fldCharType="separate"/>
-      </w:r>
-      <w:r>
-        <w:t xml:space="preserve">Abbildung </w:t>
-      </w:r>
-      <w:r>
-        <w:rPr>
-          <w:noProof/>
-        </w:rPr>
-        <w:t>19</w:t>
-      </w:r>
-      <w:r>
-        <w:t xml:space="preserve"> - Externes Design, Videowall Applikation</w:t>
-      </w:r>
-      <w:r>
-        <w:fldChar w:fldCharType="end"/>
-      </w:r>
-      <w:r>
-        <w:t xml:space="preserve"> zeigt auch die </w:t>
-      </w:r>
-      <w:r>
-        <w:t>Mittagsmenu</w:t>
-      </w:r>
-      <w:r>
-        <w:t>-</w:t>
-      </w:r>
-      <w:r>
-        <w:t>Applikation.</w:t>
-      </w:r>
-      <w:r>
-        <w:t xml:space="preserve"> Diese wurde sehr schlicht gehalten. Besonders relevante Texte, wie das Datum und die Kategorie, wurden im Schriftbild hervorge</w:t>
-      </w:r>
-      <w:r>
-        <w:t>hobe</w:t>
-      </w:r>
-      <w:r>
-        <w:t>n.</w:t>
-      </w:r>
-    </w:p>
-    <w:p>
-      <w:pPr>
-        <w:pStyle w:val="berschrift5"/>
-      </w:pPr>
-      <w:r>
-        <w:t>Demomodus</w:t>
-      </w:r>
-    </w:p>
-    <w:p>
-      <w:r>
-        <w:t>Für den Demomodus „Teaser“</w:t>
-      </w:r>
-      <w:r>
-        <w:t xml:space="preserve"> (siehe </w:t>
-      </w:r>
-      <w:r>
-        <w:fldChar w:fldCharType="begin"/>
-      </w:r>
-      <w:r>
-        <w:instrText xml:space="preserve"> REF _Ref324343900 \r \h </w:instrText>
-      </w:r>
-      <w:r>
-        <w:fldChar w:fldCharType="separate"/>
-      </w:r>
-      <w:r>
-        <w:t>I.1.3.2.2.2</w:t>
-      </w:r>
-      <w:r>
-        <w:fldChar w:fldCharType="end"/>
-      </w:r>
-      <w:r>
-        <w:t xml:space="preserve"> </w:t>
-      </w:r>
-      <w:r>
-        <w:fldChar w:fldCharType="begin"/>
-      </w:r>
-      <w:r>
-        <w:instrText xml:space="preserve"> REF _Ref324343900 \h  \* MERGEFORMAT </w:instrText>
-      </w:r>
-      <w:r>
-        <w:fldChar w:fldCharType="separate"/>
-      </w:r>
-      <w:r>
-        <w:t>U</w:t>
-      </w:r>
-      <w:r>
-        <w:t>mset</w:t>
-      </w:r>
-      <w:r>
-        <w:t>zung des Demomodus „Teaser“</w:t>
-      </w:r>
-      <w:r>
-        <w:fldChar w:fldCharType="end"/>
-      </w:r>
-      <w:r>
-        <w:t>)</w:t>
-      </w:r>
-      <w:r>
-        <w:t xml:space="preserve"> wurde ein externes Design erarbeitet. Sobald der Demomodus aktiv ist, wird auf </w:t>
-      </w:r>
-      <w:proofErr w:type="gramStart"/>
-      <w:r>
-        <w:t>der Videowall</w:t>
-      </w:r>
-      <w:proofErr w:type="gramEnd"/>
-      <w:r>
-        <w:t xml:space="preserve"> eine zufä</w:t>
-      </w:r>
-      <w:r>
-        <w:t>llig ausgewählte Farbe gezeigt.</w:t>
-      </w:r>
-    </w:p>
-    <w:p>
-      <w:r>
-        <w:t>In der Mitte wird jeweils der Teaser-Text der im Hintergrund aktiven Applikation angezeigt. Dies könnte beispielsweise die Mittagsmenu-App sein, was dann dazu führt, dass der entsprechend passende Text: „Hunger?“ angezeigt wird. Unterhalb dieses Textes befindet sich noch ein Zusatztext, welcher die Passanten dazu animieren soll, sich der Wall zu nähern.</w:t>
-      </w:r>
-    </w:p>
-    <w:p>
-      <w:pPr>
-        <w:rPr>
-          <w:lang w:eastAsia="de-CH"/>
-        </w:rPr>
-      </w:pPr>
       <w:r>
         <w:rPr>
           <w:noProof/>
@@ -9603,10 +9910,10 @@
         </w:rPr>
         <w:lastRenderedPageBreak/>
         <w:drawing>
-          <wp:inline distT="0" distB="0" distL="0" distR="0" wp14:anchorId="3735503C" wp14:editId="1353D043">
+          <wp:inline distT="0" distB="0" distL="0" distR="0" wp14:anchorId="273D075A" wp14:editId="6B4FC176">
             <wp:extent cx="5760720" cy="3600450"/>
             <wp:effectExtent l="0" t="0" r="0" b="0"/>
-            <wp:docPr id="22" name="Picture 22"/>
+            <wp:docPr id="26" name="Picture 26"/>
             <wp:cNvGraphicFramePr>
               <a:graphicFrameLocks xmlns:a="http://schemas.openxmlformats.org/drawingml/2006/main" noChangeAspect="1"/>
             </wp:cNvGraphicFramePr>
@@ -9614,7 +9921,7 @@
               <a:graphicData uri="http://schemas.openxmlformats.org/drawingml/2006/picture">
                 <pic:pic xmlns:pic="http://schemas.openxmlformats.org/drawingml/2006/picture">
                   <pic:nvPicPr>
-                    <pic:cNvPr id="0" name="DemoMode_teaser.png"/>
+                    <pic:cNvPr id="0" name="poster_app.png"/>
                     <pic:cNvPicPr/>
                   </pic:nvPicPr>
                   <pic:blipFill>
@@ -9652,44 +9959,283 @@
       <w:r>
         <w:t xml:space="preserve">Abbildung </w:t>
       </w:r>
-      <w:r>
-        <w:fldChar w:fldCharType="begin"/>
-      </w:r>
-      <w:r>
-        <w:instrText xml:space="preserve"> SEQ Abbildung \* ARABIC </w:instrText>
-      </w:r>
-      <w:r>
-        <w:fldChar w:fldCharType="separate"/>
+      <w:fldSimple w:instr=" SEQ Abbildung \* ARABIC ">
+        <w:r>
+          <w:rPr>
+            <w:noProof/>
+          </w:rPr>
+          <w:t>21</w:t>
+        </w:r>
+      </w:fldSimple>
+      <w:r>
+        <w:t xml:space="preserve"> - Externes Design, Poster-Applikation</w:t>
       </w:r>
       <w:r>
         <w:rPr>
           <w:noProof/>
         </w:rPr>
-        <w:t>21</w:t>
-      </w:r>
-      <w:r>
-        <w:rPr>
-          <w:noProof/>
-        </w:rPr>
-        <w:fldChar w:fldCharType="end"/>
-      </w:r>
-      <w:r>
-        <w:t xml:space="preserve"> - Externes Design, Teaser-Text</w:t>
+        <w:t xml:space="preserve"> (Plug-in)</w:t>
       </w:r>
     </w:p>
     <w:p>
       <w:r>
-        <w:t>Sobald sich ein Passant der Wall genähert hat und dessen Skelett erkannt wurde, beginnt ein Countdown und das erkannte Skelett wird angezeigt.</w:t>
+        <w:t>Die Poster</w:t>
+      </w:r>
+      <w:r>
+        <w:t>-</w:t>
+      </w:r>
+      <w:r>
+        <w:t xml:space="preserve">Applikation zeigt in der Mitte jeweils ein Poster an. </w:t>
+      </w:r>
+      <w:r>
+        <w:t>Mit den Pfeilen links und rechts davon kann zum vorherigen oder zum nächsten Poster navigiert werden.</w:t>
+      </w:r>
+      <w:r>
+        <w:t xml:space="preserve"> </w:t>
+      </w:r>
+      <w:r>
+        <w:t>Die Pfeile sind in B</w:t>
+      </w:r>
+      <w:r>
+        <w:t>lau gehalten.</w:t>
       </w:r>
     </w:p>
     <w:p>
+      <w:pPr>
+        <w:pStyle w:val="berschrift5"/>
+      </w:pPr>
+      <w:r>
+        <w:t>Mittagsmenu-</w:t>
+      </w:r>
+      <w:r>
+        <w:t>Applikation</w:t>
+      </w:r>
+      <w:r>
+        <w:t xml:space="preserve"> (</w:t>
+      </w:r>
+      <w:proofErr w:type="spellStart"/>
+      <w:r>
+        <w:t>Plug-in</w:t>
+      </w:r>
+      <w:proofErr w:type="spellEnd"/>
+      <w:r>
+        <w:t>)</w:t>
+      </w:r>
+    </w:p>
+    <w:p>
+      <w:r>
+        <w:t xml:space="preserve">Die </w:t>
+      </w:r>
+      <w:r>
+        <w:fldChar w:fldCharType="begin"/>
+      </w:r>
+      <w:r>
+        <w:instrText xml:space="preserve"> REF _Ref326853505 \h </w:instrText>
+      </w:r>
+      <w:r>
+        <w:fldChar w:fldCharType="separate"/>
+      </w:r>
+      <w:r>
+        <w:t xml:space="preserve">Abbildung </w:t>
+      </w:r>
+      <w:r>
+        <w:rPr>
+          <w:noProof/>
+        </w:rPr>
+        <w:t>19</w:t>
+      </w:r>
+      <w:r>
+        <w:t xml:space="preserve"> - Externes Design, Videowall Applikation</w:t>
+      </w:r>
+      <w:r>
+        <w:fldChar w:fldCharType="end"/>
+      </w:r>
+      <w:r>
+        <w:t xml:space="preserve"> zeigt auch die </w:t>
+      </w:r>
+      <w:r>
+        <w:t>Mittagsmenu</w:t>
+      </w:r>
+      <w:r>
+        <w:t>-</w:t>
+      </w:r>
+      <w:r>
+        <w:t>Applikation.</w:t>
+      </w:r>
+      <w:r>
+        <w:t xml:space="preserve"> Diese wurde sehr schlicht gehalten. Besonders relevante Texte, wie das Datum und die Kategorie, wurden im Schriftbild hervorge</w:t>
+      </w:r>
+      <w:r>
+        <w:t>hobe</w:t>
+      </w:r>
+      <w:r>
+        <w:t>n.</w:t>
+      </w:r>
+    </w:p>
+    <w:p>
+      <w:pPr>
+        <w:pStyle w:val="berschrift5"/>
+      </w:pPr>
+      <w:r>
+        <w:t>Demomodus</w:t>
+      </w:r>
+    </w:p>
+    <w:p>
+      <w:r>
+        <w:t>Für den Demomodus „Teaser“</w:t>
+      </w:r>
+      <w:r>
+        <w:t xml:space="preserve"> (siehe </w:t>
+      </w:r>
+      <w:r>
+        <w:fldChar w:fldCharType="begin"/>
+      </w:r>
+      <w:r>
+        <w:instrText xml:space="preserve"> REF _Ref324343900 \r \h </w:instrText>
+      </w:r>
+      <w:r>
+        <w:fldChar w:fldCharType="separate"/>
+      </w:r>
+      <w:r>
+        <w:t>I.1.3.2.2.2</w:t>
+      </w:r>
+      <w:r>
+        <w:fldChar w:fldCharType="end"/>
+      </w:r>
+      <w:r>
+        <w:t xml:space="preserve"> </w:t>
+      </w:r>
+      <w:r>
+        <w:fldChar w:fldCharType="begin"/>
+      </w:r>
+      <w:r>
+        <w:instrText xml:space="preserve"> REF _Ref324343900 \h  \* MERGEFORMAT </w:instrText>
+      </w:r>
+      <w:r>
+        <w:fldChar w:fldCharType="separate"/>
+      </w:r>
+      <w:r>
+        <w:t>U</w:t>
+      </w:r>
+      <w:r>
+        <w:t>mset</w:t>
+      </w:r>
+      <w:r>
+        <w:t>zung des Demomodus „Teaser“</w:t>
+      </w:r>
+      <w:r>
+        <w:fldChar w:fldCharType="end"/>
+      </w:r>
+      <w:r>
+        <w:t>)</w:t>
+      </w:r>
+      <w:r>
+        <w:t xml:space="preserve"> wurde ein externes Design erarbeitet. Sobald der Demomodus aktiv ist, wird auf </w:t>
+      </w:r>
+      <w:proofErr w:type="gramStart"/>
+      <w:r>
+        <w:t>der Videowall</w:t>
+      </w:r>
+      <w:proofErr w:type="gramEnd"/>
+      <w:r>
+        <w:t xml:space="preserve"> eine zufä</w:t>
+      </w:r>
+      <w:r>
+        <w:t>llig ausgewählte Farbe gezeigt.</w:t>
+      </w:r>
+    </w:p>
+    <w:p>
+      <w:r>
+        <w:t>In der Mitte wird jeweils der Teaser-Text der im Hintergrund aktiven Applikation angezeigt. Dies könnte beispielsweise die Mittagsmenu-App sein, was dann dazu führt, dass der entsprechend passende Text: „Hunger?“ angezeigt wird. Unterhalb dieses Textes befindet sich noch ein Zusatztext, welcher die Passanten dazu animieren soll, sich der Wall zu nähern.</w:t>
+      </w:r>
+    </w:p>
+    <w:p>
+      <w:pPr>
+        <w:rPr>
+          <w:lang w:eastAsia="de-CH"/>
+        </w:rPr>
+      </w:pPr>
       <w:r>
         <w:rPr>
           <w:noProof/>
           <w:lang w:eastAsia="de-CH"/>
         </w:rPr>
+        <w:lastRenderedPageBreak/>
         <w:drawing>
-          <wp:inline distT="0" distB="0" distL="0" distR="0" wp14:anchorId="1169523D" wp14:editId="1084B4F8">
+          <wp:inline distT="0" distB="0" distL="0" distR="0" wp14:anchorId="6DBDCDCA" wp14:editId="258CBD63">
+            <wp:extent cx="5760720" cy="3600450"/>
+            <wp:effectExtent l="0" t="0" r="0" b="0"/>
+            <wp:docPr id="22" name="Picture 22"/>
+            <wp:cNvGraphicFramePr>
+              <a:graphicFrameLocks xmlns:a="http://schemas.openxmlformats.org/drawingml/2006/main" noChangeAspect="1"/>
+            </wp:cNvGraphicFramePr>
+            <a:graphic xmlns:a="http://schemas.openxmlformats.org/drawingml/2006/main">
+              <a:graphicData uri="http://schemas.openxmlformats.org/drawingml/2006/picture">
+                <pic:pic xmlns:pic="http://schemas.openxmlformats.org/drawingml/2006/picture">
+                  <pic:nvPicPr>
+                    <pic:cNvPr id="0" name="DemoMode_teaser.png"/>
+                    <pic:cNvPicPr/>
+                  </pic:nvPicPr>
+                  <pic:blipFill>
+                    <a:blip r:embed="rId39" cstate="print">
+                      <a:extLst>
+                        <a:ext uri="{28A0092B-C50C-407E-A947-70E740481C1C}">
+                          <a14:useLocalDpi xmlns:a14="http://schemas.microsoft.com/office/drawing/2010/main" val="0"/>
+                        </a:ext>
+                      </a:extLst>
+                    </a:blip>
+                    <a:stretch>
+                      <a:fillRect/>
+                    </a:stretch>
+                  </pic:blipFill>
+                  <pic:spPr>
+                    <a:xfrm>
+                      <a:off x="0" y="0"/>
+                      <a:ext cx="5760720" cy="3600450"/>
+                    </a:xfrm>
+                    <a:prstGeom prst="rect">
+                      <a:avLst/>
+                    </a:prstGeom>
+                  </pic:spPr>
+                </pic:pic>
+              </a:graphicData>
+            </a:graphic>
+          </wp:inline>
+        </w:drawing>
+      </w:r>
+    </w:p>
+    <w:p>
+      <w:pPr>
+        <w:pStyle w:val="Beschriftung"/>
+      </w:pPr>
+      <w:r>
+        <w:t xml:space="preserve">Abbildung </w:t>
+      </w:r>
+      <w:fldSimple w:instr=" SEQ Abbildung \* ARABIC ">
+        <w:r>
+          <w:rPr>
+            <w:noProof/>
+          </w:rPr>
+          <w:t>22</w:t>
+        </w:r>
+      </w:fldSimple>
+      <w:r>
+        <w:t xml:space="preserve"> - Externes Design, Teaser-Text</w:t>
+      </w:r>
+    </w:p>
+    <w:p>
+      <w:r>
+        <w:t>Sobald sich ein Passant der Wall genähert hat und dessen Skelett erkannt wurde, beginnt ein Countdown und das erkannte Skelett wird angezeigt.</w:t>
+      </w:r>
+    </w:p>
+    <w:p>
+      <w:r>
+        <w:rPr>
+          <w:noProof/>
+          <w:lang w:eastAsia="de-CH"/>
+        </w:rPr>
+        <w:drawing>
+          <wp:inline distT="0" distB="0" distL="0" distR="0" wp14:anchorId="234A544F" wp14:editId="75913044">
             <wp:extent cx="5185664" cy="3241040"/>
             <wp:effectExtent l="0" t="0" r="0" b="0"/>
             <wp:docPr id="9" name="Picture 9"/>
@@ -9704,7 +10250,7 @@
                     <pic:cNvPicPr/>
                   </pic:nvPicPr>
                   <pic:blipFill>
-                    <a:blip r:embed="rId39" cstate="print">
+                    <a:blip r:embed="rId40" cstate="print">
                       <a:extLst>
                         <a:ext uri="{28A0092B-C50C-407E-A947-70E740481C1C}">
                           <a14:useLocalDpi xmlns:a14="http://schemas.microsoft.com/office/drawing/2010/main" val="0"/>
@@ -9738,27 +10284,14 @@
       <w:r>
         <w:t xml:space="preserve">Abbildung </w:t>
       </w:r>
-      <w:r>
-        <w:fldChar w:fldCharType="begin"/>
-      </w:r>
-      <w:r>
-        <w:instrText xml:space="preserve"> SEQ Abbildung \* ARABIC </w:instrText>
-      </w:r>
-      <w:r>
-        <w:fldChar w:fldCharType="separate"/>
-      </w:r>
-      <w:r>
-        <w:rPr>
-          <w:noProof/>
-        </w:rPr>
-        <w:t>22</w:t>
-      </w:r>
-      <w:r>
-        <w:rPr>
-          <w:noProof/>
-        </w:rPr>
-        <w:fldChar w:fldCharType="end"/>
-      </w:r>
+      <w:fldSimple w:instr=" SEQ Abbildung \* ARABIC ">
+        <w:r>
+          <w:rPr>
+            <w:noProof/>
+          </w:rPr>
+          <w:t>23</w:t>
+        </w:r>
+      </w:fldSimple>
       <w:r>
         <w:t xml:space="preserve"> - Externes Design, Countdown</w:t>
       </w:r>
@@ -9858,14 +10391,14 @@
       <w:r>
         <w:t>“</w:t>
       </w:r>
-      <w:bookmarkStart w:id="62" w:name="_Ref326581912"/>
+      <w:bookmarkStart w:id="65" w:name="_Ref326581912"/>
       <w:r>
         <w:rPr>
           <w:rStyle w:val="Funotenzeichen"/>
         </w:rPr>
         <w:footnoteReference w:id="5"/>
       </w:r>
-      <w:bookmarkEnd w:id="62"/>
+      <w:bookmarkEnd w:id="65"/>
       <w:r>
         <w:t xml:space="preserve"> </w:t>
       </w:r>
@@ -12609,14 +13142,14 @@
         </w:rPr>
         <w:lastRenderedPageBreak/>
         <w:drawing>
-          <wp:inline distT="0" distB="0" distL="0" distR="0" wp14:anchorId="4E1F5A85" wp14:editId="23E084A6">
+          <wp:inline distT="0" distB="0" distL="0" distR="0" wp14:anchorId="5DF58B2D" wp14:editId="2FE91B89">
             <wp:extent cx="5486400" cy="4102100"/>
             <wp:effectExtent l="0" t="0" r="0" b="0"/>
             <wp:docPr id="39" name="Diagram 39"/>
             <wp:cNvGraphicFramePr/>
             <a:graphic xmlns:a="http://schemas.openxmlformats.org/drawingml/2006/main">
               <a:graphicData uri="http://schemas.openxmlformats.org/drawingml/2006/diagram">
-                <dgm:relIds xmlns:dgm="http://schemas.openxmlformats.org/drawingml/2006/diagram" xmlns:r="http://schemas.openxmlformats.org/officeDocument/2006/relationships" r:dm="rId40" r:lo="rId41" r:qs="rId42" r:cs="rId43"/>
+                <dgm:relIds xmlns:dgm="http://schemas.openxmlformats.org/drawingml/2006/diagram" xmlns:r="http://schemas.openxmlformats.org/officeDocument/2006/relationships" r:dm="rId41" r:lo="rId42" r:qs="rId43" r:cs="rId44"/>
               </a:graphicData>
             </a:graphic>
           </wp:inline>
@@ -12630,27 +13163,14 @@
       <w:r>
         <w:t xml:space="preserve">Abbildung </w:t>
       </w:r>
-      <w:r>
-        <w:fldChar w:fldCharType="begin"/>
-      </w:r>
-      <w:r>
-        <w:instrText xml:space="preserve"> SEQ Abbildung \* ARABIC </w:instrText>
-      </w:r>
-      <w:r>
-        <w:fldChar w:fldCharType="separate"/>
-      </w:r>
-      <w:r>
-        <w:rPr>
-          <w:noProof/>
-        </w:rPr>
-        <w:t>23</w:t>
-      </w:r>
-      <w:r>
-        <w:rPr>
-          <w:noProof/>
-        </w:rPr>
-        <w:fldChar w:fldCharType="end"/>
-      </w:r>
+      <w:fldSimple w:instr=" SEQ Abbildung \* ARABIC ">
+        <w:r>
+          <w:rPr>
+            <w:noProof/>
+          </w:rPr>
+          <w:t>24</w:t>
+        </w:r>
+      </w:fldSimple>
       <w:r>
         <w:t xml:space="preserve"> - Betrieb der Videowall</w:t>
       </w:r>
@@ -12819,14 +13339,14 @@
         </w:rPr>
         <w:lastRenderedPageBreak/>
         <w:drawing>
-          <wp:inline distT="0" distB="0" distL="0" distR="0" wp14:anchorId="774D9018" wp14:editId="759DE6F8">
+          <wp:inline distT="0" distB="0" distL="0" distR="0" wp14:anchorId="1CD2169C" wp14:editId="42BA2F38">
             <wp:extent cx="5486400" cy="2622550"/>
             <wp:effectExtent l="38100" t="0" r="38100" b="0"/>
             <wp:docPr id="21" name="Diagramm 2"/>
             <wp:cNvGraphicFramePr/>
             <a:graphic xmlns:a="http://schemas.openxmlformats.org/drawingml/2006/main">
               <a:graphicData uri="http://schemas.openxmlformats.org/drawingml/2006/diagram">
-                <dgm:relIds xmlns:dgm="http://schemas.openxmlformats.org/drawingml/2006/diagram" xmlns:r="http://schemas.openxmlformats.org/officeDocument/2006/relationships" r:dm="rId45" r:lo="rId46" r:qs="rId47" r:cs="rId48"/>
+                <dgm:relIds xmlns:dgm="http://schemas.openxmlformats.org/drawingml/2006/diagram" xmlns:r="http://schemas.openxmlformats.org/officeDocument/2006/relationships" r:dm="rId46" r:lo="rId47" r:qs="rId48" r:cs="rId49"/>
               </a:graphicData>
             </a:graphic>
           </wp:inline>
@@ -12840,27 +13360,14 @@
       <w:r>
         <w:t xml:space="preserve">Abbildung </w:t>
       </w:r>
-      <w:r>
-        <w:fldChar w:fldCharType="begin"/>
-      </w:r>
-      <w:r>
-        <w:instrText xml:space="preserve"> SEQ Abbildung \* ARABIC </w:instrText>
-      </w:r>
-      <w:r>
-        <w:fldChar w:fldCharType="separate"/>
-      </w:r>
-      <w:r>
-        <w:rPr>
-          <w:noProof/>
-        </w:rPr>
-        <w:t>24</w:t>
-      </w:r>
-      <w:r>
-        <w:rPr>
-          <w:noProof/>
-        </w:rPr>
-        <w:fldChar w:fldCharType="end"/>
-      </w:r>
+      <w:fldSimple w:instr=" SEQ Abbildung \* ARABIC ">
+        <w:r>
+          <w:rPr>
+            <w:noProof/>
+          </w:rPr>
+          <w:t>25</w:t>
+        </w:r>
+      </w:fldSimple>
       <w:r>
         <w:t xml:space="preserve"> - </w:t>
       </w:r>
@@ -13618,19 +14125,19 @@
       <w:pPr>
         <w:pStyle w:val="berschrift6"/>
       </w:pPr>
-      <w:bookmarkStart w:id="63" w:name="_Ref325906709"/>
-      <w:bookmarkStart w:id="64" w:name="_Ref325906766"/>
+      <w:bookmarkStart w:id="66" w:name="_Ref325906709"/>
+      <w:bookmarkStart w:id="67" w:name="_Ref325906766"/>
       <w:r>
         <w:t>Typo3 Extension mit Typo3 D</w:t>
       </w:r>
       <w:r>
         <w:t>aten</w:t>
       </w:r>
-      <w:bookmarkEnd w:id="63"/>
+      <w:bookmarkEnd w:id="66"/>
       <w:r>
         <w:t>bank</w:t>
       </w:r>
-      <w:bookmarkEnd w:id="64"/>
+      <w:bookmarkEnd w:id="67"/>
     </w:p>
     <w:p>
       <w:r>
@@ -13820,7 +14327,7 @@
       <w:pPr>
         <w:pStyle w:val="berschrift6"/>
       </w:pPr>
-      <w:bookmarkStart w:id="65" w:name="_Ref325894421"/>
+      <w:bookmarkStart w:id="68" w:name="_Ref325894421"/>
       <w:r>
         <w:t xml:space="preserve">Web Interface und Typo3 Extension mit </w:t>
       </w:r>
@@ -13828,7 +14335,7 @@
       <w:r>
         <w:t>Iframe</w:t>
       </w:r>
-      <w:bookmarkEnd w:id="65"/>
+      <w:bookmarkEnd w:id="68"/>
       <w:proofErr w:type="spellEnd"/>
     </w:p>
     <w:p>
@@ -14058,7 +14565,10 @@
         <w:pStyle w:val="berschrift5"/>
       </w:pPr>
       <w:r>
-        <w:t>Administration über WPF Applikation</w:t>
+        <w:t>Administration über WPF-</w:t>
+      </w:r>
+      <w:r>
+        <w:t>Applikation</w:t>
       </w:r>
     </w:p>
     <w:p>
@@ -14172,8 +14682,8 @@
       </w:r>
     </w:p>
     <w:sectPr>
-      <w:headerReference w:type="default" r:id="rId50"/>
-      <w:footerReference w:type="default" r:id="rId51"/>
+      <w:headerReference w:type="default" r:id="rId51"/>
+      <w:footerReference w:type="default" r:id="rId52"/>
       <w:pgSz w:w="11906" w:h="16838"/>
       <w:pgMar w:top="1417" w:right="1417" w:bottom="1134" w:left="1417" w:header="708" w:footer="708" w:gutter="0"/>
       <w:cols w:space="708"/>
@@ -14271,7 +14781,7 @@
         <w:noProof/>
         <w:lang w:val="de-DE"/>
       </w:rPr>
-      <w:t>6</w:t>
+      <w:t>7</w:t>
     </w:r>
     <w:r>
       <w:rPr>
@@ -14285,34 +14795,16 @@
       </w:rPr>
       <w:t xml:space="preserve"> von </w:t>
     </w:r>
-    <w:r>
-      <w:fldChar w:fldCharType="begin"/>
-    </w:r>
-    <w:r>
-      <w:instrText>NUMPAGE</w:instrText>
-    </w:r>
-    <w:r>
-      <w:instrText>S  \* Arabic  \* MERGEFORMAT</w:instrText>
-    </w:r>
-    <w:r>
-      <w:fldChar w:fldCharType="separate"/>
-    </w:r>
-    <w:r>
-      <w:rPr>
-        <w:b/>
-        <w:noProof/>
-        <w:lang w:val="de-DE"/>
-      </w:rPr>
-      <w:t>30</w:t>
-    </w:r>
-    <w:r>
-      <w:rPr>
-        <w:b/>
-        <w:noProof/>
-        <w:lang w:val="de-DE"/>
-      </w:rPr>
-      <w:fldChar w:fldCharType="end"/>
-    </w:r>
+    <w:fldSimple w:instr="NUMPAGES  \* Arabic  \* MERGEFORMAT">
+      <w:r>
+        <w:rPr>
+          <w:b/>
+          <w:noProof/>
+          <w:lang w:val="de-DE"/>
+        </w:rPr>
+        <w:t>31</w:t>
+      </w:r>
+    </w:fldSimple>
   </w:p>
 </w:ftr>
 </file>
@@ -14803,13 +15295,7 @@
         <w:rPr>
           <w:lang w:val="en-US"/>
         </w:rPr>
-        <w:instrText xml:space="preserve"> HYPERLINK "ht</w:instrText>
-      </w:r>
-      <w:r>
-        <w:rPr>
-          <w:lang w:val="en-US"/>
-        </w:rPr>
-        <w:instrText xml:space="preserve">tp://www.hsr.ch/typo3/index.php" </w:instrText>
+        <w:instrText xml:space="preserve"> HYPERLINK "http://www.hsr.ch/typo3/index.php" </w:instrText>
       </w:r>
       <w:r>
         <w:fldChar w:fldCharType="separate"/>
@@ -16193,9 +16679,9 @@
     </w:lvl>
   </w:abstractNum>
   <w:abstractNum w:abstractNumId="13">
-    <w:nsid w:val="59E55F04"/>
+    <w:nsid w:val="535B1C67"/>
     <w:multiLevelType w:val="hybridMultilevel"/>
-    <w:tmpl w:val="E5F229AA"/>
+    <w:tmpl w:val="8C587734"/>
     <w:lvl w:ilvl="0" w:tplc="08070001">
       <w:start w:val="1"/>
       <w:numFmt w:val="bullet"/>
@@ -16306,6 +16792,119 @@
     </w:lvl>
   </w:abstractNum>
   <w:abstractNum w:abstractNumId="14">
+    <w:nsid w:val="59E55F04"/>
+    <w:multiLevelType w:val="hybridMultilevel"/>
+    <w:tmpl w:val="E5F229AA"/>
+    <w:lvl w:ilvl="0" w:tplc="08070001">
+      <w:start w:val="1"/>
+      <w:numFmt w:val="bullet"/>
+      <w:lvlText w:val=""/>
+      <w:lvlJc w:val="left"/>
+      <w:pPr>
+        <w:ind w:left="720" w:hanging="360"/>
+      </w:pPr>
+      <w:rPr>
+        <w:rFonts w:ascii="Symbol" w:hAnsi="Symbol" w:hint="default"/>
+      </w:rPr>
+    </w:lvl>
+    <w:lvl w:ilvl="1" w:tplc="08070003" w:tentative="1">
+      <w:start w:val="1"/>
+      <w:numFmt w:val="bullet"/>
+      <w:lvlText w:val="o"/>
+      <w:lvlJc w:val="left"/>
+      <w:pPr>
+        <w:ind w:left="1440" w:hanging="360"/>
+      </w:pPr>
+      <w:rPr>
+        <w:rFonts w:ascii="Courier New" w:hAnsi="Courier New" w:cs="Courier New" w:hint="default"/>
+      </w:rPr>
+    </w:lvl>
+    <w:lvl w:ilvl="2" w:tplc="08070005" w:tentative="1">
+      <w:start w:val="1"/>
+      <w:numFmt w:val="bullet"/>
+      <w:lvlText w:val=""/>
+      <w:lvlJc w:val="left"/>
+      <w:pPr>
+        <w:ind w:left="2160" w:hanging="360"/>
+      </w:pPr>
+      <w:rPr>
+        <w:rFonts w:ascii="Wingdings" w:hAnsi="Wingdings" w:hint="default"/>
+      </w:rPr>
+    </w:lvl>
+    <w:lvl w:ilvl="3" w:tplc="08070001" w:tentative="1">
+      <w:start w:val="1"/>
+      <w:numFmt w:val="bullet"/>
+      <w:lvlText w:val=""/>
+      <w:lvlJc w:val="left"/>
+      <w:pPr>
+        <w:ind w:left="2880" w:hanging="360"/>
+      </w:pPr>
+      <w:rPr>
+        <w:rFonts w:ascii="Symbol" w:hAnsi="Symbol" w:hint="default"/>
+      </w:rPr>
+    </w:lvl>
+    <w:lvl w:ilvl="4" w:tplc="08070003" w:tentative="1">
+      <w:start w:val="1"/>
+      <w:numFmt w:val="bullet"/>
+      <w:lvlText w:val="o"/>
+      <w:lvlJc w:val="left"/>
+      <w:pPr>
+        <w:ind w:left="3600" w:hanging="360"/>
+      </w:pPr>
+      <w:rPr>
+        <w:rFonts w:ascii="Courier New" w:hAnsi="Courier New" w:cs="Courier New" w:hint="default"/>
+      </w:rPr>
+    </w:lvl>
+    <w:lvl w:ilvl="5" w:tplc="08070005" w:tentative="1">
+      <w:start w:val="1"/>
+      <w:numFmt w:val="bullet"/>
+      <w:lvlText w:val=""/>
+      <w:lvlJc w:val="left"/>
+      <w:pPr>
+        <w:ind w:left="4320" w:hanging="360"/>
+      </w:pPr>
+      <w:rPr>
+        <w:rFonts w:ascii="Wingdings" w:hAnsi="Wingdings" w:hint="default"/>
+      </w:rPr>
+    </w:lvl>
+    <w:lvl w:ilvl="6" w:tplc="08070001" w:tentative="1">
+      <w:start w:val="1"/>
+      <w:numFmt w:val="bullet"/>
+      <w:lvlText w:val=""/>
+      <w:lvlJc w:val="left"/>
+      <w:pPr>
+        <w:ind w:left="5040" w:hanging="360"/>
+      </w:pPr>
+      <w:rPr>
+        <w:rFonts w:ascii="Symbol" w:hAnsi="Symbol" w:hint="default"/>
+      </w:rPr>
+    </w:lvl>
+    <w:lvl w:ilvl="7" w:tplc="08070003" w:tentative="1">
+      <w:start w:val="1"/>
+      <w:numFmt w:val="bullet"/>
+      <w:lvlText w:val="o"/>
+      <w:lvlJc w:val="left"/>
+      <w:pPr>
+        <w:ind w:left="5760" w:hanging="360"/>
+      </w:pPr>
+      <w:rPr>
+        <w:rFonts w:ascii="Courier New" w:hAnsi="Courier New" w:cs="Courier New" w:hint="default"/>
+      </w:rPr>
+    </w:lvl>
+    <w:lvl w:ilvl="8" w:tplc="08070005" w:tentative="1">
+      <w:start w:val="1"/>
+      <w:numFmt w:val="bullet"/>
+      <w:lvlText w:val=""/>
+      <w:lvlJc w:val="left"/>
+      <w:pPr>
+        <w:ind w:left="6480" w:hanging="360"/>
+      </w:pPr>
+      <w:rPr>
+        <w:rFonts w:ascii="Wingdings" w:hAnsi="Wingdings" w:hint="default"/>
+      </w:rPr>
+    </w:lvl>
+  </w:abstractNum>
+  <w:abstractNum w:abstractNumId="15">
     <w:nsid w:val="6514763C"/>
     <w:multiLevelType w:val="multilevel"/>
     <w:tmpl w:val="5308BBF0"/>
@@ -16454,7 +17053,7 @@
       </w:rPr>
     </w:lvl>
   </w:abstractNum>
-  <w:abstractNum w:abstractNumId="15">
+  <w:abstractNum w:abstractNumId="16">
     <w:nsid w:val="6BC0634B"/>
     <w:multiLevelType w:val="multilevel"/>
     <w:tmpl w:val="0807001F"/>
@@ -16540,7 +17139,7 @@
       </w:pPr>
     </w:lvl>
   </w:abstractNum>
-  <w:abstractNum w:abstractNumId="16">
+  <w:abstractNum w:abstractNumId="17">
     <w:nsid w:val="703D1D8A"/>
     <w:multiLevelType w:val="hybridMultilevel"/>
     <w:tmpl w:val="DB527DE8"/>
@@ -16653,7 +17252,7 @@
       </w:rPr>
     </w:lvl>
   </w:abstractNum>
-  <w:abstractNum w:abstractNumId="17">
+  <w:abstractNum w:abstractNumId="18">
     <w:nsid w:val="79243D71"/>
     <w:multiLevelType w:val="hybridMultilevel"/>
     <w:tmpl w:val="BFC6B604"/>
@@ -16766,7 +17365,7 @@
       </w:rPr>
     </w:lvl>
   </w:abstractNum>
-  <w:abstractNum w:abstractNumId="18">
+  <w:abstractNum w:abstractNumId="19">
     <w:nsid w:val="7B5E1259"/>
     <w:multiLevelType w:val="hybridMultilevel"/>
     <w:tmpl w:val="044412EE"/>
@@ -16886,22 +17485,22 @@
     <w:abstractNumId w:val="3"/>
   </w:num>
   <w:num w:numId="3">
-    <w:abstractNumId w:val="15"/>
+    <w:abstractNumId w:val="16"/>
   </w:num>
   <w:num w:numId="4">
     <w:abstractNumId w:val="11"/>
   </w:num>
   <w:num w:numId="5">
-    <w:abstractNumId w:val="14"/>
+    <w:abstractNumId w:val="15"/>
   </w:num>
   <w:num w:numId="6">
-    <w:abstractNumId w:val="17"/>
+    <w:abstractNumId w:val="18"/>
   </w:num>
   <w:num w:numId="7">
     <w:abstractNumId w:val="2"/>
   </w:num>
   <w:num w:numId="8">
-    <w:abstractNumId w:val="18"/>
+    <w:abstractNumId w:val="19"/>
   </w:num>
   <w:num w:numId="9">
     <w:abstractNumId w:val="5"/>
@@ -16928,13 +17527,16 @@
     <w:abstractNumId w:val="7"/>
   </w:num>
   <w:num w:numId="17">
-    <w:abstractNumId w:val="13"/>
+    <w:abstractNumId w:val="14"/>
   </w:num>
   <w:num w:numId="18">
-    <w:abstractNumId w:val="16"/>
+    <w:abstractNumId w:val="17"/>
   </w:num>
   <w:num w:numId="19">
     <w:abstractNumId w:val="10"/>
+  </w:num>
+  <w:num w:numId="20">
+    <w:abstractNumId w:val="13"/>
   </w:num>
 </w:numbering>
 </file>
@@ -23705,32 +24307,32 @@
     </dgm:pt>
   </dgm:ptLst>
   <dgm:cxnLst>
-    <dgm:cxn modelId="{58C1F3C6-9CF5-40F4-8147-5D0C3EC07F0C}" type="presOf" srcId="{0C574F73-5F3D-4511-B219-D9F648E139CD}" destId="{06A747AC-D307-4411-82A9-0A6371B1F772}" srcOrd="0" destOrd="0" presId="urn:microsoft.com/office/officeart/2005/8/layout/chevron2"/>
-    <dgm:cxn modelId="{F52F8031-664A-4976-B933-F4FB4E2F5820}" type="presOf" srcId="{9C03C35E-07E0-4DF8-828D-F59CC2A99207}" destId="{2376BEEF-420E-4207-8FB6-7F8DCD1B84D0}" srcOrd="0" destOrd="0" presId="urn:microsoft.com/office/officeart/2005/8/layout/chevron2"/>
+    <dgm:cxn modelId="{204ED46B-4E90-4940-BA21-177BE1C0C092}" type="presOf" srcId="{0C574F73-5F3D-4511-B219-D9F648E139CD}" destId="{06A747AC-D307-4411-82A9-0A6371B1F772}" srcOrd="0" destOrd="0" presId="urn:microsoft.com/office/officeart/2005/8/layout/chevron2"/>
+    <dgm:cxn modelId="{A62561EC-6933-44FF-A7EC-ED69EB3E28AF}" srcId="{841A38F8-A690-4587-94F6-9BDCCE271CA8}" destId="{4562966E-BE5A-4FA8-B70C-E80D91AFD73B}" srcOrd="0" destOrd="0" parTransId="{5D336B8D-EA32-4EEC-8443-46649009EA6A}" sibTransId="{2B4BD6C3-C337-47FE-9B60-219244BB61CD}"/>
     <dgm:cxn modelId="{52DCD7EC-6E48-4BCB-A7F3-459EB5E6CA66}" srcId="{9C03C35E-07E0-4DF8-828D-F59CC2A99207}" destId="{E07EB8F8-AAF9-46F6-8F88-B75278772B54}" srcOrd="0" destOrd="0" parTransId="{93C9F090-8B77-459A-B9CA-D22CC36EA5B4}" sibTransId="{4644CA01-8EA1-46E1-98C3-FE2C32FC6B63}"/>
-    <dgm:cxn modelId="{9E050C3D-1247-4DB3-BDF5-51D4159F0765}" type="presOf" srcId="{E07EB8F8-AAF9-46F6-8F88-B75278772B54}" destId="{58C51536-82D2-436F-80E9-18759E16A036}" srcOrd="0" destOrd="0" presId="urn:microsoft.com/office/officeart/2005/8/layout/chevron2"/>
-    <dgm:cxn modelId="{A4C3BEE5-AABF-40BE-9F2C-3CB06654C5F9}" type="presOf" srcId="{597B8735-6F16-4831-A02A-F0F2A567E212}" destId="{5B1D26F9-4270-4775-AF6F-8C925B66F08C}" srcOrd="0" destOrd="0" presId="urn:microsoft.com/office/officeart/2005/8/layout/chevron2"/>
+    <dgm:cxn modelId="{EFAA1F71-2964-4020-8056-E07CF04C7792}" type="presOf" srcId="{841A38F8-A690-4587-94F6-9BDCCE271CA8}" destId="{98256ED7-2524-4BF6-A5CC-9E99E6258540}" srcOrd="0" destOrd="0" presId="urn:microsoft.com/office/officeart/2005/8/layout/chevron2"/>
+    <dgm:cxn modelId="{DF3FA624-B26C-40E4-A704-892354AAC667}" srcId="{597B8735-6F16-4831-A02A-F0F2A567E212}" destId="{7EA5D889-8354-41E3-BDE6-3D3704508F86}" srcOrd="1" destOrd="0" parTransId="{D1785B94-6EF0-4CA3-B6E7-587714031989}" sibTransId="{7EADAB34-B47A-46D8-A7D5-8848D15775BA}"/>
+    <dgm:cxn modelId="{63EC0E33-4693-4C27-95E8-4FA395024125}" type="presOf" srcId="{E07EB8F8-AAF9-46F6-8F88-B75278772B54}" destId="{58C51536-82D2-436F-80E9-18759E16A036}" srcOrd="0" destOrd="0" presId="urn:microsoft.com/office/officeart/2005/8/layout/chevron2"/>
+    <dgm:cxn modelId="{414736E2-CBA8-4EA5-8BF7-2149019FE973}" type="presOf" srcId="{9C03C35E-07E0-4DF8-828D-F59CC2A99207}" destId="{2376BEEF-420E-4207-8FB6-7F8DCD1B84D0}" srcOrd="0" destOrd="0" presId="urn:microsoft.com/office/officeart/2005/8/layout/chevron2"/>
+    <dgm:cxn modelId="{5B447F98-DA5B-4740-B5B5-53C62C65DC28}" srcId="{597B8735-6F16-4831-A02A-F0F2A567E212}" destId="{0C574F73-5F3D-4511-B219-D9F648E139CD}" srcOrd="0" destOrd="0" parTransId="{F11E6AFC-7F96-40DA-BD2A-D937F60DFCE1}" sibTransId="{7D3D0FE7-C4FB-40B8-A034-CA4C4415EF6B}"/>
+    <dgm:cxn modelId="{EE2ACE00-C09C-4B19-8D2D-687061BA0D5F}" srcId="{9C03C35E-07E0-4DF8-828D-F59CC2A99207}" destId="{841A38F8-A690-4587-94F6-9BDCCE271CA8}" srcOrd="1" destOrd="0" parTransId="{14A9EB6B-EA63-41AC-A5B8-776F52CAB3DA}" sibTransId="{AF663D8D-A2DA-42C6-9639-D0CD2353854A}"/>
+    <dgm:cxn modelId="{51E68E16-1918-4AE2-8B79-06240E55D84E}" type="presOf" srcId="{7EA5D889-8354-41E3-BDE6-3D3704508F86}" destId="{06A747AC-D307-4411-82A9-0A6371B1F772}" srcOrd="0" destOrd="1" presId="urn:microsoft.com/office/officeart/2005/8/layout/chevron2"/>
+    <dgm:cxn modelId="{626AD214-57A9-4712-9936-D3D7A67F0DA4}" type="presOf" srcId="{4562966E-BE5A-4FA8-B70C-E80D91AFD73B}" destId="{8887E87D-7FB5-4AC4-85D4-BB5F88D29767}" srcOrd="0" destOrd="0" presId="urn:microsoft.com/office/officeart/2005/8/layout/chevron2"/>
+    <dgm:cxn modelId="{96AD87F4-19E9-4795-98F0-AAB660920844}" srcId="{9C03C35E-07E0-4DF8-828D-F59CC2A99207}" destId="{597B8735-6F16-4831-A02A-F0F2A567E212}" srcOrd="2" destOrd="0" parTransId="{080A8F7B-D208-4B7A-8CC2-9E1FCD61303F}" sibTransId="{4DF1A954-C470-4F58-8DC9-8050F6682D1E}"/>
     <dgm:cxn modelId="{B4D92790-AEE9-47FA-85ED-8C1895040EBE}" srcId="{E07EB8F8-AAF9-46F6-8F88-B75278772B54}" destId="{09B536D2-C884-4495-A298-CD4E9FE9DAA8}" srcOrd="0" destOrd="0" parTransId="{A1443BDC-1A94-4638-BA89-AD52A34D3039}" sibTransId="{735BA7C1-4ECC-4965-8828-BA43544EA1ED}"/>
-    <dgm:cxn modelId="{2B802E4B-5035-4224-B058-6A975B51BB15}" type="presOf" srcId="{841A38F8-A690-4587-94F6-9BDCCE271CA8}" destId="{98256ED7-2524-4BF6-A5CC-9E99E6258540}" srcOrd="0" destOrd="0" presId="urn:microsoft.com/office/officeart/2005/8/layout/chevron2"/>
-    <dgm:cxn modelId="{5B447F98-DA5B-4740-B5B5-53C62C65DC28}" srcId="{597B8735-6F16-4831-A02A-F0F2A567E212}" destId="{0C574F73-5F3D-4511-B219-D9F648E139CD}" srcOrd="0" destOrd="0" parTransId="{F11E6AFC-7F96-40DA-BD2A-D937F60DFCE1}" sibTransId="{7D3D0FE7-C4FB-40B8-A034-CA4C4415EF6B}"/>
-    <dgm:cxn modelId="{5BF56148-F61F-4E05-9F85-AA3764D2EBF2}" type="presOf" srcId="{09B536D2-C884-4495-A298-CD4E9FE9DAA8}" destId="{AF8CEB11-9237-4E48-AA41-87BBF92F4F74}" srcOrd="0" destOrd="0" presId="urn:microsoft.com/office/officeart/2005/8/layout/chevron2"/>
-    <dgm:cxn modelId="{96AD87F4-19E9-4795-98F0-AAB660920844}" srcId="{9C03C35E-07E0-4DF8-828D-F59CC2A99207}" destId="{597B8735-6F16-4831-A02A-F0F2A567E212}" srcOrd="2" destOrd="0" parTransId="{080A8F7B-D208-4B7A-8CC2-9E1FCD61303F}" sibTransId="{4DF1A954-C470-4F58-8DC9-8050F6682D1E}"/>
-    <dgm:cxn modelId="{DF3FA624-B26C-40E4-A704-892354AAC667}" srcId="{597B8735-6F16-4831-A02A-F0F2A567E212}" destId="{7EA5D889-8354-41E3-BDE6-3D3704508F86}" srcOrd="1" destOrd="0" parTransId="{D1785B94-6EF0-4CA3-B6E7-587714031989}" sibTransId="{7EADAB34-B47A-46D8-A7D5-8848D15775BA}"/>
-    <dgm:cxn modelId="{A62561EC-6933-44FF-A7EC-ED69EB3E28AF}" srcId="{841A38F8-A690-4587-94F6-9BDCCE271CA8}" destId="{4562966E-BE5A-4FA8-B70C-E80D91AFD73B}" srcOrd="0" destOrd="0" parTransId="{5D336B8D-EA32-4EEC-8443-46649009EA6A}" sibTransId="{2B4BD6C3-C337-47FE-9B60-219244BB61CD}"/>
-    <dgm:cxn modelId="{EE2ACE00-C09C-4B19-8D2D-687061BA0D5F}" srcId="{9C03C35E-07E0-4DF8-828D-F59CC2A99207}" destId="{841A38F8-A690-4587-94F6-9BDCCE271CA8}" srcOrd="1" destOrd="0" parTransId="{14A9EB6B-EA63-41AC-A5B8-776F52CAB3DA}" sibTransId="{AF663D8D-A2DA-42C6-9639-D0CD2353854A}"/>
-    <dgm:cxn modelId="{879439E9-EB87-4329-BC6A-4712DE327C8D}" type="presOf" srcId="{4562966E-BE5A-4FA8-B70C-E80D91AFD73B}" destId="{8887E87D-7FB5-4AC4-85D4-BB5F88D29767}" srcOrd="0" destOrd="0" presId="urn:microsoft.com/office/officeart/2005/8/layout/chevron2"/>
-    <dgm:cxn modelId="{7E39FDBE-EACD-406D-9112-E736C5B2FE06}" type="presOf" srcId="{7EA5D889-8354-41E3-BDE6-3D3704508F86}" destId="{06A747AC-D307-4411-82A9-0A6371B1F772}" srcOrd="0" destOrd="1" presId="urn:microsoft.com/office/officeart/2005/8/layout/chevron2"/>
-    <dgm:cxn modelId="{BAE128F0-5A75-4DDC-95A1-5E67A1114755}" type="presParOf" srcId="{2376BEEF-420E-4207-8FB6-7F8DCD1B84D0}" destId="{DCC3B885-03BE-4246-AAE0-1A2916D46DED}" srcOrd="0" destOrd="0" presId="urn:microsoft.com/office/officeart/2005/8/layout/chevron2"/>
-    <dgm:cxn modelId="{39FD706D-B69F-49ED-B906-AB8429A003AF}" type="presParOf" srcId="{DCC3B885-03BE-4246-AAE0-1A2916D46DED}" destId="{58C51536-82D2-436F-80E9-18759E16A036}" srcOrd="0" destOrd="0" presId="urn:microsoft.com/office/officeart/2005/8/layout/chevron2"/>
-    <dgm:cxn modelId="{4A76F72A-2B66-4537-8D8A-658494A37059}" type="presParOf" srcId="{DCC3B885-03BE-4246-AAE0-1A2916D46DED}" destId="{AF8CEB11-9237-4E48-AA41-87BBF92F4F74}" srcOrd="1" destOrd="0" presId="urn:microsoft.com/office/officeart/2005/8/layout/chevron2"/>
-    <dgm:cxn modelId="{7741C624-A1AB-49E0-8E04-DE33EF3FD6AF}" type="presParOf" srcId="{2376BEEF-420E-4207-8FB6-7F8DCD1B84D0}" destId="{22682E3C-CE7E-42D3-AFB2-B5CC9B09D5FE}" srcOrd="1" destOrd="0" presId="urn:microsoft.com/office/officeart/2005/8/layout/chevron2"/>
-    <dgm:cxn modelId="{E0E036C4-30AA-40DF-99BD-F4BC28BF1518}" type="presParOf" srcId="{2376BEEF-420E-4207-8FB6-7F8DCD1B84D0}" destId="{AC818883-CBD8-48B5-BFF4-371BCE8C384A}" srcOrd="2" destOrd="0" presId="urn:microsoft.com/office/officeart/2005/8/layout/chevron2"/>
-    <dgm:cxn modelId="{FCFD933C-F792-4B26-82C4-13E6B9DF2250}" type="presParOf" srcId="{AC818883-CBD8-48B5-BFF4-371BCE8C384A}" destId="{98256ED7-2524-4BF6-A5CC-9E99E6258540}" srcOrd="0" destOrd="0" presId="urn:microsoft.com/office/officeart/2005/8/layout/chevron2"/>
-    <dgm:cxn modelId="{9EA4F2CA-40C7-4A18-B487-87D506DD31B2}" type="presParOf" srcId="{AC818883-CBD8-48B5-BFF4-371BCE8C384A}" destId="{8887E87D-7FB5-4AC4-85D4-BB5F88D29767}" srcOrd="1" destOrd="0" presId="urn:microsoft.com/office/officeart/2005/8/layout/chevron2"/>
-    <dgm:cxn modelId="{CB52A1C0-3053-4F62-9FF7-0094FFE31102}" type="presParOf" srcId="{2376BEEF-420E-4207-8FB6-7F8DCD1B84D0}" destId="{364B8F6B-9CD3-4897-B57A-27B1116B0A2D}" srcOrd="3" destOrd="0" presId="urn:microsoft.com/office/officeart/2005/8/layout/chevron2"/>
-    <dgm:cxn modelId="{2A36A0F7-46B2-419C-9D01-B7EBC040A7D3}" type="presParOf" srcId="{2376BEEF-420E-4207-8FB6-7F8DCD1B84D0}" destId="{1C981585-1075-40C7-A88A-D1E51CEF9CE1}" srcOrd="4" destOrd="0" presId="urn:microsoft.com/office/officeart/2005/8/layout/chevron2"/>
-    <dgm:cxn modelId="{BCC892C8-6112-49FE-A83D-77C6B0F4EBB2}" type="presParOf" srcId="{1C981585-1075-40C7-A88A-D1E51CEF9CE1}" destId="{5B1D26F9-4270-4775-AF6F-8C925B66F08C}" srcOrd="0" destOrd="0" presId="urn:microsoft.com/office/officeart/2005/8/layout/chevron2"/>
-    <dgm:cxn modelId="{8D07F192-E455-4B1F-B190-583667A4EC46}" type="presParOf" srcId="{1C981585-1075-40C7-A88A-D1E51CEF9CE1}" destId="{06A747AC-D307-4411-82A9-0A6371B1F772}" srcOrd="1" destOrd="0" presId="urn:microsoft.com/office/officeart/2005/8/layout/chevron2"/>
+    <dgm:cxn modelId="{A3CE3B70-EF82-42FC-A2A9-6EB4138B42A5}" type="presOf" srcId="{597B8735-6F16-4831-A02A-F0F2A567E212}" destId="{5B1D26F9-4270-4775-AF6F-8C925B66F08C}" srcOrd="0" destOrd="0" presId="urn:microsoft.com/office/officeart/2005/8/layout/chevron2"/>
+    <dgm:cxn modelId="{2FE5E124-5420-4E24-B166-A5051BEDDFF3}" type="presOf" srcId="{09B536D2-C884-4495-A298-CD4E9FE9DAA8}" destId="{AF8CEB11-9237-4E48-AA41-87BBF92F4F74}" srcOrd="0" destOrd="0" presId="urn:microsoft.com/office/officeart/2005/8/layout/chevron2"/>
+    <dgm:cxn modelId="{C7E599A6-B0D0-4D9F-B761-9925E1E6B5EB}" type="presParOf" srcId="{2376BEEF-420E-4207-8FB6-7F8DCD1B84D0}" destId="{DCC3B885-03BE-4246-AAE0-1A2916D46DED}" srcOrd="0" destOrd="0" presId="urn:microsoft.com/office/officeart/2005/8/layout/chevron2"/>
+    <dgm:cxn modelId="{CBA5F710-5081-43D8-A89A-22216F90CD86}" type="presParOf" srcId="{DCC3B885-03BE-4246-AAE0-1A2916D46DED}" destId="{58C51536-82D2-436F-80E9-18759E16A036}" srcOrd="0" destOrd="0" presId="urn:microsoft.com/office/officeart/2005/8/layout/chevron2"/>
+    <dgm:cxn modelId="{1FCB9B1F-48A5-4CA2-9C4F-04EAF8061EB8}" type="presParOf" srcId="{DCC3B885-03BE-4246-AAE0-1A2916D46DED}" destId="{AF8CEB11-9237-4E48-AA41-87BBF92F4F74}" srcOrd="1" destOrd="0" presId="urn:microsoft.com/office/officeart/2005/8/layout/chevron2"/>
+    <dgm:cxn modelId="{38A4A1F5-2323-4A72-A69A-B7AFA928BA73}" type="presParOf" srcId="{2376BEEF-420E-4207-8FB6-7F8DCD1B84D0}" destId="{22682E3C-CE7E-42D3-AFB2-B5CC9B09D5FE}" srcOrd="1" destOrd="0" presId="urn:microsoft.com/office/officeart/2005/8/layout/chevron2"/>
+    <dgm:cxn modelId="{4BA3DC3D-17BF-4F54-8BA2-58105F8FE674}" type="presParOf" srcId="{2376BEEF-420E-4207-8FB6-7F8DCD1B84D0}" destId="{AC818883-CBD8-48B5-BFF4-371BCE8C384A}" srcOrd="2" destOrd="0" presId="urn:microsoft.com/office/officeart/2005/8/layout/chevron2"/>
+    <dgm:cxn modelId="{7EB0BCCA-902A-413E-B5EF-3D1F8AB3557B}" type="presParOf" srcId="{AC818883-CBD8-48B5-BFF4-371BCE8C384A}" destId="{98256ED7-2524-4BF6-A5CC-9E99E6258540}" srcOrd="0" destOrd="0" presId="urn:microsoft.com/office/officeart/2005/8/layout/chevron2"/>
+    <dgm:cxn modelId="{584EB057-2515-48A6-B90E-1389E5495CCA}" type="presParOf" srcId="{AC818883-CBD8-48B5-BFF4-371BCE8C384A}" destId="{8887E87D-7FB5-4AC4-85D4-BB5F88D29767}" srcOrd="1" destOrd="0" presId="urn:microsoft.com/office/officeart/2005/8/layout/chevron2"/>
+    <dgm:cxn modelId="{30EE788C-DF2F-4F8D-B264-E2106FB6F60C}" type="presParOf" srcId="{2376BEEF-420E-4207-8FB6-7F8DCD1B84D0}" destId="{364B8F6B-9CD3-4897-B57A-27B1116B0A2D}" srcOrd="3" destOrd="0" presId="urn:microsoft.com/office/officeart/2005/8/layout/chevron2"/>
+    <dgm:cxn modelId="{3BB1B751-7A97-44FC-9E22-82AD9345BB36}" type="presParOf" srcId="{2376BEEF-420E-4207-8FB6-7F8DCD1B84D0}" destId="{1C981585-1075-40C7-A88A-D1E51CEF9CE1}" srcOrd="4" destOrd="0" presId="urn:microsoft.com/office/officeart/2005/8/layout/chevron2"/>
+    <dgm:cxn modelId="{92918583-EB89-445A-8C85-99F8E4DD3A86}" type="presParOf" srcId="{1C981585-1075-40C7-A88A-D1E51CEF9CE1}" destId="{5B1D26F9-4270-4775-AF6F-8C925B66F08C}" srcOrd="0" destOrd="0" presId="urn:microsoft.com/office/officeart/2005/8/layout/chevron2"/>
+    <dgm:cxn modelId="{0F827FE4-0DB3-4304-B090-3745C91332AE}" type="presParOf" srcId="{1C981585-1075-40C7-A88A-D1E51CEF9CE1}" destId="{06A747AC-D307-4411-82A9-0A6371B1F772}" srcOrd="1" destOrd="0" presId="urn:microsoft.com/office/officeart/2005/8/layout/chevron2"/>
   </dgm:cxnLst>
   <dgm:bg/>
   <dgm:whole/>
@@ -24140,32 +24742,32 @@
     </dgm:pt>
   </dgm:ptLst>
   <dgm:cxnLst>
-    <dgm:cxn modelId="{72995BC8-BE92-44C2-8CBF-4D399FC6550E}" type="presOf" srcId="{E07EB8F8-AAF9-46F6-8F88-B75278772B54}" destId="{58C51536-82D2-436F-80E9-18759E16A036}" srcOrd="0" destOrd="0" presId="urn:microsoft.com/office/officeart/2005/8/layout/chevron2"/>
     <dgm:cxn modelId="{CD030CE5-522D-4656-A2EA-300357FE33ED}" srcId="{597B8735-6F16-4831-A02A-F0F2A567E212}" destId="{ADA91500-586B-4C80-83EA-D3DEA1A7BC23}" srcOrd="1" destOrd="0" parTransId="{1D0422D3-B391-4DC8-BF8D-4F840C886F90}" sibTransId="{D8C8BAB0-49BD-440C-9A2F-813F36F970BE}"/>
+    <dgm:cxn modelId="{D13DBFA6-A43F-4A42-B8EA-28324F6308A6}" type="presOf" srcId="{4562966E-BE5A-4FA8-B70C-E80D91AFD73B}" destId="{8887E87D-7FB5-4AC4-85D4-BB5F88D29767}" srcOrd="0" destOrd="0" presId="urn:microsoft.com/office/officeart/2005/8/layout/chevron2"/>
     <dgm:cxn modelId="{A62561EC-6933-44FF-A7EC-ED69EB3E28AF}" srcId="{841A38F8-A690-4587-94F6-9BDCCE271CA8}" destId="{4562966E-BE5A-4FA8-B70C-E80D91AFD73B}" srcOrd="0" destOrd="0" parTransId="{5D336B8D-EA32-4EEC-8443-46649009EA6A}" sibTransId="{2B4BD6C3-C337-47FE-9B60-219244BB61CD}"/>
-    <dgm:cxn modelId="{A24EF1AC-D9BC-4EE2-8363-70ACF761F226}" type="presOf" srcId="{ADA91500-586B-4C80-83EA-D3DEA1A7BC23}" destId="{06A747AC-D307-4411-82A9-0A6371B1F772}" srcOrd="0" destOrd="1" presId="urn:microsoft.com/office/officeart/2005/8/layout/chevron2"/>
     <dgm:cxn modelId="{52DCD7EC-6E48-4BCB-A7F3-459EB5E6CA66}" srcId="{9C03C35E-07E0-4DF8-828D-F59CC2A99207}" destId="{E07EB8F8-AAF9-46F6-8F88-B75278772B54}" srcOrd="0" destOrd="0" parTransId="{93C9F090-8B77-459A-B9CA-D22CC36EA5B4}" sibTransId="{4644CA01-8EA1-46E1-98C3-FE2C32FC6B63}"/>
-    <dgm:cxn modelId="{2D0F3936-5CEF-4D2C-8690-77282095801B}" type="presOf" srcId="{4562966E-BE5A-4FA8-B70C-E80D91AFD73B}" destId="{8887E87D-7FB5-4AC4-85D4-BB5F88D29767}" srcOrd="0" destOrd="0" presId="urn:microsoft.com/office/officeart/2005/8/layout/chevron2"/>
-    <dgm:cxn modelId="{846AE7E6-0D0D-4E49-B863-5810EF5A9598}" type="presOf" srcId="{597B8735-6F16-4831-A02A-F0F2A567E212}" destId="{5B1D26F9-4270-4775-AF6F-8C925B66F08C}" srcOrd="0" destOrd="0" presId="urn:microsoft.com/office/officeart/2005/8/layout/chevron2"/>
-    <dgm:cxn modelId="{6CC8CCD5-6D35-4E94-8B2D-F357F136488C}" type="presOf" srcId="{9C03C35E-07E0-4DF8-828D-F59CC2A99207}" destId="{2376BEEF-420E-4207-8FB6-7F8DCD1B84D0}" srcOrd="0" destOrd="0" presId="urn:microsoft.com/office/officeart/2005/8/layout/chevron2"/>
-    <dgm:cxn modelId="{B4687408-3BCB-4E77-ACDB-61311B53B26C}" type="presOf" srcId="{09B536D2-C884-4495-A298-CD4E9FE9DAA8}" destId="{AF8CEB11-9237-4E48-AA41-87BBF92F4F74}" srcOrd="0" destOrd="0" presId="urn:microsoft.com/office/officeart/2005/8/layout/chevron2"/>
+    <dgm:cxn modelId="{E1525CF1-D8C4-467A-BEAE-8043F40EDB24}" type="presOf" srcId="{0C574F73-5F3D-4511-B219-D9F648E139CD}" destId="{06A747AC-D307-4411-82A9-0A6371B1F772}" srcOrd="0" destOrd="0" presId="urn:microsoft.com/office/officeart/2005/8/layout/chevron2"/>
+    <dgm:cxn modelId="{6C317CDC-FE9A-4D80-B941-F76EC44D3F96}" type="presOf" srcId="{9C03C35E-07E0-4DF8-828D-F59CC2A99207}" destId="{2376BEEF-420E-4207-8FB6-7F8DCD1B84D0}" srcOrd="0" destOrd="0" presId="urn:microsoft.com/office/officeart/2005/8/layout/chevron2"/>
+    <dgm:cxn modelId="{C62B8F4F-28F8-4400-AC9B-F42A67444AE6}" type="presOf" srcId="{841A38F8-A690-4587-94F6-9BDCCE271CA8}" destId="{98256ED7-2524-4BF6-A5CC-9E99E6258540}" srcOrd="0" destOrd="0" presId="urn:microsoft.com/office/officeart/2005/8/layout/chevron2"/>
+    <dgm:cxn modelId="{CF8B4FC4-5B70-4F0B-8CBC-B6B6CC0580DE}" type="presOf" srcId="{09B536D2-C884-4495-A298-CD4E9FE9DAA8}" destId="{AF8CEB11-9237-4E48-AA41-87BBF92F4F74}" srcOrd="0" destOrd="0" presId="urn:microsoft.com/office/officeart/2005/8/layout/chevron2"/>
     <dgm:cxn modelId="{5B447F98-DA5B-4740-B5B5-53C62C65DC28}" srcId="{597B8735-6F16-4831-A02A-F0F2A567E212}" destId="{0C574F73-5F3D-4511-B219-D9F648E139CD}" srcOrd="0" destOrd="0" parTransId="{F11E6AFC-7F96-40DA-BD2A-D937F60DFCE1}" sibTransId="{7D3D0FE7-C4FB-40B8-A034-CA4C4415EF6B}"/>
     <dgm:cxn modelId="{EE2ACE00-C09C-4B19-8D2D-687061BA0D5F}" srcId="{9C03C35E-07E0-4DF8-828D-F59CC2A99207}" destId="{841A38F8-A690-4587-94F6-9BDCCE271CA8}" srcOrd="1" destOrd="0" parTransId="{14A9EB6B-EA63-41AC-A5B8-776F52CAB3DA}" sibTransId="{AF663D8D-A2DA-42C6-9639-D0CD2353854A}"/>
-    <dgm:cxn modelId="{4BD2B146-FB0E-4F7A-90B3-1B9FD4580D03}" type="presOf" srcId="{841A38F8-A690-4587-94F6-9BDCCE271CA8}" destId="{98256ED7-2524-4BF6-A5CC-9E99E6258540}" srcOrd="0" destOrd="0" presId="urn:microsoft.com/office/officeart/2005/8/layout/chevron2"/>
-    <dgm:cxn modelId="{B41D19B6-4558-4813-A260-4F49FB1CCEB6}" type="presOf" srcId="{0C574F73-5F3D-4511-B219-D9F648E139CD}" destId="{06A747AC-D307-4411-82A9-0A6371B1F772}" srcOrd="0" destOrd="0" presId="urn:microsoft.com/office/officeart/2005/8/layout/chevron2"/>
+    <dgm:cxn modelId="{38189B1E-EA76-4DE7-8F08-7364F1A50EE8}" type="presOf" srcId="{E07EB8F8-AAF9-46F6-8F88-B75278772B54}" destId="{58C51536-82D2-436F-80E9-18759E16A036}" srcOrd="0" destOrd="0" presId="urn:microsoft.com/office/officeart/2005/8/layout/chevron2"/>
+    <dgm:cxn modelId="{0D0C809F-5D19-4537-8352-D0643B5B674A}" type="presOf" srcId="{ADA91500-586B-4C80-83EA-D3DEA1A7BC23}" destId="{06A747AC-D307-4411-82A9-0A6371B1F772}" srcOrd="0" destOrd="1" presId="urn:microsoft.com/office/officeart/2005/8/layout/chevron2"/>
+    <dgm:cxn modelId="{4E4B0A28-39C1-4898-B76B-9DAD3B36CBE1}" type="presOf" srcId="{597B8735-6F16-4831-A02A-F0F2A567E212}" destId="{5B1D26F9-4270-4775-AF6F-8C925B66F08C}" srcOrd="0" destOrd="0" presId="urn:microsoft.com/office/officeart/2005/8/layout/chevron2"/>
     <dgm:cxn modelId="{96AD87F4-19E9-4795-98F0-AAB660920844}" srcId="{9C03C35E-07E0-4DF8-828D-F59CC2A99207}" destId="{597B8735-6F16-4831-A02A-F0F2A567E212}" srcOrd="2" destOrd="0" parTransId="{080A8F7B-D208-4B7A-8CC2-9E1FCD61303F}" sibTransId="{4DF1A954-C470-4F58-8DC9-8050F6682D1E}"/>
     <dgm:cxn modelId="{B4D92790-AEE9-47FA-85ED-8C1895040EBE}" srcId="{E07EB8F8-AAF9-46F6-8F88-B75278772B54}" destId="{09B536D2-C884-4495-A298-CD4E9FE9DAA8}" srcOrd="0" destOrd="0" parTransId="{A1443BDC-1A94-4638-BA89-AD52A34D3039}" sibTransId="{735BA7C1-4ECC-4965-8828-BA43544EA1ED}"/>
-    <dgm:cxn modelId="{3AF3EFBB-C0A3-4ECC-9C73-4BF79A8C68BB}" type="presParOf" srcId="{2376BEEF-420E-4207-8FB6-7F8DCD1B84D0}" destId="{DCC3B885-03BE-4246-AAE0-1A2916D46DED}" srcOrd="0" destOrd="0" presId="urn:microsoft.com/office/officeart/2005/8/layout/chevron2"/>
-    <dgm:cxn modelId="{0F317C7F-F889-4A0B-8DDF-266B77E37830}" type="presParOf" srcId="{DCC3B885-03BE-4246-AAE0-1A2916D46DED}" destId="{58C51536-82D2-436F-80E9-18759E16A036}" srcOrd="0" destOrd="0" presId="urn:microsoft.com/office/officeart/2005/8/layout/chevron2"/>
-    <dgm:cxn modelId="{EAABD3C6-8F17-43AE-93B2-1093B72ECB27}" type="presParOf" srcId="{DCC3B885-03BE-4246-AAE0-1A2916D46DED}" destId="{AF8CEB11-9237-4E48-AA41-87BBF92F4F74}" srcOrd="1" destOrd="0" presId="urn:microsoft.com/office/officeart/2005/8/layout/chevron2"/>
-    <dgm:cxn modelId="{A08D366B-96E5-4775-A35B-55FB2E1D1E2F}" type="presParOf" srcId="{2376BEEF-420E-4207-8FB6-7F8DCD1B84D0}" destId="{22682E3C-CE7E-42D3-AFB2-B5CC9B09D5FE}" srcOrd="1" destOrd="0" presId="urn:microsoft.com/office/officeart/2005/8/layout/chevron2"/>
-    <dgm:cxn modelId="{9C119B0E-14E3-4B30-9808-BD1EC41DDC60}" type="presParOf" srcId="{2376BEEF-420E-4207-8FB6-7F8DCD1B84D0}" destId="{AC818883-CBD8-48B5-BFF4-371BCE8C384A}" srcOrd="2" destOrd="0" presId="urn:microsoft.com/office/officeart/2005/8/layout/chevron2"/>
-    <dgm:cxn modelId="{0A1469B7-34FF-4FEF-9FF7-89692E3D4F13}" type="presParOf" srcId="{AC818883-CBD8-48B5-BFF4-371BCE8C384A}" destId="{98256ED7-2524-4BF6-A5CC-9E99E6258540}" srcOrd="0" destOrd="0" presId="urn:microsoft.com/office/officeart/2005/8/layout/chevron2"/>
-    <dgm:cxn modelId="{BB4F924B-DCB2-4A87-A498-54184C378E1A}" type="presParOf" srcId="{AC818883-CBD8-48B5-BFF4-371BCE8C384A}" destId="{8887E87D-7FB5-4AC4-85D4-BB5F88D29767}" srcOrd="1" destOrd="0" presId="urn:microsoft.com/office/officeart/2005/8/layout/chevron2"/>
-    <dgm:cxn modelId="{BA0B9D2E-2817-46FB-A217-03B5D6D06C21}" type="presParOf" srcId="{2376BEEF-420E-4207-8FB6-7F8DCD1B84D0}" destId="{364B8F6B-9CD3-4897-B57A-27B1116B0A2D}" srcOrd="3" destOrd="0" presId="urn:microsoft.com/office/officeart/2005/8/layout/chevron2"/>
-    <dgm:cxn modelId="{A77BBBB9-8BD6-4D42-9270-23F6A564AD60}" type="presParOf" srcId="{2376BEEF-420E-4207-8FB6-7F8DCD1B84D0}" destId="{1C981585-1075-40C7-A88A-D1E51CEF9CE1}" srcOrd="4" destOrd="0" presId="urn:microsoft.com/office/officeart/2005/8/layout/chevron2"/>
-    <dgm:cxn modelId="{319AB952-526C-4094-8D34-ADC3210D0062}" type="presParOf" srcId="{1C981585-1075-40C7-A88A-D1E51CEF9CE1}" destId="{5B1D26F9-4270-4775-AF6F-8C925B66F08C}" srcOrd="0" destOrd="0" presId="urn:microsoft.com/office/officeart/2005/8/layout/chevron2"/>
-    <dgm:cxn modelId="{40FA1360-2EE8-4DD8-B88D-CE6D292FE5A4}" type="presParOf" srcId="{1C981585-1075-40C7-A88A-D1E51CEF9CE1}" destId="{06A747AC-D307-4411-82A9-0A6371B1F772}" srcOrd="1" destOrd="0" presId="urn:microsoft.com/office/officeart/2005/8/layout/chevron2"/>
+    <dgm:cxn modelId="{C3C0865A-129E-4F39-A490-074D47FB66DF}" type="presParOf" srcId="{2376BEEF-420E-4207-8FB6-7F8DCD1B84D0}" destId="{DCC3B885-03BE-4246-AAE0-1A2916D46DED}" srcOrd="0" destOrd="0" presId="urn:microsoft.com/office/officeart/2005/8/layout/chevron2"/>
+    <dgm:cxn modelId="{BB548FBF-5EF4-4FB0-A7BD-346E7772C936}" type="presParOf" srcId="{DCC3B885-03BE-4246-AAE0-1A2916D46DED}" destId="{58C51536-82D2-436F-80E9-18759E16A036}" srcOrd="0" destOrd="0" presId="urn:microsoft.com/office/officeart/2005/8/layout/chevron2"/>
+    <dgm:cxn modelId="{DCB46479-2671-4408-A784-8209A73CBED1}" type="presParOf" srcId="{DCC3B885-03BE-4246-AAE0-1A2916D46DED}" destId="{AF8CEB11-9237-4E48-AA41-87BBF92F4F74}" srcOrd="1" destOrd="0" presId="urn:microsoft.com/office/officeart/2005/8/layout/chevron2"/>
+    <dgm:cxn modelId="{EAACE73F-6D25-4B56-83D3-2B63A8808D38}" type="presParOf" srcId="{2376BEEF-420E-4207-8FB6-7F8DCD1B84D0}" destId="{22682E3C-CE7E-42D3-AFB2-B5CC9B09D5FE}" srcOrd="1" destOrd="0" presId="urn:microsoft.com/office/officeart/2005/8/layout/chevron2"/>
+    <dgm:cxn modelId="{0B370CC3-C762-41BF-A40B-D2A83A5FE476}" type="presParOf" srcId="{2376BEEF-420E-4207-8FB6-7F8DCD1B84D0}" destId="{AC818883-CBD8-48B5-BFF4-371BCE8C384A}" srcOrd="2" destOrd="0" presId="urn:microsoft.com/office/officeart/2005/8/layout/chevron2"/>
+    <dgm:cxn modelId="{744AB608-1078-47D4-89D4-509BAE5310C5}" type="presParOf" srcId="{AC818883-CBD8-48B5-BFF4-371BCE8C384A}" destId="{98256ED7-2524-4BF6-A5CC-9E99E6258540}" srcOrd="0" destOrd="0" presId="urn:microsoft.com/office/officeart/2005/8/layout/chevron2"/>
+    <dgm:cxn modelId="{19430E51-EBAB-4AD2-94E2-6E429C15FAD2}" type="presParOf" srcId="{AC818883-CBD8-48B5-BFF4-371BCE8C384A}" destId="{8887E87D-7FB5-4AC4-85D4-BB5F88D29767}" srcOrd="1" destOrd="0" presId="urn:microsoft.com/office/officeart/2005/8/layout/chevron2"/>
+    <dgm:cxn modelId="{62B0189C-A859-4CB1-AD4F-B30C65159FF7}" type="presParOf" srcId="{2376BEEF-420E-4207-8FB6-7F8DCD1B84D0}" destId="{364B8F6B-9CD3-4897-B57A-27B1116B0A2D}" srcOrd="3" destOrd="0" presId="urn:microsoft.com/office/officeart/2005/8/layout/chevron2"/>
+    <dgm:cxn modelId="{2FE714FC-AB87-4A96-A559-E3FF7F7C9D87}" type="presParOf" srcId="{2376BEEF-420E-4207-8FB6-7F8DCD1B84D0}" destId="{1C981585-1075-40C7-A88A-D1E51CEF9CE1}" srcOrd="4" destOrd="0" presId="urn:microsoft.com/office/officeart/2005/8/layout/chevron2"/>
+    <dgm:cxn modelId="{C8DCC2C7-CCD5-4390-9B28-282B54794653}" type="presParOf" srcId="{1C981585-1075-40C7-A88A-D1E51CEF9CE1}" destId="{5B1D26F9-4270-4775-AF6F-8C925B66F08C}" srcOrd="0" destOrd="0" presId="urn:microsoft.com/office/officeart/2005/8/layout/chevron2"/>
+    <dgm:cxn modelId="{63C6C69D-C30F-4A1A-8F18-83CDD999EB36}" type="presParOf" srcId="{1C981585-1075-40C7-A88A-D1E51CEF9CE1}" destId="{06A747AC-D307-4411-82A9-0A6371B1F772}" srcOrd="1" destOrd="0" presId="urn:microsoft.com/office/officeart/2005/8/layout/chevron2"/>
   </dgm:cxnLst>
   <dgm:bg/>
   <dgm:whole/>
@@ -24540,42 +25142,42 @@
   </dgm:ptLst>
   <dgm:cxnLst>
     <dgm:cxn modelId="{64BBEB8B-F305-4D20-BB8E-AC3C2A81A7B9}" srcId="{5C5A403B-5B27-46D4-AD64-EEC101E9935D}" destId="{CD160D2E-A0E5-49E9-B95E-6DFCF6144F73}" srcOrd="4" destOrd="0" parTransId="{03F492FE-5130-44BD-9314-2E8430A1EE51}" sibTransId="{C3757417-742C-4632-87F7-A92128A23FA4}"/>
-    <dgm:cxn modelId="{49E95F42-FB93-4576-9D7E-2603D13B3A1E}" type="presOf" srcId="{4CD9E362-D6FB-405E-9667-36559A6D3D5B}" destId="{2E9154EE-353C-450B-9227-CC75300B274B}" srcOrd="0" destOrd="0" presId="urn:microsoft.com/office/officeart/2005/8/layout/cycle1"/>
-    <dgm:cxn modelId="{7B8B72D0-3BF4-4B48-884E-AE6F97851595}" type="presOf" srcId="{C7328E29-B6F9-449E-9CFF-E44B46ADBE76}" destId="{A377D1C7-0CE5-43AA-A9DE-635CE75D9FB8}" srcOrd="0" destOrd="0" presId="urn:microsoft.com/office/officeart/2005/8/layout/cycle1"/>
-    <dgm:cxn modelId="{D4E636CB-9BEB-4201-96E2-AEDB9B995A97}" type="presOf" srcId="{71F656A0-E363-49B4-8591-C1612F1BD3B6}" destId="{91775A5E-1DFF-406F-BCB2-934E7768CA1D}" srcOrd="0" destOrd="0" presId="urn:microsoft.com/office/officeart/2005/8/layout/cycle1"/>
-    <dgm:cxn modelId="{05849A15-74CE-4F11-9DB8-67501C35FE1F}" type="presOf" srcId="{2E7E7A36-4BCD-4297-8139-5937FA4FE16A}" destId="{2AD8EA09-1F62-44AE-8701-F478153E0B13}" srcOrd="0" destOrd="0" presId="urn:microsoft.com/office/officeart/2005/8/layout/cycle1"/>
-    <dgm:cxn modelId="{BB905AF1-D475-4BA4-B0BB-FF621AB89134}" type="presOf" srcId="{CD160D2E-A0E5-49E9-B95E-6DFCF6144F73}" destId="{045B3E29-DC77-4C24-A935-0E6598D09977}" srcOrd="0" destOrd="0" presId="urn:microsoft.com/office/officeart/2005/8/layout/cycle1"/>
+    <dgm:cxn modelId="{59878974-B454-4EFF-AF03-C92577C0160F}" type="presOf" srcId="{4CD9E362-D6FB-405E-9667-36559A6D3D5B}" destId="{2E9154EE-353C-450B-9227-CC75300B274B}" srcOrd="0" destOrd="0" presId="urn:microsoft.com/office/officeart/2005/8/layout/cycle1"/>
     <dgm:cxn modelId="{E8B5D84B-48F1-470F-BC8F-0B6D572550A2}" srcId="{5C5A403B-5B27-46D4-AD64-EEC101E9935D}" destId="{71F656A0-E363-49B4-8591-C1612F1BD3B6}" srcOrd="3" destOrd="0" parTransId="{2BBD9C49-33A9-4F9A-A6AC-A28107B7383D}" sibTransId="{C7328E29-B6F9-449E-9CFF-E44B46ADBE76}"/>
+    <dgm:cxn modelId="{AD433F3E-CFE9-49EF-9AE7-2E8C9A90262A}" type="presOf" srcId="{6E5F5866-1FB1-4E96-99C7-662B1CEC0CBA}" destId="{EF989E40-EFCB-48C0-BB22-E1732CBED283}" srcOrd="0" destOrd="0" presId="urn:microsoft.com/office/officeart/2005/8/layout/cycle1"/>
+    <dgm:cxn modelId="{3401B705-BC28-4CAD-82F1-02408D890AEC}" type="presOf" srcId="{C3757417-742C-4632-87F7-A92128A23FA4}" destId="{03918D41-B583-4D68-9AC3-AF84CC0180C1}" srcOrd="0" destOrd="0" presId="urn:microsoft.com/office/officeart/2005/8/layout/cycle1"/>
     <dgm:cxn modelId="{90C16647-A448-4928-BB82-709E581837C2}" srcId="{5C5A403B-5B27-46D4-AD64-EEC101E9935D}" destId="{E4C252E2-6638-4F20-A3DE-DC5BD0321D9F}" srcOrd="1" destOrd="0" parTransId="{27337A1B-CF12-4A99-83E0-0E055EE45B6C}" sibTransId="{6FC1DB28-45AC-4ACA-9EA8-B04CABBB12A2}"/>
-    <dgm:cxn modelId="{CC452827-996E-4080-8D6B-D3FD05050591}" type="presOf" srcId="{E4C252E2-6638-4F20-A3DE-DC5BD0321D9F}" destId="{7586F5BB-31B1-4AF3-8E71-83D50788E6D6}" srcOrd="0" destOrd="0" presId="urn:microsoft.com/office/officeart/2005/8/layout/cycle1"/>
+    <dgm:cxn modelId="{26B5FFC8-71A5-44C6-B645-F77ADA0418A2}" type="presOf" srcId="{C7328E29-B6F9-449E-9CFF-E44B46ADBE76}" destId="{A377D1C7-0CE5-43AA-A9DE-635CE75D9FB8}" srcOrd="0" destOrd="0" presId="urn:microsoft.com/office/officeart/2005/8/layout/cycle1"/>
     <dgm:cxn modelId="{50373D09-8D84-433F-B40E-7882D789E92C}" srcId="{5C5A403B-5B27-46D4-AD64-EEC101E9935D}" destId="{F8E630C7-28C5-4597-A4D3-9F27B737F12B}" srcOrd="0" destOrd="0" parTransId="{F5C623C3-0937-4355-8916-D3A4AB602034}" sibTransId="{2E7E7A36-4BCD-4297-8139-5937FA4FE16A}"/>
+    <dgm:cxn modelId="{CBC22B50-4C46-408D-AB8E-31C41AE03FAD}" type="presOf" srcId="{6FC1DB28-45AC-4ACA-9EA8-B04CABBB12A2}" destId="{A4319D7E-D880-4E84-A61E-AB8EB1F9E143}" srcOrd="0" destOrd="0" presId="urn:microsoft.com/office/officeart/2005/8/layout/cycle1"/>
     <dgm:cxn modelId="{9A6AB4AF-184D-4A29-92BD-228F1EA7DCF4}" srcId="{5C5A403B-5B27-46D4-AD64-EEC101E9935D}" destId="{6E5F5866-1FB1-4E96-99C7-662B1CEC0CBA}" srcOrd="2" destOrd="0" parTransId="{8A79ABD7-83E8-4847-B4BF-315AC0036439}" sibTransId="{4CD9E362-D6FB-405E-9667-36559A6D3D5B}"/>
-    <dgm:cxn modelId="{79164114-A5E3-439F-8466-D9F2852523D9}" type="presOf" srcId="{6FC1DB28-45AC-4ACA-9EA8-B04CABBB12A2}" destId="{A4319D7E-D880-4E84-A61E-AB8EB1F9E143}" srcOrd="0" destOrd="0" presId="urn:microsoft.com/office/officeart/2005/8/layout/cycle1"/>
-    <dgm:cxn modelId="{170A02D8-35F7-4193-87AF-F57576347761}" type="presOf" srcId="{6E5F5866-1FB1-4E96-99C7-662B1CEC0CBA}" destId="{EF989E40-EFCB-48C0-BB22-E1732CBED283}" srcOrd="0" destOrd="0" presId="urn:microsoft.com/office/officeart/2005/8/layout/cycle1"/>
-    <dgm:cxn modelId="{FEE5E301-DC78-4842-A66E-6FF2BA102176}" type="presOf" srcId="{C3757417-742C-4632-87F7-A92128A23FA4}" destId="{03918D41-B583-4D68-9AC3-AF84CC0180C1}" srcOrd="0" destOrd="0" presId="urn:microsoft.com/office/officeart/2005/8/layout/cycle1"/>
-    <dgm:cxn modelId="{2F6AFF59-30EE-4B00-B2D6-75F90D5EF4CB}" type="presOf" srcId="{F8E630C7-28C5-4597-A4D3-9F27B737F12B}" destId="{1E54A753-F27C-4601-A212-D1BAD3EC686C}" srcOrd="0" destOrd="0" presId="urn:microsoft.com/office/officeart/2005/8/layout/cycle1"/>
-    <dgm:cxn modelId="{A14CD5ED-F631-4797-8A76-05C8410F6CE7}" type="presOf" srcId="{5C5A403B-5B27-46D4-AD64-EEC101E9935D}" destId="{40662B1C-B181-49C1-965A-1834805230D0}" srcOrd="0" destOrd="0" presId="urn:microsoft.com/office/officeart/2005/8/layout/cycle1"/>
-    <dgm:cxn modelId="{BFF25776-F14D-495B-9009-7AAFE5242F39}" type="presParOf" srcId="{40662B1C-B181-49C1-965A-1834805230D0}" destId="{43F2487E-F4ED-4B3F-8B0B-50B76AB874FA}" srcOrd="0" destOrd="0" presId="urn:microsoft.com/office/officeart/2005/8/layout/cycle1"/>
-    <dgm:cxn modelId="{B04204BA-17BC-461C-931C-A7131547FFA3}" type="presParOf" srcId="{40662B1C-B181-49C1-965A-1834805230D0}" destId="{1E54A753-F27C-4601-A212-D1BAD3EC686C}" srcOrd="1" destOrd="0" presId="urn:microsoft.com/office/officeart/2005/8/layout/cycle1"/>
-    <dgm:cxn modelId="{04887088-258E-4125-A512-3C1E041C8218}" type="presParOf" srcId="{40662B1C-B181-49C1-965A-1834805230D0}" destId="{2AD8EA09-1F62-44AE-8701-F478153E0B13}" srcOrd="2" destOrd="0" presId="urn:microsoft.com/office/officeart/2005/8/layout/cycle1"/>
-    <dgm:cxn modelId="{967F1A36-E438-464A-9AA2-55DBE3F9CE4D}" type="presParOf" srcId="{40662B1C-B181-49C1-965A-1834805230D0}" destId="{208228BD-E368-406A-9185-5AAAD3802F14}" srcOrd="3" destOrd="0" presId="urn:microsoft.com/office/officeart/2005/8/layout/cycle1"/>
-    <dgm:cxn modelId="{B5E0CB39-B71F-43B7-B371-831EB42C2DB9}" type="presParOf" srcId="{40662B1C-B181-49C1-965A-1834805230D0}" destId="{7586F5BB-31B1-4AF3-8E71-83D50788E6D6}" srcOrd="4" destOrd="0" presId="urn:microsoft.com/office/officeart/2005/8/layout/cycle1"/>
-    <dgm:cxn modelId="{FC2FE924-3CEA-4C80-B458-F5333BE0FBD3}" type="presParOf" srcId="{40662B1C-B181-49C1-965A-1834805230D0}" destId="{A4319D7E-D880-4E84-A61E-AB8EB1F9E143}" srcOrd="5" destOrd="0" presId="urn:microsoft.com/office/officeart/2005/8/layout/cycle1"/>
-    <dgm:cxn modelId="{F940146B-3746-4B3A-92FD-3116E64D374C}" type="presParOf" srcId="{40662B1C-B181-49C1-965A-1834805230D0}" destId="{992734F4-CA8B-4D4E-9B6E-D135969196D5}" srcOrd="6" destOrd="0" presId="urn:microsoft.com/office/officeart/2005/8/layout/cycle1"/>
-    <dgm:cxn modelId="{BB36D24B-FB3A-4DA5-918E-06A09EAC1010}" type="presParOf" srcId="{40662B1C-B181-49C1-965A-1834805230D0}" destId="{EF989E40-EFCB-48C0-BB22-E1732CBED283}" srcOrd="7" destOrd="0" presId="urn:microsoft.com/office/officeart/2005/8/layout/cycle1"/>
-    <dgm:cxn modelId="{3E8A4D64-C8F4-422C-B3D9-EF5D146BB17E}" type="presParOf" srcId="{40662B1C-B181-49C1-965A-1834805230D0}" destId="{2E9154EE-353C-450B-9227-CC75300B274B}" srcOrd="8" destOrd="0" presId="urn:microsoft.com/office/officeart/2005/8/layout/cycle1"/>
-    <dgm:cxn modelId="{3124B7AA-3512-46B1-8FFF-9E60244F2A6D}" type="presParOf" srcId="{40662B1C-B181-49C1-965A-1834805230D0}" destId="{733316F4-70EA-4D88-80F9-DBCDA11F014D}" srcOrd="9" destOrd="0" presId="urn:microsoft.com/office/officeart/2005/8/layout/cycle1"/>
-    <dgm:cxn modelId="{E3545C3F-DBE0-41C1-B6B2-8AAF23AD6A59}" type="presParOf" srcId="{40662B1C-B181-49C1-965A-1834805230D0}" destId="{91775A5E-1DFF-406F-BCB2-934E7768CA1D}" srcOrd="10" destOrd="0" presId="urn:microsoft.com/office/officeart/2005/8/layout/cycle1"/>
-    <dgm:cxn modelId="{1362D135-BCF0-421C-80B4-0A404940A858}" type="presParOf" srcId="{40662B1C-B181-49C1-965A-1834805230D0}" destId="{A377D1C7-0CE5-43AA-A9DE-635CE75D9FB8}" srcOrd="11" destOrd="0" presId="urn:microsoft.com/office/officeart/2005/8/layout/cycle1"/>
-    <dgm:cxn modelId="{D54F10C7-189B-43EE-8749-B8352CC93870}" type="presParOf" srcId="{40662B1C-B181-49C1-965A-1834805230D0}" destId="{E3B146DE-B4ED-47A7-8BB3-5C46F6C1C18B}" srcOrd="12" destOrd="0" presId="urn:microsoft.com/office/officeart/2005/8/layout/cycle1"/>
-    <dgm:cxn modelId="{0D511EC3-FAFA-46F3-AE4F-B0E99C45653F}" type="presParOf" srcId="{40662B1C-B181-49C1-965A-1834805230D0}" destId="{045B3E29-DC77-4C24-A935-0E6598D09977}" srcOrd="13" destOrd="0" presId="urn:microsoft.com/office/officeart/2005/8/layout/cycle1"/>
-    <dgm:cxn modelId="{3F5BA713-CB38-4319-8FEF-DE7498C0286A}" type="presParOf" srcId="{40662B1C-B181-49C1-965A-1834805230D0}" destId="{03918D41-B583-4D68-9AC3-AF84CC0180C1}" srcOrd="14" destOrd="0" presId="urn:microsoft.com/office/officeart/2005/8/layout/cycle1"/>
+    <dgm:cxn modelId="{7A550EA4-F73F-4B52-A0BD-A543AFF41E8F}" type="presOf" srcId="{CD160D2E-A0E5-49E9-B95E-6DFCF6144F73}" destId="{045B3E29-DC77-4C24-A935-0E6598D09977}" srcOrd="0" destOrd="0" presId="urn:microsoft.com/office/officeart/2005/8/layout/cycle1"/>
+    <dgm:cxn modelId="{E29B3892-E521-4610-B6EF-D7B7BEE4E160}" type="presOf" srcId="{2E7E7A36-4BCD-4297-8139-5937FA4FE16A}" destId="{2AD8EA09-1F62-44AE-8701-F478153E0B13}" srcOrd="0" destOrd="0" presId="urn:microsoft.com/office/officeart/2005/8/layout/cycle1"/>
+    <dgm:cxn modelId="{7F37BE23-2BD7-46AD-B2CB-0813D49AA795}" type="presOf" srcId="{F8E630C7-28C5-4597-A4D3-9F27B737F12B}" destId="{1E54A753-F27C-4601-A212-D1BAD3EC686C}" srcOrd="0" destOrd="0" presId="urn:microsoft.com/office/officeart/2005/8/layout/cycle1"/>
+    <dgm:cxn modelId="{203D269E-B8D9-4C14-BED8-FF7784A31232}" type="presOf" srcId="{71F656A0-E363-49B4-8591-C1612F1BD3B6}" destId="{91775A5E-1DFF-406F-BCB2-934E7768CA1D}" srcOrd="0" destOrd="0" presId="urn:microsoft.com/office/officeart/2005/8/layout/cycle1"/>
+    <dgm:cxn modelId="{B7EC806D-D03A-4BA3-AEAD-75B848EB1F82}" type="presOf" srcId="{E4C252E2-6638-4F20-A3DE-DC5BD0321D9F}" destId="{7586F5BB-31B1-4AF3-8E71-83D50788E6D6}" srcOrd="0" destOrd="0" presId="urn:microsoft.com/office/officeart/2005/8/layout/cycle1"/>
+    <dgm:cxn modelId="{75A47F08-5744-4D63-A6F2-8F04CA670FCB}" type="presOf" srcId="{5C5A403B-5B27-46D4-AD64-EEC101E9935D}" destId="{40662B1C-B181-49C1-965A-1834805230D0}" srcOrd="0" destOrd="0" presId="urn:microsoft.com/office/officeart/2005/8/layout/cycle1"/>
+    <dgm:cxn modelId="{84B91FDB-4864-45AF-B235-A308BA2B233B}" type="presParOf" srcId="{40662B1C-B181-49C1-965A-1834805230D0}" destId="{43F2487E-F4ED-4B3F-8B0B-50B76AB874FA}" srcOrd="0" destOrd="0" presId="urn:microsoft.com/office/officeart/2005/8/layout/cycle1"/>
+    <dgm:cxn modelId="{F574D9D2-60B3-4657-9D9E-EF6E3FACE6C1}" type="presParOf" srcId="{40662B1C-B181-49C1-965A-1834805230D0}" destId="{1E54A753-F27C-4601-A212-D1BAD3EC686C}" srcOrd="1" destOrd="0" presId="urn:microsoft.com/office/officeart/2005/8/layout/cycle1"/>
+    <dgm:cxn modelId="{44BAD16A-48A7-4B3A-B656-0BF04C7B3281}" type="presParOf" srcId="{40662B1C-B181-49C1-965A-1834805230D0}" destId="{2AD8EA09-1F62-44AE-8701-F478153E0B13}" srcOrd="2" destOrd="0" presId="urn:microsoft.com/office/officeart/2005/8/layout/cycle1"/>
+    <dgm:cxn modelId="{352CCF99-0EED-4094-86D5-CD534277BEBE}" type="presParOf" srcId="{40662B1C-B181-49C1-965A-1834805230D0}" destId="{208228BD-E368-406A-9185-5AAAD3802F14}" srcOrd="3" destOrd="0" presId="urn:microsoft.com/office/officeart/2005/8/layout/cycle1"/>
+    <dgm:cxn modelId="{80072C13-A0DE-465C-90C3-1B27495B97F6}" type="presParOf" srcId="{40662B1C-B181-49C1-965A-1834805230D0}" destId="{7586F5BB-31B1-4AF3-8E71-83D50788E6D6}" srcOrd="4" destOrd="0" presId="urn:microsoft.com/office/officeart/2005/8/layout/cycle1"/>
+    <dgm:cxn modelId="{F6DA3874-C3DA-4E36-9F65-EE695F05FDBA}" type="presParOf" srcId="{40662B1C-B181-49C1-965A-1834805230D0}" destId="{A4319D7E-D880-4E84-A61E-AB8EB1F9E143}" srcOrd="5" destOrd="0" presId="urn:microsoft.com/office/officeart/2005/8/layout/cycle1"/>
+    <dgm:cxn modelId="{693EEB2A-EF4F-4D21-8F9E-7C91B7E07A2C}" type="presParOf" srcId="{40662B1C-B181-49C1-965A-1834805230D0}" destId="{992734F4-CA8B-4D4E-9B6E-D135969196D5}" srcOrd="6" destOrd="0" presId="urn:microsoft.com/office/officeart/2005/8/layout/cycle1"/>
+    <dgm:cxn modelId="{14A670B5-E2E9-4070-AA0F-0E0C26B32A1E}" type="presParOf" srcId="{40662B1C-B181-49C1-965A-1834805230D0}" destId="{EF989E40-EFCB-48C0-BB22-E1732CBED283}" srcOrd="7" destOrd="0" presId="urn:microsoft.com/office/officeart/2005/8/layout/cycle1"/>
+    <dgm:cxn modelId="{65835C10-7B2D-46BE-9077-6C9FF58F5E36}" type="presParOf" srcId="{40662B1C-B181-49C1-965A-1834805230D0}" destId="{2E9154EE-353C-450B-9227-CC75300B274B}" srcOrd="8" destOrd="0" presId="urn:microsoft.com/office/officeart/2005/8/layout/cycle1"/>
+    <dgm:cxn modelId="{90C7A941-A2C4-4CBA-B3A9-2F991EC7A058}" type="presParOf" srcId="{40662B1C-B181-49C1-965A-1834805230D0}" destId="{733316F4-70EA-4D88-80F9-DBCDA11F014D}" srcOrd="9" destOrd="0" presId="urn:microsoft.com/office/officeart/2005/8/layout/cycle1"/>
+    <dgm:cxn modelId="{599B7C2C-4F7E-41B2-9102-86D7719D72B1}" type="presParOf" srcId="{40662B1C-B181-49C1-965A-1834805230D0}" destId="{91775A5E-1DFF-406F-BCB2-934E7768CA1D}" srcOrd="10" destOrd="0" presId="urn:microsoft.com/office/officeart/2005/8/layout/cycle1"/>
+    <dgm:cxn modelId="{A95761CC-3335-4EB9-88BA-4C36A2075521}" type="presParOf" srcId="{40662B1C-B181-49C1-965A-1834805230D0}" destId="{A377D1C7-0CE5-43AA-A9DE-635CE75D9FB8}" srcOrd="11" destOrd="0" presId="urn:microsoft.com/office/officeart/2005/8/layout/cycle1"/>
+    <dgm:cxn modelId="{A6EA3CF8-D762-4BE7-A899-D0FA77191196}" type="presParOf" srcId="{40662B1C-B181-49C1-965A-1834805230D0}" destId="{E3B146DE-B4ED-47A7-8BB3-5C46F6C1C18B}" srcOrd="12" destOrd="0" presId="urn:microsoft.com/office/officeart/2005/8/layout/cycle1"/>
+    <dgm:cxn modelId="{DB4A8314-FAC0-4E9A-87A1-09200A7D7E7B}" type="presParOf" srcId="{40662B1C-B181-49C1-965A-1834805230D0}" destId="{045B3E29-DC77-4C24-A935-0E6598D09977}" srcOrd="13" destOrd="0" presId="urn:microsoft.com/office/officeart/2005/8/layout/cycle1"/>
+    <dgm:cxn modelId="{18C21C83-60BD-4CD0-87EC-638EB9D52495}" type="presParOf" srcId="{40662B1C-B181-49C1-965A-1834805230D0}" destId="{03918D41-B583-4D68-9AC3-AF84CC0180C1}" srcOrd="14" destOrd="0" presId="urn:microsoft.com/office/officeart/2005/8/layout/cycle1"/>
   </dgm:cxnLst>
   <dgm:bg/>
   <dgm:whole/>
   <dgm:extLst>
     <a:ext uri="http://schemas.microsoft.com/office/drawing/2008/diagram">
-      <dsp:dataModelExt xmlns:dsp="http://schemas.microsoft.com/office/drawing/2008/diagram" relId="rId44" minVer="http://schemas.openxmlformats.org/drawingml/2006/diagram"/>
+      <dsp:dataModelExt xmlns:dsp="http://schemas.microsoft.com/office/drawing/2008/diagram" relId="rId45" minVer="http://schemas.openxmlformats.org/drawingml/2006/diagram"/>
     </a:ext>
   </dgm:extLst>
 </dgm:dataModel>
@@ -25152,50 +25754,50 @@
     </dgm:pt>
   </dgm:ptLst>
   <dgm:cxnLst>
+    <dgm:cxn modelId="{BFAF6A08-4D8D-44AC-97A8-4C79E9CBCE34}" type="presOf" srcId="{A6A7E497-39A0-40B1-B204-1B9858323A6F}" destId="{C2131BC5-721D-4214-9CC4-32B0EFBFF1EC}" srcOrd="0" destOrd="0" presId="urn:microsoft.com/office/officeart/2005/8/layout/chevron1"/>
     <dgm:cxn modelId="{3320092C-D903-4B27-8C04-80E72C6736BC}" srcId="{49BF6C17-51B1-44DA-9049-8C076FAD9EED}" destId="{AE89887E-8CAF-4273-90B1-59B26658439B}" srcOrd="0" destOrd="0" parTransId="{B70E32EA-332F-4457-90B7-B86114050FB1}" sibTransId="{EFE349F3-4C6C-4063-9F4D-6B3612DFD34F}"/>
-    <dgm:cxn modelId="{0960055B-DC2A-4EEC-A4E4-BC6F2F34B9B6}" type="presOf" srcId="{53FF2AC1-A37A-4550-A648-6C61FA1E447D}" destId="{154E34BA-AA8B-48C5-A7BF-7DB3B5CB4F95}" srcOrd="0" destOrd="0" presId="urn:microsoft.com/office/officeart/2005/8/layout/chevron1"/>
-    <dgm:cxn modelId="{010D107C-0280-4027-94A2-5B14D7C9388E}" type="presOf" srcId="{60160DF1-1D2B-4129-ADDD-331455E8DA6C}" destId="{E2F41379-DC12-428F-BFD8-605A250F7325}" srcOrd="0" destOrd="0" presId="urn:microsoft.com/office/officeart/2005/8/layout/chevron1"/>
-    <dgm:cxn modelId="{2F8AC332-2358-46AB-9F87-EA5E148613EA}" type="presOf" srcId="{C7B7B9FB-6E24-4D81-8C61-8DAFF472EE71}" destId="{F4940FDB-7EE9-4B7E-BA94-1BA7DE1F3652}" srcOrd="0" destOrd="0" presId="urn:microsoft.com/office/officeart/2005/8/layout/chevron1"/>
+    <dgm:cxn modelId="{F189C8EC-69CD-4216-B479-EC426D6430A4}" type="presOf" srcId="{A2BB697E-3D08-4E9F-805B-F0BC24977387}" destId="{4AF22EE5-769D-488D-B32D-C189055302B7}" srcOrd="0" destOrd="0" presId="urn:microsoft.com/office/officeart/2005/8/layout/chevron1"/>
     <dgm:cxn modelId="{5697FC7C-1A24-405F-8ACF-39E4F000E5B9}" srcId="{53FF2AC1-A37A-4550-A648-6C61FA1E447D}" destId="{C7B7B9FB-6E24-4D81-8C61-8DAFF472EE71}" srcOrd="0" destOrd="0" parTransId="{490A472C-8866-4868-8D32-FE12718E3C20}" sibTransId="{17C0E212-28FA-4741-ABEF-76C049E71237}"/>
-    <dgm:cxn modelId="{E3FDE268-84BA-4B57-B52C-CCE565324864}" type="presOf" srcId="{4841066C-6B2F-44C0-A849-260D992EA019}" destId="{F4940FDB-7EE9-4B7E-BA94-1BA7DE1F3652}" srcOrd="0" destOrd="1" presId="urn:microsoft.com/office/officeart/2005/8/layout/chevron1"/>
-    <dgm:cxn modelId="{ED76FE5F-3AB0-4DF5-8568-570791126005}" type="presOf" srcId="{57F5CE34-EE7D-4018-A7D2-BC4FDE652D48}" destId="{ED698114-FB15-440F-B5DA-2A2780A342C2}" srcOrd="0" destOrd="0" presId="urn:microsoft.com/office/officeart/2005/8/layout/chevron1"/>
-    <dgm:cxn modelId="{C91833D2-E4AE-46BD-B5F5-3DC2D41338B0}" type="presOf" srcId="{69614B42-D681-42F7-A527-44B0E5925B5C}" destId="{C2131BC5-721D-4214-9CC4-32B0EFBFF1EC}" srcOrd="0" destOrd="1" presId="urn:microsoft.com/office/officeart/2005/8/layout/chevron1"/>
+    <dgm:cxn modelId="{F2A0F6FA-8599-47B9-885A-95B7ED6507CC}" type="presOf" srcId="{60160DF1-1D2B-4129-ADDD-331455E8DA6C}" destId="{E2F41379-DC12-428F-BFD8-605A250F7325}" srcOrd="0" destOrd="0" presId="urn:microsoft.com/office/officeart/2005/8/layout/chevron1"/>
+    <dgm:cxn modelId="{DE5BAA2B-C5E9-4F75-A15B-3F9A1D99A222}" type="presOf" srcId="{4841066C-6B2F-44C0-A849-260D992EA019}" destId="{F4940FDB-7EE9-4B7E-BA94-1BA7DE1F3652}" srcOrd="0" destOrd="1" presId="urn:microsoft.com/office/officeart/2005/8/layout/chevron1"/>
     <dgm:cxn modelId="{60BEA96A-F65A-4B8A-A7F1-5A03E467721A}" srcId="{6145F78E-520F-40BD-88B5-0326121D85A1}" destId="{57F5CE34-EE7D-4018-A7D2-BC4FDE652D48}" srcOrd="1" destOrd="0" parTransId="{67A91AA6-1165-45D2-8F33-D582D12428E2}" sibTransId="{8724558A-F5E2-407B-B1CC-7C6E055AF7CF}"/>
     <dgm:cxn modelId="{17BE8A14-8298-4A0D-960B-9528D5D5281C}" srcId="{6145F78E-520F-40BD-88B5-0326121D85A1}" destId="{A2BB697E-3D08-4E9F-805B-F0BC24977387}" srcOrd="0" destOrd="0" parTransId="{FE71A258-7A95-4213-A63F-A230DB598553}" sibTransId="{E7BF89AE-8BB9-4096-9362-DB67733A2AA2}"/>
-    <dgm:cxn modelId="{BCC66E5B-50DB-43A3-9849-D99FE4CB228E}" type="presOf" srcId="{05FDFB77-6A1D-4159-81B5-8AC404ABFCCC}" destId="{EB64BCDB-DAF0-490B-BEE0-C08181938790}" srcOrd="0" destOrd="1" presId="urn:microsoft.com/office/officeart/2005/8/layout/chevron1"/>
     <dgm:cxn modelId="{59CB5DBF-9B12-498B-B474-F6402696E645}" srcId="{57F5CE34-EE7D-4018-A7D2-BC4FDE652D48}" destId="{A6A7E497-39A0-40B1-B204-1B9858323A6F}" srcOrd="0" destOrd="0" parTransId="{6F3F6C9C-23DC-474A-9907-56E52F16232B}" sibTransId="{7F0840EA-BEA6-40BE-85BA-3C56AA337788}"/>
-    <dgm:cxn modelId="{CCC94075-E1BE-48D1-A4B1-15CCD3112C5A}" type="presOf" srcId="{A6A7E497-39A0-40B1-B204-1B9858323A6F}" destId="{C2131BC5-721D-4214-9CC4-32B0EFBFF1EC}" srcOrd="0" destOrd="0" presId="urn:microsoft.com/office/officeart/2005/8/layout/chevron1"/>
+    <dgm:cxn modelId="{7F8B5EC3-E0AE-4302-A36D-0E069AAE7ABF}" type="presOf" srcId="{C7B7B9FB-6E24-4D81-8C61-8DAFF472EE71}" destId="{F4940FDB-7EE9-4B7E-BA94-1BA7DE1F3652}" srcOrd="0" destOrd="0" presId="urn:microsoft.com/office/officeart/2005/8/layout/chevron1"/>
+    <dgm:cxn modelId="{C16603AE-8070-49C6-BF94-D76EE1A4A443}" type="presOf" srcId="{AE89887E-8CAF-4273-90B1-59B26658439B}" destId="{EB64BCDB-DAF0-490B-BEE0-C08181938790}" srcOrd="0" destOrd="0" presId="urn:microsoft.com/office/officeart/2005/8/layout/chevron1"/>
     <dgm:cxn modelId="{9935A199-9B48-49B2-B48F-4343B469897A}" srcId="{53FF2AC1-A37A-4550-A648-6C61FA1E447D}" destId="{4841066C-6B2F-44C0-A849-260D992EA019}" srcOrd="1" destOrd="0" parTransId="{00FAAFF1-C403-43BA-A3A2-255C19112AE5}" sibTransId="{0653D286-9381-4D08-B0BC-633CB860EF8F}"/>
     <dgm:cxn modelId="{595C3B39-6E73-4BEF-87EC-420982C74228}" srcId="{49BF6C17-51B1-44DA-9049-8C076FAD9EED}" destId="{05FDFB77-6A1D-4159-81B5-8AC404ABFCCC}" srcOrd="1" destOrd="0" parTransId="{D293399A-804D-4FDE-83E2-FE0D2C0045DF}" sibTransId="{E1B3533E-FACC-46D3-96EB-D2BEDEFCB3EA}"/>
-    <dgm:cxn modelId="{7784100A-DD55-40AA-8CF8-B5EC3F9176C1}" type="presOf" srcId="{49BF6C17-51B1-44DA-9049-8C076FAD9EED}" destId="{134F4162-1644-4068-BF1E-6D0EEFAEE9D6}" srcOrd="0" destOrd="0" presId="urn:microsoft.com/office/officeart/2005/8/layout/chevron1"/>
+    <dgm:cxn modelId="{C0395681-4B96-4756-A58C-45AAF462AAEA}" type="presOf" srcId="{05FDFB77-6A1D-4159-81B5-8AC404ABFCCC}" destId="{EB64BCDB-DAF0-490B-BEE0-C08181938790}" srcOrd="0" destOrd="1" presId="urn:microsoft.com/office/officeart/2005/8/layout/chevron1"/>
+    <dgm:cxn modelId="{02D709E8-5015-4B22-99CA-CDC2CE6016DE}" type="presOf" srcId="{57F5CE34-EE7D-4018-A7D2-BC4FDE652D48}" destId="{ED698114-FB15-440F-B5DA-2A2780A342C2}" srcOrd="0" destOrd="0" presId="urn:microsoft.com/office/officeart/2005/8/layout/chevron1"/>
+    <dgm:cxn modelId="{78E64CDA-CB1F-41CC-B098-C459049587AF}" type="presOf" srcId="{49BF6C17-51B1-44DA-9049-8C076FAD9EED}" destId="{134F4162-1644-4068-BF1E-6D0EEFAEE9D6}" srcOrd="0" destOrd="0" presId="urn:microsoft.com/office/officeart/2005/8/layout/chevron1"/>
+    <dgm:cxn modelId="{14CC8442-62A3-43D9-9DCF-EB8E9AE9CB1E}" type="presOf" srcId="{53FF2AC1-A37A-4550-A648-6C61FA1E447D}" destId="{154E34BA-AA8B-48C5-A7BF-7DB3B5CB4F95}" srcOrd="0" destOrd="0" presId="urn:microsoft.com/office/officeart/2005/8/layout/chevron1"/>
     <dgm:cxn modelId="{B078168D-AEF7-4CFF-858E-6E23B25EEB34}" srcId="{6145F78E-520F-40BD-88B5-0326121D85A1}" destId="{53FF2AC1-A37A-4550-A648-6C61FA1E447D}" srcOrd="2" destOrd="0" parTransId="{AAC55CE0-A84B-4858-8927-AA9E9AAE7043}" sibTransId="{41F12230-5B0F-4FD5-8620-CE2048314A8A}"/>
-    <dgm:cxn modelId="{7569C320-1F63-45F7-BC36-914ADF494244}" type="presOf" srcId="{6145F78E-520F-40BD-88B5-0326121D85A1}" destId="{23DA1662-6618-4D55-A30B-888D9B0811DF}" srcOrd="0" destOrd="0" presId="urn:microsoft.com/office/officeart/2005/8/layout/chevron1"/>
     <dgm:cxn modelId="{59893E11-E655-4FE0-A0B2-E9E880DFB17D}" srcId="{A2BB697E-3D08-4E9F-805B-F0BC24977387}" destId="{60160DF1-1D2B-4129-ADDD-331455E8DA6C}" srcOrd="0" destOrd="0" parTransId="{76AEDE8B-6E9F-4F14-9DD0-CDCC7C45A130}" sibTransId="{5BFEE513-8800-42E2-8778-D592E4F7B6CF}"/>
     <dgm:cxn modelId="{5C9612CE-ED00-4989-93F5-D133A9F3A3A4}" srcId="{57F5CE34-EE7D-4018-A7D2-BC4FDE652D48}" destId="{69614B42-D681-42F7-A527-44B0E5925B5C}" srcOrd="1" destOrd="0" parTransId="{6B70164F-664E-4137-B5D1-BFE8258DCE2D}" sibTransId="{3E3F2102-04DF-4D98-9A09-905D2C10E6C4}"/>
-    <dgm:cxn modelId="{3493C3D1-1DFA-4680-891F-A285B84C2940}" type="presOf" srcId="{AE89887E-8CAF-4273-90B1-59B26658439B}" destId="{EB64BCDB-DAF0-490B-BEE0-C08181938790}" srcOrd="0" destOrd="0" presId="urn:microsoft.com/office/officeart/2005/8/layout/chevron1"/>
-    <dgm:cxn modelId="{2D19FCC4-B031-4056-A845-3941CF7B7802}" type="presOf" srcId="{A2BB697E-3D08-4E9F-805B-F0BC24977387}" destId="{4AF22EE5-769D-488D-B32D-C189055302B7}" srcOrd="0" destOrd="0" presId="urn:microsoft.com/office/officeart/2005/8/layout/chevron1"/>
+    <dgm:cxn modelId="{8E839BE4-CF7B-4A9A-AF71-31CF297EA99A}" type="presOf" srcId="{6145F78E-520F-40BD-88B5-0326121D85A1}" destId="{23DA1662-6618-4D55-A30B-888D9B0811DF}" srcOrd="0" destOrd="0" presId="urn:microsoft.com/office/officeart/2005/8/layout/chevron1"/>
+    <dgm:cxn modelId="{CFA3AF3B-C4B2-4A42-8A3A-B088172F7353}" type="presOf" srcId="{69614B42-D681-42F7-A527-44B0E5925B5C}" destId="{C2131BC5-721D-4214-9CC4-32B0EFBFF1EC}" srcOrd="0" destOrd="1" presId="urn:microsoft.com/office/officeart/2005/8/layout/chevron1"/>
     <dgm:cxn modelId="{FEC3FA9E-D532-42AD-AEDB-3010851DFDF9}" srcId="{6145F78E-520F-40BD-88B5-0326121D85A1}" destId="{49BF6C17-51B1-44DA-9049-8C076FAD9EED}" srcOrd="3" destOrd="0" parTransId="{92F40422-0ABE-4429-8BB2-D82F01FD5D88}" sibTransId="{E00AA092-0B44-4F1A-B3E3-FF6E5CA64C5C}"/>
-    <dgm:cxn modelId="{AD0E561F-F8A4-466C-AC1E-69A7BEBE22B9}" type="presParOf" srcId="{23DA1662-6618-4D55-A30B-888D9B0811DF}" destId="{5B8819D6-832B-4C02-A011-962751CE4F59}" srcOrd="0" destOrd="0" presId="urn:microsoft.com/office/officeart/2005/8/layout/chevron1"/>
-    <dgm:cxn modelId="{9795C104-798B-4E90-9EEE-7E7E4E2E6259}" type="presParOf" srcId="{5B8819D6-832B-4C02-A011-962751CE4F59}" destId="{4AF22EE5-769D-488D-B32D-C189055302B7}" srcOrd="0" destOrd="0" presId="urn:microsoft.com/office/officeart/2005/8/layout/chevron1"/>
-    <dgm:cxn modelId="{CD3697A7-C010-44A8-8496-116A30A0CB61}" type="presParOf" srcId="{5B8819D6-832B-4C02-A011-962751CE4F59}" destId="{E2F41379-DC12-428F-BFD8-605A250F7325}" srcOrd="1" destOrd="0" presId="urn:microsoft.com/office/officeart/2005/8/layout/chevron1"/>
-    <dgm:cxn modelId="{52EAC350-31A5-402C-9F2B-D022991FED48}" type="presParOf" srcId="{23DA1662-6618-4D55-A30B-888D9B0811DF}" destId="{815824AE-A8F4-40DD-A328-70B4B4FAE3EF}" srcOrd="1" destOrd="0" presId="urn:microsoft.com/office/officeart/2005/8/layout/chevron1"/>
-    <dgm:cxn modelId="{BA9E14BF-205C-44A5-9D50-78D5231AABE9}" type="presParOf" srcId="{23DA1662-6618-4D55-A30B-888D9B0811DF}" destId="{F8651E6A-4354-42E8-BDF9-B9B20202D0E1}" srcOrd="2" destOrd="0" presId="urn:microsoft.com/office/officeart/2005/8/layout/chevron1"/>
-    <dgm:cxn modelId="{6788FF38-EA08-4866-8861-9B0F9AA0E876}" type="presParOf" srcId="{F8651E6A-4354-42E8-BDF9-B9B20202D0E1}" destId="{ED698114-FB15-440F-B5DA-2A2780A342C2}" srcOrd="0" destOrd="0" presId="urn:microsoft.com/office/officeart/2005/8/layout/chevron1"/>
-    <dgm:cxn modelId="{3FD254C0-A7E1-4238-A121-59AEED361013}" type="presParOf" srcId="{F8651E6A-4354-42E8-BDF9-B9B20202D0E1}" destId="{C2131BC5-721D-4214-9CC4-32B0EFBFF1EC}" srcOrd="1" destOrd="0" presId="urn:microsoft.com/office/officeart/2005/8/layout/chevron1"/>
-    <dgm:cxn modelId="{ECE9BA14-02F3-4969-8EB2-19F31EB10ADB}" type="presParOf" srcId="{23DA1662-6618-4D55-A30B-888D9B0811DF}" destId="{256942DF-2F62-4713-825F-7C1422382046}" srcOrd="3" destOrd="0" presId="urn:microsoft.com/office/officeart/2005/8/layout/chevron1"/>
-    <dgm:cxn modelId="{B3779ED0-60BF-4687-A7F8-3E14CAABDBB7}" type="presParOf" srcId="{23DA1662-6618-4D55-A30B-888D9B0811DF}" destId="{453E5F12-66ED-4DDF-AD17-44F61B5AA4C0}" srcOrd="4" destOrd="0" presId="urn:microsoft.com/office/officeart/2005/8/layout/chevron1"/>
-    <dgm:cxn modelId="{43979527-61B2-4BD1-B199-755E59FF81FA}" type="presParOf" srcId="{453E5F12-66ED-4DDF-AD17-44F61B5AA4C0}" destId="{154E34BA-AA8B-48C5-A7BF-7DB3B5CB4F95}" srcOrd="0" destOrd="0" presId="urn:microsoft.com/office/officeart/2005/8/layout/chevron1"/>
-    <dgm:cxn modelId="{1EF14704-8BBC-41C6-9D10-122445032A56}" type="presParOf" srcId="{453E5F12-66ED-4DDF-AD17-44F61B5AA4C0}" destId="{F4940FDB-7EE9-4B7E-BA94-1BA7DE1F3652}" srcOrd="1" destOrd="0" presId="urn:microsoft.com/office/officeart/2005/8/layout/chevron1"/>
-    <dgm:cxn modelId="{B1279F9A-5C8D-4F4D-844A-2F8723DDC0A7}" type="presParOf" srcId="{23DA1662-6618-4D55-A30B-888D9B0811DF}" destId="{4D718AA0-DDA2-498E-8B89-532B2353EA9A}" srcOrd="5" destOrd="0" presId="urn:microsoft.com/office/officeart/2005/8/layout/chevron1"/>
-    <dgm:cxn modelId="{44B609D7-593E-4A4B-9D7F-ED3E79CF8DDE}" type="presParOf" srcId="{23DA1662-6618-4D55-A30B-888D9B0811DF}" destId="{39E6FA8E-0B77-45D2-B12C-5FBB0496237F}" srcOrd="6" destOrd="0" presId="urn:microsoft.com/office/officeart/2005/8/layout/chevron1"/>
-    <dgm:cxn modelId="{60D9E646-307F-4292-80A0-D65D1E65832E}" type="presParOf" srcId="{39E6FA8E-0B77-45D2-B12C-5FBB0496237F}" destId="{134F4162-1644-4068-BF1E-6D0EEFAEE9D6}" srcOrd="0" destOrd="0" presId="urn:microsoft.com/office/officeart/2005/8/layout/chevron1"/>
-    <dgm:cxn modelId="{4AD19EC5-7813-4996-AE3E-DC556DCF5126}" type="presParOf" srcId="{39E6FA8E-0B77-45D2-B12C-5FBB0496237F}" destId="{EB64BCDB-DAF0-490B-BEE0-C08181938790}" srcOrd="1" destOrd="0" presId="urn:microsoft.com/office/officeart/2005/8/layout/chevron1"/>
+    <dgm:cxn modelId="{BCF76013-927D-487E-A283-7C4C2D7D551D}" type="presParOf" srcId="{23DA1662-6618-4D55-A30B-888D9B0811DF}" destId="{5B8819D6-832B-4C02-A011-962751CE4F59}" srcOrd="0" destOrd="0" presId="urn:microsoft.com/office/officeart/2005/8/layout/chevron1"/>
+    <dgm:cxn modelId="{82841EF1-6C59-4EBB-AE9A-345BD7BBFE68}" type="presParOf" srcId="{5B8819D6-832B-4C02-A011-962751CE4F59}" destId="{4AF22EE5-769D-488D-B32D-C189055302B7}" srcOrd="0" destOrd="0" presId="urn:microsoft.com/office/officeart/2005/8/layout/chevron1"/>
+    <dgm:cxn modelId="{B2593781-01E3-4103-9834-327836A46E0D}" type="presParOf" srcId="{5B8819D6-832B-4C02-A011-962751CE4F59}" destId="{E2F41379-DC12-428F-BFD8-605A250F7325}" srcOrd="1" destOrd="0" presId="urn:microsoft.com/office/officeart/2005/8/layout/chevron1"/>
+    <dgm:cxn modelId="{0EBE297D-6C33-4ADF-81DD-6A6F3450EF19}" type="presParOf" srcId="{23DA1662-6618-4D55-A30B-888D9B0811DF}" destId="{815824AE-A8F4-40DD-A328-70B4B4FAE3EF}" srcOrd="1" destOrd="0" presId="urn:microsoft.com/office/officeart/2005/8/layout/chevron1"/>
+    <dgm:cxn modelId="{D561A1AB-F9FF-4D97-8D71-01E8AD2D5AFD}" type="presParOf" srcId="{23DA1662-6618-4D55-A30B-888D9B0811DF}" destId="{F8651E6A-4354-42E8-BDF9-B9B20202D0E1}" srcOrd="2" destOrd="0" presId="urn:microsoft.com/office/officeart/2005/8/layout/chevron1"/>
+    <dgm:cxn modelId="{EFD99878-FA02-43E2-AB36-5E7BE79690B9}" type="presParOf" srcId="{F8651E6A-4354-42E8-BDF9-B9B20202D0E1}" destId="{ED698114-FB15-440F-B5DA-2A2780A342C2}" srcOrd="0" destOrd="0" presId="urn:microsoft.com/office/officeart/2005/8/layout/chevron1"/>
+    <dgm:cxn modelId="{47DD3C54-415F-45E4-97C5-0B0EDBEC1DC7}" type="presParOf" srcId="{F8651E6A-4354-42E8-BDF9-B9B20202D0E1}" destId="{C2131BC5-721D-4214-9CC4-32B0EFBFF1EC}" srcOrd="1" destOrd="0" presId="urn:microsoft.com/office/officeart/2005/8/layout/chevron1"/>
+    <dgm:cxn modelId="{F7AC6AAD-0CCA-49B7-BEE4-A1E5971E2B7D}" type="presParOf" srcId="{23DA1662-6618-4D55-A30B-888D9B0811DF}" destId="{256942DF-2F62-4713-825F-7C1422382046}" srcOrd="3" destOrd="0" presId="urn:microsoft.com/office/officeart/2005/8/layout/chevron1"/>
+    <dgm:cxn modelId="{FECC2B89-F6D6-4A5C-A5E7-F0A1CDF17080}" type="presParOf" srcId="{23DA1662-6618-4D55-A30B-888D9B0811DF}" destId="{453E5F12-66ED-4DDF-AD17-44F61B5AA4C0}" srcOrd="4" destOrd="0" presId="urn:microsoft.com/office/officeart/2005/8/layout/chevron1"/>
+    <dgm:cxn modelId="{113FE08C-F7D0-4F6C-BDA1-A639123C2B9F}" type="presParOf" srcId="{453E5F12-66ED-4DDF-AD17-44F61B5AA4C0}" destId="{154E34BA-AA8B-48C5-A7BF-7DB3B5CB4F95}" srcOrd="0" destOrd="0" presId="urn:microsoft.com/office/officeart/2005/8/layout/chevron1"/>
+    <dgm:cxn modelId="{4BB14005-E33A-470A-B0CC-0F0CC8D79686}" type="presParOf" srcId="{453E5F12-66ED-4DDF-AD17-44F61B5AA4C0}" destId="{F4940FDB-7EE9-4B7E-BA94-1BA7DE1F3652}" srcOrd="1" destOrd="0" presId="urn:microsoft.com/office/officeart/2005/8/layout/chevron1"/>
+    <dgm:cxn modelId="{1B004719-332D-488F-925C-FFBDEECD14BE}" type="presParOf" srcId="{23DA1662-6618-4D55-A30B-888D9B0811DF}" destId="{4D718AA0-DDA2-498E-8B89-532B2353EA9A}" srcOrd="5" destOrd="0" presId="urn:microsoft.com/office/officeart/2005/8/layout/chevron1"/>
+    <dgm:cxn modelId="{CC9088D0-D8E8-4C3D-BB0F-3B64650A7B30}" type="presParOf" srcId="{23DA1662-6618-4D55-A30B-888D9B0811DF}" destId="{39E6FA8E-0B77-45D2-B12C-5FBB0496237F}" srcOrd="6" destOrd="0" presId="urn:microsoft.com/office/officeart/2005/8/layout/chevron1"/>
+    <dgm:cxn modelId="{02D423CD-633C-45B6-A170-6A4C4028D084}" type="presParOf" srcId="{39E6FA8E-0B77-45D2-B12C-5FBB0496237F}" destId="{134F4162-1644-4068-BF1E-6D0EEFAEE9D6}" srcOrd="0" destOrd="0" presId="urn:microsoft.com/office/officeart/2005/8/layout/chevron1"/>
+    <dgm:cxn modelId="{D5CE095E-3A74-4706-8F4E-89D855A2C69C}" type="presParOf" srcId="{39E6FA8E-0B77-45D2-B12C-5FBB0496237F}" destId="{EB64BCDB-DAF0-490B-BEE0-C08181938790}" srcOrd="1" destOrd="0" presId="urn:microsoft.com/office/officeart/2005/8/layout/chevron1"/>
   </dgm:cxnLst>
   <dgm:bg/>
   <dgm:whole/>
   <dgm:extLst>
     <a:ext uri="http://schemas.microsoft.com/office/drawing/2008/diagram">
-      <dsp:dataModelExt xmlns:dsp="http://schemas.microsoft.com/office/drawing/2008/diagram" relId="rId49" minVer="http://schemas.openxmlformats.org/drawingml/2006/diagram"/>
+      <dsp:dataModelExt xmlns:dsp="http://schemas.microsoft.com/office/drawing/2008/diagram" relId="rId50" minVer="http://schemas.openxmlformats.org/drawingml/2006/diagram"/>
     </a:ext>
   </dgm:extLst>
 </dgm:dataModel>
@@ -32994,7 +33596,7 @@
 </file>
 
 <file path=customXml/itemProps1.xml><?xml version="1.0" encoding="utf-8"?>
-<ds:datastoreItem xmlns:ds="http://schemas.openxmlformats.org/officeDocument/2006/customXml" ds:itemID="{EC31EC9C-9835-41F9-8679-18377ADB8DCF}">
+<ds:datastoreItem xmlns:ds="http://schemas.openxmlformats.org/officeDocument/2006/customXml" ds:itemID="{02E92765-B14B-4883-8366-CB8B035C558A}">
   <ds:schemaRefs>
     <ds:schemaRef ds:uri="http://schemas.openxmlformats.org/officeDocument/2006/bibliography"/>
   </ds:schemaRefs>

</xml_diff>